<commit_message>
Implement Marketplace functionality, fix graphical issue in Hub menu
</commit_message>
<xml_diff>
--- a/documentation/Adventure Guild Change Log.docx
+++ b/documentation/Adventure Guild Change Log.docx
@@ -26,6 +26,234 @@
     <w:p>
       <w:pPr>
         <w:rPr>
+          <w:b/>
+          <w:bCs/>
+        </w:rPr>
+      </w:pPr>
+    </w:p>
+    <w:p>
+      <w:pPr>
+        <w:rPr>
+          <w:b/>
+          <w:bCs/>
+        </w:rPr>
+      </w:pPr>
+      <w:r>
+        <w:rPr>
+          <w:b/>
+          <w:bCs/>
+        </w:rPr>
+        <w:t>0.0.6.</w:t>
+      </w:r>
+      <w:r>
+        <w:rPr>
+          <w:b/>
+          <w:bCs/>
+        </w:rPr>
+        <w:t>2 (10/21/20)</w:t>
+      </w:r>
+    </w:p>
+    <w:p>
+      <w:pPr>
+        <w:pStyle w:val="ListParagraph"/>
+        <w:numPr>
+          <w:ilvl w:val="0"/>
+          <w:numId w:val="5"/>
+        </w:numPr>
+        <w:rPr>
+          <w:b/>
+          <w:bCs/>
+        </w:rPr>
+      </w:pPr>
+      <w:r>
+        <w:t>Implemented the Marketplace functionality.</w:t>
+      </w:r>
+    </w:p>
+    <w:p>
+      <w:pPr>
+        <w:pStyle w:val="ListParagraph"/>
+        <w:numPr>
+          <w:ilvl w:val="0"/>
+          <w:numId w:val="5"/>
+        </w:numPr>
+        <w:rPr>
+          <w:b/>
+          <w:bCs/>
+        </w:rPr>
+      </w:pPr>
+      <w:r>
+        <w:t>Corrected a visual bug in the Hub menu’s scroll view.</w:t>
+      </w:r>
+    </w:p>
+    <w:p>
+      <w:pPr>
+        <w:pStyle w:val="ListParagraph"/>
+        <w:numPr>
+          <w:ilvl w:val="0"/>
+          <w:numId w:val="5"/>
+        </w:numPr>
+        <w:rPr>
+          <w:b/>
+          <w:bCs/>
+        </w:rPr>
+      </w:pPr>
+      <w:r>
+        <w:t>Warning: the Marketplace is not yet optimized for tablets.</w:t>
+      </w:r>
+    </w:p>
+    <w:p>
+      <w:pPr>
+        <w:rPr>
+          <w:b/>
+          <w:bCs/>
+        </w:rPr>
+      </w:pPr>
+    </w:p>
+    <w:p>
+      <w:pPr>
+        <w:rPr>
+          <w:b/>
+          <w:bCs/>
+        </w:rPr>
+      </w:pPr>
+      <w:r>
+        <w:rPr>
+          <w:b/>
+          <w:bCs/>
+        </w:rPr>
+        <w:t>0.0.6.</w:t>
+      </w:r>
+      <w:r>
+        <w:rPr>
+          <w:b/>
+          <w:bCs/>
+        </w:rPr>
+        <w:t>1 (10/18/20)</w:t>
+      </w:r>
+    </w:p>
+    <w:p>
+      <w:pPr>
+        <w:pStyle w:val="ListParagraph"/>
+        <w:numPr>
+          <w:ilvl w:val="0"/>
+          <w:numId w:val="4"/>
+        </w:numPr>
+      </w:pPr>
+      <w:r>
+        <w:t>NOTE: This version automatically deletes previous save data if the save data's version does not match.</w:t>
+      </w:r>
+    </w:p>
+    <w:p>
+      <w:pPr>
+        <w:pStyle w:val="ListParagraph"/>
+        <w:numPr>
+          <w:ilvl w:val="0"/>
+          <w:numId w:val="4"/>
+        </w:numPr>
+      </w:pPr>
+      <w:r>
+        <w:t>Added the Marketplace, however it is not yet functional.</w:t>
+      </w:r>
+    </w:p>
+    <w:p>
+      <w:pPr>
+        <w:pStyle w:val="ListParagraph"/>
+        <w:numPr>
+          <w:ilvl w:val="0"/>
+          <w:numId w:val="4"/>
+        </w:numPr>
+      </w:pPr>
+      <w:r>
+        <w:t>Rebalanced the Renown threshold.</w:t>
+      </w:r>
+    </w:p>
+    <w:p>
+      <w:pPr>
+        <w:pStyle w:val="ListParagraph"/>
+        <w:numPr>
+          <w:ilvl w:val="0"/>
+          <w:numId w:val="4"/>
+        </w:numPr>
+      </w:pPr>
+      <w:r>
+        <w:t>Rebalanced quest rewards.</w:t>
+      </w:r>
+    </w:p>
+    <w:p>
+      <w:pPr>
+        <w:pStyle w:val="ListParagraph"/>
+        <w:numPr>
+          <w:ilvl w:val="0"/>
+          <w:numId w:val="4"/>
+        </w:numPr>
+      </w:pPr>
+      <w:r>
+        <w:t xml:space="preserve">Lists of GuildMembers now appear sorted by Adventurer </w:t>
+      </w:r>
+      <w:r>
+        <w:t xml:space="preserve">and </w:t>
+      </w:r>
+      <w:r>
+        <w:t>then Peasant.</w:t>
+      </w:r>
+    </w:p>
+    <w:p>
+      <w:pPr>
+        <w:pStyle w:val="ListParagraph"/>
+        <w:numPr>
+          <w:ilvl w:val="0"/>
+          <w:numId w:val="4"/>
+        </w:numPr>
+      </w:pPr>
+      <w:r>
+        <w:t>The quest pool is now capped at 1</w:t>
+      </w:r>
+      <w:r>
+        <w:t>4</w:t>
+      </w:r>
+      <w:r>
+        <w:t xml:space="preserve"> quests.</w:t>
+      </w:r>
+    </w:p>
+    <w:p>
+      <w:pPr>
+        <w:pStyle w:val="ListParagraph"/>
+        <w:numPr>
+          <w:ilvl w:val="0"/>
+          <w:numId w:val="4"/>
+        </w:numPr>
+      </w:pPr>
+      <w:r>
+        <w:t>Fixed text overflow in the Renown line of the Hub menu.</w:t>
+      </w:r>
+    </w:p>
+    <w:p>
+      <w:pPr>
+        <w:pStyle w:val="ListParagraph"/>
+        <w:numPr>
+          <w:ilvl w:val="0"/>
+          <w:numId w:val="4"/>
+        </w:numPr>
+      </w:pPr>
+      <w:r>
+        <w:t>Fixed the Guildhall upgrades appearing as unpurchased after they have been purchased.</w:t>
+      </w:r>
+    </w:p>
+    <w:p>
+      <w:pPr>
+        <w:pStyle w:val="ListParagraph"/>
+        <w:numPr>
+          <w:ilvl w:val="0"/>
+          <w:numId w:val="4"/>
+        </w:numPr>
+      </w:pPr>
+      <w:r>
+        <w:t>Increased notification lifetime from 5 seconds to 8 seconds.</w:t>
+      </w:r>
+    </w:p>
+    <w:p>
+      <w:pPr>
+        <w:rPr>
           <w:sz w:val="28"/>
           <w:szCs w:val="28"/>
         </w:rPr>
@@ -62,7 +290,7 @@
         </w:numPr>
       </w:pPr>
       <w:r>
-        <w:t>NOTE: This version automatically deletes previous save data if the save data's version does not match this version.</w:t>
+        <w:t>NOTE: This version automatically deletes previous save data if the save data's version does not match.</w:t>
       </w:r>
     </w:p>
     <w:p>
@@ -217,6 +445,7 @@
         </w:numPr>
       </w:pPr>
       <w:r>
+        <w:lastRenderedPageBreak/>
         <w:t>Rebalanced Combat Training scoring. It is now based on accuracy; the target is the cross-point of the shield.</w:t>
       </w:r>
     </w:p>
@@ -370,7 +599,6 @@
         </w:numPr>
       </w:pPr>
       <w:r>
-        <w:lastRenderedPageBreak/>
         <w:t>Combat Training minigame has been added. It rewards a small amount of experience and can be used to level up either Adventurers or Peasants.</w:t>
       </w:r>
     </w:p>
@@ -759,7 +987,6 @@
         </w:numPr>
       </w:pPr>
       <w:r>
-        <w:lastRenderedPageBreak/>
         <w:t>Incorporated the menu transition SFX into the animation so that they are synced.</w:t>
       </w:r>
     </w:p>
@@ -968,197 +1195,6 @@
       </w:pPr>
       <w:r>
         <w:t>Lots of code refactoring.</w:t>
-      </w:r>
-    </w:p>
-    <w:p/>
-    <w:p>
-      <w:pPr>
-        <w:rPr>
-          <w:b/>
-          <w:bCs/>
-        </w:rPr>
-      </w:pPr>
-      <w:r>
-        <w:rPr>
-          <w:b/>
-          <w:bCs/>
-        </w:rPr>
-        <w:t>0.0.</w:t>
-      </w:r>
-      <w:r>
-        <w:rPr>
-          <w:b/>
-          <w:bCs/>
-        </w:rPr>
-        <w:t>3</w:t>
-      </w:r>
-      <w:r>
-        <w:rPr>
-          <w:b/>
-          <w:bCs/>
-        </w:rPr>
-        <w:t>.</w:t>
-      </w:r>
-      <w:r>
-        <w:rPr>
-          <w:b/>
-          <w:bCs/>
-        </w:rPr>
-        <w:t>1 (08/08/20)</w:t>
-      </w:r>
-    </w:p>
-    <w:p>
-      <w:pPr>
-        <w:pStyle w:val="ListParagraph"/>
-        <w:numPr>
-          <w:ilvl w:val="0"/>
-          <w:numId w:val="2"/>
-        </w:numPr>
-      </w:pPr>
-      <w:r>
-        <w:t>Changed the GuildMember reference in the QuestData to an ID to avoid redundant GuildMemberData objects.</w:t>
-      </w:r>
-    </w:p>
-    <w:p>
-      <w:pPr>
-        <w:pStyle w:val="ListParagraph"/>
-        <w:numPr>
-          <w:ilvl w:val="0"/>
-          <w:numId w:val="2"/>
-        </w:numPr>
-      </w:pPr>
-      <w:r>
-        <w:t>Corrected a bug where GuildMembers would not receive experience if the quest was completed while the game was closed.</w:t>
-      </w:r>
-    </w:p>
-    <w:p>
-      <w:pPr>
-        <w:pStyle w:val="ListParagraph"/>
-        <w:numPr>
-          <w:ilvl w:val="0"/>
-          <w:numId w:val="2"/>
-        </w:numPr>
-      </w:pPr>
-      <w:r>
-        <w:t>Removed the Start screen. Change Log is now accessible through the Settings menu.</w:t>
-      </w:r>
-    </w:p>
-    <w:p/>
-    <w:p>
-      <w:pPr>
-        <w:rPr>
-          <w:b/>
-          <w:bCs/>
-        </w:rPr>
-      </w:pPr>
-      <w:r>
-        <w:rPr>
-          <w:b/>
-          <w:bCs/>
-        </w:rPr>
-        <w:t>0.0.</w:t>
-      </w:r>
-      <w:r>
-        <w:rPr>
-          <w:b/>
-          <w:bCs/>
-        </w:rPr>
-        <w:t>3</w:t>
-      </w:r>
-      <w:r>
-        <w:rPr>
-          <w:b/>
-          <w:bCs/>
-        </w:rPr>
-        <w:t>.</w:t>
-      </w:r>
-      <w:r>
-        <w:rPr>
-          <w:b/>
-          <w:bCs/>
-        </w:rPr>
-        <w:t>0</w:t>
-      </w:r>
-      <w:r>
-        <w:rPr>
-          <w:b/>
-          <w:bCs/>
-        </w:rPr>
-        <w:t xml:space="preserve"> (08/</w:t>
-      </w:r>
-      <w:r>
-        <w:rPr>
-          <w:b/>
-          <w:bCs/>
-        </w:rPr>
-        <w:t>07</w:t>
-      </w:r>
-      <w:r>
-        <w:rPr>
-          <w:b/>
-          <w:bCs/>
-        </w:rPr>
-        <w:t>/20)</w:t>
-      </w:r>
-    </w:p>
-    <w:p>
-      <w:pPr>
-        <w:pStyle w:val="ListParagraph"/>
-        <w:numPr>
-          <w:ilvl w:val="0"/>
-          <w:numId w:val="2"/>
-        </w:numPr>
-      </w:pPr>
-      <w:r>
-        <w:t>NOTE: All save games should be reset to avoid errors in the new build.</w:t>
-      </w:r>
-    </w:p>
-    <w:p>
-      <w:pPr>
-        <w:pStyle w:val="ListParagraph"/>
-        <w:numPr>
-          <w:ilvl w:val="0"/>
-          <w:numId w:val="2"/>
-        </w:numPr>
-      </w:pPr>
-      <w:r>
-        <w:t>Added the Settings menu and functional volume settings. They are stored in the save file so are persistent.</w:t>
-      </w:r>
-    </w:p>
-    <w:p>
-      <w:pPr>
-        <w:pStyle w:val="ListParagraph"/>
-        <w:numPr>
-          <w:ilvl w:val="0"/>
-          <w:numId w:val="2"/>
-        </w:numPr>
-      </w:pPr>
-      <w:r>
-        <w:t>Removed the Load button on the Start menu. Loading is now automatic if a save file exists. Players can reset their game in the Settings menu to remove their save file and start over.</w:t>
-      </w:r>
-    </w:p>
-    <w:p>
-      <w:pPr>
-        <w:pStyle w:val="ListParagraph"/>
-        <w:numPr>
-          <w:ilvl w:val="0"/>
-          <w:numId w:val="2"/>
-        </w:numPr>
-      </w:pPr>
-      <w:r>
-        <w:t>Further fixed the memory leak issue. It should be completely gone now.</w:t>
-      </w:r>
-    </w:p>
-    <w:p>
-      <w:pPr>
-        <w:pStyle w:val="ListParagraph"/>
-        <w:numPr>
-          <w:ilvl w:val="0"/>
-          <w:numId w:val="2"/>
-        </w:numPr>
-      </w:pPr>
-      <w:r>
-        <w:t>Gave QuestPool quests an instance ID. It's not a great ID implementation, but it will do for now.</w:t>
       </w:r>
     </w:p>
     <w:p/>
@@ -1182,6 +1218,197 @@
           <w:b/>
           <w:bCs/>
         </w:rPr>
+        <w:t>3</w:t>
+      </w:r>
+      <w:r>
+        <w:rPr>
+          <w:b/>
+          <w:bCs/>
+        </w:rPr>
+        <w:t>.</w:t>
+      </w:r>
+      <w:r>
+        <w:rPr>
+          <w:b/>
+          <w:bCs/>
+        </w:rPr>
+        <w:t>1 (08/08/20)</w:t>
+      </w:r>
+    </w:p>
+    <w:p>
+      <w:pPr>
+        <w:pStyle w:val="ListParagraph"/>
+        <w:numPr>
+          <w:ilvl w:val="0"/>
+          <w:numId w:val="2"/>
+        </w:numPr>
+      </w:pPr>
+      <w:r>
+        <w:t>Changed the GuildMember reference in the QuestData to an ID to avoid redundant GuildMemberData objects.</w:t>
+      </w:r>
+    </w:p>
+    <w:p>
+      <w:pPr>
+        <w:pStyle w:val="ListParagraph"/>
+        <w:numPr>
+          <w:ilvl w:val="0"/>
+          <w:numId w:val="2"/>
+        </w:numPr>
+      </w:pPr>
+      <w:r>
+        <w:t>Corrected a bug where GuildMembers would not receive experience if the quest was completed while the game was closed.</w:t>
+      </w:r>
+    </w:p>
+    <w:p>
+      <w:pPr>
+        <w:pStyle w:val="ListParagraph"/>
+        <w:numPr>
+          <w:ilvl w:val="0"/>
+          <w:numId w:val="2"/>
+        </w:numPr>
+      </w:pPr>
+      <w:r>
+        <w:t>Removed the Start screen. Change Log is now accessible through the Settings menu.</w:t>
+      </w:r>
+    </w:p>
+    <w:p/>
+    <w:p>
+      <w:pPr>
+        <w:rPr>
+          <w:b/>
+          <w:bCs/>
+        </w:rPr>
+      </w:pPr>
+      <w:r>
+        <w:rPr>
+          <w:b/>
+          <w:bCs/>
+        </w:rPr>
+        <w:t>0.0.</w:t>
+      </w:r>
+      <w:r>
+        <w:rPr>
+          <w:b/>
+          <w:bCs/>
+        </w:rPr>
+        <w:t>3</w:t>
+      </w:r>
+      <w:r>
+        <w:rPr>
+          <w:b/>
+          <w:bCs/>
+        </w:rPr>
+        <w:t>.</w:t>
+      </w:r>
+      <w:r>
+        <w:rPr>
+          <w:b/>
+          <w:bCs/>
+        </w:rPr>
+        <w:t>0</w:t>
+      </w:r>
+      <w:r>
+        <w:rPr>
+          <w:b/>
+          <w:bCs/>
+        </w:rPr>
+        <w:t xml:space="preserve"> (08/</w:t>
+      </w:r>
+      <w:r>
+        <w:rPr>
+          <w:b/>
+          <w:bCs/>
+        </w:rPr>
+        <w:t>07</w:t>
+      </w:r>
+      <w:r>
+        <w:rPr>
+          <w:b/>
+          <w:bCs/>
+        </w:rPr>
+        <w:t>/20)</w:t>
+      </w:r>
+    </w:p>
+    <w:p>
+      <w:pPr>
+        <w:pStyle w:val="ListParagraph"/>
+        <w:numPr>
+          <w:ilvl w:val="0"/>
+          <w:numId w:val="2"/>
+        </w:numPr>
+      </w:pPr>
+      <w:r>
+        <w:t>NOTE: All save games should be reset to avoid errors in the new build.</w:t>
+      </w:r>
+    </w:p>
+    <w:p>
+      <w:pPr>
+        <w:pStyle w:val="ListParagraph"/>
+        <w:numPr>
+          <w:ilvl w:val="0"/>
+          <w:numId w:val="2"/>
+        </w:numPr>
+      </w:pPr>
+      <w:r>
+        <w:t>Added the Settings menu and functional volume settings. They are stored in the save file so are persistent.</w:t>
+      </w:r>
+    </w:p>
+    <w:p>
+      <w:pPr>
+        <w:pStyle w:val="ListParagraph"/>
+        <w:numPr>
+          <w:ilvl w:val="0"/>
+          <w:numId w:val="2"/>
+        </w:numPr>
+      </w:pPr>
+      <w:r>
+        <w:t>Removed the Load button on the Start menu. Loading is now automatic if a save file exists. Players can reset their game in the Settings menu to remove their save file and start over.</w:t>
+      </w:r>
+    </w:p>
+    <w:p>
+      <w:pPr>
+        <w:pStyle w:val="ListParagraph"/>
+        <w:numPr>
+          <w:ilvl w:val="0"/>
+          <w:numId w:val="2"/>
+        </w:numPr>
+      </w:pPr>
+      <w:r>
+        <w:t>Further fixed the memory leak issue. It should be completely gone now.</w:t>
+      </w:r>
+    </w:p>
+    <w:p>
+      <w:pPr>
+        <w:pStyle w:val="ListParagraph"/>
+        <w:numPr>
+          <w:ilvl w:val="0"/>
+          <w:numId w:val="2"/>
+        </w:numPr>
+      </w:pPr>
+      <w:r>
+        <w:t>Gave QuestPool quests an instance ID. It's not a great ID implementation, but it will do for now.</w:t>
+      </w:r>
+    </w:p>
+    <w:p/>
+    <w:p>
+      <w:pPr>
+        <w:rPr>
+          <w:b/>
+          <w:bCs/>
+        </w:rPr>
+      </w:pPr>
+      <w:r>
+        <w:rPr>
+          <w:b/>
+          <w:bCs/>
+        </w:rPr>
+        <w:t>0.0.</w:t>
+      </w:r>
+      <w:r>
+        <w:rPr>
+          <w:b/>
+          <w:bCs/>
+        </w:rPr>
         <w:t>2</w:t>
       </w:r>
       <w:r>
@@ -1492,6 +1719,7 @@
         </w:numPr>
       </w:pPr>
       <w:r>
+        <w:lastRenderedPageBreak/>
         <w:t>Guild Renown has been added as a currency. This will be used to determine when new peasants join the guild.</w:t>
       </w:r>
     </w:p>
@@ -1708,356 +1936,356 @@
         </w:numPr>
       </w:pPr>
       <w:r>
+        <w:t>QuestManager now pulls 5 random quests at Start and displays them in the Start Quest menu. They are still not functional, however.</w:t>
+      </w:r>
+    </w:p>
+    <w:p/>
+    <w:p>
+      <w:pPr>
+        <w:rPr>
+          <w:b/>
+          <w:bCs/>
+        </w:rPr>
+      </w:pPr>
+      <w:r>
+        <w:rPr>
+          <w:b/>
+          <w:bCs/>
+        </w:rPr>
+        <w:t>0.0.</w:t>
+      </w:r>
+      <w:r>
+        <w:rPr>
+          <w:b/>
+          <w:bCs/>
+        </w:rPr>
+        <w:t>1</w:t>
+      </w:r>
+      <w:r>
+        <w:rPr>
+          <w:b/>
+          <w:bCs/>
+        </w:rPr>
+        <w:t>.</w:t>
+      </w:r>
+      <w:r>
+        <w:rPr>
+          <w:b/>
+          <w:bCs/>
+        </w:rPr>
+        <w:t>6</w:t>
+      </w:r>
+      <w:r>
+        <w:rPr>
+          <w:b/>
+          <w:bCs/>
+        </w:rPr>
+        <w:t xml:space="preserve"> (0</w:t>
+      </w:r>
+      <w:r>
+        <w:rPr>
+          <w:b/>
+          <w:bCs/>
+        </w:rPr>
+        <w:t>6</w:t>
+      </w:r>
+      <w:r>
+        <w:rPr>
+          <w:b/>
+          <w:bCs/>
+        </w:rPr>
+        <w:t>/</w:t>
+      </w:r>
+      <w:r>
+        <w:rPr>
+          <w:b/>
+          <w:bCs/>
+        </w:rPr>
+        <w:t>21</w:t>
+      </w:r>
+      <w:r>
+        <w:rPr>
+          <w:b/>
+          <w:bCs/>
+        </w:rPr>
+        <w:t>/20)</w:t>
+      </w:r>
+    </w:p>
+    <w:p>
+      <w:pPr>
+        <w:pStyle w:val="ListParagraph"/>
+        <w:numPr>
+          <w:ilvl w:val="0"/>
+          <w:numId w:val="2"/>
+        </w:numPr>
+      </w:pPr>
+      <w:r>
+        <w:t>Converted the ManagePeople and AvailableQuests menus to the new scalable style. The Quests menu is bypassed until it is also converted.</w:t>
+      </w:r>
+    </w:p>
+    <w:p>
+      <w:pPr>
+        <w:pStyle w:val="ListParagraph"/>
+        <w:numPr>
+          <w:ilvl w:val="0"/>
+          <w:numId w:val="2"/>
+        </w:numPr>
+      </w:pPr>
+      <w:r>
+        <w:t>Updated the Change Log layout to better support the Scroll View.</w:t>
+      </w:r>
+    </w:p>
+    <w:p/>
+    <w:p>
+      <w:pPr>
+        <w:rPr>
+          <w:b/>
+          <w:bCs/>
+        </w:rPr>
+      </w:pPr>
+      <w:r>
+        <w:rPr>
+          <w:b/>
+          <w:bCs/>
+        </w:rPr>
+        <w:t>0.0.</w:t>
+      </w:r>
+      <w:r>
+        <w:rPr>
+          <w:b/>
+          <w:bCs/>
+        </w:rPr>
+        <w:t>1</w:t>
+      </w:r>
+      <w:r>
+        <w:rPr>
+          <w:b/>
+          <w:bCs/>
+        </w:rPr>
+        <w:t>.</w:t>
+      </w:r>
+      <w:r>
+        <w:rPr>
+          <w:b/>
+          <w:bCs/>
+        </w:rPr>
+        <w:t>5 (06/21/20)</w:t>
+      </w:r>
+    </w:p>
+    <w:p>
+      <w:pPr>
+        <w:pStyle w:val="ListParagraph"/>
+        <w:numPr>
+          <w:ilvl w:val="0"/>
+          <w:numId w:val="2"/>
+        </w:numPr>
+      </w:pPr>
+      <w:r>
+        <w:t>Converted most menus to the scalable menu style. Three menus still left to be converted: ManagePeople, Quests, and AvailableQuests.</w:t>
+      </w:r>
+    </w:p>
+    <w:p/>
+    <w:p>
+      <w:pPr>
+        <w:rPr>
+          <w:b/>
+          <w:bCs/>
+        </w:rPr>
+      </w:pPr>
+      <w:r>
+        <w:rPr>
+          <w:b/>
+          <w:bCs/>
+        </w:rPr>
+        <w:t>0.0.</w:t>
+      </w:r>
+      <w:r>
+        <w:rPr>
+          <w:b/>
+          <w:bCs/>
+        </w:rPr>
+        <w:t>1</w:t>
+      </w:r>
+      <w:r>
+        <w:rPr>
+          <w:b/>
+          <w:bCs/>
+        </w:rPr>
+        <w:t>.</w:t>
+      </w:r>
+      <w:r>
+        <w:rPr>
+          <w:b/>
+          <w:bCs/>
+        </w:rPr>
+        <w:t>4</w:t>
+      </w:r>
+      <w:r>
+        <w:rPr>
+          <w:b/>
+          <w:bCs/>
+        </w:rPr>
+        <w:t xml:space="preserve"> (0</w:t>
+      </w:r>
+      <w:r>
+        <w:rPr>
+          <w:b/>
+          <w:bCs/>
+        </w:rPr>
+        <w:t>6</w:t>
+      </w:r>
+      <w:r>
+        <w:rPr>
+          <w:b/>
+          <w:bCs/>
+        </w:rPr>
+        <w:t>/</w:t>
+      </w:r>
+      <w:r>
+        <w:rPr>
+          <w:b/>
+          <w:bCs/>
+        </w:rPr>
+        <w:t>21</w:t>
+      </w:r>
+      <w:r>
+        <w:rPr>
+          <w:b/>
+          <w:bCs/>
+        </w:rPr>
+        <w:t>/20)</w:t>
+      </w:r>
+    </w:p>
+    <w:p>
+      <w:pPr>
+        <w:pStyle w:val="ListParagraph"/>
+        <w:numPr>
+          <w:ilvl w:val="0"/>
+          <w:numId w:val="2"/>
+        </w:numPr>
+      </w:pPr>
+      <w:r>
+        <w:t>Added the Bulletin Board background to the Menu_Hub in the UI Scaling Test scene.</w:t>
+      </w:r>
+    </w:p>
+    <w:p/>
+    <w:p>
+      <w:pPr>
+        <w:rPr>
+          <w:b/>
+          <w:bCs/>
+        </w:rPr>
+      </w:pPr>
+      <w:r>
+        <w:rPr>
+          <w:b/>
+          <w:bCs/>
+        </w:rPr>
+        <w:t>0.0.</w:t>
+      </w:r>
+      <w:r>
+        <w:rPr>
+          <w:b/>
+          <w:bCs/>
+        </w:rPr>
+        <w:t>1</w:t>
+      </w:r>
+      <w:r>
+        <w:rPr>
+          <w:b/>
+          <w:bCs/>
+        </w:rPr>
+        <w:t>.</w:t>
+      </w:r>
+      <w:r>
+        <w:rPr>
+          <w:b/>
+          <w:bCs/>
+        </w:rPr>
+        <w:t>3</w:t>
+      </w:r>
+      <w:r>
+        <w:rPr>
+          <w:b/>
+          <w:bCs/>
+        </w:rPr>
+        <w:t xml:space="preserve"> (0</w:t>
+      </w:r>
+      <w:r>
+        <w:rPr>
+          <w:b/>
+          <w:bCs/>
+        </w:rPr>
+        <w:t>6</w:t>
+      </w:r>
+      <w:r>
+        <w:rPr>
+          <w:b/>
+          <w:bCs/>
+        </w:rPr>
+        <w:t>/</w:t>
+      </w:r>
+      <w:r>
+        <w:rPr>
+          <w:b/>
+          <w:bCs/>
+        </w:rPr>
+        <w:t>21</w:t>
+      </w:r>
+      <w:r>
+        <w:rPr>
+          <w:b/>
+          <w:bCs/>
+        </w:rPr>
+        <w:t>/20)</w:t>
+      </w:r>
+    </w:p>
+    <w:p>
+      <w:pPr>
+        <w:pStyle w:val="ListParagraph"/>
+        <w:numPr>
+          <w:ilvl w:val="0"/>
+          <w:numId w:val="2"/>
+        </w:numPr>
+      </w:pPr>
+      <w:r>
+        <w:t>Added the Change Log scene.</w:t>
+      </w:r>
+    </w:p>
+    <w:p>
+      <w:pPr>
+        <w:pStyle w:val="ListParagraph"/>
+        <w:numPr>
+          <w:ilvl w:val="0"/>
+          <w:numId w:val="2"/>
+        </w:numPr>
+      </w:pPr>
+      <w:r>
+        <w:t>Added the UI Scaling Test scene.</w:t>
+      </w:r>
+    </w:p>
+    <w:p>
+      <w:pPr>
+        <w:pStyle w:val="ListParagraph"/>
+        <w:numPr>
+          <w:ilvl w:val="0"/>
+          <w:numId w:val="2"/>
+        </w:numPr>
+      </w:pPr>
+      <w:r>
+        <w:t>Implemented the Scroll View test in the UI Scaling Test scene.</w:t>
+      </w:r>
+    </w:p>
+    <w:p>
+      <w:pPr>
+        <w:pStyle w:val="ListParagraph"/>
+        <w:numPr>
+          <w:ilvl w:val="0"/>
+          <w:numId w:val="2"/>
+        </w:numPr>
+      </w:pPr>
+      <w:r>
         <w:lastRenderedPageBreak/>
-        <w:t>QuestManager now pulls 5 random quests at Start and displays them in the Start Quest menu. They are still not functional, however.</w:t>
-      </w:r>
-    </w:p>
-    <w:p/>
-    <w:p>
-      <w:pPr>
-        <w:rPr>
-          <w:b/>
-          <w:bCs/>
-        </w:rPr>
-      </w:pPr>
-      <w:r>
-        <w:rPr>
-          <w:b/>
-          <w:bCs/>
-        </w:rPr>
-        <w:t>0.0.</w:t>
-      </w:r>
-      <w:r>
-        <w:rPr>
-          <w:b/>
-          <w:bCs/>
-        </w:rPr>
-        <w:t>1</w:t>
-      </w:r>
-      <w:r>
-        <w:rPr>
-          <w:b/>
-          <w:bCs/>
-        </w:rPr>
-        <w:t>.</w:t>
-      </w:r>
-      <w:r>
-        <w:rPr>
-          <w:b/>
-          <w:bCs/>
-        </w:rPr>
-        <w:t>6</w:t>
-      </w:r>
-      <w:r>
-        <w:rPr>
-          <w:b/>
-          <w:bCs/>
-        </w:rPr>
-        <w:t xml:space="preserve"> (0</w:t>
-      </w:r>
-      <w:r>
-        <w:rPr>
-          <w:b/>
-          <w:bCs/>
-        </w:rPr>
-        <w:t>6</w:t>
-      </w:r>
-      <w:r>
-        <w:rPr>
-          <w:b/>
-          <w:bCs/>
-        </w:rPr>
-        <w:t>/</w:t>
-      </w:r>
-      <w:r>
-        <w:rPr>
-          <w:b/>
-          <w:bCs/>
-        </w:rPr>
-        <w:t>21</w:t>
-      </w:r>
-      <w:r>
-        <w:rPr>
-          <w:b/>
-          <w:bCs/>
-        </w:rPr>
-        <w:t>/20)</w:t>
-      </w:r>
-    </w:p>
-    <w:p>
-      <w:pPr>
-        <w:pStyle w:val="ListParagraph"/>
-        <w:numPr>
-          <w:ilvl w:val="0"/>
-          <w:numId w:val="2"/>
-        </w:numPr>
-      </w:pPr>
-      <w:r>
-        <w:t>Converted the ManagePeople and AvailableQuests menus to the new scalable style. The Quests menu is bypassed until it is also converted.</w:t>
-      </w:r>
-    </w:p>
-    <w:p>
-      <w:pPr>
-        <w:pStyle w:val="ListParagraph"/>
-        <w:numPr>
-          <w:ilvl w:val="0"/>
-          <w:numId w:val="2"/>
-        </w:numPr>
-      </w:pPr>
-      <w:r>
-        <w:t>Updated the Change Log layout to better support the Scroll View.</w:t>
-      </w:r>
-    </w:p>
-    <w:p/>
-    <w:p>
-      <w:pPr>
-        <w:rPr>
-          <w:b/>
-          <w:bCs/>
-        </w:rPr>
-      </w:pPr>
-      <w:r>
-        <w:rPr>
-          <w:b/>
-          <w:bCs/>
-        </w:rPr>
-        <w:t>0.0.</w:t>
-      </w:r>
-      <w:r>
-        <w:rPr>
-          <w:b/>
-          <w:bCs/>
-        </w:rPr>
-        <w:t>1</w:t>
-      </w:r>
-      <w:r>
-        <w:rPr>
-          <w:b/>
-          <w:bCs/>
-        </w:rPr>
-        <w:t>.</w:t>
-      </w:r>
-      <w:r>
-        <w:rPr>
-          <w:b/>
-          <w:bCs/>
-        </w:rPr>
-        <w:t>5 (06/21/20)</w:t>
-      </w:r>
-    </w:p>
-    <w:p>
-      <w:pPr>
-        <w:pStyle w:val="ListParagraph"/>
-        <w:numPr>
-          <w:ilvl w:val="0"/>
-          <w:numId w:val="2"/>
-        </w:numPr>
-      </w:pPr>
-      <w:r>
-        <w:t>Converted most menus to the scalable menu style. Three menus still left to be converted: ManagePeople, Quests, and AvailableQuests.</w:t>
-      </w:r>
-    </w:p>
-    <w:p/>
-    <w:p>
-      <w:pPr>
-        <w:rPr>
-          <w:b/>
-          <w:bCs/>
-        </w:rPr>
-      </w:pPr>
-      <w:r>
-        <w:rPr>
-          <w:b/>
-          <w:bCs/>
-        </w:rPr>
-        <w:t>0.0.</w:t>
-      </w:r>
-      <w:r>
-        <w:rPr>
-          <w:b/>
-          <w:bCs/>
-        </w:rPr>
-        <w:t>1</w:t>
-      </w:r>
-      <w:r>
-        <w:rPr>
-          <w:b/>
-          <w:bCs/>
-        </w:rPr>
-        <w:t>.</w:t>
-      </w:r>
-      <w:r>
-        <w:rPr>
-          <w:b/>
-          <w:bCs/>
-        </w:rPr>
-        <w:t>4</w:t>
-      </w:r>
-      <w:r>
-        <w:rPr>
-          <w:b/>
-          <w:bCs/>
-        </w:rPr>
-        <w:t xml:space="preserve"> (0</w:t>
-      </w:r>
-      <w:r>
-        <w:rPr>
-          <w:b/>
-          <w:bCs/>
-        </w:rPr>
-        <w:t>6</w:t>
-      </w:r>
-      <w:r>
-        <w:rPr>
-          <w:b/>
-          <w:bCs/>
-        </w:rPr>
-        <w:t>/</w:t>
-      </w:r>
-      <w:r>
-        <w:rPr>
-          <w:b/>
-          <w:bCs/>
-        </w:rPr>
-        <w:t>21</w:t>
-      </w:r>
-      <w:r>
-        <w:rPr>
-          <w:b/>
-          <w:bCs/>
-        </w:rPr>
-        <w:t>/20)</w:t>
-      </w:r>
-    </w:p>
-    <w:p>
-      <w:pPr>
-        <w:pStyle w:val="ListParagraph"/>
-        <w:numPr>
-          <w:ilvl w:val="0"/>
-          <w:numId w:val="2"/>
-        </w:numPr>
-      </w:pPr>
-      <w:r>
-        <w:t>Added the Bulletin Board background to the Menu_Hub in the UI Scaling Test scene.</w:t>
-      </w:r>
-    </w:p>
-    <w:p/>
-    <w:p>
-      <w:pPr>
-        <w:rPr>
-          <w:b/>
-          <w:bCs/>
-        </w:rPr>
-      </w:pPr>
-      <w:r>
-        <w:rPr>
-          <w:b/>
-          <w:bCs/>
-        </w:rPr>
-        <w:t>0.0.</w:t>
-      </w:r>
-      <w:r>
-        <w:rPr>
-          <w:b/>
-          <w:bCs/>
-        </w:rPr>
-        <w:t>1</w:t>
-      </w:r>
-      <w:r>
-        <w:rPr>
-          <w:b/>
-          <w:bCs/>
-        </w:rPr>
-        <w:t>.</w:t>
-      </w:r>
-      <w:r>
-        <w:rPr>
-          <w:b/>
-          <w:bCs/>
-        </w:rPr>
-        <w:t>3</w:t>
-      </w:r>
-      <w:r>
-        <w:rPr>
-          <w:b/>
-          <w:bCs/>
-        </w:rPr>
-        <w:t xml:space="preserve"> (0</w:t>
-      </w:r>
-      <w:r>
-        <w:rPr>
-          <w:b/>
-          <w:bCs/>
-        </w:rPr>
-        <w:t>6</w:t>
-      </w:r>
-      <w:r>
-        <w:rPr>
-          <w:b/>
-          <w:bCs/>
-        </w:rPr>
-        <w:t>/</w:t>
-      </w:r>
-      <w:r>
-        <w:rPr>
-          <w:b/>
-          <w:bCs/>
-        </w:rPr>
-        <w:t>21</w:t>
-      </w:r>
-      <w:r>
-        <w:rPr>
-          <w:b/>
-          <w:bCs/>
-        </w:rPr>
-        <w:t>/20)</w:t>
-      </w:r>
-    </w:p>
-    <w:p>
-      <w:pPr>
-        <w:pStyle w:val="ListParagraph"/>
-        <w:numPr>
-          <w:ilvl w:val="0"/>
-          <w:numId w:val="2"/>
-        </w:numPr>
-      </w:pPr>
-      <w:r>
-        <w:t>Added the Change Log scene.</w:t>
-      </w:r>
-    </w:p>
-    <w:p>
-      <w:pPr>
-        <w:pStyle w:val="ListParagraph"/>
-        <w:numPr>
-          <w:ilvl w:val="0"/>
-          <w:numId w:val="2"/>
-        </w:numPr>
-      </w:pPr>
-      <w:r>
-        <w:t>Added the UI Scaling Test scene.</w:t>
-      </w:r>
-    </w:p>
-    <w:p>
-      <w:pPr>
-        <w:pStyle w:val="ListParagraph"/>
-        <w:numPr>
-          <w:ilvl w:val="0"/>
-          <w:numId w:val="2"/>
-        </w:numPr>
-      </w:pPr>
-      <w:r>
-        <w:t>Implemented the Scroll View test in the UI Scaling Test scene.</w:t>
-      </w:r>
-    </w:p>
-    <w:p>
-      <w:pPr>
-        <w:pStyle w:val="ListParagraph"/>
-        <w:numPr>
-          <w:ilvl w:val="0"/>
-          <w:numId w:val="2"/>
-        </w:numPr>
-      </w:pPr>
-      <w:r>
         <w:t>Added "Restart" debug button to all scenes.</w:t>
       </w:r>
     </w:p>
@@ -2192,6 +2420,345 @@
     </w:lvl>
   </w:abstractNum>
   <w:abstractNum w:abstractNumId="1" w15:restartNumberingAfterBreak="0">
+    <w:nsid w:val="45A86F81"/>
+    <w:multiLevelType w:val="hybridMultilevel"/>
+    <w:tmpl w:val="0A5CB806"/>
+    <w:lvl w:ilvl="0" w:tplc="10090001">
+      <w:start w:val="1"/>
+      <w:numFmt w:val="bullet"/>
+      <w:lvlText w:val=""/>
+      <w:lvlJc w:val="left"/>
+      <w:pPr>
+        <w:ind w:left="720" w:hanging="360"/>
+      </w:pPr>
+      <w:rPr>
+        <w:rFonts w:ascii="Symbol" w:hAnsi="Symbol" w:hint="default"/>
+      </w:rPr>
+    </w:lvl>
+    <w:lvl w:ilvl="1" w:tplc="10090003" w:tentative="1">
+      <w:start w:val="1"/>
+      <w:numFmt w:val="bullet"/>
+      <w:lvlText w:val="o"/>
+      <w:lvlJc w:val="left"/>
+      <w:pPr>
+        <w:ind w:left="1440" w:hanging="360"/>
+      </w:pPr>
+      <w:rPr>
+        <w:rFonts w:ascii="Courier New" w:hAnsi="Courier New" w:cs="Courier New" w:hint="default"/>
+      </w:rPr>
+    </w:lvl>
+    <w:lvl w:ilvl="2" w:tplc="10090005" w:tentative="1">
+      <w:start w:val="1"/>
+      <w:numFmt w:val="bullet"/>
+      <w:lvlText w:val=""/>
+      <w:lvlJc w:val="left"/>
+      <w:pPr>
+        <w:ind w:left="2160" w:hanging="360"/>
+      </w:pPr>
+      <w:rPr>
+        <w:rFonts w:ascii="Wingdings" w:hAnsi="Wingdings" w:hint="default"/>
+      </w:rPr>
+    </w:lvl>
+    <w:lvl w:ilvl="3" w:tplc="10090001" w:tentative="1">
+      <w:start w:val="1"/>
+      <w:numFmt w:val="bullet"/>
+      <w:lvlText w:val=""/>
+      <w:lvlJc w:val="left"/>
+      <w:pPr>
+        <w:ind w:left="2880" w:hanging="360"/>
+      </w:pPr>
+      <w:rPr>
+        <w:rFonts w:ascii="Symbol" w:hAnsi="Symbol" w:hint="default"/>
+      </w:rPr>
+    </w:lvl>
+    <w:lvl w:ilvl="4" w:tplc="10090003" w:tentative="1">
+      <w:start w:val="1"/>
+      <w:numFmt w:val="bullet"/>
+      <w:lvlText w:val="o"/>
+      <w:lvlJc w:val="left"/>
+      <w:pPr>
+        <w:ind w:left="3600" w:hanging="360"/>
+      </w:pPr>
+      <w:rPr>
+        <w:rFonts w:ascii="Courier New" w:hAnsi="Courier New" w:cs="Courier New" w:hint="default"/>
+      </w:rPr>
+    </w:lvl>
+    <w:lvl w:ilvl="5" w:tplc="10090005" w:tentative="1">
+      <w:start w:val="1"/>
+      <w:numFmt w:val="bullet"/>
+      <w:lvlText w:val=""/>
+      <w:lvlJc w:val="left"/>
+      <w:pPr>
+        <w:ind w:left="4320" w:hanging="360"/>
+      </w:pPr>
+      <w:rPr>
+        <w:rFonts w:ascii="Wingdings" w:hAnsi="Wingdings" w:hint="default"/>
+      </w:rPr>
+    </w:lvl>
+    <w:lvl w:ilvl="6" w:tplc="10090001" w:tentative="1">
+      <w:start w:val="1"/>
+      <w:numFmt w:val="bullet"/>
+      <w:lvlText w:val=""/>
+      <w:lvlJc w:val="left"/>
+      <w:pPr>
+        <w:ind w:left="5040" w:hanging="360"/>
+      </w:pPr>
+      <w:rPr>
+        <w:rFonts w:ascii="Symbol" w:hAnsi="Symbol" w:hint="default"/>
+      </w:rPr>
+    </w:lvl>
+    <w:lvl w:ilvl="7" w:tplc="10090003" w:tentative="1">
+      <w:start w:val="1"/>
+      <w:numFmt w:val="bullet"/>
+      <w:lvlText w:val="o"/>
+      <w:lvlJc w:val="left"/>
+      <w:pPr>
+        <w:ind w:left="5760" w:hanging="360"/>
+      </w:pPr>
+      <w:rPr>
+        <w:rFonts w:ascii="Courier New" w:hAnsi="Courier New" w:cs="Courier New" w:hint="default"/>
+      </w:rPr>
+    </w:lvl>
+    <w:lvl w:ilvl="8" w:tplc="10090005" w:tentative="1">
+      <w:start w:val="1"/>
+      <w:numFmt w:val="bullet"/>
+      <w:lvlText w:val=""/>
+      <w:lvlJc w:val="left"/>
+      <w:pPr>
+        <w:ind w:left="6480" w:hanging="360"/>
+      </w:pPr>
+      <w:rPr>
+        <w:rFonts w:ascii="Wingdings" w:hAnsi="Wingdings" w:hint="default"/>
+      </w:rPr>
+    </w:lvl>
+  </w:abstractNum>
+  <w:abstractNum w:abstractNumId="2" w15:restartNumberingAfterBreak="0">
+    <w:nsid w:val="45E649DB"/>
+    <w:multiLevelType w:val="hybridMultilevel"/>
+    <w:tmpl w:val="5044AD8C"/>
+    <w:lvl w:ilvl="0" w:tplc="10090001">
+      <w:start w:val="1"/>
+      <w:numFmt w:val="bullet"/>
+      <w:lvlText w:val=""/>
+      <w:lvlJc w:val="left"/>
+      <w:pPr>
+        <w:ind w:left="720" w:hanging="360"/>
+      </w:pPr>
+      <w:rPr>
+        <w:rFonts w:ascii="Symbol" w:hAnsi="Symbol" w:hint="default"/>
+      </w:rPr>
+    </w:lvl>
+    <w:lvl w:ilvl="1" w:tplc="10090003" w:tentative="1">
+      <w:start w:val="1"/>
+      <w:numFmt w:val="bullet"/>
+      <w:lvlText w:val="o"/>
+      <w:lvlJc w:val="left"/>
+      <w:pPr>
+        <w:ind w:left="1440" w:hanging="360"/>
+      </w:pPr>
+      <w:rPr>
+        <w:rFonts w:ascii="Courier New" w:hAnsi="Courier New" w:cs="Courier New" w:hint="default"/>
+      </w:rPr>
+    </w:lvl>
+    <w:lvl w:ilvl="2" w:tplc="10090005" w:tentative="1">
+      <w:start w:val="1"/>
+      <w:numFmt w:val="bullet"/>
+      <w:lvlText w:val=""/>
+      <w:lvlJc w:val="left"/>
+      <w:pPr>
+        <w:ind w:left="2160" w:hanging="360"/>
+      </w:pPr>
+      <w:rPr>
+        <w:rFonts w:ascii="Wingdings" w:hAnsi="Wingdings" w:hint="default"/>
+      </w:rPr>
+    </w:lvl>
+    <w:lvl w:ilvl="3" w:tplc="10090001" w:tentative="1">
+      <w:start w:val="1"/>
+      <w:numFmt w:val="bullet"/>
+      <w:lvlText w:val=""/>
+      <w:lvlJc w:val="left"/>
+      <w:pPr>
+        <w:ind w:left="2880" w:hanging="360"/>
+      </w:pPr>
+      <w:rPr>
+        <w:rFonts w:ascii="Symbol" w:hAnsi="Symbol" w:hint="default"/>
+      </w:rPr>
+    </w:lvl>
+    <w:lvl w:ilvl="4" w:tplc="10090003" w:tentative="1">
+      <w:start w:val="1"/>
+      <w:numFmt w:val="bullet"/>
+      <w:lvlText w:val="o"/>
+      <w:lvlJc w:val="left"/>
+      <w:pPr>
+        <w:ind w:left="3600" w:hanging="360"/>
+      </w:pPr>
+      <w:rPr>
+        <w:rFonts w:ascii="Courier New" w:hAnsi="Courier New" w:cs="Courier New" w:hint="default"/>
+      </w:rPr>
+    </w:lvl>
+    <w:lvl w:ilvl="5" w:tplc="10090005" w:tentative="1">
+      <w:start w:val="1"/>
+      <w:numFmt w:val="bullet"/>
+      <w:lvlText w:val=""/>
+      <w:lvlJc w:val="left"/>
+      <w:pPr>
+        <w:ind w:left="4320" w:hanging="360"/>
+      </w:pPr>
+      <w:rPr>
+        <w:rFonts w:ascii="Wingdings" w:hAnsi="Wingdings" w:hint="default"/>
+      </w:rPr>
+    </w:lvl>
+    <w:lvl w:ilvl="6" w:tplc="10090001" w:tentative="1">
+      <w:start w:val="1"/>
+      <w:numFmt w:val="bullet"/>
+      <w:lvlText w:val=""/>
+      <w:lvlJc w:val="left"/>
+      <w:pPr>
+        <w:ind w:left="5040" w:hanging="360"/>
+      </w:pPr>
+      <w:rPr>
+        <w:rFonts w:ascii="Symbol" w:hAnsi="Symbol" w:hint="default"/>
+      </w:rPr>
+    </w:lvl>
+    <w:lvl w:ilvl="7" w:tplc="10090003" w:tentative="1">
+      <w:start w:val="1"/>
+      <w:numFmt w:val="bullet"/>
+      <w:lvlText w:val="o"/>
+      <w:lvlJc w:val="left"/>
+      <w:pPr>
+        <w:ind w:left="5760" w:hanging="360"/>
+      </w:pPr>
+      <w:rPr>
+        <w:rFonts w:ascii="Courier New" w:hAnsi="Courier New" w:cs="Courier New" w:hint="default"/>
+      </w:rPr>
+    </w:lvl>
+    <w:lvl w:ilvl="8" w:tplc="10090005" w:tentative="1">
+      <w:start w:val="1"/>
+      <w:numFmt w:val="bullet"/>
+      <w:lvlText w:val=""/>
+      <w:lvlJc w:val="left"/>
+      <w:pPr>
+        <w:ind w:left="6480" w:hanging="360"/>
+      </w:pPr>
+      <w:rPr>
+        <w:rFonts w:ascii="Wingdings" w:hAnsi="Wingdings" w:hint="default"/>
+      </w:rPr>
+    </w:lvl>
+  </w:abstractNum>
+  <w:abstractNum w:abstractNumId="3" w15:restartNumberingAfterBreak="0">
+    <w:nsid w:val="713E16F3"/>
+    <w:multiLevelType w:val="hybridMultilevel"/>
+    <w:tmpl w:val="5B867578"/>
+    <w:lvl w:ilvl="0" w:tplc="10090001">
+      <w:start w:val="1"/>
+      <w:numFmt w:val="bullet"/>
+      <w:lvlText w:val=""/>
+      <w:lvlJc w:val="left"/>
+      <w:pPr>
+        <w:ind w:left="720" w:hanging="360"/>
+      </w:pPr>
+      <w:rPr>
+        <w:rFonts w:ascii="Symbol" w:hAnsi="Symbol" w:hint="default"/>
+      </w:rPr>
+    </w:lvl>
+    <w:lvl w:ilvl="1" w:tplc="10090003" w:tentative="1">
+      <w:start w:val="1"/>
+      <w:numFmt w:val="bullet"/>
+      <w:lvlText w:val="o"/>
+      <w:lvlJc w:val="left"/>
+      <w:pPr>
+        <w:ind w:left="1440" w:hanging="360"/>
+      </w:pPr>
+      <w:rPr>
+        <w:rFonts w:ascii="Courier New" w:hAnsi="Courier New" w:cs="Courier New" w:hint="default"/>
+      </w:rPr>
+    </w:lvl>
+    <w:lvl w:ilvl="2" w:tplc="10090005" w:tentative="1">
+      <w:start w:val="1"/>
+      <w:numFmt w:val="bullet"/>
+      <w:lvlText w:val=""/>
+      <w:lvlJc w:val="left"/>
+      <w:pPr>
+        <w:ind w:left="2160" w:hanging="360"/>
+      </w:pPr>
+      <w:rPr>
+        <w:rFonts w:ascii="Wingdings" w:hAnsi="Wingdings" w:hint="default"/>
+      </w:rPr>
+    </w:lvl>
+    <w:lvl w:ilvl="3" w:tplc="10090001" w:tentative="1">
+      <w:start w:val="1"/>
+      <w:numFmt w:val="bullet"/>
+      <w:lvlText w:val=""/>
+      <w:lvlJc w:val="left"/>
+      <w:pPr>
+        <w:ind w:left="2880" w:hanging="360"/>
+      </w:pPr>
+      <w:rPr>
+        <w:rFonts w:ascii="Symbol" w:hAnsi="Symbol" w:hint="default"/>
+      </w:rPr>
+    </w:lvl>
+    <w:lvl w:ilvl="4" w:tplc="10090003" w:tentative="1">
+      <w:start w:val="1"/>
+      <w:numFmt w:val="bullet"/>
+      <w:lvlText w:val="o"/>
+      <w:lvlJc w:val="left"/>
+      <w:pPr>
+        <w:ind w:left="3600" w:hanging="360"/>
+      </w:pPr>
+      <w:rPr>
+        <w:rFonts w:ascii="Courier New" w:hAnsi="Courier New" w:cs="Courier New" w:hint="default"/>
+      </w:rPr>
+    </w:lvl>
+    <w:lvl w:ilvl="5" w:tplc="10090005" w:tentative="1">
+      <w:start w:val="1"/>
+      <w:numFmt w:val="bullet"/>
+      <w:lvlText w:val=""/>
+      <w:lvlJc w:val="left"/>
+      <w:pPr>
+        <w:ind w:left="4320" w:hanging="360"/>
+      </w:pPr>
+      <w:rPr>
+        <w:rFonts w:ascii="Wingdings" w:hAnsi="Wingdings" w:hint="default"/>
+      </w:rPr>
+    </w:lvl>
+    <w:lvl w:ilvl="6" w:tplc="10090001" w:tentative="1">
+      <w:start w:val="1"/>
+      <w:numFmt w:val="bullet"/>
+      <w:lvlText w:val=""/>
+      <w:lvlJc w:val="left"/>
+      <w:pPr>
+        <w:ind w:left="5040" w:hanging="360"/>
+      </w:pPr>
+      <w:rPr>
+        <w:rFonts w:ascii="Symbol" w:hAnsi="Symbol" w:hint="default"/>
+      </w:rPr>
+    </w:lvl>
+    <w:lvl w:ilvl="7" w:tplc="10090003" w:tentative="1">
+      <w:start w:val="1"/>
+      <w:numFmt w:val="bullet"/>
+      <w:lvlText w:val="o"/>
+      <w:lvlJc w:val="left"/>
+      <w:pPr>
+        <w:ind w:left="5760" w:hanging="360"/>
+      </w:pPr>
+      <w:rPr>
+        <w:rFonts w:ascii="Courier New" w:hAnsi="Courier New" w:cs="Courier New" w:hint="default"/>
+      </w:rPr>
+    </w:lvl>
+    <w:lvl w:ilvl="8" w:tplc="10090005" w:tentative="1">
+      <w:start w:val="1"/>
+      <w:numFmt w:val="bullet"/>
+      <w:lvlText w:val=""/>
+      <w:lvlJc w:val="left"/>
+      <w:pPr>
+        <w:ind w:left="6480" w:hanging="360"/>
+      </w:pPr>
+      <w:rPr>
+        <w:rFonts w:ascii="Wingdings" w:hAnsi="Wingdings" w:hint="default"/>
+      </w:rPr>
+    </w:lvl>
+  </w:abstractNum>
+  <w:abstractNum w:abstractNumId="4" w15:restartNumberingAfterBreak="0">
     <w:nsid w:val="7B536633"/>
     <w:multiLevelType w:val="hybridMultilevel"/>
     <w:tmpl w:val="049C2FAC"/>
@@ -2305,10 +2872,19 @@
     </w:lvl>
   </w:abstractNum>
   <w:num w:numId="1">
-    <w:abstractNumId w:val="1"/>
+    <w:abstractNumId w:val="4"/>
   </w:num>
   <w:num w:numId="2">
     <w:abstractNumId w:val="0"/>
+  </w:num>
+  <w:num w:numId="3">
+    <w:abstractNumId w:val="1"/>
+  </w:num>
+  <w:num w:numId="4">
+    <w:abstractNumId w:val="3"/>
+  </w:num>
+  <w:num w:numId="5">
+    <w:abstractNumId w:val="2"/>
   </w:num>
 </w:numbering>
 </file>
@@ -2711,7 +3287,7 @@
   <w:style w:type="paragraph" w:default="1" w:styleId="Normal">
     <w:name w:val="Normal"/>
     <w:qFormat/>
-    <w:rsid w:val="00C61E55"/>
+    <w:rsid w:val="00F1101C"/>
   </w:style>
   <w:style w:type="character" w:default="1" w:styleId="DefaultParagraphFont">
     <w:name w:val="Default Paragraph Font"/>

</xml_diff>

<commit_message>
Add exp debug, fix Artisans not being required for ugrades, adjust Combat Training scoring, add gemstones to QuestUI
</commit_message>
<xml_diff>
--- a/documentation/Adventure Guild Change Log.docx
+++ b/documentation/Adventure Guild Change Log.docx
@@ -43,6 +43,182 @@
           <w:b/>
           <w:bCs/>
         </w:rPr>
+        <w:t>0</w:t>
+      </w:r>
+      <w:r>
+        <w:rPr>
+          <w:b/>
+          <w:bCs/>
+        </w:rPr>
+        <w:t>.0.</w:t>
+      </w:r>
+      <w:r>
+        <w:rPr>
+          <w:b/>
+          <w:bCs/>
+        </w:rPr>
+        <w:t>7</w:t>
+      </w:r>
+      <w:r>
+        <w:rPr>
+          <w:b/>
+          <w:bCs/>
+        </w:rPr>
+        <w:t>.</w:t>
+      </w:r>
+      <w:r>
+        <w:rPr>
+          <w:b/>
+          <w:bCs/>
+        </w:rPr>
+        <w:t>1</w:t>
+      </w:r>
+      <w:r>
+        <w:rPr>
+          <w:b/>
+          <w:bCs/>
+        </w:rPr>
+        <w:t xml:space="preserve"> (11/0</w:t>
+      </w:r>
+      <w:r>
+        <w:rPr>
+          <w:b/>
+          <w:bCs/>
+        </w:rPr>
+        <w:t>7</w:t>
+      </w:r>
+      <w:r>
+        <w:rPr>
+          <w:b/>
+          <w:bCs/>
+        </w:rPr>
+        <w:t>/20)</w:t>
+      </w:r>
+    </w:p>
+    <w:p>
+      <w:pPr>
+        <w:pStyle w:val="ListParagraph"/>
+        <w:numPr>
+          <w:ilvl w:val="0"/>
+          <w:numId w:val="6"/>
+        </w:numPr>
+      </w:pPr>
+      <w:r>
+        <w:t>NOTE: This version automatically deletes previous save data if the save data's version does not match.</w:t>
+      </w:r>
+    </w:p>
+    <w:p>
+      <w:pPr>
+        <w:pStyle w:val="ListParagraph"/>
+        <w:numPr>
+          <w:ilvl w:val="0"/>
+          <w:numId w:val="6"/>
+        </w:numPr>
+      </w:pPr>
+      <w:r>
+        <w:t>Added an Experience Boost debug tool in the Settings menu. Toggling it will increase experience and reward gains by x3.</w:t>
+      </w:r>
+    </w:p>
+    <w:p>
+      <w:pPr>
+        <w:pStyle w:val="ListParagraph"/>
+        <w:numPr>
+          <w:ilvl w:val="0"/>
+          <w:numId w:val="6"/>
+        </w:numPr>
+      </w:pPr>
+      <w:r>
+        <w:t>Adjusted the design for</w:t>
+      </w:r>
+      <w:r>
+        <w:t xml:space="preserve"> the QuestUI skill/faction/relic icons and added gems to the Quest briefing menu.</w:t>
+      </w:r>
+    </w:p>
+    <w:p>
+      <w:pPr>
+        <w:pStyle w:val="ListParagraph"/>
+        <w:numPr>
+          <w:ilvl w:val="0"/>
+          <w:numId w:val="6"/>
+        </w:numPr>
+      </w:pPr>
+      <w:r>
+        <w:t>Implemented an accuracy modifier to the Combat Training score.</w:t>
+      </w:r>
+    </w:p>
+    <w:p>
+      <w:pPr>
+        <w:pStyle w:val="ListParagraph"/>
+        <w:numPr>
+          <w:ilvl w:val="0"/>
+          <w:numId w:val="6"/>
+        </w:numPr>
+      </w:pPr>
+      <w:r>
+        <w:t>Adjusted the design for the Combat Training scoreboard.</w:t>
+      </w:r>
+    </w:p>
+    <w:p>
+      <w:pPr>
+        <w:pStyle w:val="ListParagraph"/>
+        <w:numPr>
+          <w:ilvl w:val="0"/>
+          <w:numId w:val="6"/>
+        </w:numPr>
+      </w:pPr>
+      <w:r>
+        <w:t>Added popup warning when resetting the game.</w:t>
+      </w:r>
+    </w:p>
+    <w:p>
+      <w:pPr>
+        <w:pStyle w:val="ListParagraph"/>
+        <w:numPr>
+          <w:ilvl w:val="0"/>
+          <w:numId w:val="6"/>
+        </w:numPr>
+      </w:pPr>
+      <w:r>
+        <w:t>Fixed Upgrades not requiring Artisans.</w:t>
+      </w:r>
+    </w:p>
+    <w:p>
+      <w:pPr>
+        <w:pStyle w:val="ListParagraph"/>
+        <w:numPr>
+          <w:ilvl w:val="0"/>
+          <w:numId w:val="6"/>
+        </w:numPr>
+      </w:pPr>
+      <w:r>
+        <w:t>Fixed formatting issue that occurred when promoting a Peasant.</w:t>
+      </w:r>
+    </w:p>
+    <w:p>
+      <w:pPr>
+        <w:pStyle w:val="ListParagraph"/>
+        <w:numPr>
+          <w:ilvl w:val="0"/>
+          <w:numId w:val="6"/>
+        </w:numPr>
+      </w:pPr>
+      <w:r>
+        <w:t>Fixed issue where Adventurers would not heal if a quest was completed while the app was closed.</w:t>
+      </w:r>
+    </w:p>
+    <w:p/>
+    <w:p>
+      <w:pPr>
+        <w:rPr>
+          <w:b/>
+          <w:bCs/>
+        </w:rPr>
+      </w:pPr>
+      <w:r>
+        <w:rPr>
+          <w:b/>
+          <w:bCs/>
+        </w:rPr>
         <w:t>0.0.</w:t>
       </w:r>
       <w:r>
@@ -64,42 +240,7 @@
           <w:b/>
           <w:bCs/>
         </w:rPr>
-        <w:t>0</w:t>
-      </w:r>
-      <w:r>
-        <w:rPr>
-          <w:b/>
-          <w:bCs/>
-        </w:rPr>
-        <w:t xml:space="preserve"> (1</w:t>
-      </w:r>
-      <w:r>
-        <w:rPr>
-          <w:b/>
-          <w:bCs/>
-        </w:rPr>
-        <w:t>1</w:t>
-      </w:r>
-      <w:r>
-        <w:rPr>
-          <w:b/>
-          <w:bCs/>
-        </w:rPr>
-        <w:t>/</w:t>
-      </w:r>
-      <w:r>
-        <w:rPr>
-          <w:b/>
-          <w:bCs/>
-        </w:rPr>
-        <w:t>04</w:t>
-      </w:r>
-      <w:r>
-        <w:rPr>
-          <w:b/>
-          <w:bCs/>
-        </w:rPr>
-        <w:t>/20)</w:t>
+        <w:t>0 (11/04/20)</w:t>
       </w:r>
     </w:p>
     <w:p>
@@ -218,13 +359,8 @@
           <w:numId w:val="6"/>
         </w:numPr>
       </w:pPr>
-      <w:proofErr w:type="spellStart"/>
-      <w:r>
-        <w:t>PersonUIs</w:t>
-      </w:r>
-      <w:proofErr w:type="spellEnd"/>
-      <w:r>
-        <w:t xml:space="preserve"> are now tinted based on vocation for more visual clarity.</w:t>
+      <w:r>
+        <w:t>PersonUIs are now tinted based on vocation for more visual clarity.</w:t>
       </w:r>
     </w:p>
     <w:p>
@@ -308,6 +444,7 @@
         </w:rPr>
       </w:pPr>
       <w:r>
+        <w:lastRenderedPageBreak/>
         <w:t>Implemented Skill experience (Combat, Espionage, Diplomacy).</w:t>
       </w:r>
       <w:r>
@@ -368,23 +505,7 @@
         </w:rPr>
       </w:pPr>
       <w:r>
-        <w:t xml:space="preserve">Removed the </w:t>
-      </w:r>
-      <w:proofErr w:type="spellStart"/>
-      <w:r>
-        <w:t>QuestJournalUI</w:t>
-      </w:r>
-      <w:proofErr w:type="spellEnd"/>
-      <w:r>
-        <w:t xml:space="preserve"> and combined its functionality with the </w:t>
-      </w:r>
-      <w:proofErr w:type="spellStart"/>
-      <w:r>
-        <w:t>QuestUI</w:t>
-      </w:r>
-      <w:proofErr w:type="spellEnd"/>
-      <w:r>
-        <w:t>.</w:t>
+        <w:t>Removed the QuestJournalUI and combined its functionality with the QuestUI.</w:t>
       </w:r>
     </w:p>
     <w:p>
@@ -400,15 +521,7 @@
         </w:rPr>
       </w:pPr>
       <w:r>
-        <w:t xml:space="preserve">Added a check to all </w:t>
-      </w:r>
-      <w:proofErr w:type="spellStart"/>
-      <w:r>
-        <w:t>FixedUpdates</w:t>
-      </w:r>
-      <w:proofErr w:type="spellEnd"/>
-      <w:r>
-        <w:t xml:space="preserve"> to see if </w:t>
+        <w:t xml:space="preserve">Added a check to all FixedUpdates to see if </w:t>
       </w:r>
       <w:r>
         <w:t>their</w:t>
@@ -426,23 +539,15 @@
         <w:t>he currently active menu</w:t>
       </w:r>
       <w:r>
-        <w:t xml:space="preserve">. If not, </w:t>
-      </w:r>
-      <w:proofErr w:type="spellStart"/>
-      <w:r>
-        <w:t>FixedUpdate</w:t>
-      </w:r>
-      <w:proofErr w:type="spellEnd"/>
+        <w:t xml:space="preserve">. If not, FixedUpdate </w:t>
+      </w:r>
+      <w:r>
+        <w:t>functions</w:t>
+      </w:r>
       <w:r>
         <w:t xml:space="preserve"> </w:t>
       </w:r>
       <w:r>
-        <w:t>functions</w:t>
-      </w:r>
-      <w:r>
-        <w:t xml:space="preserve"> </w:t>
-      </w:r>
-      <w:r>
         <w:t>are</w:t>
       </w:r>
       <w:r>
@@ -558,15 +663,7 @@
         </w:rPr>
       </w:pPr>
       <w:r>
-        <w:t xml:space="preserve">Warning: </w:t>
-      </w:r>
-      <w:proofErr w:type="gramStart"/>
-      <w:r>
-        <w:t>the</w:t>
-      </w:r>
-      <w:proofErr w:type="gramEnd"/>
-      <w:r>
-        <w:t xml:space="preserve"> Marketplace is not yet optimized for tablets.</w:t>
+        <w:t>Warning: the Marketplace is not yet optimized for tablets.</w:t>
       </w:r>
     </w:p>
     <w:p>
@@ -656,15 +753,7 @@
         </w:numPr>
       </w:pPr>
       <w:r>
-        <w:t xml:space="preserve">Lists of </w:t>
-      </w:r>
-      <w:proofErr w:type="spellStart"/>
-      <w:r>
-        <w:t>GuildMembers</w:t>
-      </w:r>
-      <w:proofErr w:type="spellEnd"/>
-      <w:r>
-        <w:t xml:space="preserve"> now appear sorted by Adventurer </w:t>
+        <w:t xml:space="preserve">Lists of GuildMembers now appear sorted by Adventurer </w:t>
       </w:r>
       <w:r>
         <w:t xml:space="preserve">and </w:t>
@@ -802,6 +891,7 @@
         </w:numPr>
       </w:pPr>
       <w:r>
+        <w:lastRenderedPageBreak/>
         <w:t>Implemented Peasant passive income.</w:t>
       </w:r>
       <w:r>
@@ -855,13 +945,8 @@
           <w:numId w:val="1"/>
         </w:numPr>
       </w:pPr>
-      <w:proofErr w:type="spellStart"/>
-      <w:r>
-        <w:t>QuestManager</w:t>
-      </w:r>
-      <w:proofErr w:type="spellEnd"/>
-      <w:r>
-        <w:t xml:space="preserve"> now maintains at least </w:t>
+      <w:r>
+        <w:t xml:space="preserve">QuestManager now maintains at least </w:t>
       </w:r>
       <w:r>
         <w:t>4</w:t>
@@ -1032,23 +1117,7 @@
         </w:numPr>
       </w:pPr>
       <w:r>
-        <w:t xml:space="preserve">Adjusted Peasant </w:t>
-      </w:r>
-      <w:proofErr w:type="spellStart"/>
-      <w:r>
-        <w:t>hitpoints</w:t>
-      </w:r>
-      <w:proofErr w:type="spellEnd"/>
-      <w:r>
-        <w:t xml:space="preserve"> so that when they reach </w:t>
-      </w:r>
-      <w:proofErr w:type="gramStart"/>
-      <w:r>
-        <w:t>Adventurer</w:t>
-      </w:r>
-      <w:proofErr w:type="gramEnd"/>
-      <w:r>
-        <w:t xml:space="preserve"> they "upgrade" to 100 HP.</w:t>
+        <w:t>Adjusted Peasant hitpoints so that when they reach Adventurer they "upgrade" to 100 HP.</w:t>
       </w:r>
     </w:p>
     <w:p>
@@ -1119,15 +1188,7 @@
         </w:numPr>
       </w:pPr>
       <w:r>
-        <w:t xml:space="preserve">Leveling up increases </w:t>
-      </w:r>
-      <w:proofErr w:type="spellStart"/>
-      <w:r>
-        <w:t>GuildMembers'</w:t>
-      </w:r>
-      <w:proofErr w:type="spellEnd"/>
-      <w:r>
-        <w:t xml:space="preserve"> max health and heals them completely.</w:t>
+        <w:t>Leveling up increases GuildMembers' max health and heals them completely.</w:t>
       </w:r>
     </w:p>
     <w:p>
@@ -1151,15 +1212,7 @@
         </w:numPr>
       </w:pPr>
       <w:r>
-        <w:t xml:space="preserve">Some adjustments have been made to the rate at which new quests are added to the quest pool, as well as how frequently new </w:t>
-      </w:r>
-      <w:proofErr w:type="spellStart"/>
-      <w:r>
-        <w:t>GuildMembers</w:t>
-      </w:r>
-      <w:proofErr w:type="spellEnd"/>
-      <w:r>
-        <w:t xml:space="preserve"> join the Guild.</w:t>
+        <w:t>Some adjustments have been made to the rate at which new quests are added to the quest pool, as well as how frequently new GuildMembers join the Guild.</w:t>
       </w:r>
     </w:p>
     <w:p>
@@ -1172,785 +1225,6 @@
       </w:pPr>
       <w:r>
         <w:t>Fixed issue of having multiple of the same quest appear in the quest pool.</w:t>
-      </w:r>
-    </w:p>
-    <w:p/>
-    <w:p>
-      <w:pPr>
-        <w:rPr>
-          <w:b/>
-          <w:bCs/>
-        </w:rPr>
-      </w:pPr>
-      <w:r>
-        <w:rPr>
-          <w:b/>
-          <w:bCs/>
-        </w:rPr>
-        <w:t>0.0.</w:t>
-      </w:r>
-      <w:r>
-        <w:rPr>
-          <w:b/>
-          <w:bCs/>
-        </w:rPr>
-        <w:t>4</w:t>
-      </w:r>
-      <w:r>
-        <w:rPr>
-          <w:b/>
-          <w:bCs/>
-        </w:rPr>
-        <w:t>.</w:t>
-      </w:r>
-      <w:r>
-        <w:rPr>
-          <w:b/>
-          <w:bCs/>
-        </w:rPr>
-        <w:t>0 (08/12/20)</w:t>
-      </w:r>
-    </w:p>
-    <w:p>
-      <w:pPr>
-        <w:pStyle w:val="ListParagraph"/>
-        <w:numPr>
-          <w:ilvl w:val="0"/>
-          <w:numId w:val="2"/>
-        </w:numPr>
-      </w:pPr>
-      <w:proofErr w:type="spellStart"/>
-      <w:r>
-        <w:t>GuildMembers</w:t>
-      </w:r>
-      <w:proofErr w:type="spellEnd"/>
-      <w:r>
-        <w:t xml:space="preserve"> now level up.</w:t>
-      </w:r>
-    </w:p>
-    <w:p>
-      <w:pPr>
-        <w:pStyle w:val="ListParagraph"/>
-        <w:numPr>
-          <w:ilvl w:val="0"/>
-          <w:numId w:val="2"/>
-        </w:numPr>
-      </w:pPr>
-      <w:r>
-        <w:t xml:space="preserve">Added in-game notifications when Quests finish and </w:t>
-      </w:r>
-      <w:proofErr w:type="spellStart"/>
-      <w:r>
-        <w:t>GuildMembers</w:t>
-      </w:r>
-      <w:proofErr w:type="spellEnd"/>
-      <w:r>
-        <w:t xml:space="preserve"> level up or join.</w:t>
-      </w:r>
-    </w:p>
-    <w:p>
-      <w:pPr>
-        <w:pStyle w:val="ListParagraph"/>
-        <w:numPr>
-          <w:ilvl w:val="0"/>
-          <w:numId w:val="2"/>
-        </w:numPr>
-      </w:pPr>
-      <w:r>
-        <w:t>Added the option of creating a biography for the Hero on the Hero menu.</w:t>
-      </w:r>
-    </w:p>
-    <w:p>
-      <w:pPr>
-        <w:pStyle w:val="ListParagraph"/>
-        <w:numPr>
-          <w:ilvl w:val="0"/>
-          <w:numId w:val="2"/>
-        </w:numPr>
-      </w:pPr>
-      <w:r>
-        <w:t xml:space="preserve"> Some bug fixes.</w:t>
-      </w:r>
-    </w:p>
-    <w:p/>
-    <w:p>
-      <w:pPr>
-        <w:rPr>
-          <w:b/>
-          <w:bCs/>
-        </w:rPr>
-      </w:pPr>
-      <w:r>
-        <w:rPr>
-          <w:b/>
-          <w:bCs/>
-        </w:rPr>
-        <w:t>0.0.</w:t>
-      </w:r>
-      <w:r>
-        <w:rPr>
-          <w:b/>
-          <w:bCs/>
-        </w:rPr>
-        <w:t>3</w:t>
-      </w:r>
-      <w:r>
-        <w:rPr>
-          <w:b/>
-          <w:bCs/>
-        </w:rPr>
-        <w:t>.</w:t>
-      </w:r>
-      <w:r>
-        <w:rPr>
-          <w:b/>
-          <w:bCs/>
-        </w:rPr>
-        <w:t>6b (08/10/20)</w:t>
-      </w:r>
-    </w:p>
-    <w:p>
-      <w:pPr>
-        <w:pStyle w:val="ListParagraph"/>
-        <w:numPr>
-          <w:ilvl w:val="0"/>
-          <w:numId w:val="2"/>
-        </w:numPr>
-      </w:pPr>
-      <w:r>
-        <w:t>Small fix to quest failures when the app is closed: additional incidents no longer occur after the quest has failed.</w:t>
-      </w:r>
-    </w:p>
-    <w:p/>
-    <w:p>
-      <w:pPr>
-        <w:rPr>
-          <w:b/>
-          <w:bCs/>
-        </w:rPr>
-      </w:pPr>
-      <w:r>
-        <w:rPr>
-          <w:b/>
-          <w:bCs/>
-        </w:rPr>
-        <w:t>0.0.</w:t>
-      </w:r>
-      <w:r>
-        <w:rPr>
-          <w:b/>
-          <w:bCs/>
-        </w:rPr>
-        <w:t>3</w:t>
-      </w:r>
-      <w:r>
-        <w:rPr>
-          <w:b/>
-          <w:bCs/>
-        </w:rPr>
-        <w:t>.</w:t>
-      </w:r>
-      <w:r>
-        <w:rPr>
-          <w:b/>
-          <w:bCs/>
-        </w:rPr>
-        <w:t>6 (08/16/20)</w:t>
-      </w:r>
-    </w:p>
-    <w:p>
-      <w:pPr>
-        <w:pStyle w:val="ListParagraph"/>
-        <w:numPr>
-          <w:ilvl w:val="0"/>
-          <w:numId w:val="2"/>
-        </w:numPr>
-      </w:pPr>
-      <w:r>
-        <w:t>Added new quests and incidents.</w:t>
-      </w:r>
-    </w:p>
-    <w:p>
-      <w:pPr>
-        <w:pStyle w:val="ListParagraph"/>
-        <w:numPr>
-          <w:ilvl w:val="0"/>
-          <w:numId w:val="2"/>
-        </w:numPr>
-      </w:pPr>
-      <w:r>
-        <w:t xml:space="preserve">Added placeholders for upcoming </w:t>
-      </w:r>
-      <w:proofErr w:type="spellStart"/>
-      <w:r>
-        <w:t>GuildMember</w:t>
-      </w:r>
-      <w:proofErr w:type="spellEnd"/>
-      <w:r>
-        <w:t xml:space="preserve"> stats.</w:t>
-      </w:r>
-    </w:p>
-    <w:p>
-      <w:pPr>
-        <w:pStyle w:val="ListParagraph"/>
-        <w:numPr>
-          <w:ilvl w:val="0"/>
-          <w:numId w:val="2"/>
-        </w:numPr>
-      </w:pPr>
-      <w:r>
-        <w:t xml:space="preserve">Quests can now fail if the </w:t>
-      </w:r>
-      <w:proofErr w:type="spellStart"/>
-      <w:r>
-        <w:t>GuildMember's</w:t>
-      </w:r>
-      <w:proofErr w:type="spellEnd"/>
-      <w:r>
-        <w:t xml:space="preserve"> health drops to 0. They must return to the Guildhall and wait for their health to recover above 0 before starting another quest.</w:t>
-      </w:r>
-    </w:p>
-    <w:p>
-      <w:pPr>
-        <w:pStyle w:val="ListParagraph"/>
-        <w:numPr>
-          <w:ilvl w:val="0"/>
-          <w:numId w:val="2"/>
-        </w:numPr>
-      </w:pPr>
-      <w:r>
-        <w:t xml:space="preserve">Health is now displayed when viewing </w:t>
-      </w:r>
-      <w:proofErr w:type="spellStart"/>
-      <w:r>
-        <w:t>GuildMembers</w:t>
-      </w:r>
-      <w:proofErr w:type="spellEnd"/>
-      <w:r>
-        <w:t>.</w:t>
-      </w:r>
-    </w:p>
-    <w:p>
-      <w:pPr>
-        <w:pStyle w:val="ListParagraph"/>
-        <w:numPr>
-          <w:ilvl w:val="0"/>
-          <w:numId w:val="2"/>
-        </w:numPr>
-      </w:pPr>
-      <w:r>
-        <w:lastRenderedPageBreak/>
-        <w:t>Fixed some minor scaling issues with tablet-sized displays.</w:t>
-      </w:r>
-    </w:p>
-    <w:p/>
-    <w:p>
-      <w:pPr>
-        <w:rPr>
-          <w:b/>
-          <w:bCs/>
-        </w:rPr>
-      </w:pPr>
-      <w:r>
-        <w:rPr>
-          <w:b/>
-          <w:bCs/>
-        </w:rPr>
-        <w:t>0.0.</w:t>
-      </w:r>
-      <w:r>
-        <w:rPr>
-          <w:b/>
-          <w:bCs/>
-        </w:rPr>
-        <w:t>3</w:t>
-      </w:r>
-      <w:r>
-        <w:rPr>
-          <w:b/>
-          <w:bCs/>
-        </w:rPr>
-        <w:t>.</w:t>
-      </w:r>
-      <w:r>
-        <w:rPr>
-          <w:b/>
-          <w:bCs/>
-        </w:rPr>
-        <w:t>5 (08/10/20)</w:t>
-      </w:r>
-    </w:p>
-    <w:p>
-      <w:pPr>
-        <w:pStyle w:val="ListParagraph"/>
-        <w:numPr>
-          <w:ilvl w:val="0"/>
-          <w:numId w:val="2"/>
-        </w:numPr>
-      </w:pPr>
-      <w:r>
-        <w:t xml:space="preserve">Added </w:t>
-      </w:r>
-      <w:proofErr w:type="spellStart"/>
-      <w:r>
-        <w:t>GuildMember</w:t>
-      </w:r>
-      <w:proofErr w:type="spellEnd"/>
-      <w:r>
-        <w:t xml:space="preserve"> health recovery while the game is closed.</w:t>
-      </w:r>
-    </w:p>
-    <w:p>
-      <w:pPr>
-        <w:pStyle w:val="ListParagraph"/>
-        <w:numPr>
-          <w:ilvl w:val="0"/>
-          <w:numId w:val="2"/>
-        </w:numPr>
-      </w:pPr>
-      <w:r>
-        <w:t xml:space="preserve">Fixed a bug that prevented </w:t>
-      </w:r>
-      <w:proofErr w:type="spellStart"/>
-      <w:r>
-        <w:t>GuildMember</w:t>
-      </w:r>
-      <w:proofErr w:type="spellEnd"/>
-      <w:r>
-        <w:t xml:space="preserve"> health from properly loading after quitting and reopening the game.</w:t>
-      </w:r>
-    </w:p>
-    <w:p>
-      <w:pPr>
-        <w:pStyle w:val="ListParagraph"/>
-        <w:numPr>
-          <w:ilvl w:val="0"/>
-          <w:numId w:val="2"/>
-        </w:numPr>
-      </w:pPr>
-      <w:r>
-        <w:t>Fixed a bug that prevented button click SFX from being affected by sound settings.</w:t>
-      </w:r>
-    </w:p>
-    <w:p>
-      <w:pPr>
-        <w:pStyle w:val="ListParagraph"/>
-        <w:numPr>
-          <w:ilvl w:val="0"/>
-          <w:numId w:val="2"/>
-        </w:numPr>
-      </w:pPr>
-      <w:r>
-        <w:t>Menus no longer deactivate when closed. Leaving them active seems to be more performant than deactivating/reactivating on demand.</w:t>
-      </w:r>
-    </w:p>
-    <w:p>
-      <w:pPr>
-        <w:pStyle w:val="ListParagraph"/>
-        <w:numPr>
-          <w:ilvl w:val="0"/>
-          <w:numId w:val="2"/>
-        </w:numPr>
-      </w:pPr>
-      <w:r>
-        <w:t>Incorporated the menu transition SFX into the animation so that they are synced.</w:t>
-      </w:r>
-    </w:p>
-    <w:p>
-      <w:pPr>
-        <w:pStyle w:val="ListParagraph"/>
-        <w:numPr>
-          <w:ilvl w:val="0"/>
-          <w:numId w:val="2"/>
-        </w:numPr>
-      </w:pPr>
-      <w:r>
-        <w:t>Some minor graphical fixes.</w:t>
-      </w:r>
-    </w:p>
-    <w:p/>
-    <w:p>
-      <w:pPr>
-        <w:rPr>
-          <w:b/>
-          <w:bCs/>
-        </w:rPr>
-      </w:pPr>
-      <w:r>
-        <w:rPr>
-          <w:b/>
-          <w:bCs/>
-        </w:rPr>
-        <w:t>0.0.</w:t>
-      </w:r>
-      <w:r>
-        <w:rPr>
-          <w:b/>
-          <w:bCs/>
-        </w:rPr>
-        <w:t>3</w:t>
-      </w:r>
-      <w:r>
-        <w:rPr>
-          <w:b/>
-          <w:bCs/>
-        </w:rPr>
-        <w:t>.</w:t>
-      </w:r>
-      <w:r>
-        <w:rPr>
-          <w:b/>
-          <w:bCs/>
-        </w:rPr>
-        <w:t>4 (08/09/20)</w:t>
-      </w:r>
-    </w:p>
-    <w:p>
-      <w:pPr>
-        <w:pStyle w:val="ListParagraph"/>
-        <w:numPr>
-          <w:ilvl w:val="0"/>
-          <w:numId w:val="2"/>
-        </w:numPr>
-      </w:pPr>
-      <w:r>
-        <w:t xml:space="preserve">Fixed a bug that caused </w:t>
-      </w:r>
-      <w:proofErr w:type="spellStart"/>
-      <w:r>
-        <w:t>GuildMembers</w:t>
-      </w:r>
-      <w:proofErr w:type="spellEnd"/>
-      <w:r>
-        <w:t xml:space="preserve"> to not recover if their </w:t>
-      </w:r>
-      <w:proofErr w:type="spellStart"/>
-      <w:r>
-        <w:t>Hitpoints</w:t>
-      </w:r>
-      <w:proofErr w:type="spellEnd"/>
-      <w:r>
-        <w:t xml:space="preserve"> reached 0.</w:t>
-      </w:r>
-    </w:p>
-    <w:p/>
-    <w:p>
-      <w:pPr>
-        <w:rPr>
-          <w:b/>
-          <w:bCs/>
-        </w:rPr>
-      </w:pPr>
-      <w:r>
-        <w:rPr>
-          <w:b/>
-          <w:bCs/>
-        </w:rPr>
-        <w:t>0.0.</w:t>
-      </w:r>
-      <w:r>
-        <w:rPr>
-          <w:b/>
-          <w:bCs/>
-        </w:rPr>
-        <w:t>3</w:t>
-      </w:r>
-      <w:r>
-        <w:rPr>
-          <w:b/>
-          <w:bCs/>
-        </w:rPr>
-        <w:t>.</w:t>
-      </w:r>
-      <w:r>
-        <w:rPr>
-          <w:b/>
-          <w:bCs/>
-        </w:rPr>
-        <w:t>3 (08/09/20)</w:t>
-      </w:r>
-    </w:p>
-    <w:p>
-      <w:pPr>
-        <w:pStyle w:val="ListParagraph"/>
-        <w:numPr>
-          <w:ilvl w:val="0"/>
-          <w:numId w:val="2"/>
-        </w:numPr>
-      </w:pPr>
-      <w:r>
-        <w:t xml:space="preserve">Incidents now have positive, negative or neutral results. These affect resources, experience and </w:t>
-      </w:r>
-      <w:proofErr w:type="spellStart"/>
-      <w:r>
-        <w:t>GuildMember</w:t>
-      </w:r>
-      <w:proofErr w:type="spellEnd"/>
-      <w:r>
-        <w:t xml:space="preserve"> </w:t>
-      </w:r>
-      <w:proofErr w:type="spellStart"/>
-      <w:r>
-        <w:t>hitpoints</w:t>
-      </w:r>
-      <w:proofErr w:type="spellEnd"/>
-      <w:r>
-        <w:t>.</w:t>
-      </w:r>
-    </w:p>
-    <w:p>
-      <w:pPr>
-        <w:pStyle w:val="ListParagraph"/>
-        <w:numPr>
-          <w:ilvl w:val="0"/>
-          <w:numId w:val="2"/>
-        </w:numPr>
-      </w:pPr>
-      <w:proofErr w:type="spellStart"/>
-      <w:r>
-        <w:t>GuildMembers</w:t>
-      </w:r>
-      <w:proofErr w:type="spellEnd"/>
-      <w:r>
-        <w:t xml:space="preserve"> now become Incapacitated if their </w:t>
-      </w:r>
-      <w:proofErr w:type="spellStart"/>
-      <w:r>
-        <w:t>hitpoints</w:t>
-      </w:r>
-      <w:proofErr w:type="spellEnd"/>
-      <w:r>
-        <w:t xml:space="preserve"> are at 0. </w:t>
-      </w:r>
-      <w:proofErr w:type="spellStart"/>
-      <w:r>
-        <w:t>Hitpoints</w:t>
-      </w:r>
-      <w:proofErr w:type="spellEnd"/>
-      <w:r>
-        <w:t xml:space="preserve"> regenerate over time when not on a quest.</w:t>
-      </w:r>
-    </w:p>
-    <w:p>
-      <w:pPr>
-        <w:pStyle w:val="ListParagraph"/>
-        <w:numPr>
-          <w:ilvl w:val="0"/>
-          <w:numId w:val="2"/>
-        </w:numPr>
-      </w:pPr>
-      <w:r>
-        <w:t>Streamlined the Quest-starting process and reworked the appearance of the quest information and Quest Journals.</w:t>
-      </w:r>
-    </w:p>
-    <w:p/>
-    <w:p>
-      <w:pPr>
-        <w:rPr>
-          <w:b/>
-          <w:bCs/>
-        </w:rPr>
-      </w:pPr>
-      <w:r>
-        <w:rPr>
-          <w:b/>
-          <w:bCs/>
-        </w:rPr>
-        <w:t>0.0.</w:t>
-      </w:r>
-      <w:r>
-        <w:rPr>
-          <w:b/>
-          <w:bCs/>
-        </w:rPr>
-        <w:t>3</w:t>
-      </w:r>
-      <w:r>
-        <w:rPr>
-          <w:b/>
-          <w:bCs/>
-        </w:rPr>
-        <w:t>.</w:t>
-      </w:r>
-      <w:r>
-        <w:rPr>
-          <w:b/>
-          <w:bCs/>
-        </w:rPr>
-        <w:t>2 (08/08/20)</w:t>
-      </w:r>
-    </w:p>
-    <w:p>
-      <w:pPr>
-        <w:pStyle w:val="ListParagraph"/>
-        <w:numPr>
-          <w:ilvl w:val="0"/>
-          <w:numId w:val="2"/>
-        </w:numPr>
-      </w:pPr>
-      <w:r>
-        <w:t xml:space="preserve">Fixed the </w:t>
-      </w:r>
-      <w:proofErr w:type="spellStart"/>
-      <w:r>
-        <w:t>QuestData</w:t>
-      </w:r>
-      <w:proofErr w:type="spellEnd"/>
-      <w:r>
-        <w:t xml:space="preserve"> not finding the associated </w:t>
-      </w:r>
-      <w:proofErr w:type="spellStart"/>
-      <w:r>
-        <w:t>GuildMember</w:t>
-      </w:r>
-      <w:proofErr w:type="spellEnd"/>
-      <w:r>
-        <w:t xml:space="preserve"> after loading a game.</w:t>
-      </w:r>
-    </w:p>
-    <w:p>
-      <w:pPr>
-        <w:pStyle w:val="ListParagraph"/>
-        <w:numPr>
-          <w:ilvl w:val="0"/>
-          <w:numId w:val="2"/>
-        </w:numPr>
-      </w:pPr>
-      <w:r>
-        <w:t xml:space="preserve">Further updated all </w:t>
-      </w:r>
-      <w:proofErr w:type="spellStart"/>
-      <w:r>
-        <w:t>GuildMember</w:t>
-      </w:r>
-      <w:proofErr w:type="spellEnd"/>
-      <w:r>
-        <w:t xml:space="preserve"> data </w:t>
-      </w:r>
-      <w:proofErr w:type="spellStart"/>
-      <w:r>
-        <w:t>referencs</w:t>
-      </w:r>
-      <w:proofErr w:type="spellEnd"/>
-      <w:r>
-        <w:t xml:space="preserve"> to IDs to avoid redundancies.</w:t>
-      </w:r>
-    </w:p>
-    <w:p>
-      <w:pPr>
-        <w:pStyle w:val="ListParagraph"/>
-        <w:numPr>
-          <w:ilvl w:val="0"/>
-          <w:numId w:val="2"/>
-        </w:numPr>
-      </w:pPr>
-      <w:r>
-        <w:t>Lots of code refactoring.</w:t>
-      </w:r>
-    </w:p>
-    <w:p/>
-    <w:p>
-      <w:pPr>
-        <w:rPr>
-          <w:b/>
-          <w:bCs/>
-        </w:rPr>
-      </w:pPr>
-      <w:r>
-        <w:rPr>
-          <w:b/>
-          <w:bCs/>
-        </w:rPr>
-        <w:t>0.0.</w:t>
-      </w:r>
-      <w:r>
-        <w:rPr>
-          <w:b/>
-          <w:bCs/>
-        </w:rPr>
-        <w:t>3</w:t>
-      </w:r>
-      <w:r>
-        <w:rPr>
-          <w:b/>
-          <w:bCs/>
-        </w:rPr>
-        <w:t>.</w:t>
-      </w:r>
-      <w:r>
-        <w:rPr>
-          <w:b/>
-          <w:bCs/>
-        </w:rPr>
-        <w:t>1 (08/08/20)</w:t>
-      </w:r>
-    </w:p>
-    <w:p>
-      <w:pPr>
-        <w:pStyle w:val="ListParagraph"/>
-        <w:numPr>
-          <w:ilvl w:val="0"/>
-          <w:numId w:val="2"/>
-        </w:numPr>
-      </w:pPr>
-      <w:r>
-        <w:t xml:space="preserve">Changed the </w:t>
-      </w:r>
-      <w:proofErr w:type="spellStart"/>
-      <w:r>
-        <w:t>GuildMember</w:t>
-      </w:r>
-      <w:proofErr w:type="spellEnd"/>
-      <w:r>
-        <w:t xml:space="preserve"> reference in the </w:t>
-      </w:r>
-      <w:proofErr w:type="spellStart"/>
-      <w:r>
-        <w:t>QuestData</w:t>
-      </w:r>
-      <w:proofErr w:type="spellEnd"/>
-      <w:r>
-        <w:t xml:space="preserve"> to an ID to avoid redundant </w:t>
-      </w:r>
-      <w:proofErr w:type="spellStart"/>
-      <w:r>
-        <w:t>GuildMemberData</w:t>
-      </w:r>
-      <w:proofErr w:type="spellEnd"/>
-      <w:r>
-        <w:t xml:space="preserve"> objects.</w:t>
-      </w:r>
-    </w:p>
-    <w:p>
-      <w:pPr>
-        <w:pStyle w:val="ListParagraph"/>
-        <w:numPr>
-          <w:ilvl w:val="0"/>
-          <w:numId w:val="2"/>
-        </w:numPr>
-      </w:pPr>
-      <w:r>
-        <w:t xml:space="preserve">Corrected a bug where </w:t>
-      </w:r>
-      <w:proofErr w:type="spellStart"/>
-      <w:r>
-        <w:t>GuildMembers</w:t>
-      </w:r>
-      <w:proofErr w:type="spellEnd"/>
-      <w:r>
-        <w:t xml:space="preserve"> would not receive experience if the quest was completed while the game was closed.</w:t>
-      </w:r>
-    </w:p>
-    <w:p>
-      <w:pPr>
-        <w:pStyle w:val="ListParagraph"/>
-        <w:numPr>
-          <w:ilvl w:val="0"/>
-          <w:numId w:val="2"/>
-        </w:numPr>
-      </w:pPr>
-      <w:r>
-        <w:t>Removed the Start screen. Change Log is now accessible through the Settings menu.</w:t>
       </w:r>
     </w:p>
     <w:p/>
@@ -1974,6 +1248,91 @@
           <w:b/>
           <w:bCs/>
         </w:rPr>
+        <w:t>4</w:t>
+      </w:r>
+      <w:r>
+        <w:rPr>
+          <w:b/>
+          <w:bCs/>
+        </w:rPr>
+        <w:t>.</w:t>
+      </w:r>
+      <w:r>
+        <w:rPr>
+          <w:b/>
+          <w:bCs/>
+        </w:rPr>
+        <w:t>0 (08/12/20)</w:t>
+      </w:r>
+    </w:p>
+    <w:p>
+      <w:pPr>
+        <w:pStyle w:val="ListParagraph"/>
+        <w:numPr>
+          <w:ilvl w:val="0"/>
+          <w:numId w:val="2"/>
+        </w:numPr>
+      </w:pPr>
+      <w:r>
+        <w:t>GuildMembers now level up.</w:t>
+      </w:r>
+    </w:p>
+    <w:p>
+      <w:pPr>
+        <w:pStyle w:val="ListParagraph"/>
+        <w:numPr>
+          <w:ilvl w:val="0"/>
+          <w:numId w:val="2"/>
+        </w:numPr>
+      </w:pPr>
+      <w:r>
+        <w:t>Added in-game notifications when Quests finish and GuildMembers level up or join.</w:t>
+      </w:r>
+    </w:p>
+    <w:p>
+      <w:pPr>
+        <w:pStyle w:val="ListParagraph"/>
+        <w:numPr>
+          <w:ilvl w:val="0"/>
+          <w:numId w:val="2"/>
+        </w:numPr>
+      </w:pPr>
+      <w:r>
+        <w:t>Added the option of creating a biography for the Hero on the Hero menu.</w:t>
+      </w:r>
+    </w:p>
+    <w:p>
+      <w:pPr>
+        <w:pStyle w:val="ListParagraph"/>
+        <w:numPr>
+          <w:ilvl w:val="0"/>
+          <w:numId w:val="2"/>
+        </w:numPr>
+      </w:pPr>
+      <w:r>
+        <w:t xml:space="preserve"> Some bug fixes.</w:t>
+      </w:r>
+    </w:p>
+    <w:p/>
+    <w:p>
+      <w:pPr>
+        <w:rPr>
+          <w:b/>
+          <w:bCs/>
+        </w:rPr>
+      </w:pPr>
+      <w:r>
+        <w:rPr>
+          <w:b/>
+          <w:bCs/>
+        </w:rPr>
+        <w:t>0.0.</w:t>
+      </w:r>
+      <w:r>
+        <w:rPr>
+          <w:b/>
+          <w:bCs/>
+        </w:rPr>
         <w:t>3</w:t>
       </w:r>
       <w:r>
@@ -1988,6 +1347,530 @@
           <w:b/>
           <w:bCs/>
         </w:rPr>
+        <w:t>6b (08/10/20)</w:t>
+      </w:r>
+    </w:p>
+    <w:p>
+      <w:pPr>
+        <w:pStyle w:val="ListParagraph"/>
+        <w:numPr>
+          <w:ilvl w:val="0"/>
+          <w:numId w:val="2"/>
+        </w:numPr>
+      </w:pPr>
+      <w:r>
+        <w:t>Small fix to quest failures when the app is closed: additional incidents no longer occur after the quest has failed.</w:t>
+      </w:r>
+    </w:p>
+    <w:p/>
+    <w:p>
+      <w:pPr>
+        <w:rPr>
+          <w:b/>
+          <w:bCs/>
+        </w:rPr>
+      </w:pPr>
+      <w:r>
+        <w:rPr>
+          <w:b/>
+          <w:bCs/>
+        </w:rPr>
+        <w:t>0.0.</w:t>
+      </w:r>
+      <w:r>
+        <w:rPr>
+          <w:b/>
+          <w:bCs/>
+        </w:rPr>
+        <w:t>3</w:t>
+      </w:r>
+      <w:r>
+        <w:rPr>
+          <w:b/>
+          <w:bCs/>
+        </w:rPr>
+        <w:t>.</w:t>
+      </w:r>
+      <w:r>
+        <w:rPr>
+          <w:b/>
+          <w:bCs/>
+        </w:rPr>
+        <w:t>6 (08/16/20)</w:t>
+      </w:r>
+    </w:p>
+    <w:p>
+      <w:pPr>
+        <w:pStyle w:val="ListParagraph"/>
+        <w:numPr>
+          <w:ilvl w:val="0"/>
+          <w:numId w:val="2"/>
+        </w:numPr>
+      </w:pPr>
+      <w:r>
+        <w:t>Added new quests and incidents.</w:t>
+      </w:r>
+    </w:p>
+    <w:p>
+      <w:pPr>
+        <w:pStyle w:val="ListParagraph"/>
+        <w:numPr>
+          <w:ilvl w:val="0"/>
+          <w:numId w:val="2"/>
+        </w:numPr>
+      </w:pPr>
+      <w:r>
+        <w:t>Added placeholders for upcoming GuildMember stats.</w:t>
+      </w:r>
+    </w:p>
+    <w:p>
+      <w:pPr>
+        <w:pStyle w:val="ListParagraph"/>
+        <w:numPr>
+          <w:ilvl w:val="0"/>
+          <w:numId w:val="2"/>
+        </w:numPr>
+      </w:pPr>
+      <w:r>
+        <w:t>Quests can now fail if the GuildMember's health drops to 0. They must return to the Guildhall and wait for their health to recover above 0 before starting another quest.</w:t>
+      </w:r>
+    </w:p>
+    <w:p>
+      <w:pPr>
+        <w:pStyle w:val="ListParagraph"/>
+        <w:numPr>
+          <w:ilvl w:val="0"/>
+          <w:numId w:val="2"/>
+        </w:numPr>
+      </w:pPr>
+      <w:r>
+        <w:t>Health is now displayed when viewing GuildMembers.</w:t>
+      </w:r>
+    </w:p>
+    <w:p>
+      <w:pPr>
+        <w:pStyle w:val="ListParagraph"/>
+        <w:numPr>
+          <w:ilvl w:val="0"/>
+          <w:numId w:val="2"/>
+        </w:numPr>
+      </w:pPr>
+      <w:r>
+        <w:t>Fixed some minor scaling issues with tablet-sized displays.</w:t>
+      </w:r>
+    </w:p>
+    <w:p/>
+    <w:p>
+      <w:pPr>
+        <w:rPr>
+          <w:b/>
+          <w:bCs/>
+        </w:rPr>
+      </w:pPr>
+      <w:r>
+        <w:rPr>
+          <w:b/>
+          <w:bCs/>
+        </w:rPr>
+        <w:t>0.0.</w:t>
+      </w:r>
+      <w:r>
+        <w:rPr>
+          <w:b/>
+          <w:bCs/>
+        </w:rPr>
+        <w:t>3</w:t>
+      </w:r>
+      <w:r>
+        <w:rPr>
+          <w:b/>
+          <w:bCs/>
+        </w:rPr>
+        <w:t>.</w:t>
+      </w:r>
+      <w:r>
+        <w:rPr>
+          <w:b/>
+          <w:bCs/>
+        </w:rPr>
+        <w:t>5 (08/10/20)</w:t>
+      </w:r>
+    </w:p>
+    <w:p>
+      <w:pPr>
+        <w:pStyle w:val="ListParagraph"/>
+        <w:numPr>
+          <w:ilvl w:val="0"/>
+          <w:numId w:val="2"/>
+        </w:numPr>
+      </w:pPr>
+      <w:r>
+        <w:t>Added GuildMember health recovery while the game is closed.</w:t>
+      </w:r>
+    </w:p>
+    <w:p>
+      <w:pPr>
+        <w:pStyle w:val="ListParagraph"/>
+        <w:numPr>
+          <w:ilvl w:val="0"/>
+          <w:numId w:val="2"/>
+        </w:numPr>
+      </w:pPr>
+      <w:r>
+        <w:t>Fixed a bug that prevented GuildMember health from properly loading after quitting and reopening the game.</w:t>
+      </w:r>
+    </w:p>
+    <w:p>
+      <w:pPr>
+        <w:pStyle w:val="ListParagraph"/>
+        <w:numPr>
+          <w:ilvl w:val="0"/>
+          <w:numId w:val="2"/>
+        </w:numPr>
+      </w:pPr>
+      <w:r>
+        <w:t>Fixed a bug that prevented button click SFX from being affected by sound settings.</w:t>
+      </w:r>
+    </w:p>
+    <w:p>
+      <w:pPr>
+        <w:pStyle w:val="ListParagraph"/>
+        <w:numPr>
+          <w:ilvl w:val="0"/>
+          <w:numId w:val="2"/>
+        </w:numPr>
+      </w:pPr>
+      <w:r>
+        <w:t>Menus no longer deactivate when closed. Leaving them active seems to be more performant than deactivating/reactivating on demand.</w:t>
+      </w:r>
+    </w:p>
+    <w:p>
+      <w:pPr>
+        <w:pStyle w:val="ListParagraph"/>
+        <w:numPr>
+          <w:ilvl w:val="0"/>
+          <w:numId w:val="2"/>
+        </w:numPr>
+      </w:pPr>
+      <w:r>
+        <w:t>Incorporated the menu transition SFX into the animation so that they are synced.</w:t>
+      </w:r>
+    </w:p>
+    <w:p>
+      <w:pPr>
+        <w:pStyle w:val="ListParagraph"/>
+        <w:numPr>
+          <w:ilvl w:val="0"/>
+          <w:numId w:val="2"/>
+        </w:numPr>
+      </w:pPr>
+      <w:r>
+        <w:t>Some minor graphical fixes.</w:t>
+      </w:r>
+    </w:p>
+    <w:p/>
+    <w:p>
+      <w:pPr>
+        <w:rPr>
+          <w:b/>
+          <w:bCs/>
+        </w:rPr>
+      </w:pPr>
+      <w:r>
+        <w:rPr>
+          <w:b/>
+          <w:bCs/>
+        </w:rPr>
+        <w:t>0.0.</w:t>
+      </w:r>
+      <w:r>
+        <w:rPr>
+          <w:b/>
+          <w:bCs/>
+        </w:rPr>
+        <w:t>3</w:t>
+      </w:r>
+      <w:r>
+        <w:rPr>
+          <w:b/>
+          <w:bCs/>
+        </w:rPr>
+        <w:t>.</w:t>
+      </w:r>
+      <w:r>
+        <w:rPr>
+          <w:b/>
+          <w:bCs/>
+        </w:rPr>
+        <w:t>4 (08/09/20)</w:t>
+      </w:r>
+    </w:p>
+    <w:p>
+      <w:pPr>
+        <w:pStyle w:val="ListParagraph"/>
+        <w:numPr>
+          <w:ilvl w:val="0"/>
+          <w:numId w:val="2"/>
+        </w:numPr>
+      </w:pPr>
+      <w:r>
+        <w:t>Fixed a bug that caused GuildMembers to not recover if their Hitpoints reached 0.</w:t>
+      </w:r>
+    </w:p>
+    <w:p/>
+    <w:p>
+      <w:pPr>
+        <w:rPr>
+          <w:b/>
+          <w:bCs/>
+        </w:rPr>
+      </w:pPr>
+      <w:r>
+        <w:rPr>
+          <w:b/>
+          <w:bCs/>
+        </w:rPr>
+        <w:t>0.0.</w:t>
+      </w:r>
+      <w:r>
+        <w:rPr>
+          <w:b/>
+          <w:bCs/>
+        </w:rPr>
+        <w:t>3</w:t>
+      </w:r>
+      <w:r>
+        <w:rPr>
+          <w:b/>
+          <w:bCs/>
+        </w:rPr>
+        <w:t>.</w:t>
+      </w:r>
+      <w:r>
+        <w:rPr>
+          <w:b/>
+          <w:bCs/>
+        </w:rPr>
+        <w:t>3 (08/09/20)</w:t>
+      </w:r>
+    </w:p>
+    <w:p>
+      <w:pPr>
+        <w:pStyle w:val="ListParagraph"/>
+        <w:numPr>
+          <w:ilvl w:val="0"/>
+          <w:numId w:val="2"/>
+        </w:numPr>
+      </w:pPr>
+      <w:r>
+        <w:t>Incidents now have positive, negative or neutral results. These affect resources, experience and GuildMember hitpoints.</w:t>
+      </w:r>
+    </w:p>
+    <w:p>
+      <w:pPr>
+        <w:pStyle w:val="ListParagraph"/>
+        <w:numPr>
+          <w:ilvl w:val="0"/>
+          <w:numId w:val="2"/>
+        </w:numPr>
+      </w:pPr>
+      <w:r>
+        <w:lastRenderedPageBreak/>
+        <w:t>GuildMembers now become Incapacitated if their hitpoints are at 0. Hitpoints regenerate over time when not on a quest.</w:t>
+      </w:r>
+    </w:p>
+    <w:p>
+      <w:pPr>
+        <w:pStyle w:val="ListParagraph"/>
+        <w:numPr>
+          <w:ilvl w:val="0"/>
+          <w:numId w:val="2"/>
+        </w:numPr>
+      </w:pPr>
+      <w:r>
+        <w:t>Streamlined the Quest-starting process and reworked the appearance of the quest information and Quest Journals.</w:t>
+      </w:r>
+    </w:p>
+    <w:p/>
+    <w:p>
+      <w:pPr>
+        <w:rPr>
+          <w:b/>
+          <w:bCs/>
+        </w:rPr>
+      </w:pPr>
+      <w:r>
+        <w:rPr>
+          <w:b/>
+          <w:bCs/>
+        </w:rPr>
+        <w:t>0.0.</w:t>
+      </w:r>
+      <w:r>
+        <w:rPr>
+          <w:b/>
+          <w:bCs/>
+        </w:rPr>
+        <w:t>3</w:t>
+      </w:r>
+      <w:r>
+        <w:rPr>
+          <w:b/>
+          <w:bCs/>
+        </w:rPr>
+        <w:t>.</w:t>
+      </w:r>
+      <w:r>
+        <w:rPr>
+          <w:b/>
+          <w:bCs/>
+        </w:rPr>
+        <w:t>2 (08/08/20)</w:t>
+      </w:r>
+    </w:p>
+    <w:p>
+      <w:pPr>
+        <w:pStyle w:val="ListParagraph"/>
+        <w:numPr>
+          <w:ilvl w:val="0"/>
+          <w:numId w:val="2"/>
+        </w:numPr>
+      </w:pPr>
+      <w:r>
+        <w:t>Fixed the QuestData not finding the associated GuildMember after loading a game.</w:t>
+      </w:r>
+    </w:p>
+    <w:p>
+      <w:pPr>
+        <w:pStyle w:val="ListParagraph"/>
+        <w:numPr>
+          <w:ilvl w:val="0"/>
+          <w:numId w:val="2"/>
+        </w:numPr>
+      </w:pPr>
+      <w:r>
+        <w:t>Further updated all GuildMember data referencs to IDs to avoid redundancies.</w:t>
+      </w:r>
+    </w:p>
+    <w:p>
+      <w:pPr>
+        <w:pStyle w:val="ListParagraph"/>
+        <w:numPr>
+          <w:ilvl w:val="0"/>
+          <w:numId w:val="2"/>
+        </w:numPr>
+      </w:pPr>
+      <w:r>
+        <w:t>Lots of code refactoring.</w:t>
+      </w:r>
+    </w:p>
+    <w:p/>
+    <w:p>
+      <w:pPr>
+        <w:rPr>
+          <w:b/>
+          <w:bCs/>
+        </w:rPr>
+      </w:pPr>
+      <w:r>
+        <w:rPr>
+          <w:b/>
+          <w:bCs/>
+        </w:rPr>
+        <w:t>0.0.</w:t>
+      </w:r>
+      <w:r>
+        <w:rPr>
+          <w:b/>
+          <w:bCs/>
+        </w:rPr>
+        <w:t>3</w:t>
+      </w:r>
+      <w:r>
+        <w:rPr>
+          <w:b/>
+          <w:bCs/>
+        </w:rPr>
+        <w:t>.</w:t>
+      </w:r>
+      <w:r>
+        <w:rPr>
+          <w:b/>
+          <w:bCs/>
+        </w:rPr>
+        <w:t>1 (08/08/20)</w:t>
+      </w:r>
+    </w:p>
+    <w:p>
+      <w:pPr>
+        <w:pStyle w:val="ListParagraph"/>
+        <w:numPr>
+          <w:ilvl w:val="0"/>
+          <w:numId w:val="2"/>
+        </w:numPr>
+      </w:pPr>
+      <w:r>
+        <w:t>Changed the GuildMember reference in the QuestData to an ID to avoid redundant GuildMemberData objects.</w:t>
+      </w:r>
+    </w:p>
+    <w:p>
+      <w:pPr>
+        <w:pStyle w:val="ListParagraph"/>
+        <w:numPr>
+          <w:ilvl w:val="0"/>
+          <w:numId w:val="2"/>
+        </w:numPr>
+      </w:pPr>
+      <w:r>
+        <w:t>Corrected a bug where GuildMembers would not receive experience if the quest was completed while the game was closed.</w:t>
+      </w:r>
+    </w:p>
+    <w:p>
+      <w:pPr>
+        <w:pStyle w:val="ListParagraph"/>
+        <w:numPr>
+          <w:ilvl w:val="0"/>
+          <w:numId w:val="2"/>
+        </w:numPr>
+      </w:pPr>
+      <w:r>
+        <w:t>Removed the Start screen. Change Log is now accessible through the Settings menu.</w:t>
+      </w:r>
+    </w:p>
+    <w:p/>
+    <w:p>
+      <w:pPr>
+        <w:rPr>
+          <w:b/>
+          <w:bCs/>
+        </w:rPr>
+      </w:pPr>
+      <w:r>
+        <w:rPr>
+          <w:b/>
+          <w:bCs/>
+        </w:rPr>
+        <w:t>0.0.</w:t>
+      </w:r>
+      <w:r>
+        <w:rPr>
+          <w:b/>
+          <w:bCs/>
+        </w:rPr>
+        <w:t>3</w:t>
+      </w:r>
+      <w:r>
+        <w:rPr>
+          <w:b/>
+          <w:bCs/>
+        </w:rPr>
+        <w:t>.</w:t>
+      </w:r>
+      <w:r>
+        <w:rPr>
+          <w:b/>
+          <w:bCs/>
+        </w:rPr>
         <w:t>0</w:t>
       </w:r>
       <w:r>
@@ -2069,15 +1952,7 @@
         </w:numPr>
       </w:pPr>
       <w:r>
-        <w:t xml:space="preserve">Gave </w:t>
-      </w:r>
-      <w:proofErr w:type="spellStart"/>
-      <w:r>
-        <w:t>QuestPool</w:t>
-      </w:r>
-      <w:proofErr w:type="spellEnd"/>
-      <w:r>
-        <w:t xml:space="preserve"> quests an instance ID. It's not a great ID implementation, but it will do for now.</w:t>
+        <w:t>Gave QuestPool quests an instance ID. It's not a great ID implementation, but it will do for now.</w:t>
       </w:r>
     </w:p>
     <w:p/>
@@ -2234,6 +2109,7 @@
         </w:numPr>
       </w:pPr>
       <w:r>
+        <w:lastRenderedPageBreak/>
         <w:t>Fixed an Android resource loading issue that prevented the Hero's avatar from appearing after loading a saved game.</w:t>
       </w:r>
     </w:p>
@@ -2506,32 +2382,273 @@
         </w:numPr>
       </w:pPr>
       <w:r>
+        <w:t>The basic game loop is now functional. Quests can be started and incidents occur every 10 seconds until the quest ends. However, there is no quest ending yet (no message, no reward, etc.).</w:t>
+      </w:r>
+    </w:p>
+    <w:p>
+      <w:pPr>
+        <w:pStyle w:val="ListParagraph"/>
+        <w:numPr>
+          <w:ilvl w:val="0"/>
+          <w:numId w:val="2"/>
+        </w:numPr>
+      </w:pPr>
+      <w:r>
+        <w:t>Many objects have been conformed to prefabs which should make the game a little more streamlined and easier to develop/debug and extend with new features.</w:t>
+      </w:r>
+    </w:p>
+    <w:p>
+      <w:pPr>
+        <w:pStyle w:val="ListParagraph"/>
+        <w:numPr>
+          <w:ilvl w:val="0"/>
+          <w:numId w:val="2"/>
+        </w:numPr>
+      </w:pPr>
+      <w:r>
+        <w:t>Removed the UI Scaling Test Scene. It is no longer needed.</w:t>
+      </w:r>
+    </w:p>
+    <w:p/>
+    <w:p>
+      <w:pPr>
+        <w:rPr>
+          <w:b/>
+          <w:bCs/>
+        </w:rPr>
+      </w:pPr>
+      <w:r>
+        <w:rPr>
+          <w:b/>
+          <w:bCs/>
+        </w:rPr>
+        <w:t>0.0.</w:t>
+      </w:r>
+      <w:r>
+        <w:rPr>
+          <w:b/>
+          <w:bCs/>
+        </w:rPr>
+        <w:t>1</w:t>
+      </w:r>
+      <w:r>
+        <w:rPr>
+          <w:b/>
+          <w:bCs/>
+        </w:rPr>
+        <w:t>.</w:t>
+      </w:r>
+      <w:r>
+        <w:rPr>
+          <w:b/>
+          <w:bCs/>
+        </w:rPr>
+        <w:t>7</w:t>
+      </w:r>
+      <w:r>
+        <w:rPr>
+          <w:b/>
+          <w:bCs/>
+        </w:rPr>
+        <w:t xml:space="preserve"> (0</w:t>
+      </w:r>
+      <w:r>
+        <w:rPr>
+          <w:b/>
+          <w:bCs/>
+        </w:rPr>
+        <w:t>7</w:t>
+      </w:r>
+      <w:r>
+        <w:rPr>
+          <w:b/>
+          <w:bCs/>
+        </w:rPr>
+        <w:t>/</w:t>
+      </w:r>
+      <w:r>
+        <w:rPr>
+          <w:b/>
+          <w:bCs/>
+        </w:rPr>
+        <w:t>03</w:t>
+      </w:r>
+      <w:r>
+        <w:rPr>
+          <w:b/>
+          <w:bCs/>
+        </w:rPr>
+        <w:t>/20)</w:t>
+      </w:r>
+    </w:p>
+    <w:p>
+      <w:pPr>
+        <w:pStyle w:val="ListParagraph"/>
+        <w:numPr>
+          <w:ilvl w:val="0"/>
+          <w:numId w:val="2"/>
+        </w:numPr>
+      </w:pPr>
+      <w:r>
+        <w:t>Fully converted all menus to a new scaling setting. This should keep the appearance consistent across most popular devices.</w:t>
+      </w:r>
+    </w:p>
+    <w:p>
+      <w:pPr>
+        <w:pStyle w:val="ListParagraph"/>
+        <w:numPr>
+          <w:ilvl w:val="0"/>
+          <w:numId w:val="2"/>
+        </w:numPr>
+      </w:pPr>
+      <w:r>
+        <w:t>QuestManager now pulls 5 random quests at Start and displays them in the Start Quest menu. They are still not functional, however.</w:t>
+      </w:r>
+    </w:p>
+    <w:p/>
+    <w:p>
+      <w:pPr>
+        <w:rPr>
+          <w:b/>
+          <w:bCs/>
+        </w:rPr>
+      </w:pPr>
+      <w:r>
+        <w:rPr>
+          <w:b/>
+          <w:bCs/>
+        </w:rPr>
+        <w:t>0.0.</w:t>
+      </w:r>
+      <w:r>
+        <w:rPr>
+          <w:b/>
+          <w:bCs/>
+        </w:rPr>
+        <w:t>1</w:t>
+      </w:r>
+      <w:r>
+        <w:rPr>
+          <w:b/>
+          <w:bCs/>
+        </w:rPr>
+        <w:t>.</w:t>
+      </w:r>
+      <w:r>
+        <w:rPr>
+          <w:b/>
+          <w:bCs/>
+        </w:rPr>
+        <w:t>6</w:t>
+      </w:r>
+      <w:r>
+        <w:rPr>
+          <w:b/>
+          <w:bCs/>
+        </w:rPr>
+        <w:t xml:space="preserve"> (0</w:t>
+      </w:r>
+      <w:r>
+        <w:rPr>
+          <w:b/>
+          <w:bCs/>
+        </w:rPr>
+        <w:t>6</w:t>
+      </w:r>
+      <w:r>
+        <w:rPr>
+          <w:b/>
+          <w:bCs/>
+        </w:rPr>
+        <w:t>/</w:t>
+      </w:r>
+      <w:r>
+        <w:rPr>
+          <w:b/>
+          <w:bCs/>
+        </w:rPr>
+        <w:t>21</w:t>
+      </w:r>
+      <w:r>
+        <w:rPr>
+          <w:b/>
+          <w:bCs/>
+        </w:rPr>
+        <w:t>/20)</w:t>
+      </w:r>
+    </w:p>
+    <w:p>
+      <w:pPr>
+        <w:pStyle w:val="ListParagraph"/>
+        <w:numPr>
+          <w:ilvl w:val="0"/>
+          <w:numId w:val="2"/>
+        </w:numPr>
+      </w:pPr>
+      <w:r>
+        <w:t>Converted the ManagePeople and AvailableQuests menus to the new scalable style. The Quests menu is bypassed until it is also converted.</w:t>
+      </w:r>
+    </w:p>
+    <w:p>
+      <w:pPr>
+        <w:pStyle w:val="ListParagraph"/>
+        <w:numPr>
+          <w:ilvl w:val="0"/>
+          <w:numId w:val="2"/>
+        </w:numPr>
+      </w:pPr>
+      <w:r>
+        <w:t>Updated the Change Log layout to better support the Scroll View.</w:t>
+      </w:r>
+    </w:p>
+    <w:p/>
+    <w:p>
+      <w:pPr>
+        <w:rPr>
+          <w:b/>
+          <w:bCs/>
+        </w:rPr>
+      </w:pPr>
+      <w:r>
+        <w:rPr>
+          <w:b/>
+          <w:bCs/>
+        </w:rPr>
         <w:lastRenderedPageBreak/>
-        <w:t>The basic game loop is now functional. Quests can be started and incidents occur every 10 seconds until the quest ends. However, there is no quest ending yet (no message, no reward, etc.).</w:t>
-      </w:r>
-    </w:p>
-    <w:p>
-      <w:pPr>
-        <w:pStyle w:val="ListParagraph"/>
-        <w:numPr>
-          <w:ilvl w:val="0"/>
-          <w:numId w:val="2"/>
-        </w:numPr>
-      </w:pPr>
-      <w:r>
-        <w:t>Many objects have been conformed to prefabs which should make the game a little more streamlined and easier to develop/debug and extend with new features.</w:t>
-      </w:r>
-    </w:p>
-    <w:p>
-      <w:pPr>
-        <w:pStyle w:val="ListParagraph"/>
-        <w:numPr>
-          <w:ilvl w:val="0"/>
-          <w:numId w:val="2"/>
-        </w:numPr>
-      </w:pPr>
-      <w:r>
-        <w:t>Removed the UI Scaling Test Scene. It is no longer needed.</w:t>
+        <w:t>0.0.</w:t>
+      </w:r>
+      <w:r>
+        <w:rPr>
+          <w:b/>
+          <w:bCs/>
+        </w:rPr>
+        <w:t>1</w:t>
+      </w:r>
+      <w:r>
+        <w:rPr>
+          <w:b/>
+          <w:bCs/>
+        </w:rPr>
+        <w:t>.</w:t>
+      </w:r>
+      <w:r>
+        <w:rPr>
+          <w:b/>
+          <w:bCs/>
+        </w:rPr>
+        <w:t>5 (06/21/20)</w:t>
+      </w:r>
+    </w:p>
+    <w:p>
+      <w:pPr>
+        <w:pStyle w:val="ListParagraph"/>
+        <w:numPr>
+          <w:ilvl w:val="0"/>
+          <w:numId w:val="2"/>
+        </w:numPr>
+      </w:pPr>
+      <w:r>
+        <w:t>Converted most menus to the scalable menu style. Three menus still left to be converted: ManagePeople, Quests, and AvailableQuests.</w:t>
       </w:r>
     </w:p>
     <w:p/>
@@ -2568,7 +2685,7 @@
           <w:b/>
           <w:bCs/>
         </w:rPr>
-        <w:t>7</w:t>
+        <w:t>4</w:t>
       </w:r>
       <w:r>
         <w:rPr>
@@ -2582,7 +2699,7 @@
           <w:b/>
           <w:bCs/>
         </w:rPr>
-        <w:t>7</w:t>
+        <w:t>6</w:t>
       </w:r>
       <w:r>
         <w:rPr>
@@ -2596,7 +2713,7 @@
           <w:b/>
           <w:bCs/>
         </w:rPr>
-        <w:t>03</w:t>
+        <w:t>21</w:t>
       </w:r>
       <w:r>
         <w:rPr>
@@ -2615,293 +2732,7 @@
         </w:numPr>
       </w:pPr>
       <w:r>
-        <w:t>Fully converted all menus to a new scaling setting. This should keep the appearance consistent across most popular devices.</w:t>
-      </w:r>
-    </w:p>
-    <w:p>
-      <w:pPr>
-        <w:pStyle w:val="ListParagraph"/>
-        <w:numPr>
-          <w:ilvl w:val="0"/>
-          <w:numId w:val="2"/>
-        </w:numPr>
-      </w:pPr>
-      <w:proofErr w:type="spellStart"/>
-      <w:r>
-        <w:t>QuestManager</w:t>
-      </w:r>
-      <w:proofErr w:type="spellEnd"/>
-      <w:r>
-        <w:t xml:space="preserve"> now pulls 5 random quests at Start and displays them in the Start Quest menu. They are still not functional, however.</w:t>
-      </w:r>
-    </w:p>
-    <w:p/>
-    <w:p>
-      <w:pPr>
-        <w:rPr>
-          <w:b/>
-          <w:bCs/>
-        </w:rPr>
-      </w:pPr>
-      <w:r>
-        <w:rPr>
-          <w:b/>
-          <w:bCs/>
-        </w:rPr>
-        <w:t>0.0.</w:t>
-      </w:r>
-      <w:r>
-        <w:rPr>
-          <w:b/>
-          <w:bCs/>
-        </w:rPr>
-        <w:t>1</w:t>
-      </w:r>
-      <w:r>
-        <w:rPr>
-          <w:b/>
-          <w:bCs/>
-        </w:rPr>
-        <w:t>.</w:t>
-      </w:r>
-      <w:r>
-        <w:rPr>
-          <w:b/>
-          <w:bCs/>
-        </w:rPr>
-        <w:t>6</w:t>
-      </w:r>
-      <w:r>
-        <w:rPr>
-          <w:b/>
-          <w:bCs/>
-        </w:rPr>
-        <w:t xml:space="preserve"> (0</w:t>
-      </w:r>
-      <w:r>
-        <w:rPr>
-          <w:b/>
-          <w:bCs/>
-        </w:rPr>
-        <w:t>6</w:t>
-      </w:r>
-      <w:r>
-        <w:rPr>
-          <w:b/>
-          <w:bCs/>
-        </w:rPr>
-        <w:t>/</w:t>
-      </w:r>
-      <w:r>
-        <w:rPr>
-          <w:b/>
-          <w:bCs/>
-        </w:rPr>
-        <w:t>21</w:t>
-      </w:r>
-      <w:r>
-        <w:rPr>
-          <w:b/>
-          <w:bCs/>
-        </w:rPr>
-        <w:t>/20)</w:t>
-      </w:r>
-    </w:p>
-    <w:p>
-      <w:pPr>
-        <w:pStyle w:val="ListParagraph"/>
-        <w:numPr>
-          <w:ilvl w:val="0"/>
-          <w:numId w:val="2"/>
-        </w:numPr>
-      </w:pPr>
-      <w:r>
-        <w:t xml:space="preserve">Converted the </w:t>
-      </w:r>
-      <w:proofErr w:type="spellStart"/>
-      <w:r>
-        <w:t>ManagePeople</w:t>
-      </w:r>
-      <w:proofErr w:type="spellEnd"/>
-      <w:r>
-        <w:t xml:space="preserve"> and </w:t>
-      </w:r>
-      <w:proofErr w:type="spellStart"/>
-      <w:r>
-        <w:t>AvailableQuests</w:t>
-      </w:r>
-      <w:proofErr w:type="spellEnd"/>
-      <w:r>
-        <w:t xml:space="preserve"> menus to the new scalable style. The Quests menu is bypassed until it is also converted.</w:t>
-      </w:r>
-    </w:p>
-    <w:p>
-      <w:pPr>
-        <w:pStyle w:val="ListParagraph"/>
-        <w:numPr>
-          <w:ilvl w:val="0"/>
-          <w:numId w:val="2"/>
-        </w:numPr>
-      </w:pPr>
-      <w:r>
-        <w:t>Updated the Change Log layout to better support the Scroll View.</w:t>
-      </w:r>
-    </w:p>
-    <w:p/>
-    <w:p>
-      <w:pPr>
-        <w:rPr>
-          <w:b/>
-          <w:bCs/>
-        </w:rPr>
-      </w:pPr>
-      <w:r>
-        <w:rPr>
-          <w:b/>
-          <w:bCs/>
-        </w:rPr>
-        <w:t>0.0.</w:t>
-      </w:r>
-      <w:r>
-        <w:rPr>
-          <w:b/>
-          <w:bCs/>
-        </w:rPr>
-        <w:t>1</w:t>
-      </w:r>
-      <w:r>
-        <w:rPr>
-          <w:b/>
-          <w:bCs/>
-        </w:rPr>
-        <w:t>.</w:t>
-      </w:r>
-      <w:r>
-        <w:rPr>
-          <w:b/>
-          <w:bCs/>
-        </w:rPr>
-        <w:t>5 (06/21/20)</w:t>
-      </w:r>
-    </w:p>
-    <w:p>
-      <w:pPr>
-        <w:pStyle w:val="ListParagraph"/>
-        <w:numPr>
-          <w:ilvl w:val="0"/>
-          <w:numId w:val="2"/>
-        </w:numPr>
-      </w:pPr>
-      <w:r>
-        <w:t xml:space="preserve">Converted most menus to the scalable menu style. Three menus still left to be converted: </w:t>
-      </w:r>
-      <w:proofErr w:type="spellStart"/>
-      <w:r>
-        <w:t>ManagePeople</w:t>
-      </w:r>
-      <w:proofErr w:type="spellEnd"/>
-      <w:r>
-        <w:t xml:space="preserve">, Quests, and </w:t>
-      </w:r>
-      <w:proofErr w:type="spellStart"/>
-      <w:r>
-        <w:t>AvailableQuests</w:t>
-      </w:r>
-      <w:proofErr w:type="spellEnd"/>
-      <w:r>
-        <w:t>.</w:t>
-      </w:r>
-    </w:p>
-    <w:p/>
-    <w:p>
-      <w:pPr>
-        <w:rPr>
-          <w:b/>
-          <w:bCs/>
-        </w:rPr>
-      </w:pPr>
-      <w:r>
-        <w:rPr>
-          <w:b/>
-          <w:bCs/>
-        </w:rPr>
-        <w:t>0.0.</w:t>
-      </w:r>
-      <w:r>
-        <w:rPr>
-          <w:b/>
-          <w:bCs/>
-        </w:rPr>
-        <w:t>1</w:t>
-      </w:r>
-      <w:r>
-        <w:rPr>
-          <w:b/>
-          <w:bCs/>
-        </w:rPr>
-        <w:t>.</w:t>
-      </w:r>
-      <w:r>
-        <w:rPr>
-          <w:b/>
-          <w:bCs/>
-        </w:rPr>
-        <w:t>4</w:t>
-      </w:r>
-      <w:r>
-        <w:rPr>
-          <w:b/>
-          <w:bCs/>
-        </w:rPr>
-        <w:t xml:space="preserve"> (0</w:t>
-      </w:r>
-      <w:r>
-        <w:rPr>
-          <w:b/>
-          <w:bCs/>
-        </w:rPr>
-        <w:t>6</w:t>
-      </w:r>
-      <w:r>
-        <w:rPr>
-          <w:b/>
-          <w:bCs/>
-        </w:rPr>
-        <w:t>/</w:t>
-      </w:r>
-      <w:r>
-        <w:rPr>
-          <w:b/>
-          <w:bCs/>
-        </w:rPr>
-        <w:t>21</w:t>
-      </w:r>
-      <w:r>
-        <w:rPr>
-          <w:b/>
-          <w:bCs/>
-        </w:rPr>
-        <w:t>/20)</w:t>
-      </w:r>
-    </w:p>
-    <w:p>
-      <w:pPr>
-        <w:pStyle w:val="ListParagraph"/>
-        <w:numPr>
-          <w:ilvl w:val="0"/>
-          <w:numId w:val="2"/>
-        </w:numPr>
-      </w:pPr>
-      <w:r>
-        <w:t xml:space="preserve">Added the Bulletin Board background to the </w:t>
-      </w:r>
-      <w:proofErr w:type="spellStart"/>
-      <w:r>
-        <w:t>Menu_Hub</w:t>
-      </w:r>
-      <w:proofErr w:type="spellEnd"/>
-      <w:r>
-        <w:t xml:space="preserve"> in the UI Scaling Test scene.</w:t>
+        <w:t>Added the Bulletin Board background to the Menu_Hub in the UI Scaling Test scene.</w:t>
       </w:r>
     </w:p>
     <w:p/>
@@ -4138,7 +3969,7 @@
   <w:style w:type="paragraph" w:default="1" w:styleId="Normal">
     <w:name w:val="Normal"/>
     <w:qFormat/>
-    <w:rsid w:val="00DE23C4"/>
+    <w:rsid w:val="00CA3391"/>
   </w:style>
   <w:style w:type="character" w:default="1" w:styleId="DefaultParagraphFont">
     <w:name w:val="Default Paragraph Font"/>

</xml_diff>

<commit_message>
Add passive recruitment, fix Marketplace reset
</commit_message>
<xml_diff>
--- a/documentation/Adventure Guild Change Log.docx
+++ b/documentation/Adventure Guild Change Log.docx
@@ -71,7 +71,7 @@
           <w:b/>
           <w:bCs/>
         </w:rPr>
-        <w:t>1</w:t>
+        <w:t>2</w:t>
       </w:r>
       <w:r>
         <w:rPr>
@@ -85,6 +85,101 @@
           <w:b/>
           <w:bCs/>
         </w:rPr>
+        <w:t>8</w:t>
+      </w:r>
+      <w:r>
+        <w:rPr>
+          <w:b/>
+          <w:bCs/>
+        </w:rPr>
+        <w:t>/20)</w:t>
+      </w:r>
+    </w:p>
+    <w:p>
+      <w:pPr>
+        <w:pStyle w:val="ListParagraph"/>
+        <w:numPr>
+          <w:ilvl w:val="0"/>
+          <w:numId w:val="6"/>
+        </w:numPr>
+      </w:pPr>
+      <w:r>
+        <w:t xml:space="preserve">NOTE: This version </w:t>
+      </w:r>
+      <w:r>
+        <w:t xml:space="preserve">is compatible with save files from </w:t>
+      </w:r>
+      <w:r>
+        <w:t xml:space="preserve">version </w:t>
+      </w:r>
+      <w:r>
+        <w:t>0.0.7.1</w:t>
+      </w:r>
+      <w:r>
+        <w:t>.</w:t>
+      </w:r>
+      <w:r>
+        <w:t xml:space="preserve"> Save files from previous versions will be automatically deleted.</w:t>
+      </w:r>
+    </w:p>
+    <w:p>
+      <w:pPr>
+        <w:pStyle w:val="ListParagraph"/>
+        <w:numPr>
+          <w:ilvl w:val="0"/>
+          <w:numId w:val="6"/>
+        </w:numPr>
+      </w:pPr>
+      <w:r>
+        <w:t>Implemented passive GuildMember recruitment. Based on the Guild’s renown and population capacity, new GuildMembers will occasionally join at random.</w:t>
+      </w:r>
+    </w:p>
+    <w:p>
+      <w:pPr>
+        <w:pStyle w:val="ListParagraph"/>
+        <w:numPr>
+          <w:ilvl w:val="0"/>
+          <w:numId w:val="6"/>
+        </w:numPr>
+      </w:pPr>
+      <w:r>
+        <w:t>Fixed an issue with the Marketplace not resetting after leaving that menu and returning to it.</w:t>
+      </w:r>
+    </w:p>
+    <w:p>
+      <w:pPr>
+        <w:rPr>
+          <w:b/>
+          <w:bCs/>
+        </w:rPr>
+      </w:pPr>
+    </w:p>
+    <w:p>
+      <w:pPr>
+        <w:rPr>
+          <w:b/>
+          <w:bCs/>
+        </w:rPr>
+      </w:pPr>
+      <w:r>
+        <w:rPr>
+          <w:b/>
+          <w:bCs/>
+        </w:rPr>
+        <w:t>0</w:t>
+      </w:r>
+      <w:r>
+        <w:rPr>
+          <w:b/>
+          <w:bCs/>
+        </w:rPr>
+        <w:t>.0.</w:t>
+      </w:r>
+      <w:r>
+        <w:rPr>
+          <w:b/>
+          <w:bCs/>
+        </w:rPr>
         <w:t>7</w:t>
       </w:r>
       <w:r>
@@ -92,7 +187,14 @@
           <w:b/>
           <w:bCs/>
         </w:rPr>
-        <w:t>/20)</w:t>
+        <w:t>.</w:t>
+      </w:r>
+      <w:r>
+        <w:rPr>
+          <w:b/>
+          <w:bCs/>
+        </w:rPr>
+        <w:t>1 (11/07/20)</w:t>
       </w:r>
     </w:p>
     <w:p>
@@ -360,6 +462,7 @@
         </w:numPr>
       </w:pPr>
       <w:r>
+        <w:lastRenderedPageBreak/>
         <w:t>PersonUIs are now tinted based on vocation for more visual clarity.</w:t>
       </w:r>
     </w:p>
@@ -444,7 +547,6 @@
         </w:rPr>
       </w:pPr>
       <w:r>
-        <w:lastRenderedPageBreak/>
         <w:t>Implemented Skill experience (Combat, Espionage, Diplomacy).</w:t>
       </w:r>
       <w:r>
@@ -855,6 +957,7 @@
         </w:numPr>
       </w:pPr>
       <w:r>
+        <w:lastRenderedPageBreak/>
         <w:t>NOTE: This version automatically deletes previous save data if the save data's version does not match.</w:t>
       </w:r>
     </w:p>
@@ -891,92 +994,425 @@
         </w:numPr>
       </w:pPr>
       <w:r>
+        <w:t>Implemented Peasant passive income.</w:t>
+      </w:r>
+      <w:r>
+        <w:t xml:space="preserve"> </w:t>
+      </w:r>
+      <w:r>
+        <w:t>A</w:t>
+      </w:r>
+      <w:r>
+        <w:t xml:space="preserve"> notification will appear after reopening the game if income was accrued while the game was closed.</w:t>
+      </w:r>
+      <w:r>
+        <w:t xml:space="preserve"> Income is capped at 5000 Gold, 2500 Iron and 2500 Wood when returning to the game.</w:t>
+      </w:r>
+    </w:p>
+    <w:p>
+      <w:pPr>
+        <w:pStyle w:val="ListParagraph"/>
+        <w:numPr>
+          <w:ilvl w:val="0"/>
+          <w:numId w:val="1"/>
+        </w:numPr>
+      </w:pPr>
+      <w:r>
+        <w:t>Implemented a population cap on the guild.</w:t>
+      </w:r>
+    </w:p>
+    <w:p>
+      <w:pPr>
+        <w:pStyle w:val="ListParagraph"/>
+        <w:numPr>
+          <w:ilvl w:val="0"/>
+          <w:numId w:val="1"/>
+        </w:numPr>
+      </w:pPr>
+      <w:r>
+        <w:t xml:space="preserve">The game now saves on application quit, unless the </w:t>
+      </w:r>
+      <w:r>
+        <w:t>H</w:t>
+      </w:r>
+      <w:r>
+        <w:t>ero has not yet been created.</w:t>
+      </w:r>
+    </w:p>
+    <w:p>
+      <w:pPr>
+        <w:pStyle w:val="ListParagraph"/>
+        <w:numPr>
+          <w:ilvl w:val="0"/>
+          <w:numId w:val="1"/>
+        </w:numPr>
+      </w:pPr>
+      <w:r>
+        <w:t xml:space="preserve">QuestManager now maintains at least </w:t>
+      </w:r>
+      <w:r>
+        <w:t>4</w:t>
+      </w:r>
+      <w:r>
+        <w:t xml:space="preserve"> quests in the Quest Pool.</w:t>
+      </w:r>
+    </w:p>
+    <w:p>
+      <w:pPr>
+        <w:pStyle w:val="ListParagraph"/>
+        <w:numPr>
+          <w:ilvl w:val="0"/>
+          <w:numId w:val="1"/>
+        </w:numPr>
+      </w:pPr>
+      <w:r>
+        <w:t>Added many placeholder quests. These will be replaced with actual quests over time.</w:t>
+      </w:r>
+    </w:p>
+    <w:p>
+      <w:pPr>
+        <w:pStyle w:val="ListParagraph"/>
+        <w:numPr>
+          <w:ilvl w:val="0"/>
+          <w:numId w:val="1"/>
+        </w:numPr>
+      </w:pPr>
+      <w:r>
+        <w:t>Fixed several small bugs.</w:t>
+      </w:r>
+    </w:p>
+    <w:p/>
+    <w:p>
+      <w:pPr>
+        <w:rPr>
+          <w:b/>
+          <w:bCs/>
+        </w:rPr>
+      </w:pPr>
+      <w:r>
+        <w:rPr>
+          <w:b/>
+          <w:bCs/>
+        </w:rPr>
+        <w:t>0.0.5.3</w:t>
+      </w:r>
+      <w:r>
+        <w:rPr>
+          <w:b/>
+          <w:bCs/>
+        </w:rPr>
+        <w:t xml:space="preserve"> (09/27/20)</w:t>
+      </w:r>
+    </w:p>
+    <w:p>
+      <w:pPr>
+        <w:pStyle w:val="ListParagraph"/>
+        <w:numPr>
+          <w:ilvl w:val="0"/>
+          <w:numId w:val="2"/>
+        </w:numPr>
+      </w:pPr>
+      <w:r>
+        <w:t>Rebalanced Combat Training scoring. It is now based on accuracy; the target is the cross-point of the shield.</w:t>
+      </w:r>
+    </w:p>
+    <w:p>
+      <w:pPr>
+        <w:pStyle w:val="ListParagraph"/>
+        <w:numPr>
+          <w:ilvl w:val="0"/>
+          <w:numId w:val="2"/>
+        </w:numPr>
+      </w:pPr>
+      <w:r>
+        <w:t>Implemented Combat, Espionage and Diplomacy experience for Adventurers.</w:t>
+      </w:r>
+    </w:p>
+    <w:p/>
+    <w:p>
+      <w:pPr>
+        <w:rPr>
+          <w:b/>
+          <w:bCs/>
+        </w:rPr>
+      </w:pPr>
+      <w:r>
+        <w:rPr>
+          <w:b/>
+          <w:bCs/>
+        </w:rPr>
+        <w:t>0.0.5.</w:t>
+      </w:r>
+      <w:r>
+        <w:rPr>
+          <w:b/>
+          <w:bCs/>
+        </w:rPr>
+        <w:t>2 (08/16/20)</w:t>
+      </w:r>
+    </w:p>
+    <w:p>
+      <w:pPr>
+        <w:pStyle w:val="ListParagraph"/>
+        <w:numPr>
+          <w:ilvl w:val="0"/>
+          <w:numId w:val="2"/>
+        </w:numPr>
+      </w:pPr>
+      <w:r>
+        <w:t>Fixed a freeze due to an infinite loop when all quests appeared in the quest pool.</w:t>
+      </w:r>
+    </w:p>
+    <w:p/>
+    <w:p>
+      <w:pPr>
+        <w:rPr>
+          <w:b/>
+          <w:bCs/>
+        </w:rPr>
+      </w:pPr>
+      <w:r>
+        <w:rPr>
+          <w:b/>
+          <w:bCs/>
+        </w:rPr>
+        <w:t>0.0.5.</w:t>
+      </w:r>
+      <w:r>
+        <w:rPr>
+          <w:b/>
+          <w:bCs/>
+        </w:rPr>
+        <w:t>1 (08/15/20)</w:t>
+      </w:r>
+    </w:p>
+    <w:p>
+      <w:pPr>
+        <w:pStyle w:val="ListParagraph"/>
+        <w:numPr>
+          <w:ilvl w:val="0"/>
+          <w:numId w:val="2"/>
+        </w:numPr>
+      </w:pPr>
+      <w:r>
+        <w:t>Fixed a bug where notifications would not behave after a scene change.</w:t>
+      </w:r>
+    </w:p>
+    <w:p>
+      <w:pPr>
+        <w:pStyle w:val="ListParagraph"/>
+        <w:numPr>
+          <w:ilvl w:val="0"/>
+          <w:numId w:val="2"/>
+        </w:numPr>
+      </w:pPr>
+      <w:r>
+        <w:t>Fixed a bug where Peasants would upgrade to a Level 0 Adventurer instead of Level 1.</w:t>
+      </w:r>
+    </w:p>
+    <w:p>
+      <w:pPr>
+        <w:pStyle w:val="ListParagraph"/>
+        <w:numPr>
+          <w:ilvl w:val="0"/>
+          <w:numId w:val="2"/>
+        </w:numPr>
+      </w:pPr>
+      <w:r>
+        <w:t>Adjusted Peasant hitpoints so that when they reach Adventurer they "upgrade" to 100 HP.</w:t>
+      </w:r>
+    </w:p>
+    <w:p>
+      <w:pPr>
+        <w:pStyle w:val="ListParagraph"/>
+        <w:numPr>
+          <w:ilvl w:val="0"/>
+          <w:numId w:val="2"/>
+        </w:numPr>
+      </w:pPr>
+      <w:r>
+        <w:t>Added the foreground Reset button back in... For emergencies.</w:t>
+      </w:r>
+    </w:p>
+    <w:p/>
+    <w:p>
+      <w:pPr>
+        <w:rPr>
+          <w:b/>
+          <w:bCs/>
+        </w:rPr>
+      </w:pPr>
+      <w:r>
+        <w:rPr>
+          <w:b/>
+          <w:bCs/>
+        </w:rPr>
+        <w:t>0.0.5.</w:t>
+      </w:r>
+      <w:r>
+        <w:rPr>
+          <w:b/>
+          <w:bCs/>
+        </w:rPr>
+        <w:t>0 (08/15/20)</w:t>
+      </w:r>
+    </w:p>
+    <w:p>
+      <w:pPr>
+        <w:pStyle w:val="ListParagraph"/>
+        <w:numPr>
+          <w:ilvl w:val="0"/>
+          <w:numId w:val="2"/>
+        </w:numPr>
+      </w:pPr>
+      <w:r>
+        <w:t>Combat Training minigame has been added. It rewards a small amount of experience and can be used to level up either Adventurers or Peasants.</w:t>
+      </w:r>
+    </w:p>
+    <w:p>
+      <w:pPr>
+        <w:pStyle w:val="ListParagraph"/>
+        <w:numPr>
+          <w:ilvl w:val="0"/>
+          <w:numId w:val="2"/>
+        </w:numPr>
+      </w:pPr>
+      <w:r>
+        <w:t>Peasants now become Adventurers when they reach level 5. They are reset to level 1 and their experience is reset to 0 to reflect their change of Vocation.</w:t>
+      </w:r>
+    </w:p>
+    <w:p>
+      <w:pPr>
+        <w:pStyle w:val="ListParagraph"/>
+        <w:numPr>
+          <w:ilvl w:val="0"/>
+          <w:numId w:val="2"/>
+        </w:numPr>
+      </w:pPr>
+      <w:r>
+        <w:t>Leveling up increases GuildMembers' max health and heals them completely.</w:t>
+      </w:r>
+    </w:p>
+    <w:p>
+      <w:pPr>
+        <w:pStyle w:val="ListParagraph"/>
+        <w:numPr>
+          <w:ilvl w:val="0"/>
+          <w:numId w:val="2"/>
+        </w:numPr>
+      </w:pPr>
+      <w:r>
         <w:lastRenderedPageBreak/>
-        <w:t>Implemented Peasant passive income.</w:t>
-      </w:r>
-      <w:r>
-        <w:t xml:space="preserve"> </w:t>
-      </w:r>
-      <w:r>
-        <w:t>A</w:t>
-      </w:r>
-      <w:r>
-        <w:t xml:space="preserve"> notification will appear after reopening the game if income was accrued while the game was closed.</w:t>
-      </w:r>
-      <w:r>
-        <w:t xml:space="preserve"> Income is capped at 5000 Gold, 2500 Iron and 2500 Wood when returning to the game.</w:t>
-      </w:r>
-    </w:p>
-    <w:p>
-      <w:pPr>
-        <w:pStyle w:val="ListParagraph"/>
-        <w:numPr>
-          <w:ilvl w:val="0"/>
-          <w:numId w:val="1"/>
-        </w:numPr>
-      </w:pPr>
-      <w:r>
-        <w:t>Implemented a population cap on the guild.</w:t>
-      </w:r>
-    </w:p>
-    <w:p>
-      <w:pPr>
-        <w:pStyle w:val="ListParagraph"/>
-        <w:numPr>
-          <w:ilvl w:val="0"/>
-          <w:numId w:val="1"/>
-        </w:numPr>
-      </w:pPr>
-      <w:r>
-        <w:t xml:space="preserve">The game now saves on application quit, unless the </w:t>
-      </w:r>
-      <w:r>
-        <w:t>H</w:t>
-      </w:r>
-      <w:r>
-        <w:t>ero has not yet been created.</w:t>
-      </w:r>
-    </w:p>
-    <w:p>
-      <w:pPr>
-        <w:pStyle w:val="ListParagraph"/>
-        <w:numPr>
-          <w:ilvl w:val="0"/>
-          <w:numId w:val="1"/>
-        </w:numPr>
-      </w:pPr>
-      <w:r>
-        <w:t xml:space="preserve">QuestManager now maintains at least </w:t>
-      </w:r>
-      <w:r>
+        <w:t>Notifications have been updated to visually reflect whether they bring good or bad news. They also link to an appropriate menu, or can be closed without taking action. They also automatically dismiss after 5 seconds.</w:t>
+      </w:r>
+    </w:p>
+    <w:p>
+      <w:pPr>
+        <w:pStyle w:val="ListParagraph"/>
+        <w:numPr>
+          <w:ilvl w:val="0"/>
+          <w:numId w:val="2"/>
+        </w:numPr>
+      </w:pPr>
+      <w:r>
+        <w:t>Some adjustments have been made to the rate at which new quests are added to the quest pool, as well as how frequently new GuildMembers join the Guild.</w:t>
+      </w:r>
+    </w:p>
+    <w:p>
+      <w:pPr>
+        <w:pStyle w:val="ListParagraph"/>
+        <w:numPr>
+          <w:ilvl w:val="0"/>
+          <w:numId w:val="2"/>
+        </w:numPr>
+      </w:pPr>
+      <w:r>
+        <w:t>Fixed issue of having multiple of the same quest appear in the quest pool.</w:t>
+      </w:r>
+    </w:p>
+    <w:p/>
+    <w:p>
+      <w:pPr>
+        <w:rPr>
+          <w:b/>
+          <w:bCs/>
+        </w:rPr>
+      </w:pPr>
+      <w:r>
+        <w:rPr>
+          <w:b/>
+          <w:bCs/>
+        </w:rPr>
+        <w:t>0.0.</w:t>
+      </w:r>
+      <w:r>
+        <w:rPr>
+          <w:b/>
+          <w:bCs/>
+        </w:rPr>
         <w:t>4</w:t>
       </w:r>
       <w:r>
-        <w:t xml:space="preserve"> quests in the Quest Pool.</w:t>
-      </w:r>
-    </w:p>
-    <w:p>
-      <w:pPr>
-        <w:pStyle w:val="ListParagraph"/>
-        <w:numPr>
-          <w:ilvl w:val="0"/>
-          <w:numId w:val="1"/>
-        </w:numPr>
-      </w:pPr>
-      <w:r>
-        <w:t>Added many placeholder quests. These will be replaced with actual quests over time.</w:t>
-      </w:r>
-    </w:p>
-    <w:p>
-      <w:pPr>
-        <w:pStyle w:val="ListParagraph"/>
-        <w:numPr>
-          <w:ilvl w:val="0"/>
-          <w:numId w:val="1"/>
-        </w:numPr>
-      </w:pPr>
-      <w:r>
-        <w:t>Fixed several small bugs.</w:t>
+        <w:rPr>
+          <w:b/>
+          <w:bCs/>
+        </w:rPr>
+        <w:t>.</w:t>
+      </w:r>
+      <w:r>
+        <w:rPr>
+          <w:b/>
+          <w:bCs/>
+        </w:rPr>
+        <w:t>0 (08/12/20)</w:t>
+      </w:r>
+    </w:p>
+    <w:p>
+      <w:pPr>
+        <w:pStyle w:val="ListParagraph"/>
+        <w:numPr>
+          <w:ilvl w:val="0"/>
+          <w:numId w:val="2"/>
+        </w:numPr>
+      </w:pPr>
+      <w:r>
+        <w:t>GuildMembers now level up.</w:t>
+      </w:r>
+    </w:p>
+    <w:p>
+      <w:pPr>
+        <w:pStyle w:val="ListParagraph"/>
+        <w:numPr>
+          <w:ilvl w:val="0"/>
+          <w:numId w:val="2"/>
+        </w:numPr>
+      </w:pPr>
+      <w:r>
+        <w:t>Added in-game notifications when Quests finish and GuildMembers level up or join.</w:t>
+      </w:r>
+    </w:p>
+    <w:p>
+      <w:pPr>
+        <w:pStyle w:val="ListParagraph"/>
+        <w:numPr>
+          <w:ilvl w:val="0"/>
+          <w:numId w:val="2"/>
+        </w:numPr>
+      </w:pPr>
+      <w:r>
+        <w:t>Added the option of creating a biography for the Hero on the Hero menu.</w:t>
+      </w:r>
+    </w:p>
+    <w:p>
+      <w:pPr>
+        <w:pStyle w:val="ListParagraph"/>
+        <w:numPr>
+          <w:ilvl w:val="0"/>
+          <w:numId w:val="2"/>
+        </w:numPr>
+      </w:pPr>
+      <w:r>
+        <w:t xml:space="preserve"> Some bug fixes.</w:t>
       </w:r>
     </w:p>
     <w:p/>
@@ -992,38 +1428,40 @@
           <w:b/>
           <w:bCs/>
         </w:rPr>
-        <w:t>0.0.5.3</w:t>
-      </w:r>
-      <w:r>
-        <w:rPr>
-          <w:b/>
-          <w:bCs/>
-        </w:rPr>
-        <w:t xml:space="preserve"> (09/27/20)</w:t>
-      </w:r>
-    </w:p>
-    <w:p>
-      <w:pPr>
-        <w:pStyle w:val="ListParagraph"/>
-        <w:numPr>
-          <w:ilvl w:val="0"/>
-          <w:numId w:val="2"/>
-        </w:numPr>
-      </w:pPr>
-      <w:r>
-        <w:t>Rebalanced Combat Training scoring. It is now based on accuracy; the target is the cross-point of the shield.</w:t>
-      </w:r>
-    </w:p>
-    <w:p>
-      <w:pPr>
-        <w:pStyle w:val="ListParagraph"/>
-        <w:numPr>
-          <w:ilvl w:val="0"/>
-          <w:numId w:val="2"/>
-        </w:numPr>
-      </w:pPr>
-      <w:r>
-        <w:t>Implemented Combat, Espionage and Diplomacy experience for Adventurers.</w:t>
+        <w:t>0.0.</w:t>
+      </w:r>
+      <w:r>
+        <w:rPr>
+          <w:b/>
+          <w:bCs/>
+        </w:rPr>
+        <w:t>3</w:t>
+      </w:r>
+      <w:r>
+        <w:rPr>
+          <w:b/>
+          <w:bCs/>
+        </w:rPr>
+        <w:t>.</w:t>
+      </w:r>
+      <w:r>
+        <w:rPr>
+          <w:b/>
+          <w:bCs/>
+        </w:rPr>
+        <w:t>6b (08/10/20)</w:t>
+      </w:r>
+    </w:p>
+    <w:p>
+      <w:pPr>
+        <w:pStyle w:val="ListParagraph"/>
+        <w:numPr>
+          <w:ilvl w:val="0"/>
+          <w:numId w:val="2"/>
+        </w:numPr>
+      </w:pPr>
+      <w:r>
+        <w:t>Small fix to quest failures when the app is closed: additional incidents no longer occur after the quest has failed.</w:t>
       </w:r>
     </w:p>
     <w:p/>
@@ -1039,26 +1477,88 @@
           <w:b/>
           <w:bCs/>
         </w:rPr>
-        <w:t>0.0.5.</w:t>
-      </w:r>
-      <w:r>
-        <w:rPr>
-          <w:b/>
-          <w:bCs/>
-        </w:rPr>
-        <w:t>2 (08/16/20)</w:t>
-      </w:r>
-    </w:p>
-    <w:p>
-      <w:pPr>
-        <w:pStyle w:val="ListParagraph"/>
-        <w:numPr>
-          <w:ilvl w:val="0"/>
-          <w:numId w:val="2"/>
-        </w:numPr>
-      </w:pPr>
-      <w:r>
-        <w:t>Fixed a freeze due to an infinite loop when all quests appeared in the quest pool.</w:t>
+        <w:t>0.0.</w:t>
+      </w:r>
+      <w:r>
+        <w:rPr>
+          <w:b/>
+          <w:bCs/>
+        </w:rPr>
+        <w:t>3</w:t>
+      </w:r>
+      <w:r>
+        <w:rPr>
+          <w:b/>
+          <w:bCs/>
+        </w:rPr>
+        <w:t>.</w:t>
+      </w:r>
+      <w:r>
+        <w:rPr>
+          <w:b/>
+          <w:bCs/>
+        </w:rPr>
+        <w:t>6 (08/16/20)</w:t>
+      </w:r>
+    </w:p>
+    <w:p>
+      <w:pPr>
+        <w:pStyle w:val="ListParagraph"/>
+        <w:numPr>
+          <w:ilvl w:val="0"/>
+          <w:numId w:val="2"/>
+        </w:numPr>
+      </w:pPr>
+      <w:r>
+        <w:t>Added new quests and incidents.</w:t>
+      </w:r>
+    </w:p>
+    <w:p>
+      <w:pPr>
+        <w:pStyle w:val="ListParagraph"/>
+        <w:numPr>
+          <w:ilvl w:val="0"/>
+          <w:numId w:val="2"/>
+        </w:numPr>
+      </w:pPr>
+      <w:r>
+        <w:t>Added placeholders for upcoming GuildMember stats.</w:t>
+      </w:r>
+    </w:p>
+    <w:p>
+      <w:pPr>
+        <w:pStyle w:val="ListParagraph"/>
+        <w:numPr>
+          <w:ilvl w:val="0"/>
+          <w:numId w:val="2"/>
+        </w:numPr>
+      </w:pPr>
+      <w:r>
+        <w:t>Quests can now fail if the GuildMember's health drops to 0. They must return to the Guildhall and wait for their health to recover above 0 before starting another quest.</w:t>
+      </w:r>
+    </w:p>
+    <w:p>
+      <w:pPr>
+        <w:pStyle w:val="ListParagraph"/>
+        <w:numPr>
+          <w:ilvl w:val="0"/>
+          <w:numId w:val="2"/>
+        </w:numPr>
+      </w:pPr>
+      <w:r>
+        <w:t>Health is now displayed when viewing GuildMembers.</w:t>
+      </w:r>
+    </w:p>
+    <w:p>
+      <w:pPr>
+        <w:pStyle w:val="ListParagraph"/>
+        <w:numPr>
+          <w:ilvl w:val="0"/>
+          <w:numId w:val="2"/>
+        </w:numPr>
+      </w:pPr>
+      <w:r>
+        <w:t>Fixed some minor scaling issues with tablet-sized displays.</w:t>
       </w:r>
     </w:p>
     <w:p/>
@@ -1074,62 +1574,100 @@
           <w:b/>
           <w:bCs/>
         </w:rPr>
-        <w:t>0.0.5.</w:t>
-      </w:r>
-      <w:r>
-        <w:rPr>
-          <w:b/>
-          <w:bCs/>
-        </w:rPr>
-        <w:t>1 (08/15/20)</w:t>
-      </w:r>
-    </w:p>
-    <w:p>
-      <w:pPr>
-        <w:pStyle w:val="ListParagraph"/>
-        <w:numPr>
-          <w:ilvl w:val="0"/>
-          <w:numId w:val="2"/>
-        </w:numPr>
-      </w:pPr>
-      <w:r>
-        <w:t>Fixed a bug where notifications would not behave after a scene change.</w:t>
-      </w:r>
-    </w:p>
-    <w:p>
-      <w:pPr>
-        <w:pStyle w:val="ListParagraph"/>
-        <w:numPr>
-          <w:ilvl w:val="0"/>
-          <w:numId w:val="2"/>
-        </w:numPr>
-      </w:pPr>
-      <w:r>
-        <w:t>Fixed a bug where Peasants would upgrade to a Level 0 Adventurer instead of Level 1.</w:t>
-      </w:r>
-    </w:p>
-    <w:p>
-      <w:pPr>
-        <w:pStyle w:val="ListParagraph"/>
-        <w:numPr>
-          <w:ilvl w:val="0"/>
-          <w:numId w:val="2"/>
-        </w:numPr>
-      </w:pPr>
-      <w:r>
-        <w:t>Adjusted Peasant hitpoints so that when they reach Adventurer they "upgrade" to 100 HP.</w:t>
-      </w:r>
-    </w:p>
-    <w:p>
-      <w:pPr>
-        <w:pStyle w:val="ListParagraph"/>
-        <w:numPr>
-          <w:ilvl w:val="0"/>
-          <w:numId w:val="2"/>
-        </w:numPr>
-      </w:pPr>
-      <w:r>
-        <w:t>Added the foreground Reset button back in... For emergencies.</w:t>
+        <w:t>0.0.</w:t>
+      </w:r>
+      <w:r>
+        <w:rPr>
+          <w:b/>
+          <w:bCs/>
+        </w:rPr>
+        <w:t>3</w:t>
+      </w:r>
+      <w:r>
+        <w:rPr>
+          <w:b/>
+          <w:bCs/>
+        </w:rPr>
+        <w:t>.</w:t>
+      </w:r>
+      <w:r>
+        <w:rPr>
+          <w:b/>
+          <w:bCs/>
+        </w:rPr>
+        <w:t>5 (08/10/20)</w:t>
+      </w:r>
+    </w:p>
+    <w:p>
+      <w:pPr>
+        <w:pStyle w:val="ListParagraph"/>
+        <w:numPr>
+          <w:ilvl w:val="0"/>
+          <w:numId w:val="2"/>
+        </w:numPr>
+      </w:pPr>
+      <w:r>
+        <w:t>Added GuildMember health recovery while the game is closed.</w:t>
+      </w:r>
+    </w:p>
+    <w:p>
+      <w:pPr>
+        <w:pStyle w:val="ListParagraph"/>
+        <w:numPr>
+          <w:ilvl w:val="0"/>
+          <w:numId w:val="2"/>
+        </w:numPr>
+      </w:pPr>
+      <w:r>
+        <w:t>Fixed a bug that prevented GuildMember health from properly loading after quitting and reopening the game.</w:t>
+      </w:r>
+    </w:p>
+    <w:p>
+      <w:pPr>
+        <w:pStyle w:val="ListParagraph"/>
+        <w:numPr>
+          <w:ilvl w:val="0"/>
+          <w:numId w:val="2"/>
+        </w:numPr>
+      </w:pPr>
+      <w:r>
+        <w:t>Fixed a bug that prevented button click SFX from being affected by sound settings.</w:t>
+      </w:r>
+    </w:p>
+    <w:p>
+      <w:pPr>
+        <w:pStyle w:val="ListParagraph"/>
+        <w:numPr>
+          <w:ilvl w:val="0"/>
+          <w:numId w:val="2"/>
+        </w:numPr>
+      </w:pPr>
+      <w:r>
+        <w:t>Menus no longer deactivate when closed. Leaving them active seems to be more performant than deactivating/reactivating on demand.</w:t>
+      </w:r>
+    </w:p>
+    <w:p>
+      <w:pPr>
+        <w:pStyle w:val="ListParagraph"/>
+        <w:numPr>
+          <w:ilvl w:val="0"/>
+          <w:numId w:val="2"/>
+        </w:numPr>
+      </w:pPr>
+      <w:r>
+        <w:t>Incorporated the menu transition SFX into the animation so that they are synced.</w:t>
+      </w:r>
+    </w:p>
+    <w:p>
+      <w:pPr>
+        <w:pStyle w:val="ListParagraph"/>
+        <w:numPr>
+          <w:ilvl w:val="0"/>
+          <w:numId w:val="2"/>
+        </w:numPr>
+      </w:pPr>
+      <w:r>
+        <w:t>Some minor graphical fixes.</w:t>
       </w:r>
     </w:p>
     <w:p/>
@@ -1145,86 +1683,41 @@
           <w:b/>
           <w:bCs/>
         </w:rPr>
-        <w:t>0.0.5.</w:t>
-      </w:r>
-      <w:r>
-        <w:rPr>
-          <w:b/>
-          <w:bCs/>
-        </w:rPr>
-        <w:t>0 (08/15/20)</w:t>
-      </w:r>
-    </w:p>
-    <w:p>
-      <w:pPr>
-        <w:pStyle w:val="ListParagraph"/>
-        <w:numPr>
-          <w:ilvl w:val="0"/>
-          <w:numId w:val="2"/>
-        </w:numPr>
-      </w:pPr>
-      <w:r>
-        <w:t>Combat Training minigame has been added. It rewards a small amount of experience and can be used to level up either Adventurers or Peasants.</w:t>
-      </w:r>
-    </w:p>
-    <w:p>
-      <w:pPr>
-        <w:pStyle w:val="ListParagraph"/>
-        <w:numPr>
-          <w:ilvl w:val="0"/>
-          <w:numId w:val="2"/>
-        </w:numPr>
-      </w:pPr>
-      <w:r>
-        <w:t>Peasants now become Adventurers when they reach level 5. They are reset to level 1 and their experience is reset to 0 to reflect their change of Vocation.</w:t>
-      </w:r>
-    </w:p>
-    <w:p>
-      <w:pPr>
-        <w:pStyle w:val="ListParagraph"/>
-        <w:numPr>
-          <w:ilvl w:val="0"/>
-          <w:numId w:val="2"/>
-        </w:numPr>
-      </w:pPr>
-      <w:r>
-        <w:t>Leveling up increases GuildMembers' max health and heals them completely.</w:t>
-      </w:r>
-    </w:p>
-    <w:p>
-      <w:pPr>
-        <w:pStyle w:val="ListParagraph"/>
-        <w:numPr>
-          <w:ilvl w:val="0"/>
-          <w:numId w:val="2"/>
-        </w:numPr>
-      </w:pPr>
-      <w:r>
-        <w:t>Notifications have been updated to visually reflect whether they bring good or bad news. They also link to an appropriate menu, or can be closed without taking action. They also automatically dismiss after 5 seconds.</w:t>
-      </w:r>
-    </w:p>
-    <w:p>
-      <w:pPr>
-        <w:pStyle w:val="ListParagraph"/>
-        <w:numPr>
-          <w:ilvl w:val="0"/>
-          <w:numId w:val="2"/>
-        </w:numPr>
-      </w:pPr>
-      <w:r>
-        <w:t>Some adjustments have been made to the rate at which new quests are added to the quest pool, as well as how frequently new GuildMembers join the Guild.</w:t>
-      </w:r>
-    </w:p>
-    <w:p>
-      <w:pPr>
-        <w:pStyle w:val="ListParagraph"/>
-        <w:numPr>
-          <w:ilvl w:val="0"/>
-          <w:numId w:val="2"/>
-        </w:numPr>
-      </w:pPr>
-      <w:r>
-        <w:t>Fixed issue of having multiple of the same quest appear in the quest pool.</w:t>
+        <w:t>0.0.</w:t>
+      </w:r>
+      <w:r>
+        <w:rPr>
+          <w:b/>
+          <w:bCs/>
+        </w:rPr>
+        <w:t>3</w:t>
+      </w:r>
+      <w:r>
+        <w:rPr>
+          <w:b/>
+          <w:bCs/>
+        </w:rPr>
+        <w:t>.</w:t>
+      </w:r>
+      <w:r>
+        <w:rPr>
+          <w:b/>
+          <w:bCs/>
+        </w:rPr>
+        <w:t>4 (08/09/20)</w:t>
+      </w:r>
+    </w:p>
+    <w:p>
+      <w:pPr>
+        <w:pStyle w:val="ListParagraph"/>
+        <w:numPr>
+          <w:ilvl w:val="0"/>
+          <w:numId w:val="2"/>
+        </w:numPr>
+      </w:pPr>
+      <w:r>
+        <w:lastRenderedPageBreak/>
+        <w:t>Fixed a bug that caused GuildMembers to not recover if their Hitpoints reached 0.</w:t>
       </w:r>
     </w:p>
     <w:p/>
@@ -1240,7 +1733,431 @@
           <w:b/>
           <w:bCs/>
         </w:rPr>
+        <w:t>0.0.</w:t>
+      </w:r>
+      <w:r>
+        <w:rPr>
+          <w:b/>
+          <w:bCs/>
+        </w:rPr>
+        <w:t>3</w:t>
+      </w:r>
+      <w:r>
+        <w:rPr>
+          <w:b/>
+          <w:bCs/>
+        </w:rPr>
+        <w:t>.</w:t>
+      </w:r>
+      <w:r>
+        <w:rPr>
+          <w:b/>
+          <w:bCs/>
+        </w:rPr>
+        <w:t>3 (08/09/20)</w:t>
+      </w:r>
+    </w:p>
+    <w:p>
+      <w:pPr>
+        <w:pStyle w:val="ListParagraph"/>
+        <w:numPr>
+          <w:ilvl w:val="0"/>
+          <w:numId w:val="2"/>
+        </w:numPr>
+      </w:pPr>
+      <w:r>
+        <w:t>Incidents now have positive, negative or neutral results. These affect resources, experience and GuildMember hitpoints.</w:t>
+      </w:r>
+    </w:p>
+    <w:p>
+      <w:pPr>
+        <w:pStyle w:val="ListParagraph"/>
+        <w:numPr>
+          <w:ilvl w:val="0"/>
+          <w:numId w:val="2"/>
+        </w:numPr>
+      </w:pPr>
+      <w:r>
+        <w:t>GuildMembers now become Incapacitated if their hitpoints are at 0. Hitpoints regenerate over time when not on a quest.</w:t>
+      </w:r>
+    </w:p>
+    <w:p>
+      <w:pPr>
+        <w:pStyle w:val="ListParagraph"/>
+        <w:numPr>
+          <w:ilvl w:val="0"/>
+          <w:numId w:val="2"/>
+        </w:numPr>
+      </w:pPr>
+      <w:r>
+        <w:t>Streamlined the Quest-starting process and reworked the appearance of the quest information and Quest Journals.</w:t>
+      </w:r>
+    </w:p>
+    <w:p/>
+    <w:p>
+      <w:pPr>
+        <w:rPr>
+          <w:b/>
+          <w:bCs/>
+        </w:rPr>
+      </w:pPr>
+      <w:r>
+        <w:rPr>
+          <w:b/>
+          <w:bCs/>
+        </w:rPr>
+        <w:t>0.0.</w:t>
+      </w:r>
+      <w:r>
+        <w:rPr>
+          <w:b/>
+          <w:bCs/>
+        </w:rPr>
+        <w:t>3</w:t>
+      </w:r>
+      <w:r>
+        <w:rPr>
+          <w:b/>
+          <w:bCs/>
+        </w:rPr>
+        <w:t>.</w:t>
+      </w:r>
+      <w:r>
+        <w:rPr>
+          <w:b/>
+          <w:bCs/>
+        </w:rPr>
+        <w:t>2 (08/08/20)</w:t>
+      </w:r>
+    </w:p>
+    <w:p>
+      <w:pPr>
+        <w:pStyle w:val="ListParagraph"/>
+        <w:numPr>
+          <w:ilvl w:val="0"/>
+          <w:numId w:val="2"/>
+        </w:numPr>
+      </w:pPr>
+      <w:r>
+        <w:t>Fixed the QuestData not finding the associated GuildMember after loading a game.</w:t>
+      </w:r>
+    </w:p>
+    <w:p>
+      <w:pPr>
+        <w:pStyle w:val="ListParagraph"/>
+        <w:numPr>
+          <w:ilvl w:val="0"/>
+          <w:numId w:val="2"/>
+        </w:numPr>
+      </w:pPr>
+      <w:r>
+        <w:t>Further updated all GuildMember data referencs to IDs to avoid redundancies.</w:t>
+      </w:r>
+    </w:p>
+    <w:p>
+      <w:pPr>
+        <w:pStyle w:val="ListParagraph"/>
+        <w:numPr>
+          <w:ilvl w:val="0"/>
+          <w:numId w:val="2"/>
+        </w:numPr>
+      </w:pPr>
+      <w:r>
+        <w:t>Lots of code refactoring.</w:t>
+      </w:r>
+    </w:p>
+    <w:p/>
+    <w:p>
+      <w:pPr>
+        <w:rPr>
+          <w:b/>
+          <w:bCs/>
+        </w:rPr>
+      </w:pPr>
+      <w:r>
+        <w:rPr>
+          <w:b/>
+          <w:bCs/>
+        </w:rPr>
+        <w:t>0.0.</w:t>
+      </w:r>
+      <w:r>
+        <w:rPr>
+          <w:b/>
+          <w:bCs/>
+        </w:rPr>
+        <w:t>3</w:t>
+      </w:r>
+      <w:r>
+        <w:rPr>
+          <w:b/>
+          <w:bCs/>
+        </w:rPr>
+        <w:t>.</w:t>
+      </w:r>
+      <w:r>
+        <w:rPr>
+          <w:b/>
+          <w:bCs/>
+        </w:rPr>
+        <w:t>1 (08/08/20)</w:t>
+      </w:r>
+    </w:p>
+    <w:p>
+      <w:pPr>
+        <w:pStyle w:val="ListParagraph"/>
+        <w:numPr>
+          <w:ilvl w:val="0"/>
+          <w:numId w:val="2"/>
+        </w:numPr>
+      </w:pPr>
+      <w:r>
+        <w:t>Changed the GuildMember reference in the QuestData to an ID to avoid redundant GuildMemberData objects.</w:t>
+      </w:r>
+    </w:p>
+    <w:p>
+      <w:pPr>
+        <w:pStyle w:val="ListParagraph"/>
+        <w:numPr>
+          <w:ilvl w:val="0"/>
+          <w:numId w:val="2"/>
+        </w:numPr>
+      </w:pPr>
+      <w:r>
+        <w:t>Corrected a bug where GuildMembers would not receive experience if the quest was completed while the game was closed.</w:t>
+      </w:r>
+    </w:p>
+    <w:p>
+      <w:pPr>
+        <w:pStyle w:val="ListParagraph"/>
+        <w:numPr>
+          <w:ilvl w:val="0"/>
+          <w:numId w:val="2"/>
+        </w:numPr>
+      </w:pPr>
+      <w:r>
+        <w:t>Removed the Start screen. Change Log is now accessible through the Settings menu.</w:t>
+      </w:r>
+    </w:p>
+    <w:p/>
+    <w:p>
+      <w:pPr>
+        <w:rPr>
+          <w:b/>
+          <w:bCs/>
+        </w:rPr>
+      </w:pPr>
+      <w:r>
+        <w:rPr>
+          <w:b/>
+          <w:bCs/>
+        </w:rPr>
+        <w:t>0.0.</w:t>
+      </w:r>
+      <w:r>
+        <w:rPr>
+          <w:b/>
+          <w:bCs/>
+        </w:rPr>
+        <w:t>3</w:t>
+      </w:r>
+      <w:r>
+        <w:rPr>
+          <w:b/>
+          <w:bCs/>
+        </w:rPr>
+        <w:t>.</w:t>
+      </w:r>
+      <w:r>
+        <w:rPr>
+          <w:b/>
+          <w:bCs/>
+        </w:rPr>
+        <w:t>0</w:t>
+      </w:r>
+      <w:r>
+        <w:rPr>
+          <w:b/>
+          <w:bCs/>
+        </w:rPr>
+        <w:t xml:space="preserve"> (08/</w:t>
+      </w:r>
+      <w:r>
+        <w:rPr>
+          <w:b/>
+          <w:bCs/>
+        </w:rPr>
+        <w:t>07</w:t>
+      </w:r>
+      <w:r>
+        <w:rPr>
+          <w:b/>
+          <w:bCs/>
+        </w:rPr>
+        <w:t>/20)</w:t>
+      </w:r>
+    </w:p>
+    <w:p>
+      <w:pPr>
+        <w:pStyle w:val="ListParagraph"/>
+        <w:numPr>
+          <w:ilvl w:val="0"/>
+          <w:numId w:val="2"/>
+        </w:numPr>
+      </w:pPr>
+      <w:r>
+        <w:t>NOTE: All save games should be reset to avoid errors in the new build.</w:t>
+      </w:r>
+    </w:p>
+    <w:p>
+      <w:pPr>
+        <w:pStyle w:val="ListParagraph"/>
+        <w:numPr>
+          <w:ilvl w:val="0"/>
+          <w:numId w:val="2"/>
+        </w:numPr>
+      </w:pPr>
+      <w:r>
+        <w:t>Added the Settings menu and functional volume settings. They are stored in the save file so are persistent.</w:t>
+      </w:r>
+    </w:p>
+    <w:p>
+      <w:pPr>
+        <w:pStyle w:val="ListParagraph"/>
+        <w:numPr>
+          <w:ilvl w:val="0"/>
+          <w:numId w:val="2"/>
+        </w:numPr>
+      </w:pPr>
+      <w:r>
+        <w:t>Removed the Load button on the Start menu. Loading is now automatic if a save file exists. Players can reset their game in the Settings menu to remove their save file and start over.</w:t>
+      </w:r>
+    </w:p>
+    <w:p>
+      <w:pPr>
+        <w:pStyle w:val="ListParagraph"/>
+        <w:numPr>
+          <w:ilvl w:val="0"/>
+          <w:numId w:val="2"/>
+        </w:numPr>
+      </w:pPr>
+      <w:r>
+        <w:t>Further fixed the memory leak issue. It should be completely gone now.</w:t>
+      </w:r>
+    </w:p>
+    <w:p>
+      <w:pPr>
+        <w:pStyle w:val="ListParagraph"/>
+        <w:numPr>
+          <w:ilvl w:val="0"/>
+          <w:numId w:val="2"/>
+        </w:numPr>
+      </w:pPr>
+      <w:r>
+        <w:t>Gave QuestPool quests an instance ID. It's not a great ID implementation, but it will do for now.</w:t>
+      </w:r>
+    </w:p>
+    <w:p/>
+    <w:p>
+      <w:pPr>
+        <w:rPr>
+          <w:b/>
+          <w:bCs/>
+        </w:rPr>
+      </w:pPr>
+      <w:r>
+        <w:rPr>
+          <w:b/>
+          <w:bCs/>
+        </w:rPr>
+        <w:t>0.0.</w:t>
+      </w:r>
+      <w:r>
+        <w:rPr>
+          <w:b/>
+          <w:bCs/>
+        </w:rPr>
+        <w:t>2</w:t>
+      </w:r>
+      <w:r>
+        <w:rPr>
+          <w:b/>
+          <w:bCs/>
+        </w:rPr>
+        <w:t>.</w:t>
+      </w:r>
+      <w:r>
+        <w:rPr>
+          <w:b/>
+          <w:bCs/>
+        </w:rPr>
+        <w:t>2 (08/</w:t>
+      </w:r>
+      <w:r>
+        <w:rPr>
+          <w:b/>
+          <w:bCs/>
+        </w:rPr>
+        <w:t>0</w:t>
+      </w:r>
+      <w:r>
+        <w:rPr>
+          <w:b/>
+          <w:bCs/>
+        </w:rPr>
+        <w:t>6/20)</w:t>
+      </w:r>
+    </w:p>
+    <w:p>
+      <w:pPr>
+        <w:pStyle w:val="ListParagraph"/>
+        <w:numPr>
+          <w:ilvl w:val="0"/>
+          <w:numId w:val="2"/>
+        </w:numPr>
+      </w:pPr>
+      <w:r>
+        <w:t>Randomly generated Guild Member names are now a combination of a randomly selected prefix and suffix to create more variety. More name possibilities to be added in the future.</w:t>
+      </w:r>
+    </w:p>
+    <w:p>
+      <w:pPr>
+        <w:pStyle w:val="ListParagraph"/>
+        <w:numPr>
+          <w:ilvl w:val="0"/>
+          <w:numId w:val="2"/>
+        </w:numPr>
+      </w:pPr>
+      <w:r>
+        <w:t>Menus now deactivate when they are closed, which should improve performance.</w:t>
+      </w:r>
+    </w:p>
+    <w:p>
+      <w:pPr>
+        <w:pStyle w:val="ListParagraph"/>
+        <w:numPr>
+          <w:ilvl w:val="0"/>
+          <w:numId w:val="2"/>
+        </w:numPr>
+      </w:pPr>
+      <w:r>
         <w:lastRenderedPageBreak/>
+        <w:t>Guild Member avatars are now displayed in the Guild Members menu and when selecting an Adventurer for a Quest.</w:t>
+      </w:r>
+    </w:p>
+    <w:p/>
+    <w:p>
+      <w:pPr>
+        <w:rPr>
+          <w:b/>
+          <w:bCs/>
+        </w:rPr>
+      </w:pPr>
+      <w:r>
+        <w:rPr>
+          <w:b/>
+          <w:bCs/>
+        </w:rPr>
         <w:t>0.0.</w:t>
       </w:r>
       <w:r>
@@ -1248,7 +2165,7 @@
           <w:b/>
           <w:bCs/>
         </w:rPr>
-        <w:t>4</w:t>
+        <w:t>2</w:t>
       </w:r>
       <w:r>
         <w:rPr>
@@ -1262,55 +2179,52 @@
           <w:b/>
           <w:bCs/>
         </w:rPr>
-        <w:t>0 (08/12/20)</w:t>
-      </w:r>
-    </w:p>
-    <w:p>
-      <w:pPr>
-        <w:pStyle w:val="ListParagraph"/>
-        <w:numPr>
-          <w:ilvl w:val="0"/>
-          <w:numId w:val="2"/>
-        </w:numPr>
-      </w:pPr>
-      <w:r>
-        <w:t>GuildMembers now level up.</w:t>
-      </w:r>
-    </w:p>
-    <w:p>
-      <w:pPr>
-        <w:pStyle w:val="ListParagraph"/>
-        <w:numPr>
-          <w:ilvl w:val="0"/>
-          <w:numId w:val="2"/>
-        </w:numPr>
-      </w:pPr>
-      <w:r>
-        <w:t>Added in-game notifications when Quests finish and GuildMembers level up or join.</w:t>
-      </w:r>
-    </w:p>
-    <w:p>
-      <w:pPr>
-        <w:pStyle w:val="ListParagraph"/>
-        <w:numPr>
-          <w:ilvl w:val="0"/>
-          <w:numId w:val="2"/>
-        </w:numPr>
-      </w:pPr>
-      <w:r>
-        <w:t>Added the option of creating a biography for the Hero on the Hero menu.</w:t>
-      </w:r>
-    </w:p>
-    <w:p>
-      <w:pPr>
-        <w:pStyle w:val="ListParagraph"/>
-        <w:numPr>
-          <w:ilvl w:val="0"/>
-          <w:numId w:val="2"/>
-        </w:numPr>
-      </w:pPr>
-      <w:r>
-        <w:t xml:space="preserve"> Some bug fixes.</w:t>
+        <w:t>1b2</w:t>
+      </w:r>
+      <w:r>
+        <w:rPr>
+          <w:b/>
+          <w:bCs/>
+        </w:rPr>
+        <w:t xml:space="preserve"> (08/</w:t>
+      </w:r>
+      <w:r>
+        <w:rPr>
+          <w:b/>
+          <w:bCs/>
+        </w:rPr>
+        <w:t>05</w:t>
+      </w:r>
+      <w:r>
+        <w:rPr>
+          <w:b/>
+          <w:bCs/>
+        </w:rPr>
+        <w:t>/20)</w:t>
+      </w:r>
+    </w:p>
+    <w:p>
+      <w:pPr>
+        <w:pStyle w:val="ListParagraph"/>
+        <w:numPr>
+          <w:ilvl w:val="0"/>
+          <w:numId w:val="2"/>
+        </w:numPr>
+      </w:pPr>
+      <w:r>
+        <w:t>Fixed an Android resource loading issue that prevented the Hero's avatar from appearing after loading a saved game.</w:t>
+      </w:r>
+    </w:p>
+    <w:p>
+      <w:pPr>
+        <w:pStyle w:val="ListParagraph"/>
+        <w:numPr>
+          <w:ilvl w:val="0"/>
+          <w:numId w:val="2"/>
+        </w:numPr>
+      </w:pPr>
+      <w:r>
+        <w:t>Fixed a null reference error when loading a Guild Member with no avatar.</w:t>
       </w:r>
     </w:p>
     <w:p/>
@@ -1333,7 +2247,7 @@
           <w:b/>
           <w:bCs/>
         </w:rPr>
-        <w:t>3</w:t>
+        <w:t>2</w:t>
       </w:r>
       <w:r>
         <w:rPr>
@@ -1347,19 +2261,52 @@
           <w:b/>
           <w:bCs/>
         </w:rPr>
-        <w:t>6b (08/10/20)</w:t>
-      </w:r>
-    </w:p>
-    <w:p>
-      <w:pPr>
-        <w:pStyle w:val="ListParagraph"/>
-        <w:numPr>
-          <w:ilvl w:val="0"/>
-          <w:numId w:val="2"/>
-        </w:numPr>
-      </w:pPr>
-      <w:r>
-        <w:t>Small fix to quest failures when the app is closed: additional incidents no longer occur after the quest has failed.</w:t>
+        <w:t>1b</w:t>
+      </w:r>
+      <w:r>
+        <w:rPr>
+          <w:b/>
+          <w:bCs/>
+        </w:rPr>
+        <w:t xml:space="preserve"> (08/</w:t>
+      </w:r>
+      <w:r>
+        <w:rPr>
+          <w:b/>
+          <w:bCs/>
+        </w:rPr>
+        <w:t>05</w:t>
+      </w:r>
+      <w:r>
+        <w:rPr>
+          <w:b/>
+          <w:bCs/>
+        </w:rPr>
+        <w:t>/20)</w:t>
+      </w:r>
+    </w:p>
+    <w:p>
+      <w:pPr>
+        <w:pStyle w:val="ListParagraph"/>
+        <w:numPr>
+          <w:ilvl w:val="0"/>
+          <w:numId w:val="2"/>
+        </w:numPr>
+      </w:pPr>
+      <w:r>
+        <w:t>Fixed a critical memory leak that caused a crash while loading active quests.</w:t>
+      </w:r>
+    </w:p>
+    <w:p>
+      <w:pPr>
+        <w:pStyle w:val="ListParagraph"/>
+        <w:numPr>
+          <w:ilvl w:val="0"/>
+          <w:numId w:val="2"/>
+        </w:numPr>
+      </w:pPr>
+      <w:r>
+        <w:t>Fixed some UI scaling issues.</w:t>
       </w:r>
     </w:p>
     <w:p/>
@@ -1382,7 +2329,7 @@
           <w:b/>
           <w:bCs/>
         </w:rPr>
-        <w:t>3</w:t>
+        <w:t>2</w:t>
       </w:r>
       <w:r>
         <w:rPr>
@@ -1396,67 +2343,64 @@
           <w:b/>
           <w:bCs/>
         </w:rPr>
-        <w:t>6 (08/16/20)</w:t>
-      </w:r>
-    </w:p>
-    <w:p>
-      <w:pPr>
-        <w:pStyle w:val="ListParagraph"/>
-        <w:numPr>
-          <w:ilvl w:val="0"/>
-          <w:numId w:val="2"/>
-        </w:numPr>
-      </w:pPr>
-      <w:r>
-        <w:t>Added new quests and incidents.</w:t>
-      </w:r>
-    </w:p>
-    <w:p>
-      <w:pPr>
-        <w:pStyle w:val="ListParagraph"/>
-        <w:numPr>
-          <w:ilvl w:val="0"/>
-          <w:numId w:val="2"/>
-        </w:numPr>
-      </w:pPr>
-      <w:r>
-        <w:t>Added placeholders for upcoming GuildMember stats.</w:t>
-      </w:r>
-    </w:p>
-    <w:p>
-      <w:pPr>
-        <w:pStyle w:val="ListParagraph"/>
-        <w:numPr>
-          <w:ilvl w:val="0"/>
-          <w:numId w:val="2"/>
-        </w:numPr>
-      </w:pPr>
-      <w:r>
-        <w:t>Quests can now fail if the GuildMember's health drops to 0. They must return to the Guildhall and wait for their health to recover above 0 before starting another quest.</w:t>
-      </w:r>
-    </w:p>
-    <w:p>
-      <w:pPr>
-        <w:pStyle w:val="ListParagraph"/>
-        <w:numPr>
-          <w:ilvl w:val="0"/>
-          <w:numId w:val="2"/>
-        </w:numPr>
-      </w:pPr>
-      <w:r>
-        <w:t>Health is now displayed when viewing GuildMembers.</w:t>
-      </w:r>
-    </w:p>
-    <w:p>
-      <w:pPr>
-        <w:pStyle w:val="ListParagraph"/>
-        <w:numPr>
-          <w:ilvl w:val="0"/>
-          <w:numId w:val="2"/>
-        </w:numPr>
-      </w:pPr>
-      <w:r>
-        <w:t>Fixed some minor scaling issues with tablet-sized displays.</w:t>
+        <w:t>1</w:t>
+      </w:r>
+      <w:r>
+        <w:rPr>
+          <w:b/>
+          <w:bCs/>
+        </w:rPr>
+        <w:t xml:space="preserve"> (08/</w:t>
+      </w:r>
+      <w:r>
+        <w:rPr>
+          <w:b/>
+          <w:bCs/>
+        </w:rPr>
+        <w:t>05</w:t>
+      </w:r>
+      <w:r>
+        <w:rPr>
+          <w:b/>
+          <w:bCs/>
+        </w:rPr>
+        <w:t>/20)</w:t>
+      </w:r>
+    </w:p>
+    <w:p>
+      <w:pPr>
+        <w:pStyle w:val="ListParagraph"/>
+        <w:numPr>
+          <w:ilvl w:val="0"/>
+          <w:numId w:val="2"/>
+        </w:numPr>
+      </w:pPr>
+      <w:r>
+        <w:t>The game now saves and persists after closing. Reopening will continue existing quests and reload existing guild information.</w:t>
+      </w:r>
+    </w:p>
+    <w:p>
+      <w:pPr>
+        <w:pStyle w:val="ListParagraph"/>
+        <w:numPr>
+          <w:ilvl w:val="0"/>
+          <w:numId w:val="2"/>
+        </w:numPr>
+      </w:pPr>
+      <w:r>
+        <w:t>Guild Renown has been added as a currency. This will be used to determine when new peasants join the guild.</w:t>
+      </w:r>
+    </w:p>
+    <w:p>
+      <w:pPr>
+        <w:pStyle w:val="ListParagraph"/>
+        <w:numPr>
+          <w:ilvl w:val="0"/>
+          <w:numId w:val="2"/>
+        </w:numPr>
+      </w:pPr>
+      <w:r>
+        <w:t>Some new quests have been added.</w:t>
       </w:r>
     </w:p>
     <w:p/>
@@ -1479,7 +2423,7 @@
           <w:b/>
           <w:bCs/>
         </w:rPr>
-        <w:t>3</w:t>
+        <w:t>2</w:t>
       </w:r>
       <w:r>
         <w:rPr>
@@ -1493,79 +2437,78 @@
           <w:b/>
           <w:bCs/>
         </w:rPr>
-        <w:t>5 (08/10/20)</w:t>
-      </w:r>
-    </w:p>
-    <w:p>
-      <w:pPr>
-        <w:pStyle w:val="ListParagraph"/>
-        <w:numPr>
-          <w:ilvl w:val="0"/>
-          <w:numId w:val="2"/>
-        </w:numPr>
-      </w:pPr>
-      <w:r>
-        <w:t>Added GuildMember health recovery while the game is closed.</w:t>
-      </w:r>
-    </w:p>
-    <w:p>
-      <w:pPr>
-        <w:pStyle w:val="ListParagraph"/>
-        <w:numPr>
-          <w:ilvl w:val="0"/>
-          <w:numId w:val="2"/>
-        </w:numPr>
-      </w:pPr>
-      <w:r>
-        <w:t>Fixed a bug that prevented GuildMember health from properly loading after quitting and reopening the game.</w:t>
-      </w:r>
-    </w:p>
-    <w:p>
-      <w:pPr>
-        <w:pStyle w:val="ListParagraph"/>
-        <w:numPr>
-          <w:ilvl w:val="0"/>
-          <w:numId w:val="2"/>
-        </w:numPr>
-      </w:pPr>
-      <w:r>
-        <w:t>Fixed a bug that prevented button click SFX from being affected by sound settings.</w:t>
-      </w:r>
-    </w:p>
-    <w:p>
-      <w:pPr>
-        <w:pStyle w:val="ListParagraph"/>
-        <w:numPr>
-          <w:ilvl w:val="0"/>
-          <w:numId w:val="2"/>
-        </w:numPr>
-      </w:pPr>
-      <w:r>
-        <w:t>Menus no longer deactivate when closed. Leaving them active seems to be more performant than deactivating/reactivating on demand.</w:t>
-      </w:r>
-    </w:p>
-    <w:p>
-      <w:pPr>
-        <w:pStyle w:val="ListParagraph"/>
-        <w:numPr>
-          <w:ilvl w:val="0"/>
-          <w:numId w:val="2"/>
-        </w:numPr>
-      </w:pPr>
-      <w:r>
-        <w:t>Incorporated the menu transition SFX into the animation so that they are synced.</w:t>
-      </w:r>
-    </w:p>
-    <w:p>
-      <w:pPr>
-        <w:pStyle w:val="ListParagraph"/>
-        <w:numPr>
-          <w:ilvl w:val="0"/>
-          <w:numId w:val="2"/>
-        </w:numPr>
-      </w:pPr>
-      <w:r>
-        <w:t>Some minor graphical fixes.</w:t>
+        <w:t>0</w:t>
+      </w:r>
+      <w:r>
+        <w:rPr>
+          <w:b/>
+          <w:bCs/>
+        </w:rPr>
+        <w:t xml:space="preserve"> (0</w:t>
+      </w:r>
+      <w:r>
+        <w:rPr>
+          <w:b/>
+          <w:bCs/>
+        </w:rPr>
+        <w:t>7</w:t>
+      </w:r>
+      <w:r>
+        <w:rPr>
+          <w:b/>
+          <w:bCs/>
+        </w:rPr>
+        <w:t>/</w:t>
+      </w:r>
+      <w:r>
+        <w:rPr>
+          <w:b/>
+          <w:bCs/>
+        </w:rPr>
+        <w:t>24</w:t>
+      </w:r>
+      <w:r>
+        <w:rPr>
+          <w:b/>
+          <w:bCs/>
+        </w:rPr>
+        <w:t>/20)</w:t>
+      </w:r>
+    </w:p>
+    <w:p>
+      <w:pPr>
+        <w:pStyle w:val="ListParagraph"/>
+        <w:numPr>
+          <w:ilvl w:val="0"/>
+          <w:numId w:val="2"/>
+        </w:numPr>
+      </w:pPr>
+      <w:r>
+        <w:t>The basic game loop is now functional. Quests can be started and incidents occur every 10 seconds until the quest ends. However, there is no quest ending yet (no message, no reward, etc.).</w:t>
+      </w:r>
+    </w:p>
+    <w:p>
+      <w:pPr>
+        <w:pStyle w:val="ListParagraph"/>
+        <w:numPr>
+          <w:ilvl w:val="0"/>
+          <w:numId w:val="2"/>
+        </w:numPr>
+      </w:pPr>
+      <w:r>
+        <w:t>Many objects have been conformed to prefabs which should make the game a little more streamlined and easier to develop/debug and extend with new features.</w:t>
+      </w:r>
+    </w:p>
+    <w:p>
+      <w:pPr>
+        <w:pStyle w:val="ListParagraph"/>
+        <w:numPr>
+          <w:ilvl w:val="0"/>
+          <w:numId w:val="2"/>
+        </w:numPr>
+      </w:pPr>
+      <w:r>
+        <w:t>Removed the UI Scaling Test Scene. It is no longer needed.</w:t>
       </w:r>
     </w:p>
     <w:p/>
@@ -1588,7 +2531,7 @@
           <w:b/>
           <w:bCs/>
         </w:rPr>
-        <w:t>3</w:t>
+        <w:t>1</w:t>
       </w:r>
       <w:r>
         <w:rPr>
@@ -1602,19 +2545,66 @@
           <w:b/>
           <w:bCs/>
         </w:rPr>
-        <w:t>4 (08/09/20)</w:t>
-      </w:r>
-    </w:p>
-    <w:p>
-      <w:pPr>
-        <w:pStyle w:val="ListParagraph"/>
-        <w:numPr>
-          <w:ilvl w:val="0"/>
-          <w:numId w:val="2"/>
-        </w:numPr>
-      </w:pPr>
-      <w:r>
-        <w:t>Fixed a bug that caused GuildMembers to not recover if their Hitpoints reached 0.</w:t>
+        <w:t>7</w:t>
+      </w:r>
+      <w:r>
+        <w:rPr>
+          <w:b/>
+          <w:bCs/>
+        </w:rPr>
+        <w:t xml:space="preserve"> (0</w:t>
+      </w:r>
+      <w:r>
+        <w:rPr>
+          <w:b/>
+          <w:bCs/>
+        </w:rPr>
+        <w:t>7</w:t>
+      </w:r>
+      <w:r>
+        <w:rPr>
+          <w:b/>
+          <w:bCs/>
+        </w:rPr>
+        <w:t>/</w:t>
+      </w:r>
+      <w:r>
+        <w:rPr>
+          <w:b/>
+          <w:bCs/>
+        </w:rPr>
+        <w:t>03</w:t>
+      </w:r>
+      <w:r>
+        <w:rPr>
+          <w:b/>
+          <w:bCs/>
+        </w:rPr>
+        <w:t>/20)</w:t>
+      </w:r>
+    </w:p>
+    <w:p>
+      <w:pPr>
+        <w:pStyle w:val="ListParagraph"/>
+        <w:numPr>
+          <w:ilvl w:val="0"/>
+          <w:numId w:val="2"/>
+        </w:numPr>
+      </w:pPr>
+      <w:r>
+        <w:t>Fully converted all menus to a new scaling setting. This should keep the appearance consistent across most popular devices.</w:t>
+      </w:r>
+    </w:p>
+    <w:p>
+      <w:pPr>
+        <w:pStyle w:val="ListParagraph"/>
+        <w:numPr>
+          <w:ilvl w:val="0"/>
+          <w:numId w:val="2"/>
+        </w:numPr>
+      </w:pPr>
+      <w:r>
+        <w:t>QuestManager now pulls 5 random quests at Start and displays them in the Start Quest menu. They are still not functional, however.</w:t>
       </w:r>
     </w:p>
     <w:p/>
@@ -1637,7 +2627,7 @@
           <w:b/>
           <w:bCs/>
         </w:rPr>
-        <w:t>3</w:t>
+        <w:t>1</w:t>
       </w:r>
       <w:r>
         <w:rPr>
@@ -1651,19 +2641,42 @@
           <w:b/>
           <w:bCs/>
         </w:rPr>
-        <w:t>3 (08/09/20)</w:t>
-      </w:r>
-    </w:p>
-    <w:p>
-      <w:pPr>
-        <w:pStyle w:val="ListParagraph"/>
-        <w:numPr>
-          <w:ilvl w:val="0"/>
-          <w:numId w:val="2"/>
-        </w:numPr>
-      </w:pPr>
-      <w:r>
-        <w:t>Incidents now have positive, negative or neutral results. These affect resources, experience and GuildMember hitpoints.</w:t>
+        <w:t>6</w:t>
+      </w:r>
+      <w:r>
+        <w:rPr>
+          <w:b/>
+          <w:bCs/>
+        </w:rPr>
+        <w:t xml:space="preserve"> (0</w:t>
+      </w:r>
+      <w:r>
+        <w:rPr>
+          <w:b/>
+          <w:bCs/>
+        </w:rPr>
+        <w:t>6</w:t>
+      </w:r>
+      <w:r>
+        <w:rPr>
+          <w:b/>
+          <w:bCs/>
+        </w:rPr>
+        <w:t>/</w:t>
+      </w:r>
+      <w:r>
+        <w:rPr>
+          <w:b/>
+          <w:bCs/>
+        </w:rPr>
+        <w:t>21</w:t>
+      </w:r>
+      <w:r>
+        <w:rPr>
+          <w:b/>
+          <w:bCs/>
+        </w:rPr>
+        <w:t>/20)</w:t>
       </w:r>
     </w:p>
     <w:p>
@@ -1676,19 +2689,19 @@
       </w:pPr>
       <w:r>
         <w:lastRenderedPageBreak/>
-        <w:t>GuildMembers now become Incapacitated if their hitpoints are at 0. Hitpoints regenerate over time when not on a quest.</w:t>
-      </w:r>
-    </w:p>
-    <w:p>
-      <w:pPr>
-        <w:pStyle w:val="ListParagraph"/>
-        <w:numPr>
-          <w:ilvl w:val="0"/>
-          <w:numId w:val="2"/>
-        </w:numPr>
-      </w:pPr>
-      <w:r>
-        <w:t>Streamlined the Quest-starting process and reworked the appearance of the quest information and Quest Journals.</w:t>
+        <w:t>Converted the ManagePeople and AvailableQuests menus to the new scalable style. The Quests menu is bypassed until it is also converted.</w:t>
+      </w:r>
+    </w:p>
+    <w:p>
+      <w:pPr>
+        <w:pStyle w:val="ListParagraph"/>
+        <w:numPr>
+          <w:ilvl w:val="0"/>
+          <w:numId w:val="2"/>
+        </w:numPr>
+      </w:pPr>
+      <w:r>
+        <w:t>Updated the Change Log layout to better support the Scroll View.</w:t>
       </w:r>
     </w:p>
     <w:p/>
@@ -1704,917 +2717,6 @@
           <w:b/>
           <w:bCs/>
         </w:rPr>
-        <w:t>0.0.</w:t>
-      </w:r>
-      <w:r>
-        <w:rPr>
-          <w:b/>
-          <w:bCs/>
-        </w:rPr>
-        <w:t>3</w:t>
-      </w:r>
-      <w:r>
-        <w:rPr>
-          <w:b/>
-          <w:bCs/>
-        </w:rPr>
-        <w:t>.</w:t>
-      </w:r>
-      <w:r>
-        <w:rPr>
-          <w:b/>
-          <w:bCs/>
-        </w:rPr>
-        <w:t>2 (08/08/20)</w:t>
-      </w:r>
-    </w:p>
-    <w:p>
-      <w:pPr>
-        <w:pStyle w:val="ListParagraph"/>
-        <w:numPr>
-          <w:ilvl w:val="0"/>
-          <w:numId w:val="2"/>
-        </w:numPr>
-      </w:pPr>
-      <w:r>
-        <w:t>Fixed the QuestData not finding the associated GuildMember after loading a game.</w:t>
-      </w:r>
-    </w:p>
-    <w:p>
-      <w:pPr>
-        <w:pStyle w:val="ListParagraph"/>
-        <w:numPr>
-          <w:ilvl w:val="0"/>
-          <w:numId w:val="2"/>
-        </w:numPr>
-      </w:pPr>
-      <w:r>
-        <w:t>Further updated all GuildMember data referencs to IDs to avoid redundancies.</w:t>
-      </w:r>
-    </w:p>
-    <w:p>
-      <w:pPr>
-        <w:pStyle w:val="ListParagraph"/>
-        <w:numPr>
-          <w:ilvl w:val="0"/>
-          <w:numId w:val="2"/>
-        </w:numPr>
-      </w:pPr>
-      <w:r>
-        <w:t>Lots of code refactoring.</w:t>
-      </w:r>
-    </w:p>
-    <w:p/>
-    <w:p>
-      <w:pPr>
-        <w:rPr>
-          <w:b/>
-          <w:bCs/>
-        </w:rPr>
-      </w:pPr>
-      <w:r>
-        <w:rPr>
-          <w:b/>
-          <w:bCs/>
-        </w:rPr>
-        <w:t>0.0.</w:t>
-      </w:r>
-      <w:r>
-        <w:rPr>
-          <w:b/>
-          <w:bCs/>
-        </w:rPr>
-        <w:t>3</w:t>
-      </w:r>
-      <w:r>
-        <w:rPr>
-          <w:b/>
-          <w:bCs/>
-        </w:rPr>
-        <w:t>.</w:t>
-      </w:r>
-      <w:r>
-        <w:rPr>
-          <w:b/>
-          <w:bCs/>
-        </w:rPr>
-        <w:t>1 (08/08/20)</w:t>
-      </w:r>
-    </w:p>
-    <w:p>
-      <w:pPr>
-        <w:pStyle w:val="ListParagraph"/>
-        <w:numPr>
-          <w:ilvl w:val="0"/>
-          <w:numId w:val="2"/>
-        </w:numPr>
-      </w:pPr>
-      <w:r>
-        <w:t>Changed the GuildMember reference in the QuestData to an ID to avoid redundant GuildMemberData objects.</w:t>
-      </w:r>
-    </w:p>
-    <w:p>
-      <w:pPr>
-        <w:pStyle w:val="ListParagraph"/>
-        <w:numPr>
-          <w:ilvl w:val="0"/>
-          <w:numId w:val="2"/>
-        </w:numPr>
-      </w:pPr>
-      <w:r>
-        <w:t>Corrected a bug where GuildMembers would not receive experience if the quest was completed while the game was closed.</w:t>
-      </w:r>
-    </w:p>
-    <w:p>
-      <w:pPr>
-        <w:pStyle w:val="ListParagraph"/>
-        <w:numPr>
-          <w:ilvl w:val="0"/>
-          <w:numId w:val="2"/>
-        </w:numPr>
-      </w:pPr>
-      <w:r>
-        <w:t>Removed the Start screen. Change Log is now accessible through the Settings menu.</w:t>
-      </w:r>
-    </w:p>
-    <w:p/>
-    <w:p>
-      <w:pPr>
-        <w:rPr>
-          <w:b/>
-          <w:bCs/>
-        </w:rPr>
-      </w:pPr>
-      <w:r>
-        <w:rPr>
-          <w:b/>
-          <w:bCs/>
-        </w:rPr>
-        <w:t>0.0.</w:t>
-      </w:r>
-      <w:r>
-        <w:rPr>
-          <w:b/>
-          <w:bCs/>
-        </w:rPr>
-        <w:t>3</w:t>
-      </w:r>
-      <w:r>
-        <w:rPr>
-          <w:b/>
-          <w:bCs/>
-        </w:rPr>
-        <w:t>.</w:t>
-      </w:r>
-      <w:r>
-        <w:rPr>
-          <w:b/>
-          <w:bCs/>
-        </w:rPr>
-        <w:t>0</w:t>
-      </w:r>
-      <w:r>
-        <w:rPr>
-          <w:b/>
-          <w:bCs/>
-        </w:rPr>
-        <w:t xml:space="preserve"> (08/</w:t>
-      </w:r>
-      <w:r>
-        <w:rPr>
-          <w:b/>
-          <w:bCs/>
-        </w:rPr>
-        <w:t>07</w:t>
-      </w:r>
-      <w:r>
-        <w:rPr>
-          <w:b/>
-          <w:bCs/>
-        </w:rPr>
-        <w:t>/20)</w:t>
-      </w:r>
-    </w:p>
-    <w:p>
-      <w:pPr>
-        <w:pStyle w:val="ListParagraph"/>
-        <w:numPr>
-          <w:ilvl w:val="0"/>
-          <w:numId w:val="2"/>
-        </w:numPr>
-      </w:pPr>
-      <w:r>
-        <w:t>NOTE: All save games should be reset to avoid errors in the new build.</w:t>
-      </w:r>
-    </w:p>
-    <w:p>
-      <w:pPr>
-        <w:pStyle w:val="ListParagraph"/>
-        <w:numPr>
-          <w:ilvl w:val="0"/>
-          <w:numId w:val="2"/>
-        </w:numPr>
-      </w:pPr>
-      <w:r>
-        <w:t>Added the Settings menu and functional volume settings. They are stored in the save file so are persistent.</w:t>
-      </w:r>
-    </w:p>
-    <w:p>
-      <w:pPr>
-        <w:pStyle w:val="ListParagraph"/>
-        <w:numPr>
-          <w:ilvl w:val="0"/>
-          <w:numId w:val="2"/>
-        </w:numPr>
-      </w:pPr>
-      <w:r>
-        <w:t>Removed the Load button on the Start menu. Loading is now automatic if a save file exists. Players can reset their game in the Settings menu to remove their save file and start over.</w:t>
-      </w:r>
-    </w:p>
-    <w:p>
-      <w:pPr>
-        <w:pStyle w:val="ListParagraph"/>
-        <w:numPr>
-          <w:ilvl w:val="0"/>
-          <w:numId w:val="2"/>
-        </w:numPr>
-      </w:pPr>
-      <w:r>
-        <w:t>Further fixed the memory leak issue. It should be completely gone now.</w:t>
-      </w:r>
-    </w:p>
-    <w:p>
-      <w:pPr>
-        <w:pStyle w:val="ListParagraph"/>
-        <w:numPr>
-          <w:ilvl w:val="0"/>
-          <w:numId w:val="2"/>
-        </w:numPr>
-      </w:pPr>
-      <w:r>
-        <w:t>Gave QuestPool quests an instance ID. It's not a great ID implementation, but it will do for now.</w:t>
-      </w:r>
-    </w:p>
-    <w:p/>
-    <w:p>
-      <w:pPr>
-        <w:rPr>
-          <w:b/>
-          <w:bCs/>
-        </w:rPr>
-      </w:pPr>
-      <w:r>
-        <w:rPr>
-          <w:b/>
-          <w:bCs/>
-        </w:rPr>
-        <w:t>0.0.</w:t>
-      </w:r>
-      <w:r>
-        <w:rPr>
-          <w:b/>
-          <w:bCs/>
-        </w:rPr>
-        <w:t>2</w:t>
-      </w:r>
-      <w:r>
-        <w:rPr>
-          <w:b/>
-          <w:bCs/>
-        </w:rPr>
-        <w:t>.</w:t>
-      </w:r>
-      <w:r>
-        <w:rPr>
-          <w:b/>
-          <w:bCs/>
-        </w:rPr>
-        <w:t>2 (08/</w:t>
-      </w:r>
-      <w:r>
-        <w:rPr>
-          <w:b/>
-          <w:bCs/>
-        </w:rPr>
-        <w:t>0</w:t>
-      </w:r>
-      <w:r>
-        <w:rPr>
-          <w:b/>
-          <w:bCs/>
-        </w:rPr>
-        <w:t>6/20)</w:t>
-      </w:r>
-    </w:p>
-    <w:p>
-      <w:pPr>
-        <w:pStyle w:val="ListParagraph"/>
-        <w:numPr>
-          <w:ilvl w:val="0"/>
-          <w:numId w:val="2"/>
-        </w:numPr>
-      </w:pPr>
-      <w:r>
-        <w:t>Randomly generated Guild Member names are now a combination of a randomly selected prefix and suffix to create more variety. More name possibilities to be added in the future.</w:t>
-      </w:r>
-    </w:p>
-    <w:p>
-      <w:pPr>
-        <w:pStyle w:val="ListParagraph"/>
-        <w:numPr>
-          <w:ilvl w:val="0"/>
-          <w:numId w:val="2"/>
-        </w:numPr>
-      </w:pPr>
-      <w:r>
-        <w:t>Menus now deactivate when they are closed, which should improve performance.</w:t>
-      </w:r>
-    </w:p>
-    <w:p>
-      <w:pPr>
-        <w:pStyle w:val="ListParagraph"/>
-        <w:numPr>
-          <w:ilvl w:val="0"/>
-          <w:numId w:val="2"/>
-        </w:numPr>
-      </w:pPr>
-      <w:r>
-        <w:t>Guild Member avatars are now displayed in the Guild Members menu and when selecting an Adventurer for a Quest.</w:t>
-      </w:r>
-    </w:p>
-    <w:p/>
-    <w:p>
-      <w:pPr>
-        <w:rPr>
-          <w:b/>
-          <w:bCs/>
-        </w:rPr>
-      </w:pPr>
-      <w:r>
-        <w:rPr>
-          <w:b/>
-          <w:bCs/>
-        </w:rPr>
-        <w:t>0.0.</w:t>
-      </w:r>
-      <w:r>
-        <w:rPr>
-          <w:b/>
-          <w:bCs/>
-        </w:rPr>
-        <w:t>2</w:t>
-      </w:r>
-      <w:r>
-        <w:rPr>
-          <w:b/>
-          <w:bCs/>
-        </w:rPr>
-        <w:t>.</w:t>
-      </w:r>
-      <w:r>
-        <w:rPr>
-          <w:b/>
-          <w:bCs/>
-        </w:rPr>
-        <w:t>1b2</w:t>
-      </w:r>
-      <w:r>
-        <w:rPr>
-          <w:b/>
-          <w:bCs/>
-        </w:rPr>
-        <w:t xml:space="preserve"> (08/</w:t>
-      </w:r>
-      <w:r>
-        <w:rPr>
-          <w:b/>
-          <w:bCs/>
-        </w:rPr>
-        <w:t>05</w:t>
-      </w:r>
-      <w:r>
-        <w:rPr>
-          <w:b/>
-          <w:bCs/>
-        </w:rPr>
-        <w:t>/20)</w:t>
-      </w:r>
-    </w:p>
-    <w:p>
-      <w:pPr>
-        <w:pStyle w:val="ListParagraph"/>
-        <w:numPr>
-          <w:ilvl w:val="0"/>
-          <w:numId w:val="2"/>
-        </w:numPr>
-      </w:pPr>
-      <w:r>
-        <w:lastRenderedPageBreak/>
-        <w:t>Fixed an Android resource loading issue that prevented the Hero's avatar from appearing after loading a saved game.</w:t>
-      </w:r>
-    </w:p>
-    <w:p>
-      <w:pPr>
-        <w:pStyle w:val="ListParagraph"/>
-        <w:numPr>
-          <w:ilvl w:val="0"/>
-          <w:numId w:val="2"/>
-        </w:numPr>
-      </w:pPr>
-      <w:r>
-        <w:t>Fixed a null reference error when loading a Guild Member with no avatar.</w:t>
-      </w:r>
-    </w:p>
-    <w:p/>
-    <w:p>
-      <w:pPr>
-        <w:rPr>
-          <w:b/>
-          <w:bCs/>
-        </w:rPr>
-      </w:pPr>
-      <w:r>
-        <w:rPr>
-          <w:b/>
-          <w:bCs/>
-        </w:rPr>
-        <w:t>0.0.</w:t>
-      </w:r>
-      <w:r>
-        <w:rPr>
-          <w:b/>
-          <w:bCs/>
-        </w:rPr>
-        <w:t>2</w:t>
-      </w:r>
-      <w:r>
-        <w:rPr>
-          <w:b/>
-          <w:bCs/>
-        </w:rPr>
-        <w:t>.</w:t>
-      </w:r>
-      <w:r>
-        <w:rPr>
-          <w:b/>
-          <w:bCs/>
-        </w:rPr>
-        <w:t>1b</w:t>
-      </w:r>
-      <w:r>
-        <w:rPr>
-          <w:b/>
-          <w:bCs/>
-        </w:rPr>
-        <w:t xml:space="preserve"> (08/</w:t>
-      </w:r>
-      <w:r>
-        <w:rPr>
-          <w:b/>
-          <w:bCs/>
-        </w:rPr>
-        <w:t>05</w:t>
-      </w:r>
-      <w:r>
-        <w:rPr>
-          <w:b/>
-          <w:bCs/>
-        </w:rPr>
-        <w:t>/20)</w:t>
-      </w:r>
-    </w:p>
-    <w:p>
-      <w:pPr>
-        <w:pStyle w:val="ListParagraph"/>
-        <w:numPr>
-          <w:ilvl w:val="0"/>
-          <w:numId w:val="2"/>
-        </w:numPr>
-      </w:pPr>
-      <w:r>
-        <w:t>Fixed a critical memory leak that caused a crash while loading active quests.</w:t>
-      </w:r>
-    </w:p>
-    <w:p>
-      <w:pPr>
-        <w:pStyle w:val="ListParagraph"/>
-        <w:numPr>
-          <w:ilvl w:val="0"/>
-          <w:numId w:val="2"/>
-        </w:numPr>
-      </w:pPr>
-      <w:r>
-        <w:t>Fixed some UI scaling issues.</w:t>
-      </w:r>
-    </w:p>
-    <w:p/>
-    <w:p>
-      <w:pPr>
-        <w:rPr>
-          <w:b/>
-          <w:bCs/>
-        </w:rPr>
-      </w:pPr>
-      <w:r>
-        <w:rPr>
-          <w:b/>
-          <w:bCs/>
-        </w:rPr>
-        <w:t>0.0.</w:t>
-      </w:r>
-      <w:r>
-        <w:rPr>
-          <w:b/>
-          <w:bCs/>
-        </w:rPr>
-        <w:t>2</w:t>
-      </w:r>
-      <w:r>
-        <w:rPr>
-          <w:b/>
-          <w:bCs/>
-        </w:rPr>
-        <w:t>.</w:t>
-      </w:r>
-      <w:r>
-        <w:rPr>
-          <w:b/>
-          <w:bCs/>
-        </w:rPr>
-        <w:t>1</w:t>
-      </w:r>
-      <w:r>
-        <w:rPr>
-          <w:b/>
-          <w:bCs/>
-        </w:rPr>
-        <w:t xml:space="preserve"> (08/</w:t>
-      </w:r>
-      <w:r>
-        <w:rPr>
-          <w:b/>
-          <w:bCs/>
-        </w:rPr>
-        <w:t>05</w:t>
-      </w:r>
-      <w:r>
-        <w:rPr>
-          <w:b/>
-          <w:bCs/>
-        </w:rPr>
-        <w:t>/20)</w:t>
-      </w:r>
-    </w:p>
-    <w:p>
-      <w:pPr>
-        <w:pStyle w:val="ListParagraph"/>
-        <w:numPr>
-          <w:ilvl w:val="0"/>
-          <w:numId w:val="2"/>
-        </w:numPr>
-      </w:pPr>
-      <w:r>
-        <w:t>The game now saves and persists after closing. Reopening will continue existing quests and reload existing guild information.</w:t>
-      </w:r>
-    </w:p>
-    <w:p>
-      <w:pPr>
-        <w:pStyle w:val="ListParagraph"/>
-        <w:numPr>
-          <w:ilvl w:val="0"/>
-          <w:numId w:val="2"/>
-        </w:numPr>
-      </w:pPr>
-      <w:r>
-        <w:t>Guild Renown has been added as a currency. This will be used to determine when new peasants join the guild.</w:t>
-      </w:r>
-    </w:p>
-    <w:p>
-      <w:pPr>
-        <w:pStyle w:val="ListParagraph"/>
-        <w:numPr>
-          <w:ilvl w:val="0"/>
-          <w:numId w:val="2"/>
-        </w:numPr>
-      </w:pPr>
-      <w:r>
-        <w:t>Some new quests have been added.</w:t>
-      </w:r>
-    </w:p>
-    <w:p/>
-    <w:p>
-      <w:pPr>
-        <w:rPr>
-          <w:b/>
-          <w:bCs/>
-        </w:rPr>
-      </w:pPr>
-      <w:r>
-        <w:rPr>
-          <w:b/>
-          <w:bCs/>
-        </w:rPr>
-        <w:t>0.0.</w:t>
-      </w:r>
-      <w:r>
-        <w:rPr>
-          <w:b/>
-          <w:bCs/>
-        </w:rPr>
-        <w:t>2</w:t>
-      </w:r>
-      <w:r>
-        <w:rPr>
-          <w:b/>
-          <w:bCs/>
-        </w:rPr>
-        <w:t>.</w:t>
-      </w:r>
-      <w:r>
-        <w:rPr>
-          <w:b/>
-          <w:bCs/>
-        </w:rPr>
-        <w:t>0</w:t>
-      </w:r>
-      <w:r>
-        <w:rPr>
-          <w:b/>
-          <w:bCs/>
-        </w:rPr>
-        <w:t xml:space="preserve"> (0</w:t>
-      </w:r>
-      <w:r>
-        <w:rPr>
-          <w:b/>
-          <w:bCs/>
-        </w:rPr>
-        <w:t>7</w:t>
-      </w:r>
-      <w:r>
-        <w:rPr>
-          <w:b/>
-          <w:bCs/>
-        </w:rPr>
-        <w:t>/</w:t>
-      </w:r>
-      <w:r>
-        <w:rPr>
-          <w:b/>
-          <w:bCs/>
-        </w:rPr>
-        <w:t>24</w:t>
-      </w:r>
-      <w:r>
-        <w:rPr>
-          <w:b/>
-          <w:bCs/>
-        </w:rPr>
-        <w:t>/20)</w:t>
-      </w:r>
-    </w:p>
-    <w:p>
-      <w:pPr>
-        <w:pStyle w:val="ListParagraph"/>
-        <w:numPr>
-          <w:ilvl w:val="0"/>
-          <w:numId w:val="2"/>
-        </w:numPr>
-      </w:pPr>
-      <w:r>
-        <w:t>The basic game loop is now functional. Quests can be started and incidents occur every 10 seconds until the quest ends. However, there is no quest ending yet (no message, no reward, etc.).</w:t>
-      </w:r>
-    </w:p>
-    <w:p>
-      <w:pPr>
-        <w:pStyle w:val="ListParagraph"/>
-        <w:numPr>
-          <w:ilvl w:val="0"/>
-          <w:numId w:val="2"/>
-        </w:numPr>
-      </w:pPr>
-      <w:r>
-        <w:t>Many objects have been conformed to prefabs which should make the game a little more streamlined and easier to develop/debug and extend with new features.</w:t>
-      </w:r>
-    </w:p>
-    <w:p>
-      <w:pPr>
-        <w:pStyle w:val="ListParagraph"/>
-        <w:numPr>
-          <w:ilvl w:val="0"/>
-          <w:numId w:val="2"/>
-        </w:numPr>
-      </w:pPr>
-      <w:r>
-        <w:t>Removed the UI Scaling Test Scene. It is no longer needed.</w:t>
-      </w:r>
-    </w:p>
-    <w:p/>
-    <w:p>
-      <w:pPr>
-        <w:rPr>
-          <w:b/>
-          <w:bCs/>
-        </w:rPr>
-      </w:pPr>
-      <w:r>
-        <w:rPr>
-          <w:b/>
-          <w:bCs/>
-        </w:rPr>
-        <w:t>0.0.</w:t>
-      </w:r>
-      <w:r>
-        <w:rPr>
-          <w:b/>
-          <w:bCs/>
-        </w:rPr>
-        <w:t>1</w:t>
-      </w:r>
-      <w:r>
-        <w:rPr>
-          <w:b/>
-          <w:bCs/>
-        </w:rPr>
-        <w:t>.</w:t>
-      </w:r>
-      <w:r>
-        <w:rPr>
-          <w:b/>
-          <w:bCs/>
-        </w:rPr>
-        <w:t>7</w:t>
-      </w:r>
-      <w:r>
-        <w:rPr>
-          <w:b/>
-          <w:bCs/>
-        </w:rPr>
-        <w:t xml:space="preserve"> (0</w:t>
-      </w:r>
-      <w:r>
-        <w:rPr>
-          <w:b/>
-          <w:bCs/>
-        </w:rPr>
-        <w:t>7</w:t>
-      </w:r>
-      <w:r>
-        <w:rPr>
-          <w:b/>
-          <w:bCs/>
-        </w:rPr>
-        <w:t>/</w:t>
-      </w:r>
-      <w:r>
-        <w:rPr>
-          <w:b/>
-          <w:bCs/>
-        </w:rPr>
-        <w:t>03</w:t>
-      </w:r>
-      <w:r>
-        <w:rPr>
-          <w:b/>
-          <w:bCs/>
-        </w:rPr>
-        <w:t>/20)</w:t>
-      </w:r>
-    </w:p>
-    <w:p>
-      <w:pPr>
-        <w:pStyle w:val="ListParagraph"/>
-        <w:numPr>
-          <w:ilvl w:val="0"/>
-          <w:numId w:val="2"/>
-        </w:numPr>
-      </w:pPr>
-      <w:r>
-        <w:t>Fully converted all menus to a new scaling setting. This should keep the appearance consistent across most popular devices.</w:t>
-      </w:r>
-    </w:p>
-    <w:p>
-      <w:pPr>
-        <w:pStyle w:val="ListParagraph"/>
-        <w:numPr>
-          <w:ilvl w:val="0"/>
-          <w:numId w:val="2"/>
-        </w:numPr>
-      </w:pPr>
-      <w:r>
-        <w:t>QuestManager now pulls 5 random quests at Start and displays them in the Start Quest menu. They are still not functional, however.</w:t>
-      </w:r>
-    </w:p>
-    <w:p/>
-    <w:p>
-      <w:pPr>
-        <w:rPr>
-          <w:b/>
-          <w:bCs/>
-        </w:rPr>
-      </w:pPr>
-      <w:r>
-        <w:rPr>
-          <w:b/>
-          <w:bCs/>
-        </w:rPr>
-        <w:t>0.0.</w:t>
-      </w:r>
-      <w:r>
-        <w:rPr>
-          <w:b/>
-          <w:bCs/>
-        </w:rPr>
-        <w:t>1</w:t>
-      </w:r>
-      <w:r>
-        <w:rPr>
-          <w:b/>
-          <w:bCs/>
-        </w:rPr>
-        <w:t>.</w:t>
-      </w:r>
-      <w:r>
-        <w:rPr>
-          <w:b/>
-          <w:bCs/>
-        </w:rPr>
-        <w:t>6</w:t>
-      </w:r>
-      <w:r>
-        <w:rPr>
-          <w:b/>
-          <w:bCs/>
-        </w:rPr>
-        <w:t xml:space="preserve"> (0</w:t>
-      </w:r>
-      <w:r>
-        <w:rPr>
-          <w:b/>
-          <w:bCs/>
-        </w:rPr>
-        <w:t>6</w:t>
-      </w:r>
-      <w:r>
-        <w:rPr>
-          <w:b/>
-          <w:bCs/>
-        </w:rPr>
-        <w:t>/</w:t>
-      </w:r>
-      <w:r>
-        <w:rPr>
-          <w:b/>
-          <w:bCs/>
-        </w:rPr>
-        <w:t>21</w:t>
-      </w:r>
-      <w:r>
-        <w:rPr>
-          <w:b/>
-          <w:bCs/>
-        </w:rPr>
-        <w:t>/20)</w:t>
-      </w:r>
-    </w:p>
-    <w:p>
-      <w:pPr>
-        <w:pStyle w:val="ListParagraph"/>
-        <w:numPr>
-          <w:ilvl w:val="0"/>
-          <w:numId w:val="2"/>
-        </w:numPr>
-      </w:pPr>
-      <w:r>
-        <w:t>Converted the ManagePeople and AvailableQuests menus to the new scalable style. The Quests menu is bypassed until it is also converted.</w:t>
-      </w:r>
-    </w:p>
-    <w:p>
-      <w:pPr>
-        <w:pStyle w:val="ListParagraph"/>
-        <w:numPr>
-          <w:ilvl w:val="0"/>
-          <w:numId w:val="2"/>
-        </w:numPr>
-      </w:pPr>
-      <w:r>
-        <w:t>Updated the Change Log layout to better support the Scroll View.</w:t>
-      </w:r>
-    </w:p>
-    <w:p/>
-    <w:p>
-      <w:pPr>
-        <w:rPr>
-          <w:b/>
-          <w:bCs/>
-        </w:rPr>
-      </w:pPr>
-      <w:r>
-        <w:rPr>
-          <w:b/>
-          <w:bCs/>
-        </w:rPr>
-        <w:lastRenderedPageBreak/>
         <w:t>0.0.</w:t>
       </w:r>
       <w:r>
@@ -3969,7 +4071,7 @@
   <w:style w:type="paragraph" w:default="1" w:styleId="Normal">
     <w:name w:val="Normal"/>
     <w:qFormat/>
-    <w:rsid w:val="00CA3391"/>
+    <w:rsid w:val="00956472"/>
   </w:style>
   <w:style w:type="character" w:default="1" w:styleId="DefaultParagraphFont">
     <w:name w:val="Default Paragraph Font"/>

</xml_diff>

<commit_message>
Fixed bugs in Construction jobs, updated PersonUI and created prefab variants, added StatsBanner extension
</commit_message>
<xml_diff>
--- a/documentation/Adventure Guild Change Log.docx
+++ b/documentation/Adventure Guild Change Log.docx
@@ -57,6 +57,167 @@
           <w:b/>
           <w:bCs/>
         </w:rPr>
+        <w:t>8</w:t>
+      </w:r>
+      <w:r>
+        <w:rPr>
+          <w:b/>
+          <w:bCs/>
+        </w:rPr>
+        <w:t>.</w:t>
+      </w:r>
+      <w:r>
+        <w:rPr>
+          <w:b/>
+          <w:bCs/>
+        </w:rPr>
+        <w:t>0</w:t>
+      </w:r>
+      <w:r>
+        <w:rPr>
+          <w:b/>
+          <w:bCs/>
+        </w:rPr>
+        <w:t xml:space="preserve"> (11/</w:t>
+      </w:r>
+      <w:r>
+        <w:rPr>
+          <w:b/>
+          <w:bCs/>
+        </w:rPr>
+        <w:t>18</w:t>
+      </w:r>
+      <w:r>
+        <w:rPr>
+          <w:b/>
+          <w:bCs/>
+        </w:rPr>
+        <w:t>/20)</w:t>
+      </w:r>
+    </w:p>
+    <w:p>
+      <w:pPr>
+        <w:pStyle w:val="ListParagraph"/>
+        <w:numPr>
+          <w:ilvl w:val="0"/>
+          <w:numId w:val="6"/>
+        </w:numPr>
+      </w:pPr>
+      <w:r>
+        <w:t>NOTE: This version automatically deletes previous save data if the save data's version does not match.</w:t>
+      </w:r>
+    </w:p>
+    <w:p>
+      <w:pPr>
+        <w:pStyle w:val="ListParagraph"/>
+        <w:numPr>
+          <w:ilvl w:val="0"/>
+          <w:numId w:val="6"/>
+        </w:numPr>
+      </w:pPr>
+      <w:r>
+        <w:t>Implemented Upgrade construction jobs using Artisans.</w:t>
+      </w:r>
+    </w:p>
+    <w:p>
+      <w:pPr>
+        <w:pStyle w:val="ListParagraph"/>
+        <w:numPr>
+          <w:ilvl w:val="0"/>
+          <w:numId w:val="6"/>
+        </w:numPr>
+      </w:pPr>
+      <w:r>
+        <w:t>Implemented Artisan Proficiency, which is the sum total of all Artisans’ levels.</w:t>
+      </w:r>
+    </w:p>
+    <w:p>
+      <w:pPr>
+        <w:pStyle w:val="ListParagraph"/>
+        <w:numPr>
+          <w:ilvl w:val="0"/>
+          <w:numId w:val="6"/>
+        </w:numPr>
+      </w:pPr>
+      <w:r>
+        <w:t>Implemented construction time.</w:t>
+      </w:r>
+    </w:p>
+    <w:p>
+      <w:pPr>
+        <w:pStyle w:val="ListParagraph"/>
+        <w:numPr>
+          <w:ilvl w:val="0"/>
+          <w:numId w:val="6"/>
+        </w:numPr>
+      </w:pPr>
+      <w:r>
+        <w:t>Added Red and Green Shields to the Combat Training minigame.</w:t>
+      </w:r>
+    </w:p>
+    <w:p>
+      <w:pPr>
+        <w:pStyle w:val="ListParagraph"/>
+        <w:numPr>
+          <w:ilvl w:val="0"/>
+          <w:numId w:val="6"/>
+        </w:numPr>
+      </w:pPr>
+      <w:r>
+        <w:t>Added Quest UI gem indicators for Skill requirements and Faction associations.</w:t>
+      </w:r>
+    </w:p>
+    <w:p>
+      <w:pPr>
+        <w:pStyle w:val="ListParagraph"/>
+        <w:numPr>
+          <w:ilvl w:val="0"/>
+          <w:numId w:val="6"/>
+        </w:numPr>
+      </w:pPr>
+      <w:r>
+        <w:t>Made several small UI adjustments.</w:t>
+      </w:r>
+    </w:p>
+    <w:p>
+      <w:pPr>
+        <w:pStyle w:val="ListParagraph"/>
+        <w:numPr>
+          <w:ilvl w:val="0"/>
+          <w:numId w:val="6"/>
+        </w:numPr>
+      </w:pPr>
+      <w:r>
+        <w:t>Fixed several small bugs.</w:t>
+      </w:r>
+    </w:p>
+    <w:p/>
+    <w:p>
+      <w:pPr>
+        <w:rPr>
+          <w:b/>
+          <w:bCs/>
+        </w:rPr>
+      </w:pPr>
+      <w:r>
+        <w:rPr>
+          <w:b/>
+          <w:bCs/>
+        </w:rPr>
+        <w:t>0</w:t>
+      </w:r>
+      <w:r>
+        <w:rPr>
+          <w:b/>
+          <w:bCs/>
+        </w:rPr>
+        <w:t>.0.</w:t>
+      </w:r>
+      <w:r>
+        <w:rPr>
+          <w:b/>
+          <w:bCs/>
+        </w:rPr>
         <w:t>7</w:t>
       </w:r>
       <w:r>
@@ -354,6 +515,7 @@
         </w:numPr>
       </w:pPr>
       <w:r>
+        <w:lastRenderedPageBreak/>
         <w:t>NOTE: This version automatically deletes previous save data if the save data's version does not match.</w:t>
       </w:r>
     </w:p>
@@ -462,351 +624,351 @@
         </w:numPr>
       </w:pPr>
       <w:r>
+        <w:t>PersonUIs are now tinted based on vocation for more visual clarity.</w:t>
+      </w:r>
+    </w:p>
+    <w:p>
+      <w:pPr>
+        <w:pStyle w:val="ListParagraph"/>
+        <w:numPr>
+          <w:ilvl w:val="0"/>
+          <w:numId w:val="6"/>
+        </w:numPr>
+      </w:pPr>
+      <w:r>
+        <w:t>Guildhall upgrade popup is redesigned for more visual clarity.</w:t>
+      </w:r>
+    </w:p>
+    <w:p>
+      <w:pPr>
+        <w:rPr>
+          <w:b/>
+          <w:bCs/>
+        </w:rPr>
+      </w:pPr>
+    </w:p>
+    <w:p>
+      <w:pPr>
+        <w:rPr>
+          <w:b/>
+          <w:bCs/>
+        </w:rPr>
+      </w:pPr>
+      <w:r>
+        <w:rPr>
+          <w:b/>
+          <w:bCs/>
+        </w:rPr>
+        <w:t>0.0.6.</w:t>
+      </w:r>
+      <w:r>
+        <w:rPr>
+          <w:b/>
+          <w:bCs/>
+        </w:rPr>
+        <w:t>3 (</w:t>
+      </w:r>
+      <w:r>
+        <w:rPr>
+          <w:b/>
+          <w:bCs/>
+        </w:rPr>
+        <w:t>10/25/20</w:t>
+      </w:r>
+      <w:r>
+        <w:rPr>
+          <w:b/>
+          <w:bCs/>
+        </w:rPr>
+        <w:t>)</w:t>
+      </w:r>
+    </w:p>
+    <w:p>
+      <w:pPr>
+        <w:pStyle w:val="ListParagraph"/>
+        <w:numPr>
+          <w:ilvl w:val="0"/>
+          <w:numId w:val="6"/>
+        </w:numPr>
+      </w:pPr>
+      <w:r>
+        <w:t>NOTE: This version automatically deletes previous save data if the save data's version does not match.</w:t>
+      </w:r>
+    </w:p>
+    <w:p>
+      <w:pPr>
+        <w:pStyle w:val="ListParagraph"/>
+        <w:numPr>
+          <w:ilvl w:val="0"/>
+          <w:numId w:val="6"/>
+        </w:numPr>
+        <w:rPr>
+          <w:b/>
+          <w:bCs/>
+        </w:rPr>
+      </w:pPr>
+      <w:r>
+        <w:t>Implemented Skill experience (Combat, Espionage, Diplomacy).</w:t>
+      </w:r>
+      <w:r>
+        <w:t xml:space="preserve"> Skill levels are not yet implemented.</w:t>
+      </w:r>
+    </w:p>
+    <w:p>
+      <w:pPr>
+        <w:pStyle w:val="ListParagraph"/>
+        <w:numPr>
+          <w:ilvl w:val="0"/>
+          <w:numId w:val="6"/>
+        </w:numPr>
+        <w:rPr>
+          <w:b/>
+          <w:bCs/>
+        </w:rPr>
+      </w:pPr>
+      <w:r>
+        <w:t>Added icons on Quest UIs to indicate the quest’s Skill and Faction affiliations.</w:t>
+      </w:r>
+      <w:r>
+        <w:t xml:space="preserve"> Faction icons TBD.</w:t>
+      </w:r>
+    </w:p>
+    <w:p>
+      <w:pPr>
+        <w:pStyle w:val="ListParagraph"/>
+        <w:numPr>
+          <w:ilvl w:val="0"/>
+          <w:numId w:val="6"/>
+        </w:numPr>
+        <w:rPr>
+          <w:b/>
+          <w:bCs/>
+        </w:rPr>
+      </w:pPr>
+      <w:r>
+        <w:t>Removed rerouting after pressing a notification. The notification now closes</w:t>
+      </w:r>
+      <w:r>
+        <w:t xml:space="preserve"> without rerouting</w:t>
+      </w:r>
+      <w:r>
+        <w:t xml:space="preserve"> when pressed.</w:t>
+      </w:r>
+    </w:p>
+    <w:p>
+      <w:pPr>
+        <w:pStyle w:val="ListParagraph"/>
+        <w:numPr>
+          <w:ilvl w:val="0"/>
+          <w:numId w:val="6"/>
+        </w:numPr>
+        <w:rPr>
+          <w:b/>
+          <w:bCs/>
+        </w:rPr>
+      </w:pPr>
+      <w:r>
+        <w:t>Removed the QuestJournalUI and combined its functionality with the QuestUI.</w:t>
+      </w:r>
+    </w:p>
+    <w:p>
+      <w:pPr>
+        <w:pStyle w:val="ListParagraph"/>
+        <w:numPr>
+          <w:ilvl w:val="0"/>
+          <w:numId w:val="6"/>
+        </w:numPr>
+        <w:rPr>
+          <w:b/>
+          <w:bCs/>
+        </w:rPr>
+      </w:pPr>
+      <w:r>
+        <w:t xml:space="preserve">Added a check to all FixedUpdates to see if </w:t>
+      </w:r>
+      <w:r>
+        <w:t>their</w:t>
+      </w:r>
+      <w:r>
+        <w:t xml:space="preserve"> respective menu </w:t>
+      </w:r>
+      <w:r>
+        <w:t>is</w:t>
+      </w:r>
+      <w:r>
+        <w:t xml:space="preserve"> t</w:t>
+      </w:r>
+      <w:r>
+        <w:t>he currently active menu</w:t>
+      </w:r>
+      <w:r>
+        <w:t xml:space="preserve">. If not, FixedUpdate </w:t>
+      </w:r>
+      <w:r>
+        <w:t>functions</w:t>
+      </w:r>
+      <w:r>
+        <w:t xml:space="preserve"> </w:t>
+      </w:r>
+      <w:r>
+        <w:t>are</w:t>
+      </w:r>
+      <w:r>
+        <w:t xml:space="preserve"> not run. This should optimize things quite a bit.</w:t>
+      </w:r>
+    </w:p>
+    <w:p>
+      <w:pPr>
+        <w:pStyle w:val="ListParagraph"/>
+        <w:numPr>
+          <w:ilvl w:val="0"/>
+          <w:numId w:val="6"/>
+        </w:numPr>
+        <w:rPr>
+          <w:b/>
+          <w:bCs/>
+        </w:rPr>
+      </w:pPr>
+      <w:r>
+        <w:t>Marketplace scal</w:t>
+      </w:r>
+      <w:r>
+        <w:t>ing is now compatible with</w:t>
+      </w:r>
+      <w:r>
+        <w:t xml:space="preserve"> tablets.</w:t>
+      </w:r>
+    </w:p>
+    <w:p>
+      <w:pPr>
+        <w:rPr>
+          <w:b/>
+          <w:bCs/>
+        </w:rPr>
+      </w:pPr>
+    </w:p>
+    <w:p>
+      <w:pPr>
+        <w:rPr>
+          <w:b/>
+          <w:bCs/>
+        </w:rPr>
+      </w:pPr>
+      <w:r>
+        <w:rPr>
+          <w:b/>
+          <w:bCs/>
+        </w:rPr>
+        <w:t>0.0.6.</w:t>
+      </w:r>
+      <w:r>
+        <w:rPr>
+          <w:b/>
+          <w:bCs/>
+        </w:rPr>
+        <w:t>2 (10/21/20)</w:t>
+      </w:r>
+    </w:p>
+    <w:p>
+      <w:pPr>
+        <w:pStyle w:val="ListParagraph"/>
+        <w:numPr>
+          <w:ilvl w:val="0"/>
+          <w:numId w:val="5"/>
+        </w:numPr>
+      </w:pPr>
+      <w:r>
+        <w:t>NOTE: This version automatically deletes previous save data if the save data's version does not match.</w:t>
+      </w:r>
+    </w:p>
+    <w:p>
+      <w:pPr>
+        <w:pStyle w:val="ListParagraph"/>
+        <w:numPr>
+          <w:ilvl w:val="0"/>
+          <w:numId w:val="5"/>
+        </w:numPr>
+        <w:rPr>
+          <w:b/>
+          <w:bCs/>
+        </w:rPr>
+      </w:pPr>
+      <w:r>
+        <w:t>Implemented the Marketplace functionality.</w:t>
+      </w:r>
+    </w:p>
+    <w:p>
+      <w:pPr>
+        <w:pStyle w:val="ListParagraph"/>
+        <w:numPr>
+          <w:ilvl w:val="0"/>
+          <w:numId w:val="5"/>
+        </w:numPr>
+        <w:rPr>
+          <w:b/>
+          <w:bCs/>
+        </w:rPr>
+      </w:pPr>
+      <w:r>
+        <w:t>Corrected a visual bug in the Hub menu’s scroll view.</w:t>
+      </w:r>
+    </w:p>
+    <w:p>
+      <w:pPr>
+        <w:pStyle w:val="ListParagraph"/>
+        <w:numPr>
+          <w:ilvl w:val="0"/>
+          <w:numId w:val="5"/>
+        </w:numPr>
+        <w:rPr>
+          <w:b/>
+          <w:bCs/>
+        </w:rPr>
+      </w:pPr>
+      <w:r>
+        <w:t>Warning: the Marketplace is not yet optimized for tablets.</w:t>
+      </w:r>
+    </w:p>
+    <w:p>
+      <w:pPr>
+        <w:rPr>
+          <w:b/>
+          <w:bCs/>
+        </w:rPr>
+      </w:pPr>
+    </w:p>
+    <w:p>
+      <w:pPr>
+        <w:rPr>
+          <w:b/>
+          <w:bCs/>
+        </w:rPr>
+      </w:pPr>
+      <w:r>
+        <w:rPr>
+          <w:b/>
+          <w:bCs/>
+        </w:rPr>
+        <w:t>0.0.6.</w:t>
+      </w:r>
+      <w:r>
+        <w:rPr>
+          <w:b/>
+          <w:bCs/>
+        </w:rPr>
+        <w:t>1 (10/18/20)</w:t>
+      </w:r>
+    </w:p>
+    <w:p>
+      <w:pPr>
+        <w:pStyle w:val="ListParagraph"/>
+        <w:numPr>
+          <w:ilvl w:val="0"/>
+          <w:numId w:val="4"/>
+        </w:numPr>
+      </w:pPr>
+      <w:r>
         <w:lastRenderedPageBreak/>
-        <w:t>PersonUIs are now tinted based on vocation for more visual clarity.</w:t>
-      </w:r>
-    </w:p>
-    <w:p>
-      <w:pPr>
-        <w:pStyle w:val="ListParagraph"/>
-        <w:numPr>
-          <w:ilvl w:val="0"/>
-          <w:numId w:val="6"/>
-        </w:numPr>
-      </w:pPr>
-      <w:r>
-        <w:t>Guildhall upgrade popup is redesigned for more visual clarity.</w:t>
-      </w:r>
-    </w:p>
-    <w:p>
-      <w:pPr>
-        <w:rPr>
-          <w:b/>
-          <w:bCs/>
-        </w:rPr>
-      </w:pPr>
-    </w:p>
-    <w:p>
-      <w:pPr>
-        <w:rPr>
-          <w:b/>
-          <w:bCs/>
-        </w:rPr>
-      </w:pPr>
-      <w:r>
-        <w:rPr>
-          <w:b/>
-          <w:bCs/>
-        </w:rPr>
-        <w:t>0.0.6.</w:t>
-      </w:r>
-      <w:r>
-        <w:rPr>
-          <w:b/>
-          <w:bCs/>
-        </w:rPr>
-        <w:t>3 (</w:t>
-      </w:r>
-      <w:r>
-        <w:rPr>
-          <w:b/>
-          <w:bCs/>
-        </w:rPr>
-        <w:t>10/25/20</w:t>
-      </w:r>
-      <w:r>
-        <w:rPr>
-          <w:b/>
-          <w:bCs/>
-        </w:rPr>
-        <w:t>)</w:t>
-      </w:r>
-    </w:p>
-    <w:p>
-      <w:pPr>
-        <w:pStyle w:val="ListParagraph"/>
-        <w:numPr>
-          <w:ilvl w:val="0"/>
-          <w:numId w:val="6"/>
-        </w:numPr>
-      </w:pPr>
-      <w:r>
-        <w:t>NOTE: This version automatically deletes previous save data if the save data's version does not match.</w:t>
-      </w:r>
-    </w:p>
-    <w:p>
-      <w:pPr>
-        <w:pStyle w:val="ListParagraph"/>
-        <w:numPr>
-          <w:ilvl w:val="0"/>
-          <w:numId w:val="6"/>
-        </w:numPr>
-        <w:rPr>
-          <w:b/>
-          <w:bCs/>
-        </w:rPr>
-      </w:pPr>
-      <w:r>
-        <w:t>Implemented Skill experience (Combat, Espionage, Diplomacy).</w:t>
-      </w:r>
-      <w:r>
-        <w:t xml:space="preserve"> Skill levels are not yet implemented.</w:t>
-      </w:r>
-    </w:p>
-    <w:p>
-      <w:pPr>
-        <w:pStyle w:val="ListParagraph"/>
-        <w:numPr>
-          <w:ilvl w:val="0"/>
-          <w:numId w:val="6"/>
-        </w:numPr>
-        <w:rPr>
-          <w:b/>
-          <w:bCs/>
-        </w:rPr>
-      </w:pPr>
-      <w:r>
-        <w:t>Added icons on Quest UIs to indicate the quest’s Skill and Faction affiliations.</w:t>
-      </w:r>
-      <w:r>
-        <w:t xml:space="preserve"> Faction icons TBD.</w:t>
-      </w:r>
-    </w:p>
-    <w:p>
-      <w:pPr>
-        <w:pStyle w:val="ListParagraph"/>
-        <w:numPr>
-          <w:ilvl w:val="0"/>
-          <w:numId w:val="6"/>
-        </w:numPr>
-        <w:rPr>
-          <w:b/>
-          <w:bCs/>
-        </w:rPr>
-      </w:pPr>
-      <w:r>
-        <w:t>Removed rerouting after pressing a notification. The notification now closes</w:t>
-      </w:r>
-      <w:r>
-        <w:t xml:space="preserve"> without rerouting</w:t>
-      </w:r>
-      <w:r>
-        <w:t xml:space="preserve"> when pressed.</w:t>
-      </w:r>
-    </w:p>
-    <w:p>
-      <w:pPr>
-        <w:pStyle w:val="ListParagraph"/>
-        <w:numPr>
-          <w:ilvl w:val="0"/>
-          <w:numId w:val="6"/>
-        </w:numPr>
-        <w:rPr>
-          <w:b/>
-          <w:bCs/>
-        </w:rPr>
-      </w:pPr>
-      <w:r>
-        <w:t>Removed the QuestJournalUI and combined its functionality with the QuestUI.</w:t>
-      </w:r>
-    </w:p>
-    <w:p>
-      <w:pPr>
-        <w:pStyle w:val="ListParagraph"/>
-        <w:numPr>
-          <w:ilvl w:val="0"/>
-          <w:numId w:val="6"/>
-        </w:numPr>
-        <w:rPr>
-          <w:b/>
-          <w:bCs/>
-        </w:rPr>
-      </w:pPr>
-      <w:r>
-        <w:t xml:space="preserve">Added a check to all FixedUpdates to see if </w:t>
-      </w:r>
-      <w:r>
-        <w:t>their</w:t>
-      </w:r>
-      <w:r>
-        <w:t xml:space="preserve"> respective menu </w:t>
-      </w:r>
-      <w:r>
-        <w:t>is</w:t>
-      </w:r>
-      <w:r>
-        <w:t xml:space="preserve"> t</w:t>
-      </w:r>
-      <w:r>
-        <w:t>he currently active menu</w:t>
-      </w:r>
-      <w:r>
-        <w:t xml:space="preserve">. If not, FixedUpdate </w:t>
-      </w:r>
-      <w:r>
-        <w:t>functions</w:t>
-      </w:r>
-      <w:r>
-        <w:t xml:space="preserve"> </w:t>
-      </w:r>
-      <w:r>
-        <w:t>are</w:t>
-      </w:r>
-      <w:r>
-        <w:t xml:space="preserve"> not run. This should optimize things quite a bit.</w:t>
-      </w:r>
-    </w:p>
-    <w:p>
-      <w:pPr>
-        <w:pStyle w:val="ListParagraph"/>
-        <w:numPr>
-          <w:ilvl w:val="0"/>
-          <w:numId w:val="6"/>
-        </w:numPr>
-        <w:rPr>
-          <w:b/>
-          <w:bCs/>
-        </w:rPr>
-      </w:pPr>
-      <w:r>
-        <w:t>Marketplace scal</w:t>
-      </w:r>
-      <w:r>
-        <w:t>ing is now compatible with</w:t>
-      </w:r>
-      <w:r>
-        <w:t xml:space="preserve"> tablets.</w:t>
-      </w:r>
-    </w:p>
-    <w:p>
-      <w:pPr>
-        <w:rPr>
-          <w:b/>
-          <w:bCs/>
-        </w:rPr>
-      </w:pPr>
-    </w:p>
-    <w:p>
-      <w:pPr>
-        <w:rPr>
-          <w:b/>
-          <w:bCs/>
-        </w:rPr>
-      </w:pPr>
-      <w:r>
-        <w:rPr>
-          <w:b/>
-          <w:bCs/>
-        </w:rPr>
-        <w:t>0.0.6.</w:t>
-      </w:r>
-      <w:r>
-        <w:rPr>
-          <w:b/>
-          <w:bCs/>
-        </w:rPr>
-        <w:t>2 (10/21/20)</w:t>
-      </w:r>
-    </w:p>
-    <w:p>
-      <w:pPr>
-        <w:pStyle w:val="ListParagraph"/>
-        <w:numPr>
-          <w:ilvl w:val="0"/>
-          <w:numId w:val="5"/>
-        </w:numPr>
-      </w:pPr>
-      <w:r>
-        <w:t>NOTE: This version automatically deletes previous save data if the save data's version does not match.</w:t>
-      </w:r>
-    </w:p>
-    <w:p>
-      <w:pPr>
-        <w:pStyle w:val="ListParagraph"/>
-        <w:numPr>
-          <w:ilvl w:val="0"/>
-          <w:numId w:val="5"/>
-        </w:numPr>
-        <w:rPr>
-          <w:b/>
-          <w:bCs/>
-        </w:rPr>
-      </w:pPr>
-      <w:r>
-        <w:t>Implemented the Marketplace functionality.</w:t>
-      </w:r>
-    </w:p>
-    <w:p>
-      <w:pPr>
-        <w:pStyle w:val="ListParagraph"/>
-        <w:numPr>
-          <w:ilvl w:val="0"/>
-          <w:numId w:val="5"/>
-        </w:numPr>
-        <w:rPr>
-          <w:b/>
-          <w:bCs/>
-        </w:rPr>
-      </w:pPr>
-      <w:r>
-        <w:t>Corrected a visual bug in the Hub menu’s scroll view.</w:t>
-      </w:r>
-    </w:p>
-    <w:p>
-      <w:pPr>
-        <w:pStyle w:val="ListParagraph"/>
-        <w:numPr>
-          <w:ilvl w:val="0"/>
-          <w:numId w:val="5"/>
-        </w:numPr>
-        <w:rPr>
-          <w:b/>
-          <w:bCs/>
-        </w:rPr>
-      </w:pPr>
-      <w:r>
-        <w:t>Warning: the Marketplace is not yet optimized for tablets.</w:t>
-      </w:r>
-    </w:p>
-    <w:p>
-      <w:pPr>
-        <w:rPr>
-          <w:b/>
-          <w:bCs/>
-        </w:rPr>
-      </w:pPr>
-    </w:p>
-    <w:p>
-      <w:pPr>
-        <w:rPr>
-          <w:b/>
-          <w:bCs/>
-        </w:rPr>
-      </w:pPr>
-      <w:r>
-        <w:rPr>
-          <w:b/>
-          <w:bCs/>
-        </w:rPr>
-        <w:t>0.0.6.</w:t>
-      </w:r>
-      <w:r>
-        <w:rPr>
-          <w:b/>
-          <w:bCs/>
-        </w:rPr>
-        <w:t>1 (10/18/20)</w:t>
-      </w:r>
-    </w:p>
-    <w:p>
-      <w:pPr>
-        <w:pStyle w:val="ListParagraph"/>
-        <w:numPr>
-          <w:ilvl w:val="0"/>
-          <w:numId w:val="4"/>
-        </w:numPr>
-      </w:pPr>
-      <w:r>
         <w:t>NOTE: This version automatically deletes previous save data if the save data's version does not match.</w:t>
       </w:r>
     </w:p>
@@ -957,128 +1119,461 @@
         </w:numPr>
       </w:pPr>
       <w:r>
+        <w:t>NOTE: This version automatically deletes previous save data if the save data's version does not match.</w:t>
+      </w:r>
+    </w:p>
+    <w:p>
+      <w:pPr>
+        <w:pStyle w:val="ListParagraph"/>
+        <w:numPr>
+          <w:ilvl w:val="0"/>
+          <w:numId w:val="1"/>
+        </w:numPr>
+      </w:pPr>
+      <w:r>
+        <w:t>Implemented Guildhall Upgrades. Currently available upgrades include a tiered Barracks upgrade to increase the population cap, and three separate upgrades to unlock Combat, Espionage and Diplomacy missions (functionality still to come).</w:t>
+      </w:r>
+    </w:p>
+    <w:p>
+      <w:pPr>
+        <w:pStyle w:val="ListParagraph"/>
+        <w:numPr>
+          <w:ilvl w:val="0"/>
+          <w:numId w:val="1"/>
+        </w:numPr>
+      </w:pPr>
+      <w:r>
+        <w:t>Renown now appears as a fraction of the Renown Threshold so that players have a goal to work towards.</w:t>
+      </w:r>
+    </w:p>
+    <w:p>
+      <w:pPr>
+        <w:pStyle w:val="ListParagraph"/>
+        <w:numPr>
+          <w:ilvl w:val="0"/>
+          <w:numId w:val="1"/>
+        </w:numPr>
+      </w:pPr>
+      <w:r>
+        <w:t>Implemented Peasant passive income.</w:t>
+      </w:r>
+      <w:r>
+        <w:t xml:space="preserve"> </w:t>
+      </w:r>
+      <w:r>
+        <w:t>A</w:t>
+      </w:r>
+      <w:r>
+        <w:t xml:space="preserve"> notification will appear after reopening the game if income was accrued while the game was closed.</w:t>
+      </w:r>
+      <w:r>
+        <w:t xml:space="preserve"> Income is capped at 5000 Gold, 2500 Iron and 2500 Wood when returning to the game.</w:t>
+      </w:r>
+    </w:p>
+    <w:p>
+      <w:pPr>
+        <w:pStyle w:val="ListParagraph"/>
+        <w:numPr>
+          <w:ilvl w:val="0"/>
+          <w:numId w:val="1"/>
+        </w:numPr>
+      </w:pPr>
+      <w:r>
+        <w:t>Implemented a population cap on the guild.</w:t>
+      </w:r>
+    </w:p>
+    <w:p>
+      <w:pPr>
+        <w:pStyle w:val="ListParagraph"/>
+        <w:numPr>
+          <w:ilvl w:val="0"/>
+          <w:numId w:val="1"/>
+        </w:numPr>
+      </w:pPr>
+      <w:r>
+        <w:t xml:space="preserve">The game now saves on application quit, unless the </w:t>
+      </w:r>
+      <w:r>
+        <w:t>H</w:t>
+      </w:r>
+      <w:r>
+        <w:t>ero has not yet been created.</w:t>
+      </w:r>
+    </w:p>
+    <w:p>
+      <w:pPr>
+        <w:pStyle w:val="ListParagraph"/>
+        <w:numPr>
+          <w:ilvl w:val="0"/>
+          <w:numId w:val="1"/>
+        </w:numPr>
+      </w:pPr>
+      <w:r>
+        <w:t xml:space="preserve">QuestManager now maintains at least </w:t>
+      </w:r>
+      <w:r>
+        <w:t>4</w:t>
+      </w:r>
+      <w:r>
+        <w:t xml:space="preserve"> quests in the Quest Pool.</w:t>
+      </w:r>
+    </w:p>
+    <w:p>
+      <w:pPr>
+        <w:pStyle w:val="ListParagraph"/>
+        <w:numPr>
+          <w:ilvl w:val="0"/>
+          <w:numId w:val="1"/>
+        </w:numPr>
+      </w:pPr>
+      <w:r>
+        <w:t>Added many placeholder quests. These will be replaced with actual quests over time.</w:t>
+      </w:r>
+    </w:p>
+    <w:p>
+      <w:pPr>
+        <w:pStyle w:val="ListParagraph"/>
+        <w:numPr>
+          <w:ilvl w:val="0"/>
+          <w:numId w:val="1"/>
+        </w:numPr>
+      </w:pPr>
+      <w:r>
+        <w:t>Fixed several small bugs.</w:t>
+      </w:r>
+    </w:p>
+    <w:p/>
+    <w:p>
+      <w:pPr>
+        <w:rPr>
+          <w:b/>
+          <w:bCs/>
+        </w:rPr>
+      </w:pPr>
+      <w:r>
+        <w:rPr>
+          <w:b/>
+          <w:bCs/>
+        </w:rPr>
+        <w:t>0.0.5.3</w:t>
+      </w:r>
+      <w:r>
+        <w:rPr>
+          <w:b/>
+          <w:bCs/>
+        </w:rPr>
+        <w:t xml:space="preserve"> (09/27/20)</w:t>
+      </w:r>
+    </w:p>
+    <w:p>
+      <w:pPr>
+        <w:pStyle w:val="ListParagraph"/>
+        <w:numPr>
+          <w:ilvl w:val="0"/>
+          <w:numId w:val="2"/>
+        </w:numPr>
+      </w:pPr>
+      <w:r>
+        <w:t>Rebalanced Combat Training scoring. It is now based on accuracy; the target is the cross-point of the shield.</w:t>
+      </w:r>
+    </w:p>
+    <w:p>
+      <w:pPr>
+        <w:pStyle w:val="ListParagraph"/>
+        <w:numPr>
+          <w:ilvl w:val="0"/>
+          <w:numId w:val="2"/>
+        </w:numPr>
+      </w:pPr>
+      <w:r>
+        <w:t>Implemented Combat, Espionage and Diplomacy experience for Adventurers.</w:t>
+      </w:r>
+    </w:p>
+    <w:p/>
+    <w:p>
+      <w:pPr>
+        <w:rPr>
+          <w:b/>
+          <w:bCs/>
+        </w:rPr>
+      </w:pPr>
+      <w:r>
+        <w:rPr>
+          <w:b/>
+          <w:bCs/>
+        </w:rPr>
+        <w:t>0.0.5.</w:t>
+      </w:r>
+      <w:r>
+        <w:rPr>
+          <w:b/>
+          <w:bCs/>
+        </w:rPr>
+        <w:t>2 (08/16/20)</w:t>
+      </w:r>
+    </w:p>
+    <w:p>
+      <w:pPr>
+        <w:pStyle w:val="ListParagraph"/>
+        <w:numPr>
+          <w:ilvl w:val="0"/>
+          <w:numId w:val="2"/>
+        </w:numPr>
+      </w:pPr>
+      <w:r>
+        <w:t>Fixed a freeze due to an infinite loop when all quests appeared in the quest pool.</w:t>
+      </w:r>
+    </w:p>
+    <w:p/>
+    <w:p>
+      <w:pPr>
+        <w:rPr>
+          <w:b/>
+          <w:bCs/>
+        </w:rPr>
+      </w:pPr>
+      <w:r>
+        <w:rPr>
+          <w:b/>
+          <w:bCs/>
+        </w:rPr>
+        <w:t>0.0.5.</w:t>
+      </w:r>
+      <w:r>
+        <w:rPr>
+          <w:b/>
+          <w:bCs/>
+        </w:rPr>
+        <w:t>1 (08/15/20)</w:t>
+      </w:r>
+    </w:p>
+    <w:p>
+      <w:pPr>
+        <w:pStyle w:val="ListParagraph"/>
+        <w:numPr>
+          <w:ilvl w:val="0"/>
+          <w:numId w:val="2"/>
+        </w:numPr>
+      </w:pPr>
+      <w:r>
         <w:lastRenderedPageBreak/>
-        <w:t>NOTE: This version automatically deletes previous save data if the save data's version does not match.</w:t>
-      </w:r>
-    </w:p>
-    <w:p>
-      <w:pPr>
-        <w:pStyle w:val="ListParagraph"/>
-        <w:numPr>
-          <w:ilvl w:val="0"/>
-          <w:numId w:val="1"/>
-        </w:numPr>
-      </w:pPr>
-      <w:r>
-        <w:t>Implemented Guildhall Upgrades. Currently available upgrades include a tiered Barracks upgrade to increase the population cap, and three separate upgrades to unlock Combat, Espionage and Diplomacy missions (functionality still to come).</w:t>
-      </w:r>
-    </w:p>
-    <w:p>
-      <w:pPr>
-        <w:pStyle w:val="ListParagraph"/>
-        <w:numPr>
-          <w:ilvl w:val="0"/>
-          <w:numId w:val="1"/>
-        </w:numPr>
-      </w:pPr>
-      <w:r>
-        <w:t>Renown now appears as a fraction of the Renown Threshold so that players have a goal to work towards.</w:t>
-      </w:r>
-    </w:p>
-    <w:p>
-      <w:pPr>
-        <w:pStyle w:val="ListParagraph"/>
-        <w:numPr>
-          <w:ilvl w:val="0"/>
-          <w:numId w:val="1"/>
-        </w:numPr>
-      </w:pPr>
-      <w:r>
-        <w:t>Implemented Peasant passive income.</w:t>
-      </w:r>
-      <w:r>
-        <w:t xml:space="preserve"> </w:t>
-      </w:r>
-      <w:r>
-        <w:t>A</w:t>
-      </w:r>
-      <w:r>
-        <w:t xml:space="preserve"> notification will appear after reopening the game if income was accrued while the game was closed.</w:t>
-      </w:r>
-      <w:r>
-        <w:t xml:space="preserve"> Income is capped at 5000 Gold, 2500 Iron and 2500 Wood when returning to the game.</w:t>
-      </w:r>
-    </w:p>
-    <w:p>
-      <w:pPr>
-        <w:pStyle w:val="ListParagraph"/>
-        <w:numPr>
-          <w:ilvl w:val="0"/>
-          <w:numId w:val="1"/>
-        </w:numPr>
-      </w:pPr>
-      <w:r>
-        <w:t>Implemented a population cap on the guild.</w:t>
-      </w:r>
-    </w:p>
-    <w:p>
-      <w:pPr>
-        <w:pStyle w:val="ListParagraph"/>
-        <w:numPr>
-          <w:ilvl w:val="0"/>
-          <w:numId w:val="1"/>
-        </w:numPr>
-      </w:pPr>
-      <w:r>
-        <w:t xml:space="preserve">The game now saves on application quit, unless the </w:t>
-      </w:r>
-      <w:r>
-        <w:t>H</w:t>
-      </w:r>
-      <w:r>
-        <w:t>ero has not yet been created.</w:t>
-      </w:r>
-    </w:p>
-    <w:p>
-      <w:pPr>
-        <w:pStyle w:val="ListParagraph"/>
-        <w:numPr>
-          <w:ilvl w:val="0"/>
-          <w:numId w:val="1"/>
-        </w:numPr>
-      </w:pPr>
-      <w:r>
-        <w:t xml:space="preserve">QuestManager now maintains at least </w:t>
-      </w:r>
-      <w:r>
+        <w:t>Fixed a bug where notifications would not behave after a scene change.</w:t>
+      </w:r>
+    </w:p>
+    <w:p>
+      <w:pPr>
+        <w:pStyle w:val="ListParagraph"/>
+        <w:numPr>
+          <w:ilvl w:val="0"/>
+          <w:numId w:val="2"/>
+        </w:numPr>
+      </w:pPr>
+      <w:r>
+        <w:t>Fixed a bug where Peasants would upgrade to a Level 0 Adventurer instead of Level 1.</w:t>
+      </w:r>
+    </w:p>
+    <w:p>
+      <w:pPr>
+        <w:pStyle w:val="ListParagraph"/>
+        <w:numPr>
+          <w:ilvl w:val="0"/>
+          <w:numId w:val="2"/>
+        </w:numPr>
+      </w:pPr>
+      <w:r>
+        <w:t>Adjusted Peasant hitpoints so that when they reach Adventurer they "upgrade" to 100 HP.</w:t>
+      </w:r>
+    </w:p>
+    <w:p>
+      <w:pPr>
+        <w:pStyle w:val="ListParagraph"/>
+        <w:numPr>
+          <w:ilvl w:val="0"/>
+          <w:numId w:val="2"/>
+        </w:numPr>
+      </w:pPr>
+      <w:r>
+        <w:t>Added the foreground Reset button back in... For emergencies.</w:t>
+      </w:r>
+    </w:p>
+    <w:p/>
+    <w:p>
+      <w:pPr>
+        <w:rPr>
+          <w:b/>
+          <w:bCs/>
+        </w:rPr>
+      </w:pPr>
+      <w:r>
+        <w:rPr>
+          <w:b/>
+          <w:bCs/>
+        </w:rPr>
+        <w:t>0.0.5.</w:t>
+      </w:r>
+      <w:r>
+        <w:rPr>
+          <w:b/>
+          <w:bCs/>
+        </w:rPr>
+        <w:t>0 (08/15/20)</w:t>
+      </w:r>
+    </w:p>
+    <w:p>
+      <w:pPr>
+        <w:pStyle w:val="ListParagraph"/>
+        <w:numPr>
+          <w:ilvl w:val="0"/>
+          <w:numId w:val="2"/>
+        </w:numPr>
+      </w:pPr>
+      <w:r>
+        <w:t>Combat Training minigame has been added. It rewards a small amount of experience and can be used to level up either Adventurers or Peasants.</w:t>
+      </w:r>
+    </w:p>
+    <w:p>
+      <w:pPr>
+        <w:pStyle w:val="ListParagraph"/>
+        <w:numPr>
+          <w:ilvl w:val="0"/>
+          <w:numId w:val="2"/>
+        </w:numPr>
+      </w:pPr>
+      <w:r>
+        <w:t>Peasants now become Adventurers when they reach level 5. They are reset to level 1 and their experience is reset to 0 to reflect their change of Vocation.</w:t>
+      </w:r>
+    </w:p>
+    <w:p>
+      <w:pPr>
+        <w:pStyle w:val="ListParagraph"/>
+        <w:numPr>
+          <w:ilvl w:val="0"/>
+          <w:numId w:val="2"/>
+        </w:numPr>
+      </w:pPr>
+      <w:r>
+        <w:t>Leveling up increases GuildMembers' max health and heals them completely.</w:t>
+      </w:r>
+    </w:p>
+    <w:p>
+      <w:pPr>
+        <w:pStyle w:val="ListParagraph"/>
+        <w:numPr>
+          <w:ilvl w:val="0"/>
+          <w:numId w:val="2"/>
+        </w:numPr>
+      </w:pPr>
+      <w:r>
+        <w:t>Notifications have been updated to visually reflect whether they bring good or bad news. They also link to an appropriate menu, or can be closed without taking action. They also automatically dismiss after 5 seconds.</w:t>
+      </w:r>
+    </w:p>
+    <w:p>
+      <w:pPr>
+        <w:pStyle w:val="ListParagraph"/>
+        <w:numPr>
+          <w:ilvl w:val="0"/>
+          <w:numId w:val="2"/>
+        </w:numPr>
+      </w:pPr>
+      <w:r>
+        <w:t>Some adjustments have been made to the rate at which new quests are added to the quest pool, as well as how frequently new GuildMembers join the Guild.</w:t>
+      </w:r>
+    </w:p>
+    <w:p>
+      <w:pPr>
+        <w:pStyle w:val="ListParagraph"/>
+        <w:numPr>
+          <w:ilvl w:val="0"/>
+          <w:numId w:val="2"/>
+        </w:numPr>
+      </w:pPr>
+      <w:r>
+        <w:t>Fixed issue of having multiple of the same quest appear in the quest pool.</w:t>
+      </w:r>
+    </w:p>
+    <w:p/>
+    <w:p>
+      <w:pPr>
+        <w:rPr>
+          <w:b/>
+          <w:bCs/>
+        </w:rPr>
+      </w:pPr>
+      <w:r>
+        <w:rPr>
+          <w:b/>
+          <w:bCs/>
+        </w:rPr>
+        <w:t>0.0.</w:t>
+      </w:r>
+      <w:r>
+        <w:rPr>
+          <w:b/>
+          <w:bCs/>
+        </w:rPr>
         <w:t>4</w:t>
       </w:r>
       <w:r>
-        <w:t xml:space="preserve"> quests in the Quest Pool.</w:t>
-      </w:r>
-    </w:p>
-    <w:p>
-      <w:pPr>
-        <w:pStyle w:val="ListParagraph"/>
-        <w:numPr>
-          <w:ilvl w:val="0"/>
-          <w:numId w:val="1"/>
-        </w:numPr>
-      </w:pPr>
-      <w:r>
-        <w:t>Added many placeholder quests. These will be replaced with actual quests over time.</w:t>
-      </w:r>
-    </w:p>
-    <w:p>
-      <w:pPr>
-        <w:pStyle w:val="ListParagraph"/>
-        <w:numPr>
-          <w:ilvl w:val="0"/>
-          <w:numId w:val="1"/>
-        </w:numPr>
-      </w:pPr>
-      <w:r>
-        <w:t>Fixed several small bugs.</w:t>
+        <w:rPr>
+          <w:b/>
+          <w:bCs/>
+        </w:rPr>
+        <w:t>.</w:t>
+      </w:r>
+      <w:r>
+        <w:rPr>
+          <w:b/>
+          <w:bCs/>
+        </w:rPr>
+        <w:t>0 (08/12/20)</w:t>
+      </w:r>
+    </w:p>
+    <w:p>
+      <w:pPr>
+        <w:pStyle w:val="ListParagraph"/>
+        <w:numPr>
+          <w:ilvl w:val="0"/>
+          <w:numId w:val="2"/>
+        </w:numPr>
+      </w:pPr>
+      <w:r>
+        <w:t>GuildMembers now level up.</w:t>
+      </w:r>
+    </w:p>
+    <w:p>
+      <w:pPr>
+        <w:pStyle w:val="ListParagraph"/>
+        <w:numPr>
+          <w:ilvl w:val="0"/>
+          <w:numId w:val="2"/>
+        </w:numPr>
+      </w:pPr>
+      <w:r>
+        <w:t>Added in-game notifications when Quests finish and GuildMembers level up or join.</w:t>
+      </w:r>
+    </w:p>
+    <w:p>
+      <w:pPr>
+        <w:pStyle w:val="ListParagraph"/>
+        <w:numPr>
+          <w:ilvl w:val="0"/>
+          <w:numId w:val="2"/>
+        </w:numPr>
+      </w:pPr>
+      <w:r>
+        <w:t>Added the option of creating a biography for the Hero on the Hero menu.</w:t>
+      </w:r>
+    </w:p>
+    <w:p>
+      <w:pPr>
+        <w:pStyle w:val="ListParagraph"/>
+        <w:numPr>
+          <w:ilvl w:val="0"/>
+          <w:numId w:val="2"/>
+        </w:numPr>
+      </w:pPr>
+      <w:r>
+        <w:t xml:space="preserve"> Some bug fixes.</w:t>
       </w:r>
     </w:p>
     <w:p/>
@@ -1094,38 +1589,40 @@
           <w:b/>
           <w:bCs/>
         </w:rPr>
-        <w:t>0.0.5.3</w:t>
-      </w:r>
-      <w:r>
-        <w:rPr>
-          <w:b/>
-          <w:bCs/>
-        </w:rPr>
-        <w:t xml:space="preserve"> (09/27/20)</w:t>
-      </w:r>
-    </w:p>
-    <w:p>
-      <w:pPr>
-        <w:pStyle w:val="ListParagraph"/>
-        <w:numPr>
-          <w:ilvl w:val="0"/>
-          <w:numId w:val="2"/>
-        </w:numPr>
-      </w:pPr>
-      <w:r>
-        <w:t>Rebalanced Combat Training scoring. It is now based on accuracy; the target is the cross-point of the shield.</w:t>
-      </w:r>
-    </w:p>
-    <w:p>
-      <w:pPr>
-        <w:pStyle w:val="ListParagraph"/>
-        <w:numPr>
-          <w:ilvl w:val="0"/>
-          <w:numId w:val="2"/>
-        </w:numPr>
-      </w:pPr>
-      <w:r>
-        <w:t>Implemented Combat, Espionage and Diplomacy experience for Adventurers.</w:t>
+        <w:t>0.0.</w:t>
+      </w:r>
+      <w:r>
+        <w:rPr>
+          <w:b/>
+          <w:bCs/>
+        </w:rPr>
+        <w:t>3</w:t>
+      </w:r>
+      <w:r>
+        <w:rPr>
+          <w:b/>
+          <w:bCs/>
+        </w:rPr>
+        <w:t>.</w:t>
+      </w:r>
+      <w:r>
+        <w:rPr>
+          <w:b/>
+          <w:bCs/>
+        </w:rPr>
+        <w:t>6b (08/10/20)</w:t>
+      </w:r>
+    </w:p>
+    <w:p>
+      <w:pPr>
+        <w:pStyle w:val="ListParagraph"/>
+        <w:numPr>
+          <w:ilvl w:val="0"/>
+          <w:numId w:val="2"/>
+        </w:numPr>
+      </w:pPr>
+      <w:r>
+        <w:t>Small fix to quest failures when the app is closed: additional incidents no longer occur after the quest has failed.</w:t>
       </w:r>
     </w:p>
     <w:p/>
@@ -1141,26 +1638,88 @@
           <w:b/>
           <w:bCs/>
         </w:rPr>
-        <w:t>0.0.5.</w:t>
-      </w:r>
-      <w:r>
-        <w:rPr>
-          <w:b/>
-          <w:bCs/>
-        </w:rPr>
-        <w:t>2 (08/16/20)</w:t>
-      </w:r>
-    </w:p>
-    <w:p>
-      <w:pPr>
-        <w:pStyle w:val="ListParagraph"/>
-        <w:numPr>
-          <w:ilvl w:val="0"/>
-          <w:numId w:val="2"/>
-        </w:numPr>
-      </w:pPr>
-      <w:r>
-        <w:t>Fixed a freeze due to an infinite loop when all quests appeared in the quest pool.</w:t>
+        <w:t>0.0.</w:t>
+      </w:r>
+      <w:r>
+        <w:rPr>
+          <w:b/>
+          <w:bCs/>
+        </w:rPr>
+        <w:t>3</w:t>
+      </w:r>
+      <w:r>
+        <w:rPr>
+          <w:b/>
+          <w:bCs/>
+        </w:rPr>
+        <w:t>.</w:t>
+      </w:r>
+      <w:r>
+        <w:rPr>
+          <w:b/>
+          <w:bCs/>
+        </w:rPr>
+        <w:t>6 (08/16/20)</w:t>
+      </w:r>
+    </w:p>
+    <w:p>
+      <w:pPr>
+        <w:pStyle w:val="ListParagraph"/>
+        <w:numPr>
+          <w:ilvl w:val="0"/>
+          <w:numId w:val="2"/>
+        </w:numPr>
+      </w:pPr>
+      <w:r>
+        <w:t>Added new quests and incidents.</w:t>
+      </w:r>
+    </w:p>
+    <w:p>
+      <w:pPr>
+        <w:pStyle w:val="ListParagraph"/>
+        <w:numPr>
+          <w:ilvl w:val="0"/>
+          <w:numId w:val="2"/>
+        </w:numPr>
+      </w:pPr>
+      <w:r>
+        <w:t>Added placeholders for upcoming GuildMember stats.</w:t>
+      </w:r>
+    </w:p>
+    <w:p>
+      <w:pPr>
+        <w:pStyle w:val="ListParagraph"/>
+        <w:numPr>
+          <w:ilvl w:val="0"/>
+          <w:numId w:val="2"/>
+        </w:numPr>
+      </w:pPr>
+      <w:r>
+        <w:t>Quests can now fail if the GuildMember's health drops to 0. They must return to the Guildhall and wait for their health to recover above 0 before starting another quest.</w:t>
+      </w:r>
+    </w:p>
+    <w:p>
+      <w:pPr>
+        <w:pStyle w:val="ListParagraph"/>
+        <w:numPr>
+          <w:ilvl w:val="0"/>
+          <w:numId w:val="2"/>
+        </w:numPr>
+      </w:pPr>
+      <w:r>
+        <w:t>Health is now displayed when viewing GuildMembers.</w:t>
+      </w:r>
+    </w:p>
+    <w:p>
+      <w:pPr>
+        <w:pStyle w:val="ListParagraph"/>
+        <w:numPr>
+          <w:ilvl w:val="0"/>
+          <w:numId w:val="2"/>
+        </w:numPr>
+      </w:pPr>
+      <w:r>
+        <w:t>Fixed some minor scaling issues with tablet-sized displays.</w:t>
       </w:r>
     </w:p>
     <w:p/>
@@ -1176,62 +1735,101 @@
           <w:b/>
           <w:bCs/>
         </w:rPr>
-        <w:t>0.0.5.</w:t>
-      </w:r>
-      <w:r>
-        <w:rPr>
-          <w:b/>
-          <w:bCs/>
-        </w:rPr>
-        <w:t>1 (08/15/20)</w:t>
-      </w:r>
-    </w:p>
-    <w:p>
-      <w:pPr>
-        <w:pStyle w:val="ListParagraph"/>
-        <w:numPr>
-          <w:ilvl w:val="0"/>
-          <w:numId w:val="2"/>
-        </w:numPr>
-      </w:pPr>
-      <w:r>
-        <w:t>Fixed a bug where notifications would not behave after a scene change.</w:t>
-      </w:r>
-    </w:p>
-    <w:p>
-      <w:pPr>
-        <w:pStyle w:val="ListParagraph"/>
-        <w:numPr>
-          <w:ilvl w:val="0"/>
-          <w:numId w:val="2"/>
-        </w:numPr>
-      </w:pPr>
-      <w:r>
-        <w:t>Fixed a bug where Peasants would upgrade to a Level 0 Adventurer instead of Level 1.</w:t>
-      </w:r>
-    </w:p>
-    <w:p>
-      <w:pPr>
-        <w:pStyle w:val="ListParagraph"/>
-        <w:numPr>
-          <w:ilvl w:val="0"/>
-          <w:numId w:val="2"/>
-        </w:numPr>
-      </w:pPr>
-      <w:r>
-        <w:t>Adjusted Peasant hitpoints so that when they reach Adventurer they "upgrade" to 100 HP.</w:t>
-      </w:r>
-    </w:p>
-    <w:p>
-      <w:pPr>
-        <w:pStyle w:val="ListParagraph"/>
-        <w:numPr>
-          <w:ilvl w:val="0"/>
-          <w:numId w:val="2"/>
-        </w:numPr>
-      </w:pPr>
-      <w:r>
-        <w:t>Added the foreground Reset button back in... For emergencies.</w:t>
+        <w:lastRenderedPageBreak/>
+        <w:t>0.0.</w:t>
+      </w:r>
+      <w:r>
+        <w:rPr>
+          <w:b/>
+          <w:bCs/>
+        </w:rPr>
+        <w:t>3</w:t>
+      </w:r>
+      <w:r>
+        <w:rPr>
+          <w:b/>
+          <w:bCs/>
+        </w:rPr>
+        <w:t>.</w:t>
+      </w:r>
+      <w:r>
+        <w:rPr>
+          <w:b/>
+          <w:bCs/>
+        </w:rPr>
+        <w:t>5 (08/10/20)</w:t>
+      </w:r>
+    </w:p>
+    <w:p>
+      <w:pPr>
+        <w:pStyle w:val="ListParagraph"/>
+        <w:numPr>
+          <w:ilvl w:val="0"/>
+          <w:numId w:val="2"/>
+        </w:numPr>
+      </w:pPr>
+      <w:r>
+        <w:t>Added GuildMember health recovery while the game is closed.</w:t>
+      </w:r>
+    </w:p>
+    <w:p>
+      <w:pPr>
+        <w:pStyle w:val="ListParagraph"/>
+        <w:numPr>
+          <w:ilvl w:val="0"/>
+          <w:numId w:val="2"/>
+        </w:numPr>
+      </w:pPr>
+      <w:r>
+        <w:t>Fixed a bug that prevented GuildMember health from properly loading after quitting and reopening the game.</w:t>
+      </w:r>
+    </w:p>
+    <w:p>
+      <w:pPr>
+        <w:pStyle w:val="ListParagraph"/>
+        <w:numPr>
+          <w:ilvl w:val="0"/>
+          <w:numId w:val="2"/>
+        </w:numPr>
+      </w:pPr>
+      <w:r>
+        <w:t>Fixed a bug that prevented button click SFX from being affected by sound settings.</w:t>
+      </w:r>
+    </w:p>
+    <w:p>
+      <w:pPr>
+        <w:pStyle w:val="ListParagraph"/>
+        <w:numPr>
+          <w:ilvl w:val="0"/>
+          <w:numId w:val="2"/>
+        </w:numPr>
+      </w:pPr>
+      <w:r>
+        <w:t>Menus no longer deactivate when closed. Leaving them active seems to be more performant than deactivating/reactivating on demand.</w:t>
+      </w:r>
+    </w:p>
+    <w:p>
+      <w:pPr>
+        <w:pStyle w:val="ListParagraph"/>
+        <w:numPr>
+          <w:ilvl w:val="0"/>
+          <w:numId w:val="2"/>
+        </w:numPr>
+      </w:pPr>
+      <w:r>
+        <w:t>Incorporated the menu transition SFX into the animation so that they are synced.</w:t>
+      </w:r>
+    </w:p>
+    <w:p>
+      <w:pPr>
+        <w:pStyle w:val="ListParagraph"/>
+        <w:numPr>
+          <w:ilvl w:val="0"/>
+          <w:numId w:val="2"/>
+        </w:numPr>
+      </w:pPr>
+      <w:r>
+        <w:t>Some minor graphical fixes.</w:t>
       </w:r>
     </w:p>
     <w:p/>
@@ -1247,50 +1845,329 @@
           <w:b/>
           <w:bCs/>
         </w:rPr>
-        <w:t>0.0.5.</w:t>
-      </w:r>
-      <w:r>
-        <w:rPr>
-          <w:b/>
-          <w:bCs/>
-        </w:rPr>
-        <w:t>0 (08/15/20)</w:t>
-      </w:r>
-    </w:p>
-    <w:p>
-      <w:pPr>
-        <w:pStyle w:val="ListParagraph"/>
-        <w:numPr>
-          <w:ilvl w:val="0"/>
-          <w:numId w:val="2"/>
-        </w:numPr>
-      </w:pPr>
-      <w:r>
-        <w:t>Combat Training minigame has been added. It rewards a small amount of experience and can be used to level up either Adventurers or Peasants.</w:t>
-      </w:r>
-    </w:p>
-    <w:p>
-      <w:pPr>
-        <w:pStyle w:val="ListParagraph"/>
-        <w:numPr>
-          <w:ilvl w:val="0"/>
-          <w:numId w:val="2"/>
-        </w:numPr>
-      </w:pPr>
-      <w:r>
-        <w:t>Peasants now become Adventurers when they reach level 5. They are reset to level 1 and their experience is reset to 0 to reflect their change of Vocation.</w:t>
-      </w:r>
-    </w:p>
-    <w:p>
-      <w:pPr>
-        <w:pStyle w:val="ListParagraph"/>
-        <w:numPr>
-          <w:ilvl w:val="0"/>
-          <w:numId w:val="2"/>
-        </w:numPr>
-      </w:pPr>
-      <w:r>
-        <w:t>Leveling up increases GuildMembers' max health and heals them completely.</w:t>
+        <w:t>0.0.</w:t>
+      </w:r>
+      <w:r>
+        <w:rPr>
+          <w:b/>
+          <w:bCs/>
+        </w:rPr>
+        <w:t>3</w:t>
+      </w:r>
+      <w:r>
+        <w:rPr>
+          <w:b/>
+          <w:bCs/>
+        </w:rPr>
+        <w:t>.</w:t>
+      </w:r>
+      <w:r>
+        <w:rPr>
+          <w:b/>
+          <w:bCs/>
+        </w:rPr>
+        <w:t>4 (08/09/20)</w:t>
+      </w:r>
+    </w:p>
+    <w:p>
+      <w:pPr>
+        <w:pStyle w:val="ListParagraph"/>
+        <w:numPr>
+          <w:ilvl w:val="0"/>
+          <w:numId w:val="2"/>
+        </w:numPr>
+      </w:pPr>
+      <w:r>
+        <w:t>Fixed a bug that caused GuildMembers to not recover if their Hitpoints reached 0.</w:t>
+      </w:r>
+    </w:p>
+    <w:p/>
+    <w:p>
+      <w:pPr>
+        <w:rPr>
+          <w:b/>
+          <w:bCs/>
+        </w:rPr>
+      </w:pPr>
+      <w:r>
+        <w:rPr>
+          <w:b/>
+          <w:bCs/>
+        </w:rPr>
+        <w:t>0.0.</w:t>
+      </w:r>
+      <w:r>
+        <w:rPr>
+          <w:b/>
+          <w:bCs/>
+        </w:rPr>
+        <w:t>3</w:t>
+      </w:r>
+      <w:r>
+        <w:rPr>
+          <w:b/>
+          <w:bCs/>
+        </w:rPr>
+        <w:t>.</w:t>
+      </w:r>
+      <w:r>
+        <w:rPr>
+          <w:b/>
+          <w:bCs/>
+        </w:rPr>
+        <w:t>3 (08/09/20)</w:t>
+      </w:r>
+    </w:p>
+    <w:p>
+      <w:pPr>
+        <w:pStyle w:val="ListParagraph"/>
+        <w:numPr>
+          <w:ilvl w:val="0"/>
+          <w:numId w:val="2"/>
+        </w:numPr>
+      </w:pPr>
+      <w:r>
+        <w:t>Incidents now have positive, negative or neutral results. These affect resources, experience and GuildMember hitpoints.</w:t>
+      </w:r>
+    </w:p>
+    <w:p>
+      <w:pPr>
+        <w:pStyle w:val="ListParagraph"/>
+        <w:numPr>
+          <w:ilvl w:val="0"/>
+          <w:numId w:val="2"/>
+        </w:numPr>
+      </w:pPr>
+      <w:r>
+        <w:t>GuildMembers now become Incapacitated if their hitpoints are at 0. Hitpoints regenerate over time when not on a quest.</w:t>
+      </w:r>
+    </w:p>
+    <w:p>
+      <w:pPr>
+        <w:pStyle w:val="ListParagraph"/>
+        <w:numPr>
+          <w:ilvl w:val="0"/>
+          <w:numId w:val="2"/>
+        </w:numPr>
+      </w:pPr>
+      <w:r>
+        <w:t>Streamlined the Quest-starting process and reworked the appearance of the quest information and Quest Journals.</w:t>
+      </w:r>
+    </w:p>
+    <w:p/>
+    <w:p>
+      <w:pPr>
+        <w:rPr>
+          <w:b/>
+          <w:bCs/>
+        </w:rPr>
+      </w:pPr>
+      <w:r>
+        <w:rPr>
+          <w:b/>
+          <w:bCs/>
+        </w:rPr>
+        <w:t>0.0.</w:t>
+      </w:r>
+      <w:r>
+        <w:rPr>
+          <w:b/>
+          <w:bCs/>
+        </w:rPr>
+        <w:t>3</w:t>
+      </w:r>
+      <w:r>
+        <w:rPr>
+          <w:b/>
+          <w:bCs/>
+        </w:rPr>
+        <w:t>.</w:t>
+      </w:r>
+      <w:r>
+        <w:rPr>
+          <w:b/>
+          <w:bCs/>
+        </w:rPr>
+        <w:t>2 (08/08/20)</w:t>
+      </w:r>
+    </w:p>
+    <w:p>
+      <w:pPr>
+        <w:pStyle w:val="ListParagraph"/>
+        <w:numPr>
+          <w:ilvl w:val="0"/>
+          <w:numId w:val="2"/>
+        </w:numPr>
+      </w:pPr>
+      <w:r>
+        <w:t>Fixed the QuestData not finding the associated GuildMember after loading a game.</w:t>
+      </w:r>
+    </w:p>
+    <w:p>
+      <w:pPr>
+        <w:pStyle w:val="ListParagraph"/>
+        <w:numPr>
+          <w:ilvl w:val="0"/>
+          <w:numId w:val="2"/>
+        </w:numPr>
+      </w:pPr>
+      <w:r>
+        <w:t>Further updated all GuildMember data referencs to IDs to avoid redundancies.</w:t>
+      </w:r>
+    </w:p>
+    <w:p>
+      <w:pPr>
+        <w:pStyle w:val="ListParagraph"/>
+        <w:numPr>
+          <w:ilvl w:val="0"/>
+          <w:numId w:val="2"/>
+        </w:numPr>
+      </w:pPr>
+      <w:r>
+        <w:t>Lots of code refactoring.</w:t>
+      </w:r>
+    </w:p>
+    <w:p/>
+    <w:p>
+      <w:pPr>
+        <w:rPr>
+          <w:b/>
+          <w:bCs/>
+        </w:rPr>
+      </w:pPr>
+      <w:r>
+        <w:rPr>
+          <w:b/>
+          <w:bCs/>
+        </w:rPr>
+        <w:t>0.0.</w:t>
+      </w:r>
+      <w:r>
+        <w:rPr>
+          <w:b/>
+          <w:bCs/>
+        </w:rPr>
+        <w:t>3</w:t>
+      </w:r>
+      <w:r>
+        <w:rPr>
+          <w:b/>
+          <w:bCs/>
+        </w:rPr>
+        <w:t>.</w:t>
+      </w:r>
+      <w:r>
+        <w:rPr>
+          <w:b/>
+          <w:bCs/>
+        </w:rPr>
+        <w:t>1 (08/08/20)</w:t>
+      </w:r>
+    </w:p>
+    <w:p>
+      <w:pPr>
+        <w:pStyle w:val="ListParagraph"/>
+        <w:numPr>
+          <w:ilvl w:val="0"/>
+          <w:numId w:val="2"/>
+        </w:numPr>
+      </w:pPr>
+      <w:r>
+        <w:t>Changed the GuildMember reference in the QuestData to an ID to avoid redundant GuildMemberData objects.</w:t>
+      </w:r>
+    </w:p>
+    <w:p>
+      <w:pPr>
+        <w:pStyle w:val="ListParagraph"/>
+        <w:numPr>
+          <w:ilvl w:val="0"/>
+          <w:numId w:val="2"/>
+        </w:numPr>
+      </w:pPr>
+      <w:r>
+        <w:t>Corrected a bug where GuildMembers would not receive experience if the quest was completed while the game was closed.</w:t>
+      </w:r>
+    </w:p>
+    <w:p>
+      <w:pPr>
+        <w:pStyle w:val="ListParagraph"/>
+        <w:numPr>
+          <w:ilvl w:val="0"/>
+          <w:numId w:val="2"/>
+        </w:numPr>
+      </w:pPr>
+      <w:r>
+        <w:t>Removed the Start screen. Change Log is now accessible through the Settings menu.</w:t>
+      </w:r>
+    </w:p>
+    <w:p/>
+    <w:p>
+      <w:pPr>
+        <w:rPr>
+          <w:b/>
+          <w:bCs/>
+        </w:rPr>
+      </w:pPr>
+      <w:r>
+        <w:rPr>
+          <w:b/>
+          <w:bCs/>
+        </w:rPr>
+        <w:t>0.0.</w:t>
+      </w:r>
+      <w:r>
+        <w:rPr>
+          <w:b/>
+          <w:bCs/>
+        </w:rPr>
+        <w:t>3</w:t>
+      </w:r>
+      <w:r>
+        <w:rPr>
+          <w:b/>
+          <w:bCs/>
+        </w:rPr>
+        <w:t>.</w:t>
+      </w:r>
+      <w:r>
+        <w:rPr>
+          <w:b/>
+          <w:bCs/>
+        </w:rPr>
+        <w:t>0</w:t>
+      </w:r>
+      <w:r>
+        <w:rPr>
+          <w:b/>
+          <w:bCs/>
+        </w:rPr>
+        <w:t xml:space="preserve"> (08/</w:t>
+      </w:r>
+      <w:r>
+        <w:rPr>
+          <w:b/>
+          <w:bCs/>
+        </w:rPr>
+        <w:t>07</w:t>
+      </w:r>
+      <w:r>
+        <w:rPr>
+          <w:b/>
+          <w:bCs/>
+        </w:rPr>
+        <w:t>/20)</w:t>
+      </w:r>
+    </w:p>
+    <w:p>
+      <w:pPr>
+        <w:pStyle w:val="ListParagraph"/>
+        <w:numPr>
+          <w:ilvl w:val="0"/>
+          <w:numId w:val="2"/>
+        </w:numPr>
+      </w:pPr>
+      <w:r>
+        <w:t>NOTE: All save games should be reset to avoid errors in the new build.</w:t>
       </w:r>
     </w:p>
     <w:p>
@@ -1303,31 +2180,43 @@
       </w:pPr>
       <w:r>
         <w:lastRenderedPageBreak/>
-        <w:t>Notifications have been updated to visually reflect whether they bring good or bad news. They also link to an appropriate menu, or can be closed without taking action. They also automatically dismiss after 5 seconds.</w:t>
-      </w:r>
-    </w:p>
-    <w:p>
-      <w:pPr>
-        <w:pStyle w:val="ListParagraph"/>
-        <w:numPr>
-          <w:ilvl w:val="0"/>
-          <w:numId w:val="2"/>
-        </w:numPr>
-      </w:pPr>
-      <w:r>
-        <w:t>Some adjustments have been made to the rate at which new quests are added to the quest pool, as well as how frequently new GuildMembers join the Guild.</w:t>
-      </w:r>
-    </w:p>
-    <w:p>
-      <w:pPr>
-        <w:pStyle w:val="ListParagraph"/>
-        <w:numPr>
-          <w:ilvl w:val="0"/>
-          <w:numId w:val="2"/>
-        </w:numPr>
-      </w:pPr>
-      <w:r>
-        <w:t>Fixed issue of having multiple of the same quest appear in the quest pool.</w:t>
+        <w:t>Added the Settings menu and functional volume settings. They are stored in the save file so are persistent.</w:t>
+      </w:r>
+    </w:p>
+    <w:p>
+      <w:pPr>
+        <w:pStyle w:val="ListParagraph"/>
+        <w:numPr>
+          <w:ilvl w:val="0"/>
+          <w:numId w:val="2"/>
+        </w:numPr>
+      </w:pPr>
+      <w:r>
+        <w:t>Removed the Load button on the Start menu. Loading is now automatic if a save file exists. Players can reset their game in the Settings menu to remove their save file and start over.</w:t>
+      </w:r>
+    </w:p>
+    <w:p>
+      <w:pPr>
+        <w:pStyle w:val="ListParagraph"/>
+        <w:numPr>
+          <w:ilvl w:val="0"/>
+          <w:numId w:val="2"/>
+        </w:numPr>
+      </w:pPr>
+      <w:r>
+        <w:t>Further fixed the memory leak issue. It should be completely gone now.</w:t>
+      </w:r>
+    </w:p>
+    <w:p>
+      <w:pPr>
+        <w:pStyle w:val="ListParagraph"/>
+        <w:numPr>
+          <w:ilvl w:val="0"/>
+          <w:numId w:val="2"/>
+        </w:numPr>
+      </w:pPr>
+      <w:r>
+        <w:t>Gave QuestPool quests an instance ID. It's not a great ID implementation, but it will do for now.</w:t>
       </w:r>
     </w:p>
     <w:p/>
@@ -1350,7 +2239,7 @@
           <w:b/>
           <w:bCs/>
         </w:rPr>
-        <w:t>4</w:t>
+        <w:t>2</w:t>
       </w:r>
       <w:r>
         <w:rPr>
@@ -1364,55 +2253,57 @@
           <w:b/>
           <w:bCs/>
         </w:rPr>
-        <w:t>0 (08/12/20)</w:t>
-      </w:r>
-    </w:p>
-    <w:p>
-      <w:pPr>
-        <w:pStyle w:val="ListParagraph"/>
-        <w:numPr>
-          <w:ilvl w:val="0"/>
-          <w:numId w:val="2"/>
-        </w:numPr>
-      </w:pPr>
-      <w:r>
-        <w:t>GuildMembers now level up.</w:t>
-      </w:r>
-    </w:p>
-    <w:p>
-      <w:pPr>
-        <w:pStyle w:val="ListParagraph"/>
-        <w:numPr>
-          <w:ilvl w:val="0"/>
-          <w:numId w:val="2"/>
-        </w:numPr>
-      </w:pPr>
-      <w:r>
-        <w:t>Added in-game notifications when Quests finish and GuildMembers level up or join.</w:t>
-      </w:r>
-    </w:p>
-    <w:p>
-      <w:pPr>
-        <w:pStyle w:val="ListParagraph"/>
-        <w:numPr>
-          <w:ilvl w:val="0"/>
-          <w:numId w:val="2"/>
-        </w:numPr>
-      </w:pPr>
-      <w:r>
-        <w:t>Added the option of creating a biography for the Hero on the Hero menu.</w:t>
-      </w:r>
-    </w:p>
-    <w:p>
-      <w:pPr>
-        <w:pStyle w:val="ListParagraph"/>
-        <w:numPr>
-          <w:ilvl w:val="0"/>
-          <w:numId w:val="2"/>
-        </w:numPr>
-      </w:pPr>
-      <w:r>
-        <w:t xml:space="preserve"> Some bug fixes.</w:t>
+        <w:t>2 (08/</w:t>
+      </w:r>
+      <w:r>
+        <w:rPr>
+          <w:b/>
+          <w:bCs/>
+        </w:rPr>
+        <w:t>0</w:t>
+      </w:r>
+      <w:r>
+        <w:rPr>
+          <w:b/>
+          <w:bCs/>
+        </w:rPr>
+        <w:t>6/20)</w:t>
+      </w:r>
+    </w:p>
+    <w:p>
+      <w:pPr>
+        <w:pStyle w:val="ListParagraph"/>
+        <w:numPr>
+          <w:ilvl w:val="0"/>
+          <w:numId w:val="2"/>
+        </w:numPr>
+      </w:pPr>
+      <w:r>
+        <w:t>Randomly generated Guild Member names are now a combination of a randomly selected prefix and suffix to create more variety. More name possibilities to be added in the future.</w:t>
+      </w:r>
+    </w:p>
+    <w:p>
+      <w:pPr>
+        <w:pStyle w:val="ListParagraph"/>
+        <w:numPr>
+          <w:ilvl w:val="0"/>
+          <w:numId w:val="2"/>
+        </w:numPr>
+      </w:pPr>
+      <w:r>
+        <w:t>Menus now deactivate when they are closed, which should improve performance.</w:t>
+      </w:r>
+    </w:p>
+    <w:p>
+      <w:pPr>
+        <w:pStyle w:val="ListParagraph"/>
+        <w:numPr>
+          <w:ilvl w:val="0"/>
+          <w:numId w:val="2"/>
+        </w:numPr>
+      </w:pPr>
+      <w:r>
+        <w:t>Guild Member avatars are now displayed in the Guild Members menu and when selecting an Adventurer for a Quest.</w:t>
       </w:r>
     </w:p>
     <w:p/>
@@ -1435,7 +2326,7 @@
           <w:b/>
           <w:bCs/>
         </w:rPr>
-        <w:t>3</w:t>
+        <w:t>2</w:t>
       </w:r>
       <w:r>
         <w:rPr>
@@ -1449,19 +2340,52 @@
           <w:b/>
           <w:bCs/>
         </w:rPr>
-        <w:t>6b (08/10/20)</w:t>
-      </w:r>
-    </w:p>
-    <w:p>
-      <w:pPr>
-        <w:pStyle w:val="ListParagraph"/>
-        <w:numPr>
-          <w:ilvl w:val="0"/>
-          <w:numId w:val="2"/>
-        </w:numPr>
-      </w:pPr>
-      <w:r>
-        <w:t>Small fix to quest failures when the app is closed: additional incidents no longer occur after the quest has failed.</w:t>
+        <w:t>1b2</w:t>
+      </w:r>
+      <w:r>
+        <w:rPr>
+          <w:b/>
+          <w:bCs/>
+        </w:rPr>
+        <w:t xml:space="preserve"> (08/</w:t>
+      </w:r>
+      <w:r>
+        <w:rPr>
+          <w:b/>
+          <w:bCs/>
+        </w:rPr>
+        <w:t>05</w:t>
+      </w:r>
+      <w:r>
+        <w:rPr>
+          <w:b/>
+          <w:bCs/>
+        </w:rPr>
+        <w:t>/20)</w:t>
+      </w:r>
+    </w:p>
+    <w:p>
+      <w:pPr>
+        <w:pStyle w:val="ListParagraph"/>
+        <w:numPr>
+          <w:ilvl w:val="0"/>
+          <w:numId w:val="2"/>
+        </w:numPr>
+      </w:pPr>
+      <w:r>
+        <w:t>Fixed an Android resource loading issue that prevented the Hero's avatar from appearing after loading a saved game.</w:t>
+      </w:r>
+    </w:p>
+    <w:p>
+      <w:pPr>
+        <w:pStyle w:val="ListParagraph"/>
+        <w:numPr>
+          <w:ilvl w:val="0"/>
+          <w:numId w:val="2"/>
+        </w:numPr>
+      </w:pPr>
+      <w:r>
+        <w:t>Fixed a null reference error when loading a Guild Member with no avatar.</w:t>
       </w:r>
     </w:p>
     <w:p/>
@@ -1484,7 +2408,7 @@
           <w:b/>
           <w:bCs/>
         </w:rPr>
-        <w:t>3</w:t>
+        <w:t>2</w:t>
       </w:r>
       <w:r>
         <w:rPr>
@@ -1498,67 +2422,52 @@
           <w:b/>
           <w:bCs/>
         </w:rPr>
-        <w:t>6 (08/16/20)</w:t>
-      </w:r>
-    </w:p>
-    <w:p>
-      <w:pPr>
-        <w:pStyle w:val="ListParagraph"/>
-        <w:numPr>
-          <w:ilvl w:val="0"/>
-          <w:numId w:val="2"/>
-        </w:numPr>
-      </w:pPr>
-      <w:r>
-        <w:t>Added new quests and incidents.</w:t>
-      </w:r>
-    </w:p>
-    <w:p>
-      <w:pPr>
-        <w:pStyle w:val="ListParagraph"/>
-        <w:numPr>
-          <w:ilvl w:val="0"/>
-          <w:numId w:val="2"/>
-        </w:numPr>
-      </w:pPr>
-      <w:r>
-        <w:t>Added placeholders for upcoming GuildMember stats.</w:t>
-      </w:r>
-    </w:p>
-    <w:p>
-      <w:pPr>
-        <w:pStyle w:val="ListParagraph"/>
-        <w:numPr>
-          <w:ilvl w:val="0"/>
-          <w:numId w:val="2"/>
-        </w:numPr>
-      </w:pPr>
-      <w:r>
-        <w:t>Quests can now fail if the GuildMember's health drops to 0. They must return to the Guildhall and wait for their health to recover above 0 before starting another quest.</w:t>
-      </w:r>
-    </w:p>
-    <w:p>
-      <w:pPr>
-        <w:pStyle w:val="ListParagraph"/>
-        <w:numPr>
-          <w:ilvl w:val="0"/>
-          <w:numId w:val="2"/>
-        </w:numPr>
-      </w:pPr>
-      <w:r>
-        <w:t>Health is now displayed when viewing GuildMembers.</w:t>
-      </w:r>
-    </w:p>
-    <w:p>
-      <w:pPr>
-        <w:pStyle w:val="ListParagraph"/>
-        <w:numPr>
-          <w:ilvl w:val="0"/>
-          <w:numId w:val="2"/>
-        </w:numPr>
-      </w:pPr>
-      <w:r>
-        <w:t>Fixed some minor scaling issues with tablet-sized displays.</w:t>
+        <w:t>1b</w:t>
+      </w:r>
+      <w:r>
+        <w:rPr>
+          <w:b/>
+          <w:bCs/>
+        </w:rPr>
+        <w:t xml:space="preserve"> (08/</w:t>
+      </w:r>
+      <w:r>
+        <w:rPr>
+          <w:b/>
+          <w:bCs/>
+        </w:rPr>
+        <w:t>05</w:t>
+      </w:r>
+      <w:r>
+        <w:rPr>
+          <w:b/>
+          <w:bCs/>
+        </w:rPr>
+        <w:t>/20)</w:t>
+      </w:r>
+    </w:p>
+    <w:p>
+      <w:pPr>
+        <w:pStyle w:val="ListParagraph"/>
+        <w:numPr>
+          <w:ilvl w:val="0"/>
+          <w:numId w:val="2"/>
+        </w:numPr>
+      </w:pPr>
+      <w:r>
+        <w:t>Fixed a critical memory leak that caused a crash while loading active quests.</w:t>
+      </w:r>
+    </w:p>
+    <w:p>
+      <w:pPr>
+        <w:pStyle w:val="ListParagraph"/>
+        <w:numPr>
+          <w:ilvl w:val="0"/>
+          <w:numId w:val="2"/>
+        </w:numPr>
+      </w:pPr>
+      <w:r>
+        <w:t>Fixed some UI scaling issues.</w:t>
       </w:r>
     </w:p>
     <w:p/>
@@ -1581,7 +2490,7 @@
           <w:b/>
           <w:bCs/>
         </w:rPr>
-        <w:t>3</w:t>
+        <w:t>2</w:t>
       </w:r>
       <w:r>
         <w:rPr>
@@ -1595,79 +2504,64 @@
           <w:b/>
           <w:bCs/>
         </w:rPr>
-        <w:t>5 (08/10/20)</w:t>
-      </w:r>
-    </w:p>
-    <w:p>
-      <w:pPr>
-        <w:pStyle w:val="ListParagraph"/>
-        <w:numPr>
-          <w:ilvl w:val="0"/>
-          <w:numId w:val="2"/>
-        </w:numPr>
-      </w:pPr>
-      <w:r>
-        <w:t>Added GuildMember health recovery while the game is closed.</w:t>
-      </w:r>
-    </w:p>
-    <w:p>
-      <w:pPr>
-        <w:pStyle w:val="ListParagraph"/>
-        <w:numPr>
-          <w:ilvl w:val="0"/>
-          <w:numId w:val="2"/>
-        </w:numPr>
-      </w:pPr>
-      <w:r>
-        <w:t>Fixed a bug that prevented GuildMember health from properly loading after quitting and reopening the game.</w:t>
-      </w:r>
-    </w:p>
-    <w:p>
-      <w:pPr>
-        <w:pStyle w:val="ListParagraph"/>
-        <w:numPr>
-          <w:ilvl w:val="0"/>
-          <w:numId w:val="2"/>
-        </w:numPr>
-      </w:pPr>
-      <w:r>
-        <w:t>Fixed a bug that prevented button click SFX from being affected by sound settings.</w:t>
-      </w:r>
-    </w:p>
-    <w:p>
-      <w:pPr>
-        <w:pStyle w:val="ListParagraph"/>
-        <w:numPr>
-          <w:ilvl w:val="0"/>
-          <w:numId w:val="2"/>
-        </w:numPr>
-      </w:pPr>
-      <w:r>
-        <w:t>Menus no longer deactivate when closed. Leaving them active seems to be more performant than deactivating/reactivating on demand.</w:t>
-      </w:r>
-    </w:p>
-    <w:p>
-      <w:pPr>
-        <w:pStyle w:val="ListParagraph"/>
-        <w:numPr>
-          <w:ilvl w:val="0"/>
-          <w:numId w:val="2"/>
-        </w:numPr>
-      </w:pPr>
-      <w:r>
-        <w:t>Incorporated the menu transition SFX into the animation so that they are synced.</w:t>
-      </w:r>
-    </w:p>
-    <w:p>
-      <w:pPr>
-        <w:pStyle w:val="ListParagraph"/>
-        <w:numPr>
-          <w:ilvl w:val="0"/>
-          <w:numId w:val="2"/>
-        </w:numPr>
-      </w:pPr>
-      <w:r>
-        <w:t>Some minor graphical fixes.</w:t>
+        <w:t>1</w:t>
+      </w:r>
+      <w:r>
+        <w:rPr>
+          <w:b/>
+          <w:bCs/>
+        </w:rPr>
+        <w:t xml:space="preserve"> (08/</w:t>
+      </w:r>
+      <w:r>
+        <w:rPr>
+          <w:b/>
+          <w:bCs/>
+        </w:rPr>
+        <w:t>05</w:t>
+      </w:r>
+      <w:r>
+        <w:rPr>
+          <w:b/>
+          <w:bCs/>
+        </w:rPr>
+        <w:t>/20)</w:t>
+      </w:r>
+    </w:p>
+    <w:p>
+      <w:pPr>
+        <w:pStyle w:val="ListParagraph"/>
+        <w:numPr>
+          <w:ilvl w:val="0"/>
+          <w:numId w:val="2"/>
+        </w:numPr>
+      </w:pPr>
+      <w:r>
+        <w:t>The game now saves and persists after closing. Reopening will continue existing quests and reload existing guild information.</w:t>
+      </w:r>
+    </w:p>
+    <w:p>
+      <w:pPr>
+        <w:pStyle w:val="ListParagraph"/>
+        <w:numPr>
+          <w:ilvl w:val="0"/>
+          <w:numId w:val="2"/>
+        </w:numPr>
+      </w:pPr>
+      <w:r>
+        <w:t>Guild Renown has been added as a currency. This will be used to determine when new peasants join the guild.</w:t>
+      </w:r>
+    </w:p>
+    <w:p>
+      <w:pPr>
+        <w:pStyle w:val="ListParagraph"/>
+        <w:numPr>
+          <w:ilvl w:val="0"/>
+          <w:numId w:val="2"/>
+        </w:numPr>
+      </w:pPr>
+      <w:r>
+        <w:t>Some new quests have been added.</w:t>
       </w:r>
     </w:p>
     <w:p/>
@@ -1690,7 +2584,7 @@
           <w:b/>
           <w:bCs/>
         </w:rPr>
-        <w:t>3</w:t>
+        <w:t>2</w:t>
       </w:r>
       <w:r>
         <w:rPr>
@@ -1704,7 +2598,54 @@
           <w:b/>
           <w:bCs/>
         </w:rPr>
-        <w:t>4 (08/09/20)</w:t>
+        <w:t>0</w:t>
+      </w:r>
+      <w:r>
+        <w:rPr>
+          <w:b/>
+          <w:bCs/>
+        </w:rPr>
+        <w:t xml:space="preserve"> (0</w:t>
+      </w:r>
+      <w:r>
+        <w:rPr>
+          <w:b/>
+          <w:bCs/>
+        </w:rPr>
+        <w:t>7</w:t>
+      </w:r>
+      <w:r>
+        <w:rPr>
+          <w:b/>
+          <w:bCs/>
+        </w:rPr>
+        <w:t>/</w:t>
+      </w:r>
+      <w:r>
+        <w:rPr>
+          <w:b/>
+          <w:bCs/>
+        </w:rPr>
+        <w:t>24</w:t>
+      </w:r>
+      <w:r>
+        <w:rPr>
+          <w:b/>
+          <w:bCs/>
+        </w:rPr>
+        <w:t>/20)</w:t>
+      </w:r>
+    </w:p>
+    <w:p>
+      <w:pPr>
+        <w:pStyle w:val="ListParagraph"/>
+        <w:numPr>
+          <w:ilvl w:val="0"/>
+          <w:numId w:val="2"/>
+        </w:numPr>
+      </w:pPr>
+      <w:r>
+        <w:t>The basic game loop is now functional. Quests can be started and incidents occur every 10 seconds until the quest ends. However, there is no quest ending yet (no message, no reward, etc.).</w:t>
       </w:r>
     </w:p>
     <w:p>
@@ -1717,7 +2658,19 @@
       </w:pPr>
       <w:r>
         <w:lastRenderedPageBreak/>
-        <w:t>Fixed a bug that caused GuildMembers to not recover if their Hitpoints reached 0.</w:t>
+        <w:t>Many objects have been conformed to prefabs which should make the game a little more streamlined and easier to develop/debug and extend with new features.</w:t>
+      </w:r>
+    </w:p>
+    <w:p>
+      <w:pPr>
+        <w:pStyle w:val="ListParagraph"/>
+        <w:numPr>
+          <w:ilvl w:val="0"/>
+          <w:numId w:val="2"/>
+        </w:numPr>
+      </w:pPr>
+      <w:r>
+        <w:t>Removed the UI Scaling Test Scene. It is no longer needed.</w:t>
       </w:r>
     </w:p>
     <w:p/>
@@ -1740,7 +2693,7 @@
           <w:b/>
           <w:bCs/>
         </w:rPr>
-        <w:t>3</w:t>
+        <w:t>1</w:t>
       </w:r>
       <w:r>
         <w:rPr>
@@ -1754,43 +2707,66 @@
           <w:b/>
           <w:bCs/>
         </w:rPr>
-        <w:t>3 (08/09/20)</w:t>
-      </w:r>
-    </w:p>
-    <w:p>
-      <w:pPr>
-        <w:pStyle w:val="ListParagraph"/>
-        <w:numPr>
-          <w:ilvl w:val="0"/>
-          <w:numId w:val="2"/>
-        </w:numPr>
-      </w:pPr>
-      <w:r>
-        <w:t>Incidents now have positive, negative or neutral results. These affect resources, experience and GuildMember hitpoints.</w:t>
-      </w:r>
-    </w:p>
-    <w:p>
-      <w:pPr>
-        <w:pStyle w:val="ListParagraph"/>
-        <w:numPr>
-          <w:ilvl w:val="0"/>
-          <w:numId w:val="2"/>
-        </w:numPr>
-      </w:pPr>
-      <w:r>
-        <w:t>GuildMembers now become Incapacitated if their hitpoints are at 0. Hitpoints regenerate over time when not on a quest.</w:t>
-      </w:r>
-    </w:p>
-    <w:p>
-      <w:pPr>
-        <w:pStyle w:val="ListParagraph"/>
-        <w:numPr>
-          <w:ilvl w:val="0"/>
-          <w:numId w:val="2"/>
-        </w:numPr>
-      </w:pPr>
-      <w:r>
-        <w:t>Streamlined the Quest-starting process and reworked the appearance of the quest information and Quest Journals.</w:t>
+        <w:t>7</w:t>
+      </w:r>
+      <w:r>
+        <w:rPr>
+          <w:b/>
+          <w:bCs/>
+        </w:rPr>
+        <w:t xml:space="preserve"> (0</w:t>
+      </w:r>
+      <w:r>
+        <w:rPr>
+          <w:b/>
+          <w:bCs/>
+        </w:rPr>
+        <w:t>7</w:t>
+      </w:r>
+      <w:r>
+        <w:rPr>
+          <w:b/>
+          <w:bCs/>
+        </w:rPr>
+        <w:t>/</w:t>
+      </w:r>
+      <w:r>
+        <w:rPr>
+          <w:b/>
+          <w:bCs/>
+        </w:rPr>
+        <w:t>03</w:t>
+      </w:r>
+      <w:r>
+        <w:rPr>
+          <w:b/>
+          <w:bCs/>
+        </w:rPr>
+        <w:t>/20)</w:t>
+      </w:r>
+    </w:p>
+    <w:p>
+      <w:pPr>
+        <w:pStyle w:val="ListParagraph"/>
+        <w:numPr>
+          <w:ilvl w:val="0"/>
+          <w:numId w:val="2"/>
+        </w:numPr>
+      </w:pPr>
+      <w:r>
+        <w:t>Fully converted all menus to a new scaling setting. This should keep the appearance consistent across most popular devices.</w:t>
+      </w:r>
+    </w:p>
+    <w:p>
+      <w:pPr>
+        <w:pStyle w:val="ListParagraph"/>
+        <w:numPr>
+          <w:ilvl w:val="0"/>
+          <w:numId w:val="2"/>
+        </w:numPr>
+      </w:pPr>
+      <w:r>
+        <w:t>QuestManager now pulls 5 random quests at Start and displays them in the Start Quest menu. They are still not functional, however.</w:t>
       </w:r>
     </w:p>
     <w:p/>
@@ -1813,7 +2789,7 @@
           <w:b/>
           <w:bCs/>
         </w:rPr>
-        <w:t>3</w:t>
+        <w:t>1</w:t>
       </w:r>
       <w:r>
         <w:rPr>
@@ -1827,167 +2803,35 @@
           <w:b/>
           <w:bCs/>
         </w:rPr>
-        <w:t>2 (08/08/20)</w:t>
-      </w:r>
-    </w:p>
-    <w:p>
-      <w:pPr>
-        <w:pStyle w:val="ListParagraph"/>
-        <w:numPr>
-          <w:ilvl w:val="0"/>
-          <w:numId w:val="2"/>
-        </w:numPr>
-      </w:pPr>
-      <w:r>
-        <w:t>Fixed the QuestData not finding the associated GuildMember after loading a game.</w:t>
-      </w:r>
-    </w:p>
-    <w:p>
-      <w:pPr>
-        <w:pStyle w:val="ListParagraph"/>
-        <w:numPr>
-          <w:ilvl w:val="0"/>
-          <w:numId w:val="2"/>
-        </w:numPr>
-      </w:pPr>
-      <w:r>
-        <w:t>Further updated all GuildMember data referencs to IDs to avoid redundancies.</w:t>
-      </w:r>
-    </w:p>
-    <w:p>
-      <w:pPr>
-        <w:pStyle w:val="ListParagraph"/>
-        <w:numPr>
-          <w:ilvl w:val="0"/>
-          <w:numId w:val="2"/>
-        </w:numPr>
-      </w:pPr>
-      <w:r>
-        <w:t>Lots of code refactoring.</w:t>
-      </w:r>
-    </w:p>
-    <w:p/>
-    <w:p>
-      <w:pPr>
-        <w:rPr>
-          <w:b/>
-          <w:bCs/>
-        </w:rPr>
-      </w:pPr>
-      <w:r>
-        <w:rPr>
-          <w:b/>
-          <w:bCs/>
-        </w:rPr>
-        <w:t>0.0.</w:t>
-      </w:r>
-      <w:r>
-        <w:rPr>
-          <w:b/>
-          <w:bCs/>
-        </w:rPr>
-        <w:t>3</w:t>
-      </w:r>
-      <w:r>
-        <w:rPr>
-          <w:b/>
-          <w:bCs/>
-        </w:rPr>
-        <w:t>.</w:t>
-      </w:r>
-      <w:r>
-        <w:rPr>
-          <w:b/>
-          <w:bCs/>
-        </w:rPr>
-        <w:t>1 (08/08/20)</w:t>
-      </w:r>
-    </w:p>
-    <w:p>
-      <w:pPr>
-        <w:pStyle w:val="ListParagraph"/>
-        <w:numPr>
-          <w:ilvl w:val="0"/>
-          <w:numId w:val="2"/>
-        </w:numPr>
-      </w:pPr>
-      <w:r>
-        <w:t>Changed the GuildMember reference in the QuestData to an ID to avoid redundant GuildMemberData objects.</w:t>
-      </w:r>
-    </w:p>
-    <w:p>
-      <w:pPr>
-        <w:pStyle w:val="ListParagraph"/>
-        <w:numPr>
-          <w:ilvl w:val="0"/>
-          <w:numId w:val="2"/>
-        </w:numPr>
-      </w:pPr>
-      <w:r>
-        <w:t>Corrected a bug where GuildMembers would not receive experience if the quest was completed while the game was closed.</w:t>
-      </w:r>
-    </w:p>
-    <w:p>
-      <w:pPr>
-        <w:pStyle w:val="ListParagraph"/>
-        <w:numPr>
-          <w:ilvl w:val="0"/>
-          <w:numId w:val="2"/>
-        </w:numPr>
-      </w:pPr>
-      <w:r>
-        <w:t>Removed the Start screen. Change Log is now accessible through the Settings menu.</w:t>
-      </w:r>
-    </w:p>
-    <w:p/>
-    <w:p>
-      <w:pPr>
-        <w:rPr>
-          <w:b/>
-          <w:bCs/>
-        </w:rPr>
-      </w:pPr>
-      <w:r>
-        <w:rPr>
-          <w:b/>
-          <w:bCs/>
-        </w:rPr>
-        <w:t>0.0.</w:t>
-      </w:r>
-      <w:r>
-        <w:rPr>
-          <w:b/>
-          <w:bCs/>
-        </w:rPr>
-        <w:t>3</w:t>
-      </w:r>
-      <w:r>
-        <w:rPr>
-          <w:b/>
-          <w:bCs/>
-        </w:rPr>
-        <w:t>.</w:t>
-      </w:r>
-      <w:r>
-        <w:rPr>
-          <w:b/>
-          <w:bCs/>
-        </w:rPr>
-        <w:t>0</w:t>
-      </w:r>
-      <w:r>
-        <w:rPr>
-          <w:b/>
-          <w:bCs/>
-        </w:rPr>
-        <w:t xml:space="preserve"> (08/</w:t>
-      </w:r>
-      <w:r>
-        <w:rPr>
-          <w:b/>
-          <w:bCs/>
-        </w:rPr>
-        <w:t>07</w:t>
+        <w:t>6</w:t>
+      </w:r>
+      <w:r>
+        <w:rPr>
+          <w:b/>
+          <w:bCs/>
+        </w:rPr>
+        <w:t xml:space="preserve"> (0</w:t>
+      </w:r>
+      <w:r>
+        <w:rPr>
+          <w:b/>
+          <w:bCs/>
+        </w:rPr>
+        <w:t>6</w:t>
+      </w:r>
+      <w:r>
+        <w:rPr>
+          <w:b/>
+          <w:bCs/>
+        </w:rPr>
+        <w:t>/</w:t>
+      </w:r>
+      <w:r>
+        <w:rPr>
+          <w:b/>
+          <w:bCs/>
+        </w:rPr>
+        <w:t>21</w:t>
       </w:r>
       <w:r>
         <w:rPr>
@@ -2006,689 +2850,6 @@
         </w:numPr>
       </w:pPr>
       <w:r>
-        <w:t>NOTE: All save games should be reset to avoid errors in the new build.</w:t>
-      </w:r>
-    </w:p>
-    <w:p>
-      <w:pPr>
-        <w:pStyle w:val="ListParagraph"/>
-        <w:numPr>
-          <w:ilvl w:val="0"/>
-          <w:numId w:val="2"/>
-        </w:numPr>
-      </w:pPr>
-      <w:r>
-        <w:t>Added the Settings menu and functional volume settings. They are stored in the save file so are persistent.</w:t>
-      </w:r>
-    </w:p>
-    <w:p>
-      <w:pPr>
-        <w:pStyle w:val="ListParagraph"/>
-        <w:numPr>
-          <w:ilvl w:val="0"/>
-          <w:numId w:val="2"/>
-        </w:numPr>
-      </w:pPr>
-      <w:r>
-        <w:t>Removed the Load button on the Start menu. Loading is now automatic if a save file exists. Players can reset their game in the Settings menu to remove their save file and start over.</w:t>
-      </w:r>
-    </w:p>
-    <w:p>
-      <w:pPr>
-        <w:pStyle w:val="ListParagraph"/>
-        <w:numPr>
-          <w:ilvl w:val="0"/>
-          <w:numId w:val="2"/>
-        </w:numPr>
-      </w:pPr>
-      <w:r>
-        <w:t>Further fixed the memory leak issue. It should be completely gone now.</w:t>
-      </w:r>
-    </w:p>
-    <w:p>
-      <w:pPr>
-        <w:pStyle w:val="ListParagraph"/>
-        <w:numPr>
-          <w:ilvl w:val="0"/>
-          <w:numId w:val="2"/>
-        </w:numPr>
-      </w:pPr>
-      <w:r>
-        <w:t>Gave QuestPool quests an instance ID. It's not a great ID implementation, but it will do for now.</w:t>
-      </w:r>
-    </w:p>
-    <w:p/>
-    <w:p>
-      <w:pPr>
-        <w:rPr>
-          <w:b/>
-          <w:bCs/>
-        </w:rPr>
-      </w:pPr>
-      <w:r>
-        <w:rPr>
-          <w:b/>
-          <w:bCs/>
-        </w:rPr>
-        <w:t>0.0.</w:t>
-      </w:r>
-      <w:r>
-        <w:rPr>
-          <w:b/>
-          <w:bCs/>
-        </w:rPr>
-        <w:t>2</w:t>
-      </w:r>
-      <w:r>
-        <w:rPr>
-          <w:b/>
-          <w:bCs/>
-        </w:rPr>
-        <w:t>.</w:t>
-      </w:r>
-      <w:r>
-        <w:rPr>
-          <w:b/>
-          <w:bCs/>
-        </w:rPr>
-        <w:t>2 (08/</w:t>
-      </w:r>
-      <w:r>
-        <w:rPr>
-          <w:b/>
-          <w:bCs/>
-        </w:rPr>
-        <w:t>0</w:t>
-      </w:r>
-      <w:r>
-        <w:rPr>
-          <w:b/>
-          <w:bCs/>
-        </w:rPr>
-        <w:t>6/20)</w:t>
-      </w:r>
-    </w:p>
-    <w:p>
-      <w:pPr>
-        <w:pStyle w:val="ListParagraph"/>
-        <w:numPr>
-          <w:ilvl w:val="0"/>
-          <w:numId w:val="2"/>
-        </w:numPr>
-      </w:pPr>
-      <w:r>
-        <w:t>Randomly generated Guild Member names are now a combination of a randomly selected prefix and suffix to create more variety. More name possibilities to be added in the future.</w:t>
-      </w:r>
-    </w:p>
-    <w:p>
-      <w:pPr>
-        <w:pStyle w:val="ListParagraph"/>
-        <w:numPr>
-          <w:ilvl w:val="0"/>
-          <w:numId w:val="2"/>
-        </w:numPr>
-      </w:pPr>
-      <w:r>
-        <w:t>Menus now deactivate when they are closed, which should improve performance.</w:t>
-      </w:r>
-    </w:p>
-    <w:p>
-      <w:pPr>
-        <w:pStyle w:val="ListParagraph"/>
-        <w:numPr>
-          <w:ilvl w:val="0"/>
-          <w:numId w:val="2"/>
-        </w:numPr>
-      </w:pPr>
-      <w:r>
-        <w:lastRenderedPageBreak/>
-        <w:t>Guild Member avatars are now displayed in the Guild Members menu and when selecting an Adventurer for a Quest.</w:t>
-      </w:r>
-    </w:p>
-    <w:p/>
-    <w:p>
-      <w:pPr>
-        <w:rPr>
-          <w:b/>
-          <w:bCs/>
-        </w:rPr>
-      </w:pPr>
-      <w:r>
-        <w:rPr>
-          <w:b/>
-          <w:bCs/>
-        </w:rPr>
-        <w:t>0.0.</w:t>
-      </w:r>
-      <w:r>
-        <w:rPr>
-          <w:b/>
-          <w:bCs/>
-        </w:rPr>
-        <w:t>2</w:t>
-      </w:r>
-      <w:r>
-        <w:rPr>
-          <w:b/>
-          <w:bCs/>
-        </w:rPr>
-        <w:t>.</w:t>
-      </w:r>
-      <w:r>
-        <w:rPr>
-          <w:b/>
-          <w:bCs/>
-        </w:rPr>
-        <w:t>1b2</w:t>
-      </w:r>
-      <w:r>
-        <w:rPr>
-          <w:b/>
-          <w:bCs/>
-        </w:rPr>
-        <w:t xml:space="preserve"> (08/</w:t>
-      </w:r>
-      <w:r>
-        <w:rPr>
-          <w:b/>
-          <w:bCs/>
-        </w:rPr>
-        <w:t>05</w:t>
-      </w:r>
-      <w:r>
-        <w:rPr>
-          <w:b/>
-          <w:bCs/>
-        </w:rPr>
-        <w:t>/20)</w:t>
-      </w:r>
-    </w:p>
-    <w:p>
-      <w:pPr>
-        <w:pStyle w:val="ListParagraph"/>
-        <w:numPr>
-          <w:ilvl w:val="0"/>
-          <w:numId w:val="2"/>
-        </w:numPr>
-      </w:pPr>
-      <w:r>
-        <w:t>Fixed an Android resource loading issue that prevented the Hero's avatar from appearing after loading a saved game.</w:t>
-      </w:r>
-    </w:p>
-    <w:p>
-      <w:pPr>
-        <w:pStyle w:val="ListParagraph"/>
-        <w:numPr>
-          <w:ilvl w:val="0"/>
-          <w:numId w:val="2"/>
-        </w:numPr>
-      </w:pPr>
-      <w:r>
-        <w:t>Fixed a null reference error when loading a Guild Member with no avatar.</w:t>
-      </w:r>
-    </w:p>
-    <w:p/>
-    <w:p>
-      <w:pPr>
-        <w:rPr>
-          <w:b/>
-          <w:bCs/>
-        </w:rPr>
-      </w:pPr>
-      <w:r>
-        <w:rPr>
-          <w:b/>
-          <w:bCs/>
-        </w:rPr>
-        <w:t>0.0.</w:t>
-      </w:r>
-      <w:r>
-        <w:rPr>
-          <w:b/>
-          <w:bCs/>
-        </w:rPr>
-        <w:t>2</w:t>
-      </w:r>
-      <w:r>
-        <w:rPr>
-          <w:b/>
-          <w:bCs/>
-        </w:rPr>
-        <w:t>.</w:t>
-      </w:r>
-      <w:r>
-        <w:rPr>
-          <w:b/>
-          <w:bCs/>
-        </w:rPr>
-        <w:t>1b</w:t>
-      </w:r>
-      <w:r>
-        <w:rPr>
-          <w:b/>
-          <w:bCs/>
-        </w:rPr>
-        <w:t xml:space="preserve"> (08/</w:t>
-      </w:r>
-      <w:r>
-        <w:rPr>
-          <w:b/>
-          <w:bCs/>
-        </w:rPr>
-        <w:t>05</w:t>
-      </w:r>
-      <w:r>
-        <w:rPr>
-          <w:b/>
-          <w:bCs/>
-        </w:rPr>
-        <w:t>/20)</w:t>
-      </w:r>
-    </w:p>
-    <w:p>
-      <w:pPr>
-        <w:pStyle w:val="ListParagraph"/>
-        <w:numPr>
-          <w:ilvl w:val="0"/>
-          <w:numId w:val="2"/>
-        </w:numPr>
-      </w:pPr>
-      <w:r>
-        <w:t>Fixed a critical memory leak that caused a crash while loading active quests.</w:t>
-      </w:r>
-    </w:p>
-    <w:p>
-      <w:pPr>
-        <w:pStyle w:val="ListParagraph"/>
-        <w:numPr>
-          <w:ilvl w:val="0"/>
-          <w:numId w:val="2"/>
-        </w:numPr>
-      </w:pPr>
-      <w:r>
-        <w:t>Fixed some UI scaling issues.</w:t>
-      </w:r>
-    </w:p>
-    <w:p/>
-    <w:p>
-      <w:pPr>
-        <w:rPr>
-          <w:b/>
-          <w:bCs/>
-        </w:rPr>
-      </w:pPr>
-      <w:r>
-        <w:rPr>
-          <w:b/>
-          <w:bCs/>
-        </w:rPr>
-        <w:t>0.0.</w:t>
-      </w:r>
-      <w:r>
-        <w:rPr>
-          <w:b/>
-          <w:bCs/>
-        </w:rPr>
-        <w:t>2</w:t>
-      </w:r>
-      <w:r>
-        <w:rPr>
-          <w:b/>
-          <w:bCs/>
-        </w:rPr>
-        <w:t>.</w:t>
-      </w:r>
-      <w:r>
-        <w:rPr>
-          <w:b/>
-          <w:bCs/>
-        </w:rPr>
-        <w:t>1</w:t>
-      </w:r>
-      <w:r>
-        <w:rPr>
-          <w:b/>
-          <w:bCs/>
-        </w:rPr>
-        <w:t xml:space="preserve"> (08/</w:t>
-      </w:r>
-      <w:r>
-        <w:rPr>
-          <w:b/>
-          <w:bCs/>
-        </w:rPr>
-        <w:t>05</w:t>
-      </w:r>
-      <w:r>
-        <w:rPr>
-          <w:b/>
-          <w:bCs/>
-        </w:rPr>
-        <w:t>/20)</w:t>
-      </w:r>
-    </w:p>
-    <w:p>
-      <w:pPr>
-        <w:pStyle w:val="ListParagraph"/>
-        <w:numPr>
-          <w:ilvl w:val="0"/>
-          <w:numId w:val="2"/>
-        </w:numPr>
-      </w:pPr>
-      <w:r>
-        <w:t>The game now saves and persists after closing. Reopening will continue existing quests and reload existing guild information.</w:t>
-      </w:r>
-    </w:p>
-    <w:p>
-      <w:pPr>
-        <w:pStyle w:val="ListParagraph"/>
-        <w:numPr>
-          <w:ilvl w:val="0"/>
-          <w:numId w:val="2"/>
-        </w:numPr>
-      </w:pPr>
-      <w:r>
-        <w:t>Guild Renown has been added as a currency. This will be used to determine when new peasants join the guild.</w:t>
-      </w:r>
-    </w:p>
-    <w:p>
-      <w:pPr>
-        <w:pStyle w:val="ListParagraph"/>
-        <w:numPr>
-          <w:ilvl w:val="0"/>
-          <w:numId w:val="2"/>
-        </w:numPr>
-      </w:pPr>
-      <w:r>
-        <w:t>Some new quests have been added.</w:t>
-      </w:r>
-    </w:p>
-    <w:p/>
-    <w:p>
-      <w:pPr>
-        <w:rPr>
-          <w:b/>
-          <w:bCs/>
-        </w:rPr>
-      </w:pPr>
-      <w:r>
-        <w:rPr>
-          <w:b/>
-          <w:bCs/>
-        </w:rPr>
-        <w:t>0.0.</w:t>
-      </w:r>
-      <w:r>
-        <w:rPr>
-          <w:b/>
-          <w:bCs/>
-        </w:rPr>
-        <w:t>2</w:t>
-      </w:r>
-      <w:r>
-        <w:rPr>
-          <w:b/>
-          <w:bCs/>
-        </w:rPr>
-        <w:t>.</w:t>
-      </w:r>
-      <w:r>
-        <w:rPr>
-          <w:b/>
-          <w:bCs/>
-        </w:rPr>
-        <w:t>0</w:t>
-      </w:r>
-      <w:r>
-        <w:rPr>
-          <w:b/>
-          <w:bCs/>
-        </w:rPr>
-        <w:t xml:space="preserve"> (0</w:t>
-      </w:r>
-      <w:r>
-        <w:rPr>
-          <w:b/>
-          <w:bCs/>
-        </w:rPr>
-        <w:t>7</w:t>
-      </w:r>
-      <w:r>
-        <w:rPr>
-          <w:b/>
-          <w:bCs/>
-        </w:rPr>
-        <w:t>/</w:t>
-      </w:r>
-      <w:r>
-        <w:rPr>
-          <w:b/>
-          <w:bCs/>
-        </w:rPr>
-        <w:t>24</w:t>
-      </w:r>
-      <w:r>
-        <w:rPr>
-          <w:b/>
-          <w:bCs/>
-        </w:rPr>
-        <w:t>/20)</w:t>
-      </w:r>
-    </w:p>
-    <w:p>
-      <w:pPr>
-        <w:pStyle w:val="ListParagraph"/>
-        <w:numPr>
-          <w:ilvl w:val="0"/>
-          <w:numId w:val="2"/>
-        </w:numPr>
-      </w:pPr>
-      <w:r>
-        <w:t>The basic game loop is now functional. Quests can be started and incidents occur every 10 seconds until the quest ends. However, there is no quest ending yet (no message, no reward, etc.).</w:t>
-      </w:r>
-    </w:p>
-    <w:p>
-      <w:pPr>
-        <w:pStyle w:val="ListParagraph"/>
-        <w:numPr>
-          <w:ilvl w:val="0"/>
-          <w:numId w:val="2"/>
-        </w:numPr>
-      </w:pPr>
-      <w:r>
-        <w:t>Many objects have been conformed to prefabs which should make the game a little more streamlined and easier to develop/debug and extend with new features.</w:t>
-      </w:r>
-    </w:p>
-    <w:p>
-      <w:pPr>
-        <w:pStyle w:val="ListParagraph"/>
-        <w:numPr>
-          <w:ilvl w:val="0"/>
-          <w:numId w:val="2"/>
-        </w:numPr>
-      </w:pPr>
-      <w:r>
-        <w:t>Removed the UI Scaling Test Scene. It is no longer needed.</w:t>
-      </w:r>
-    </w:p>
-    <w:p/>
-    <w:p>
-      <w:pPr>
-        <w:rPr>
-          <w:b/>
-          <w:bCs/>
-        </w:rPr>
-      </w:pPr>
-      <w:r>
-        <w:rPr>
-          <w:b/>
-          <w:bCs/>
-        </w:rPr>
-        <w:t>0.0.</w:t>
-      </w:r>
-      <w:r>
-        <w:rPr>
-          <w:b/>
-          <w:bCs/>
-        </w:rPr>
-        <w:t>1</w:t>
-      </w:r>
-      <w:r>
-        <w:rPr>
-          <w:b/>
-          <w:bCs/>
-        </w:rPr>
-        <w:t>.</w:t>
-      </w:r>
-      <w:r>
-        <w:rPr>
-          <w:b/>
-          <w:bCs/>
-        </w:rPr>
-        <w:t>7</w:t>
-      </w:r>
-      <w:r>
-        <w:rPr>
-          <w:b/>
-          <w:bCs/>
-        </w:rPr>
-        <w:t xml:space="preserve"> (0</w:t>
-      </w:r>
-      <w:r>
-        <w:rPr>
-          <w:b/>
-          <w:bCs/>
-        </w:rPr>
-        <w:t>7</w:t>
-      </w:r>
-      <w:r>
-        <w:rPr>
-          <w:b/>
-          <w:bCs/>
-        </w:rPr>
-        <w:t>/</w:t>
-      </w:r>
-      <w:r>
-        <w:rPr>
-          <w:b/>
-          <w:bCs/>
-        </w:rPr>
-        <w:t>03</w:t>
-      </w:r>
-      <w:r>
-        <w:rPr>
-          <w:b/>
-          <w:bCs/>
-        </w:rPr>
-        <w:t>/20)</w:t>
-      </w:r>
-    </w:p>
-    <w:p>
-      <w:pPr>
-        <w:pStyle w:val="ListParagraph"/>
-        <w:numPr>
-          <w:ilvl w:val="0"/>
-          <w:numId w:val="2"/>
-        </w:numPr>
-      </w:pPr>
-      <w:r>
-        <w:t>Fully converted all menus to a new scaling setting. This should keep the appearance consistent across most popular devices.</w:t>
-      </w:r>
-    </w:p>
-    <w:p>
-      <w:pPr>
-        <w:pStyle w:val="ListParagraph"/>
-        <w:numPr>
-          <w:ilvl w:val="0"/>
-          <w:numId w:val="2"/>
-        </w:numPr>
-      </w:pPr>
-      <w:r>
-        <w:t>QuestManager now pulls 5 random quests at Start and displays them in the Start Quest menu. They are still not functional, however.</w:t>
-      </w:r>
-    </w:p>
-    <w:p/>
-    <w:p>
-      <w:pPr>
-        <w:rPr>
-          <w:b/>
-          <w:bCs/>
-        </w:rPr>
-      </w:pPr>
-      <w:r>
-        <w:rPr>
-          <w:b/>
-          <w:bCs/>
-        </w:rPr>
-        <w:t>0.0.</w:t>
-      </w:r>
-      <w:r>
-        <w:rPr>
-          <w:b/>
-          <w:bCs/>
-        </w:rPr>
-        <w:t>1</w:t>
-      </w:r>
-      <w:r>
-        <w:rPr>
-          <w:b/>
-          <w:bCs/>
-        </w:rPr>
-        <w:t>.</w:t>
-      </w:r>
-      <w:r>
-        <w:rPr>
-          <w:b/>
-          <w:bCs/>
-        </w:rPr>
-        <w:t>6</w:t>
-      </w:r>
-      <w:r>
-        <w:rPr>
-          <w:b/>
-          <w:bCs/>
-        </w:rPr>
-        <w:t xml:space="preserve"> (0</w:t>
-      </w:r>
-      <w:r>
-        <w:rPr>
-          <w:b/>
-          <w:bCs/>
-        </w:rPr>
-        <w:t>6</w:t>
-      </w:r>
-      <w:r>
-        <w:rPr>
-          <w:b/>
-          <w:bCs/>
-        </w:rPr>
-        <w:t>/</w:t>
-      </w:r>
-      <w:r>
-        <w:rPr>
-          <w:b/>
-          <w:bCs/>
-        </w:rPr>
-        <w:t>21</w:t>
-      </w:r>
-      <w:r>
-        <w:rPr>
-          <w:b/>
-          <w:bCs/>
-        </w:rPr>
-        <w:t>/20)</w:t>
-      </w:r>
-    </w:p>
-    <w:p>
-      <w:pPr>
-        <w:pStyle w:val="ListParagraph"/>
-        <w:numPr>
-          <w:ilvl w:val="0"/>
-          <w:numId w:val="2"/>
-        </w:numPr>
-      </w:pPr>
-      <w:r>
-        <w:lastRenderedPageBreak/>
         <w:t>Converted the ManagePeople and AvailableQuests menus to the new scalable style. The Quests menu is bypassed until it is also converted.</w:t>
       </w:r>
     </w:p>
@@ -4071,7 +4232,7 @@
   <w:style w:type="paragraph" w:default="1" w:styleId="Normal">
     <w:name w:val="Normal"/>
     <w:qFormat/>
-    <w:rsid w:val="00956472"/>
+    <w:rsid w:val="00D36E65"/>
   </w:style>
   <w:style w:type="character" w:default="1" w:styleId="DefaultParagraphFont">
     <w:name w:val="Default Paragraph Font"/>

</xml_diff>

<commit_message>
Fix some bugs with the Upgrade/Construction system
</commit_message>
<xml_diff>
--- a/documentation/Adventure Guild Change Log.docx
+++ b/documentation/Adventure Guild Change Log.docx
@@ -71,6 +71,79 @@
           <w:b/>
           <w:bCs/>
         </w:rPr>
+        <w:t>1</w:t>
+      </w:r>
+      <w:r>
+        <w:rPr>
+          <w:b/>
+          <w:bCs/>
+        </w:rPr>
+        <w:t xml:space="preserve"> (11/</w:t>
+      </w:r>
+      <w:r>
+        <w:rPr>
+          <w:b/>
+          <w:bCs/>
+        </w:rPr>
+        <w:t>21</w:t>
+      </w:r>
+      <w:r>
+        <w:rPr>
+          <w:b/>
+          <w:bCs/>
+        </w:rPr>
+        <w:t>/20)</w:t>
+      </w:r>
+    </w:p>
+    <w:p>
+      <w:pPr>
+        <w:pStyle w:val="ListParagraph"/>
+        <w:numPr>
+          <w:ilvl w:val="0"/>
+          <w:numId w:val="6"/>
+        </w:numPr>
+      </w:pPr>
+      <w:r>
+        <w:t>NOTE: This version is compatible with save files from Adventure Guild v. 0.0.7.1, 0.0.7.2. and 0.0.8.0. Older save files will be automatically deleted upon launching the game.</w:t>
+      </w:r>
+    </w:p>
+    <w:p>
+      <w:pPr>
+        <w:pStyle w:val="ListParagraph"/>
+        <w:numPr>
+          <w:ilvl w:val="0"/>
+          <w:numId w:val="6"/>
+        </w:numPr>
+      </w:pPr>
+      <w:r>
+        <w:t>Fixed several bugs related to Guildhall Upgrades and Construction.</w:t>
+      </w:r>
+    </w:p>
+    <w:p>
+      <w:pPr>
+        <w:pStyle w:val="ListParagraph"/>
+        <w:numPr>
+          <w:ilvl w:val="0"/>
+          <w:numId w:val="6"/>
+        </w:numPr>
+      </w:pPr>
+      <w:r>
+        <w:t>Expanded the clickable area on the Stats Banner to make it easier to open.</w:t>
+      </w:r>
+    </w:p>
+    <w:p/>
+    <w:p>
+      <w:pPr>
+        <w:rPr>
+          <w:b/>
+          <w:bCs/>
+        </w:rPr>
+      </w:pPr>
+      <w:r>
+        <w:rPr>
+          <w:b/>
+          <w:bCs/>
+        </w:rPr>
         <w:t>0</w:t>
       </w:r>
       <w:r>
@@ -78,14 +151,188 @@
           <w:b/>
           <w:bCs/>
         </w:rPr>
-        <w:t xml:space="preserve"> (11/</w:t>
-      </w:r>
-      <w:r>
-        <w:rPr>
-          <w:b/>
-          <w:bCs/>
-        </w:rPr>
-        <w:t>18</w:t>
+        <w:t>.0.</w:t>
+      </w:r>
+      <w:r>
+        <w:rPr>
+          <w:b/>
+          <w:bCs/>
+        </w:rPr>
+        <w:t>8</w:t>
+      </w:r>
+      <w:r>
+        <w:rPr>
+          <w:b/>
+          <w:bCs/>
+        </w:rPr>
+        <w:t>.</w:t>
+      </w:r>
+      <w:r>
+        <w:rPr>
+          <w:b/>
+          <w:bCs/>
+        </w:rPr>
+        <w:t>0 (11/18/20)</w:t>
+      </w:r>
+    </w:p>
+    <w:p>
+      <w:pPr>
+        <w:pStyle w:val="ListParagraph"/>
+        <w:numPr>
+          <w:ilvl w:val="0"/>
+          <w:numId w:val="6"/>
+        </w:numPr>
+      </w:pPr>
+      <w:r>
+        <w:t>NOTE: This version is compatible with save files from Adventure Guild v. 0.0.7.1</w:t>
+      </w:r>
+      <w:r>
+        <w:t xml:space="preserve"> and</w:t>
+      </w:r>
+      <w:r>
+        <w:t xml:space="preserve"> 0.0.7.2. Older save files will be automatically deleted upon launching the game.</w:t>
+      </w:r>
+    </w:p>
+    <w:p>
+      <w:pPr>
+        <w:pStyle w:val="ListParagraph"/>
+        <w:numPr>
+          <w:ilvl w:val="0"/>
+          <w:numId w:val="6"/>
+        </w:numPr>
+      </w:pPr>
+      <w:r>
+        <w:t>Implemented Upgrade construction jobs using Artisans.</w:t>
+      </w:r>
+    </w:p>
+    <w:p>
+      <w:pPr>
+        <w:pStyle w:val="ListParagraph"/>
+        <w:numPr>
+          <w:ilvl w:val="0"/>
+          <w:numId w:val="6"/>
+        </w:numPr>
+      </w:pPr>
+      <w:r>
+        <w:t>Implemented Artisan Proficiency, which is the sum total of all Artisans’ levels.</w:t>
+      </w:r>
+    </w:p>
+    <w:p>
+      <w:pPr>
+        <w:pStyle w:val="ListParagraph"/>
+        <w:numPr>
+          <w:ilvl w:val="0"/>
+          <w:numId w:val="6"/>
+        </w:numPr>
+      </w:pPr>
+      <w:r>
+        <w:t>Implemented construction time.</w:t>
+      </w:r>
+    </w:p>
+    <w:p>
+      <w:pPr>
+        <w:pStyle w:val="ListParagraph"/>
+        <w:numPr>
+          <w:ilvl w:val="0"/>
+          <w:numId w:val="6"/>
+        </w:numPr>
+      </w:pPr>
+      <w:r>
+        <w:t>Added Red and Green Shields to the Combat Training minigame.</w:t>
+      </w:r>
+    </w:p>
+    <w:p>
+      <w:pPr>
+        <w:pStyle w:val="ListParagraph"/>
+        <w:numPr>
+          <w:ilvl w:val="0"/>
+          <w:numId w:val="6"/>
+        </w:numPr>
+      </w:pPr>
+      <w:r>
+        <w:t>Added Quest UI gem indicators for Skill requirements and Faction associations.</w:t>
+      </w:r>
+    </w:p>
+    <w:p>
+      <w:pPr>
+        <w:pStyle w:val="ListParagraph"/>
+        <w:numPr>
+          <w:ilvl w:val="0"/>
+          <w:numId w:val="6"/>
+        </w:numPr>
+      </w:pPr>
+      <w:r>
+        <w:t>Made several small UI adjustments.</w:t>
+      </w:r>
+    </w:p>
+    <w:p>
+      <w:pPr>
+        <w:pStyle w:val="ListParagraph"/>
+        <w:numPr>
+          <w:ilvl w:val="0"/>
+          <w:numId w:val="6"/>
+        </w:numPr>
+      </w:pPr>
+      <w:r>
+        <w:t>Fixed several small bugs.</w:t>
+      </w:r>
+    </w:p>
+    <w:p/>
+    <w:p>
+      <w:pPr>
+        <w:rPr>
+          <w:b/>
+          <w:bCs/>
+        </w:rPr>
+      </w:pPr>
+      <w:r>
+        <w:rPr>
+          <w:b/>
+          <w:bCs/>
+        </w:rPr>
+        <w:t>0</w:t>
+      </w:r>
+      <w:r>
+        <w:rPr>
+          <w:b/>
+          <w:bCs/>
+        </w:rPr>
+        <w:t>.0.</w:t>
+      </w:r>
+      <w:r>
+        <w:rPr>
+          <w:b/>
+          <w:bCs/>
+        </w:rPr>
+        <w:t>7</w:t>
+      </w:r>
+      <w:r>
+        <w:rPr>
+          <w:b/>
+          <w:bCs/>
+        </w:rPr>
+        <w:t>.</w:t>
+      </w:r>
+      <w:r>
+        <w:rPr>
+          <w:b/>
+          <w:bCs/>
+        </w:rPr>
+        <w:t>2</w:t>
+      </w:r>
+      <w:r>
+        <w:rPr>
+          <w:b/>
+          <w:bCs/>
+        </w:rPr>
+        <w:t xml:space="preserve"> (11/0</w:t>
+      </w:r>
+      <w:r>
+        <w:rPr>
+          <w:b/>
+          <w:bCs/>
+        </w:rPr>
+        <w:t>8</w:t>
       </w:r>
       <w:r>
         <w:rPr>
@@ -104,6 +351,108 @@
         </w:numPr>
       </w:pPr>
       <w:r>
+        <w:t xml:space="preserve">NOTE: This version </w:t>
+      </w:r>
+      <w:r>
+        <w:t xml:space="preserve">is compatible with save files from </w:t>
+      </w:r>
+      <w:r>
+        <w:t xml:space="preserve">version </w:t>
+      </w:r>
+      <w:r>
+        <w:t>0.0.7.1</w:t>
+      </w:r>
+      <w:r>
+        <w:t>.</w:t>
+      </w:r>
+      <w:r>
+        <w:t xml:space="preserve"> Save files from previous versions will be automatically deleted.</w:t>
+      </w:r>
+    </w:p>
+    <w:p>
+      <w:pPr>
+        <w:pStyle w:val="ListParagraph"/>
+        <w:numPr>
+          <w:ilvl w:val="0"/>
+          <w:numId w:val="6"/>
+        </w:numPr>
+      </w:pPr>
+      <w:r>
+        <w:t>Implemented passive GuildMember recruitment. Based on the Guild’s renown and population capacity, new GuildMembers will occasionally join at random.</w:t>
+      </w:r>
+    </w:p>
+    <w:p>
+      <w:pPr>
+        <w:pStyle w:val="ListParagraph"/>
+        <w:numPr>
+          <w:ilvl w:val="0"/>
+          <w:numId w:val="6"/>
+        </w:numPr>
+      </w:pPr>
+      <w:r>
+        <w:t>Fixed an issue with the Marketplace not resetting after leaving that menu and returning to it.</w:t>
+      </w:r>
+    </w:p>
+    <w:p>
+      <w:pPr>
+        <w:rPr>
+          <w:b/>
+          <w:bCs/>
+        </w:rPr>
+      </w:pPr>
+    </w:p>
+    <w:p>
+      <w:pPr>
+        <w:rPr>
+          <w:b/>
+          <w:bCs/>
+        </w:rPr>
+      </w:pPr>
+      <w:r>
+        <w:rPr>
+          <w:b/>
+          <w:bCs/>
+        </w:rPr>
+        <w:t>0</w:t>
+      </w:r>
+      <w:r>
+        <w:rPr>
+          <w:b/>
+          <w:bCs/>
+        </w:rPr>
+        <w:t>.0.</w:t>
+      </w:r>
+      <w:r>
+        <w:rPr>
+          <w:b/>
+          <w:bCs/>
+        </w:rPr>
+        <w:t>7</w:t>
+      </w:r>
+      <w:r>
+        <w:rPr>
+          <w:b/>
+          <w:bCs/>
+        </w:rPr>
+        <w:t>.</w:t>
+      </w:r>
+      <w:r>
+        <w:rPr>
+          <w:b/>
+          <w:bCs/>
+        </w:rPr>
+        <w:t>1 (11/07/20)</w:t>
+      </w:r>
+    </w:p>
+    <w:p>
+      <w:pPr>
+        <w:pStyle w:val="ListParagraph"/>
+        <w:numPr>
+          <w:ilvl w:val="0"/>
+          <w:numId w:val="6"/>
+        </w:numPr>
+      </w:pPr>
+      <w:r>
         <w:t>NOTE: This version automatically deletes previous save data if the save data's version does not match.</w:t>
       </w:r>
     </w:p>
@@ -116,7 +465,7 @@
         </w:numPr>
       </w:pPr>
       <w:r>
-        <w:t>Implemented Upgrade construction jobs using Artisans.</w:t>
+        <w:t>Added an Experience Boost debug tool in the Settings menu. Toggling it will increase experience and reward gains by x3.</w:t>
       </w:r>
     </w:p>
     <w:p>
@@ -128,7 +477,10 @@
         </w:numPr>
       </w:pPr>
       <w:r>
-        <w:t>Implemented Artisan Proficiency, which is the sum total of all Artisans’ levels.</w:t>
+        <w:t>Adjusted the design for</w:t>
+      </w:r>
+      <w:r>
+        <w:t xml:space="preserve"> the QuestUI skill/faction/relic icons and added gems to the Quest briefing menu.</w:t>
       </w:r>
     </w:p>
     <w:p>
@@ -140,7 +492,7 @@
         </w:numPr>
       </w:pPr>
       <w:r>
-        <w:t>Implemented construction time.</w:t>
+        <w:t>Implemented an accuracy modifier to the Combat Training score.</w:t>
       </w:r>
     </w:p>
     <w:p>
@@ -152,7 +504,7 @@
         </w:numPr>
       </w:pPr>
       <w:r>
-        <w:t>Added Red and Green Shields to the Combat Training minigame.</w:t>
+        <w:t>Adjusted the design for the Combat Training scoreboard.</w:t>
       </w:r>
     </w:p>
     <w:p>
@@ -164,7 +516,7 @@
         </w:numPr>
       </w:pPr>
       <w:r>
-        <w:t>Added Quest UI gem indicators for Skill requirements and Faction associations.</w:t>
+        <w:t>Added popup warning when resetting the game.</w:t>
       </w:r>
     </w:p>
     <w:p>
@@ -176,7 +528,7 @@
         </w:numPr>
       </w:pPr>
       <w:r>
-        <w:t>Made several small UI adjustments.</w:t>
+        <w:t>Fixed Upgrades not requiring Artisans.</w:t>
       </w:r>
     </w:p>
     <w:p>
@@ -188,7 +540,20 @@
         </w:numPr>
       </w:pPr>
       <w:r>
-        <w:t>Fixed several small bugs.</w:t>
+        <w:lastRenderedPageBreak/>
+        <w:t>Fixed formatting issue that occurred when promoting a Peasant.</w:t>
+      </w:r>
+    </w:p>
+    <w:p>
+      <w:pPr>
+        <w:pStyle w:val="ListParagraph"/>
+        <w:numPr>
+          <w:ilvl w:val="0"/>
+          <w:numId w:val="6"/>
+        </w:numPr>
+      </w:pPr>
+      <w:r>
+        <w:t>Fixed issue where Adventurers would not heal if a quest was completed while the app was closed.</w:t>
       </w:r>
     </w:p>
     <w:p/>
@@ -204,14 +569,7 @@
           <w:b/>
           <w:bCs/>
         </w:rPr>
-        <w:t>0</w:t>
-      </w:r>
-      <w:r>
-        <w:rPr>
-          <w:b/>
-          <w:bCs/>
-        </w:rPr>
-        <w:t>.0.</w:t>
+        <w:t>0.0.</w:t>
       </w:r>
       <w:r>
         <w:rPr>
@@ -232,28 +590,7 @@
           <w:b/>
           <w:bCs/>
         </w:rPr>
-        <w:t>2</w:t>
-      </w:r>
-      <w:r>
-        <w:rPr>
-          <w:b/>
-          <w:bCs/>
-        </w:rPr>
-        <w:t xml:space="preserve"> (11/0</w:t>
-      </w:r>
-      <w:r>
-        <w:rPr>
-          <w:b/>
-          <w:bCs/>
-        </w:rPr>
-        <w:t>8</w:t>
-      </w:r>
-      <w:r>
-        <w:rPr>
-          <w:b/>
-          <w:bCs/>
-        </w:rPr>
-        <w:t>/20)</w:t>
+        <w:t>0 (11/04/20)</w:t>
       </w:r>
     </w:p>
     <w:p>
@@ -265,22 +602,7 @@
         </w:numPr>
       </w:pPr>
       <w:r>
-        <w:t xml:space="preserve">NOTE: This version </w:t>
-      </w:r>
-      <w:r>
-        <w:t xml:space="preserve">is compatible with save files from </w:t>
-      </w:r>
-      <w:r>
-        <w:t xml:space="preserve">version </w:t>
-      </w:r>
-      <w:r>
-        <w:t>0.0.7.1</w:t>
-      </w:r>
-      <w:r>
-        <w:t>.</w:t>
-      </w:r>
-      <w:r>
-        <w:t xml:space="preserve"> Save files from previous versions will be automatically deleted.</w:t>
+        <w:t>NOTE: This version automatically deletes previous save data if the save data's version does not match.</w:t>
       </w:r>
     </w:p>
     <w:p>
@@ -292,7 +614,7 @@
         </w:numPr>
       </w:pPr>
       <w:r>
-        <w:t>Implemented passive GuildMember recruitment. Based on the Guild’s renown and population capacity, new GuildMembers will occasionally join at random.</w:t>
+        <w:t>Implemented Artisan requirement in Guildhall upgrades.</w:t>
       </w:r>
     </w:p>
     <w:p>
@@ -304,58 +626,7 @@
         </w:numPr>
       </w:pPr>
       <w:r>
-        <w:t>Fixed an issue with the Marketplace not resetting after leaving that menu and returning to it.</w:t>
-      </w:r>
-    </w:p>
-    <w:p>
-      <w:pPr>
-        <w:rPr>
-          <w:b/>
-          <w:bCs/>
-        </w:rPr>
-      </w:pPr>
-    </w:p>
-    <w:p>
-      <w:pPr>
-        <w:rPr>
-          <w:b/>
-          <w:bCs/>
-        </w:rPr>
-      </w:pPr>
-      <w:r>
-        <w:rPr>
-          <w:b/>
-          <w:bCs/>
-        </w:rPr>
-        <w:t>0</w:t>
-      </w:r>
-      <w:r>
-        <w:rPr>
-          <w:b/>
-          <w:bCs/>
-        </w:rPr>
-        <w:t>.0.</w:t>
-      </w:r>
-      <w:r>
-        <w:rPr>
-          <w:b/>
-          <w:bCs/>
-        </w:rPr>
-        <w:t>7</w:t>
-      </w:r>
-      <w:r>
-        <w:rPr>
-          <w:b/>
-          <w:bCs/>
-        </w:rPr>
-        <w:t>.</w:t>
-      </w:r>
-      <w:r>
-        <w:rPr>
-          <w:b/>
-          <w:bCs/>
-        </w:rPr>
-        <w:t>1 (11/07/20)</w:t>
+        <w:t>Added the ability to choose whether to promote Peasants to Adventurer or Artisan once they reach Level 5.</w:t>
       </w:r>
     </w:p>
     <w:p>
@@ -367,6 +638,146 @@
         </w:numPr>
       </w:pPr>
       <w:r>
+        <w:t>Implemented a Level 10 cap on Peasants.</w:t>
+      </w:r>
+    </w:p>
+    <w:p>
+      <w:pPr>
+        <w:pStyle w:val="ListParagraph"/>
+        <w:numPr>
+          <w:ilvl w:val="0"/>
+          <w:numId w:val="6"/>
+        </w:numPr>
+      </w:pPr>
+      <w:r>
+        <w:t>Added Skill levels.</w:t>
+      </w:r>
+    </w:p>
+    <w:p>
+      <w:pPr>
+        <w:pStyle w:val="ListParagraph"/>
+        <w:numPr>
+          <w:ilvl w:val="0"/>
+          <w:numId w:val="6"/>
+        </w:numPr>
+      </w:pPr>
+      <w:r>
+        <w:t>Added progress bars for Skill experience.</w:t>
+      </w:r>
+    </w:p>
+    <w:p>
+      <w:pPr>
+        <w:pStyle w:val="ListParagraph"/>
+        <w:numPr>
+          <w:ilvl w:val="0"/>
+          <w:numId w:val="6"/>
+        </w:numPr>
+      </w:pPr>
+      <w:r>
+        <w:t>Added a “Release” button for all non-Hero Guildmembers. This allows the player to remove Guildmembers from the Guild if they don’t want them.</w:t>
+      </w:r>
+    </w:p>
+    <w:p>
+      <w:pPr>
+        <w:pStyle w:val="ListParagraph"/>
+        <w:numPr>
+          <w:ilvl w:val="0"/>
+          <w:numId w:val="6"/>
+        </w:numPr>
+      </w:pPr>
+      <w:r>
+        <w:t>Incident intervals are now slightly randomized and are reduced in frequency the higher the Quest level.</w:t>
+      </w:r>
+    </w:p>
+    <w:p>
+      <w:pPr>
+        <w:pStyle w:val="ListParagraph"/>
+        <w:numPr>
+          <w:ilvl w:val="0"/>
+          <w:numId w:val="6"/>
+        </w:numPr>
+      </w:pPr>
+      <w:r>
+        <w:t>Quest level now increases Incident difficulty while Adventurer level decreases it.</w:t>
+      </w:r>
+    </w:p>
+    <w:p>
+      <w:pPr>
+        <w:pStyle w:val="ListParagraph"/>
+        <w:numPr>
+          <w:ilvl w:val="0"/>
+          <w:numId w:val="6"/>
+        </w:numPr>
+      </w:pPr>
+      <w:r>
+        <w:t>PersonUIs are now tinted based on vocation for more visual clarity.</w:t>
+      </w:r>
+    </w:p>
+    <w:p>
+      <w:pPr>
+        <w:pStyle w:val="ListParagraph"/>
+        <w:numPr>
+          <w:ilvl w:val="0"/>
+          <w:numId w:val="6"/>
+        </w:numPr>
+      </w:pPr>
+      <w:r>
+        <w:t>Guildhall upgrade popup is redesigned for more visual clarity.</w:t>
+      </w:r>
+    </w:p>
+    <w:p>
+      <w:pPr>
+        <w:rPr>
+          <w:b/>
+          <w:bCs/>
+        </w:rPr>
+      </w:pPr>
+    </w:p>
+    <w:p>
+      <w:pPr>
+        <w:rPr>
+          <w:b/>
+          <w:bCs/>
+        </w:rPr>
+      </w:pPr>
+      <w:r>
+        <w:rPr>
+          <w:b/>
+          <w:bCs/>
+        </w:rPr>
+        <w:t>0.0.6.</w:t>
+      </w:r>
+      <w:r>
+        <w:rPr>
+          <w:b/>
+          <w:bCs/>
+        </w:rPr>
+        <w:t>3 (</w:t>
+      </w:r>
+      <w:r>
+        <w:rPr>
+          <w:b/>
+          <w:bCs/>
+        </w:rPr>
+        <w:t>10/25/20</w:t>
+      </w:r>
+      <w:r>
+        <w:rPr>
+          <w:b/>
+          <w:bCs/>
+        </w:rPr>
+        <w:t>)</w:t>
+      </w:r>
+    </w:p>
+    <w:p>
+      <w:pPr>
+        <w:pStyle w:val="ListParagraph"/>
+        <w:numPr>
+          <w:ilvl w:val="0"/>
+          <w:numId w:val="6"/>
+        </w:numPr>
+      </w:pPr>
+      <w:r>
         <w:t>NOTE: This version automatically deletes previous save data if the save data's version does not match.</w:t>
       </w:r>
     </w:p>
@@ -377,9 +788,16 @@
           <w:ilvl w:val="0"/>
           <w:numId w:val="6"/>
         </w:numPr>
-      </w:pPr>
-      <w:r>
-        <w:t>Added an Experience Boost debug tool in the Settings menu. Toggling it will increase experience and reward gains by x3.</w:t>
+        <w:rPr>
+          <w:b/>
+          <w:bCs/>
+        </w:rPr>
+      </w:pPr>
+      <w:r>
+        <w:t>Implemented Skill experience (Combat, Espionage, Diplomacy).</w:t>
+      </w:r>
+      <w:r>
+        <w:t xml:space="preserve"> Skill levels are not yet implemented.</w:t>
       </w:r>
     </w:p>
     <w:p>
@@ -389,12 +807,16 @@
           <w:ilvl w:val="0"/>
           <w:numId w:val="6"/>
         </w:numPr>
-      </w:pPr>
-      <w:r>
-        <w:t>Adjusted the design for</w:t>
-      </w:r>
-      <w:r>
-        <w:t xml:space="preserve"> the QuestUI skill/faction/relic icons and added gems to the Quest briefing menu.</w:t>
+        <w:rPr>
+          <w:b/>
+          <w:bCs/>
+        </w:rPr>
+      </w:pPr>
+      <w:r>
+        <w:t>Added icons on Quest UIs to indicate the quest’s Skill and Faction affiliations.</w:t>
+      </w:r>
+      <w:r>
+        <w:t xml:space="preserve"> Faction icons TBD.</w:t>
       </w:r>
     </w:p>
     <w:p>
@@ -404,9 +826,19 @@
           <w:ilvl w:val="0"/>
           <w:numId w:val="6"/>
         </w:numPr>
-      </w:pPr>
-      <w:r>
-        <w:t>Implemented an accuracy modifier to the Combat Training score.</w:t>
+        <w:rPr>
+          <w:b/>
+          <w:bCs/>
+        </w:rPr>
+      </w:pPr>
+      <w:r>
+        <w:t>Removed rerouting after pressing a notification. The notification now closes</w:t>
+      </w:r>
+      <w:r>
+        <w:t xml:space="preserve"> without rerouting</w:t>
+      </w:r>
+      <w:r>
+        <w:t xml:space="preserve"> when pressed.</w:t>
       </w:r>
     </w:p>
     <w:p>
@@ -416,9 +848,13 @@
           <w:ilvl w:val="0"/>
           <w:numId w:val="6"/>
         </w:numPr>
-      </w:pPr>
-      <w:r>
-        <w:t>Adjusted the design for the Combat Training scoreboard.</w:t>
+        <w:rPr>
+          <w:b/>
+          <w:bCs/>
+        </w:rPr>
+      </w:pPr>
+      <w:r>
+        <w:t>Removed the QuestJournalUI and combined its functionality with the QuestUI.</w:t>
       </w:r>
     </w:p>
     <w:p>
@@ -428,9 +864,43 @@
           <w:ilvl w:val="0"/>
           <w:numId w:val="6"/>
         </w:numPr>
-      </w:pPr>
-      <w:r>
-        <w:t>Added popup warning when resetting the game.</w:t>
+        <w:rPr>
+          <w:b/>
+          <w:bCs/>
+        </w:rPr>
+      </w:pPr>
+      <w:r>
+        <w:t xml:space="preserve">Added a check to all FixedUpdates to see if </w:t>
+      </w:r>
+      <w:r>
+        <w:t>their</w:t>
+      </w:r>
+      <w:r>
+        <w:t xml:space="preserve"> respective menu </w:t>
+      </w:r>
+      <w:r>
+        <w:t>is</w:t>
+      </w:r>
+      <w:r>
+        <w:t xml:space="preserve"> t</w:t>
+      </w:r>
+      <w:r>
+        <w:t>he currently active menu</w:t>
+      </w:r>
+      <w:r>
+        <w:t xml:space="preserve">. If not, FixedUpdate </w:t>
+      </w:r>
+      <w:r>
+        <w:t>functions</w:t>
+      </w:r>
+      <w:r>
+        <w:t xml:space="preserve"> </w:t>
+      </w:r>
+      <w:r>
+        <w:t>are</w:t>
+      </w:r>
+      <w:r>
+        <w:t xml:space="preserve"> not run. This should optimize things quite a bit.</w:t>
       </w:r>
     </w:p>
     <w:p>
@@ -440,203 +910,110 @@
           <w:ilvl w:val="0"/>
           <w:numId w:val="6"/>
         </w:numPr>
-      </w:pPr>
-      <w:r>
-        <w:t>Fixed Upgrades not requiring Artisans.</w:t>
-      </w:r>
-    </w:p>
-    <w:p>
-      <w:pPr>
-        <w:pStyle w:val="ListParagraph"/>
-        <w:numPr>
-          <w:ilvl w:val="0"/>
-          <w:numId w:val="6"/>
-        </w:numPr>
-      </w:pPr>
-      <w:r>
-        <w:t>Fixed formatting issue that occurred when promoting a Peasant.</w:t>
-      </w:r>
-    </w:p>
-    <w:p>
-      <w:pPr>
-        <w:pStyle w:val="ListParagraph"/>
-        <w:numPr>
-          <w:ilvl w:val="0"/>
-          <w:numId w:val="6"/>
-        </w:numPr>
-      </w:pPr>
-      <w:r>
-        <w:t>Fixed issue where Adventurers would not heal if a quest was completed while the app was closed.</w:t>
-      </w:r>
-    </w:p>
-    <w:p/>
-    <w:p>
-      <w:pPr>
-        <w:rPr>
-          <w:b/>
-          <w:bCs/>
-        </w:rPr>
-      </w:pPr>
-      <w:r>
-        <w:rPr>
-          <w:b/>
-          <w:bCs/>
-        </w:rPr>
-        <w:t>0.0.</w:t>
-      </w:r>
-      <w:r>
-        <w:rPr>
-          <w:b/>
-          <w:bCs/>
-        </w:rPr>
-        <w:t>7</w:t>
-      </w:r>
-      <w:r>
-        <w:rPr>
-          <w:b/>
-          <w:bCs/>
-        </w:rPr>
-        <w:t>.</w:t>
-      </w:r>
-      <w:r>
-        <w:rPr>
-          <w:b/>
-          <w:bCs/>
-        </w:rPr>
-        <w:t>0 (11/04/20)</w:t>
-      </w:r>
-    </w:p>
-    <w:p>
-      <w:pPr>
-        <w:pStyle w:val="ListParagraph"/>
-        <w:numPr>
-          <w:ilvl w:val="0"/>
-          <w:numId w:val="6"/>
-        </w:numPr>
+        <w:rPr>
+          <w:b/>
+          <w:bCs/>
+        </w:rPr>
+      </w:pPr>
+      <w:r>
+        <w:t>Marketplace scal</w:t>
+      </w:r>
+      <w:r>
+        <w:t>ing is now compatible with</w:t>
+      </w:r>
+      <w:r>
+        <w:t xml:space="preserve"> tablets.</w:t>
+      </w:r>
+    </w:p>
+    <w:p>
+      <w:pPr>
+        <w:rPr>
+          <w:b/>
+          <w:bCs/>
+        </w:rPr>
+      </w:pPr>
+    </w:p>
+    <w:p>
+      <w:pPr>
+        <w:rPr>
+          <w:b/>
+          <w:bCs/>
+        </w:rPr>
+      </w:pPr>
+      <w:r>
+        <w:rPr>
+          <w:b/>
+          <w:bCs/>
+        </w:rPr>
+        <w:t>0.0.6.</w:t>
+      </w:r>
+      <w:r>
+        <w:rPr>
+          <w:b/>
+          <w:bCs/>
+        </w:rPr>
+        <w:t>2 (10/21/20)</w:t>
+      </w:r>
+    </w:p>
+    <w:p>
+      <w:pPr>
+        <w:pStyle w:val="ListParagraph"/>
+        <w:numPr>
+          <w:ilvl w:val="0"/>
+          <w:numId w:val="5"/>
+        </w:numPr>
+      </w:pPr>
+      <w:r>
+        <w:t>NOTE: This version automatically deletes previous save data if the save data's version does not match.</w:t>
+      </w:r>
+    </w:p>
+    <w:p>
+      <w:pPr>
+        <w:pStyle w:val="ListParagraph"/>
+        <w:numPr>
+          <w:ilvl w:val="0"/>
+          <w:numId w:val="5"/>
+        </w:numPr>
+        <w:rPr>
+          <w:b/>
+          <w:bCs/>
+        </w:rPr>
+      </w:pPr>
+      <w:r>
+        <w:t>Implemented the Marketplace functionality.</w:t>
+      </w:r>
+    </w:p>
+    <w:p>
+      <w:pPr>
+        <w:pStyle w:val="ListParagraph"/>
+        <w:numPr>
+          <w:ilvl w:val="0"/>
+          <w:numId w:val="5"/>
+        </w:numPr>
+        <w:rPr>
+          <w:b/>
+          <w:bCs/>
+        </w:rPr>
       </w:pPr>
       <w:r>
         <w:lastRenderedPageBreak/>
-        <w:t>NOTE: This version automatically deletes previous save data if the save data's version does not match.</w:t>
-      </w:r>
-    </w:p>
-    <w:p>
-      <w:pPr>
-        <w:pStyle w:val="ListParagraph"/>
-        <w:numPr>
-          <w:ilvl w:val="0"/>
-          <w:numId w:val="6"/>
-        </w:numPr>
-      </w:pPr>
-      <w:r>
-        <w:t>Implemented Artisan requirement in Guildhall upgrades.</w:t>
-      </w:r>
-    </w:p>
-    <w:p>
-      <w:pPr>
-        <w:pStyle w:val="ListParagraph"/>
-        <w:numPr>
-          <w:ilvl w:val="0"/>
-          <w:numId w:val="6"/>
-        </w:numPr>
-      </w:pPr>
-      <w:r>
-        <w:t>Added the ability to choose whether to promote Peasants to Adventurer or Artisan once they reach Level 5.</w:t>
-      </w:r>
-    </w:p>
-    <w:p>
-      <w:pPr>
-        <w:pStyle w:val="ListParagraph"/>
-        <w:numPr>
-          <w:ilvl w:val="0"/>
-          <w:numId w:val="6"/>
-        </w:numPr>
-      </w:pPr>
-      <w:r>
-        <w:t>Implemented a Level 10 cap on Peasants.</w:t>
-      </w:r>
-    </w:p>
-    <w:p>
-      <w:pPr>
-        <w:pStyle w:val="ListParagraph"/>
-        <w:numPr>
-          <w:ilvl w:val="0"/>
-          <w:numId w:val="6"/>
-        </w:numPr>
-      </w:pPr>
-      <w:r>
-        <w:t>Added Skill levels.</w:t>
-      </w:r>
-    </w:p>
-    <w:p>
-      <w:pPr>
-        <w:pStyle w:val="ListParagraph"/>
-        <w:numPr>
-          <w:ilvl w:val="0"/>
-          <w:numId w:val="6"/>
-        </w:numPr>
-      </w:pPr>
-      <w:r>
-        <w:t>Added progress bars for Skill experience.</w:t>
-      </w:r>
-    </w:p>
-    <w:p>
-      <w:pPr>
-        <w:pStyle w:val="ListParagraph"/>
-        <w:numPr>
-          <w:ilvl w:val="0"/>
-          <w:numId w:val="6"/>
-        </w:numPr>
-      </w:pPr>
-      <w:r>
-        <w:t>Added a “Release” button for all non-Hero Guildmembers. This allows the player to remove Guildmembers from the Guild if they don’t want them.</w:t>
-      </w:r>
-    </w:p>
-    <w:p>
-      <w:pPr>
-        <w:pStyle w:val="ListParagraph"/>
-        <w:numPr>
-          <w:ilvl w:val="0"/>
-          <w:numId w:val="6"/>
-        </w:numPr>
-      </w:pPr>
-      <w:r>
-        <w:t>Incident intervals are now slightly randomized and are reduced in frequency the higher the Quest level.</w:t>
-      </w:r>
-    </w:p>
-    <w:p>
-      <w:pPr>
-        <w:pStyle w:val="ListParagraph"/>
-        <w:numPr>
-          <w:ilvl w:val="0"/>
-          <w:numId w:val="6"/>
-        </w:numPr>
-      </w:pPr>
-      <w:r>
-        <w:t>Quest level now increases Incident difficulty while Adventurer level decreases it.</w:t>
-      </w:r>
-    </w:p>
-    <w:p>
-      <w:pPr>
-        <w:pStyle w:val="ListParagraph"/>
-        <w:numPr>
-          <w:ilvl w:val="0"/>
-          <w:numId w:val="6"/>
-        </w:numPr>
-      </w:pPr>
-      <w:r>
-        <w:t>PersonUIs are now tinted based on vocation for more visual clarity.</w:t>
-      </w:r>
-    </w:p>
-    <w:p>
-      <w:pPr>
-        <w:pStyle w:val="ListParagraph"/>
-        <w:numPr>
-          <w:ilvl w:val="0"/>
-          <w:numId w:val="6"/>
-        </w:numPr>
-      </w:pPr>
-      <w:r>
-        <w:t>Guildhall upgrade popup is redesigned for more visual clarity.</w:t>
+        <w:t>Corrected a visual bug in the Hub menu’s scroll view.</w:t>
+      </w:r>
+    </w:p>
+    <w:p>
+      <w:pPr>
+        <w:pStyle w:val="ListParagraph"/>
+        <w:numPr>
+          <w:ilvl w:val="0"/>
+          <w:numId w:val="5"/>
+        </w:numPr>
+        <w:rPr>
+          <w:b/>
+          <w:bCs/>
+        </w:rPr>
+      </w:pPr>
+      <w:r>
+        <w:t>Warning: the Marketplace is not yet optimized for tablets.</w:t>
       </w:r>
     </w:p>
     <w:p>
@@ -666,296 +1043,6 @@
           <w:b/>
           <w:bCs/>
         </w:rPr>
-        <w:t>3 (</w:t>
-      </w:r>
-      <w:r>
-        <w:rPr>
-          <w:b/>
-          <w:bCs/>
-        </w:rPr>
-        <w:t>10/25/20</w:t>
-      </w:r>
-      <w:r>
-        <w:rPr>
-          <w:b/>
-          <w:bCs/>
-        </w:rPr>
-        <w:t>)</w:t>
-      </w:r>
-    </w:p>
-    <w:p>
-      <w:pPr>
-        <w:pStyle w:val="ListParagraph"/>
-        <w:numPr>
-          <w:ilvl w:val="0"/>
-          <w:numId w:val="6"/>
-        </w:numPr>
-      </w:pPr>
-      <w:r>
-        <w:t>NOTE: This version automatically deletes previous save data if the save data's version does not match.</w:t>
-      </w:r>
-    </w:p>
-    <w:p>
-      <w:pPr>
-        <w:pStyle w:val="ListParagraph"/>
-        <w:numPr>
-          <w:ilvl w:val="0"/>
-          <w:numId w:val="6"/>
-        </w:numPr>
-        <w:rPr>
-          <w:b/>
-          <w:bCs/>
-        </w:rPr>
-      </w:pPr>
-      <w:r>
-        <w:t>Implemented Skill experience (Combat, Espionage, Diplomacy).</w:t>
-      </w:r>
-      <w:r>
-        <w:t xml:space="preserve"> Skill levels are not yet implemented.</w:t>
-      </w:r>
-    </w:p>
-    <w:p>
-      <w:pPr>
-        <w:pStyle w:val="ListParagraph"/>
-        <w:numPr>
-          <w:ilvl w:val="0"/>
-          <w:numId w:val="6"/>
-        </w:numPr>
-        <w:rPr>
-          <w:b/>
-          <w:bCs/>
-        </w:rPr>
-      </w:pPr>
-      <w:r>
-        <w:t>Added icons on Quest UIs to indicate the quest’s Skill and Faction affiliations.</w:t>
-      </w:r>
-      <w:r>
-        <w:t xml:space="preserve"> Faction icons TBD.</w:t>
-      </w:r>
-    </w:p>
-    <w:p>
-      <w:pPr>
-        <w:pStyle w:val="ListParagraph"/>
-        <w:numPr>
-          <w:ilvl w:val="0"/>
-          <w:numId w:val="6"/>
-        </w:numPr>
-        <w:rPr>
-          <w:b/>
-          <w:bCs/>
-        </w:rPr>
-      </w:pPr>
-      <w:r>
-        <w:t>Removed rerouting after pressing a notification. The notification now closes</w:t>
-      </w:r>
-      <w:r>
-        <w:t xml:space="preserve"> without rerouting</w:t>
-      </w:r>
-      <w:r>
-        <w:t xml:space="preserve"> when pressed.</w:t>
-      </w:r>
-    </w:p>
-    <w:p>
-      <w:pPr>
-        <w:pStyle w:val="ListParagraph"/>
-        <w:numPr>
-          <w:ilvl w:val="0"/>
-          <w:numId w:val="6"/>
-        </w:numPr>
-        <w:rPr>
-          <w:b/>
-          <w:bCs/>
-        </w:rPr>
-      </w:pPr>
-      <w:r>
-        <w:t>Removed the QuestJournalUI and combined its functionality with the QuestUI.</w:t>
-      </w:r>
-    </w:p>
-    <w:p>
-      <w:pPr>
-        <w:pStyle w:val="ListParagraph"/>
-        <w:numPr>
-          <w:ilvl w:val="0"/>
-          <w:numId w:val="6"/>
-        </w:numPr>
-        <w:rPr>
-          <w:b/>
-          <w:bCs/>
-        </w:rPr>
-      </w:pPr>
-      <w:r>
-        <w:t xml:space="preserve">Added a check to all FixedUpdates to see if </w:t>
-      </w:r>
-      <w:r>
-        <w:t>their</w:t>
-      </w:r>
-      <w:r>
-        <w:t xml:space="preserve"> respective menu </w:t>
-      </w:r>
-      <w:r>
-        <w:t>is</w:t>
-      </w:r>
-      <w:r>
-        <w:t xml:space="preserve"> t</w:t>
-      </w:r>
-      <w:r>
-        <w:t>he currently active menu</w:t>
-      </w:r>
-      <w:r>
-        <w:t xml:space="preserve">. If not, FixedUpdate </w:t>
-      </w:r>
-      <w:r>
-        <w:t>functions</w:t>
-      </w:r>
-      <w:r>
-        <w:t xml:space="preserve"> </w:t>
-      </w:r>
-      <w:r>
-        <w:t>are</w:t>
-      </w:r>
-      <w:r>
-        <w:t xml:space="preserve"> not run. This should optimize things quite a bit.</w:t>
-      </w:r>
-    </w:p>
-    <w:p>
-      <w:pPr>
-        <w:pStyle w:val="ListParagraph"/>
-        <w:numPr>
-          <w:ilvl w:val="0"/>
-          <w:numId w:val="6"/>
-        </w:numPr>
-        <w:rPr>
-          <w:b/>
-          <w:bCs/>
-        </w:rPr>
-      </w:pPr>
-      <w:r>
-        <w:t>Marketplace scal</w:t>
-      </w:r>
-      <w:r>
-        <w:t>ing is now compatible with</w:t>
-      </w:r>
-      <w:r>
-        <w:t xml:space="preserve"> tablets.</w:t>
-      </w:r>
-    </w:p>
-    <w:p>
-      <w:pPr>
-        <w:rPr>
-          <w:b/>
-          <w:bCs/>
-        </w:rPr>
-      </w:pPr>
-    </w:p>
-    <w:p>
-      <w:pPr>
-        <w:rPr>
-          <w:b/>
-          <w:bCs/>
-        </w:rPr>
-      </w:pPr>
-      <w:r>
-        <w:rPr>
-          <w:b/>
-          <w:bCs/>
-        </w:rPr>
-        <w:t>0.0.6.</w:t>
-      </w:r>
-      <w:r>
-        <w:rPr>
-          <w:b/>
-          <w:bCs/>
-        </w:rPr>
-        <w:t>2 (10/21/20)</w:t>
-      </w:r>
-    </w:p>
-    <w:p>
-      <w:pPr>
-        <w:pStyle w:val="ListParagraph"/>
-        <w:numPr>
-          <w:ilvl w:val="0"/>
-          <w:numId w:val="5"/>
-        </w:numPr>
-      </w:pPr>
-      <w:r>
-        <w:t>NOTE: This version automatically deletes previous save data if the save data's version does not match.</w:t>
-      </w:r>
-    </w:p>
-    <w:p>
-      <w:pPr>
-        <w:pStyle w:val="ListParagraph"/>
-        <w:numPr>
-          <w:ilvl w:val="0"/>
-          <w:numId w:val="5"/>
-        </w:numPr>
-        <w:rPr>
-          <w:b/>
-          <w:bCs/>
-        </w:rPr>
-      </w:pPr>
-      <w:r>
-        <w:t>Implemented the Marketplace functionality.</w:t>
-      </w:r>
-    </w:p>
-    <w:p>
-      <w:pPr>
-        <w:pStyle w:val="ListParagraph"/>
-        <w:numPr>
-          <w:ilvl w:val="0"/>
-          <w:numId w:val="5"/>
-        </w:numPr>
-        <w:rPr>
-          <w:b/>
-          <w:bCs/>
-        </w:rPr>
-      </w:pPr>
-      <w:r>
-        <w:t>Corrected a visual bug in the Hub menu’s scroll view.</w:t>
-      </w:r>
-    </w:p>
-    <w:p>
-      <w:pPr>
-        <w:pStyle w:val="ListParagraph"/>
-        <w:numPr>
-          <w:ilvl w:val="0"/>
-          <w:numId w:val="5"/>
-        </w:numPr>
-        <w:rPr>
-          <w:b/>
-          <w:bCs/>
-        </w:rPr>
-      </w:pPr>
-      <w:r>
-        <w:t>Warning: the Marketplace is not yet optimized for tablets.</w:t>
-      </w:r>
-    </w:p>
-    <w:p>
-      <w:pPr>
-        <w:rPr>
-          <w:b/>
-          <w:bCs/>
-        </w:rPr>
-      </w:pPr>
-    </w:p>
-    <w:p>
-      <w:pPr>
-        <w:rPr>
-          <w:b/>
-          <w:bCs/>
-        </w:rPr>
-      </w:pPr>
-      <w:r>
-        <w:rPr>
-          <w:b/>
-          <w:bCs/>
-        </w:rPr>
-        <w:t>0.0.6.</w:t>
-      </w:r>
-      <w:r>
-        <w:rPr>
-          <w:b/>
-          <w:bCs/>
-        </w:rPr>
         <w:t>1 (10/18/20)</w:t>
       </w:r>
     </w:p>
@@ -968,7 +1055,6 @@
         </w:numPr>
       </w:pPr>
       <w:r>
-        <w:lastRenderedPageBreak/>
         <w:t>NOTE: This version automatically deletes previous save data if the save data's version does not match.</w:t>
       </w:r>
     </w:p>
@@ -1302,6 +1388,7 @@
           <w:b/>
           <w:bCs/>
         </w:rPr>
+        <w:lastRenderedPageBreak/>
         <w:t>0.0.5.</w:t>
       </w:r>
       <w:r>
@@ -1356,44 +1443,370 @@
         </w:numPr>
       </w:pPr>
       <w:r>
+        <w:t>Fixed a bug where notifications would not behave after a scene change.</w:t>
+      </w:r>
+    </w:p>
+    <w:p>
+      <w:pPr>
+        <w:pStyle w:val="ListParagraph"/>
+        <w:numPr>
+          <w:ilvl w:val="0"/>
+          <w:numId w:val="2"/>
+        </w:numPr>
+      </w:pPr>
+      <w:r>
+        <w:t>Fixed a bug where Peasants would upgrade to a Level 0 Adventurer instead of Level 1.</w:t>
+      </w:r>
+    </w:p>
+    <w:p>
+      <w:pPr>
+        <w:pStyle w:val="ListParagraph"/>
+        <w:numPr>
+          <w:ilvl w:val="0"/>
+          <w:numId w:val="2"/>
+        </w:numPr>
+      </w:pPr>
+      <w:r>
+        <w:t>Adjusted Peasant hitpoints so that when they reach Adventurer they "upgrade" to 100 HP.</w:t>
+      </w:r>
+    </w:p>
+    <w:p>
+      <w:pPr>
+        <w:pStyle w:val="ListParagraph"/>
+        <w:numPr>
+          <w:ilvl w:val="0"/>
+          <w:numId w:val="2"/>
+        </w:numPr>
+      </w:pPr>
+      <w:r>
+        <w:t>Added the foreground Reset button back in... For emergencies.</w:t>
+      </w:r>
+    </w:p>
+    <w:p/>
+    <w:p>
+      <w:pPr>
+        <w:rPr>
+          <w:b/>
+          <w:bCs/>
+        </w:rPr>
+      </w:pPr>
+      <w:r>
+        <w:rPr>
+          <w:b/>
+          <w:bCs/>
+        </w:rPr>
+        <w:t>0.0.5.</w:t>
+      </w:r>
+      <w:r>
+        <w:rPr>
+          <w:b/>
+          <w:bCs/>
+        </w:rPr>
+        <w:t>0 (08/15/20)</w:t>
+      </w:r>
+    </w:p>
+    <w:p>
+      <w:pPr>
+        <w:pStyle w:val="ListParagraph"/>
+        <w:numPr>
+          <w:ilvl w:val="0"/>
+          <w:numId w:val="2"/>
+        </w:numPr>
+      </w:pPr>
+      <w:r>
+        <w:t>Combat Training minigame has been added. It rewards a small amount of experience and can be used to level up either Adventurers or Peasants.</w:t>
+      </w:r>
+    </w:p>
+    <w:p>
+      <w:pPr>
+        <w:pStyle w:val="ListParagraph"/>
+        <w:numPr>
+          <w:ilvl w:val="0"/>
+          <w:numId w:val="2"/>
+        </w:numPr>
+      </w:pPr>
+      <w:r>
+        <w:t>Peasants now become Adventurers when they reach level 5. They are reset to level 1 and their experience is reset to 0 to reflect their change of Vocation.</w:t>
+      </w:r>
+    </w:p>
+    <w:p>
+      <w:pPr>
+        <w:pStyle w:val="ListParagraph"/>
+        <w:numPr>
+          <w:ilvl w:val="0"/>
+          <w:numId w:val="2"/>
+        </w:numPr>
+      </w:pPr>
+      <w:r>
+        <w:t>Leveling up increases GuildMembers' max health and heals them completely.</w:t>
+      </w:r>
+    </w:p>
+    <w:p>
+      <w:pPr>
+        <w:pStyle w:val="ListParagraph"/>
+        <w:numPr>
+          <w:ilvl w:val="0"/>
+          <w:numId w:val="2"/>
+        </w:numPr>
+      </w:pPr>
+      <w:r>
+        <w:t>Notifications have been updated to visually reflect whether they bring good or bad news. They also link to an appropriate menu, or can be closed without taking action. They also automatically dismiss after 5 seconds.</w:t>
+      </w:r>
+    </w:p>
+    <w:p>
+      <w:pPr>
+        <w:pStyle w:val="ListParagraph"/>
+        <w:numPr>
+          <w:ilvl w:val="0"/>
+          <w:numId w:val="2"/>
+        </w:numPr>
+      </w:pPr>
+      <w:r>
+        <w:t>Some adjustments have been made to the rate at which new quests are added to the quest pool, as well as how frequently new GuildMembers join the Guild.</w:t>
+      </w:r>
+    </w:p>
+    <w:p>
+      <w:pPr>
+        <w:pStyle w:val="ListParagraph"/>
+        <w:numPr>
+          <w:ilvl w:val="0"/>
+          <w:numId w:val="2"/>
+        </w:numPr>
+      </w:pPr>
+      <w:r>
+        <w:t>Fixed issue of having multiple of the same quest appear in the quest pool.</w:t>
+      </w:r>
+    </w:p>
+    <w:p/>
+    <w:p>
+      <w:pPr>
+        <w:rPr>
+          <w:b/>
+          <w:bCs/>
+        </w:rPr>
+      </w:pPr>
+      <w:r>
+        <w:rPr>
+          <w:b/>
+          <w:bCs/>
+        </w:rPr>
+        <w:t>0.0.</w:t>
+      </w:r>
+      <w:r>
+        <w:rPr>
+          <w:b/>
+          <w:bCs/>
+        </w:rPr>
+        <w:t>4</w:t>
+      </w:r>
+      <w:r>
+        <w:rPr>
+          <w:b/>
+          <w:bCs/>
+        </w:rPr>
+        <w:t>.</w:t>
+      </w:r>
+      <w:r>
+        <w:rPr>
+          <w:b/>
+          <w:bCs/>
+        </w:rPr>
+        <w:t>0 (08/12/20)</w:t>
+      </w:r>
+    </w:p>
+    <w:p>
+      <w:pPr>
+        <w:pStyle w:val="ListParagraph"/>
+        <w:numPr>
+          <w:ilvl w:val="0"/>
+          <w:numId w:val="2"/>
+        </w:numPr>
+      </w:pPr>
+      <w:r>
+        <w:t>GuildMembers now level up.</w:t>
+      </w:r>
+    </w:p>
+    <w:p>
+      <w:pPr>
+        <w:pStyle w:val="ListParagraph"/>
+        <w:numPr>
+          <w:ilvl w:val="0"/>
+          <w:numId w:val="2"/>
+        </w:numPr>
+      </w:pPr>
+      <w:r>
+        <w:t>Added in-game notifications when Quests finish and GuildMembers level up or join.</w:t>
+      </w:r>
+    </w:p>
+    <w:p>
+      <w:pPr>
+        <w:pStyle w:val="ListParagraph"/>
+        <w:numPr>
+          <w:ilvl w:val="0"/>
+          <w:numId w:val="2"/>
+        </w:numPr>
+      </w:pPr>
+      <w:r>
+        <w:t>Added the option of creating a biography for the Hero on the Hero menu.</w:t>
+      </w:r>
+    </w:p>
+    <w:p>
+      <w:pPr>
+        <w:pStyle w:val="ListParagraph"/>
+        <w:numPr>
+          <w:ilvl w:val="0"/>
+          <w:numId w:val="2"/>
+        </w:numPr>
+      </w:pPr>
+      <w:r>
+        <w:t xml:space="preserve"> Some bug fixes.</w:t>
+      </w:r>
+    </w:p>
+    <w:p/>
+    <w:p>
+      <w:pPr>
+        <w:rPr>
+          <w:b/>
+          <w:bCs/>
+        </w:rPr>
+      </w:pPr>
+      <w:r>
+        <w:rPr>
+          <w:b/>
+          <w:bCs/>
+        </w:rPr>
+        <w:t>0.0.</w:t>
+      </w:r>
+      <w:r>
+        <w:rPr>
+          <w:b/>
+          <w:bCs/>
+        </w:rPr>
+        <w:t>3</w:t>
+      </w:r>
+      <w:r>
+        <w:rPr>
+          <w:b/>
+          <w:bCs/>
+        </w:rPr>
+        <w:t>.</w:t>
+      </w:r>
+      <w:r>
+        <w:rPr>
+          <w:b/>
+          <w:bCs/>
+        </w:rPr>
+        <w:t>6b (08/10/20)</w:t>
+      </w:r>
+    </w:p>
+    <w:p>
+      <w:pPr>
+        <w:pStyle w:val="ListParagraph"/>
+        <w:numPr>
+          <w:ilvl w:val="0"/>
+          <w:numId w:val="2"/>
+        </w:numPr>
+      </w:pPr>
+      <w:r>
+        <w:t>Small fix to quest failures when the app is closed: additional incidents no longer occur after the quest has failed.</w:t>
+      </w:r>
+    </w:p>
+    <w:p/>
+    <w:p>
+      <w:pPr>
+        <w:rPr>
+          <w:b/>
+          <w:bCs/>
+        </w:rPr>
+      </w:pPr>
+      <w:r>
+        <w:rPr>
+          <w:b/>
+          <w:bCs/>
+        </w:rPr>
+        <w:t>0.0.</w:t>
+      </w:r>
+      <w:r>
+        <w:rPr>
+          <w:b/>
+          <w:bCs/>
+        </w:rPr>
+        <w:t>3</w:t>
+      </w:r>
+      <w:r>
+        <w:rPr>
+          <w:b/>
+          <w:bCs/>
+        </w:rPr>
+        <w:t>.</w:t>
+      </w:r>
+      <w:r>
+        <w:rPr>
+          <w:b/>
+          <w:bCs/>
+        </w:rPr>
+        <w:t>6 (08/16/20)</w:t>
+      </w:r>
+    </w:p>
+    <w:p>
+      <w:pPr>
+        <w:pStyle w:val="ListParagraph"/>
+        <w:numPr>
+          <w:ilvl w:val="0"/>
+          <w:numId w:val="2"/>
+        </w:numPr>
+      </w:pPr>
+      <w:r>
+        <w:t>Added new quests and incidents.</w:t>
+      </w:r>
+    </w:p>
+    <w:p>
+      <w:pPr>
+        <w:pStyle w:val="ListParagraph"/>
+        <w:numPr>
+          <w:ilvl w:val="0"/>
+          <w:numId w:val="2"/>
+        </w:numPr>
+      </w:pPr>
+      <w:r>
+        <w:t>Added placeholders for upcoming GuildMember stats.</w:t>
+      </w:r>
+    </w:p>
+    <w:p>
+      <w:pPr>
+        <w:pStyle w:val="ListParagraph"/>
+        <w:numPr>
+          <w:ilvl w:val="0"/>
+          <w:numId w:val="2"/>
+        </w:numPr>
+      </w:pPr>
+      <w:r>
         <w:lastRenderedPageBreak/>
-        <w:t>Fixed a bug where notifications would not behave after a scene change.</w:t>
-      </w:r>
-    </w:p>
-    <w:p>
-      <w:pPr>
-        <w:pStyle w:val="ListParagraph"/>
-        <w:numPr>
-          <w:ilvl w:val="0"/>
-          <w:numId w:val="2"/>
-        </w:numPr>
-      </w:pPr>
-      <w:r>
-        <w:t>Fixed a bug where Peasants would upgrade to a Level 0 Adventurer instead of Level 1.</w:t>
-      </w:r>
-    </w:p>
-    <w:p>
-      <w:pPr>
-        <w:pStyle w:val="ListParagraph"/>
-        <w:numPr>
-          <w:ilvl w:val="0"/>
-          <w:numId w:val="2"/>
-        </w:numPr>
-      </w:pPr>
-      <w:r>
-        <w:t>Adjusted Peasant hitpoints so that when they reach Adventurer they "upgrade" to 100 HP.</w:t>
-      </w:r>
-    </w:p>
-    <w:p>
-      <w:pPr>
-        <w:pStyle w:val="ListParagraph"/>
-        <w:numPr>
-          <w:ilvl w:val="0"/>
-          <w:numId w:val="2"/>
-        </w:numPr>
-      </w:pPr>
-      <w:r>
-        <w:t>Added the foreground Reset button back in... For emergencies.</w:t>
+        <w:t>Quests can now fail if the GuildMember's health drops to 0. They must return to the Guildhall and wait for their health to recover above 0 before starting another quest.</w:t>
+      </w:r>
+    </w:p>
+    <w:p>
+      <w:pPr>
+        <w:pStyle w:val="ListParagraph"/>
+        <w:numPr>
+          <w:ilvl w:val="0"/>
+          <w:numId w:val="2"/>
+        </w:numPr>
+      </w:pPr>
+      <w:r>
+        <w:t>Health is now displayed when viewing GuildMembers.</w:t>
+      </w:r>
+    </w:p>
+    <w:p>
+      <w:pPr>
+        <w:pStyle w:val="ListParagraph"/>
+        <w:numPr>
+          <w:ilvl w:val="0"/>
+          <w:numId w:val="2"/>
+        </w:numPr>
+      </w:pPr>
+      <w:r>
+        <w:t>Fixed some minor scaling issues with tablet-sized displays.</w:t>
       </w:r>
     </w:p>
     <w:p/>
@@ -1409,86 +1822,100 @@
           <w:b/>
           <w:bCs/>
         </w:rPr>
-        <w:t>0.0.5.</w:t>
-      </w:r>
-      <w:r>
-        <w:rPr>
-          <w:b/>
-          <w:bCs/>
-        </w:rPr>
-        <w:t>0 (08/15/20)</w:t>
-      </w:r>
-    </w:p>
-    <w:p>
-      <w:pPr>
-        <w:pStyle w:val="ListParagraph"/>
-        <w:numPr>
-          <w:ilvl w:val="0"/>
-          <w:numId w:val="2"/>
-        </w:numPr>
-      </w:pPr>
-      <w:r>
-        <w:t>Combat Training minigame has been added. It rewards a small amount of experience and can be used to level up either Adventurers or Peasants.</w:t>
-      </w:r>
-    </w:p>
-    <w:p>
-      <w:pPr>
-        <w:pStyle w:val="ListParagraph"/>
-        <w:numPr>
-          <w:ilvl w:val="0"/>
-          <w:numId w:val="2"/>
-        </w:numPr>
-      </w:pPr>
-      <w:r>
-        <w:t>Peasants now become Adventurers when they reach level 5. They are reset to level 1 and their experience is reset to 0 to reflect their change of Vocation.</w:t>
-      </w:r>
-    </w:p>
-    <w:p>
-      <w:pPr>
-        <w:pStyle w:val="ListParagraph"/>
-        <w:numPr>
-          <w:ilvl w:val="0"/>
-          <w:numId w:val="2"/>
-        </w:numPr>
-      </w:pPr>
-      <w:r>
-        <w:t>Leveling up increases GuildMembers' max health and heals them completely.</w:t>
-      </w:r>
-    </w:p>
-    <w:p>
-      <w:pPr>
-        <w:pStyle w:val="ListParagraph"/>
-        <w:numPr>
-          <w:ilvl w:val="0"/>
-          <w:numId w:val="2"/>
-        </w:numPr>
-      </w:pPr>
-      <w:r>
-        <w:t>Notifications have been updated to visually reflect whether they bring good or bad news. They also link to an appropriate menu, or can be closed without taking action. They also automatically dismiss after 5 seconds.</w:t>
-      </w:r>
-    </w:p>
-    <w:p>
-      <w:pPr>
-        <w:pStyle w:val="ListParagraph"/>
-        <w:numPr>
-          <w:ilvl w:val="0"/>
-          <w:numId w:val="2"/>
-        </w:numPr>
-      </w:pPr>
-      <w:r>
-        <w:t>Some adjustments have been made to the rate at which new quests are added to the quest pool, as well as how frequently new GuildMembers join the Guild.</w:t>
-      </w:r>
-    </w:p>
-    <w:p>
-      <w:pPr>
-        <w:pStyle w:val="ListParagraph"/>
-        <w:numPr>
-          <w:ilvl w:val="0"/>
-          <w:numId w:val="2"/>
-        </w:numPr>
-      </w:pPr>
-      <w:r>
-        <w:t>Fixed issue of having multiple of the same quest appear in the quest pool.</w:t>
+        <w:t>0.0.</w:t>
+      </w:r>
+      <w:r>
+        <w:rPr>
+          <w:b/>
+          <w:bCs/>
+        </w:rPr>
+        <w:t>3</w:t>
+      </w:r>
+      <w:r>
+        <w:rPr>
+          <w:b/>
+          <w:bCs/>
+        </w:rPr>
+        <w:t>.</w:t>
+      </w:r>
+      <w:r>
+        <w:rPr>
+          <w:b/>
+          <w:bCs/>
+        </w:rPr>
+        <w:t>5 (08/10/20)</w:t>
+      </w:r>
+    </w:p>
+    <w:p>
+      <w:pPr>
+        <w:pStyle w:val="ListParagraph"/>
+        <w:numPr>
+          <w:ilvl w:val="0"/>
+          <w:numId w:val="2"/>
+        </w:numPr>
+      </w:pPr>
+      <w:r>
+        <w:t>Added GuildMember health recovery while the game is closed.</w:t>
+      </w:r>
+    </w:p>
+    <w:p>
+      <w:pPr>
+        <w:pStyle w:val="ListParagraph"/>
+        <w:numPr>
+          <w:ilvl w:val="0"/>
+          <w:numId w:val="2"/>
+        </w:numPr>
+      </w:pPr>
+      <w:r>
+        <w:t>Fixed a bug that prevented GuildMember health from properly loading after quitting and reopening the game.</w:t>
+      </w:r>
+    </w:p>
+    <w:p>
+      <w:pPr>
+        <w:pStyle w:val="ListParagraph"/>
+        <w:numPr>
+          <w:ilvl w:val="0"/>
+          <w:numId w:val="2"/>
+        </w:numPr>
+      </w:pPr>
+      <w:r>
+        <w:t>Fixed a bug that prevented button click SFX from being affected by sound settings.</w:t>
+      </w:r>
+    </w:p>
+    <w:p>
+      <w:pPr>
+        <w:pStyle w:val="ListParagraph"/>
+        <w:numPr>
+          <w:ilvl w:val="0"/>
+          <w:numId w:val="2"/>
+        </w:numPr>
+      </w:pPr>
+      <w:r>
+        <w:t>Menus no longer deactivate when closed. Leaving them active seems to be more performant than deactivating/reactivating on demand.</w:t>
+      </w:r>
+    </w:p>
+    <w:p>
+      <w:pPr>
+        <w:pStyle w:val="ListParagraph"/>
+        <w:numPr>
+          <w:ilvl w:val="0"/>
+          <w:numId w:val="2"/>
+        </w:numPr>
+      </w:pPr>
+      <w:r>
+        <w:t>Incorporated the menu transition SFX into the animation so that they are synced.</w:t>
+      </w:r>
+    </w:p>
+    <w:p>
+      <w:pPr>
+        <w:pStyle w:val="ListParagraph"/>
+        <w:numPr>
+          <w:ilvl w:val="0"/>
+          <w:numId w:val="2"/>
+        </w:numPr>
+      </w:pPr>
+      <w:r>
+        <w:t>Some minor graphical fixes.</w:t>
       </w:r>
     </w:p>
     <w:p/>
@@ -1511,7 +1938,7 @@
           <w:b/>
           <w:bCs/>
         </w:rPr>
-        <w:t>4</w:t>
+        <w:t>3</w:t>
       </w:r>
       <w:r>
         <w:rPr>
@@ -1525,55 +1952,19 @@
           <w:b/>
           <w:bCs/>
         </w:rPr>
-        <w:t>0 (08/12/20)</w:t>
-      </w:r>
-    </w:p>
-    <w:p>
-      <w:pPr>
-        <w:pStyle w:val="ListParagraph"/>
-        <w:numPr>
-          <w:ilvl w:val="0"/>
-          <w:numId w:val="2"/>
-        </w:numPr>
-      </w:pPr>
-      <w:r>
-        <w:t>GuildMembers now level up.</w:t>
-      </w:r>
-    </w:p>
-    <w:p>
-      <w:pPr>
-        <w:pStyle w:val="ListParagraph"/>
-        <w:numPr>
-          <w:ilvl w:val="0"/>
-          <w:numId w:val="2"/>
-        </w:numPr>
-      </w:pPr>
-      <w:r>
-        <w:t>Added in-game notifications when Quests finish and GuildMembers level up or join.</w:t>
-      </w:r>
-    </w:p>
-    <w:p>
-      <w:pPr>
-        <w:pStyle w:val="ListParagraph"/>
-        <w:numPr>
-          <w:ilvl w:val="0"/>
-          <w:numId w:val="2"/>
-        </w:numPr>
-      </w:pPr>
-      <w:r>
-        <w:t>Added the option of creating a biography for the Hero on the Hero menu.</w:t>
-      </w:r>
-    </w:p>
-    <w:p>
-      <w:pPr>
-        <w:pStyle w:val="ListParagraph"/>
-        <w:numPr>
-          <w:ilvl w:val="0"/>
-          <w:numId w:val="2"/>
-        </w:numPr>
-      </w:pPr>
-      <w:r>
-        <w:t xml:space="preserve"> Some bug fixes.</w:t>
+        <w:t>4 (08/09/20)</w:t>
+      </w:r>
+    </w:p>
+    <w:p>
+      <w:pPr>
+        <w:pStyle w:val="ListParagraph"/>
+        <w:numPr>
+          <w:ilvl w:val="0"/>
+          <w:numId w:val="2"/>
+        </w:numPr>
+      </w:pPr>
+      <w:r>
+        <w:t>Fixed a bug that caused GuildMembers to not recover if their Hitpoints reached 0.</w:t>
       </w:r>
     </w:p>
     <w:p/>
@@ -1610,19 +2001,43 @@
           <w:b/>
           <w:bCs/>
         </w:rPr>
-        <w:t>6b (08/10/20)</w:t>
-      </w:r>
-    </w:p>
-    <w:p>
-      <w:pPr>
-        <w:pStyle w:val="ListParagraph"/>
-        <w:numPr>
-          <w:ilvl w:val="0"/>
-          <w:numId w:val="2"/>
-        </w:numPr>
-      </w:pPr>
-      <w:r>
-        <w:t>Small fix to quest failures when the app is closed: additional incidents no longer occur after the quest has failed.</w:t>
+        <w:t>3 (08/09/20)</w:t>
+      </w:r>
+    </w:p>
+    <w:p>
+      <w:pPr>
+        <w:pStyle w:val="ListParagraph"/>
+        <w:numPr>
+          <w:ilvl w:val="0"/>
+          <w:numId w:val="2"/>
+        </w:numPr>
+      </w:pPr>
+      <w:r>
+        <w:t>Incidents now have positive, negative or neutral results. These affect resources, experience and GuildMember hitpoints.</w:t>
+      </w:r>
+    </w:p>
+    <w:p>
+      <w:pPr>
+        <w:pStyle w:val="ListParagraph"/>
+        <w:numPr>
+          <w:ilvl w:val="0"/>
+          <w:numId w:val="2"/>
+        </w:numPr>
+      </w:pPr>
+      <w:r>
+        <w:t>GuildMembers now become Incapacitated if their hitpoints are at 0. Hitpoints regenerate over time when not on a quest.</w:t>
+      </w:r>
+    </w:p>
+    <w:p>
+      <w:pPr>
+        <w:pStyle w:val="ListParagraph"/>
+        <w:numPr>
+          <w:ilvl w:val="0"/>
+          <w:numId w:val="2"/>
+        </w:numPr>
+      </w:pPr>
+      <w:r>
+        <w:t>Streamlined the Quest-starting process and reworked the appearance of the quest information and Quest Journals.</w:t>
       </w:r>
     </w:p>
     <w:p/>
@@ -1659,67 +2074,43 @@
           <w:b/>
           <w:bCs/>
         </w:rPr>
-        <w:t>6 (08/16/20)</w:t>
-      </w:r>
-    </w:p>
-    <w:p>
-      <w:pPr>
-        <w:pStyle w:val="ListParagraph"/>
-        <w:numPr>
-          <w:ilvl w:val="0"/>
-          <w:numId w:val="2"/>
-        </w:numPr>
-      </w:pPr>
-      <w:r>
-        <w:t>Added new quests and incidents.</w:t>
-      </w:r>
-    </w:p>
-    <w:p>
-      <w:pPr>
-        <w:pStyle w:val="ListParagraph"/>
-        <w:numPr>
-          <w:ilvl w:val="0"/>
-          <w:numId w:val="2"/>
-        </w:numPr>
-      </w:pPr>
-      <w:r>
-        <w:t>Added placeholders for upcoming GuildMember stats.</w:t>
-      </w:r>
-    </w:p>
-    <w:p>
-      <w:pPr>
-        <w:pStyle w:val="ListParagraph"/>
-        <w:numPr>
-          <w:ilvl w:val="0"/>
-          <w:numId w:val="2"/>
-        </w:numPr>
-      </w:pPr>
-      <w:r>
-        <w:t>Quests can now fail if the GuildMember's health drops to 0. They must return to the Guildhall and wait for their health to recover above 0 before starting another quest.</w:t>
-      </w:r>
-    </w:p>
-    <w:p>
-      <w:pPr>
-        <w:pStyle w:val="ListParagraph"/>
-        <w:numPr>
-          <w:ilvl w:val="0"/>
-          <w:numId w:val="2"/>
-        </w:numPr>
-      </w:pPr>
-      <w:r>
-        <w:t>Health is now displayed when viewing GuildMembers.</w:t>
-      </w:r>
-    </w:p>
-    <w:p>
-      <w:pPr>
-        <w:pStyle w:val="ListParagraph"/>
-        <w:numPr>
-          <w:ilvl w:val="0"/>
-          <w:numId w:val="2"/>
-        </w:numPr>
-      </w:pPr>
-      <w:r>
-        <w:t>Fixed some minor scaling issues with tablet-sized displays.</w:t>
+        <w:t>2 (08/08/20)</w:t>
+      </w:r>
+    </w:p>
+    <w:p>
+      <w:pPr>
+        <w:pStyle w:val="ListParagraph"/>
+        <w:numPr>
+          <w:ilvl w:val="0"/>
+          <w:numId w:val="2"/>
+        </w:numPr>
+      </w:pPr>
+      <w:r>
+        <w:t>Fixed the QuestData not finding the associated GuildMember after loading a game.</w:t>
+      </w:r>
+    </w:p>
+    <w:p>
+      <w:pPr>
+        <w:pStyle w:val="ListParagraph"/>
+        <w:numPr>
+          <w:ilvl w:val="0"/>
+          <w:numId w:val="2"/>
+        </w:numPr>
+      </w:pPr>
+      <w:r>
+        <w:t>Further updated all GuildMember data referencs to IDs to avoid redundancies.</w:t>
+      </w:r>
+    </w:p>
+    <w:p>
+      <w:pPr>
+        <w:pStyle w:val="ListParagraph"/>
+        <w:numPr>
+          <w:ilvl w:val="0"/>
+          <w:numId w:val="2"/>
+        </w:numPr>
+      </w:pPr>
+      <w:r>
+        <w:t>Lots of code refactoring.</w:t>
       </w:r>
     </w:p>
     <w:p/>
@@ -1735,7 +2126,80 @@
           <w:b/>
           <w:bCs/>
         </w:rPr>
+        <w:t>0.0.</w:t>
+      </w:r>
+      <w:r>
+        <w:rPr>
+          <w:b/>
+          <w:bCs/>
+        </w:rPr>
+        <w:t>3</w:t>
+      </w:r>
+      <w:r>
+        <w:rPr>
+          <w:b/>
+          <w:bCs/>
+        </w:rPr>
+        <w:t>.</w:t>
+      </w:r>
+      <w:r>
+        <w:rPr>
+          <w:b/>
+          <w:bCs/>
+        </w:rPr>
+        <w:t>1 (08/08/20)</w:t>
+      </w:r>
+    </w:p>
+    <w:p>
+      <w:pPr>
+        <w:pStyle w:val="ListParagraph"/>
+        <w:numPr>
+          <w:ilvl w:val="0"/>
+          <w:numId w:val="2"/>
+        </w:numPr>
+      </w:pPr>
+      <w:r>
+        <w:t>Changed the GuildMember reference in the QuestData to an ID to avoid redundant GuildMemberData objects.</w:t>
+      </w:r>
+    </w:p>
+    <w:p>
+      <w:pPr>
+        <w:pStyle w:val="ListParagraph"/>
+        <w:numPr>
+          <w:ilvl w:val="0"/>
+          <w:numId w:val="2"/>
+        </w:numPr>
+      </w:pPr>
+      <w:r>
         <w:lastRenderedPageBreak/>
+        <w:t>Corrected a bug where GuildMembers would not receive experience if the quest was completed while the game was closed.</w:t>
+      </w:r>
+    </w:p>
+    <w:p>
+      <w:pPr>
+        <w:pStyle w:val="ListParagraph"/>
+        <w:numPr>
+          <w:ilvl w:val="0"/>
+          <w:numId w:val="2"/>
+        </w:numPr>
+      </w:pPr>
+      <w:r>
+        <w:t>Removed the Start screen. Change Log is now accessible through the Settings menu.</w:t>
+      </w:r>
+    </w:p>
+    <w:p/>
+    <w:p>
+      <w:pPr>
+        <w:rPr>
+          <w:b/>
+          <w:bCs/>
+        </w:rPr>
+      </w:pPr>
+      <w:r>
+        <w:rPr>
+          <w:b/>
+          <w:bCs/>
+        </w:rPr>
         <w:t>0.0.</w:t>
       </w:r>
       <w:r>
@@ -1757,79 +2221,88 @@
           <w:b/>
           <w:bCs/>
         </w:rPr>
-        <w:t>5 (08/10/20)</w:t>
-      </w:r>
-    </w:p>
-    <w:p>
-      <w:pPr>
-        <w:pStyle w:val="ListParagraph"/>
-        <w:numPr>
-          <w:ilvl w:val="0"/>
-          <w:numId w:val="2"/>
-        </w:numPr>
-      </w:pPr>
-      <w:r>
-        <w:t>Added GuildMember health recovery while the game is closed.</w:t>
-      </w:r>
-    </w:p>
-    <w:p>
-      <w:pPr>
-        <w:pStyle w:val="ListParagraph"/>
-        <w:numPr>
-          <w:ilvl w:val="0"/>
-          <w:numId w:val="2"/>
-        </w:numPr>
-      </w:pPr>
-      <w:r>
-        <w:t>Fixed a bug that prevented GuildMember health from properly loading after quitting and reopening the game.</w:t>
-      </w:r>
-    </w:p>
-    <w:p>
-      <w:pPr>
-        <w:pStyle w:val="ListParagraph"/>
-        <w:numPr>
-          <w:ilvl w:val="0"/>
-          <w:numId w:val="2"/>
-        </w:numPr>
-      </w:pPr>
-      <w:r>
-        <w:t>Fixed a bug that prevented button click SFX from being affected by sound settings.</w:t>
-      </w:r>
-    </w:p>
-    <w:p>
-      <w:pPr>
-        <w:pStyle w:val="ListParagraph"/>
-        <w:numPr>
-          <w:ilvl w:val="0"/>
-          <w:numId w:val="2"/>
-        </w:numPr>
-      </w:pPr>
-      <w:r>
-        <w:t>Menus no longer deactivate when closed. Leaving them active seems to be more performant than deactivating/reactivating on demand.</w:t>
-      </w:r>
-    </w:p>
-    <w:p>
-      <w:pPr>
-        <w:pStyle w:val="ListParagraph"/>
-        <w:numPr>
-          <w:ilvl w:val="0"/>
-          <w:numId w:val="2"/>
-        </w:numPr>
-      </w:pPr>
-      <w:r>
-        <w:t>Incorporated the menu transition SFX into the animation so that they are synced.</w:t>
-      </w:r>
-    </w:p>
-    <w:p>
-      <w:pPr>
-        <w:pStyle w:val="ListParagraph"/>
-        <w:numPr>
-          <w:ilvl w:val="0"/>
-          <w:numId w:val="2"/>
-        </w:numPr>
-      </w:pPr>
-      <w:r>
-        <w:t>Some minor graphical fixes.</w:t>
+        <w:t>0</w:t>
+      </w:r>
+      <w:r>
+        <w:rPr>
+          <w:b/>
+          <w:bCs/>
+        </w:rPr>
+        <w:t xml:space="preserve"> (08/</w:t>
+      </w:r>
+      <w:r>
+        <w:rPr>
+          <w:b/>
+          <w:bCs/>
+        </w:rPr>
+        <w:t>07</w:t>
+      </w:r>
+      <w:r>
+        <w:rPr>
+          <w:b/>
+          <w:bCs/>
+        </w:rPr>
+        <w:t>/20)</w:t>
+      </w:r>
+    </w:p>
+    <w:p>
+      <w:pPr>
+        <w:pStyle w:val="ListParagraph"/>
+        <w:numPr>
+          <w:ilvl w:val="0"/>
+          <w:numId w:val="2"/>
+        </w:numPr>
+      </w:pPr>
+      <w:r>
+        <w:t>NOTE: All save games should be reset to avoid errors in the new build.</w:t>
+      </w:r>
+    </w:p>
+    <w:p>
+      <w:pPr>
+        <w:pStyle w:val="ListParagraph"/>
+        <w:numPr>
+          <w:ilvl w:val="0"/>
+          <w:numId w:val="2"/>
+        </w:numPr>
+      </w:pPr>
+      <w:r>
+        <w:t>Added the Settings menu and functional volume settings. They are stored in the save file so are persistent.</w:t>
+      </w:r>
+    </w:p>
+    <w:p>
+      <w:pPr>
+        <w:pStyle w:val="ListParagraph"/>
+        <w:numPr>
+          <w:ilvl w:val="0"/>
+          <w:numId w:val="2"/>
+        </w:numPr>
+      </w:pPr>
+      <w:r>
+        <w:t>Removed the Load button on the Start menu. Loading is now automatic if a save file exists. Players can reset their game in the Settings menu to remove their save file and start over.</w:t>
+      </w:r>
+    </w:p>
+    <w:p>
+      <w:pPr>
+        <w:pStyle w:val="ListParagraph"/>
+        <w:numPr>
+          <w:ilvl w:val="0"/>
+          <w:numId w:val="2"/>
+        </w:numPr>
+      </w:pPr>
+      <w:r>
+        <w:t>Further fixed the memory leak issue. It should be completely gone now.</w:t>
+      </w:r>
+    </w:p>
+    <w:p>
+      <w:pPr>
+        <w:pStyle w:val="ListParagraph"/>
+        <w:numPr>
+          <w:ilvl w:val="0"/>
+          <w:numId w:val="2"/>
+        </w:numPr>
+      </w:pPr>
+      <w:r>
+        <w:t>Gave QuestPool quests an instance ID. It's not a great ID implementation, but it will do for now.</w:t>
       </w:r>
     </w:p>
     <w:p/>
@@ -1852,7 +2325,7 @@
           <w:b/>
           <w:bCs/>
         </w:rPr>
-        <w:t>3</w:t>
+        <w:t>2</w:t>
       </w:r>
       <w:r>
         <w:rPr>
@@ -1866,19 +2339,57 @@
           <w:b/>
           <w:bCs/>
         </w:rPr>
-        <w:t>4 (08/09/20)</w:t>
-      </w:r>
-    </w:p>
-    <w:p>
-      <w:pPr>
-        <w:pStyle w:val="ListParagraph"/>
-        <w:numPr>
-          <w:ilvl w:val="0"/>
-          <w:numId w:val="2"/>
-        </w:numPr>
-      </w:pPr>
-      <w:r>
-        <w:t>Fixed a bug that caused GuildMembers to not recover if their Hitpoints reached 0.</w:t>
+        <w:t>2 (08/</w:t>
+      </w:r>
+      <w:r>
+        <w:rPr>
+          <w:b/>
+          <w:bCs/>
+        </w:rPr>
+        <w:t>0</w:t>
+      </w:r>
+      <w:r>
+        <w:rPr>
+          <w:b/>
+          <w:bCs/>
+        </w:rPr>
+        <w:t>6/20)</w:t>
+      </w:r>
+    </w:p>
+    <w:p>
+      <w:pPr>
+        <w:pStyle w:val="ListParagraph"/>
+        <w:numPr>
+          <w:ilvl w:val="0"/>
+          <w:numId w:val="2"/>
+        </w:numPr>
+      </w:pPr>
+      <w:r>
+        <w:t>Randomly generated Guild Member names are now a combination of a randomly selected prefix and suffix to create more variety. More name possibilities to be added in the future.</w:t>
+      </w:r>
+    </w:p>
+    <w:p>
+      <w:pPr>
+        <w:pStyle w:val="ListParagraph"/>
+        <w:numPr>
+          <w:ilvl w:val="0"/>
+          <w:numId w:val="2"/>
+        </w:numPr>
+      </w:pPr>
+      <w:r>
+        <w:t>Menus now deactivate when they are closed, which should improve performance.</w:t>
+      </w:r>
+    </w:p>
+    <w:p>
+      <w:pPr>
+        <w:pStyle w:val="ListParagraph"/>
+        <w:numPr>
+          <w:ilvl w:val="0"/>
+          <w:numId w:val="2"/>
+        </w:numPr>
+      </w:pPr>
+      <w:r>
+        <w:t>Guild Member avatars are now displayed in the Guild Members menu and when selecting an Adventurer for a Quest.</w:t>
       </w:r>
     </w:p>
     <w:p/>
@@ -1901,7 +2412,7 @@
           <w:b/>
           <w:bCs/>
         </w:rPr>
-        <w:t>3</w:t>
+        <w:t>2</w:t>
       </w:r>
       <w:r>
         <w:rPr>
@@ -1915,43 +2426,52 @@
           <w:b/>
           <w:bCs/>
         </w:rPr>
-        <w:t>3 (08/09/20)</w:t>
-      </w:r>
-    </w:p>
-    <w:p>
-      <w:pPr>
-        <w:pStyle w:val="ListParagraph"/>
-        <w:numPr>
-          <w:ilvl w:val="0"/>
-          <w:numId w:val="2"/>
-        </w:numPr>
-      </w:pPr>
-      <w:r>
-        <w:t>Incidents now have positive, negative or neutral results. These affect resources, experience and GuildMember hitpoints.</w:t>
-      </w:r>
-    </w:p>
-    <w:p>
-      <w:pPr>
-        <w:pStyle w:val="ListParagraph"/>
-        <w:numPr>
-          <w:ilvl w:val="0"/>
-          <w:numId w:val="2"/>
-        </w:numPr>
-      </w:pPr>
-      <w:r>
-        <w:t>GuildMembers now become Incapacitated if their hitpoints are at 0. Hitpoints regenerate over time when not on a quest.</w:t>
-      </w:r>
-    </w:p>
-    <w:p>
-      <w:pPr>
-        <w:pStyle w:val="ListParagraph"/>
-        <w:numPr>
-          <w:ilvl w:val="0"/>
-          <w:numId w:val="2"/>
-        </w:numPr>
-      </w:pPr>
-      <w:r>
-        <w:t>Streamlined the Quest-starting process and reworked the appearance of the quest information and Quest Journals.</w:t>
+        <w:t>1b2</w:t>
+      </w:r>
+      <w:r>
+        <w:rPr>
+          <w:b/>
+          <w:bCs/>
+        </w:rPr>
+        <w:t xml:space="preserve"> (08/</w:t>
+      </w:r>
+      <w:r>
+        <w:rPr>
+          <w:b/>
+          <w:bCs/>
+        </w:rPr>
+        <w:t>05</w:t>
+      </w:r>
+      <w:r>
+        <w:rPr>
+          <w:b/>
+          <w:bCs/>
+        </w:rPr>
+        <w:t>/20)</w:t>
+      </w:r>
+    </w:p>
+    <w:p>
+      <w:pPr>
+        <w:pStyle w:val="ListParagraph"/>
+        <w:numPr>
+          <w:ilvl w:val="0"/>
+          <w:numId w:val="2"/>
+        </w:numPr>
+      </w:pPr>
+      <w:r>
+        <w:t>Fixed an Android resource loading issue that prevented the Hero's avatar from appearing after loading a saved game.</w:t>
+      </w:r>
+    </w:p>
+    <w:p>
+      <w:pPr>
+        <w:pStyle w:val="ListParagraph"/>
+        <w:numPr>
+          <w:ilvl w:val="0"/>
+          <w:numId w:val="2"/>
+        </w:numPr>
+      </w:pPr>
+      <w:r>
+        <w:t>Fixed a null reference error when loading a Guild Member with no avatar.</w:t>
       </w:r>
     </w:p>
     <w:p/>
@@ -1974,7 +2494,7 @@
           <w:b/>
           <w:bCs/>
         </w:rPr>
-        <w:t>3</w:t>
+        <w:t>2</w:t>
       </w:r>
       <w:r>
         <w:rPr>
@@ -1988,43 +2508,52 @@
           <w:b/>
           <w:bCs/>
         </w:rPr>
-        <w:t>2 (08/08/20)</w:t>
-      </w:r>
-    </w:p>
-    <w:p>
-      <w:pPr>
-        <w:pStyle w:val="ListParagraph"/>
-        <w:numPr>
-          <w:ilvl w:val="0"/>
-          <w:numId w:val="2"/>
-        </w:numPr>
-      </w:pPr>
-      <w:r>
-        <w:t>Fixed the QuestData not finding the associated GuildMember after loading a game.</w:t>
-      </w:r>
-    </w:p>
-    <w:p>
-      <w:pPr>
-        <w:pStyle w:val="ListParagraph"/>
-        <w:numPr>
-          <w:ilvl w:val="0"/>
-          <w:numId w:val="2"/>
-        </w:numPr>
-      </w:pPr>
-      <w:r>
-        <w:t>Further updated all GuildMember data referencs to IDs to avoid redundancies.</w:t>
-      </w:r>
-    </w:p>
-    <w:p>
-      <w:pPr>
-        <w:pStyle w:val="ListParagraph"/>
-        <w:numPr>
-          <w:ilvl w:val="0"/>
-          <w:numId w:val="2"/>
-        </w:numPr>
-      </w:pPr>
-      <w:r>
-        <w:t>Lots of code refactoring.</w:t>
+        <w:t>1b</w:t>
+      </w:r>
+      <w:r>
+        <w:rPr>
+          <w:b/>
+          <w:bCs/>
+        </w:rPr>
+        <w:t xml:space="preserve"> (08/</w:t>
+      </w:r>
+      <w:r>
+        <w:rPr>
+          <w:b/>
+          <w:bCs/>
+        </w:rPr>
+        <w:t>05</w:t>
+      </w:r>
+      <w:r>
+        <w:rPr>
+          <w:b/>
+          <w:bCs/>
+        </w:rPr>
+        <w:t>/20)</w:t>
+      </w:r>
+    </w:p>
+    <w:p>
+      <w:pPr>
+        <w:pStyle w:val="ListParagraph"/>
+        <w:numPr>
+          <w:ilvl w:val="0"/>
+          <w:numId w:val="2"/>
+        </w:numPr>
+      </w:pPr>
+      <w:r>
+        <w:t>Fixed a critical memory leak that caused a crash while loading active quests.</w:t>
+      </w:r>
+    </w:p>
+    <w:p>
+      <w:pPr>
+        <w:pStyle w:val="ListParagraph"/>
+        <w:numPr>
+          <w:ilvl w:val="0"/>
+          <w:numId w:val="2"/>
+        </w:numPr>
+      </w:pPr>
+      <w:r>
+        <w:t>Fixed some UI scaling issues.</w:t>
       </w:r>
     </w:p>
     <w:p/>
@@ -2047,7 +2576,7 @@
           <w:b/>
           <w:bCs/>
         </w:rPr>
-        <w:t>3</w:t>
+        <w:t>2</w:t>
       </w:r>
       <w:r>
         <w:rPr>
@@ -2061,43 +2590,64 @@
           <w:b/>
           <w:bCs/>
         </w:rPr>
-        <w:t>1 (08/08/20)</w:t>
-      </w:r>
-    </w:p>
-    <w:p>
-      <w:pPr>
-        <w:pStyle w:val="ListParagraph"/>
-        <w:numPr>
-          <w:ilvl w:val="0"/>
-          <w:numId w:val="2"/>
-        </w:numPr>
-      </w:pPr>
-      <w:r>
-        <w:t>Changed the GuildMember reference in the QuestData to an ID to avoid redundant GuildMemberData objects.</w:t>
-      </w:r>
-    </w:p>
-    <w:p>
-      <w:pPr>
-        <w:pStyle w:val="ListParagraph"/>
-        <w:numPr>
-          <w:ilvl w:val="0"/>
-          <w:numId w:val="2"/>
-        </w:numPr>
-      </w:pPr>
-      <w:r>
-        <w:t>Corrected a bug where GuildMembers would not receive experience if the quest was completed while the game was closed.</w:t>
-      </w:r>
-    </w:p>
-    <w:p>
-      <w:pPr>
-        <w:pStyle w:val="ListParagraph"/>
-        <w:numPr>
-          <w:ilvl w:val="0"/>
-          <w:numId w:val="2"/>
-        </w:numPr>
-      </w:pPr>
-      <w:r>
-        <w:t>Removed the Start screen. Change Log is now accessible through the Settings menu.</w:t>
+        <w:t>1</w:t>
+      </w:r>
+      <w:r>
+        <w:rPr>
+          <w:b/>
+          <w:bCs/>
+        </w:rPr>
+        <w:t xml:space="preserve"> (08/</w:t>
+      </w:r>
+      <w:r>
+        <w:rPr>
+          <w:b/>
+          <w:bCs/>
+        </w:rPr>
+        <w:t>05</w:t>
+      </w:r>
+      <w:r>
+        <w:rPr>
+          <w:b/>
+          <w:bCs/>
+        </w:rPr>
+        <w:t>/20)</w:t>
+      </w:r>
+    </w:p>
+    <w:p>
+      <w:pPr>
+        <w:pStyle w:val="ListParagraph"/>
+        <w:numPr>
+          <w:ilvl w:val="0"/>
+          <w:numId w:val="2"/>
+        </w:numPr>
+      </w:pPr>
+      <w:r>
+        <w:t>The game now saves and persists after closing. Reopening will continue existing quests and reload existing guild information.</w:t>
+      </w:r>
+    </w:p>
+    <w:p>
+      <w:pPr>
+        <w:pStyle w:val="ListParagraph"/>
+        <w:numPr>
+          <w:ilvl w:val="0"/>
+          <w:numId w:val="2"/>
+        </w:numPr>
+      </w:pPr>
+      <w:r>
+        <w:t>Guild Renown has been added as a currency. This will be used to determine when new peasants join the guild.</w:t>
+      </w:r>
+    </w:p>
+    <w:p>
+      <w:pPr>
+        <w:pStyle w:val="ListParagraph"/>
+        <w:numPr>
+          <w:ilvl w:val="0"/>
+          <w:numId w:val="2"/>
+        </w:numPr>
+      </w:pPr>
+      <w:r>
+        <w:t>Some new quests have been added.</w:t>
       </w:r>
     </w:p>
     <w:p/>
@@ -2120,7 +2670,7 @@
           <w:b/>
           <w:bCs/>
         </w:rPr>
-        <w:t>3</w:t>
+        <w:t>2</w:t>
       </w:r>
       <w:r>
         <w:rPr>
@@ -2141,14 +2691,28 @@
           <w:b/>
           <w:bCs/>
         </w:rPr>
-        <w:t xml:space="preserve"> (08/</w:t>
-      </w:r>
-      <w:r>
-        <w:rPr>
-          <w:b/>
-          <w:bCs/>
-        </w:rPr>
-        <w:t>07</w:t>
+        <w:t xml:space="preserve"> (0</w:t>
+      </w:r>
+      <w:r>
+        <w:rPr>
+          <w:b/>
+          <w:bCs/>
+        </w:rPr>
+        <w:t>7</w:t>
+      </w:r>
+      <w:r>
+        <w:rPr>
+          <w:b/>
+          <w:bCs/>
+        </w:rPr>
+        <w:t>/</w:t>
+      </w:r>
+      <w:r>
+        <w:rPr>
+          <w:b/>
+          <w:bCs/>
+        </w:rPr>
+        <w:t>24</w:t>
       </w:r>
       <w:r>
         <w:rPr>
@@ -2167,484 +2731,6 @@
         </w:numPr>
       </w:pPr>
       <w:r>
-        <w:t>NOTE: All save games should be reset to avoid errors in the new build.</w:t>
-      </w:r>
-    </w:p>
-    <w:p>
-      <w:pPr>
-        <w:pStyle w:val="ListParagraph"/>
-        <w:numPr>
-          <w:ilvl w:val="0"/>
-          <w:numId w:val="2"/>
-        </w:numPr>
-      </w:pPr>
-      <w:r>
-        <w:lastRenderedPageBreak/>
-        <w:t>Added the Settings menu and functional volume settings. They are stored in the save file so are persistent.</w:t>
-      </w:r>
-    </w:p>
-    <w:p>
-      <w:pPr>
-        <w:pStyle w:val="ListParagraph"/>
-        <w:numPr>
-          <w:ilvl w:val="0"/>
-          <w:numId w:val="2"/>
-        </w:numPr>
-      </w:pPr>
-      <w:r>
-        <w:t>Removed the Load button on the Start menu. Loading is now automatic if a save file exists. Players can reset their game in the Settings menu to remove their save file and start over.</w:t>
-      </w:r>
-    </w:p>
-    <w:p>
-      <w:pPr>
-        <w:pStyle w:val="ListParagraph"/>
-        <w:numPr>
-          <w:ilvl w:val="0"/>
-          <w:numId w:val="2"/>
-        </w:numPr>
-      </w:pPr>
-      <w:r>
-        <w:t>Further fixed the memory leak issue. It should be completely gone now.</w:t>
-      </w:r>
-    </w:p>
-    <w:p>
-      <w:pPr>
-        <w:pStyle w:val="ListParagraph"/>
-        <w:numPr>
-          <w:ilvl w:val="0"/>
-          <w:numId w:val="2"/>
-        </w:numPr>
-      </w:pPr>
-      <w:r>
-        <w:t>Gave QuestPool quests an instance ID. It's not a great ID implementation, but it will do for now.</w:t>
-      </w:r>
-    </w:p>
-    <w:p/>
-    <w:p>
-      <w:pPr>
-        <w:rPr>
-          <w:b/>
-          <w:bCs/>
-        </w:rPr>
-      </w:pPr>
-      <w:r>
-        <w:rPr>
-          <w:b/>
-          <w:bCs/>
-        </w:rPr>
-        <w:t>0.0.</w:t>
-      </w:r>
-      <w:r>
-        <w:rPr>
-          <w:b/>
-          <w:bCs/>
-        </w:rPr>
-        <w:t>2</w:t>
-      </w:r>
-      <w:r>
-        <w:rPr>
-          <w:b/>
-          <w:bCs/>
-        </w:rPr>
-        <w:t>.</w:t>
-      </w:r>
-      <w:r>
-        <w:rPr>
-          <w:b/>
-          <w:bCs/>
-        </w:rPr>
-        <w:t>2 (08/</w:t>
-      </w:r>
-      <w:r>
-        <w:rPr>
-          <w:b/>
-          <w:bCs/>
-        </w:rPr>
-        <w:t>0</w:t>
-      </w:r>
-      <w:r>
-        <w:rPr>
-          <w:b/>
-          <w:bCs/>
-        </w:rPr>
-        <w:t>6/20)</w:t>
-      </w:r>
-    </w:p>
-    <w:p>
-      <w:pPr>
-        <w:pStyle w:val="ListParagraph"/>
-        <w:numPr>
-          <w:ilvl w:val="0"/>
-          <w:numId w:val="2"/>
-        </w:numPr>
-      </w:pPr>
-      <w:r>
-        <w:t>Randomly generated Guild Member names are now a combination of a randomly selected prefix and suffix to create more variety. More name possibilities to be added in the future.</w:t>
-      </w:r>
-    </w:p>
-    <w:p>
-      <w:pPr>
-        <w:pStyle w:val="ListParagraph"/>
-        <w:numPr>
-          <w:ilvl w:val="0"/>
-          <w:numId w:val="2"/>
-        </w:numPr>
-      </w:pPr>
-      <w:r>
-        <w:t>Menus now deactivate when they are closed, which should improve performance.</w:t>
-      </w:r>
-    </w:p>
-    <w:p>
-      <w:pPr>
-        <w:pStyle w:val="ListParagraph"/>
-        <w:numPr>
-          <w:ilvl w:val="0"/>
-          <w:numId w:val="2"/>
-        </w:numPr>
-      </w:pPr>
-      <w:r>
-        <w:t>Guild Member avatars are now displayed in the Guild Members menu and when selecting an Adventurer for a Quest.</w:t>
-      </w:r>
-    </w:p>
-    <w:p/>
-    <w:p>
-      <w:pPr>
-        <w:rPr>
-          <w:b/>
-          <w:bCs/>
-        </w:rPr>
-      </w:pPr>
-      <w:r>
-        <w:rPr>
-          <w:b/>
-          <w:bCs/>
-        </w:rPr>
-        <w:t>0.0.</w:t>
-      </w:r>
-      <w:r>
-        <w:rPr>
-          <w:b/>
-          <w:bCs/>
-        </w:rPr>
-        <w:t>2</w:t>
-      </w:r>
-      <w:r>
-        <w:rPr>
-          <w:b/>
-          <w:bCs/>
-        </w:rPr>
-        <w:t>.</w:t>
-      </w:r>
-      <w:r>
-        <w:rPr>
-          <w:b/>
-          <w:bCs/>
-        </w:rPr>
-        <w:t>1b2</w:t>
-      </w:r>
-      <w:r>
-        <w:rPr>
-          <w:b/>
-          <w:bCs/>
-        </w:rPr>
-        <w:t xml:space="preserve"> (08/</w:t>
-      </w:r>
-      <w:r>
-        <w:rPr>
-          <w:b/>
-          <w:bCs/>
-        </w:rPr>
-        <w:t>05</w:t>
-      </w:r>
-      <w:r>
-        <w:rPr>
-          <w:b/>
-          <w:bCs/>
-        </w:rPr>
-        <w:t>/20)</w:t>
-      </w:r>
-    </w:p>
-    <w:p>
-      <w:pPr>
-        <w:pStyle w:val="ListParagraph"/>
-        <w:numPr>
-          <w:ilvl w:val="0"/>
-          <w:numId w:val="2"/>
-        </w:numPr>
-      </w:pPr>
-      <w:r>
-        <w:t>Fixed an Android resource loading issue that prevented the Hero's avatar from appearing after loading a saved game.</w:t>
-      </w:r>
-    </w:p>
-    <w:p>
-      <w:pPr>
-        <w:pStyle w:val="ListParagraph"/>
-        <w:numPr>
-          <w:ilvl w:val="0"/>
-          <w:numId w:val="2"/>
-        </w:numPr>
-      </w:pPr>
-      <w:r>
-        <w:t>Fixed a null reference error when loading a Guild Member with no avatar.</w:t>
-      </w:r>
-    </w:p>
-    <w:p/>
-    <w:p>
-      <w:pPr>
-        <w:rPr>
-          <w:b/>
-          <w:bCs/>
-        </w:rPr>
-      </w:pPr>
-      <w:r>
-        <w:rPr>
-          <w:b/>
-          <w:bCs/>
-        </w:rPr>
-        <w:t>0.0.</w:t>
-      </w:r>
-      <w:r>
-        <w:rPr>
-          <w:b/>
-          <w:bCs/>
-        </w:rPr>
-        <w:t>2</w:t>
-      </w:r>
-      <w:r>
-        <w:rPr>
-          <w:b/>
-          <w:bCs/>
-        </w:rPr>
-        <w:t>.</w:t>
-      </w:r>
-      <w:r>
-        <w:rPr>
-          <w:b/>
-          <w:bCs/>
-        </w:rPr>
-        <w:t>1b</w:t>
-      </w:r>
-      <w:r>
-        <w:rPr>
-          <w:b/>
-          <w:bCs/>
-        </w:rPr>
-        <w:t xml:space="preserve"> (08/</w:t>
-      </w:r>
-      <w:r>
-        <w:rPr>
-          <w:b/>
-          <w:bCs/>
-        </w:rPr>
-        <w:t>05</w:t>
-      </w:r>
-      <w:r>
-        <w:rPr>
-          <w:b/>
-          <w:bCs/>
-        </w:rPr>
-        <w:t>/20)</w:t>
-      </w:r>
-    </w:p>
-    <w:p>
-      <w:pPr>
-        <w:pStyle w:val="ListParagraph"/>
-        <w:numPr>
-          <w:ilvl w:val="0"/>
-          <w:numId w:val="2"/>
-        </w:numPr>
-      </w:pPr>
-      <w:r>
-        <w:t>Fixed a critical memory leak that caused a crash while loading active quests.</w:t>
-      </w:r>
-    </w:p>
-    <w:p>
-      <w:pPr>
-        <w:pStyle w:val="ListParagraph"/>
-        <w:numPr>
-          <w:ilvl w:val="0"/>
-          <w:numId w:val="2"/>
-        </w:numPr>
-      </w:pPr>
-      <w:r>
-        <w:t>Fixed some UI scaling issues.</w:t>
-      </w:r>
-    </w:p>
-    <w:p/>
-    <w:p>
-      <w:pPr>
-        <w:rPr>
-          <w:b/>
-          <w:bCs/>
-        </w:rPr>
-      </w:pPr>
-      <w:r>
-        <w:rPr>
-          <w:b/>
-          <w:bCs/>
-        </w:rPr>
-        <w:t>0.0.</w:t>
-      </w:r>
-      <w:r>
-        <w:rPr>
-          <w:b/>
-          <w:bCs/>
-        </w:rPr>
-        <w:t>2</w:t>
-      </w:r>
-      <w:r>
-        <w:rPr>
-          <w:b/>
-          <w:bCs/>
-        </w:rPr>
-        <w:t>.</w:t>
-      </w:r>
-      <w:r>
-        <w:rPr>
-          <w:b/>
-          <w:bCs/>
-        </w:rPr>
-        <w:t>1</w:t>
-      </w:r>
-      <w:r>
-        <w:rPr>
-          <w:b/>
-          <w:bCs/>
-        </w:rPr>
-        <w:t xml:space="preserve"> (08/</w:t>
-      </w:r>
-      <w:r>
-        <w:rPr>
-          <w:b/>
-          <w:bCs/>
-        </w:rPr>
-        <w:t>05</w:t>
-      </w:r>
-      <w:r>
-        <w:rPr>
-          <w:b/>
-          <w:bCs/>
-        </w:rPr>
-        <w:t>/20)</w:t>
-      </w:r>
-    </w:p>
-    <w:p>
-      <w:pPr>
-        <w:pStyle w:val="ListParagraph"/>
-        <w:numPr>
-          <w:ilvl w:val="0"/>
-          <w:numId w:val="2"/>
-        </w:numPr>
-      </w:pPr>
-      <w:r>
-        <w:t>The game now saves and persists after closing. Reopening will continue existing quests and reload existing guild information.</w:t>
-      </w:r>
-    </w:p>
-    <w:p>
-      <w:pPr>
-        <w:pStyle w:val="ListParagraph"/>
-        <w:numPr>
-          <w:ilvl w:val="0"/>
-          <w:numId w:val="2"/>
-        </w:numPr>
-      </w:pPr>
-      <w:r>
-        <w:t>Guild Renown has been added as a currency. This will be used to determine when new peasants join the guild.</w:t>
-      </w:r>
-    </w:p>
-    <w:p>
-      <w:pPr>
-        <w:pStyle w:val="ListParagraph"/>
-        <w:numPr>
-          <w:ilvl w:val="0"/>
-          <w:numId w:val="2"/>
-        </w:numPr>
-      </w:pPr>
-      <w:r>
-        <w:t>Some new quests have been added.</w:t>
-      </w:r>
-    </w:p>
-    <w:p/>
-    <w:p>
-      <w:pPr>
-        <w:rPr>
-          <w:b/>
-          <w:bCs/>
-        </w:rPr>
-      </w:pPr>
-      <w:r>
-        <w:rPr>
-          <w:b/>
-          <w:bCs/>
-        </w:rPr>
-        <w:t>0.0.</w:t>
-      </w:r>
-      <w:r>
-        <w:rPr>
-          <w:b/>
-          <w:bCs/>
-        </w:rPr>
-        <w:t>2</w:t>
-      </w:r>
-      <w:r>
-        <w:rPr>
-          <w:b/>
-          <w:bCs/>
-        </w:rPr>
-        <w:t>.</w:t>
-      </w:r>
-      <w:r>
-        <w:rPr>
-          <w:b/>
-          <w:bCs/>
-        </w:rPr>
-        <w:t>0</w:t>
-      </w:r>
-      <w:r>
-        <w:rPr>
-          <w:b/>
-          <w:bCs/>
-        </w:rPr>
-        <w:t xml:space="preserve"> (0</w:t>
-      </w:r>
-      <w:r>
-        <w:rPr>
-          <w:b/>
-          <w:bCs/>
-        </w:rPr>
-        <w:t>7</w:t>
-      </w:r>
-      <w:r>
-        <w:rPr>
-          <w:b/>
-          <w:bCs/>
-        </w:rPr>
-        <w:t>/</w:t>
-      </w:r>
-      <w:r>
-        <w:rPr>
-          <w:b/>
-          <w:bCs/>
-        </w:rPr>
-        <w:t>24</w:t>
-      </w:r>
-      <w:r>
-        <w:rPr>
-          <w:b/>
-          <w:bCs/>
-        </w:rPr>
-        <w:t>/20)</w:t>
-      </w:r>
-    </w:p>
-    <w:p>
-      <w:pPr>
-        <w:pStyle w:val="ListParagraph"/>
-        <w:numPr>
-          <w:ilvl w:val="0"/>
-          <w:numId w:val="2"/>
-        </w:numPr>
-      </w:pPr>
-      <w:r>
         <w:t>The basic game loop is now functional. Quests can be started and incidents occur every 10 seconds until the quest ends. However, there is no quest ending yet (no message, no reward, etc.).</w:t>
       </w:r>
     </w:p>
@@ -2657,7 +2743,6 @@
         </w:numPr>
       </w:pPr>
       <w:r>
-        <w:lastRenderedPageBreak/>
         <w:t>Many objects have been conformed to prefabs which should make the game a little more streamlined and easier to develop/debug and extend with new features.</w:t>
       </w:r>
     </w:p>

</xml_diff>

<commit_message>
Rework inheritance in resource upgrades, redesign QuestUI, implement quest chains
</commit_message>
<xml_diff>
--- a/documentation/Adventure Guild Change Log.docx
+++ b/documentation/Adventure Guild Change Log.docx
@@ -33,22 +33,122 @@
     </w:p>
     <w:p>
       <w:pPr>
+        <w:rPr>
+          <w:b/>
+          <w:bCs/>
+        </w:rPr>
+      </w:pPr>
+      <w:r>
+        <w:rPr>
+          <w:b/>
+          <w:bCs/>
+        </w:rPr>
+        <w:t>0.0.8.4 (01/14/21)</w:t>
+      </w:r>
+    </w:p>
+    <w:p>
+      <w:pPr>
+        <w:pStyle w:val="ListParagraph"/>
+        <w:numPr>
+          <w:ilvl w:val="0"/>
+          <w:numId w:val="6"/>
+        </w:numPr>
+      </w:pPr>
+      <w:r>
+        <w:t>NOTE: This version is not compatible with save files from versions prior to 0.0.7.1. Older save files will be automatically deleted upon launching the game.</w:t>
+      </w:r>
+    </w:p>
+    <w:p>
+      <w:pPr>
+        <w:pStyle w:val="ListParagraph"/>
+        <w:numPr>
+          <w:ilvl w:val="0"/>
+          <w:numId w:val="6"/>
+        </w:numPr>
+      </w:pPr>
+      <w:r>
+        <w:t>Added a title splash scene.</w:t>
+      </w:r>
+    </w:p>
+    <w:p>
+      <w:pPr>
+        <w:pStyle w:val="ListParagraph"/>
+        <w:numPr>
+          <w:ilvl w:val="0"/>
+          <w:numId w:val="6"/>
+        </w:numPr>
+      </w:pPr>
+      <w:r>
+        <w:t>F</w:t>
+      </w:r>
+      <w:r>
+        <w:t>i</w:t>
+      </w:r>
+      <w:r>
+        <w:t>xed some issues related to loading a saved game.</w:t>
+      </w:r>
+    </w:p>
+    <w:p/>
+    <w:p>
+      <w:pPr>
         <w:pStyle w:val="ListParagraph"/>
         <w:numPr>
           <w:ilvl w:val="3"/>
-          <w:numId w:val="7"/>
-        </w:numPr>
-        <w:rPr>
-          <w:b/>
-          <w:bCs/>
-        </w:rPr>
-      </w:pPr>
-      <w:r>
-        <w:rPr>
-          <w:b/>
-          <w:bCs/>
-        </w:rPr>
-        <w:t>(11/21/20)</w:t>
+          <w:numId w:val="8"/>
+        </w:numPr>
+        <w:rPr>
+          <w:b/>
+          <w:bCs/>
+        </w:rPr>
+      </w:pPr>
+      <w:r>
+        <w:rPr>
+          <w:b/>
+          <w:bCs/>
+        </w:rPr>
+        <w:t>(</w:t>
+      </w:r>
+      <w:r>
+        <w:rPr>
+          <w:b/>
+          <w:bCs/>
+        </w:rPr>
+        <w:t>0</w:t>
+      </w:r>
+      <w:r>
+        <w:rPr>
+          <w:b/>
+          <w:bCs/>
+        </w:rPr>
+        <w:t>1/</w:t>
+      </w:r>
+      <w:r>
+        <w:rPr>
+          <w:b/>
+          <w:bCs/>
+        </w:rPr>
+        <w:t>1</w:t>
+      </w:r>
+      <w:r>
+        <w:rPr>
+          <w:b/>
+          <w:bCs/>
+        </w:rPr>
+        <w:t>1/2</w:t>
+      </w:r>
+      <w:r>
+        <w:rPr>
+          <w:b/>
+          <w:bCs/>
+        </w:rPr>
+        <w:t>1</w:t>
+      </w:r>
+      <w:r>
+        <w:rPr>
+          <w:b/>
+          <w:bCs/>
+        </w:rPr>
+        <w:t>)</w:t>
       </w:r>
     </w:p>
     <w:p>
@@ -371,6 +471,7 @@
         </w:numPr>
       </w:pPr>
       <w:r>
+        <w:lastRenderedPageBreak/>
         <w:t>Expanded the clickable area on the Stats Banner to make it easier to open.</w:t>
       </w:r>
     </w:p>
@@ -451,8 +552,419 @@
         </w:numPr>
       </w:pPr>
       <w:r>
+        <w:t>Implemented Artisan Proficiency, which is the sum total of all Artisans’ levels.</w:t>
+      </w:r>
+    </w:p>
+    <w:p>
+      <w:pPr>
+        <w:pStyle w:val="ListParagraph"/>
+        <w:numPr>
+          <w:ilvl w:val="0"/>
+          <w:numId w:val="6"/>
+        </w:numPr>
+      </w:pPr>
+      <w:r>
+        <w:t>Implemented construction time.</w:t>
+      </w:r>
+    </w:p>
+    <w:p>
+      <w:pPr>
+        <w:pStyle w:val="ListParagraph"/>
+        <w:numPr>
+          <w:ilvl w:val="0"/>
+          <w:numId w:val="6"/>
+        </w:numPr>
+      </w:pPr>
+      <w:r>
+        <w:t>Added Red and Green Shields to the Combat Training minigame.</w:t>
+      </w:r>
+    </w:p>
+    <w:p>
+      <w:pPr>
+        <w:pStyle w:val="ListParagraph"/>
+        <w:numPr>
+          <w:ilvl w:val="0"/>
+          <w:numId w:val="6"/>
+        </w:numPr>
+      </w:pPr>
+      <w:r>
+        <w:t>Added Quest UI gem indicators for Skill requirements and Faction associations.</w:t>
+      </w:r>
+    </w:p>
+    <w:p>
+      <w:pPr>
+        <w:pStyle w:val="ListParagraph"/>
+        <w:numPr>
+          <w:ilvl w:val="0"/>
+          <w:numId w:val="6"/>
+        </w:numPr>
+      </w:pPr>
+      <w:r>
+        <w:t>Made several small UI adjustments.</w:t>
+      </w:r>
+    </w:p>
+    <w:p>
+      <w:pPr>
+        <w:pStyle w:val="ListParagraph"/>
+        <w:numPr>
+          <w:ilvl w:val="0"/>
+          <w:numId w:val="6"/>
+        </w:numPr>
+      </w:pPr>
+      <w:r>
+        <w:t>Fixed several small bugs.</w:t>
+      </w:r>
+    </w:p>
+    <w:p/>
+    <w:p>
+      <w:pPr>
+        <w:rPr>
+          <w:b/>
+          <w:bCs/>
+        </w:rPr>
+      </w:pPr>
+      <w:r>
+        <w:rPr>
+          <w:b/>
+          <w:bCs/>
+        </w:rPr>
+        <w:t>0</w:t>
+      </w:r>
+      <w:r>
+        <w:rPr>
+          <w:b/>
+          <w:bCs/>
+        </w:rPr>
+        <w:t>.0.</w:t>
+      </w:r>
+      <w:r>
+        <w:rPr>
+          <w:b/>
+          <w:bCs/>
+        </w:rPr>
+        <w:t>7</w:t>
+      </w:r>
+      <w:r>
+        <w:rPr>
+          <w:b/>
+          <w:bCs/>
+        </w:rPr>
+        <w:t>.</w:t>
+      </w:r>
+      <w:r>
+        <w:rPr>
+          <w:b/>
+          <w:bCs/>
+        </w:rPr>
+        <w:t>2</w:t>
+      </w:r>
+      <w:r>
+        <w:rPr>
+          <w:b/>
+          <w:bCs/>
+        </w:rPr>
+        <w:t xml:space="preserve"> (11/0</w:t>
+      </w:r>
+      <w:r>
+        <w:rPr>
+          <w:b/>
+          <w:bCs/>
+        </w:rPr>
+        <w:t>8</w:t>
+      </w:r>
+      <w:r>
+        <w:rPr>
+          <w:b/>
+          <w:bCs/>
+        </w:rPr>
+        <w:t>/20)</w:t>
+      </w:r>
+    </w:p>
+    <w:p>
+      <w:pPr>
+        <w:pStyle w:val="ListParagraph"/>
+        <w:numPr>
+          <w:ilvl w:val="0"/>
+          <w:numId w:val="6"/>
+        </w:numPr>
+      </w:pPr>
+      <w:r>
+        <w:t xml:space="preserve">NOTE: This version </w:t>
+      </w:r>
+      <w:r>
+        <w:t xml:space="preserve">is compatible with save files from </w:t>
+      </w:r>
+      <w:r>
+        <w:t xml:space="preserve">version </w:t>
+      </w:r>
+      <w:r>
+        <w:t>0.0.7.1</w:t>
+      </w:r>
+      <w:r>
+        <w:t>.</w:t>
+      </w:r>
+      <w:r>
+        <w:t xml:space="preserve"> Save files from previous versions will be automatically deleted.</w:t>
+      </w:r>
+    </w:p>
+    <w:p>
+      <w:pPr>
+        <w:pStyle w:val="ListParagraph"/>
+        <w:numPr>
+          <w:ilvl w:val="0"/>
+          <w:numId w:val="6"/>
+        </w:numPr>
+      </w:pPr>
+      <w:r>
+        <w:t xml:space="preserve">Implemented passive </w:t>
+      </w:r>
+      <w:proofErr w:type="spellStart"/>
+      <w:r>
+        <w:t>GuildMember</w:t>
+      </w:r>
+      <w:proofErr w:type="spellEnd"/>
+      <w:r>
+        <w:t xml:space="preserve"> recruitment. Based on the Guild’s renown and population capacity, new </w:t>
+      </w:r>
+      <w:proofErr w:type="spellStart"/>
+      <w:r>
+        <w:t>GuildMembers</w:t>
+      </w:r>
+      <w:proofErr w:type="spellEnd"/>
+      <w:r>
+        <w:t xml:space="preserve"> will occasionally join at random.</w:t>
+      </w:r>
+    </w:p>
+    <w:p>
+      <w:pPr>
+        <w:pStyle w:val="ListParagraph"/>
+        <w:numPr>
+          <w:ilvl w:val="0"/>
+          <w:numId w:val="6"/>
+        </w:numPr>
+      </w:pPr>
+      <w:r>
+        <w:t>Fixed an issue with the Marketplace not resetting after leaving that menu and returning to it.</w:t>
+      </w:r>
+    </w:p>
+    <w:p>
+      <w:pPr>
+        <w:rPr>
+          <w:b/>
+          <w:bCs/>
+        </w:rPr>
+      </w:pPr>
+    </w:p>
+    <w:p>
+      <w:pPr>
+        <w:rPr>
+          <w:b/>
+          <w:bCs/>
+        </w:rPr>
+      </w:pPr>
+      <w:r>
+        <w:rPr>
+          <w:b/>
+          <w:bCs/>
+        </w:rPr>
+        <w:t>0</w:t>
+      </w:r>
+      <w:r>
+        <w:rPr>
+          <w:b/>
+          <w:bCs/>
+        </w:rPr>
+        <w:t>.0.</w:t>
+      </w:r>
+      <w:r>
+        <w:rPr>
+          <w:b/>
+          <w:bCs/>
+        </w:rPr>
+        <w:t>7</w:t>
+      </w:r>
+      <w:r>
+        <w:rPr>
+          <w:b/>
+          <w:bCs/>
+        </w:rPr>
+        <w:t>.</w:t>
+      </w:r>
+      <w:r>
+        <w:rPr>
+          <w:b/>
+          <w:bCs/>
+        </w:rPr>
+        <w:t>1 (11/07/20)</w:t>
+      </w:r>
+    </w:p>
+    <w:p>
+      <w:pPr>
+        <w:pStyle w:val="ListParagraph"/>
+        <w:numPr>
+          <w:ilvl w:val="0"/>
+          <w:numId w:val="6"/>
+        </w:numPr>
+      </w:pPr>
+      <w:r>
+        <w:t>NOTE: This version automatically deletes previous save data if the save data's version does not match.</w:t>
+      </w:r>
+    </w:p>
+    <w:p>
+      <w:pPr>
+        <w:pStyle w:val="ListParagraph"/>
+        <w:numPr>
+          <w:ilvl w:val="0"/>
+          <w:numId w:val="6"/>
+        </w:numPr>
+      </w:pPr>
+      <w:r>
+        <w:t>Added an Experience Boost debug tool in the Settings menu. Toggling it will increase experience and reward gains by x3.</w:t>
+      </w:r>
+    </w:p>
+    <w:p>
+      <w:pPr>
+        <w:pStyle w:val="ListParagraph"/>
+        <w:numPr>
+          <w:ilvl w:val="0"/>
+          <w:numId w:val="6"/>
+        </w:numPr>
+      </w:pPr>
+      <w:r>
+        <w:t>Adjusted the design for</w:t>
+      </w:r>
+      <w:r>
+        <w:t xml:space="preserve"> the </w:t>
+      </w:r>
+      <w:proofErr w:type="spellStart"/>
+      <w:r>
+        <w:t>QuestUI</w:t>
+      </w:r>
+      <w:proofErr w:type="spellEnd"/>
+      <w:r>
+        <w:t xml:space="preserve"> skill/faction/relic icons and added gems to the Quest briefing menu.</w:t>
+      </w:r>
+    </w:p>
+    <w:p>
+      <w:pPr>
+        <w:pStyle w:val="ListParagraph"/>
+        <w:numPr>
+          <w:ilvl w:val="0"/>
+          <w:numId w:val="6"/>
+        </w:numPr>
+      </w:pPr>
+      <w:r>
+        <w:t>Implemented an accuracy modifier to the Combat Training score.</w:t>
+      </w:r>
+    </w:p>
+    <w:p>
+      <w:pPr>
+        <w:pStyle w:val="ListParagraph"/>
+        <w:numPr>
+          <w:ilvl w:val="0"/>
+          <w:numId w:val="6"/>
+        </w:numPr>
+      </w:pPr>
+      <w:r>
+        <w:t>Adjusted the design for the Combat Training scoreboard.</w:t>
+      </w:r>
+    </w:p>
+    <w:p>
+      <w:pPr>
+        <w:pStyle w:val="ListParagraph"/>
+        <w:numPr>
+          <w:ilvl w:val="0"/>
+          <w:numId w:val="6"/>
+        </w:numPr>
+      </w:pPr>
+      <w:r>
+        <w:t>Added popup warning when resetting the game.</w:t>
+      </w:r>
+    </w:p>
+    <w:p>
+      <w:pPr>
+        <w:pStyle w:val="ListParagraph"/>
+        <w:numPr>
+          <w:ilvl w:val="0"/>
+          <w:numId w:val="6"/>
+        </w:numPr>
+      </w:pPr>
+      <w:r>
+        <w:t>Fixed Upgrades not requiring Artisans.</w:t>
+      </w:r>
+    </w:p>
+    <w:p>
+      <w:pPr>
+        <w:pStyle w:val="ListParagraph"/>
+        <w:numPr>
+          <w:ilvl w:val="0"/>
+          <w:numId w:val="6"/>
+        </w:numPr>
+      </w:pPr>
+      <w:r>
+        <w:t>Fixed formatting issue that occurred when promoting a Peasant.</w:t>
+      </w:r>
+    </w:p>
+    <w:p>
+      <w:pPr>
+        <w:pStyle w:val="ListParagraph"/>
+        <w:numPr>
+          <w:ilvl w:val="0"/>
+          <w:numId w:val="6"/>
+        </w:numPr>
+      </w:pPr>
+      <w:r>
+        <w:t>Fixed issue where Adventurers would not heal if a quest was completed while the app was closed.</w:t>
+      </w:r>
+    </w:p>
+    <w:p/>
+    <w:p>
+      <w:pPr>
+        <w:rPr>
+          <w:b/>
+          <w:bCs/>
+        </w:rPr>
+      </w:pPr>
+      <w:r>
+        <w:rPr>
+          <w:b/>
+          <w:bCs/>
+        </w:rPr>
+        <w:t>0.0.</w:t>
+      </w:r>
+      <w:r>
+        <w:rPr>
+          <w:b/>
+          <w:bCs/>
+        </w:rPr>
+        <w:t>7</w:t>
+      </w:r>
+      <w:r>
+        <w:rPr>
+          <w:b/>
+          <w:bCs/>
+        </w:rPr>
+        <w:t>.</w:t>
+      </w:r>
+      <w:r>
+        <w:rPr>
+          <w:b/>
+          <w:bCs/>
+        </w:rPr>
+        <w:t>0 (11/04/20)</w:t>
+      </w:r>
+    </w:p>
+    <w:p>
+      <w:pPr>
+        <w:pStyle w:val="ListParagraph"/>
+        <w:numPr>
+          <w:ilvl w:val="0"/>
+          <w:numId w:val="6"/>
+        </w:numPr>
+      </w:pPr>
+      <w:r>
         <w:lastRenderedPageBreak/>
-        <w:t>Implemented Artisan Proficiency, which is the sum total of all Artisans’ levels.</w:t>
+        <w:t>NOTE: This version automatically deletes previous save data if the save data's version does not match.</w:t>
       </w:r>
     </w:p>
     <w:p>
@@ -464,7 +976,7 @@
         </w:numPr>
       </w:pPr>
       <w:r>
-        <w:t>Implemented construction time.</w:t>
+        <w:t>Implemented Artisan requirement in Guildhall upgrades.</w:t>
       </w:r>
     </w:p>
     <w:p>
@@ -476,7 +988,7 @@
         </w:numPr>
       </w:pPr>
       <w:r>
-        <w:t>Added Red and Green Shields to the Combat Training minigame.</w:t>
+        <w:t>Added the ability to choose whether to promote Peasants to Adventurer or Artisan once they reach Level 5.</w:t>
       </w:r>
     </w:p>
     <w:p>
@@ -488,7 +1000,7 @@
         </w:numPr>
       </w:pPr>
       <w:r>
-        <w:t>Added Quest UI gem indicators for Skill requirements and Faction associations.</w:t>
+        <w:t>Implemented a Level 10 cap on Peasants.</w:t>
       </w:r>
     </w:p>
     <w:p>
@@ -500,7 +1012,7 @@
         </w:numPr>
       </w:pPr>
       <w:r>
-        <w:t>Made several small UI adjustments.</w:t>
+        <w:t>Added Skill levels.</w:t>
       </w:r>
     </w:p>
     <w:p>
@@ -512,73 +1024,221 @@
         </w:numPr>
       </w:pPr>
       <w:r>
-        <w:t>Fixed several small bugs.</w:t>
-      </w:r>
-    </w:p>
-    <w:p/>
-    <w:p>
-      <w:pPr>
-        <w:rPr>
-          <w:b/>
-          <w:bCs/>
-        </w:rPr>
-      </w:pPr>
-      <w:r>
-        <w:rPr>
-          <w:b/>
-          <w:bCs/>
-        </w:rPr>
-        <w:t>0</w:t>
-      </w:r>
-      <w:r>
-        <w:rPr>
-          <w:b/>
-          <w:bCs/>
-        </w:rPr>
-        <w:t>.0.</w:t>
-      </w:r>
-      <w:r>
-        <w:rPr>
-          <w:b/>
-          <w:bCs/>
-        </w:rPr>
-        <w:t>7</w:t>
-      </w:r>
-      <w:r>
-        <w:rPr>
-          <w:b/>
-          <w:bCs/>
-        </w:rPr>
+        <w:t>Added progress bars for Skill experience.</w:t>
+      </w:r>
+    </w:p>
+    <w:p>
+      <w:pPr>
+        <w:pStyle w:val="ListParagraph"/>
+        <w:numPr>
+          <w:ilvl w:val="0"/>
+          <w:numId w:val="6"/>
+        </w:numPr>
+      </w:pPr>
+      <w:r>
+        <w:t>Added a “Release” button for all non-Hero Guildmembers. This allows the player to remove Guildmembers from the Guild if they don’t want them.</w:t>
+      </w:r>
+    </w:p>
+    <w:p>
+      <w:pPr>
+        <w:pStyle w:val="ListParagraph"/>
+        <w:numPr>
+          <w:ilvl w:val="0"/>
+          <w:numId w:val="6"/>
+        </w:numPr>
+      </w:pPr>
+      <w:r>
+        <w:t>Incident intervals are now slightly randomized and are reduced in frequency the higher the Quest level.</w:t>
+      </w:r>
+    </w:p>
+    <w:p>
+      <w:pPr>
+        <w:pStyle w:val="ListParagraph"/>
+        <w:numPr>
+          <w:ilvl w:val="0"/>
+          <w:numId w:val="6"/>
+        </w:numPr>
+      </w:pPr>
+      <w:r>
+        <w:t>Quest level now increases Incident difficulty while Adventurer level decreases it.</w:t>
+      </w:r>
+    </w:p>
+    <w:p>
+      <w:pPr>
+        <w:pStyle w:val="ListParagraph"/>
+        <w:numPr>
+          <w:ilvl w:val="0"/>
+          <w:numId w:val="6"/>
+        </w:numPr>
+      </w:pPr>
+      <w:proofErr w:type="spellStart"/>
+      <w:r>
+        <w:t>PersonUIs</w:t>
+      </w:r>
+      <w:proofErr w:type="spellEnd"/>
+      <w:r>
+        <w:t xml:space="preserve"> are now tinted based on vocation for more visual clarity.</w:t>
+      </w:r>
+    </w:p>
+    <w:p>
+      <w:pPr>
+        <w:pStyle w:val="ListParagraph"/>
+        <w:numPr>
+          <w:ilvl w:val="0"/>
+          <w:numId w:val="6"/>
+        </w:numPr>
+      </w:pPr>
+      <w:r>
+        <w:t>Guildhall upgrade popup is redesigned for more visual clarity.</w:t>
+      </w:r>
+    </w:p>
+    <w:p>
+      <w:pPr>
+        <w:rPr>
+          <w:b/>
+          <w:bCs/>
+        </w:rPr>
+      </w:pPr>
+    </w:p>
+    <w:p>
+      <w:pPr>
+        <w:rPr>
+          <w:b/>
+          <w:bCs/>
+        </w:rPr>
+      </w:pPr>
+      <w:r>
+        <w:rPr>
+          <w:b/>
+          <w:bCs/>
+        </w:rPr>
+        <w:t>0.0.6.</w:t>
+      </w:r>
+      <w:r>
+        <w:rPr>
+          <w:b/>
+          <w:bCs/>
+        </w:rPr>
+        <w:t>3 (</w:t>
+      </w:r>
+      <w:r>
+        <w:rPr>
+          <w:b/>
+          <w:bCs/>
+        </w:rPr>
+        <w:t>10/25/20</w:t>
+      </w:r>
+      <w:r>
+        <w:rPr>
+          <w:b/>
+          <w:bCs/>
+        </w:rPr>
+        <w:t>)</w:t>
+      </w:r>
+    </w:p>
+    <w:p>
+      <w:pPr>
+        <w:pStyle w:val="ListParagraph"/>
+        <w:numPr>
+          <w:ilvl w:val="0"/>
+          <w:numId w:val="6"/>
+        </w:numPr>
+      </w:pPr>
+      <w:r>
+        <w:t>NOTE: This version automatically deletes previous save data if the save data's version does not match.</w:t>
+      </w:r>
+    </w:p>
+    <w:p>
+      <w:pPr>
+        <w:pStyle w:val="ListParagraph"/>
+        <w:numPr>
+          <w:ilvl w:val="0"/>
+          <w:numId w:val="6"/>
+        </w:numPr>
+        <w:rPr>
+          <w:b/>
+          <w:bCs/>
+        </w:rPr>
+      </w:pPr>
+      <w:r>
+        <w:t>Implemented Skill experience (Combat, Espionage, Diplomacy).</w:t>
+      </w:r>
+      <w:r>
+        <w:t xml:space="preserve"> Skill levels are not yet implemented.</w:t>
+      </w:r>
+    </w:p>
+    <w:p>
+      <w:pPr>
+        <w:pStyle w:val="ListParagraph"/>
+        <w:numPr>
+          <w:ilvl w:val="0"/>
+          <w:numId w:val="6"/>
+        </w:numPr>
+        <w:rPr>
+          <w:b/>
+          <w:bCs/>
+        </w:rPr>
+      </w:pPr>
+      <w:r>
+        <w:t>Added icons on Quest UIs to indicate the quest’s Skill and Faction affiliations.</w:t>
+      </w:r>
+      <w:r>
+        <w:t xml:space="preserve"> Faction icons TBD.</w:t>
+      </w:r>
+    </w:p>
+    <w:p>
+      <w:pPr>
+        <w:pStyle w:val="ListParagraph"/>
+        <w:numPr>
+          <w:ilvl w:val="0"/>
+          <w:numId w:val="6"/>
+        </w:numPr>
+        <w:rPr>
+          <w:b/>
+          <w:bCs/>
+        </w:rPr>
+      </w:pPr>
+      <w:r>
+        <w:t>Removed rerouting after pressing a notification. The notification now closes</w:t>
+      </w:r>
+      <w:r>
+        <w:t xml:space="preserve"> without rerouting</w:t>
+      </w:r>
+      <w:r>
+        <w:t xml:space="preserve"> when pressed.</w:t>
+      </w:r>
+    </w:p>
+    <w:p>
+      <w:pPr>
+        <w:pStyle w:val="ListParagraph"/>
+        <w:numPr>
+          <w:ilvl w:val="0"/>
+          <w:numId w:val="6"/>
+        </w:numPr>
+        <w:rPr>
+          <w:b/>
+          <w:bCs/>
+        </w:rPr>
+      </w:pPr>
+      <w:r>
+        <w:t xml:space="preserve">Removed the </w:t>
+      </w:r>
+      <w:proofErr w:type="spellStart"/>
+      <w:r>
+        <w:t>QuestJournalUI</w:t>
+      </w:r>
+      <w:proofErr w:type="spellEnd"/>
+      <w:r>
+        <w:t xml:space="preserve"> and combined its functionality with the </w:t>
+      </w:r>
+      <w:proofErr w:type="spellStart"/>
+      <w:r>
+        <w:t>QuestUI</w:t>
+      </w:r>
+      <w:proofErr w:type="spellEnd"/>
+      <w:r>
         <w:t>.</w:t>
       </w:r>
-      <w:r>
-        <w:rPr>
-          <w:b/>
-          <w:bCs/>
-        </w:rPr>
-        <w:t>2</w:t>
-      </w:r>
-      <w:r>
-        <w:rPr>
-          <w:b/>
-          <w:bCs/>
-        </w:rPr>
-        <w:t xml:space="preserve"> (11/0</w:t>
-      </w:r>
-      <w:r>
-        <w:rPr>
-          <w:b/>
-          <w:bCs/>
-        </w:rPr>
-        <w:t>8</w:t>
-      </w:r>
-      <w:r>
-        <w:rPr>
-          <w:b/>
-          <w:bCs/>
-        </w:rPr>
-        <w:t>/20)</w:t>
-      </w:r>
     </w:p>
     <w:p>
       <w:pPr>
@@ -587,24 +1247,59 @@
           <w:ilvl w:val="0"/>
           <w:numId w:val="6"/>
         </w:numPr>
-      </w:pPr>
-      <w:r>
-        <w:t xml:space="preserve">NOTE: This version </w:t>
-      </w:r>
-      <w:r>
-        <w:t xml:space="preserve">is compatible with save files from </w:t>
-      </w:r>
-      <w:r>
-        <w:t xml:space="preserve">version </w:t>
-      </w:r>
-      <w:r>
-        <w:t>0.0.7.1</w:t>
-      </w:r>
-      <w:r>
-        <w:t>.</w:t>
-      </w:r>
-      <w:r>
-        <w:t xml:space="preserve"> Save files from previous versions will be automatically deleted.</w:t>
+        <w:rPr>
+          <w:b/>
+          <w:bCs/>
+        </w:rPr>
+      </w:pPr>
+      <w:r>
+        <w:t xml:space="preserve">Added a check to all </w:t>
+      </w:r>
+      <w:proofErr w:type="spellStart"/>
+      <w:r>
+        <w:t>FixedUpdates</w:t>
+      </w:r>
+      <w:proofErr w:type="spellEnd"/>
+      <w:r>
+        <w:t xml:space="preserve"> to see if </w:t>
+      </w:r>
+      <w:r>
+        <w:t>their</w:t>
+      </w:r>
+      <w:r>
+        <w:t xml:space="preserve"> respective menu </w:t>
+      </w:r>
+      <w:r>
+        <w:t>is</w:t>
+      </w:r>
+      <w:r>
+        <w:t xml:space="preserve"> t</w:t>
+      </w:r>
+      <w:r>
+        <w:t>he currently active menu</w:t>
+      </w:r>
+      <w:r>
+        <w:t xml:space="preserve">. If not, </w:t>
+      </w:r>
+      <w:proofErr w:type="spellStart"/>
+      <w:r>
+        <w:t>FixedUpdate</w:t>
+      </w:r>
+      <w:proofErr w:type="spellEnd"/>
+      <w:r>
+        <w:t xml:space="preserve"> </w:t>
+      </w:r>
+      <w:r>
+        <w:t>functions</w:t>
+      </w:r>
+      <w:r>
+        <w:t xml:space="preserve"> </w:t>
+      </w:r>
+      <w:r>
+        <w:t>are</w:t>
+      </w:r>
+      <w:r>
+        <w:t xml:space="preserve"> not run. This should optimize things quite a bit.</w:t>
       </w:r>
     </w:p>
     <w:p>
@@ -614,80 +1309,57 @@
           <w:ilvl w:val="0"/>
           <w:numId w:val="6"/>
         </w:numPr>
-      </w:pPr>
-      <w:r>
-        <w:t>Implemented passive GuildMember recruitment. Based on the Guild’s renown and population capacity, new GuildMembers will occasionally join at random.</w:t>
-      </w:r>
-    </w:p>
-    <w:p>
-      <w:pPr>
-        <w:pStyle w:val="ListParagraph"/>
-        <w:numPr>
-          <w:ilvl w:val="0"/>
-          <w:numId w:val="6"/>
-        </w:numPr>
-      </w:pPr>
-      <w:r>
-        <w:t>Fixed an issue with the Marketplace not resetting after leaving that menu and returning to it.</w:t>
-      </w:r>
-    </w:p>
-    <w:p>
-      <w:pPr>
-        <w:rPr>
-          <w:b/>
-          <w:bCs/>
-        </w:rPr>
-      </w:pPr>
-    </w:p>
-    <w:p>
-      <w:pPr>
-        <w:rPr>
-          <w:b/>
-          <w:bCs/>
-        </w:rPr>
-      </w:pPr>
-      <w:r>
-        <w:rPr>
-          <w:b/>
-          <w:bCs/>
-        </w:rPr>
-        <w:t>0</w:t>
-      </w:r>
-      <w:r>
-        <w:rPr>
-          <w:b/>
-          <w:bCs/>
-        </w:rPr>
-        <w:t>.0.</w:t>
-      </w:r>
-      <w:r>
-        <w:rPr>
-          <w:b/>
-          <w:bCs/>
-        </w:rPr>
-        <w:t>7</w:t>
-      </w:r>
-      <w:r>
-        <w:rPr>
-          <w:b/>
-          <w:bCs/>
-        </w:rPr>
-        <w:t>.</w:t>
-      </w:r>
-      <w:r>
-        <w:rPr>
-          <w:b/>
-          <w:bCs/>
-        </w:rPr>
-        <w:t>1 (11/07/20)</w:t>
-      </w:r>
-    </w:p>
-    <w:p>
-      <w:pPr>
-        <w:pStyle w:val="ListParagraph"/>
-        <w:numPr>
-          <w:ilvl w:val="0"/>
-          <w:numId w:val="6"/>
+        <w:rPr>
+          <w:b/>
+          <w:bCs/>
+        </w:rPr>
+      </w:pPr>
+      <w:r>
+        <w:t>Marketplace scal</w:t>
+      </w:r>
+      <w:r>
+        <w:t>ing is now compatible with</w:t>
+      </w:r>
+      <w:r>
+        <w:t xml:space="preserve"> tablets.</w:t>
+      </w:r>
+    </w:p>
+    <w:p>
+      <w:pPr>
+        <w:rPr>
+          <w:b/>
+          <w:bCs/>
+        </w:rPr>
+      </w:pPr>
+    </w:p>
+    <w:p>
+      <w:pPr>
+        <w:rPr>
+          <w:b/>
+          <w:bCs/>
+        </w:rPr>
+      </w:pPr>
+      <w:r>
+        <w:rPr>
+          <w:b/>
+          <w:bCs/>
+        </w:rPr>
+        <w:t>0.0.6.</w:t>
+      </w:r>
+      <w:r>
+        <w:rPr>
+          <w:b/>
+          <w:bCs/>
+        </w:rPr>
+        <w:t>2 (10/21/20)</w:t>
+      </w:r>
+    </w:p>
+    <w:p>
+      <w:pPr>
+        <w:pStyle w:val="ListParagraph"/>
+        <w:numPr>
+          <w:ilvl w:val="0"/>
+          <w:numId w:val="5"/>
         </w:numPr>
       </w:pPr>
       <w:r>
@@ -699,146 +1371,89 @@
         <w:pStyle w:val="ListParagraph"/>
         <w:numPr>
           <w:ilvl w:val="0"/>
-          <w:numId w:val="6"/>
-        </w:numPr>
-      </w:pPr>
-      <w:r>
-        <w:t>Added an Experience Boost debug tool in the Settings menu. Toggling it will increase experience and reward gains by x3.</w:t>
-      </w:r>
-    </w:p>
-    <w:p>
-      <w:pPr>
-        <w:pStyle w:val="ListParagraph"/>
-        <w:numPr>
-          <w:ilvl w:val="0"/>
-          <w:numId w:val="6"/>
-        </w:numPr>
-      </w:pPr>
-      <w:r>
-        <w:t>Adjusted the design for</w:t>
-      </w:r>
-      <w:r>
-        <w:t xml:space="preserve"> the QuestUI skill/faction/relic icons and added gems to the Quest briefing menu.</w:t>
-      </w:r>
-    </w:p>
-    <w:p>
-      <w:pPr>
-        <w:pStyle w:val="ListParagraph"/>
-        <w:numPr>
-          <w:ilvl w:val="0"/>
-          <w:numId w:val="6"/>
-        </w:numPr>
-      </w:pPr>
-      <w:r>
-        <w:t>Implemented an accuracy modifier to the Combat Training score.</w:t>
-      </w:r>
-    </w:p>
-    <w:p>
-      <w:pPr>
-        <w:pStyle w:val="ListParagraph"/>
-        <w:numPr>
-          <w:ilvl w:val="0"/>
-          <w:numId w:val="6"/>
-        </w:numPr>
-      </w:pPr>
-      <w:r>
-        <w:t>Adjusted the design for the Combat Training scoreboard.</w:t>
-      </w:r>
-    </w:p>
-    <w:p>
-      <w:pPr>
-        <w:pStyle w:val="ListParagraph"/>
-        <w:numPr>
-          <w:ilvl w:val="0"/>
-          <w:numId w:val="6"/>
-        </w:numPr>
-      </w:pPr>
-      <w:r>
-        <w:t>Added popup warning when resetting the game.</w:t>
-      </w:r>
-    </w:p>
-    <w:p>
-      <w:pPr>
-        <w:pStyle w:val="ListParagraph"/>
-        <w:numPr>
-          <w:ilvl w:val="0"/>
-          <w:numId w:val="6"/>
-        </w:numPr>
-      </w:pPr>
-      <w:r>
-        <w:t>Fixed Upgrades not requiring Artisans.</w:t>
-      </w:r>
-    </w:p>
-    <w:p>
-      <w:pPr>
-        <w:pStyle w:val="ListParagraph"/>
-        <w:numPr>
-          <w:ilvl w:val="0"/>
-          <w:numId w:val="6"/>
-        </w:numPr>
-      </w:pPr>
-      <w:r>
-        <w:t>Fixed formatting issue that occurred when promoting a Peasant.</w:t>
-      </w:r>
-    </w:p>
-    <w:p>
-      <w:pPr>
-        <w:pStyle w:val="ListParagraph"/>
-        <w:numPr>
-          <w:ilvl w:val="0"/>
-          <w:numId w:val="6"/>
-        </w:numPr>
-      </w:pPr>
-      <w:r>
-        <w:t>Fixed issue where Adventurers would not heal if a quest was completed while the app was closed.</w:t>
-      </w:r>
-    </w:p>
-    <w:p/>
-    <w:p>
-      <w:pPr>
-        <w:rPr>
-          <w:b/>
-          <w:bCs/>
-        </w:rPr>
-      </w:pPr>
-      <w:r>
-        <w:rPr>
-          <w:b/>
-          <w:bCs/>
-        </w:rPr>
-        <w:t>0.0.</w:t>
-      </w:r>
-      <w:r>
-        <w:rPr>
-          <w:b/>
-          <w:bCs/>
-        </w:rPr>
-        <w:t>7</w:t>
-      </w:r>
-      <w:r>
-        <w:rPr>
-          <w:b/>
-          <w:bCs/>
-        </w:rPr>
-        <w:t>.</w:t>
-      </w:r>
-      <w:r>
-        <w:rPr>
-          <w:b/>
-          <w:bCs/>
-        </w:rPr>
-        <w:t>0 (11/04/20)</w:t>
-      </w:r>
-    </w:p>
-    <w:p>
-      <w:pPr>
-        <w:pStyle w:val="ListParagraph"/>
-        <w:numPr>
-          <w:ilvl w:val="0"/>
-          <w:numId w:val="6"/>
-        </w:numPr>
-      </w:pPr>
-      <w:r>
+          <w:numId w:val="5"/>
+        </w:numPr>
+        <w:rPr>
+          <w:b/>
+          <w:bCs/>
+        </w:rPr>
+      </w:pPr>
+      <w:r>
+        <w:t>Implemented the Marketplace functionality.</w:t>
+      </w:r>
+    </w:p>
+    <w:p>
+      <w:pPr>
+        <w:pStyle w:val="ListParagraph"/>
+        <w:numPr>
+          <w:ilvl w:val="0"/>
+          <w:numId w:val="5"/>
+        </w:numPr>
+        <w:rPr>
+          <w:b/>
+          <w:bCs/>
+        </w:rPr>
+      </w:pPr>
+      <w:r>
+        <w:t>Corrected a visual bug in the Hub menu’s scroll view.</w:t>
+      </w:r>
+    </w:p>
+    <w:p>
+      <w:pPr>
+        <w:pStyle w:val="ListParagraph"/>
+        <w:numPr>
+          <w:ilvl w:val="0"/>
+          <w:numId w:val="5"/>
+        </w:numPr>
+        <w:rPr>
+          <w:b/>
+          <w:bCs/>
+        </w:rPr>
+      </w:pPr>
+      <w:r>
+        <w:t>Warning: the Marketplace is not yet optimized for tablets.</w:t>
+      </w:r>
+    </w:p>
+    <w:p>
+      <w:pPr>
+        <w:rPr>
+          <w:b/>
+          <w:bCs/>
+        </w:rPr>
+      </w:pPr>
+    </w:p>
+    <w:p>
+      <w:pPr>
+        <w:rPr>
+          <w:b/>
+          <w:bCs/>
+        </w:rPr>
+      </w:pPr>
+      <w:r>
+        <w:rPr>
+          <w:b/>
+          <w:bCs/>
+        </w:rPr>
+        <w:t>0.0.6.</w:t>
+      </w:r>
+      <w:r>
+        <w:rPr>
+          <w:b/>
+          <w:bCs/>
+        </w:rPr>
+        <w:t>1 (10/18/20)</w:t>
+      </w:r>
+    </w:p>
+    <w:p>
+      <w:pPr>
+        <w:pStyle w:val="ListParagraph"/>
+        <w:numPr>
+          <w:ilvl w:val="0"/>
+          <w:numId w:val="4"/>
+        </w:numPr>
+      </w:pPr>
+      <w:r>
+        <w:lastRenderedPageBreak/>
         <w:t>NOTE: This version automatically deletes previous save data if the save data's version does not match.</w:t>
       </w:r>
     </w:p>
@@ -847,452 +1462,11 @@
         <w:pStyle w:val="ListParagraph"/>
         <w:numPr>
           <w:ilvl w:val="0"/>
-          <w:numId w:val="6"/>
-        </w:numPr>
-      </w:pPr>
-      <w:r>
-        <w:t>Implemented Artisan requirement in Guildhall upgrades.</w:t>
-      </w:r>
-    </w:p>
-    <w:p>
-      <w:pPr>
-        <w:pStyle w:val="ListParagraph"/>
-        <w:numPr>
-          <w:ilvl w:val="0"/>
-          <w:numId w:val="6"/>
-        </w:numPr>
-      </w:pPr>
-      <w:r>
-        <w:t>Added the ability to choose whether to promote Peasants to Adventurer or Artisan once they reach Level 5.</w:t>
-      </w:r>
-    </w:p>
-    <w:p>
-      <w:pPr>
-        <w:pStyle w:val="ListParagraph"/>
-        <w:numPr>
-          <w:ilvl w:val="0"/>
-          <w:numId w:val="6"/>
-        </w:numPr>
-      </w:pPr>
-      <w:r>
-        <w:t>Implemented a Level 10 cap on Peasants.</w:t>
-      </w:r>
-    </w:p>
-    <w:p>
-      <w:pPr>
-        <w:pStyle w:val="ListParagraph"/>
-        <w:numPr>
-          <w:ilvl w:val="0"/>
-          <w:numId w:val="6"/>
-        </w:numPr>
-      </w:pPr>
-      <w:r>
-        <w:t>Added Skill levels.</w:t>
-      </w:r>
-    </w:p>
-    <w:p>
-      <w:pPr>
-        <w:pStyle w:val="ListParagraph"/>
-        <w:numPr>
-          <w:ilvl w:val="0"/>
-          <w:numId w:val="6"/>
-        </w:numPr>
-      </w:pPr>
-      <w:r>
-        <w:t>Added progress bars for Skill experience.</w:t>
-      </w:r>
-    </w:p>
-    <w:p>
-      <w:pPr>
-        <w:pStyle w:val="ListParagraph"/>
-        <w:numPr>
-          <w:ilvl w:val="0"/>
-          <w:numId w:val="6"/>
-        </w:numPr>
-      </w:pPr>
-      <w:r>
-        <w:lastRenderedPageBreak/>
-        <w:t>Added a “Release” button for all non-Hero Guildmembers. This allows the player to remove Guildmembers from the Guild if they don’t want them.</w:t>
-      </w:r>
-    </w:p>
-    <w:p>
-      <w:pPr>
-        <w:pStyle w:val="ListParagraph"/>
-        <w:numPr>
-          <w:ilvl w:val="0"/>
-          <w:numId w:val="6"/>
-        </w:numPr>
-      </w:pPr>
-      <w:r>
-        <w:t>Incident intervals are now slightly randomized and are reduced in frequency the higher the Quest level.</w:t>
-      </w:r>
-    </w:p>
-    <w:p>
-      <w:pPr>
-        <w:pStyle w:val="ListParagraph"/>
-        <w:numPr>
-          <w:ilvl w:val="0"/>
-          <w:numId w:val="6"/>
-        </w:numPr>
-      </w:pPr>
-      <w:r>
-        <w:t>Quest level now increases Incident difficulty while Adventurer level decreases it.</w:t>
-      </w:r>
-    </w:p>
-    <w:p>
-      <w:pPr>
-        <w:pStyle w:val="ListParagraph"/>
-        <w:numPr>
-          <w:ilvl w:val="0"/>
-          <w:numId w:val="6"/>
-        </w:numPr>
-      </w:pPr>
-      <w:r>
-        <w:t>PersonUIs are now tinted based on vocation for more visual clarity.</w:t>
-      </w:r>
-    </w:p>
-    <w:p>
-      <w:pPr>
-        <w:pStyle w:val="ListParagraph"/>
-        <w:numPr>
-          <w:ilvl w:val="0"/>
-          <w:numId w:val="6"/>
-        </w:numPr>
-      </w:pPr>
-      <w:r>
-        <w:t>Guildhall upgrade popup is redesigned for more visual clarity.</w:t>
-      </w:r>
-    </w:p>
-    <w:p>
-      <w:pPr>
-        <w:rPr>
-          <w:b/>
-          <w:bCs/>
-        </w:rPr>
-      </w:pPr>
-    </w:p>
-    <w:p>
-      <w:pPr>
-        <w:rPr>
-          <w:b/>
-          <w:bCs/>
-        </w:rPr>
-      </w:pPr>
-      <w:r>
-        <w:rPr>
-          <w:b/>
-          <w:bCs/>
-        </w:rPr>
-        <w:t>0.0.6.</w:t>
-      </w:r>
-      <w:r>
-        <w:rPr>
-          <w:b/>
-          <w:bCs/>
-        </w:rPr>
-        <w:t>3 (</w:t>
-      </w:r>
-      <w:r>
-        <w:rPr>
-          <w:b/>
-          <w:bCs/>
-        </w:rPr>
-        <w:t>10/25/20</w:t>
-      </w:r>
-      <w:r>
-        <w:rPr>
-          <w:b/>
-          <w:bCs/>
-        </w:rPr>
-        <w:t>)</w:t>
-      </w:r>
-    </w:p>
-    <w:p>
-      <w:pPr>
-        <w:pStyle w:val="ListParagraph"/>
-        <w:numPr>
-          <w:ilvl w:val="0"/>
-          <w:numId w:val="6"/>
-        </w:numPr>
-      </w:pPr>
-      <w:r>
-        <w:t>NOTE: This version automatically deletes previous save data if the save data's version does not match.</w:t>
-      </w:r>
-    </w:p>
-    <w:p>
-      <w:pPr>
-        <w:pStyle w:val="ListParagraph"/>
-        <w:numPr>
-          <w:ilvl w:val="0"/>
-          <w:numId w:val="6"/>
-        </w:numPr>
-        <w:rPr>
-          <w:b/>
-          <w:bCs/>
-        </w:rPr>
-      </w:pPr>
-      <w:r>
-        <w:t>Implemented Skill experience (Combat, Espionage, Diplomacy).</w:t>
-      </w:r>
-      <w:r>
-        <w:t xml:space="preserve"> Skill levels are not yet implemented.</w:t>
-      </w:r>
-    </w:p>
-    <w:p>
-      <w:pPr>
-        <w:pStyle w:val="ListParagraph"/>
-        <w:numPr>
-          <w:ilvl w:val="0"/>
-          <w:numId w:val="6"/>
-        </w:numPr>
-        <w:rPr>
-          <w:b/>
-          <w:bCs/>
-        </w:rPr>
-      </w:pPr>
-      <w:r>
-        <w:t>Added icons on Quest UIs to indicate the quest’s Skill and Faction affiliations.</w:t>
-      </w:r>
-      <w:r>
-        <w:t xml:space="preserve"> Faction icons TBD.</w:t>
-      </w:r>
-    </w:p>
-    <w:p>
-      <w:pPr>
-        <w:pStyle w:val="ListParagraph"/>
-        <w:numPr>
-          <w:ilvl w:val="0"/>
-          <w:numId w:val="6"/>
-        </w:numPr>
-        <w:rPr>
-          <w:b/>
-          <w:bCs/>
-        </w:rPr>
-      </w:pPr>
-      <w:r>
-        <w:t>Removed rerouting after pressing a notification. The notification now closes</w:t>
-      </w:r>
-      <w:r>
-        <w:t xml:space="preserve"> without rerouting</w:t>
-      </w:r>
-      <w:r>
-        <w:t xml:space="preserve"> when pressed.</w:t>
-      </w:r>
-    </w:p>
-    <w:p>
-      <w:pPr>
-        <w:pStyle w:val="ListParagraph"/>
-        <w:numPr>
-          <w:ilvl w:val="0"/>
-          <w:numId w:val="6"/>
-        </w:numPr>
-        <w:rPr>
-          <w:b/>
-          <w:bCs/>
-        </w:rPr>
-      </w:pPr>
-      <w:r>
-        <w:t>Removed the QuestJournalUI and combined its functionality with the QuestUI.</w:t>
-      </w:r>
-    </w:p>
-    <w:p>
-      <w:pPr>
-        <w:pStyle w:val="ListParagraph"/>
-        <w:numPr>
-          <w:ilvl w:val="0"/>
-          <w:numId w:val="6"/>
-        </w:numPr>
-        <w:rPr>
-          <w:b/>
-          <w:bCs/>
-        </w:rPr>
-      </w:pPr>
-      <w:r>
-        <w:t xml:space="preserve">Added a check to all FixedUpdates to see if </w:t>
-      </w:r>
-      <w:r>
-        <w:t>their</w:t>
-      </w:r>
-      <w:r>
-        <w:t xml:space="preserve"> respective menu </w:t>
-      </w:r>
-      <w:r>
-        <w:t>is</w:t>
-      </w:r>
-      <w:r>
-        <w:t xml:space="preserve"> t</w:t>
-      </w:r>
-      <w:r>
-        <w:t>he currently active menu</w:t>
-      </w:r>
-      <w:r>
-        <w:t xml:space="preserve">. If not, FixedUpdate </w:t>
-      </w:r>
-      <w:r>
-        <w:t>functions</w:t>
-      </w:r>
-      <w:r>
-        <w:t xml:space="preserve"> </w:t>
-      </w:r>
-      <w:r>
-        <w:t>are</w:t>
-      </w:r>
-      <w:r>
-        <w:t xml:space="preserve"> not run. This should optimize things quite a bit.</w:t>
-      </w:r>
-    </w:p>
-    <w:p>
-      <w:pPr>
-        <w:pStyle w:val="ListParagraph"/>
-        <w:numPr>
-          <w:ilvl w:val="0"/>
-          <w:numId w:val="6"/>
-        </w:numPr>
-        <w:rPr>
-          <w:b/>
-          <w:bCs/>
-        </w:rPr>
-      </w:pPr>
-      <w:r>
-        <w:t>Marketplace scal</w:t>
-      </w:r>
-      <w:r>
-        <w:t>ing is now compatible with</w:t>
-      </w:r>
-      <w:r>
-        <w:t xml:space="preserve"> tablets.</w:t>
-      </w:r>
-    </w:p>
-    <w:p>
-      <w:pPr>
-        <w:rPr>
-          <w:b/>
-          <w:bCs/>
-        </w:rPr>
-      </w:pPr>
-    </w:p>
-    <w:p>
-      <w:pPr>
-        <w:rPr>
-          <w:b/>
-          <w:bCs/>
-        </w:rPr>
-      </w:pPr>
-      <w:r>
-        <w:rPr>
-          <w:b/>
-          <w:bCs/>
-        </w:rPr>
-        <w:t>0.0.6.</w:t>
-      </w:r>
-      <w:r>
-        <w:rPr>
-          <w:b/>
-          <w:bCs/>
-        </w:rPr>
-        <w:t>2 (10/21/20)</w:t>
-      </w:r>
-    </w:p>
-    <w:p>
-      <w:pPr>
-        <w:pStyle w:val="ListParagraph"/>
-        <w:numPr>
-          <w:ilvl w:val="0"/>
-          <w:numId w:val="5"/>
-        </w:numPr>
-      </w:pPr>
-      <w:r>
-        <w:t>NOTE: This version automatically deletes previous save data if the save data's version does not match.</w:t>
-      </w:r>
-    </w:p>
-    <w:p>
-      <w:pPr>
-        <w:pStyle w:val="ListParagraph"/>
-        <w:numPr>
-          <w:ilvl w:val="0"/>
-          <w:numId w:val="5"/>
-        </w:numPr>
-        <w:rPr>
-          <w:b/>
-          <w:bCs/>
-        </w:rPr>
-      </w:pPr>
-      <w:r>
-        <w:t>Implemented the Marketplace functionality.</w:t>
-      </w:r>
-    </w:p>
-    <w:p>
-      <w:pPr>
-        <w:pStyle w:val="ListParagraph"/>
-        <w:numPr>
-          <w:ilvl w:val="0"/>
-          <w:numId w:val="5"/>
-        </w:numPr>
-        <w:rPr>
-          <w:b/>
-          <w:bCs/>
-        </w:rPr>
-      </w:pPr>
-      <w:r>
-        <w:t>Corrected a visual bug in the Hub menu’s scroll view.</w:t>
-      </w:r>
-    </w:p>
-    <w:p>
-      <w:pPr>
-        <w:pStyle w:val="ListParagraph"/>
-        <w:numPr>
-          <w:ilvl w:val="0"/>
-          <w:numId w:val="5"/>
-        </w:numPr>
-        <w:rPr>
-          <w:b/>
-          <w:bCs/>
-        </w:rPr>
-      </w:pPr>
-      <w:r>
-        <w:t>Warning: the Marketplace is not yet optimized for tablets.</w:t>
-      </w:r>
-    </w:p>
-    <w:p>
-      <w:pPr>
-        <w:rPr>
-          <w:b/>
-          <w:bCs/>
-        </w:rPr>
-      </w:pPr>
-    </w:p>
-    <w:p>
-      <w:pPr>
-        <w:rPr>
-          <w:b/>
-          <w:bCs/>
-        </w:rPr>
-      </w:pPr>
-      <w:r>
-        <w:rPr>
-          <w:b/>
-          <w:bCs/>
-        </w:rPr>
-        <w:t>0.0.6.</w:t>
-      </w:r>
-      <w:r>
-        <w:rPr>
-          <w:b/>
-          <w:bCs/>
-        </w:rPr>
-        <w:t>1 (10/18/20)</w:t>
-      </w:r>
-    </w:p>
-    <w:p>
-      <w:pPr>
-        <w:pStyle w:val="ListParagraph"/>
-        <w:numPr>
-          <w:ilvl w:val="0"/>
           <w:numId w:val="4"/>
         </w:numPr>
       </w:pPr>
       <w:r>
-        <w:t>NOTE: This version automatically deletes previous save data if the save data's version does not match.</w:t>
+        <w:t>Added the Marketplace, however it is not yet functional.</w:t>
       </w:r>
     </w:p>
     <w:p>
@@ -1304,7 +1478,7 @@
         </w:numPr>
       </w:pPr>
       <w:r>
-        <w:t>Added the Marketplace, however it is not yet functional.</w:t>
+        <w:t>Rebalanced the Renown threshold.</w:t>
       </w:r>
     </w:p>
     <w:p>
@@ -1316,7 +1490,7 @@
         </w:numPr>
       </w:pPr>
       <w:r>
-        <w:t>Rebalanced the Renown threshold.</w:t>
+        <w:t>Rebalanced quest rewards.</w:t>
       </w:r>
     </w:p>
     <w:p>
@@ -1328,7 +1502,21 @@
         </w:numPr>
       </w:pPr>
       <w:r>
-        <w:t>Rebalanced quest rewards.</w:t>
+        <w:t xml:space="preserve">Lists of </w:t>
+      </w:r>
+      <w:proofErr w:type="spellStart"/>
+      <w:r>
+        <w:t>GuildMembers</w:t>
+      </w:r>
+      <w:proofErr w:type="spellEnd"/>
+      <w:r>
+        <w:t xml:space="preserve"> now appear sorted by Adventurer </w:t>
+      </w:r>
+      <w:r>
+        <w:t xml:space="preserve">and </w:t>
+      </w:r>
+      <w:r>
+        <w:t>then Peasant.</w:t>
       </w:r>
     </w:p>
     <w:p>
@@ -1340,13 +1528,13 @@
         </w:numPr>
       </w:pPr>
       <w:r>
-        <w:t xml:space="preserve">Lists of GuildMembers now appear sorted by Adventurer </w:t>
-      </w:r>
-      <w:r>
-        <w:t xml:space="preserve">and </w:t>
-      </w:r>
-      <w:r>
-        <w:t>then Peasant.</w:t>
+        <w:t>The quest pool is now capped at 1</w:t>
+      </w:r>
+      <w:r>
+        <w:t>4</w:t>
+      </w:r>
+      <w:r>
+        <w:t xml:space="preserve"> quests.</w:t>
       </w:r>
     </w:p>
     <w:p>
@@ -1358,13 +1546,7 @@
         </w:numPr>
       </w:pPr>
       <w:r>
-        <w:t>The quest pool is now capped at 1</w:t>
-      </w:r>
-      <w:r>
-        <w:t>4</w:t>
-      </w:r>
-      <w:r>
-        <w:t xml:space="preserve"> quests.</w:t>
+        <w:t>Fixed text overflow in the Renown line of the Hub menu.</w:t>
       </w:r>
     </w:p>
     <w:p>
@@ -1376,7 +1558,7 @@
         </w:numPr>
       </w:pPr>
       <w:r>
-        <w:t>Fixed text overflow in the Renown line of the Hub menu.</w:t>
+        <w:t>Fixed the Guildhall upgrades appearing as unpurchased after they have been purchased.</w:t>
       </w:r>
     </w:p>
     <w:p>
@@ -1388,19 +1570,6 @@
         </w:numPr>
       </w:pPr>
       <w:r>
-        <w:t>Fixed the Guildhall upgrades appearing as unpurchased after they have been purchased.</w:t>
-      </w:r>
-    </w:p>
-    <w:p>
-      <w:pPr>
-        <w:pStyle w:val="ListParagraph"/>
-        <w:numPr>
-          <w:ilvl w:val="0"/>
-          <w:numId w:val="4"/>
-        </w:numPr>
-      </w:pPr>
-      <w:r>
-        <w:lastRenderedPageBreak/>
         <w:t>Increased notification lifetime from 5 seconds to 8 seconds.</w:t>
       </w:r>
     </w:p>
@@ -1532,8 +1701,13 @@
           <w:numId w:val="1"/>
         </w:numPr>
       </w:pPr>
-      <w:r>
-        <w:t xml:space="preserve">QuestManager now maintains at least </w:t>
+      <w:proofErr w:type="spellStart"/>
+      <w:r>
+        <w:t>QuestManager</w:t>
+      </w:r>
+      <w:proofErr w:type="spellEnd"/>
+      <w:r>
+        <w:t xml:space="preserve"> now maintains at least </w:t>
       </w:r>
       <w:r>
         <w:t>4</w:t>
@@ -1680,6 +1854,7 @@
         </w:numPr>
       </w:pPr>
       <w:r>
+        <w:lastRenderedPageBreak/>
         <w:t>Fixed a bug where notifications would not behave after a scene change.</w:t>
       </w:r>
     </w:p>
@@ -1704,7 +1879,15 @@
         </w:numPr>
       </w:pPr>
       <w:r>
-        <w:t>Adjusted Peasant hitpoints so that when they reach Adventurer they "upgrade" to 100 HP.</w:t>
+        <w:t xml:space="preserve">Adjusted Peasant </w:t>
+      </w:r>
+      <w:proofErr w:type="spellStart"/>
+      <w:r>
+        <w:t>hitpoints</w:t>
+      </w:r>
+      <w:proofErr w:type="spellEnd"/>
+      <w:r>
+        <w:t xml:space="preserve"> so that when they reach Adventurer they "upgrade" to 100 HP.</w:t>
       </w:r>
     </w:p>
     <w:p>
@@ -1751,7 +1934,6 @@
         </w:numPr>
       </w:pPr>
       <w:r>
-        <w:lastRenderedPageBreak/>
         <w:t>Combat Training minigame has been added. It rewards a small amount of experience and can be used to level up either Adventurers or Peasants.</w:t>
       </w:r>
     </w:p>
@@ -1776,7 +1958,15 @@
         </w:numPr>
       </w:pPr>
       <w:r>
-        <w:t>Leveling up increases GuildMembers' max health and heals them completely.</w:t>
+        <w:t xml:space="preserve">Leveling up increases </w:t>
+      </w:r>
+      <w:proofErr w:type="spellStart"/>
+      <w:r>
+        <w:t>GuildMembers'</w:t>
+      </w:r>
+      <w:proofErr w:type="spellEnd"/>
+      <w:r>
+        <w:t xml:space="preserve"> max health and heals them completely.</w:t>
       </w:r>
     </w:p>
     <w:p>
@@ -1800,7 +1990,15 @@
         </w:numPr>
       </w:pPr>
       <w:r>
-        <w:t>Some adjustments have been made to the rate at which new quests are added to the quest pool, as well as how frequently new GuildMembers join the Guild.</w:t>
+        <w:t xml:space="preserve">Some adjustments have been made to the rate at which new quests are added to the quest pool, as well as how frequently new </w:t>
+      </w:r>
+      <w:proofErr w:type="spellStart"/>
+      <w:r>
+        <w:t>GuildMembers</w:t>
+      </w:r>
+      <w:proofErr w:type="spellEnd"/>
+      <w:r>
+        <w:t xml:space="preserve"> join the Guild.</w:t>
       </w:r>
     </w:p>
     <w:p>
@@ -1860,20 +2058,33 @@
           <w:numId w:val="2"/>
         </w:numPr>
       </w:pPr>
-      <w:r>
-        <w:t>GuildMembers now level up.</w:t>
-      </w:r>
-    </w:p>
-    <w:p>
-      <w:pPr>
-        <w:pStyle w:val="ListParagraph"/>
-        <w:numPr>
-          <w:ilvl w:val="0"/>
-          <w:numId w:val="2"/>
-        </w:numPr>
-      </w:pPr>
-      <w:r>
-        <w:t>Added in-game notifications when Quests finish and GuildMembers level up or join.</w:t>
+      <w:proofErr w:type="spellStart"/>
+      <w:r>
+        <w:t>GuildMembers</w:t>
+      </w:r>
+      <w:proofErr w:type="spellEnd"/>
+      <w:r>
+        <w:t xml:space="preserve"> now level up.</w:t>
+      </w:r>
+    </w:p>
+    <w:p>
+      <w:pPr>
+        <w:pStyle w:val="ListParagraph"/>
+        <w:numPr>
+          <w:ilvl w:val="0"/>
+          <w:numId w:val="2"/>
+        </w:numPr>
+      </w:pPr>
+      <w:r>
+        <w:t xml:space="preserve">Added in-game notifications when Quests finish and </w:t>
+      </w:r>
+      <w:proofErr w:type="spellStart"/>
+      <w:r>
+        <w:t>GuildMembers</w:t>
+      </w:r>
+      <w:proofErr w:type="spellEnd"/>
+      <w:r>
+        <w:t xml:space="preserve"> level up or join.</w:t>
       </w:r>
     </w:p>
     <w:p>
@@ -2007,31 +2218,55 @@
         </w:numPr>
       </w:pPr>
       <w:r>
-        <w:t>Added placeholders for upcoming GuildMember stats.</w:t>
-      </w:r>
-    </w:p>
-    <w:p>
-      <w:pPr>
-        <w:pStyle w:val="ListParagraph"/>
-        <w:numPr>
-          <w:ilvl w:val="0"/>
-          <w:numId w:val="2"/>
-        </w:numPr>
-      </w:pPr>
-      <w:r>
-        <w:t>Quests can now fail if the GuildMember's health drops to 0. They must return to the Guildhall and wait for their health to recover above 0 before starting another quest.</w:t>
-      </w:r>
-    </w:p>
-    <w:p>
-      <w:pPr>
-        <w:pStyle w:val="ListParagraph"/>
-        <w:numPr>
-          <w:ilvl w:val="0"/>
-          <w:numId w:val="2"/>
-        </w:numPr>
-      </w:pPr>
-      <w:r>
-        <w:t>Health is now displayed when viewing GuildMembers.</w:t>
+        <w:t xml:space="preserve">Added placeholders for upcoming </w:t>
+      </w:r>
+      <w:proofErr w:type="spellStart"/>
+      <w:r>
+        <w:t>GuildMember</w:t>
+      </w:r>
+      <w:proofErr w:type="spellEnd"/>
+      <w:r>
+        <w:t xml:space="preserve"> stats.</w:t>
+      </w:r>
+    </w:p>
+    <w:p>
+      <w:pPr>
+        <w:pStyle w:val="ListParagraph"/>
+        <w:numPr>
+          <w:ilvl w:val="0"/>
+          <w:numId w:val="2"/>
+        </w:numPr>
+      </w:pPr>
+      <w:r>
+        <w:t xml:space="preserve">Quests can now fail if the </w:t>
+      </w:r>
+      <w:proofErr w:type="spellStart"/>
+      <w:r>
+        <w:t>GuildMember's</w:t>
+      </w:r>
+      <w:proofErr w:type="spellEnd"/>
+      <w:r>
+        <w:t xml:space="preserve"> health drops to 0. They must return to the Guildhall and wait for their health to recover above 0 before starting another quest.</w:t>
+      </w:r>
+    </w:p>
+    <w:p>
+      <w:pPr>
+        <w:pStyle w:val="ListParagraph"/>
+        <w:numPr>
+          <w:ilvl w:val="0"/>
+          <w:numId w:val="2"/>
+        </w:numPr>
+      </w:pPr>
+      <w:r>
+        <w:t xml:space="preserve">Health is now displayed when viewing </w:t>
+      </w:r>
+      <w:proofErr w:type="spellStart"/>
+      <w:r>
+        <w:t>GuildMembers</w:t>
+      </w:r>
+      <w:proofErr w:type="spellEnd"/>
+      <w:r>
+        <w:t>.</w:t>
       </w:r>
     </w:p>
     <w:p>
@@ -2044,502 +2279,6 @@
       </w:pPr>
       <w:r>
         <w:t>Fixed some minor scaling issues with tablet-sized displays.</w:t>
-      </w:r>
-    </w:p>
-    <w:p/>
-    <w:p>
-      <w:pPr>
-        <w:rPr>
-          <w:b/>
-          <w:bCs/>
-        </w:rPr>
-      </w:pPr>
-      <w:r>
-        <w:rPr>
-          <w:b/>
-          <w:bCs/>
-        </w:rPr>
-        <w:t>0.0.</w:t>
-      </w:r>
-      <w:r>
-        <w:rPr>
-          <w:b/>
-          <w:bCs/>
-        </w:rPr>
-        <w:t>3</w:t>
-      </w:r>
-      <w:r>
-        <w:rPr>
-          <w:b/>
-          <w:bCs/>
-        </w:rPr>
-        <w:t>.</w:t>
-      </w:r>
-      <w:r>
-        <w:rPr>
-          <w:b/>
-          <w:bCs/>
-        </w:rPr>
-        <w:t>5 (08/10/20)</w:t>
-      </w:r>
-    </w:p>
-    <w:p>
-      <w:pPr>
-        <w:pStyle w:val="ListParagraph"/>
-        <w:numPr>
-          <w:ilvl w:val="0"/>
-          <w:numId w:val="2"/>
-        </w:numPr>
-      </w:pPr>
-      <w:r>
-        <w:t>Added GuildMember health recovery while the game is closed.</w:t>
-      </w:r>
-    </w:p>
-    <w:p>
-      <w:pPr>
-        <w:pStyle w:val="ListParagraph"/>
-        <w:numPr>
-          <w:ilvl w:val="0"/>
-          <w:numId w:val="2"/>
-        </w:numPr>
-      </w:pPr>
-      <w:r>
-        <w:t>Fixed a bug that prevented GuildMember health from properly loading after quitting and reopening the game.</w:t>
-      </w:r>
-    </w:p>
-    <w:p>
-      <w:pPr>
-        <w:pStyle w:val="ListParagraph"/>
-        <w:numPr>
-          <w:ilvl w:val="0"/>
-          <w:numId w:val="2"/>
-        </w:numPr>
-      </w:pPr>
-      <w:r>
-        <w:t>Fixed a bug that prevented button click SFX from being affected by sound settings.</w:t>
-      </w:r>
-    </w:p>
-    <w:p>
-      <w:pPr>
-        <w:pStyle w:val="ListParagraph"/>
-        <w:numPr>
-          <w:ilvl w:val="0"/>
-          <w:numId w:val="2"/>
-        </w:numPr>
-      </w:pPr>
-      <w:r>
-        <w:t>Menus no longer deactivate when closed. Leaving them active seems to be more performant than deactivating/reactivating on demand.</w:t>
-      </w:r>
-    </w:p>
-    <w:p>
-      <w:pPr>
-        <w:pStyle w:val="ListParagraph"/>
-        <w:numPr>
-          <w:ilvl w:val="0"/>
-          <w:numId w:val="2"/>
-        </w:numPr>
-      </w:pPr>
-      <w:r>
-        <w:lastRenderedPageBreak/>
-        <w:t>Incorporated the menu transition SFX into the animation so that they are synced.</w:t>
-      </w:r>
-    </w:p>
-    <w:p>
-      <w:pPr>
-        <w:pStyle w:val="ListParagraph"/>
-        <w:numPr>
-          <w:ilvl w:val="0"/>
-          <w:numId w:val="2"/>
-        </w:numPr>
-      </w:pPr>
-      <w:r>
-        <w:t>Some minor graphical fixes.</w:t>
-      </w:r>
-    </w:p>
-    <w:p/>
-    <w:p>
-      <w:pPr>
-        <w:rPr>
-          <w:b/>
-          <w:bCs/>
-        </w:rPr>
-      </w:pPr>
-      <w:r>
-        <w:rPr>
-          <w:b/>
-          <w:bCs/>
-        </w:rPr>
-        <w:t>0.0.</w:t>
-      </w:r>
-      <w:r>
-        <w:rPr>
-          <w:b/>
-          <w:bCs/>
-        </w:rPr>
-        <w:t>3</w:t>
-      </w:r>
-      <w:r>
-        <w:rPr>
-          <w:b/>
-          <w:bCs/>
-        </w:rPr>
-        <w:t>.</w:t>
-      </w:r>
-      <w:r>
-        <w:rPr>
-          <w:b/>
-          <w:bCs/>
-        </w:rPr>
-        <w:t>4 (08/09/20)</w:t>
-      </w:r>
-    </w:p>
-    <w:p>
-      <w:pPr>
-        <w:pStyle w:val="ListParagraph"/>
-        <w:numPr>
-          <w:ilvl w:val="0"/>
-          <w:numId w:val="2"/>
-        </w:numPr>
-      </w:pPr>
-      <w:r>
-        <w:t>Fixed a bug that caused GuildMembers to not recover if their Hitpoints reached 0.</w:t>
-      </w:r>
-    </w:p>
-    <w:p/>
-    <w:p>
-      <w:pPr>
-        <w:rPr>
-          <w:b/>
-          <w:bCs/>
-        </w:rPr>
-      </w:pPr>
-      <w:r>
-        <w:rPr>
-          <w:b/>
-          <w:bCs/>
-        </w:rPr>
-        <w:t>0.0.</w:t>
-      </w:r>
-      <w:r>
-        <w:rPr>
-          <w:b/>
-          <w:bCs/>
-        </w:rPr>
-        <w:t>3</w:t>
-      </w:r>
-      <w:r>
-        <w:rPr>
-          <w:b/>
-          <w:bCs/>
-        </w:rPr>
-        <w:t>.</w:t>
-      </w:r>
-      <w:r>
-        <w:rPr>
-          <w:b/>
-          <w:bCs/>
-        </w:rPr>
-        <w:t>3 (08/09/20)</w:t>
-      </w:r>
-    </w:p>
-    <w:p>
-      <w:pPr>
-        <w:pStyle w:val="ListParagraph"/>
-        <w:numPr>
-          <w:ilvl w:val="0"/>
-          <w:numId w:val="2"/>
-        </w:numPr>
-      </w:pPr>
-      <w:r>
-        <w:t>Incidents now have positive, negative or neutral results. These affect resources, experience and GuildMember hitpoints.</w:t>
-      </w:r>
-    </w:p>
-    <w:p>
-      <w:pPr>
-        <w:pStyle w:val="ListParagraph"/>
-        <w:numPr>
-          <w:ilvl w:val="0"/>
-          <w:numId w:val="2"/>
-        </w:numPr>
-      </w:pPr>
-      <w:r>
-        <w:t>GuildMembers now become Incapacitated if their hitpoints are at 0. Hitpoints regenerate over time when not on a quest.</w:t>
-      </w:r>
-    </w:p>
-    <w:p>
-      <w:pPr>
-        <w:pStyle w:val="ListParagraph"/>
-        <w:numPr>
-          <w:ilvl w:val="0"/>
-          <w:numId w:val="2"/>
-        </w:numPr>
-      </w:pPr>
-      <w:r>
-        <w:t>Streamlined the Quest-starting process and reworked the appearance of the quest information and Quest Journals.</w:t>
-      </w:r>
-    </w:p>
-    <w:p/>
-    <w:p>
-      <w:pPr>
-        <w:rPr>
-          <w:b/>
-          <w:bCs/>
-        </w:rPr>
-      </w:pPr>
-      <w:r>
-        <w:rPr>
-          <w:b/>
-          <w:bCs/>
-        </w:rPr>
-        <w:t>0.0.</w:t>
-      </w:r>
-      <w:r>
-        <w:rPr>
-          <w:b/>
-          <w:bCs/>
-        </w:rPr>
-        <w:t>3</w:t>
-      </w:r>
-      <w:r>
-        <w:rPr>
-          <w:b/>
-          <w:bCs/>
-        </w:rPr>
-        <w:t>.</w:t>
-      </w:r>
-      <w:r>
-        <w:rPr>
-          <w:b/>
-          <w:bCs/>
-        </w:rPr>
-        <w:t>2 (08/08/20)</w:t>
-      </w:r>
-    </w:p>
-    <w:p>
-      <w:pPr>
-        <w:pStyle w:val="ListParagraph"/>
-        <w:numPr>
-          <w:ilvl w:val="0"/>
-          <w:numId w:val="2"/>
-        </w:numPr>
-      </w:pPr>
-      <w:r>
-        <w:t>Fixed the QuestData not finding the associated GuildMember after loading a game.</w:t>
-      </w:r>
-    </w:p>
-    <w:p>
-      <w:pPr>
-        <w:pStyle w:val="ListParagraph"/>
-        <w:numPr>
-          <w:ilvl w:val="0"/>
-          <w:numId w:val="2"/>
-        </w:numPr>
-      </w:pPr>
-      <w:r>
-        <w:t>Further updated all GuildMember data referencs to IDs to avoid redundancies.</w:t>
-      </w:r>
-    </w:p>
-    <w:p>
-      <w:pPr>
-        <w:pStyle w:val="ListParagraph"/>
-        <w:numPr>
-          <w:ilvl w:val="0"/>
-          <w:numId w:val="2"/>
-        </w:numPr>
-      </w:pPr>
-      <w:r>
-        <w:t>Lots of code refactoring.</w:t>
-      </w:r>
-    </w:p>
-    <w:p/>
-    <w:p>
-      <w:pPr>
-        <w:rPr>
-          <w:b/>
-          <w:bCs/>
-        </w:rPr>
-      </w:pPr>
-      <w:r>
-        <w:rPr>
-          <w:b/>
-          <w:bCs/>
-        </w:rPr>
-        <w:t>0.0.</w:t>
-      </w:r>
-      <w:r>
-        <w:rPr>
-          <w:b/>
-          <w:bCs/>
-        </w:rPr>
-        <w:t>3</w:t>
-      </w:r>
-      <w:r>
-        <w:rPr>
-          <w:b/>
-          <w:bCs/>
-        </w:rPr>
-        <w:t>.</w:t>
-      </w:r>
-      <w:r>
-        <w:rPr>
-          <w:b/>
-          <w:bCs/>
-        </w:rPr>
-        <w:t>1 (08/08/20)</w:t>
-      </w:r>
-    </w:p>
-    <w:p>
-      <w:pPr>
-        <w:pStyle w:val="ListParagraph"/>
-        <w:numPr>
-          <w:ilvl w:val="0"/>
-          <w:numId w:val="2"/>
-        </w:numPr>
-      </w:pPr>
-      <w:r>
-        <w:t>Changed the GuildMember reference in the QuestData to an ID to avoid redundant GuildMemberData objects.</w:t>
-      </w:r>
-    </w:p>
-    <w:p>
-      <w:pPr>
-        <w:pStyle w:val="ListParagraph"/>
-        <w:numPr>
-          <w:ilvl w:val="0"/>
-          <w:numId w:val="2"/>
-        </w:numPr>
-      </w:pPr>
-      <w:r>
-        <w:t>Corrected a bug where GuildMembers would not receive experience if the quest was completed while the game was closed.</w:t>
-      </w:r>
-    </w:p>
-    <w:p>
-      <w:pPr>
-        <w:pStyle w:val="ListParagraph"/>
-        <w:numPr>
-          <w:ilvl w:val="0"/>
-          <w:numId w:val="2"/>
-        </w:numPr>
-      </w:pPr>
-      <w:r>
-        <w:t>Removed the Start screen. Change Log is now accessible through the Settings menu.</w:t>
-      </w:r>
-    </w:p>
-    <w:p/>
-    <w:p>
-      <w:pPr>
-        <w:rPr>
-          <w:b/>
-          <w:bCs/>
-        </w:rPr>
-      </w:pPr>
-      <w:r>
-        <w:rPr>
-          <w:b/>
-          <w:bCs/>
-        </w:rPr>
-        <w:t>0.0.</w:t>
-      </w:r>
-      <w:r>
-        <w:rPr>
-          <w:b/>
-          <w:bCs/>
-        </w:rPr>
-        <w:t>3</w:t>
-      </w:r>
-      <w:r>
-        <w:rPr>
-          <w:b/>
-          <w:bCs/>
-        </w:rPr>
-        <w:t>.</w:t>
-      </w:r>
-      <w:r>
-        <w:rPr>
-          <w:b/>
-          <w:bCs/>
-        </w:rPr>
-        <w:t>0</w:t>
-      </w:r>
-      <w:r>
-        <w:rPr>
-          <w:b/>
-          <w:bCs/>
-        </w:rPr>
-        <w:t xml:space="preserve"> (08/</w:t>
-      </w:r>
-      <w:r>
-        <w:rPr>
-          <w:b/>
-          <w:bCs/>
-        </w:rPr>
-        <w:t>07</w:t>
-      </w:r>
-      <w:r>
-        <w:rPr>
-          <w:b/>
-          <w:bCs/>
-        </w:rPr>
-        <w:t>/20)</w:t>
-      </w:r>
-    </w:p>
-    <w:p>
-      <w:pPr>
-        <w:pStyle w:val="ListParagraph"/>
-        <w:numPr>
-          <w:ilvl w:val="0"/>
-          <w:numId w:val="2"/>
-        </w:numPr>
-      </w:pPr>
-      <w:r>
-        <w:t>NOTE: All save games should be reset to avoid errors in the new build.</w:t>
-      </w:r>
-    </w:p>
-    <w:p>
-      <w:pPr>
-        <w:pStyle w:val="ListParagraph"/>
-        <w:numPr>
-          <w:ilvl w:val="0"/>
-          <w:numId w:val="2"/>
-        </w:numPr>
-      </w:pPr>
-      <w:r>
-        <w:t>Added the Settings menu and functional volume settings. They are stored in the save file so are persistent.</w:t>
-      </w:r>
-    </w:p>
-    <w:p>
-      <w:pPr>
-        <w:pStyle w:val="ListParagraph"/>
-        <w:numPr>
-          <w:ilvl w:val="0"/>
-          <w:numId w:val="2"/>
-        </w:numPr>
-      </w:pPr>
-      <w:r>
-        <w:t>Removed the Load button on the Start menu. Loading is now automatic if a save file exists. Players can reset their game in the Settings menu to remove their save file and start over.</w:t>
-      </w:r>
-    </w:p>
-    <w:p>
-      <w:pPr>
-        <w:pStyle w:val="ListParagraph"/>
-        <w:numPr>
-          <w:ilvl w:val="0"/>
-          <w:numId w:val="2"/>
-        </w:numPr>
-      </w:pPr>
-      <w:r>
-        <w:t>Further fixed the memory leak issue. It should be completely gone now.</w:t>
-      </w:r>
-    </w:p>
-    <w:p>
-      <w:pPr>
-        <w:pStyle w:val="ListParagraph"/>
-        <w:numPr>
-          <w:ilvl w:val="0"/>
-          <w:numId w:val="2"/>
-        </w:numPr>
-      </w:pPr>
-      <w:r>
-        <w:t>Gave QuestPool quests an instance ID. It's not a great ID implementation, but it will do for now.</w:t>
       </w:r>
     </w:p>
     <w:p/>
@@ -2563,6 +2302,643 @@
           <w:b/>
           <w:bCs/>
         </w:rPr>
+        <w:t>3</w:t>
+      </w:r>
+      <w:r>
+        <w:rPr>
+          <w:b/>
+          <w:bCs/>
+        </w:rPr>
+        <w:t>.</w:t>
+      </w:r>
+      <w:r>
+        <w:rPr>
+          <w:b/>
+          <w:bCs/>
+        </w:rPr>
+        <w:t>5 (08/10/20)</w:t>
+      </w:r>
+    </w:p>
+    <w:p>
+      <w:pPr>
+        <w:pStyle w:val="ListParagraph"/>
+        <w:numPr>
+          <w:ilvl w:val="0"/>
+          <w:numId w:val="2"/>
+        </w:numPr>
+      </w:pPr>
+      <w:r>
+        <w:t xml:space="preserve">Added </w:t>
+      </w:r>
+      <w:proofErr w:type="spellStart"/>
+      <w:r>
+        <w:t>GuildMember</w:t>
+      </w:r>
+      <w:proofErr w:type="spellEnd"/>
+      <w:r>
+        <w:t xml:space="preserve"> health recovery while the game is closed.</w:t>
+      </w:r>
+    </w:p>
+    <w:p>
+      <w:pPr>
+        <w:pStyle w:val="ListParagraph"/>
+        <w:numPr>
+          <w:ilvl w:val="0"/>
+          <w:numId w:val="2"/>
+        </w:numPr>
+      </w:pPr>
+      <w:r>
+        <w:t xml:space="preserve">Fixed a bug that prevented </w:t>
+      </w:r>
+      <w:proofErr w:type="spellStart"/>
+      <w:r>
+        <w:t>GuildMember</w:t>
+      </w:r>
+      <w:proofErr w:type="spellEnd"/>
+      <w:r>
+        <w:t xml:space="preserve"> health from properly loading after quitting and reopening the game.</w:t>
+      </w:r>
+    </w:p>
+    <w:p>
+      <w:pPr>
+        <w:pStyle w:val="ListParagraph"/>
+        <w:numPr>
+          <w:ilvl w:val="0"/>
+          <w:numId w:val="2"/>
+        </w:numPr>
+      </w:pPr>
+      <w:r>
+        <w:t>Fixed a bug that prevented button click SFX from being affected by sound settings.</w:t>
+      </w:r>
+    </w:p>
+    <w:p>
+      <w:pPr>
+        <w:pStyle w:val="ListParagraph"/>
+        <w:numPr>
+          <w:ilvl w:val="0"/>
+          <w:numId w:val="2"/>
+        </w:numPr>
+      </w:pPr>
+      <w:r>
+        <w:t>Menus no longer deactivate when closed. Leaving them active seems to be more performant than deactivating/reactivating on demand.</w:t>
+      </w:r>
+    </w:p>
+    <w:p>
+      <w:pPr>
+        <w:pStyle w:val="ListParagraph"/>
+        <w:numPr>
+          <w:ilvl w:val="0"/>
+          <w:numId w:val="2"/>
+        </w:numPr>
+      </w:pPr>
+      <w:r>
+        <w:t>Incorporated the menu transition SFX into the animation so that they are synced.</w:t>
+      </w:r>
+    </w:p>
+    <w:p>
+      <w:pPr>
+        <w:pStyle w:val="ListParagraph"/>
+        <w:numPr>
+          <w:ilvl w:val="0"/>
+          <w:numId w:val="2"/>
+        </w:numPr>
+      </w:pPr>
+      <w:r>
+        <w:t>Some minor graphical fixes.</w:t>
+      </w:r>
+    </w:p>
+    <w:p/>
+    <w:p>
+      <w:pPr>
+        <w:rPr>
+          <w:b/>
+          <w:bCs/>
+        </w:rPr>
+      </w:pPr>
+      <w:r>
+        <w:rPr>
+          <w:b/>
+          <w:bCs/>
+        </w:rPr>
+        <w:t>0.0.</w:t>
+      </w:r>
+      <w:r>
+        <w:rPr>
+          <w:b/>
+          <w:bCs/>
+        </w:rPr>
+        <w:t>3</w:t>
+      </w:r>
+      <w:r>
+        <w:rPr>
+          <w:b/>
+          <w:bCs/>
+        </w:rPr>
+        <w:t>.</w:t>
+      </w:r>
+      <w:r>
+        <w:rPr>
+          <w:b/>
+          <w:bCs/>
+        </w:rPr>
+        <w:t>4 (08/09/20)</w:t>
+      </w:r>
+    </w:p>
+    <w:p>
+      <w:pPr>
+        <w:pStyle w:val="ListParagraph"/>
+        <w:numPr>
+          <w:ilvl w:val="0"/>
+          <w:numId w:val="2"/>
+        </w:numPr>
+      </w:pPr>
+      <w:r>
+        <w:t xml:space="preserve">Fixed a bug that caused </w:t>
+      </w:r>
+      <w:proofErr w:type="spellStart"/>
+      <w:r>
+        <w:t>GuildMembers</w:t>
+      </w:r>
+      <w:proofErr w:type="spellEnd"/>
+      <w:r>
+        <w:t xml:space="preserve"> to not recover if their </w:t>
+      </w:r>
+      <w:proofErr w:type="spellStart"/>
+      <w:r>
+        <w:t>Hitpoints</w:t>
+      </w:r>
+      <w:proofErr w:type="spellEnd"/>
+      <w:r>
+        <w:t xml:space="preserve"> reached 0.</w:t>
+      </w:r>
+    </w:p>
+    <w:p/>
+    <w:p>
+      <w:pPr>
+        <w:rPr>
+          <w:b/>
+          <w:bCs/>
+        </w:rPr>
+      </w:pPr>
+      <w:r>
+        <w:rPr>
+          <w:b/>
+          <w:bCs/>
+        </w:rPr>
+        <w:t>0.0.</w:t>
+      </w:r>
+      <w:r>
+        <w:rPr>
+          <w:b/>
+          <w:bCs/>
+        </w:rPr>
+        <w:t>3</w:t>
+      </w:r>
+      <w:r>
+        <w:rPr>
+          <w:b/>
+          <w:bCs/>
+        </w:rPr>
+        <w:t>.</w:t>
+      </w:r>
+      <w:r>
+        <w:rPr>
+          <w:b/>
+          <w:bCs/>
+        </w:rPr>
+        <w:t>3 (08/09/20)</w:t>
+      </w:r>
+    </w:p>
+    <w:p>
+      <w:pPr>
+        <w:pStyle w:val="ListParagraph"/>
+        <w:numPr>
+          <w:ilvl w:val="0"/>
+          <w:numId w:val="2"/>
+        </w:numPr>
+      </w:pPr>
+      <w:r>
+        <w:t xml:space="preserve">Incidents now have positive, negative or neutral results. These affect resources, experience and </w:t>
+      </w:r>
+      <w:proofErr w:type="spellStart"/>
+      <w:r>
+        <w:t>GuildMember</w:t>
+      </w:r>
+      <w:proofErr w:type="spellEnd"/>
+      <w:r>
+        <w:t xml:space="preserve"> </w:t>
+      </w:r>
+      <w:proofErr w:type="spellStart"/>
+      <w:r>
+        <w:t>hitpoints</w:t>
+      </w:r>
+      <w:proofErr w:type="spellEnd"/>
+      <w:r>
+        <w:t>.</w:t>
+      </w:r>
+    </w:p>
+    <w:p>
+      <w:pPr>
+        <w:pStyle w:val="ListParagraph"/>
+        <w:numPr>
+          <w:ilvl w:val="0"/>
+          <w:numId w:val="2"/>
+        </w:numPr>
+      </w:pPr>
+      <w:proofErr w:type="spellStart"/>
+      <w:r>
+        <w:t>GuildMembers</w:t>
+      </w:r>
+      <w:proofErr w:type="spellEnd"/>
+      <w:r>
+        <w:t xml:space="preserve"> now become Incapacitated if their </w:t>
+      </w:r>
+      <w:proofErr w:type="spellStart"/>
+      <w:r>
+        <w:t>hitpoints</w:t>
+      </w:r>
+      <w:proofErr w:type="spellEnd"/>
+      <w:r>
+        <w:t xml:space="preserve"> are at 0. </w:t>
+      </w:r>
+      <w:proofErr w:type="spellStart"/>
+      <w:r>
+        <w:t>Hitpoints</w:t>
+      </w:r>
+      <w:proofErr w:type="spellEnd"/>
+      <w:r>
+        <w:t xml:space="preserve"> regenerate over time when not on a quest.</w:t>
+      </w:r>
+    </w:p>
+    <w:p>
+      <w:pPr>
+        <w:pStyle w:val="ListParagraph"/>
+        <w:numPr>
+          <w:ilvl w:val="0"/>
+          <w:numId w:val="2"/>
+        </w:numPr>
+      </w:pPr>
+      <w:r>
+        <w:t>Streamlined the Quest-starting process and reworked the appearance of the quest information and Quest Journals.</w:t>
+      </w:r>
+    </w:p>
+    <w:p/>
+    <w:p>
+      <w:pPr>
+        <w:rPr>
+          <w:b/>
+          <w:bCs/>
+        </w:rPr>
+      </w:pPr>
+      <w:r>
+        <w:rPr>
+          <w:b/>
+          <w:bCs/>
+        </w:rPr>
+        <w:t>0.0.</w:t>
+      </w:r>
+      <w:r>
+        <w:rPr>
+          <w:b/>
+          <w:bCs/>
+        </w:rPr>
+        <w:t>3</w:t>
+      </w:r>
+      <w:r>
+        <w:rPr>
+          <w:b/>
+          <w:bCs/>
+        </w:rPr>
+        <w:t>.</w:t>
+      </w:r>
+      <w:r>
+        <w:rPr>
+          <w:b/>
+          <w:bCs/>
+        </w:rPr>
+        <w:t>2 (08/08/20)</w:t>
+      </w:r>
+    </w:p>
+    <w:p>
+      <w:pPr>
+        <w:pStyle w:val="ListParagraph"/>
+        <w:numPr>
+          <w:ilvl w:val="0"/>
+          <w:numId w:val="2"/>
+        </w:numPr>
+      </w:pPr>
+      <w:r>
+        <w:t xml:space="preserve">Fixed the </w:t>
+      </w:r>
+      <w:proofErr w:type="spellStart"/>
+      <w:r>
+        <w:t>QuestData</w:t>
+      </w:r>
+      <w:proofErr w:type="spellEnd"/>
+      <w:r>
+        <w:t xml:space="preserve"> not finding the associated </w:t>
+      </w:r>
+      <w:proofErr w:type="spellStart"/>
+      <w:r>
+        <w:t>GuildMember</w:t>
+      </w:r>
+      <w:proofErr w:type="spellEnd"/>
+      <w:r>
+        <w:t xml:space="preserve"> after loading a game.</w:t>
+      </w:r>
+    </w:p>
+    <w:p>
+      <w:pPr>
+        <w:pStyle w:val="ListParagraph"/>
+        <w:numPr>
+          <w:ilvl w:val="0"/>
+          <w:numId w:val="2"/>
+        </w:numPr>
+      </w:pPr>
+      <w:r>
+        <w:t xml:space="preserve">Further updated all </w:t>
+      </w:r>
+      <w:proofErr w:type="spellStart"/>
+      <w:r>
+        <w:t>GuildMember</w:t>
+      </w:r>
+      <w:proofErr w:type="spellEnd"/>
+      <w:r>
+        <w:t xml:space="preserve"> data </w:t>
+      </w:r>
+      <w:proofErr w:type="spellStart"/>
+      <w:r>
+        <w:t>referencs</w:t>
+      </w:r>
+      <w:proofErr w:type="spellEnd"/>
+      <w:r>
+        <w:t xml:space="preserve"> to IDs to avoid redundancies.</w:t>
+      </w:r>
+    </w:p>
+    <w:p>
+      <w:pPr>
+        <w:pStyle w:val="ListParagraph"/>
+        <w:numPr>
+          <w:ilvl w:val="0"/>
+          <w:numId w:val="2"/>
+        </w:numPr>
+      </w:pPr>
+      <w:r>
+        <w:t>Lots of code refactoring.</w:t>
+      </w:r>
+    </w:p>
+    <w:p/>
+    <w:p>
+      <w:pPr>
+        <w:rPr>
+          <w:b/>
+          <w:bCs/>
+        </w:rPr>
+      </w:pPr>
+      <w:r>
+        <w:rPr>
+          <w:b/>
+          <w:bCs/>
+        </w:rPr>
+        <w:t>0.0.</w:t>
+      </w:r>
+      <w:r>
+        <w:rPr>
+          <w:b/>
+          <w:bCs/>
+        </w:rPr>
+        <w:t>3</w:t>
+      </w:r>
+      <w:r>
+        <w:rPr>
+          <w:b/>
+          <w:bCs/>
+        </w:rPr>
+        <w:t>.</w:t>
+      </w:r>
+      <w:r>
+        <w:rPr>
+          <w:b/>
+          <w:bCs/>
+        </w:rPr>
+        <w:t>1 (08/08/20)</w:t>
+      </w:r>
+    </w:p>
+    <w:p>
+      <w:pPr>
+        <w:pStyle w:val="ListParagraph"/>
+        <w:numPr>
+          <w:ilvl w:val="0"/>
+          <w:numId w:val="2"/>
+        </w:numPr>
+      </w:pPr>
+      <w:r>
+        <w:t xml:space="preserve">Changed the </w:t>
+      </w:r>
+      <w:proofErr w:type="spellStart"/>
+      <w:r>
+        <w:t>GuildMember</w:t>
+      </w:r>
+      <w:proofErr w:type="spellEnd"/>
+      <w:r>
+        <w:t xml:space="preserve"> reference in the </w:t>
+      </w:r>
+      <w:proofErr w:type="spellStart"/>
+      <w:r>
+        <w:t>QuestData</w:t>
+      </w:r>
+      <w:proofErr w:type="spellEnd"/>
+      <w:r>
+        <w:t xml:space="preserve"> to an ID to avoid redundant </w:t>
+      </w:r>
+      <w:proofErr w:type="spellStart"/>
+      <w:r>
+        <w:t>GuildMemberData</w:t>
+      </w:r>
+      <w:proofErr w:type="spellEnd"/>
+      <w:r>
+        <w:t xml:space="preserve"> objects.</w:t>
+      </w:r>
+    </w:p>
+    <w:p>
+      <w:pPr>
+        <w:pStyle w:val="ListParagraph"/>
+        <w:numPr>
+          <w:ilvl w:val="0"/>
+          <w:numId w:val="2"/>
+        </w:numPr>
+      </w:pPr>
+      <w:r>
+        <w:t xml:space="preserve">Corrected a bug where </w:t>
+      </w:r>
+      <w:proofErr w:type="spellStart"/>
+      <w:r>
+        <w:t>GuildMembers</w:t>
+      </w:r>
+      <w:proofErr w:type="spellEnd"/>
+      <w:r>
+        <w:t xml:space="preserve"> would not receive experience if the quest was completed while the game was closed.</w:t>
+      </w:r>
+    </w:p>
+    <w:p>
+      <w:pPr>
+        <w:pStyle w:val="ListParagraph"/>
+        <w:numPr>
+          <w:ilvl w:val="0"/>
+          <w:numId w:val="2"/>
+        </w:numPr>
+      </w:pPr>
+      <w:r>
+        <w:t>Removed the Start screen. Change Log is now accessible through the Settings menu.</w:t>
+      </w:r>
+    </w:p>
+    <w:p/>
+    <w:p>
+      <w:pPr>
+        <w:rPr>
+          <w:b/>
+          <w:bCs/>
+        </w:rPr>
+      </w:pPr>
+      <w:r>
+        <w:rPr>
+          <w:b/>
+          <w:bCs/>
+        </w:rPr>
+        <w:t>0.0.</w:t>
+      </w:r>
+      <w:r>
+        <w:rPr>
+          <w:b/>
+          <w:bCs/>
+        </w:rPr>
+        <w:t>3</w:t>
+      </w:r>
+      <w:r>
+        <w:rPr>
+          <w:b/>
+          <w:bCs/>
+        </w:rPr>
+        <w:t>.</w:t>
+      </w:r>
+      <w:r>
+        <w:rPr>
+          <w:b/>
+          <w:bCs/>
+        </w:rPr>
+        <w:t>0</w:t>
+      </w:r>
+      <w:r>
+        <w:rPr>
+          <w:b/>
+          <w:bCs/>
+        </w:rPr>
+        <w:t xml:space="preserve"> (08/</w:t>
+      </w:r>
+      <w:r>
+        <w:rPr>
+          <w:b/>
+          <w:bCs/>
+        </w:rPr>
+        <w:t>07</w:t>
+      </w:r>
+      <w:r>
+        <w:rPr>
+          <w:b/>
+          <w:bCs/>
+        </w:rPr>
+        <w:t>/20)</w:t>
+      </w:r>
+    </w:p>
+    <w:p>
+      <w:pPr>
+        <w:pStyle w:val="ListParagraph"/>
+        <w:numPr>
+          <w:ilvl w:val="0"/>
+          <w:numId w:val="2"/>
+        </w:numPr>
+      </w:pPr>
+      <w:r>
+        <w:t>NOTE: All save games should be reset to avoid errors in the new build.</w:t>
+      </w:r>
+    </w:p>
+    <w:p>
+      <w:pPr>
+        <w:pStyle w:val="ListParagraph"/>
+        <w:numPr>
+          <w:ilvl w:val="0"/>
+          <w:numId w:val="2"/>
+        </w:numPr>
+      </w:pPr>
+      <w:r>
+        <w:lastRenderedPageBreak/>
+        <w:t>Added the Settings menu and functional volume settings. They are stored in the save file so are persistent.</w:t>
+      </w:r>
+    </w:p>
+    <w:p>
+      <w:pPr>
+        <w:pStyle w:val="ListParagraph"/>
+        <w:numPr>
+          <w:ilvl w:val="0"/>
+          <w:numId w:val="2"/>
+        </w:numPr>
+      </w:pPr>
+      <w:r>
+        <w:t>Removed the Load button on the Start menu. Loading is now automatic if a save file exists. Players can reset their game in the Settings menu to remove their save file and start over.</w:t>
+      </w:r>
+    </w:p>
+    <w:p>
+      <w:pPr>
+        <w:pStyle w:val="ListParagraph"/>
+        <w:numPr>
+          <w:ilvl w:val="0"/>
+          <w:numId w:val="2"/>
+        </w:numPr>
+      </w:pPr>
+      <w:r>
+        <w:t>Further fixed the memory leak issue. It should be completely gone now.</w:t>
+      </w:r>
+    </w:p>
+    <w:p>
+      <w:pPr>
+        <w:pStyle w:val="ListParagraph"/>
+        <w:numPr>
+          <w:ilvl w:val="0"/>
+          <w:numId w:val="2"/>
+        </w:numPr>
+      </w:pPr>
+      <w:r>
+        <w:t xml:space="preserve">Gave </w:t>
+      </w:r>
+      <w:proofErr w:type="spellStart"/>
+      <w:r>
+        <w:t>QuestPool</w:t>
+      </w:r>
+      <w:proofErr w:type="spellEnd"/>
+      <w:r>
+        <w:t xml:space="preserve"> quests an instance ID. It's not a great ID implementation, but it will do for now.</w:t>
+      </w:r>
+    </w:p>
+    <w:p/>
+    <w:p>
+      <w:pPr>
+        <w:rPr>
+          <w:b/>
+          <w:bCs/>
+        </w:rPr>
+      </w:pPr>
+      <w:r>
+        <w:rPr>
+          <w:b/>
+          <w:bCs/>
+        </w:rPr>
+        <w:t>0.0.</w:t>
+      </w:r>
+      <w:r>
+        <w:rPr>
+          <w:b/>
+          <w:bCs/>
+        </w:rPr>
         <w:t>2</w:t>
       </w:r>
       <w:r>
@@ -2981,6 +3357,7 @@
         </w:numPr>
       </w:pPr>
       <w:r>
+        <w:lastRenderedPageBreak/>
         <w:t>Many objects have been conformed to prefabs which should make the game a little more streamlined and easier to develop/debug and extend with new features.</w:t>
       </w:r>
     </w:p>
@@ -3088,9 +3465,13 @@
           <w:numId w:val="2"/>
         </w:numPr>
       </w:pPr>
-      <w:r>
-        <w:lastRenderedPageBreak/>
-        <w:t>QuestManager now pulls 5 random quests at Start and displays them in the Start Quest menu. They are still not functional, however.</w:t>
+      <w:proofErr w:type="spellStart"/>
+      <w:r>
+        <w:t>QuestManager</w:t>
+      </w:r>
+      <w:proofErr w:type="spellEnd"/>
+      <w:r>
+        <w:t xml:space="preserve"> now pulls 5 random quests at Start and displays them in the Start Quest menu. They are still not functional, however.</w:t>
       </w:r>
     </w:p>
     <w:p/>
@@ -3174,7 +3555,23 @@
         </w:numPr>
       </w:pPr>
       <w:r>
-        <w:t>Converted the ManagePeople and AvailableQuests menus to the new scalable style. The Quests menu is bypassed until it is also converted.</w:t>
+        <w:t xml:space="preserve">Converted the </w:t>
+      </w:r>
+      <w:proofErr w:type="spellStart"/>
+      <w:r>
+        <w:t>ManagePeople</w:t>
+      </w:r>
+      <w:proofErr w:type="spellEnd"/>
+      <w:r>
+        <w:t xml:space="preserve"> and </w:t>
+      </w:r>
+      <w:proofErr w:type="spellStart"/>
+      <w:r>
+        <w:t>AvailableQuests</w:t>
+      </w:r>
+      <w:proofErr w:type="spellEnd"/>
+      <w:r>
+        <w:t xml:space="preserve"> menus to the new scalable style. The Quests menu is bypassed until it is also converted.</w:t>
       </w:r>
     </w:p>
     <w:p>
@@ -3235,7 +3632,23 @@
         </w:numPr>
       </w:pPr>
       <w:r>
-        <w:t>Converted most menus to the scalable menu style. Three menus still left to be converted: ManagePeople, Quests, and AvailableQuests.</w:t>
+        <w:t xml:space="preserve">Converted most menus to the scalable menu style. Three menus still left to be converted: </w:t>
+      </w:r>
+      <w:proofErr w:type="spellStart"/>
+      <w:r>
+        <w:t>ManagePeople</w:t>
+      </w:r>
+      <w:proofErr w:type="spellEnd"/>
+      <w:r>
+        <w:t xml:space="preserve">, Quests, and </w:t>
+      </w:r>
+      <w:proofErr w:type="spellStart"/>
+      <w:r>
+        <w:t>AvailableQuests</w:t>
+      </w:r>
+      <w:proofErr w:type="spellEnd"/>
+      <w:r>
+        <w:t>.</w:t>
       </w:r>
     </w:p>
     <w:p/>
@@ -3319,7 +3732,15 @@
         </w:numPr>
       </w:pPr>
       <w:r>
-        <w:t>Added the Bulletin Board background to the Menu_Hub in the UI Scaling Test scene.</w:t>
+        <w:t xml:space="preserve">Added the Bulletin Board background to the </w:t>
+      </w:r>
+      <w:proofErr w:type="spellStart"/>
+      <w:r>
+        <w:t>Menu_Hub</w:t>
+      </w:r>
+      <w:proofErr w:type="spellEnd"/>
+      <w:r>
+        <w:t xml:space="preserve"> in the UI Scaling Test scene.</w:t>
       </w:r>
     </w:p>
     <w:p/>
@@ -3910,6 +4331,118 @@
     </w:lvl>
   </w:abstractNum>
   <w:abstractNum w:abstractNumId="4" w15:restartNumberingAfterBreak="0">
+    <w:nsid w:val="4B1700D2"/>
+    <w:multiLevelType w:val="hybridMultilevel"/>
+    <w:tmpl w:val="19702512"/>
+    <w:lvl w:ilvl="0" w:tplc="92DA2E64">
+      <w:numFmt w:val="bullet"/>
+      <w:lvlText w:val="-"/>
+      <w:lvlJc w:val="left"/>
+      <w:pPr>
+        <w:ind w:left="720" w:hanging="360"/>
+      </w:pPr>
+      <w:rPr>
+        <w:rFonts w:ascii="Calibri" w:eastAsiaTheme="minorHAnsi" w:hAnsi="Calibri" w:cs="Calibri" w:hint="default"/>
+      </w:rPr>
+    </w:lvl>
+    <w:lvl w:ilvl="1" w:tplc="10090003" w:tentative="1">
+      <w:start w:val="1"/>
+      <w:numFmt w:val="bullet"/>
+      <w:lvlText w:val="o"/>
+      <w:lvlJc w:val="left"/>
+      <w:pPr>
+        <w:ind w:left="1440" w:hanging="360"/>
+      </w:pPr>
+      <w:rPr>
+        <w:rFonts w:ascii="Courier New" w:hAnsi="Courier New" w:cs="Courier New" w:hint="default"/>
+      </w:rPr>
+    </w:lvl>
+    <w:lvl w:ilvl="2" w:tplc="10090005" w:tentative="1">
+      <w:start w:val="1"/>
+      <w:numFmt w:val="bullet"/>
+      <w:lvlText w:val=""/>
+      <w:lvlJc w:val="left"/>
+      <w:pPr>
+        <w:ind w:left="2160" w:hanging="360"/>
+      </w:pPr>
+      <w:rPr>
+        <w:rFonts w:ascii="Wingdings" w:hAnsi="Wingdings" w:hint="default"/>
+      </w:rPr>
+    </w:lvl>
+    <w:lvl w:ilvl="3" w:tplc="10090001" w:tentative="1">
+      <w:start w:val="1"/>
+      <w:numFmt w:val="bullet"/>
+      <w:lvlText w:val=""/>
+      <w:lvlJc w:val="left"/>
+      <w:pPr>
+        <w:ind w:left="2880" w:hanging="360"/>
+      </w:pPr>
+      <w:rPr>
+        <w:rFonts w:ascii="Symbol" w:hAnsi="Symbol" w:hint="default"/>
+      </w:rPr>
+    </w:lvl>
+    <w:lvl w:ilvl="4" w:tplc="10090003" w:tentative="1">
+      <w:start w:val="1"/>
+      <w:numFmt w:val="bullet"/>
+      <w:lvlText w:val="o"/>
+      <w:lvlJc w:val="left"/>
+      <w:pPr>
+        <w:ind w:left="3600" w:hanging="360"/>
+      </w:pPr>
+      <w:rPr>
+        <w:rFonts w:ascii="Courier New" w:hAnsi="Courier New" w:cs="Courier New" w:hint="default"/>
+      </w:rPr>
+    </w:lvl>
+    <w:lvl w:ilvl="5" w:tplc="10090005" w:tentative="1">
+      <w:start w:val="1"/>
+      <w:numFmt w:val="bullet"/>
+      <w:lvlText w:val=""/>
+      <w:lvlJc w:val="left"/>
+      <w:pPr>
+        <w:ind w:left="4320" w:hanging="360"/>
+      </w:pPr>
+      <w:rPr>
+        <w:rFonts w:ascii="Wingdings" w:hAnsi="Wingdings" w:hint="default"/>
+      </w:rPr>
+    </w:lvl>
+    <w:lvl w:ilvl="6" w:tplc="10090001" w:tentative="1">
+      <w:start w:val="1"/>
+      <w:numFmt w:val="bullet"/>
+      <w:lvlText w:val=""/>
+      <w:lvlJc w:val="left"/>
+      <w:pPr>
+        <w:ind w:left="5040" w:hanging="360"/>
+      </w:pPr>
+      <w:rPr>
+        <w:rFonts w:ascii="Symbol" w:hAnsi="Symbol" w:hint="default"/>
+      </w:rPr>
+    </w:lvl>
+    <w:lvl w:ilvl="7" w:tplc="10090003" w:tentative="1">
+      <w:start w:val="1"/>
+      <w:numFmt w:val="bullet"/>
+      <w:lvlText w:val="o"/>
+      <w:lvlJc w:val="left"/>
+      <w:pPr>
+        <w:ind w:left="5760" w:hanging="360"/>
+      </w:pPr>
+      <w:rPr>
+        <w:rFonts w:ascii="Courier New" w:hAnsi="Courier New" w:cs="Courier New" w:hint="default"/>
+      </w:rPr>
+    </w:lvl>
+    <w:lvl w:ilvl="8" w:tplc="10090005" w:tentative="1">
+      <w:start w:val="1"/>
+      <w:numFmt w:val="bullet"/>
+      <w:lvlText w:val=""/>
+      <w:lvlJc w:val="left"/>
+      <w:pPr>
+        <w:ind w:left="6480" w:hanging="360"/>
+      </w:pPr>
+      <w:rPr>
+        <w:rFonts w:ascii="Wingdings" w:hAnsi="Wingdings" w:hint="default"/>
+      </w:rPr>
+    </w:lvl>
+  </w:abstractNum>
+  <w:abstractNum w:abstractNumId="5" w15:restartNumberingAfterBreak="0">
     <w:nsid w:val="50D36D02"/>
     <w:multiLevelType w:val="hybridMultilevel"/>
     <w:tmpl w:val="4712E3D6"/>
@@ -4022,7 +4555,7 @@
       </w:rPr>
     </w:lvl>
   </w:abstractNum>
-  <w:abstractNum w:abstractNumId="5" w15:restartNumberingAfterBreak="0">
+  <w:abstractNum w:abstractNumId="6" w15:restartNumberingAfterBreak="0">
     <w:nsid w:val="713E16F3"/>
     <w:multiLevelType w:val="hybridMultilevel"/>
     <w:tmpl w:val="5B867578"/>
@@ -4135,7 +4668,118 @@
       </w:rPr>
     </w:lvl>
   </w:abstractNum>
-  <w:abstractNum w:abstractNumId="6" w15:restartNumberingAfterBreak="0">
+  <w:abstractNum w:abstractNumId="7" w15:restartNumberingAfterBreak="0">
+    <w:nsid w:val="71CD1852"/>
+    <w:multiLevelType w:val="multilevel"/>
+    <w:tmpl w:val="668C9444"/>
+    <w:lvl w:ilvl="0">
+      <w:numFmt w:val="decimal"/>
+      <w:lvlText w:val="%1"/>
+      <w:lvlJc w:val="left"/>
+      <w:pPr>
+        <w:ind w:left="600" w:hanging="600"/>
+      </w:pPr>
+      <w:rPr>
+        <w:rFonts w:hint="default"/>
+      </w:rPr>
+    </w:lvl>
+    <w:lvl w:ilvl="1">
+      <w:numFmt w:val="decimal"/>
+      <w:lvlText w:val="%1.%2"/>
+      <w:lvlJc w:val="left"/>
+      <w:pPr>
+        <w:ind w:left="600" w:hanging="600"/>
+      </w:pPr>
+      <w:rPr>
+        <w:rFonts w:hint="default"/>
+      </w:rPr>
+    </w:lvl>
+    <w:lvl w:ilvl="2">
+      <w:start w:val="8"/>
+      <w:numFmt w:val="decimal"/>
+      <w:lvlText w:val="%1.%2.%3"/>
+      <w:lvlJc w:val="left"/>
+      <w:pPr>
+        <w:ind w:left="720" w:hanging="720"/>
+      </w:pPr>
+      <w:rPr>
+        <w:rFonts w:hint="default"/>
+      </w:rPr>
+    </w:lvl>
+    <w:lvl w:ilvl="3">
+      <w:start w:val="3"/>
+      <w:numFmt w:val="decimal"/>
+      <w:lvlText w:val="%1.%2.%3.%4"/>
+      <w:lvlJc w:val="left"/>
+      <w:pPr>
+        <w:ind w:left="720" w:hanging="720"/>
+      </w:pPr>
+      <w:rPr>
+        <w:rFonts w:hint="default"/>
+      </w:rPr>
+    </w:lvl>
+    <w:lvl w:ilvl="4">
+      <w:start w:val="1"/>
+      <w:numFmt w:val="decimal"/>
+      <w:lvlText w:val="%1.%2.%3.%4.%5"/>
+      <w:lvlJc w:val="left"/>
+      <w:pPr>
+        <w:ind w:left="1080" w:hanging="1080"/>
+      </w:pPr>
+      <w:rPr>
+        <w:rFonts w:hint="default"/>
+      </w:rPr>
+    </w:lvl>
+    <w:lvl w:ilvl="5">
+      <w:start w:val="1"/>
+      <w:numFmt w:val="decimal"/>
+      <w:lvlText w:val="%1.%2.%3.%4.%5.%6"/>
+      <w:lvlJc w:val="left"/>
+      <w:pPr>
+        <w:ind w:left="1080" w:hanging="1080"/>
+      </w:pPr>
+      <w:rPr>
+        <w:rFonts w:hint="default"/>
+      </w:rPr>
+    </w:lvl>
+    <w:lvl w:ilvl="6">
+      <w:start w:val="1"/>
+      <w:numFmt w:val="decimal"/>
+      <w:lvlText w:val="%1.%2.%3.%4.%5.%6.%7"/>
+      <w:lvlJc w:val="left"/>
+      <w:pPr>
+        <w:ind w:left="1440" w:hanging="1440"/>
+      </w:pPr>
+      <w:rPr>
+        <w:rFonts w:hint="default"/>
+      </w:rPr>
+    </w:lvl>
+    <w:lvl w:ilvl="7">
+      <w:start w:val="1"/>
+      <w:numFmt w:val="decimal"/>
+      <w:lvlText w:val="%1.%2.%3.%4.%5.%6.%7.%8"/>
+      <w:lvlJc w:val="left"/>
+      <w:pPr>
+        <w:ind w:left="1440" w:hanging="1440"/>
+      </w:pPr>
+      <w:rPr>
+        <w:rFonts w:hint="default"/>
+      </w:rPr>
+    </w:lvl>
+    <w:lvl w:ilvl="8">
+      <w:start w:val="1"/>
+      <w:numFmt w:val="decimal"/>
+      <w:lvlText w:val="%1.%2.%3.%4.%5.%6.%7.%8.%9"/>
+      <w:lvlJc w:val="left"/>
+      <w:pPr>
+        <w:ind w:left="1800" w:hanging="1800"/>
+      </w:pPr>
+      <w:rPr>
+        <w:rFonts w:hint="default"/>
+      </w:rPr>
+    </w:lvl>
+  </w:abstractNum>
+  <w:abstractNum w:abstractNumId="8" w15:restartNumberingAfterBreak="0">
     <w:nsid w:val="7B536633"/>
     <w:multiLevelType w:val="hybridMultilevel"/>
     <w:tmpl w:val="049C2FAC"/>
@@ -4249,7 +4893,7 @@
     </w:lvl>
   </w:abstractNum>
   <w:num w:numId="1">
-    <w:abstractNumId w:val="6"/>
+    <w:abstractNumId w:val="8"/>
   </w:num>
   <w:num w:numId="2">
     <w:abstractNumId w:val="0"/>
@@ -4258,16 +4902,22 @@
     <w:abstractNumId w:val="2"/>
   </w:num>
   <w:num w:numId="4">
-    <w:abstractNumId w:val="5"/>
+    <w:abstractNumId w:val="6"/>
   </w:num>
   <w:num w:numId="5">
     <w:abstractNumId w:val="3"/>
   </w:num>
   <w:num w:numId="6">
-    <w:abstractNumId w:val="4"/>
+    <w:abstractNumId w:val="5"/>
   </w:num>
   <w:num w:numId="7">
     <w:abstractNumId w:val="1"/>
+  </w:num>
+  <w:num w:numId="8">
+    <w:abstractNumId w:val="7"/>
+  </w:num>
+  <w:num w:numId="9">
+    <w:abstractNumId w:val="4"/>
   </w:num>
 </w:numbering>
 </file>
@@ -4670,7 +5320,7 @@
   <w:style w:type="paragraph" w:default="1" w:styleId="Normal">
     <w:name w:val="Normal"/>
     <w:qFormat/>
-    <w:rsid w:val="00B17A22"/>
+    <w:rsid w:val="00576D1C"/>
   </w:style>
   <w:style w:type="character" w:default="1" w:styleId="DefaultParagraphFont">
     <w:name w:val="Default Paragraph Font"/>

</xml_diff>

<commit_message>
Switched QuestUIs and PersonUIs from instantiation to object pools, implemented Menu superclass
</commit_message>
<xml_diff>
--- a/documentation/Adventure Guild Change Log.docx
+++ b/documentation/Adventure Guild Change Log.docx
@@ -67,6 +67,18 @@
         </w:numPr>
       </w:pPr>
       <w:r>
+        <w:t>Added the “Watch Ads” menu (not yet functional).</w:t>
+      </w:r>
+    </w:p>
+    <w:p>
+      <w:pPr>
+        <w:pStyle w:val="ListParagraph"/>
+        <w:numPr>
+          <w:ilvl w:val="0"/>
+          <w:numId w:val="6"/>
+        </w:numPr>
+      </w:pPr>
+      <w:r>
         <w:t>Added Max Gold limit to Marketplace transactions.</w:t>
       </w:r>
     </w:p>
@@ -79,7 +91,7 @@
         </w:numPr>
       </w:pPr>
       <w:r>
-        <w:t>Slightly increased text size in Quest briefings.</w:t>
+        <w:t>Some visual adjustments to many menus.</w:t>
       </w:r>
     </w:p>
     <w:p>

</xml_diff>

<commit_message>
Update GPGS, switch to x64 build, minor fix in Upgrade scripts
</commit_message>
<xml_diff>
--- a/documentation/Adventure Guild Change Log.docx
+++ b/documentation/Adventure Guild Change Log.docx
@@ -43,7 +43,125 @@
           <w:b/>
           <w:bCs/>
         </w:rPr>
-        <w:t>(NEXT BUILD)</w:t>
+        <w:t>0.1.0.0</w:t>
+      </w:r>
+      <w:r>
+        <w:rPr>
+          <w:b/>
+          <w:bCs/>
+        </w:rPr>
+        <w:t xml:space="preserve"> (03/14/21)</w:t>
+      </w:r>
+    </w:p>
+    <w:p>
+      <w:pPr>
+        <w:pStyle w:val="ListParagraph"/>
+        <w:numPr>
+          <w:ilvl w:val="0"/>
+          <w:numId w:val="6"/>
+        </w:numPr>
+      </w:pPr>
+      <w:r>
+        <w:t>NOTE: This version is not compatible with save files from previous versions. Older save files will be automatically deleted upon launching the game.</w:t>
+      </w:r>
+    </w:p>
+    <w:p>
+      <w:pPr>
+        <w:pStyle w:val="ListParagraph"/>
+        <w:numPr>
+          <w:ilvl w:val="0"/>
+          <w:numId w:val="6"/>
+        </w:numPr>
+      </w:pPr>
+      <w:r>
+        <w:t>We have arrived at version 0.1! Adventure Guild will soon enter beta and more players will be invited to test the game.</w:t>
+      </w:r>
+    </w:p>
+    <w:p>
+      <w:pPr>
+        <w:pStyle w:val="ListParagraph"/>
+        <w:numPr>
+          <w:ilvl w:val="0"/>
+          <w:numId w:val="6"/>
+        </w:numPr>
+      </w:pPr>
+      <w:r>
+        <w:t>Major refactoring of menu system and object management which improves overall performance significantly.</w:t>
+      </w:r>
+    </w:p>
+    <w:p>
+      <w:pPr>
+        <w:pStyle w:val="ListParagraph"/>
+        <w:numPr>
+          <w:ilvl w:val="0"/>
+          <w:numId w:val="6"/>
+        </w:numPr>
+      </w:pPr>
+      <w:r>
+        <w:t>Began integration of Unity Advertisement for rewarded advertising and Google Play Games Services for Achievements, Leaderboards and Cloud Save (not yet functional).</w:t>
+      </w:r>
+    </w:p>
+    <w:p>
+      <w:pPr>
+        <w:pStyle w:val="ListParagraph"/>
+        <w:numPr>
+          <w:ilvl w:val="0"/>
+          <w:numId w:val="6"/>
+        </w:numPr>
+      </w:pPr>
+      <w:r>
+        <w:t>Added the “Watch Ads” menu (not yet functional).</w:t>
+      </w:r>
+    </w:p>
+    <w:p>
+      <w:pPr>
+        <w:pStyle w:val="ListParagraph"/>
+        <w:numPr>
+          <w:ilvl w:val="0"/>
+          <w:numId w:val="6"/>
+        </w:numPr>
+      </w:pPr>
+      <w:r>
+        <w:t>Added Max Gold limit to Marketplace transactions.</w:t>
+      </w:r>
+    </w:p>
+    <w:p>
+      <w:pPr>
+        <w:pStyle w:val="ListParagraph"/>
+        <w:numPr>
+          <w:ilvl w:val="0"/>
+          <w:numId w:val="6"/>
+        </w:numPr>
+        <w:rPr>
+          <w:b/>
+          <w:bCs/>
+        </w:rPr>
+      </w:pPr>
+      <w:r>
+        <w:t>Some visual adjustments to many menus.</w:t>
+      </w:r>
+    </w:p>
+    <w:p>
+      <w:pPr>
+        <w:rPr>
+          <w:b/>
+          <w:bCs/>
+        </w:rPr>
+      </w:pPr>
+    </w:p>
+    <w:p>
+      <w:pPr>
+        <w:rPr>
+          <w:b/>
+          <w:bCs/>
+        </w:rPr>
+      </w:pPr>
+      <w:r>
+        <w:rPr>
+          <w:b/>
+          <w:bCs/>
+        </w:rPr>
+        <w:t>0.0.8.6 (01/27/21)</w:t>
       </w:r>
     </w:p>
     <w:p>
@@ -67,77 +185,6 @@
         </w:numPr>
       </w:pPr>
       <w:r>
-        <w:t>Added the “Watch Ads” menu (not yet functional).</w:t>
-      </w:r>
-    </w:p>
-    <w:p>
-      <w:pPr>
-        <w:pStyle w:val="ListParagraph"/>
-        <w:numPr>
-          <w:ilvl w:val="0"/>
-          <w:numId w:val="6"/>
-        </w:numPr>
-      </w:pPr>
-      <w:r>
-        <w:t>Added Max Gold limit to Marketplace transactions.</w:t>
-      </w:r>
-    </w:p>
-    <w:p>
-      <w:pPr>
-        <w:pStyle w:val="ListParagraph"/>
-        <w:numPr>
-          <w:ilvl w:val="0"/>
-          <w:numId w:val="6"/>
-        </w:numPr>
-      </w:pPr>
-      <w:r>
-        <w:t>Some visual adjustments to many menus.</w:t>
-      </w:r>
-    </w:p>
-    <w:p>
-      <w:pPr>
-        <w:rPr>
-          <w:b/>
-          <w:bCs/>
-        </w:rPr>
-      </w:pPr>
-    </w:p>
-    <w:p>
-      <w:pPr>
-        <w:rPr>
-          <w:b/>
-          <w:bCs/>
-        </w:rPr>
-      </w:pPr>
-      <w:r>
-        <w:rPr>
-          <w:b/>
-          <w:bCs/>
-        </w:rPr>
-        <w:t>0.0.8.6 (01/27/21)</w:t>
-      </w:r>
-    </w:p>
-    <w:p>
-      <w:pPr>
-        <w:pStyle w:val="ListParagraph"/>
-        <w:numPr>
-          <w:ilvl w:val="0"/>
-          <w:numId w:val="6"/>
-        </w:numPr>
-      </w:pPr>
-      <w:r>
-        <w:t>NOTE: This version is not compatible with save files from versions prior to 0.0.8.6. Older save files will be automatically deleted upon launching the game.</w:t>
-      </w:r>
-    </w:p>
-    <w:p>
-      <w:pPr>
-        <w:pStyle w:val="ListParagraph"/>
-        <w:numPr>
-          <w:ilvl w:val="0"/>
-          <w:numId w:val="6"/>
-        </w:numPr>
-      </w:pPr>
-      <w:r>
         <w:t>Rebalanced construction job costs.</w:t>
       </w:r>
     </w:p>
@@ -329,6 +376,7 @@
         </w:numPr>
       </w:pPr>
       <w:r>
+        <w:lastRenderedPageBreak/>
         <w:t>NOTE: This version is not compatible with save files from versions prior to 0.0.7.1. Older save files will be automatically deleted upon launching the game.</w:t>
       </w:r>
     </w:p>
@@ -381,7 +429,6 @@
           <w:b/>
           <w:bCs/>
         </w:rPr>
-        <w:lastRenderedPageBreak/>
         <w:t>0.0.8.4 (01/14/21)</w:t>
       </w:r>
     </w:p>
@@ -719,6 +766,7 @@
           <w:b/>
           <w:bCs/>
         </w:rPr>
+        <w:lastRenderedPageBreak/>
         <w:t>0</w:t>
       </w:r>
       <w:r>
@@ -860,267 +908,867 @@
         </w:numPr>
       </w:pPr>
       <w:r>
+        <w:t>NOTE: This version is compatible with save files from Adventure Guild v. 0.0.7.1 and 0.0.7.2. Older save files will be automatically deleted upon launching the game.</w:t>
+      </w:r>
+    </w:p>
+    <w:p>
+      <w:pPr>
+        <w:pStyle w:val="ListParagraph"/>
+        <w:numPr>
+          <w:ilvl w:val="0"/>
+          <w:numId w:val="6"/>
+        </w:numPr>
+      </w:pPr>
+      <w:r>
+        <w:t>Implemented Upgrade construction jobs using Artisans.</w:t>
+      </w:r>
+    </w:p>
+    <w:p>
+      <w:pPr>
+        <w:pStyle w:val="ListParagraph"/>
+        <w:numPr>
+          <w:ilvl w:val="0"/>
+          <w:numId w:val="6"/>
+        </w:numPr>
+      </w:pPr>
+      <w:r>
+        <w:t>Implemented Artisan Proficiency, which is the sum total of all Artisans’ levels.</w:t>
+      </w:r>
+    </w:p>
+    <w:p>
+      <w:pPr>
+        <w:pStyle w:val="ListParagraph"/>
+        <w:numPr>
+          <w:ilvl w:val="0"/>
+          <w:numId w:val="6"/>
+        </w:numPr>
+      </w:pPr>
+      <w:r>
+        <w:t>Implemented construction time.</w:t>
+      </w:r>
+    </w:p>
+    <w:p>
+      <w:pPr>
+        <w:pStyle w:val="ListParagraph"/>
+        <w:numPr>
+          <w:ilvl w:val="0"/>
+          <w:numId w:val="6"/>
+        </w:numPr>
+      </w:pPr>
+      <w:r>
+        <w:t>Added Red and Green Shields to the Combat Training minigame.</w:t>
+      </w:r>
+    </w:p>
+    <w:p>
+      <w:pPr>
+        <w:pStyle w:val="ListParagraph"/>
+        <w:numPr>
+          <w:ilvl w:val="0"/>
+          <w:numId w:val="6"/>
+        </w:numPr>
+      </w:pPr>
+      <w:r>
+        <w:t>Added Quest UI gem indicators for Skill requirements and Faction associations.</w:t>
+      </w:r>
+    </w:p>
+    <w:p>
+      <w:pPr>
+        <w:pStyle w:val="ListParagraph"/>
+        <w:numPr>
+          <w:ilvl w:val="0"/>
+          <w:numId w:val="6"/>
+        </w:numPr>
+      </w:pPr>
+      <w:r>
+        <w:t>Made several small UI adjustments.</w:t>
+      </w:r>
+    </w:p>
+    <w:p>
+      <w:pPr>
+        <w:pStyle w:val="ListParagraph"/>
+        <w:numPr>
+          <w:ilvl w:val="0"/>
+          <w:numId w:val="6"/>
+        </w:numPr>
+      </w:pPr>
+      <w:r>
+        <w:t>Fixed several small bugs.</w:t>
+      </w:r>
+    </w:p>
+    <w:p/>
+    <w:p>
+      <w:pPr>
+        <w:rPr>
+          <w:b/>
+          <w:bCs/>
+        </w:rPr>
+      </w:pPr>
+      <w:r>
+        <w:rPr>
+          <w:b/>
+          <w:bCs/>
+        </w:rPr>
+        <w:t>0</w:t>
+      </w:r>
+      <w:r>
+        <w:rPr>
+          <w:b/>
+          <w:bCs/>
+        </w:rPr>
+        <w:t>.0.</w:t>
+      </w:r>
+      <w:r>
+        <w:rPr>
+          <w:b/>
+          <w:bCs/>
+        </w:rPr>
+        <w:t>7</w:t>
+      </w:r>
+      <w:r>
+        <w:rPr>
+          <w:b/>
+          <w:bCs/>
+        </w:rPr>
+        <w:t>.</w:t>
+      </w:r>
+      <w:r>
+        <w:rPr>
+          <w:b/>
+          <w:bCs/>
+        </w:rPr>
+        <w:t>2</w:t>
+      </w:r>
+      <w:r>
+        <w:rPr>
+          <w:b/>
+          <w:bCs/>
+        </w:rPr>
+        <w:t xml:space="preserve"> (11/0</w:t>
+      </w:r>
+      <w:r>
+        <w:rPr>
+          <w:b/>
+          <w:bCs/>
+        </w:rPr>
+        <w:t>8</w:t>
+      </w:r>
+      <w:r>
+        <w:rPr>
+          <w:b/>
+          <w:bCs/>
+        </w:rPr>
+        <w:t>/20)</w:t>
+      </w:r>
+    </w:p>
+    <w:p>
+      <w:pPr>
+        <w:pStyle w:val="ListParagraph"/>
+        <w:numPr>
+          <w:ilvl w:val="0"/>
+          <w:numId w:val="6"/>
+        </w:numPr>
+      </w:pPr>
+      <w:r>
+        <w:t xml:space="preserve">NOTE: This version </w:t>
+      </w:r>
+      <w:r>
+        <w:t xml:space="preserve">is compatible with save files from </w:t>
+      </w:r>
+      <w:r>
+        <w:t xml:space="preserve">version </w:t>
+      </w:r>
+      <w:r>
+        <w:t>0.0.7.1</w:t>
+      </w:r>
+      <w:r>
+        <w:t>.</w:t>
+      </w:r>
+      <w:r>
+        <w:t xml:space="preserve"> Save files from previous versions will be automatically deleted.</w:t>
+      </w:r>
+    </w:p>
+    <w:p>
+      <w:pPr>
+        <w:pStyle w:val="ListParagraph"/>
+        <w:numPr>
+          <w:ilvl w:val="0"/>
+          <w:numId w:val="6"/>
+        </w:numPr>
+      </w:pPr>
+      <w:r>
+        <w:t>Implemented passive GuildMember recruitment. Based on the Guild’s renown and population capacity, new GuildMembers will occasionally join at random.</w:t>
+      </w:r>
+    </w:p>
+    <w:p>
+      <w:pPr>
+        <w:pStyle w:val="ListParagraph"/>
+        <w:numPr>
+          <w:ilvl w:val="0"/>
+          <w:numId w:val="6"/>
+        </w:numPr>
+      </w:pPr>
+      <w:r>
+        <w:t>Fixed an issue with the Marketplace not resetting after leaving that menu and returning to it.</w:t>
+      </w:r>
+    </w:p>
+    <w:p>
+      <w:pPr>
+        <w:rPr>
+          <w:b/>
+          <w:bCs/>
+        </w:rPr>
+      </w:pPr>
+    </w:p>
+    <w:p>
+      <w:pPr>
+        <w:rPr>
+          <w:b/>
+          <w:bCs/>
+        </w:rPr>
+      </w:pPr>
+      <w:r>
+        <w:rPr>
+          <w:b/>
+          <w:bCs/>
+        </w:rPr>
+        <w:t>0</w:t>
+      </w:r>
+      <w:r>
+        <w:rPr>
+          <w:b/>
+          <w:bCs/>
+        </w:rPr>
+        <w:t>.0.</w:t>
+      </w:r>
+      <w:r>
+        <w:rPr>
+          <w:b/>
+          <w:bCs/>
+        </w:rPr>
+        <w:t>7</w:t>
+      </w:r>
+      <w:r>
+        <w:rPr>
+          <w:b/>
+          <w:bCs/>
+        </w:rPr>
+        <w:t>.</w:t>
+      </w:r>
+      <w:r>
+        <w:rPr>
+          <w:b/>
+          <w:bCs/>
+        </w:rPr>
+        <w:t>1 (11/07/20)</w:t>
+      </w:r>
+    </w:p>
+    <w:p>
+      <w:pPr>
+        <w:pStyle w:val="ListParagraph"/>
+        <w:numPr>
+          <w:ilvl w:val="0"/>
+          <w:numId w:val="6"/>
+        </w:numPr>
+      </w:pPr>
+      <w:r>
+        <w:t>NOTE: This version automatically deletes previous save data if the save data's version does not match.</w:t>
+      </w:r>
+    </w:p>
+    <w:p>
+      <w:pPr>
+        <w:pStyle w:val="ListParagraph"/>
+        <w:numPr>
+          <w:ilvl w:val="0"/>
+          <w:numId w:val="6"/>
+        </w:numPr>
+      </w:pPr>
+      <w:r>
+        <w:t>Added an Experience Boost debug tool in the Settings menu. Toggling it will increase experience and reward gains by x3.</w:t>
+      </w:r>
+    </w:p>
+    <w:p>
+      <w:pPr>
+        <w:pStyle w:val="ListParagraph"/>
+        <w:numPr>
+          <w:ilvl w:val="0"/>
+          <w:numId w:val="6"/>
+        </w:numPr>
+      </w:pPr>
+      <w:r>
+        <w:t>Adjusted the design for</w:t>
+      </w:r>
+      <w:r>
+        <w:t xml:space="preserve"> the QuestUI skill/faction/relic icons and added gems to the Quest briefing menu.</w:t>
+      </w:r>
+    </w:p>
+    <w:p>
+      <w:pPr>
+        <w:pStyle w:val="ListParagraph"/>
+        <w:numPr>
+          <w:ilvl w:val="0"/>
+          <w:numId w:val="6"/>
+        </w:numPr>
+      </w:pPr>
+      <w:r>
+        <w:t>Implemented an accuracy modifier to the Combat Training score.</w:t>
+      </w:r>
+    </w:p>
+    <w:p>
+      <w:pPr>
+        <w:pStyle w:val="ListParagraph"/>
+        <w:numPr>
+          <w:ilvl w:val="0"/>
+          <w:numId w:val="6"/>
+        </w:numPr>
+      </w:pPr>
+      <w:r>
+        <w:t>Adjusted the design for the Combat Training scoreboard.</w:t>
+      </w:r>
+    </w:p>
+    <w:p>
+      <w:pPr>
+        <w:pStyle w:val="ListParagraph"/>
+        <w:numPr>
+          <w:ilvl w:val="0"/>
+          <w:numId w:val="6"/>
+        </w:numPr>
+      </w:pPr>
+      <w:r>
+        <w:t>Added popup warning when resetting the game.</w:t>
+      </w:r>
+    </w:p>
+    <w:p>
+      <w:pPr>
+        <w:pStyle w:val="ListParagraph"/>
+        <w:numPr>
+          <w:ilvl w:val="0"/>
+          <w:numId w:val="6"/>
+        </w:numPr>
+      </w:pPr>
+      <w:r>
+        <w:t>Fixed Upgrades not requiring Artisans.</w:t>
+      </w:r>
+    </w:p>
+    <w:p>
+      <w:pPr>
+        <w:pStyle w:val="ListParagraph"/>
+        <w:numPr>
+          <w:ilvl w:val="0"/>
+          <w:numId w:val="6"/>
+        </w:numPr>
+      </w:pPr>
+      <w:r>
+        <w:t>Fixed formatting issue that occurred when promoting a Peasant.</w:t>
+      </w:r>
+    </w:p>
+    <w:p>
+      <w:pPr>
+        <w:pStyle w:val="ListParagraph"/>
+        <w:numPr>
+          <w:ilvl w:val="0"/>
+          <w:numId w:val="6"/>
+        </w:numPr>
+      </w:pPr>
+      <w:r>
+        <w:t>Fixed issue where Adventurers would not heal if a quest was completed while the app was closed.</w:t>
+      </w:r>
+    </w:p>
+    <w:p/>
+    <w:p>
+      <w:pPr>
+        <w:rPr>
+          <w:b/>
+          <w:bCs/>
+        </w:rPr>
+      </w:pPr>
+      <w:r>
+        <w:rPr>
+          <w:b/>
+          <w:bCs/>
+        </w:rPr>
+        <w:t>0.0.</w:t>
+      </w:r>
+      <w:r>
+        <w:rPr>
+          <w:b/>
+          <w:bCs/>
+        </w:rPr>
+        <w:t>7</w:t>
+      </w:r>
+      <w:r>
+        <w:rPr>
+          <w:b/>
+          <w:bCs/>
+        </w:rPr>
+        <w:t>.</w:t>
+      </w:r>
+      <w:r>
+        <w:rPr>
+          <w:b/>
+          <w:bCs/>
+        </w:rPr>
+        <w:t>0 (11/04/20)</w:t>
+      </w:r>
+    </w:p>
+    <w:p>
+      <w:pPr>
+        <w:pStyle w:val="ListParagraph"/>
+        <w:numPr>
+          <w:ilvl w:val="0"/>
+          <w:numId w:val="6"/>
+        </w:numPr>
+      </w:pPr>
+      <w:r>
+        <w:t>NOTE: This version automatically deletes previous save data if the save data's version does not match.</w:t>
+      </w:r>
+    </w:p>
+    <w:p>
+      <w:pPr>
+        <w:pStyle w:val="ListParagraph"/>
+        <w:numPr>
+          <w:ilvl w:val="0"/>
+          <w:numId w:val="6"/>
+        </w:numPr>
+      </w:pPr>
+      <w:r>
+        <w:t>Implemented Artisan requirement in Guildhall upgrades.</w:t>
+      </w:r>
+    </w:p>
+    <w:p>
+      <w:pPr>
+        <w:pStyle w:val="ListParagraph"/>
+        <w:numPr>
+          <w:ilvl w:val="0"/>
+          <w:numId w:val="6"/>
+        </w:numPr>
+      </w:pPr>
+      <w:r>
+        <w:t>Added the ability to choose whether to promote Peasants to Adventurer or Artisan once they reach Level 5.</w:t>
+      </w:r>
+    </w:p>
+    <w:p>
+      <w:pPr>
+        <w:pStyle w:val="ListParagraph"/>
+        <w:numPr>
+          <w:ilvl w:val="0"/>
+          <w:numId w:val="6"/>
+        </w:numPr>
+      </w:pPr>
+      <w:r>
+        <w:t>Implemented a Level 10 cap on Peasants.</w:t>
+      </w:r>
+    </w:p>
+    <w:p>
+      <w:pPr>
+        <w:pStyle w:val="ListParagraph"/>
+        <w:numPr>
+          <w:ilvl w:val="0"/>
+          <w:numId w:val="6"/>
+        </w:numPr>
+      </w:pPr>
+      <w:r>
+        <w:t>Added Skill levels.</w:t>
+      </w:r>
+    </w:p>
+    <w:p>
+      <w:pPr>
+        <w:pStyle w:val="ListParagraph"/>
+        <w:numPr>
+          <w:ilvl w:val="0"/>
+          <w:numId w:val="6"/>
+        </w:numPr>
+      </w:pPr>
+      <w:r>
+        <w:t>Added progress bars for Skill experience.</w:t>
+      </w:r>
+    </w:p>
+    <w:p>
+      <w:pPr>
+        <w:pStyle w:val="ListParagraph"/>
+        <w:numPr>
+          <w:ilvl w:val="0"/>
+          <w:numId w:val="6"/>
+        </w:numPr>
+      </w:pPr>
+      <w:r>
+        <w:t>Added a “Release” button for all non-Hero Guildmembers. This allows the player to remove Guildmembers from the Guild if they don’t want them.</w:t>
+      </w:r>
+    </w:p>
+    <w:p>
+      <w:pPr>
+        <w:pStyle w:val="ListParagraph"/>
+        <w:numPr>
+          <w:ilvl w:val="0"/>
+          <w:numId w:val="6"/>
+        </w:numPr>
+      </w:pPr>
+      <w:r>
+        <w:t>Incident intervals are now slightly randomized and are reduced in frequency the higher the Quest level.</w:t>
+      </w:r>
+    </w:p>
+    <w:p>
+      <w:pPr>
+        <w:pStyle w:val="ListParagraph"/>
+        <w:numPr>
+          <w:ilvl w:val="0"/>
+          <w:numId w:val="6"/>
+        </w:numPr>
+      </w:pPr>
+      <w:r>
+        <w:t>Quest level now increases Incident difficulty while Adventurer level decreases it.</w:t>
+      </w:r>
+    </w:p>
+    <w:p>
+      <w:pPr>
+        <w:pStyle w:val="ListParagraph"/>
+        <w:numPr>
+          <w:ilvl w:val="0"/>
+          <w:numId w:val="6"/>
+        </w:numPr>
+      </w:pPr>
+      <w:r>
+        <w:t>PersonUIs are now tinted based on vocation for more visual clarity.</w:t>
+      </w:r>
+    </w:p>
+    <w:p>
+      <w:pPr>
+        <w:pStyle w:val="ListParagraph"/>
+        <w:numPr>
+          <w:ilvl w:val="0"/>
+          <w:numId w:val="6"/>
+        </w:numPr>
+      </w:pPr>
+      <w:r>
+        <w:t>Guildhall upgrade popup is redesigned for more visual clarity.</w:t>
+      </w:r>
+    </w:p>
+    <w:p>
+      <w:pPr>
+        <w:rPr>
+          <w:b/>
+          <w:bCs/>
+        </w:rPr>
+      </w:pPr>
+    </w:p>
+    <w:p>
+      <w:pPr>
+        <w:rPr>
+          <w:b/>
+          <w:bCs/>
+        </w:rPr>
+      </w:pPr>
+      <w:r>
+        <w:rPr>
+          <w:b/>
+          <w:bCs/>
+        </w:rPr>
+        <w:t>0.0.6.</w:t>
+      </w:r>
+      <w:r>
+        <w:rPr>
+          <w:b/>
+          <w:bCs/>
+        </w:rPr>
+        <w:t>3 (</w:t>
+      </w:r>
+      <w:r>
+        <w:rPr>
+          <w:b/>
+          <w:bCs/>
+        </w:rPr>
+        <w:t>10/25/20</w:t>
+      </w:r>
+      <w:r>
+        <w:rPr>
+          <w:b/>
+          <w:bCs/>
+        </w:rPr>
+        <w:t>)</w:t>
+      </w:r>
+    </w:p>
+    <w:p>
+      <w:pPr>
+        <w:pStyle w:val="ListParagraph"/>
+        <w:numPr>
+          <w:ilvl w:val="0"/>
+          <w:numId w:val="6"/>
+        </w:numPr>
+      </w:pPr>
+      <w:r>
+        <w:t>NOTE: This version automatically deletes previous save data if the save data's version does not match.</w:t>
+      </w:r>
+    </w:p>
+    <w:p>
+      <w:pPr>
+        <w:pStyle w:val="ListParagraph"/>
+        <w:numPr>
+          <w:ilvl w:val="0"/>
+          <w:numId w:val="6"/>
+        </w:numPr>
+        <w:rPr>
+          <w:b/>
+          <w:bCs/>
+        </w:rPr>
+      </w:pPr>
+      <w:r>
+        <w:t>Implemented Skill experience (Combat, Espionage, Diplomacy).</w:t>
+      </w:r>
+      <w:r>
+        <w:t xml:space="preserve"> Skill levels are not yet implemented.</w:t>
+      </w:r>
+    </w:p>
+    <w:p>
+      <w:pPr>
+        <w:pStyle w:val="ListParagraph"/>
+        <w:numPr>
+          <w:ilvl w:val="0"/>
+          <w:numId w:val="6"/>
+        </w:numPr>
+        <w:rPr>
+          <w:b/>
+          <w:bCs/>
+        </w:rPr>
+      </w:pPr>
+      <w:r>
+        <w:t>Added icons on Quest UIs to indicate the quest’s Skill and Faction affiliations.</w:t>
+      </w:r>
+      <w:r>
+        <w:t xml:space="preserve"> Faction icons TBD.</w:t>
+      </w:r>
+    </w:p>
+    <w:p>
+      <w:pPr>
+        <w:pStyle w:val="ListParagraph"/>
+        <w:numPr>
+          <w:ilvl w:val="0"/>
+          <w:numId w:val="6"/>
+        </w:numPr>
+        <w:rPr>
+          <w:b/>
+          <w:bCs/>
+        </w:rPr>
+      </w:pPr>
+      <w:r>
+        <w:t>Removed rerouting after pressing a notification. The notification now closes</w:t>
+      </w:r>
+      <w:r>
+        <w:t xml:space="preserve"> without rerouting</w:t>
+      </w:r>
+      <w:r>
+        <w:t xml:space="preserve"> when pressed.</w:t>
+      </w:r>
+    </w:p>
+    <w:p>
+      <w:pPr>
+        <w:pStyle w:val="ListParagraph"/>
+        <w:numPr>
+          <w:ilvl w:val="0"/>
+          <w:numId w:val="6"/>
+        </w:numPr>
+        <w:rPr>
+          <w:b/>
+          <w:bCs/>
+        </w:rPr>
+      </w:pPr>
+      <w:r>
+        <w:t>Removed the QuestJournalUI and combined its functionality with the QuestUI.</w:t>
+      </w:r>
+    </w:p>
+    <w:p>
+      <w:pPr>
+        <w:pStyle w:val="ListParagraph"/>
+        <w:numPr>
+          <w:ilvl w:val="0"/>
+          <w:numId w:val="6"/>
+        </w:numPr>
+        <w:rPr>
+          <w:b/>
+          <w:bCs/>
+        </w:rPr>
+      </w:pPr>
+      <w:r>
+        <w:t xml:space="preserve">Added a check to all FixedUpdates to see if </w:t>
+      </w:r>
+      <w:r>
+        <w:t>their</w:t>
+      </w:r>
+      <w:r>
+        <w:t xml:space="preserve"> respective menu </w:t>
+      </w:r>
+      <w:r>
+        <w:t>is</w:t>
+      </w:r>
+      <w:r>
+        <w:t xml:space="preserve"> t</w:t>
+      </w:r>
+      <w:r>
+        <w:t>he currently active menu</w:t>
+      </w:r>
+      <w:r>
+        <w:t xml:space="preserve">. If not, FixedUpdate </w:t>
+      </w:r>
+      <w:r>
+        <w:t>functions</w:t>
+      </w:r>
+      <w:r>
+        <w:t xml:space="preserve"> </w:t>
+      </w:r>
+      <w:r>
+        <w:t>are</w:t>
+      </w:r>
+      <w:r>
+        <w:t xml:space="preserve"> not run. This should optimize things quite a bit.</w:t>
+      </w:r>
+    </w:p>
+    <w:p>
+      <w:pPr>
+        <w:pStyle w:val="ListParagraph"/>
+        <w:numPr>
+          <w:ilvl w:val="0"/>
+          <w:numId w:val="6"/>
+        </w:numPr>
+        <w:rPr>
+          <w:b/>
+          <w:bCs/>
+        </w:rPr>
+      </w:pPr>
+      <w:r>
+        <w:t>Marketplace scal</w:t>
+      </w:r>
+      <w:r>
+        <w:t>ing is now compatible with</w:t>
+      </w:r>
+      <w:r>
+        <w:t xml:space="preserve"> tablets.</w:t>
+      </w:r>
+    </w:p>
+    <w:p>
+      <w:pPr>
+        <w:rPr>
+          <w:b/>
+          <w:bCs/>
+        </w:rPr>
+      </w:pPr>
+    </w:p>
+    <w:p>
+      <w:pPr>
+        <w:rPr>
+          <w:b/>
+          <w:bCs/>
+        </w:rPr>
+      </w:pPr>
+      <w:r>
+        <w:rPr>
+          <w:b/>
+          <w:bCs/>
+        </w:rPr>
+        <w:t>0.0.6.</w:t>
+      </w:r>
+      <w:r>
+        <w:rPr>
+          <w:b/>
+          <w:bCs/>
+        </w:rPr>
+        <w:t>2 (10/21/20)</w:t>
+      </w:r>
+    </w:p>
+    <w:p>
+      <w:pPr>
+        <w:pStyle w:val="ListParagraph"/>
+        <w:numPr>
+          <w:ilvl w:val="0"/>
+          <w:numId w:val="5"/>
+        </w:numPr>
+      </w:pPr>
+      <w:r>
+        <w:t>NOTE: This version automatically deletes previous save data if the save data's version does not match.</w:t>
+      </w:r>
+    </w:p>
+    <w:p>
+      <w:pPr>
+        <w:pStyle w:val="ListParagraph"/>
+        <w:numPr>
+          <w:ilvl w:val="0"/>
+          <w:numId w:val="5"/>
+        </w:numPr>
+        <w:rPr>
+          <w:b/>
+          <w:bCs/>
+        </w:rPr>
+      </w:pPr>
+      <w:r>
+        <w:t>Implemented the Marketplace functionality.</w:t>
+      </w:r>
+    </w:p>
+    <w:p>
+      <w:pPr>
+        <w:pStyle w:val="ListParagraph"/>
+        <w:numPr>
+          <w:ilvl w:val="0"/>
+          <w:numId w:val="5"/>
+        </w:numPr>
+        <w:rPr>
+          <w:b/>
+          <w:bCs/>
+        </w:rPr>
+      </w:pPr>
+      <w:r>
+        <w:t>Corrected a visual bug in the Hub menu’s scroll view.</w:t>
+      </w:r>
+    </w:p>
+    <w:p>
+      <w:pPr>
+        <w:pStyle w:val="ListParagraph"/>
+        <w:numPr>
+          <w:ilvl w:val="0"/>
+          <w:numId w:val="5"/>
+        </w:numPr>
+        <w:rPr>
+          <w:b/>
+          <w:bCs/>
+        </w:rPr>
+      </w:pPr>
+      <w:r>
+        <w:t>Warning: the Marketplace is not yet optimized for tablets.</w:t>
+      </w:r>
+    </w:p>
+    <w:p>
+      <w:pPr>
+        <w:rPr>
+          <w:b/>
+          <w:bCs/>
+        </w:rPr>
+      </w:pPr>
+    </w:p>
+    <w:p>
+      <w:pPr>
+        <w:rPr>
+          <w:b/>
+          <w:bCs/>
+        </w:rPr>
+      </w:pPr>
+      <w:r>
+        <w:rPr>
+          <w:b/>
+          <w:bCs/>
+        </w:rPr>
         <w:lastRenderedPageBreak/>
-        <w:t>NOTE: This version is compatible with save files from Adventure Guild v. 0.0.7.1 and 0.0.7.2. Older save files will be automatically deleted upon launching the game.</w:t>
-      </w:r>
-    </w:p>
-    <w:p>
-      <w:pPr>
-        <w:pStyle w:val="ListParagraph"/>
-        <w:numPr>
-          <w:ilvl w:val="0"/>
-          <w:numId w:val="6"/>
-        </w:numPr>
-      </w:pPr>
-      <w:r>
-        <w:t>Implemented Upgrade construction jobs using Artisans.</w:t>
-      </w:r>
-    </w:p>
-    <w:p>
-      <w:pPr>
-        <w:pStyle w:val="ListParagraph"/>
-        <w:numPr>
-          <w:ilvl w:val="0"/>
-          <w:numId w:val="6"/>
-        </w:numPr>
-      </w:pPr>
-      <w:r>
-        <w:t>Implemented Artisan Proficiency, which is the sum total of all Artisans’ levels.</w:t>
-      </w:r>
-    </w:p>
-    <w:p>
-      <w:pPr>
-        <w:pStyle w:val="ListParagraph"/>
-        <w:numPr>
-          <w:ilvl w:val="0"/>
-          <w:numId w:val="6"/>
-        </w:numPr>
-      </w:pPr>
-      <w:r>
-        <w:t>Implemented construction time.</w:t>
-      </w:r>
-    </w:p>
-    <w:p>
-      <w:pPr>
-        <w:pStyle w:val="ListParagraph"/>
-        <w:numPr>
-          <w:ilvl w:val="0"/>
-          <w:numId w:val="6"/>
-        </w:numPr>
-      </w:pPr>
-      <w:r>
-        <w:t>Added Red and Green Shields to the Combat Training minigame.</w:t>
-      </w:r>
-    </w:p>
-    <w:p>
-      <w:pPr>
-        <w:pStyle w:val="ListParagraph"/>
-        <w:numPr>
-          <w:ilvl w:val="0"/>
-          <w:numId w:val="6"/>
-        </w:numPr>
-      </w:pPr>
-      <w:r>
-        <w:t>Added Quest UI gem indicators for Skill requirements and Faction associations.</w:t>
-      </w:r>
-    </w:p>
-    <w:p>
-      <w:pPr>
-        <w:pStyle w:val="ListParagraph"/>
-        <w:numPr>
-          <w:ilvl w:val="0"/>
-          <w:numId w:val="6"/>
-        </w:numPr>
-      </w:pPr>
-      <w:r>
-        <w:t>Made several small UI adjustments.</w:t>
-      </w:r>
-    </w:p>
-    <w:p>
-      <w:pPr>
-        <w:pStyle w:val="ListParagraph"/>
-        <w:numPr>
-          <w:ilvl w:val="0"/>
-          <w:numId w:val="6"/>
-        </w:numPr>
-      </w:pPr>
-      <w:r>
-        <w:t>Fixed several small bugs.</w:t>
-      </w:r>
-    </w:p>
-    <w:p/>
-    <w:p>
-      <w:pPr>
-        <w:rPr>
-          <w:b/>
-          <w:bCs/>
-        </w:rPr>
-      </w:pPr>
-      <w:r>
-        <w:rPr>
-          <w:b/>
-          <w:bCs/>
-        </w:rPr>
-        <w:t>0</w:t>
-      </w:r>
-      <w:r>
-        <w:rPr>
-          <w:b/>
-          <w:bCs/>
-        </w:rPr>
-        <w:t>.0.</w:t>
-      </w:r>
-      <w:r>
-        <w:rPr>
-          <w:b/>
-          <w:bCs/>
-        </w:rPr>
-        <w:t>7</w:t>
-      </w:r>
-      <w:r>
-        <w:rPr>
-          <w:b/>
-          <w:bCs/>
-        </w:rPr>
-        <w:t>.</w:t>
-      </w:r>
-      <w:r>
-        <w:rPr>
-          <w:b/>
-          <w:bCs/>
-        </w:rPr>
-        <w:t>2</w:t>
-      </w:r>
-      <w:r>
-        <w:rPr>
-          <w:b/>
-          <w:bCs/>
-        </w:rPr>
-        <w:t xml:space="preserve"> (11/0</w:t>
-      </w:r>
-      <w:r>
-        <w:rPr>
-          <w:b/>
-          <w:bCs/>
-        </w:rPr>
-        <w:t>8</w:t>
-      </w:r>
-      <w:r>
-        <w:rPr>
-          <w:b/>
-          <w:bCs/>
-        </w:rPr>
-        <w:t>/20)</w:t>
-      </w:r>
-    </w:p>
-    <w:p>
-      <w:pPr>
-        <w:pStyle w:val="ListParagraph"/>
-        <w:numPr>
-          <w:ilvl w:val="0"/>
-          <w:numId w:val="6"/>
-        </w:numPr>
-      </w:pPr>
-      <w:r>
-        <w:t xml:space="preserve">NOTE: This version </w:t>
-      </w:r>
-      <w:r>
-        <w:t xml:space="preserve">is compatible with save files from </w:t>
-      </w:r>
-      <w:r>
-        <w:t xml:space="preserve">version </w:t>
-      </w:r>
-      <w:r>
-        <w:t>0.0.7.1</w:t>
-      </w:r>
-      <w:r>
-        <w:t>.</w:t>
-      </w:r>
-      <w:r>
-        <w:t xml:space="preserve"> Save files from previous versions will be automatically deleted.</w:t>
-      </w:r>
-    </w:p>
-    <w:p>
-      <w:pPr>
-        <w:pStyle w:val="ListParagraph"/>
-        <w:numPr>
-          <w:ilvl w:val="0"/>
-          <w:numId w:val="6"/>
-        </w:numPr>
-      </w:pPr>
-      <w:r>
-        <w:t>Implemented passive GuildMember recruitment. Based on the Guild’s renown and population capacity, new GuildMembers will occasionally join at random.</w:t>
-      </w:r>
-    </w:p>
-    <w:p>
-      <w:pPr>
-        <w:pStyle w:val="ListParagraph"/>
-        <w:numPr>
-          <w:ilvl w:val="0"/>
-          <w:numId w:val="6"/>
-        </w:numPr>
-      </w:pPr>
-      <w:r>
-        <w:t>Fixed an issue with the Marketplace not resetting after leaving that menu and returning to it.</w:t>
-      </w:r>
-    </w:p>
-    <w:p>
-      <w:pPr>
-        <w:rPr>
-          <w:b/>
-          <w:bCs/>
-        </w:rPr>
-      </w:pPr>
-    </w:p>
-    <w:p>
-      <w:pPr>
-        <w:rPr>
-          <w:b/>
-          <w:bCs/>
-        </w:rPr>
-      </w:pPr>
-      <w:r>
-        <w:rPr>
-          <w:b/>
-          <w:bCs/>
-        </w:rPr>
-        <w:t>0</w:t>
-      </w:r>
-      <w:r>
-        <w:rPr>
-          <w:b/>
-          <w:bCs/>
-        </w:rPr>
-        <w:t>.0.</w:t>
-      </w:r>
-      <w:r>
-        <w:rPr>
-          <w:b/>
-          <w:bCs/>
-        </w:rPr>
-        <w:t>7</w:t>
-      </w:r>
-      <w:r>
-        <w:rPr>
-          <w:b/>
-          <w:bCs/>
-        </w:rPr>
-        <w:t>.</w:t>
-      </w:r>
-      <w:r>
-        <w:rPr>
-          <w:b/>
-          <w:bCs/>
-        </w:rPr>
-        <w:t>1 (11/07/20)</w:t>
-      </w:r>
-    </w:p>
-    <w:p>
-      <w:pPr>
-        <w:pStyle w:val="ListParagraph"/>
-        <w:numPr>
-          <w:ilvl w:val="0"/>
-          <w:numId w:val="6"/>
+        <w:t>0.0.6.</w:t>
+      </w:r>
+      <w:r>
+        <w:rPr>
+          <w:b/>
+          <w:bCs/>
+        </w:rPr>
+        <w:t>1 (10/18/20)</w:t>
+      </w:r>
+    </w:p>
+    <w:p>
+      <w:pPr>
+        <w:pStyle w:val="ListParagraph"/>
+        <w:numPr>
+          <w:ilvl w:val="0"/>
+          <w:numId w:val="4"/>
         </w:numPr>
       </w:pPr>
       <w:r>
@@ -1132,600 +1780,11 @@
         <w:pStyle w:val="ListParagraph"/>
         <w:numPr>
           <w:ilvl w:val="0"/>
-          <w:numId w:val="6"/>
-        </w:numPr>
-      </w:pPr>
-      <w:r>
-        <w:t>Added an Experience Boost debug tool in the Settings menu. Toggling it will increase experience and reward gains by x3.</w:t>
-      </w:r>
-    </w:p>
-    <w:p>
-      <w:pPr>
-        <w:pStyle w:val="ListParagraph"/>
-        <w:numPr>
-          <w:ilvl w:val="0"/>
-          <w:numId w:val="6"/>
-        </w:numPr>
-      </w:pPr>
-      <w:r>
-        <w:t>Adjusted the design for</w:t>
-      </w:r>
-      <w:r>
-        <w:t xml:space="preserve"> the QuestUI skill/faction/relic icons and added gems to the Quest briefing menu.</w:t>
-      </w:r>
-    </w:p>
-    <w:p>
-      <w:pPr>
-        <w:pStyle w:val="ListParagraph"/>
-        <w:numPr>
-          <w:ilvl w:val="0"/>
-          <w:numId w:val="6"/>
-        </w:numPr>
-      </w:pPr>
-      <w:r>
-        <w:t>Implemented an accuracy modifier to the Combat Training score.</w:t>
-      </w:r>
-    </w:p>
-    <w:p>
-      <w:pPr>
-        <w:pStyle w:val="ListParagraph"/>
-        <w:numPr>
-          <w:ilvl w:val="0"/>
-          <w:numId w:val="6"/>
-        </w:numPr>
-      </w:pPr>
-      <w:r>
-        <w:t>Adjusted the design for the Combat Training scoreboard.</w:t>
-      </w:r>
-    </w:p>
-    <w:p>
-      <w:pPr>
-        <w:pStyle w:val="ListParagraph"/>
-        <w:numPr>
-          <w:ilvl w:val="0"/>
-          <w:numId w:val="6"/>
-        </w:numPr>
-      </w:pPr>
-      <w:r>
-        <w:t>Added popup warning when resetting the game.</w:t>
-      </w:r>
-    </w:p>
-    <w:p>
-      <w:pPr>
-        <w:pStyle w:val="ListParagraph"/>
-        <w:numPr>
-          <w:ilvl w:val="0"/>
-          <w:numId w:val="6"/>
-        </w:numPr>
-      </w:pPr>
-      <w:r>
-        <w:t>Fixed Upgrades not requiring Artisans.</w:t>
-      </w:r>
-    </w:p>
-    <w:p>
-      <w:pPr>
-        <w:pStyle w:val="ListParagraph"/>
-        <w:numPr>
-          <w:ilvl w:val="0"/>
-          <w:numId w:val="6"/>
-        </w:numPr>
-      </w:pPr>
-      <w:r>
-        <w:t>Fixed formatting issue that occurred when promoting a Peasant.</w:t>
-      </w:r>
-    </w:p>
-    <w:p>
-      <w:pPr>
-        <w:pStyle w:val="ListParagraph"/>
-        <w:numPr>
-          <w:ilvl w:val="0"/>
-          <w:numId w:val="6"/>
-        </w:numPr>
-      </w:pPr>
-      <w:r>
-        <w:t>Fixed issue where Adventurers would not heal if a quest was completed while the app was closed.</w:t>
-      </w:r>
-    </w:p>
-    <w:p/>
-    <w:p>
-      <w:pPr>
-        <w:rPr>
-          <w:b/>
-          <w:bCs/>
-        </w:rPr>
-      </w:pPr>
-      <w:r>
-        <w:rPr>
-          <w:b/>
-          <w:bCs/>
-        </w:rPr>
-        <w:t>0.0.</w:t>
-      </w:r>
-      <w:r>
-        <w:rPr>
-          <w:b/>
-          <w:bCs/>
-        </w:rPr>
-        <w:t>7</w:t>
-      </w:r>
-      <w:r>
-        <w:rPr>
-          <w:b/>
-          <w:bCs/>
-        </w:rPr>
-        <w:t>.</w:t>
-      </w:r>
-      <w:r>
-        <w:rPr>
-          <w:b/>
-          <w:bCs/>
-        </w:rPr>
-        <w:t>0 (11/04/20)</w:t>
-      </w:r>
-    </w:p>
-    <w:p>
-      <w:pPr>
-        <w:pStyle w:val="ListParagraph"/>
-        <w:numPr>
-          <w:ilvl w:val="0"/>
-          <w:numId w:val="6"/>
-        </w:numPr>
-      </w:pPr>
-      <w:r>
-        <w:t>NOTE: This version automatically deletes previous save data if the save data's version does not match.</w:t>
-      </w:r>
-    </w:p>
-    <w:p>
-      <w:pPr>
-        <w:pStyle w:val="ListParagraph"/>
-        <w:numPr>
-          <w:ilvl w:val="0"/>
-          <w:numId w:val="6"/>
-        </w:numPr>
-      </w:pPr>
-      <w:r>
-        <w:t>Implemented Artisan requirement in Guildhall upgrades.</w:t>
-      </w:r>
-    </w:p>
-    <w:p>
-      <w:pPr>
-        <w:pStyle w:val="ListParagraph"/>
-        <w:numPr>
-          <w:ilvl w:val="0"/>
-          <w:numId w:val="6"/>
-        </w:numPr>
-      </w:pPr>
-      <w:r>
-        <w:t>Added the ability to choose whether to promote Peasants to Adventurer or Artisan once they reach Level 5.</w:t>
-      </w:r>
-    </w:p>
-    <w:p>
-      <w:pPr>
-        <w:pStyle w:val="ListParagraph"/>
-        <w:numPr>
-          <w:ilvl w:val="0"/>
-          <w:numId w:val="6"/>
-        </w:numPr>
-      </w:pPr>
-      <w:r>
-        <w:lastRenderedPageBreak/>
-        <w:t>Implemented a Level 10 cap on Peasants.</w:t>
-      </w:r>
-    </w:p>
-    <w:p>
-      <w:pPr>
-        <w:pStyle w:val="ListParagraph"/>
-        <w:numPr>
-          <w:ilvl w:val="0"/>
-          <w:numId w:val="6"/>
-        </w:numPr>
-      </w:pPr>
-      <w:r>
-        <w:t>Added Skill levels.</w:t>
-      </w:r>
-    </w:p>
-    <w:p>
-      <w:pPr>
-        <w:pStyle w:val="ListParagraph"/>
-        <w:numPr>
-          <w:ilvl w:val="0"/>
-          <w:numId w:val="6"/>
-        </w:numPr>
-      </w:pPr>
-      <w:r>
-        <w:t>Added progress bars for Skill experience.</w:t>
-      </w:r>
-    </w:p>
-    <w:p>
-      <w:pPr>
-        <w:pStyle w:val="ListParagraph"/>
-        <w:numPr>
-          <w:ilvl w:val="0"/>
-          <w:numId w:val="6"/>
-        </w:numPr>
-      </w:pPr>
-      <w:r>
-        <w:t>Added a “Release” button for all non-Hero Guildmembers. This allows the player to remove Guildmembers from the Guild if they don’t want them.</w:t>
-      </w:r>
-    </w:p>
-    <w:p>
-      <w:pPr>
-        <w:pStyle w:val="ListParagraph"/>
-        <w:numPr>
-          <w:ilvl w:val="0"/>
-          <w:numId w:val="6"/>
-        </w:numPr>
-      </w:pPr>
-      <w:r>
-        <w:t>Incident intervals are now slightly randomized and are reduced in frequency the higher the Quest level.</w:t>
-      </w:r>
-    </w:p>
-    <w:p>
-      <w:pPr>
-        <w:pStyle w:val="ListParagraph"/>
-        <w:numPr>
-          <w:ilvl w:val="0"/>
-          <w:numId w:val="6"/>
-        </w:numPr>
-      </w:pPr>
-      <w:r>
-        <w:t>Quest level now increases Incident difficulty while Adventurer level decreases it.</w:t>
-      </w:r>
-    </w:p>
-    <w:p>
-      <w:pPr>
-        <w:pStyle w:val="ListParagraph"/>
-        <w:numPr>
-          <w:ilvl w:val="0"/>
-          <w:numId w:val="6"/>
-        </w:numPr>
-      </w:pPr>
-      <w:r>
-        <w:t>PersonUIs are now tinted based on vocation for more visual clarity.</w:t>
-      </w:r>
-    </w:p>
-    <w:p>
-      <w:pPr>
-        <w:pStyle w:val="ListParagraph"/>
-        <w:numPr>
-          <w:ilvl w:val="0"/>
-          <w:numId w:val="6"/>
-        </w:numPr>
-      </w:pPr>
-      <w:r>
-        <w:t>Guildhall upgrade popup is redesigned for more visual clarity.</w:t>
-      </w:r>
-    </w:p>
-    <w:p>
-      <w:pPr>
-        <w:rPr>
-          <w:b/>
-          <w:bCs/>
-        </w:rPr>
-      </w:pPr>
-    </w:p>
-    <w:p>
-      <w:pPr>
-        <w:rPr>
-          <w:b/>
-          <w:bCs/>
-        </w:rPr>
-      </w:pPr>
-      <w:r>
-        <w:rPr>
-          <w:b/>
-          <w:bCs/>
-        </w:rPr>
-        <w:t>0.0.6.</w:t>
-      </w:r>
-      <w:r>
-        <w:rPr>
-          <w:b/>
-          <w:bCs/>
-        </w:rPr>
-        <w:t>3 (</w:t>
-      </w:r>
-      <w:r>
-        <w:rPr>
-          <w:b/>
-          <w:bCs/>
-        </w:rPr>
-        <w:t>10/25/20</w:t>
-      </w:r>
-      <w:r>
-        <w:rPr>
-          <w:b/>
-          <w:bCs/>
-        </w:rPr>
-        <w:t>)</w:t>
-      </w:r>
-    </w:p>
-    <w:p>
-      <w:pPr>
-        <w:pStyle w:val="ListParagraph"/>
-        <w:numPr>
-          <w:ilvl w:val="0"/>
-          <w:numId w:val="6"/>
-        </w:numPr>
-      </w:pPr>
-      <w:r>
-        <w:t>NOTE: This version automatically deletes previous save data if the save data's version does not match.</w:t>
-      </w:r>
-    </w:p>
-    <w:p>
-      <w:pPr>
-        <w:pStyle w:val="ListParagraph"/>
-        <w:numPr>
-          <w:ilvl w:val="0"/>
-          <w:numId w:val="6"/>
-        </w:numPr>
-        <w:rPr>
-          <w:b/>
-          <w:bCs/>
-        </w:rPr>
-      </w:pPr>
-      <w:r>
-        <w:t>Implemented Skill experience (Combat, Espionage, Diplomacy).</w:t>
-      </w:r>
-      <w:r>
-        <w:t xml:space="preserve"> Skill levels are not yet implemented.</w:t>
-      </w:r>
-    </w:p>
-    <w:p>
-      <w:pPr>
-        <w:pStyle w:val="ListParagraph"/>
-        <w:numPr>
-          <w:ilvl w:val="0"/>
-          <w:numId w:val="6"/>
-        </w:numPr>
-        <w:rPr>
-          <w:b/>
-          <w:bCs/>
-        </w:rPr>
-      </w:pPr>
-      <w:r>
-        <w:t>Added icons on Quest UIs to indicate the quest’s Skill and Faction affiliations.</w:t>
-      </w:r>
-      <w:r>
-        <w:t xml:space="preserve"> Faction icons TBD.</w:t>
-      </w:r>
-    </w:p>
-    <w:p>
-      <w:pPr>
-        <w:pStyle w:val="ListParagraph"/>
-        <w:numPr>
-          <w:ilvl w:val="0"/>
-          <w:numId w:val="6"/>
-        </w:numPr>
-        <w:rPr>
-          <w:b/>
-          <w:bCs/>
-        </w:rPr>
-      </w:pPr>
-      <w:r>
-        <w:t>Removed rerouting after pressing a notification. The notification now closes</w:t>
-      </w:r>
-      <w:r>
-        <w:t xml:space="preserve"> without rerouting</w:t>
-      </w:r>
-      <w:r>
-        <w:t xml:space="preserve"> when pressed.</w:t>
-      </w:r>
-    </w:p>
-    <w:p>
-      <w:pPr>
-        <w:pStyle w:val="ListParagraph"/>
-        <w:numPr>
-          <w:ilvl w:val="0"/>
-          <w:numId w:val="6"/>
-        </w:numPr>
-        <w:rPr>
-          <w:b/>
-          <w:bCs/>
-        </w:rPr>
-      </w:pPr>
-      <w:r>
-        <w:t>Removed the QuestJournalUI and combined its functionality with the QuestUI.</w:t>
-      </w:r>
-    </w:p>
-    <w:p>
-      <w:pPr>
-        <w:pStyle w:val="ListParagraph"/>
-        <w:numPr>
-          <w:ilvl w:val="0"/>
-          <w:numId w:val="6"/>
-        </w:numPr>
-        <w:rPr>
-          <w:b/>
-          <w:bCs/>
-        </w:rPr>
-      </w:pPr>
-      <w:r>
-        <w:t xml:space="preserve">Added a check to all FixedUpdates to see if </w:t>
-      </w:r>
-      <w:r>
-        <w:t>their</w:t>
-      </w:r>
-      <w:r>
-        <w:t xml:space="preserve"> respective menu </w:t>
-      </w:r>
-      <w:r>
-        <w:t>is</w:t>
-      </w:r>
-      <w:r>
-        <w:t xml:space="preserve"> t</w:t>
-      </w:r>
-      <w:r>
-        <w:t>he currently active menu</w:t>
-      </w:r>
-      <w:r>
-        <w:t xml:space="preserve">. If not, FixedUpdate </w:t>
-      </w:r>
-      <w:r>
-        <w:t>functions</w:t>
-      </w:r>
-      <w:r>
-        <w:t xml:space="preserve"> </w:t>
-      </w:r>
-      <w:r>
-        <w:t>are</w:t>
-      </w:r>
-      <w:r>
-        <w:t xml:space="preserve"> not run. This should optimize things quite a bit.</w:t>
-      </w:r>
-    </w:p>
-    <w:p>
-      <w:pPr>
-        <w:pStyle w:val="ListParagraph"/>
-        <w:numPr>
-          <w:ilvl w:val="0"/>
-          <w:numId w:val="6"/>
-        </w:numPr>
-        <w:rPr>
-          <w:b/>
-          <w:bCs/>
-        </w:rPr>
-      </w:pPr>
-      <w:r>
-        <w:t>Marketplace scal</w:t>
-      </w:r>
-      <w:r>
-        <w:t>ing is now compatible with</w:t>
-      </w:r>
-      <w:r>
-        <w:t xml:space="preserve"> tablets.</w:t>
-      </w:r>
-    </w:p>
-    <w:p>
-      <w:pPr>
-        <w:rPr>
-          <w:b/>
-          <w:bCs/>
-        </w:rPr>
-      </w:pPr>
-    </w:p>
-    <w:p>
-      <w:pPr>
-        <w:rPr>
-          <w:b/>
-          <w:bCs/>
-        </w:rPr>
-      </w:pPr>
-      <w:r>
-        <w:rPr>
-          <w:b/>
-          <w:bCs/>
-        </w:rPr>
-        <w:t>0.0.6.</w:t>
-      </w:r>
-      <w:r>
-        <w:rPr>
-          <w:b/>
-          <w:bCs/>
-        </w:rPr>
-        <w:t>2 (10/21/20)</w:t>
-      </w:r>
-    </w:p>
-    <w:p>
-      <w:pPr>
-        <w:pStyle w:val="ListParagraph"/>
-        <w:numPr>
-          <w:ilvl w:val="0"/>
-          <w:numId w:val="5"/>
-        </w:numPr>
-      </w:pPr>
-      <w:r>
-        <w:t>NOTE: This version automatically deletes previous save data if the save data's version does not match.</w:t>
-      </w:r>
-    </w:p>
-    <w:p>
-      <w:pPr>
-        <w:pStyle w:val="ListParagraph"/>
-        <w:numPr>
-          <w:ilvl w:val="0"/>
-          <w:numId w:val="5"/>
-        </w:numPr>
-        <w:rPr>
-          <w:b/>
-          <w:bCs/>
-        </w:rPr>
-      </w:pPr>
-      <w:r>
-        <w:t>Implemented the Marketplace functionality.</w:t>
-      </w:r>
-    </w:p>
-    <w:p>
-      <w:pPr>
-        <w:pStyle w:val="ListParagraph"/>
-        <w:numPr>
-          <w:ilvl w:val="0"/>
-          <w:numId w:val="5"/>
-        </w:numPr>
-        <w:rPr>
-          <w:b/>
-          <w:bCs/>
-        </w:rPr>
-      </w:pPr>
-      <w:r>
-        <w:t>Corrected a visual bug in the Hub menu’s scroll view.</w:t>
-      </w:r>
-    </w:p>
-    <w:p>
-      <w:pPr>
-        <w:pStyle w:val="ListParagraph"/>
-        <w:numPr>
-          <w:ilvl w:val="0"/>
-          <w:numId w:val="5"/>
-        </w:numPr>
-        <w:rPr>
-          <w:b/>
-          <w:bCs/>
-        </w:rPr>
-      </w:pPr>
-      <w:r>
-        <w:t>Warning: the Marketplace is not yet optimized for tablets.</w:t>
-      </w:r>
-    </w:p>
-    <w:p>
-      <w:pPr>
-        <w:rPr>
-          <w:b/>
-          <w:bCs/>
-        </w:rPr>
-      </w:pPr>
-    </w:p>
-    <w:p>
-      <w:pPr>
-        <w:rPr>
-          <w:b/>
-          <w:bCs/>
-        </w:rPr>
-      </w:pPr>
-      <w:r>
-        <w:rPr>
-          <w:b/>
-          <w:bCs/>
-        </w:rPr>
-        <w:t>0.0.6.</w:t>
-      </w:r>
-      <w:r>
-        <w:rPr>
-          <w:b/>
-          <w:bCs/>
-        </w:rPr>
-        <w:t>1 (10/18/20)</w:t>
-      </w:r>
-    </w:p>
-    <w:p>
-      <w:pPr>
-        <w:pStyle w:val="ListParagraph"/>
-        <w:numPr>
-          <w:ilvl w:val="0"/>
           <w:numId w:val="4"/>
         </w:numPr>
       </w:pPr>
       <w:r>
-        <w:t>NOTE: This version automatically deletes previous save data if the save data's version does not match.</w:t>
+        <w:t>Added the Marketplace, however it is not yet functional.</w:t>
       </w:r>
     </w:p>
     <w:p>
@@ -1737,7 +1796,7 @@
         </w:numPr>
       </w:pPr>
       <w:r>
-        <w:t>Added the Marketplace, however it is not yet functional.</w:t>
+        <w:t>Rebalanced the Renown threshold.</w:t>
       </w:r>
     </w:p>
     <w:p>
@@ -1749,7 +1808,7 @@
         </w:numPr>
       </w:pPr>
       <w:r>
-        <w:t>Rebalanced the Renown threshold.</w:t>
+        <w:t>Rebalanced quest rewards.</w:t>
       </w:r>
     </w:p>
     <w:p>
@@ -1761,7 +1820,13 @@
         </w:numPr>
       </w:pPr>
       <w:r>
-        <w:t>Rebalanced quest rewards.</w:t>
+        <w:t xml:space="preserve">Lists of GuildMembers now appear sorted by Adventurer </w:t>
+      </w:r>
+      <w:r>
+        <w:t xml:space="preserve">and </w:t>
+      </w:r>
+      <w:r>
+        <w:t>then Peasant.</w:t>
       </w:r>
     </w:p>
     <w:p>
@@ -1773,25 +1838,6 @@
         </w:numPr>
       </w:pPr>
       <w:r>
-        <w:t xml:space="preserve">Lists of GuildMembers now appear sorted by Adventurer </w:t>
-      </w:r>
-      <w:r>
-        <w:t xml:space="preserve">and </w:t>
-      </w:r>
-      <w:r>
-        <w:t>then Peasant.</w:t>
-      </w:r>
-    </w:p>
-    <w:p>
-      <w:pPr>
-        <w:pStyle w:val="ListParagraph"/>
-        <w:numPr>
-          <w:ilvl w:val="0"/>
-          <w:numId w:val="4"/>
-        </w:numPr>
-      </w:pPr>
-      <w:r>
-        <w:lastRenderedPageBreak/>
         <w:t>The quest pool is now capped at 1</w:t>
       </w:r>
       <w:r>
@@ -2094,77 +2140,6 @@
           <w:b/>
           <w:bCs/>
         </w:rPr>
-        <w:t>0.0.5.</w:t>
-      </w:r>
-      <w:r>
-        <w:rPr>
-          <w:b/>
-          <w:bCs/>
-        </w:rPr>
-        <w:t>1 (08/15/20)</w:t>
-      </w:r>
-    </w:p>
-    <w:p>
-      <w:pPr>
-        <w:pStyle w:val="ListParagraph"/>
-        <w:numPr>
-          <w:ilvl w:val="0"/>
-          <w:numId w:val="2"/>
-        </w:numPr>
-      </w:pPr>
-      <w:r>
-        <w:t>Fixed a bug where notifications would not behave after a scene change.</w:t>
-      </w:r>
-    </w:p>
-    <w:p>
-      <w:pPr>
-        <w:pStyle w:val="ListParagraph"/>
-        <w:numPr>
-          <w:ilvl w:val="0"/>
-          <w:numId w:val="2"/>
-        </w:numPr>
-      </w:pPr>
-      <w:r>
-        <w:t>Fixed a bug where Peasants would upgrade to a Level 0 Adventurer instead of Level 1.</w:t>
-      </w:r>
-    </w:p>
-    <w:p>
-      <w:pPr>
-        <w:pStyle w:val="ListParagraph"/>
-        <w:numPr>
-          <w:ilvl w:val="0"/>
-          <w:numId w:val="2"/>
-        </w:numPr>
-      </w:pPr>
-      <w:r>
-        <w:t>Adjusted Peasant hitpoints so that when they reach Adventurer they "upgrade" to 100 HP.</w:t>
-      </w:r>
-    </w:p>
-    <w:p>
-      <w:pPr>
-        <w:pStyle w:val="ListParagraph"/>
-        <w:numPr>
-          <w:ilvl w:val="0"/>
-          <w:numId w:val="2"/>
-        </w:numPr>
-      </w:pPr>
-      <w:r>
-        <w:t>Added the foreground Reset button back in... For emergencies.</w:t>
-      </w:r>
-    </w:p>
-    <w:p/>
-    <w:p>
-      <w:pPr>
-        <w:rPr>
-          <w:b/>
-          <w:bCs/>
-        </w:rPr>
-      </w:pPr>
-      <w:r>
-        <w:rPr>
-          <w:b/>
-          <w:bCs/>
-        </w:rPr>
         <w:lastRenderedPageBreak/>
         <w:t>0.0.5.</w:t>
       </w:r>
@@ -2173,6 +2148,77 @@
           <w:b/>
           <w:bCs/>
         </w:rPr>
+        <w:t>1 (08/15/20)</w:t>
+      </w:r>
+    </w:p>
+    <w:p>
+      <w:pPr>
+        <w:pStyle w:val="ListParagraph"/>
+        <w:numPr>
+          <w:ilvl w:val="0"/>
+          <w:numId w:val="2"/>
+        </w:numPr>
+      </w:pPr>
+      <w:r>
+        <w:t>Fixed a bug where notifications would not behave after a scene change.</w:t>
+      </w:r>
+    </w:p>
+    <w:p>
+      <w:pPr>
+        <w:pStyle w:val="ListParagraph"/>
+        <w:numPr>
+          <w:ilvl w:val="0"/>
+          <w:numId w:val="2"/>
+        </w:numPr>
+      </w:pPr>
+      <w:r>
+        <w:t>Fixed a bug where Peasants would upgrade to a Level 0 Adventurer instead of Level 1.</w:t>
+      </w:r>
+    </w:p>
+    <w:p>
+      <w:pPr>
+        <w:pStyle w:val="ListParagraph"/>
+        <w:numPr>
+          <w:ilvl w:val="0"/>
+          <w:numId w:val="2"/>
+        </w:numPr>
+      </w:pPr>
+      <w:r>
+        <w:t>Adjusted Peasant hitpoints so that when they reach Adventurer they "upgrade" to 100 HP.</w:t>
+      </w:r>
+    </w:p>
+    <w:p>
+      <w:pPr>
+        <w:pStyle w:val="ListParagraph"/>
+        <w:numPr>
+          <w:ilvl w:val="0"/>
+          <w:numId w:val="2"/>
+        </w:numPr>
+      </w:pPr>
+      <w:r>
+        <w:t>Added the foreground Reset button back in... For emergencies.</w:t>
+      </w:r>
+    </w:p>
+    <w:p/>
+    <w:p>
+      <w:pPr>
+        <w:rPr>
+          <w:b/>
+          <w:bCs/>
+        </w:rPr>
+      </w:pPr>
+      <w:r>
+        <w:rPr>
+          <w:b/>
+          <w:bCs/>
+        </w:rPr>
+        <w:t>0.0.5.</w:t>
+      </w:r>
+      <w:r>
+        <w:rPr>
+          <w:b/>
+          <w:bCs/>
+        </w:rPr>
         <w:t>0 (08/15/20)</w:t>
       </w:r>
     </w:p>
@@ -2561,32 +2607,418 @@
         </w:numPr>
       </w:pPr>
       <w:r>
+        <w:t>Menus no longer deactivate when closed. Leaving them active seems to be more performant than deactivating/reactivating on demand.</w:t>
+      </w:r>
+    </w:p>
+    <w:p>
+      <w:pPr>
+        <w:pStyle w:val="ListParagraph"/>
+        <w:numPr>
+          <w:ilvl w:val="0"/>
+          <w:numId w:val="2"/>
+        </w:numPr>
+      </w:pPr>
+      <w:r>
+        <w:t>Incorporated the menu transition SFX into the animation so that they are synced.</w:t>
+      </w:r>
+    </w:p>
+    <w:p>
+      <w:pPr>
+        <w:pStyle w:val="ListParagraph"/>
+        <w:numPr>
+          <w:ilvl w:val="0"/>
+          <w:numId w:val="2"/>
+        </w:numPr>
+      </w:pPr>
+      <w:r>
+        <w:t>Some minor graphical fixes.</w:t>
+      </w:r>
+    </w:p>
+    <w:p/>
+    <w:p>
+      <w:pPr>
+        <w:rPr>
+          <w:b/>
+          <w:bCs/>
+        </w:rPr>
+      </w:pPr>
+      <w:r>
+        <w:rPr>
+          <w:b/>
+          <w:bCs/>
+        </w:rPr>
+        <w:t>0.0.</w:t>
+      </w:r>
+      <w:r>
+        <w:rPr>
+          <w:b/>
+          <w:bCs/>
+        </w:rPr>
+        <w:t>3</w:t>
+      </w:r>
+      <w:r>
+        <w:rPr>
+          <w:b/>
+          <w:bCs/>
+        </w:rPr>
+        <w:t>.</w:t>
+      </w:r>
+      <w:r>
+        <w:rPr>
+          <w:b/>
+          <w:bCs/>
+        </w:rPr>
+        <w:t>4 (08/09/20)</w:t>
+      </w:r>
+    </w:p>
+    <w:p>
+      <w:pPr>
+        <w:pStyle w:val="ListParagraph"/>
+        <w:numPr>
+          <w:ilvl w:val="0"/>
+          <w:numId w:val="2"/>
+        </w:numPr>
+      </w:pPr>
+      <w:r>
+        <w:t>Fixed a bug that caused GuildMembers to not recover if their Hitpoints reached 0.</w:t>
+      </w:r>
+    </w:p>
+    <w:p/>
+    <w:p>
+      <w:pPr>
+        <w:rPr>
+          <w:b/>
+          <w:bCs/>
+        </w:rPr>
+      </w:pPr>
+      <w:r>
+        <w:rPr>
+          <w:b/>
+          <w:bCs/>
+        </w:rPr>
+        <w:t>0.0.</w:t>
+      </w:r>
+      <w:r>
+        <w:rPr>
+          <w:b/>
+          <w:bCs/>
+        </w:rPr>
+        <w:t>3</w:t>
+      </w:r>
+      <w:r>
+        <w:rPr>
+          <w:b/>
+          <w:bCs/>
+        </w:rPr>
+        <w:t>.</w:t>
+      </w:r>
+      <w:r>
+        <w:rPr>
+          <w:b/>
+          <w:bCs/>
+        </w:rPr>
+        <w:t>3 (08/09/20)</w:t>
+      </w:r>
+    </w:p>
+    <w:p>
+      <w:pPr>
+        <w:pStyle w:val="ListParagraph"/>
+        <w:numPr>
+          <w:ilvl w:val="0"/>
+          <w:numId w:val="2"/>
+        </w:numPr>
+      </w:pPr>
+      <w:r>
+        <w:t>Incidents now have positive, negative or neutral results. These affect resources, experience and GuildMember hitpoints.</w:t>
+      </w:r>
+    </w:p>
+    <w:p>
+      <w:pPr>
+        <w:pStyle w:val="ListParagraph"/>
+        <w:numPr>
+          <w:ilvl w:val="0"/>
+          <w:numId w:val="2"/>
+        </w:numPr>
+      </w:pPr>
+      <w:r>
+        <w:t>GuildMembers now become Incapacitated if their hitpoints are at 0. Hitpoints regenerate over time when not on a quest.</w:t>
+      </w:r>
+    </w:p>
+    <w:p>
+      <w:pPr>
+        <w:pStyle w:val="ListParagraph"/>
+        <w:numPr>
+          <w:ilvl w:val="0"/>
+          <w:numId w:val="2"/>
+        </w:numPr>
+      </w:pPr>
+      <w:r>
+        <w:t>Streamlined the Quest-starting process and reworked the appearance of the quest information and Quest Journals.</w:t>
+      </w:r>
+    </w:p>
+    <w:p/>
+    <w:p>
+      <w:pPr>
+        <w:rPr>
+          <w:b/>
+          <w:bCs/>
+        </w:rPr>
+      </w:pPr>
+      <w:r>
+        <w:rPr>
+          <w:b/>
+          <w:bCs/>
+        </w:rPr>
+        <w:t>0.0.</w:t>
+      </w:r>
+      <w:r>
+        <w:rPr>
+          <w:b/>
+          <w:bCs/>
+        </w:rPr>
+        <w:t>3</w:t>
+      </w:r>
+      <w:r>
+        <w:rPr>
+          <w:b/>
+          <w:bCs/>
+        </w:rPr>
+        <w:t>.</w:t>
+      </w:r>
+      <w:r>
+        <w:rPr>
+          <w:b/>
+          <w:bCs/>
+        </w:rPr>
+        <w:t>2 (08/08/20)</w:t>
+      </w:r>
+    </w:p>
+    <w:p>
+      <w:pPr>
+        <w:pStyle w:val="ListParagraph"/>
+        <w:numPr>
+          <w:ilvl w:val="0"/>
+          <w:numId w:val="2"/>
+        </w:numPr>
+      </w:pPr>
+      <w:r>
+        <w:t>Fixed the QuestData not finding the associated GuildMember after loading a game.</w:t>
+      </w:r>
+    </w:p>
+    <w:p>
+      <w:pPr>
+        <w:pStyle w:val="ListParagraph"/>
+        <w:numPr>
+          <w:ilvl w:val="0"/>
+          <w:numId w:val="2"/>
+        </w:numPr>
+      </w:pPr>
+      <w:r>
+        <w:t>Further updated all GuildMember data referencs to IDs to avoid redundancies.</w:t>
+      </w:r>
+    </w:p>
+    <w:p>
+      <w:pPr>
+        <w:pStyle w:val="ListParagraph"/>
+        <w:numPr>
+          <w:ilvl w:val="0"/>
+          <w:numId w:val="2"/>
+        </w:numPr>
+      </w:pPr>
+      <w:r>
+        <w:t>Lots of code refactoring.</w:t>
+      </w:r>
+    </w:p>
+    <w:p/>
+    <w:p>
+      <w:pPr>
+        <w:rPr>
+          <w:b/>
+          <w:bCs/>
+        </w:rPr>
+      </w:pPr>
+      <w:r>
+        <w:rPr>
+          <w:b/>
+          <w:bCs/>
+        </w:rPr>
+        <w:t>0.0.</w:t>
+      </w:r>
+      <w:r>
+        <w:rPr>
+          <w:b/>
+          <w:bCs/>
+        </w:rPr>
+        <w:t>3</w:t>
+      </w:r>
+      <w:r>
+        <w:rPr>
+          <w:b/>
+          <w:bCs/>
+        </w:rPr>
+        <w:t>.</w:t>
+      </w:r>
+      <w:r>
+        <w:rPr>
+          <w:b/>
+          <w:bCs/>
+        </w:rPr>
+        <w:t>1 (08/08/20)</w:t>
+      </w:r>
+    </w:p>
+    <w:p>
+      <w:pPr>
+        <w:pStyle w:val="ListParagraph"/>
+        <w:numPr>
+          <w:ilvl w:val="0"/>
+          <w:numId w:val="2"/>
+        </w:numPr>
+      </w:pPr>
+      <w:r>
+        <w:t>Changed the GuildMember reference in the QuestData to an ID to avoid redundant GuildMemberData objects.</w:t>
+      </w:r>
+    </w:p>
+    <w:p>
+      <w:pPr>
+        <w:pStyle w:val="ListParagraph"/>
+        <w:numPr>
+          <w:ilvl w:val="0"/>
+          <w:numId w:val="2"/>
+        </w:numPr>
+      </w:pPr>
+      <w:r>
+        <w:t>Corrected a bug where GuildMembers would not receive experience if the quest was completed while the game was closed.</w:t>
+      </w:r>
+    </w:p>
+    <w:p>
+      <w:pPr>
+        <w:pStyle w:val="ListParagraph"/>
+        <w:numPr>
+          <w:ilvl w:val="0"/>
+          <w:numId w:val="2"/>
+        </w:numPr>
+      </w:pPr>
+      <w:r>
+        <w:t>Removed the Start screen. Change Log is now accessible through the Settings menu.</w:t>
+      </w:r>
+    </w:p>
+    <w:p/>
+    <w:p>
+      <w:pPr>
+        <w:rPr>
+          <w:b/>
+          <w:bCs/>
+        </w:rPr>
+      </w:pPr>
+      <w:r>
+        <w:rPr>
+          <w:b/>
+          <w:bCs/>
+        </w:rPr>
+        <w:t>0.0.</w:t>
+      </w:r>
+      <w:r>
+        <w:rPr>
+          <w:b/>
+          <w:bCs/>
+        </w:rPr>
+        <w:t>3</w:t>
+      </w:r>
+      <w:r>
+        <w:rPr>
+          <w:b/>
+          <w:bCs/>
+        </w:rPr>
+        <w:t>.</w:t>
+      </w:r>
+      <w:r>
+        <w:rPr>
+          <w:b/>
+          <w:bCs/>
+        </w:rPr>
+        <w:t>0</w:t>
+      </w:r>
+      <w:r>
+        <w:rPr>
+          <w:b/>
+          <w:bCs/>
+        </w:rPr>
+        <w:t xml:space="preserve"> (08/</w:t>
+      </w:r>
+      <w:r>
+        <w:rPr>
+          <w:b/>
+          <w:bCs/>
+        </w:rPr>
+        <w:t>07</w:t>
+      </w:r>
+      <w:r>
+        <w:rPr>
+          <w:b/>
+          <w:bCs/>
+        </w:rPr>
+        <w:t>/20)</w:t>
+      </w:r>
+    </w:p>
+    <w:p>
+      <w:pPr>
+        <w:pStyle w:val="ListParagraph"/>
+        <w:numPr>
+          <w:ilvl w:val="0"/>
+          <w:numId w:val="2"/>
+        </w:numPr>
+      </w:pPr>
+      <w:r>
         <w:lastRenderedPageBreak/>
-        <w:t>Menus no longer deactivate when closed. Leaving them active seems to be more performant than deactivating/reactivating on demand.</w:t>
-      </w:r>
-    </w:p>
-    <w:p>
-      <w:pPr>
-        <w:pStyle w:val="ListParagraph"/>
-        <w:numPr>
-          <w:ilvl w:val="0"/>
-          <w:numId w:val="2"/>
-        </w:numPr>
-      </w:pPr>
-      <w:r>
-        <w:t>Incorporated the menu transition SFX into the animation so that they are synced.</w:t>
-      </w:r>
-    </w:p>
-    <w:p>
-      <w:pPr>
-        <w:pStyle w:val="ListParagraph"/>
-        <w:numPr>
-          <w:ilvl w:val="0"/>
-          <w:numId w:val="2"/>
-        </w:numPr>
-      </w:pPr>
-      <w:r>
-        <w:t>Some minor graphical fixes.</w:t>
+        <w:t>NOTE: All save games should be reset to avoid errors in the new build.</w:t>
+      </w:r>
+    </w:p>
+    <w:p>
+      <w:pPr>
+        <w:pStyle w:val="ListParagraph"/>
+        <w:numPr>
+          <w:ilvl w:val="0"/>
+          <w:numId w:val="2"/>
+        </w:numPr>
+      </w:pPr>
+      <w:r>
+        <w:t>Added the Settings menu and functional volume settings. They are stored in the save file so are persistent.</w:t>
+      </w:r>
+    </w:p>
+    <w:p>
+      <w:pPr>
+        <w:pStyle w:val="ListParagraph"/>
+        <w:numPr>
+          <w:ilvl w:val="0"/>
+          <w:numId w:val="2"/>
+        </w:numPr>
+      </w:pPr>
+      <w:r>
+        <w:t>Removed the Load button on the Start menu. Loading is now automatic if a save file exists. Players can reset their game in the Settings menu to remove their save file and start over.</w:t>
+      </w:r>
+    </w:p>
+    <w:p>
+      <w:pPr>
+        <w:pStyle w:val="ListParagraph"/>
+        <w:numPr>
+          <w:ilvl w:val="0"/>
+          <w:numId w:val="2"/>
+        </w:numPr>
+      </w:pPr>
+      <w:r>
+        <w:t>Further fixed the memory leak issue. It should be completely gone now.</w:t>
+      </w:r>
+    </w:p>
+    <w:p>
+      <w:pPr>
+        <w:pStyle w:val="ListParagraph"/>
+        <w:numPr>
+          <w:ilvl w:val="0"/>
+          <w:numId w:val="2"/>
+        </w:numPr>
+      </w:pPr>
+      <w:r>
+        <w:t>Gave QuestPool quests an instance ID. It's not a great ID implementation, but it will do for now.</w:t>
       </w:r>
     </w:p>
     <w:p/>
@@ -2609,7 +3041,7 @@
           <w:b/>
           <w:bCs/>
         </w:rPr>
-        <w:t>3</w:t>
+        <w:t>2</w:t>
       </w:r>
       <w:r>
         <w:rPr>
@@ -2623,19 +3055,57 @@
           <w:b/>
           <w:bCs/>
         </w:rPr>
-        <w:t>4 (08/09/20)</w:t>
-      </w:r>
-    </w:p>
-    <w:p>
-      <w:pPr>
-        <w:pStyle w:val="ListParagraph"/>
-        <w:numPr>
-          <w:ilvl w:val="0"/>
-          <w:numId w:val="2"/>
-        </w:numPr>
-      </w:pPr>
-      <w:r>
-        <w:t>Fixed a bug that caused GuildMembers to not recover if their Hitpoints reached 0.</w:t>
+        <w:t>2 (08/</w:t>
+      </w:r>
+      <w:r>
+        <w:rPr>
+          <w:b/>
+          <w:bCs/>
+        </w:rPr>
+        <w:t>0</w:t>
+      </w:r>
+      <w:r>
+        <w:rPr>
+          <w:b/>
+          <w:bCs/>
+        </w:rPr>
+        <w:t>6/20)</w:t>
+      </w:r>
+    </w:p>
+    <w:p>
+      <w:pPr>
+        <w:pStyle w:val="ListParagraph"/>
+        <w:numPr>
+          <w:ilvl w:val="0"/>
+          <w:numId w:val="2"/>
+        </w:numPr>
+      </w:pPr>
+      <w:r>
+        <w:t>Randomly generated Guild Member names are now a combination of a randomly selected prefix and suffix to create more variety. More name possibilities to be added in the future.</w:t>
+      </w:r>
+    </w:p>
+    <w:p>
+      <w:pPr>
+        <w:pStyle w:val="ListParagraph"/>
+        <w:numPr>
+          <w:ilvl w:val="0"/>
+          <w:numId w:val="2"/>
+        </w:numPr>
+      </w:pPr>
+      <w:r>
+        <w:t>Menus now deactivate when they are closed, which should improve performance.</w:t>
+      </w:r>
+    </w:p>
+    <w:p>
+      <w:pPr>
+        <w:pStyle w:val="ListParagraph"/>
+        <w:numPr>
+          <w:ilvl w:val="0"/>
+          <w:numId w:val="2"/>
+        </w:numPr>
+      </w:pPr>
+      <w:r>
+        <w:t>Guild Member avatars are now displayed in the Guild Members menu and when selecting an Adventurer for a Quest.</w:t>
       </w:r>
     </w:p>
     <w:p/>
@@ -2658,7 +3128,7 @@
           <w:b/>
           <w:bCs/>
         </w:rPr>
-        <w:t>3</w:t>
+        <w:t>2</w:t>
       </w:r>
       <w:r>
         <w:rPr>
@@ -2672,43 +3142,52 @@
           <w:b/>
           <w:bCs/>
         </w:rPr>
-        <w:t>3 (08/09/20)</w:t>
-      </w:r>
-    </w:p>
-    <w:p>
-      <w:pPr>
-        <w:pStyle w:val="ListParagraph"/>
-        <w:numPr>
-          <w:ilvl w:val="0"/>
-          <w:numId w:val="2"/>
-        </w:numPr>
-      </w:pPr>
-      <w:r>
-        <w:t>Incidents now have positive, negative or neutral results. These affect resources, experience and GuildMember hitpoints.</w:t>
-      </w:r>
-    </w:p>
-    <w:p>
-      <w:pPr>
-        <w:pStyle w:val="ListParagraph"/>
-        <w:numPr>
-          <w:ilvl w:val="0"/>
-          <w:numId w:val="2"/>
-        </w:numPr>
-      </w:pPr>
-      <w:r>
-        <w:t>GuildMembers now become Incapacitated if their hitpoints are at 0. Hitpoints regenerate over time when not on a quest.</w:t>
-      </w:r>
-    </w:p>
-    <w:p>
-      <w:pPr>
-        <w:pStyle w:val="ListParagraph"/>
-        <w:numPr>
-          <w:ilvl w:val="0"/>
-          <w:numId w:val="2"/>
-        </w:numPr>
-      </w:pPr>
-      <w:r>
-        <w:t>Streamlined the Quest-starting process and reworked the appearance of the quest information and Quest Journals.</w:t>
+        <w:t>1b2</w:t>
+      </w:r>
+      <w:r>
+        <w:rPr>
+          <w:b/>
+          <w:bCs/>
+        </w:rPr>
+        <w:t xml:space="preserve"> (08/</w:t>
+      </w:r>
+      <w:r>
+        <w:rPr>
+          <w:b/>
+          <w:bCs/>
+        </w:rPr>
+        <w:t>05</w:t>
+      </w:r>
+      <w:r>
+        <w:rPr>
+          <w:b/>
+          <w:bCs/>
+        </w:rPr>
+        <w:t>/20)</w:t>
+      </w:r>
+    </w:p>
+    <w:p>
+      <w:pPr>
+        <w:pStyle w:val="ListParagraph"/>
+        <w:numPr>
+          <w:ilvl w:val="0"/>
+          <w:numId w:val="2"/>
+        </w:numPr>
+      </w:pPr>
+      <w:r>
+        <w:t>Fixed an Android resource loading issue that prevented the Hero's avatar from appearing after loading a saved game.</w:t>
+      </w:r>
+    </w:p>
+    <w:p>
+      <w:pPr>
+        <w:pStyle w:val="ListParagraph"/>
+        <w:numPr>
+          <w:ilvl w:val="0"/>
+          <w:numId w:val="2"/>
+        </w:numPr>
+      </w:pPr>
+      <w:r>
+        <w:t>Fixed a null reference error when loading a Guild Member with no avatar.</w:t>
       </w:r>
     </w:p>
     <w:p/>
@@ -2731,7 +3210,7 @@
           <w:b/>
           <w:bCs/>
         </w:rPr>
-        <w:t>3</w:t>
+        <w:t>2</w:t>
       </w:r>
       <w:r>
         <w:rPr>
@@ -2745,43 +3224,52 @@
           <w:b/>
           <w:bCs/>
         </w:rPr>
-        <w:t>2 (08/08/20)</w:t>
-      </w:r>
-    </w:p>
-    <w:p>
-      <w:pPr>
-        <w:pStyle w:val="ListParagraph"/>
-        <w:numPr>
-          <w:ilvl w:val="0"/>
-          <w:numId w:val="2"/>
-        </w:numPr>
-      </w:pPr>
-      <w:r>
-        <w:t>Fixed the QuestData not finding the associated GuildMember after loading a game.</w:t>
-      </w:r>
-    </w:p>
-    <w:p>
-      <w:pPr>
-        <w:pStyle w:val="ListParagraph"/>
-        <w:numPr>
-          <w:ilvl w:val="0"/>
-          <w:numId w:val="2"/>
-        </w:numPr>
-      </w:pPr>
-      <w:r>
-        <w:t>Further updated all GuildMember data referencs to IDs to avoid redundancies.</w:t>
-      </w:r>
-    </w:p>
-    <w:p>
-      <w:pPr>
-        <w:pStyle w:val="ListParagraph"/>
-        <w:numPr>
-          <w:ilvl w:val="0"/>
-          <w:numId w:val="2"/>
-        </w:numPr>
-      </w:pPr>
-      <w:r>
-        <w:t>Lots of code refactoring.</w:t>
+        <w:t>1b</w:t>
+      </w:r>
+      <w:r>
+        <w:rPr>
+          <w:b/>
+          <w:bCs/>
+        </w:rPr>
+        <w:t xml:space="preserve"> (08/</w:t>
+      </w:r>
+      <w:r>
+        <w:rPr>
+          <w:b/>
+          <w:bCs/>
+        </w:rPr>
+        <w:t>05</w:t>
+      </w:r>
+      <w:r>
+        <w:rPr>
+          <w:b/>
+          <w:bCs/>
+        </w:rPr>
+        <w:t>/20)</w:t>
+      </w:r>
+    </w:p>
+    <w:p>
+      <w:pPr>
+        <w:pStyle w:val="ListParagraph"/>
+        <w:numPr>
+          <w:ilvl w:val="0"/>
+          <w:numId w:val="2"/>
+        </w:numPr>
+      </w:pPr>
+      <w:r>
+        <w:t>Fixed a critical memory leak that caused a crash while loading active quests.</w:t>
+      </w:r>
+    </w:p>
+    <w:p>
+      <w:pPr>
+        <w:pStyle w:val="ListParagraph"/>
+        <w:numPr>
+          <w:ilvl w:val="0"/>
+          <w:numId w:val="2"/>
+        </w:numPr>
+      </w:pPr>
+      <w:r>
+        <w:t>Fixed some UI scaling issues.</w:t>
       </w:r>
     </w:p>
     <w:p/>
@@ -2804,7 +3292,7 @@
           <w:b/>
           <w:bCs/>
         </w:rPr>
-        <w:t>3</w:t>
+        <w:t>2</w:t>
       </w:r>
       <w:r>
         <w:rPr>
@@ -2818,43 +3306,64 @@
           <w:b/>
           <w:bCs/>
         </w:rPr>
-        <w:t>1 (08/08/20)</w:t>
-      </w:r>
-    </w:p>
-    <w:p>
-      <w:pPr>
-        <w:pStyle w:val="ListParagraph"/>
-        <w:numPr>
-          <w:ilvl w:val="0"/>
-          <w:numId w:val="2"/>
-        </w:numPr>
-      </w:pPr>
-      <w:r>
-        <w:t>Changed the GuildMember reference in the QuestData to an ID to avoid redundant GuildMemberData objects.</w:t>
-      </w:r>
-    </w:p>
-    <w:p>
-      <w:pPr>
-        <w:pStyle w:val="ListParagraph"/>
-        <w:numPr>
-          <w:ilvl w:val="0"/>
-          <w:numId w:val="2"/>
-        </w:numPr>
-      </w:pPr>
-      <w:r>
-        <w:t>Corrected a bug where GuildMembers would not receive experience if the quest was completed while the game was closed.</w:t>
-      </w:r>
-    </w:p>
-    <w:p>
-      <w:pPr>
-        <w:pStyle w:val="ListParagraph"/>
-        <w:numPr>
-          <w:ilvl w:val="0"/>
-          <w:numId w:val="2"/>
-        </w:numPr>
-      </w:pPr>
-      <w:r>
-        <w:t>Removed the Start screen. Change Log is now accessible through the Settings menu.</w:t>
+        <w:t>1</w:t>
+      </w:r>
+      <w:r>
+        <w:rPr>
+          <w:b/>
+          <w:bCs/>
+        </w:rPr>
+        <w:t xml:space="preserve"> (08/</w:t>
+      </w:r>
+      <w:r>
+        <w:rPr>
+          <w:b/>
+          <w:bCs/>
+        </w:rPr>
+        <w:t>05</w:t>
+      </w:r>
+      <w:r>
+        <w:rPr>
+          <w:b/>
+          <w:bCs/>
+        </w:rPr>
+        <w:t>/20)</w:t>
+      </w:r>
+    </w:p>
+    <w:p>
+      <w:pPr>
+        <w:pStyle w:val="ListParagraph"/>
+        <w:numPr>
+          <w:ilvl w:val="0"/>
+          <w:numId w:val="2"/>
+        </w:numPr>
+      </w:pPr>
+      <w:r>
+        <w:t>The game now saves and persists after closing. Reopening will continue existing quests and reload existing guild information.</w:t>
+      </w:r>
+    </w:p>
+    <w:p>
+      <w:pPr>
+        <w:pStyle w:val="ListParagraph"/>
+        <w:numPr>
+          <w:ilvl w:val="0"/>
+          <w:numId w:val="2"/>
+        </w:numPr>
+      </w:pPr>
+      <w:r>
+        <w:t>Guild Renown has been added as a currency. This will be used to determine when new peasants join the guild.</w:t>
+      </w:r>
+    </w:p>
+    <w:p>
+      <w:pPr>
+        <w:pStyle w:val="ListParagraph"/>
+        <w:numPr>
+          <w:ilvl w:val="0"/>
+          <w:numId w:val="2"/>
+        </w:numPr>
+      </w:pPr>
+      <w:r>
+        <w:t>Some new quests have been added.</w:t>
       </w:r>
     </w:p>
     <w:p/>
@@ -2877,7 +3386,7 @@
           <w:b/>
           <w:bCs/>
         </w:rPr>
-        <w:t>3</w:t>
+        <w:t>2</w:t>
       </w:r>
       <w:r>
         <w:rPr>
@@ -2898,14 +3407,28 @@
           <w:b/>
           <w:bCs/>
         </w:rPr>
-        <w:t xml:space="preserve"> (08/</w:t>
-      </w:r>
-      <w:r>
-        <w:rPr>
-          <w:b/>
-          <w:bCs/>
-        </w:rPr>
-        <w:t>07</w:t>
+        <w:t xml:space="preserve"> (0</w:t>
+      </w:r>
+      <w:r>
+        <w:rPr>
+          <w:b/>
+          <w:bCs/>
+        </w:rPr>
+        <w:t>7</w:t>
+      </w:r>
+      <w:r>
+        <w:rPr>
+          <w:b/>
+          <w:bCs/>
+        </w:rPr>
+        <w:t>/</w:t>
+      </w:r>
+      <w:r>
+        <w:rPr>
+          <w:b/>
+          <w:bCs/>
+        </w:rPr>
+        <w:t>24</w:t>
       </w:r>
       <w:r>
         <w:rPr>
@@ -2924,43 +3447,7 @@
         </w:numPr>
       </w:pPr>
       <w:r>
-        <w:t>NOTE: All save games should be reset to avoid errors in the new build.</w:t>
-      </w:r>
-    </w:p>
-    <w:p>
-      <w:pPr>
-        <w:pStyle w:val="ListParagraph"/>
-        <w:numPr>
-          <w:ilvl w:val="0"/>
-          <w:numId w:val="2"/>
-        </w:numPr>
-      </w:pPr>
-      <w:r>
-        <w:t>Added the Settings menu and functional volume settings. They are stored in the save file so are persistent.</w:t>
-      </w:r>
-    </w:p>
-    <w:p>
-      <w:pPr>
-        <w:pStyle w:val="ListParagraph"/>
-        <w:numPr>
-          <w:ilvl w:val="0"/>
-          <w:numId w:val="2"/>
-        </w:numPr>
-      </w:pPr>
-      <w:r>
-        <w:t>Removed the Load button on the Start menu. Loading is now automatic if a save file exists. Players can reset their game in the Settings menu to remove their save file and start over.</w:t>
-      </w:r>
-    </w:p>
-    <w:p>
-      <w:pPr>
-        <w:pStyle w:val="ListParagraph"/>
-        <w:numPr>
-          <w:ilvl w:val="0"/>
-          <w:numId w:val="2"/>
-        </w:numPr>
-      </w:pPr>
-      <w:r>
-        <w:t>Further fixed the memory leak issue. It should be completely gone now.</w:t>
+        <w:t>The basic game loop is now functional. Quests can be started and incidents occur every 10 seconds until the quest ends. However, there is no quest ending yet (no message, no reward, etc.).</w:t>
       </w:r>
     </w:p>
     <w:p>
@@ -2973,7 +3460,19 @@
       </w:pPr>
       <w:r>
         <w:lastRenderedPageBreak/>
-        <w:t>Gave QuestPool quests an instance ID. It's not a great ID implementation, but it will do for now.</w:t>
+        <w:t>Many objects have been conformed to prefabs which should make the game a little more streamlined and easier to develop/debug and extend with new features.</w:t>
+      </w:r>
+    </w:p>
+    <w:p>
+      <w:pPr>
+        <w:pStyle w:val="ListParagraph"/>
+        <w:numPr>
+          <w:ilvl w:val="0"/>
+          <w:numId w:val="2"/>
+        </w:numPr>
+      </w:pPr>
+      <w:r>
+        <w:t>Removed the UI Scaling Test Scene. It is no longer needed.</w:t>
       </w:r>
     </w:p>
     <w:p/>
@@ -2996,7 +3495,7 @@
           <w:b/>
           <w:bCs/>
         </w:rPr>
-        <w:t>2</w:t>
+        <w:t>1</w:t>
       </w:r>
       <w:r>
         <w:rPr>
@@ -3010,108 +3509,35 @@
           <w:b/>
           <w:bCs/>
         </w:rPr>
-        <w:t>2 (08/</w:t>
-      </w:r>
-      <w:r>
-        <w:rPr>
-          <w:b/>
-          <w:bCs/>
-        </w:rPr>
-        <w:t>0</w:t>
-      </w:r>
-      <w:r>
-        <w:rPr>
-          <w:b/>
-          <w:bCs/>
-        </w:rPr>
-        <w:t>6/20)</w:t>
-      </w:r>
-    </w:p>
-    <w:p>
-      <w:pPr>
-        <w:pStyle w:val="ListParagraph"/>
-        <w:numPr>
-          <w:ilvl w:val="0"/>
-          <w:numId w:val="2"/>
-        </w:numPr>
-      </w:pPr>
-      <w:r>
-        <w:t>Randomly generated Guild Member names are now a combination of a randomly selected prefix and suffix to create more variety. More name possibilities to be added in the future.</w:t>
-      </w:r>
-    </w:p>
-    <w:p>
-      <w:pPr>
-        <w:pStyle w:val="ListParagraph"/>
-        <w:numPr>
-          <w:ilvl w:val="0"/>
-          <w:numId w:val="2"/>
-        </w:numPr>
-      </w:pPr>
-      <w:r>
-        <w:t>Menus now deactivate when they are closed, which should improve performance.</w:t>
-      </w:r>
-    </w:p>
-    <w:p>
-      <w:pPr>
-        <w:pStyle w:val="ListParagraph"/>
-        <w:numPr>
-          <w:ilvl w:val="0"/>
-          <w:numId w:val="2"/>
-        </w:numPr>
-      </w:pPr>
-      <w:r>
-        <w:t>Guild Member avatars are now displayed in the Guild Members menu and when selecting an Adventurer for a Quest.</w:t>
-      </w:r>
-    </w:p>
-    <w:p/>
-    <w:p>
-      <w:pPr>
-        <w:rPr>
-          <w:b/>
-          <w:bCs/>
-        </w:rPr>
-      </w:pPr>
-      <w:r>
-        <w:rPr>
-          <w:b/>
-          <w:bCs/>
-        </w:rPr>
-        <w:t>0.0.</w:t>
-      </w:r>
-      <w:r>
-        <w:rPr>
-          <w:b/>
-          <w:bCs/>
-        </w:rPr>
-        <w:t>2</w:t>
-      </w:r>
-      <w:r>
-        <w:rPr>
-          <w:b/>
-          <w:bCs/>
-        </w:rPr>
-        <w:t>.</w:t>
-      </w:r>
-      <w:r>
-        <w:rPr>
-          <w:b/>
-          <w:bCs/>
-        </w:rPr>
-        <w:t>1b2</w:t>
-      </w:r>
-      <w:r>
-        <w:rPr>
-          <w:b/>
-          <w:bCs/>
-        </w:rPr>
-        <w:t xml:space="preserve"> (08/</w:t>
-      </w:r>
-      <w:r>
-        <w:rPr>
-          <w:b/>
-          <w:bCs/>
-        </w:rPr>
-        <w:t>05</w:t>
+        <w:t>7</w:t>
+      </w:r>
+      <w:r>
+        <w:rPr>
+          <w:b/>
+          <w:bCs/>
+        </w:rPr>
+        <w:t xml:space="preserve"> (0</w:t>
+      </w:r>
+      <w:r>
+        <w:rPr>
+          <w:b/>
+          <w:bCs/>
+        </w:rPr>
+        <w:t>7</w:t>
+      </w:r>
+      <w:r>
+        <w:rPr>
+          <w:b/>
+          <w:bCs/>
+        </w:rPr>
+        <w:t>/</w:t>
+      </w:r>
+      <w:r>
+        <w:rPr>
+          <w:b/>
+          <w:bCs/>
+        </w:rPr>
+        <w:t>03</w:t>
       </w:r>
       <w:r>
         <w:rPr>
@@ -3130,387 +3556,6 @@
         </w:numPr>
       </w:pPr>
       <w:r>
-        <w:t>Fixed an Android resource loading issue that prevented the Hero's avatar from appearing after loading a saved game.</w:t>
-      </w:r>
-    </w:p>
-    <w:p>
-      <w:pPr>
-        <w:pStyle w:val="ListParagraph"/>
-        <w:numPr>
-          <w:ilvl w:val="0"/>
-          <w:numId w:val="2"/>
-        </w:numPr>
-      </w:pPr>
-      <w:r>
-        <w:t>Fixed a null reference error when loading a Guild Member with no avatar.</w:t>
-      </w:r>
-    </w:p>
-    <w:p/>
-    <w:p>
-      <w:pPr>
-        <w:rPr>
-          <w:b/>
-          <w:bCs/>
-        </w:rPr>
-      </w:pPr>
-      <w:r>
-        <w:rPr>
-          <w:b/>
-          <w:bCs/>
-        </w:rPr>
-        <w:t>0.0.</w:t>
-      </w:r>
-      <w:r>
-        <w:rPr>
-          <w:b/>
-          <w:bCs/>
-        </w:rPr>
-        <w:t>2</w:t>
-      </w:r>
-      <w:r>
-        <w:rPr>
-          <w:b/>
-          <w:bCs/>
-        </w:rPr>
-        <w:t>.</w:t>
-      </w:r>
-      <w:r>
-        <w:rPr>
-          <w:b/>
-          <w:bCs/>
-        </w:rPr>
-        <w:t>1b</w:t>
-      </w:r>
-      <w:r>
-        <w:rPr>
-          <w:b/>
-          <w:bCs/>
-        </w:rPr>
-        <w:t xml:space="preserve"> (08/</w:t>
-      </w:r>
-      <w:r>
-        <w:rPr>
-          <w:b/>
-          <w:bCs/>
-        </w:rPr>
-        <w:t>05</w:t>
-      </w:r>
-      <w:r>
-        <w:rPr>
-          <w:b/>
-          <w:bCs/>
-        </w:rPr>
-        <w:t>/20)</w:t>
-      </w:r>
-    </w:p>
-    <w:p>
-      <w:pPr>
-        <w:pStyle w:val="ListParagraph"/>
-        <w:numPr>
-          <w:ilvl w:val="0"/>
-          <w:numId w:val="2"/>
-        </w:numPr>
-      </w:pPr>
-      <w:r>
-        <w:t>Fixed a critical memory leak that caused a crash while loading active quests.</w:t>
-      </w:r>
-    </w:p>
-    <w:p>
-      <w:pPr>
-        <w:pStyle w:val="ListParagraph"/>
-        <w:numPr>
-          <w:ilvl w:val="0"/>
-          <w:numId w:val="2"/>
-        </w:numPr>
-      </w:pPr>
-      <w:r>
-        <w:t>Fixed some UI scaling issues.</w:t>
-      </w:r>
-    </w:p>
-    <w:p/>
-    <w:p>
-      <w:pPr>
-        <w:rPr>
-          <w:b/>
-          <w:bCs/>
-        </w:rPr>
-      </w:pPr>
-      <w:r>
-        <w:rPr>
-          <w:b/>
-          <w:bCs/>
-        </w:rPr>
-        <w:t>0.0.</w:t>
-      </w:r>
-      <w:r>
-        <w:rPr>
-          <w:b/>
-          <w:bCs/>
-        </w:rPr>
-        <w:t>2</w:t>
-      </w:r>
-      <w:r>
-        <w:rPr>
-          <w:b/>
-          <w:bCs/>
-        </w:rPr>
-        <w:t>.</w:t>
-      </w:r>
-      <w:r>
-        <w:rPr>
-          <w:b/>
-          <w:bCs/>
-        </w:rPr>
-        <w:t>1</w:t>
-      </w:r>
-      <w:r>
-        <w:rPr>
-          <w:b/>
-          <w:bCs/>
-        </w:rPr>
-        <w:t xml:space="preserve"> (08/</w:t>
-      </w:r>
-      <w:r>
-        <w:rPr>
-          <w:b/>
-          <w:bCs/>
-        </w:rPr>
-        <w:t>05</w:t>
-      </w:r>
-      <w:r>
-        <w:rPr>
-          <w:b/>
-          <w:bCs/>
-        </w:rPr>
-        <w:t>/20)</w:t>
-      </w:r>
-    </w:p>
-    <w:p>
-      <w:pPr>
-        <w:pStyle w:val="ListParagraph"/>
-        <w:numPr>
-          <w:ilvl w:val="0"/>
-          <w:numId w:val="2"/>
-        </w:numPr>
-      </w:pPr>
-      <w:r>
-        <w:t>The game now saves and persists after closing. Reopening will continue existing quests and reload existing guild information.</w:t>
-      </w:r>
-    </w:p>
-    <w:p>
-      <w:pPr>
-        <w:pStyle w:val="ListParagraph"/>
-        <w:numPr>
-          <w:ilvl w:val="0"/>
-          <w:numId w:val="2"/>
-        </w:numPr>
-      </w:pPr>
-      <w:r>
-        <w:t>Guild Renown has been added as a currency. This will be used to determine when new peasants join the guild.</w:t>
-      </w:r>
-    </w:p>
-    <w:p>
-      <w:pPr>
-        <w:pStyle w:val="ListParagraph"/>
-        <w:numPr>
-          <w:ilvl w:val="0"/>
-          <w:numId w:val="2"/>
-        </w:numPr>
-      </w:pPr>
-      <w:r>
-        <w:t>Some new quests have been added.</w:t>
-      </w:r>
-    </w:p>
-    <w:p/>
-    <w:p>
-      <w:pPr>
-        <w:rPr>
-          <w:b/>
-          <w:bCs/>
-        </w:rPr>
-      </w:pPr>
-      <w:r>
-        <w:rPr>
-          <w:b/>
-          <w:bCs/>
-        </w:rPr>
-        <w:t>0.0.</w:t>
-      </w:r>
-      <w:r>
-        <w:rPr>
-          <w:b/>
-          <w:bCs/>
-        </w:rPr>
-        <w:t>2</w:t>
-      </w:r>
-      <w:r>
-        <w:rPr>
-          <w:b/>
-          <w:bCs/>
-        </w:rPr>
-        <w:t>.</w:t>
-      </w:r>
-      <w:r>
-        <w:rPr>
-          <w:b/>
-          <w:bCs/>
-        </w:rPr>
-        <w:t>0</w:t>
-      </w:r>
-      <w:r>
-        <w:rPr>
-          <w:b/>
-          <w:bCs/>
-        </w:rPr>
-        <w:t xml:space="preserve"> (0</w:t>
-      </w:r>
-      <w:r>
-        <w:rPr>
-          <w:b/>
-          <w:bCs/>
-        </w:rPr>
-        <w:t>7</w:t>
-      </w:r>
-      <w:r>
-        <w:rPr>
-          <w:b/>
-          <w:bCs/>
-        </w:rPr>
-        <w:t>/</w:t>
-      </w:r>
-      <w:r>
-        <w:rPr>
-          <w:b/>
-          <w:bCs/>
-        </w:rPr>
-        <w:t>24</w:t>
-      </w:r>
-      <w:r>
-        <w:rPr>
-          <w:b/>
-          <w:bCs/>
-        </w:rPr>
-        <w:t>/20)</w:t>
-      </w:r>
-    </w:p>
-    <w:p>
-      <w:pPr>
-        <w:pStyle w:val="ListParagraph"/>
-        <w:numPr>
-          <w:ilvl w:val="0"/>
-          <w:numId w:val="2"/>
-        </w:numPr>
-      </w:pPr>
-      <w:r>
-        <w:t>The basic game loop is now functional. Quests can be started and incidents occur every 10 seconds until the quest ends. However, there is no quest ending yet (no message, no reward, etc.).</w:t>
-      </w:r>
-    </w:p>
-    <w:p>
-      <w:pPr>
-        <w:pStyle w:val="ListParagraph"/>
-        <w:numPr>
-          <w:ilvl w:val="0"/>
-          <w:numId w:val="2"/>
-        </w:numPr>
-      </w:pPr>
-      <w:r>
-        <w:t>Many objects have been conformed to prefabs which should make the game a little more streamlined and easier to develop/debug and extend with new features.</w:t>
-      </w:r>
-    </w:p>
-    <w:p>
-      <w:pPr>
-        <w:pStyle w:val="ListParagraph"/>
-        <w:numPr>
-          <w:ilvl w:val="0"/>
-          <w:numId w:val="2"/>
-        </w:numPr>
-      </w:pPr>
-      <w:r>
-        <w:t>Removed the UI Scaling Test Scene. It is no longer needed.</w:t>
-      </w:r>
-    </w:p>
-    <w:p/>
-    <w:p>
-      <w:pPr>
-        <w:rPr>
-          <w:b/>
-          <w:bCs/>
-        </w:rPr>
-      </w:pPr>
-      <w:r>
-        <w:rPr>
-          <w:b/>
-          <w:bCs/>
-        </w:rPr>
-        <w:t>0.0.</w:t>
-      </w:r>
-      <w:r>
-        <w:rPr>
-          <w:b/>
-          <w:bCs/>
-        </w:rPr>
-        <w:t>1</w:t>
-      </w:r>
-      <w:r>
-        <w:rPr>
-          <w:b/>
-          <w:bCs/>
-        </w:rPr>
-        <w:t>.</w:t>
-      </w:r>
-      <w:r>
-        <w:rPr>
-          <w:b/>
-          <w:bCs/>
-        </w:rPr>
-        <w:t>7</w:t>
-      </w:r>
-      <w:r>
-        <w:rPr>
-          <w:b/>
-          <w:bCs/>
-        </w:rPr>
-        <w:t xml:space="preserve"> (0</w:t>
-      </w:r>
-      <w:r>
-        <w:rPr>
-          <w:b/>
-          <w:bCs/>
-        </w:rPr>
-        <w:t>7</w:t>
-      </w:r>
-      <w:r>
-        <w:rPr>
-          <w:b/>
-          <w:bCs/>
-        </w:rPr>
-        <w:t>/</w:t>
-      </w:r>
-      <w:r>
-        <w:rPr>
-          <w:b/>
-          <w:bCs/>
-        </w:rPr>
-        <w:t>03</w:t>
-      </w:r>
-      <w:r>
-        <w:rPr>
-          <w:b/>
-          <w:bCs/>
-        </w:rPr>
-        <w:t>/20)</w:t>
-      </w:r>
-    </w:p>
-    <w:p>
-      <w:pPr>
-        <w:pStyle w:val="ListParagraph"/>
-        <w:numPr>
-          <w:ilvl w:val="0"/>
-          <w:numId w:val="2"/>
-        </w:numPr>
-      </w:pPr>
-      <w:r>
-        <w:lastRenderedPageBreak/>
         <w:t>Fully converted all menus to a new scaling setting. This should keep the appearance consistent across most popular devices.</w:t>
       </w:r>
     </w:p>

</xml_diff>

<commit_message>
Begin creating Artisan Training minigame
</commit_message>
<xml_diff>
--- a/documentation/Adventure Guild Change Log.docx
+++ b/documentation/Adventure Guild Change Log.docx
@@ -1,6 +1,6 @@
 
 <file path=word/document.xml><?xml version="1.0" encoding="utf-8"?>
-<w:document xmlns:wpc="http://schemas.microsoft.com/office/word/2010/wordprocessingCanvas" xmlns:cx="http://schemas.microsoft.com/office/drawing/2014/chartex" xmlns:cx1="http://schemas.microsoft.com/office/drawing/2015/9/8/chartex" xmlns:cx2="http://schemas.microsoft.com/office/drawing/2015/10/21/chartex" xmlns:cx3="http://schemas.microsoft.com/office/drawing/2016/5/9/chartex" xmlns:cx4="http://schemas.microsoft.com/office/drawing/2016/5/10/chartex" xmlns:cx5="http://schemas.microsoft.com/office/drawing/2016/5/11/chartex" xmlns:cx6="http://schemas.microsoft.com/office/drawing/2016/5/12/chartex" xmlns:cx7="http://schemas.microsoft.com/office/drawing/2016/5/13/chartex" xmlns:cx8="http://schemas.microsoft.com/office/drawing/2016/5/14/chartex" xmlns:mc="http://schemas.openxmlformats.org/markup-compatibility/2006" xmlns:aink="http://schemas.microsoft.com/office/drawing/2016/ink" xmlns:am3d="http://schemas.microsoft.com/office/drawing/2017/model3d" xmlns:o="urn:schemas-microsoft-com:office:office" xmlns:r="http://schemas.openxmlformats.org/officeDocument/2006/relationships" xmlns:m="http://schemas.openxmlformats.org/officeDocument/2006/math" xmlns:v="urn:schemas-microsoft-com:vml" xmlns:wp14="http://schemas.microsoft.com/office/word/2010/wordprocessingDrawing" xmlns:wp="http://schemas.openxmlformats.org/drawingml/2006/wordprocessingDrawing" xmlns:w10="urn:schemas-microsoft-com:office:word" xmlns:w="http://schemas.openxmlformats.org/wordprocessingml/2006/main" xmlns:w14="http://schemas.microsoft.com/office/word/2010/wordml" xmlns:w15="http://schemas.microsoft.com/office/word/2012/wordml" xmlns:w16cex="http://schemas.microsoft.com/office/word/2018/wordml/cex" xmlns:w16cid="http://schemas.microsoft.com/office/word/2016/wordml/cid" xmlns:w16="http://schemas.microsoft.com/office/word/2018/wordml" xmlns:w16se="http://schemas.microsoft.com/office/word/2015/wordml/symex" xmlns:wpg="http://schemas.microsoft.com/office/word/2010/wordprocessingGroup" xmlns:wpi="http://schemas.microsoft.com/office/word/2010/wordprocessingInk" xmlns:wne="http://schemas.microsoft.com/office/word/2006/wordml" xmlns:wps="http://schemas.microsoft.com/office/word/2010/wordprocessingShape" mc:Ignorable="w14 w15 w16se w16cid w16 w16cex wp14">
+<w:document xmlns:wpc="http://schemas.microsoft.com/office/word/2010/wordprocessingCanvas" xmlns:cx="http://schemas.microsoft.com/office/drawing/2014/chartex" xmlns:cx1="http://schemas.microsoft.com/office/drawing/2015/9/8/chartex" xmlns:cx2="http://schemas.microsoft.com/office/drawing/2015/10/21/chartex" xmlns:cx3="http://schemas.microsoft.com/office/drawing/2016/5/9/chartex" xmlns:cx4="http://schemas.microsoft.com/office/drawing/2016/5/10/chartex" xmlns:cx5="http://schemas.microsoft.com/office/drawing/2016/5/11/chartex" xmlns:cx6="http://schemas.microsoft.com/office/drawing/2016/5/12/chartex" xmlns:cx7="http://schemas.microsoft.com/office/drawing/2016/5/13/chartex" xmlns:cx8="http://schemas.microsoft.com/office/drawing/2016/5/14/chartex" xmlns:mc="http://schemas.openxmlformats.org/markup-compatibility/2006" xmlns:aink="http://schemas.microsoft.com/office/drawing/2016/ink" xmlns:am3d="http://schemas.microsoft.com/office/drawing/2017/model3d" xmlns:o="urn:schemas-microsoft-com:office:office" xmlns:r="http://schemas.openxmlformats.org/officeDocument/2006/relationships" xmlns:m="http://schemas.openxmlformats.org/officeDocument/2006/math" xmlns:v="urn:schemas-microsoft-com:vml" xmlns:wp14="http://schemas.microsoft.com/office/word/2010/wordprocessingDrawing" xmlns:wp="http://schemas.openxmlformats.org/drawingml/2006/wordprocessingDrawing" xmlns:w10="urn:schemas-microsoft-com:office:word" xmlns:w="http://schemas.openxmlformats.org/wordprocessingml/2006/main" xmlns:w14="http://schemas.microsoft.com/office/word/2010/wordml" xmlns:w15="http://schemas.microsoft.com/office/word/2012/wordml" xmlns:w16cex="http://schemas.microsoft.com/office/word/2018/wordml/cex" xmlns:w16cid="http://schemas.microsoft.com/office/word/2016/wordml/cid" xmlns:w16="http://schemas.microsoft.com/office/word/2018/wordml" xmlns:w16sdtdh="http://schemas.microsoft.com/office/word/2020/wordml/sdtdatahash" xmlns:w16se="http://schemas.microsoft.com/office/word/2015/wordml/symex" xmlns:wpg="http://schemas.microsoft.com/office/word/2010/wordprocessingGroup" xmlns:wpi="http://schemas.microsoft.com/office/word/2010/wordprocessingInk" xmlns:wne="http://schemas.microsoft.com/office/word/2006/wordml" xmlns:wps="http://schemas.microsoft.com/office/word/2010/wordprocessingShape" mc:Ignorable="w14 w15 w16se w16cid w16 w16cex w16sdtdh wp14">
   <w:body>
     <w:p>
       <w:pPr>
@@ -43,6 +43,134 @@
           <w:b/>
           <w:bCs/>
         </w:rPr>
+        <w:t>???</w:t>
+      </w:r>
+    </w:p>
+    <w:p>
+      <w:pPr>
+        <w:pStyle w:val="ListParagraph"/>
+        <w:numPr>
+          <w:ilvl w:val="0"/>
+          <w:numId w:val="14"/>
+        </w:numPr>
+      </w:pPr>
+      <w:r>
+        <w:t>Added “skip to bottom” and “skip to top” button</w:t>
+      </w:r>
+      <w:r>
+        <w:t>s</w:t>
+      </w:r>
+      <w:r>
+        <w:t xml:space="preserve"> on the Quest Journal.</w:t>
+      </w:r>
+    </w:p>
+    <w:p>
+      <w:pPr>
+        <w:pStyle w:val="ListParagraph"/>
+        <w:numPr>
+          <w:ilvl w:val="0"/>
+          <w:numId w:val="14"/>
+        </w:numPr>
+      </w:pPr>
+      <w:r>
+        <w:t xml:space="preserve">Fixed bug where getting a score of 0 in Combat Training results in </w:t>
+      </w:r>
+      <w:r>
+        <w:t>invalid accuracy and experience values.</w:t>
+      </w:r>
+    </w:p>
+    <w:p>
+      <w:pPr>
+        <w:pStyle w:val="ListParagraph"/>
+        <w:numPr>
+          <w:ilvl w:val="0"/>
+          <w:numId w:val="14"/>
+        </w:numPr>
+      </w:pPr>
+      <w:r>
+        <w:t>Fixed the Back button on the Assign Artisan menu pointing to the wrong menu.</w:t>
+      </w:r>
+    </w:p>
+    <w:p>
+      <w:pPr>
+        <w:pStyle w:val="ListParagraph"/>
+        <w:numPr>
+          <w:ilvl w:val="0"/>
+          <w:numId w:val="14"/>
+        </w:numPr>
+      </w:pPr>
+      <w:r>
+        <w:t xml:space="preserve">Fixed the Assigned Artisan Proficiency value not resetting </w:t>
+      </w:r>
+      <w:r>
+        <w:t xml:space="preserve">after </w:t>
+      </w:r>
+      <w:r>
+        <w:t>backing out of the Assign Artisan menu.</w:t>
+      </w:r>
+    </w:p>
+    <w:p>
+      <w:pPr>
+        <w:pStyle w:val="ListParagraph"/>
+        <w:numPr>
+          <w:ilvl w:val="0"/>
+          <w:numId w:val="14"/>
+        </w:numPr>
+      </w:pPr>
+      <w:r>
+        <w:t>Fixed passive recruitment.</w:t>
+      </w:r>
+    </w:p>
+    <w:p>
+      <w:pPr>
+        <w:pStyle w:val="ListParagraph"/>
+        <w:numPr>
+          <w:ilvl w:val="0"/>
+          <w:numId w:val="14"/>
+        </w:numPr>
+      </w:pPr>
+      <w:r>
+        <w:t>Moved</w:t>
+      </w:r>
+      <w:r>
+        <w:t xml:space="preserve"> </w:t>
+      </w:r>
+      <w:r>
+        <w:t xml:space="preserve">the </w:t>
+      </w:r>
+      <w:r>
+        <w:t>Marketplace buy/sell quantity texts in front of the slider handle</w:t>
+      </w:r>
+      <w:r>
+        <w:t xml:space="preserve"> so they can be read while the </w:t>
+      </w:r>
+      <w:r>
+        <w:t>handle</w:t>
+      </w:r>
+      <w:r>
+        <w:t xml:space="preserve"> overlaps with them.</w:t>
+      </w:r>
+    </w:p>
+    <w:p>
+      <w:pPr>
+        <w:rPr>
+          <w:b/>
+          <w:bCs/>
+        </w:rPr>
+      </w:pPr>
+    </w:p>
+    <w:p>
+      <w:pPr>
+        <w:rPr>
+          <w:b/>
+          <w:bCs/>
+        </w:rPr>
+      </w:pPr>
+      <w:r>
+        <w:rPr>
+          <w:b/>
+          <w:bCs/>
+        </w:rPr>
         <w:t>0.</w:t>
       </w:r>
       <w:r>
@@ -139,21 +267,7 @@
           <w:b/>
           <w:bCs/>
         </w:rPr>
-        <w:t>0.1.0.</w:t>
-      </w:r>
-      <w:r>
-        <w:rPr>
-          <w:b/>
-          <w:bCs/>
-        </w:rPr>
-        <w:t>2</w:t>
-      </w:r>
-      <w:r>
-        <w:rPr>
-          <w:b/>
-          <w:bCs/>
-        </w:rPr>
-        <w:t xml:space="preserve"> (03/23/21)</w:t>
+        <w:t>0.1.0.2 (03/23/21)</w:t>
       </w:r>
     </w:p>
     <w:p>
@@ -302,6 +416,7 @@
         </w:numPr>
       </w:pPr>
       <w:r>
+        <w:lastRenderedPageBreak/>
         <w:t>Added the “Watch Ads” menu (not yet functional).</w:t>
       </w:r>
     </w:p>
@@ -417,7 +532,6 @@
           <w:b/>
           <w:bCs/>
         </w:rPr>
-        <w:lastRenderedPageBreak/>
         <w:t>0.0.8.5</w:t>
       </w:r>
       <w:r>
@@ -804,7 +918,6 @@
         </w:numPr>
       </w:pPr>
       <w:r>
-        <w:lastRenderedPageBreak/>
         <w:t>Added new stats in the Stats Banner of the Hub menu.</w:t>
       </w:r>
     </w:p>
@@ -1148,6 +1261,7 @@
         </w:numPr>
       </w:pPr>
       <w:r>
+        <w:lastRenderedPageBreak/>
         <w:t>Added Red and Green Shields to the Combat Training minigame.</w:t>
       </w:r>
     </w:p>
@@ -1595,6 +1709,7 @@
         </w:numPr>
       </w:pPr>
       <w:r>
+        <w:lastRenderedPageBreak/>
         <w:t>Incident intervals are now slightly randomized and are reduced in frequency the higher the Quest level.</w:t>
       </w:r>
     </w:p>
@@ -1741,7 +1856,6 @@
         </w:rPr>
       </w:pPr>
       <w:r>
-        <w:lastRenderedPageBreak/>
         <w:t>Removed rerouting after pressing a notification. The notification now closes</w:t>
       </w:r>
       <w:r>
@@ -2095,6 +2209,7 @@
           <w:b/>
           <w:bCs/>
         </w:rPr>
+        <w:lastRenderedPageBreak/>
         <w:t>0.0.6.0</w:t>
       </w:r>
       <w:r>
@@ -2186,56 +2301,389 @@
         </w:numPr>
       </w:pPr>
       <w:r>
+        <w:t xml:space="preserve">The game now saves on application quit, unless the </w:t>
+      </w:r>
+      <w:r>
+        <w:t>H</w:t>
+      </w:r>
+      <w:r>
+        <w:t>ero has not yet been created.</w:t>
+      </w:r>
+    </w:p>
+    <w:p>
+      <w:pPr>
+        <w:pStyle w:val="ListParagraph"/>
+        <w:numPr>
+          <w:ilvl w:val="0"/>
+          <w:numId w:val="1"/>
+        </w:numPr>
+      </w:pPr>
+      <w:r>
+        <w:t xml:space="preserve">QuestManager now maintains at least </w:t>
+      </w:r>
+      <w:r>
+        <w:t>4</w:t>
+      </w:r>
+      <w:r>
+        <w:t xml:space="preserve"> quests in the Quest Pool.</w:t>
+      </w:r>
+    </w:p>
+    <w:p>
+      <w:pPr>
+        <w:pStyle w:val="ListParagraph"/>
+        <w:numPr>
+          <w:ilvl w:val="0"/>
+          <w:numId w:val="1"/>
+        </w:numPr>
+      </w:pPr>
+      <w:r>
+        <w:t>Added many placeholder quests. These will be replaced with actual quests over time.</w:t>
+      </w:r>
+    </w:p>
+    <w:p>
+      <w:pPr>
+        <w:pStyle w:val="ListParagraph"/>
+        <w:numPr>
+          <w:ilvl w:val="0"/>
+          <w:numId w:val="1"/>
+        </w:numPr>
+      </w:pPr>
+      <w:r>
+        <w:t>Fixed several small bugs.</w:t>
+      </w:r>
+    </w:p>
+    <w:p/>
+    <w:p>
+      <w:pPr>
+        <w:rPr>
+          <w:b/>
+          <w:bCs/>
+        </w:rPr>
+      </w:pPr>
+      <w:r>
+        <w:rPr>
+          <w:b/>
+          <w:bCs/>
+        </w:rPr>
+        <w:t>0.0.5.3</w:t>
+      </w:r>
+      <w:r>
+        <w:rPr>
+          <w:b/>
+          <w:bCs/>
+        </w:rPr>
+        <w:t xml:space="preserve"> (09/27/20)</w:t>
+      </w:r>
+    </w:p>
+    <w:p>
+      <w:pPr>
+        <w:pStyle w:val="ListParagraph"/>
+        <w:numPr>
+          <w:ilvl w:val="0"/>
+          <w:numId w:val="2"/>
+        </w:numPr>
+      </w:pPr>
+      <w:r>
+        <w:t>Rebalanced Combat Training scoring. It is now based on accuracy; the target is the cross-point of the shield.</w:t>
+      </w:r>
+    </w:p>
+    <w:p>
+      <w:pPr>
+        <w:pStyle w:val="ListParagraph"/>
+        <w:numPr>
+          <w:ilvl w:val="0"/>
+          <w:numId w:val="2"/>
+        </w:numPr>
+      </w:pPr>
+      <w:r>
+        <w:t>Implemented Combat, Espionage and Diplomacy experience for Adventurers.</w:t>
+      </w:r>
+    </w:p>
+    <w:p/>
+    <w:p>
+      <w:pPr>
+        <w:rPr>
+          <w:b/>
+          <w:bCs/>
+        </w:rPr>
+      </w:pPr>
+      <w:r>
+        <w:rPr>
+          <w:b/>
+          <w:bCs/>
+        </w:rPr>
+        <w:t>0.0.5.</w:t>
+      </w:r>
+      <w:r>
+        <w:rPr>
+          <w:b/>
+          <w:bCs/>
+        </w:rPr>
+        <w:t>2 (08/16/20)</w:t>
+      </w:r>
+    </w:p>
+    <w:p>
+      <w:pPr>
+        <w:pStyle w:val="ListParagraph"/>
+        <w:numPr>
+          <w:ilvl w:val="0"/>
+          <w:numId w:val="2"/>
+        </w:numPr>
+      </w:pPr>
+      <w:r>
+        <w:t>Fixed a freeze due to an infinite loop when all quests appeared in the quest pool.</w:t>
+      </w:r>
+    </w:p>
+    <w:p/>
+    <w:p>
+      <w:pPr>
+        <w:rPr>
+          <w:b/>
+          <w:bCs/>
+        </w:rPr>
+      </w:pPr>
+      <w:r>
+        <w:rPr>
+          <w:b/>
+          <w:bCs/>
+        </w:rPr>
+        <w:t>0.0.5.</w:t>
+      </w:r>
+      <w:r>
+        <w:rPr>
+          <w:b/>
+          <w:bCs/>
+        </w:rPr>
+        <w:t>1 (08/15/20)</w:t>
+      </w:r>
+    </w:p>
+    <w:p>
+      <w:pPr>
+        <w:pStyle w:val="ListParagraph"/>
+        <w:numPr>
+          <w:ilvl w:val="0"/>
+          <w:numId w:val="2"/>
+        </w:numPr>
+      </w:pPr>
+      <w:r>
+        <w:t>Fixed a bug where notifications would not behave after a scene change.</w:t>
+      </w:r>
+    </w:p>
+    <w:p>
+      <w:pPr>
+        <w:pStyle w:val="ListParagraph"/>
+        <w:numPr>
+          <w:ilvl w:val="0"/>
+          <w:numId w:val="2"/>
+        </w:numPr>
+      </w:pPr>
+      <w:r>
+        <w:t>Fixed a bug where Peasants would upgrade to a Level 0 Adventurer instead of Level 1.</w:t>
+      </w:r>
+    </w:p>
+    <w:p>
+      <w:pPr>
+        <w:pStyle w:val="ListParagraph"/>
+        <w:numPr>
+          <w:ilvl w:val="0"/>
+          <w:numId w:val="2"/>
+        </w:numPr>
+      </w:pPr>
+      <w:r>
+        <w:t>Adjusted Peasant hitpoints so that when they reach Adventurer they "upgrade" to 100 HP.</w:t>
+      </w:r>
+    </w:p>
+    <w:p>
+      <w:pPr>
+        <w:pStyle w:val="ListParagraph"/>
+        <w:numPr>
+          <w:ilvl w:val="0"/>
+          <w:numId w:val="2"/>
+        </w:numPr>
+      </w:pPr>
+      <w:r>
+        <w:t>Added the foreground Reset button back in... For emergencies.</w:t>
+      </w:r>
+    </w:p>
+    <w:p/>
+    <w:p>
+      <w:pPr>
+        <w:rPr>
+          <w:b/>
+          <w:bCs/>
+        </w:rPr>
+      </w:pPr>
+      <w:r>
+        <w:rPr>
+          <w:b/>
+          <w:bCs/>
+        </w:rPr>
+        <w:t>0.0.5.</w:t>
+      </w:r>
+      <w:r>
+        <w:rPr>
+          <w:b/>
+          <w:bCs/>
+        </w:rPr>
+        <w:t>0 (08/15/20)</w:t>
+      </w:r>
+    </w:p>
+    <w:p>
+      <w:pPr>
+        <w:pStyle w:val="ListParagraph"/>
+        <w:numPr>
+          <w:ilvl w:val="0"/>
+          <w:numId w:val="2"/>
+        </w:numPr>
+      </w:pPr>
+      <w:r>
+        <w:t>Combat Training minigame has been added. It rewards a small amount of experience and can be used to level up either Adventurers or Peasants.</w:t>
+      </w:r>
+    </w:p>
+    <w:p>
+      <w:pPr>
+        <w:pStyle w:val="ListParagraph"/>
+        <w:numPr>
+          <w:ilvl w:val="0"/>
+          <w:numId w:val="2"/>
+        </w:numPr>
+      </w:pPr>
+      <w:r>
+        <w:t>Peasants now become Adventurers when they reach level 5. They are reset to level 1 and their experience is reset to 0 to reflect their change of Vocation.</w:t>
+      </w:r>
+    </w:p>
+    <w:p>
+      <w:pPr>
+        <w:pStyle w:val="ListParagraph"/>
+        <w:numPr>
+          <w:ilvl w:val="0"/>
+          <w:numId w:val="2"/>
+        </w:numPr>
+      </w:pPr>
+      <w:r>
         <w:lastRenderedPageBreak/>
-        <w:t xml:space="preserve">The game now saves on application quit, unless the </w:t>
-      </w:r>
-      <w:r>
-        <w:t>H</w:t>
-      </w:r>
-      <w:r>
-        <w:t>ero has not yet been created.</w:t>
-      </w:r>
-    </w:p>
-    <w:p>
-      <w:pPr>
-        <w:pStyle w:val="ListParagraph"/>
-        <w:numPr>
-          <w:ilvl w:val="0"/>
-          <w:numId w:val="1"/>
-        </w:numPr>
-      </w:pPr>
-      <w:r>
-        <w:t xml:space="preserve">QuestManager now maintains at least </w:t>
-      </w:r>
-      <w:r>
+        <w:t>Leveling up increases GuildMembers' max health and heals them completely.</w:t>
+      </w:r>
+    </w:p>
+    <w:p>
+      <w:pPr>
+        <w:pStyle w:val="ListParagraph"/>
+        <w:numPr>
+          <w:ilvl w:val="0"/>
+          <w:numId w:val="2"/>
+        </w:numPr>
+      </w:pPr>
+      <w:r>
+        <w:t>Notifications have been updated to visually reflect whether they bring good or bad news. They also link to an appropriate menu, or can be closed without taking action. They also automatically dismiss after 5 seconds.</w:t>
+      </w:r>
+    </w:p>
+    <w:p>
+      <w:pPr>
+        <w:pStyle w:val="ListParagraph"/>
+        <w:numPr>
+          <w:ilvl w:val="0"/>
+          <w:numId w:val="2"/>
+        </w:numPr>
+      </w:pPr>
+      <w:r>
+        <w:t>Some adjustments have been made to the rate at which new quests are added to the quest pool, as well as how frequently new GuildMembers join the Guild.</w:t>
+      </w:r>
+    </w:p>
+    <w:p>
+      <w:pPr>
+        <w:pStyle w:val="ListParagraph"/>
+        <w:numPr>
+          <w:ilvl w:val="0"/>
+          <w:numId w:val="2"/>
+        </w:numPr>
+      </w:pPr>
+      <w:r>
+        <w:t>Fixed issue of having multiple of the same quest appear in the quest pool.</w:t>
+      </w:r>
+    </w:p>
+    <w:p/>
+    <w:p>
+      <w:pPr>
+        <w:rPr>
+          <w:b/>
+          <w:bCs/>
+        </w:rPr>
+      </w:pPr>
+      <w:r>
+        <w:rPr>
+          <w:b/>
+          <w:bCs/>
+        </w:rPr>
+        <w:t>0.0.</w:t>
+      </w:r>
+      <w:r>
+        <w:rPr>
+          <w:b/>
+          <w:bCs/>
+        </w:rPr>
         <w:t>4</w:t>
       </w:r>
       <w:r>
-        <w:t xml:space="preserve"> quests in the Quest Pool.</w:t>
-      </w:r>
-    </w:p>
-    <w:p>
-      <w:pPr>
-        <w:pStyle w:val="ListParagraph"/>
-        <w:numPr>
-          <w:ilvl w:val="0"/>
-          <w:numId w:val="1"/>
-        </w:numPr>
-      </w:pPr>
-      <w:r>
-        <w:t>Added many placeholder quests. These will be replaced with actual quests over time.</w:t>
-      </w:r>
-    </w:p>
-    <w:p>
-      <w:pPr>
-        <w:pStyle w:val="ListParagraph"/>
-        <w:numPr>
-          <w:ilvl w:val="0"/>
-          <w:numId w:val="1"/>
-        </w:numPr>
-      </w:pPr>
-      <w:r>
-        <w:t>Fixed several small bugs.</w:t>
+        <w:rPr>
+          <w:b/>
+          <w:bCs/>
+        </w:rPr>
+        <w:t>.</w:t>
+      </w:r>
+      <w:r>
+        <w:rPr>
+          <w:b/>
+          <w:bCs/>
+        </w:rPr>
+        <w:t>0 (08/12/20)</w:t>
+      </w:r>
+    </w:p>
+    <w:p>
+      <w:pPr>
+        <w:pStyle w:val="ListParagraph"/>
+        <w:numPr>
+          <w:ilvl w:val="0"/>
+          <w:numId w:val="2"/>
+        </w:numPr>
+      </w:pPr>
+      <w:r>
+        <w:t>GuildMembers now level up.</w:t>
+      </w:r>
+    </w:p>
+    <w:p>
+      <w:pPr>
+        <w:pStyle w:val="ListParagraph"/>
+        <w:numPr>
+          <w:ilvl w:val="0"/>
+          <w:numId w:val="2"/>
+        </w:numPr>
+      </w:pPr>
+      <w:r>
+        <w:t>Added in-game notifications when Quests finish and GuildMembers level up or join.</w:t>
+      </w:r>
+    </w:p>
+    <w:p>
+      <w:pPr>
+        <w:pStyle w:val="ListParagraph"/>
+        <w:numPr>
+          <w:ilvl w:val="0"/>
+          <w:numId w:val="2"/>
+        </w:numPr>
+      </w:pPr>
+      <w:r>
+        <w:t>Added the option of creating a biography for the Hero on the Hero menu.</w:t>
+      </w:r>
+    </w:p>
+    <w:p>
+      <w:pPr>
+        <w:pStyle w:val="ListParagraph"/>
+        <w:numPr>
+          <w:ilvl w:val="0"/>
+          <w:numId w:val="2"/>
+        </w:numPr>
+      </w:pPr>
+      <w:r>
+        <w:t xml:space="preserve"> Some bug fixes.</w:t>
       </w:r>
     </w:p>
     <w:p/>
@@ -2251,14 +2699,28 @@
           <w:b/>
           <w:bCs/>
         </w:rPr>
-        <w:t>0.0.5.3</w:t>
-      </w:r>
-      <w:r>
-        <w:rPr>
-          <w:b/>
-          <w:bCs/>
-        </w:rPr>
-        <w:t xml:space="preserve"> (09/27/20)</w:t>
+        <w:t>0.0.</w:t>
+      </w:r>
+      <w:r>
+        <w:rPr>
+          <w:b/>
+          <w:bCs/>
+        </w:rPr>
+        <w:t>3</w:t>
+      </w:r>
+      <w:r>
+        <w:rPr>
+          <w:b/>
+          <w:bCs/>
+        </w:rPr>
+        <w:t>.</w:t>
+      </w:r>
+      <w:r>
+        <w:rPr>
+          <w:b/>
+          <w:bCs/>
+        </w:rPr>
+        <w:t>6b (08/10/20)</w:t>
       </w:r>
     </w:p>
     <w:p>
@@ -2270,7 +2732,44 @@
         </w:numPr>
       </w:pPr>
       <w:r>
-        <w:t>Rebalanced Combat Training scoring. It is now based on accuracy; the target is the cross-point of the shield.</w:t>
+        <w:t>Small fix to quest failures when the app is closed: additional incidents no longer occur after the quest has failed.</w:t>
+      </w:r>
+    </w:p>
+    <w:p/>
+    <w:p>
+      <w:pPr>
+        <w:rPr>
+          <w:b/>
+          <w:bCs/>
+        </w:rPr>
+      </w:pPr>
+      <w:r>
+        <w:rPr>
+          <w:b/>
+          <w:bCs/>
+        </w:rPr>
+        <w:t>0.0.</w:t>
+      </w:r>
+      <w:r>
+        <w:rPr>
+          <w:b/>
+          <w:bCs/>
+        </w:rPr>
+        <w:t>3</w:t>
+      </w:r>
+      <w:r>
+        <w:rPr>
+          <w:b/>
+          <w:bCs/>
+        </w:rPr>
+        <w:t>.</w:t>
+      </w:r>
+      <w:r>
+        <w:rPr>
+          <w:b/>
+          <w:bCs/>
+        </w:rPr>
+        <w:t>6 (08/16/20)</w:t>
       </w:r>
     </w:p>
     <w:p>
@@ -2282,7 +2781,55 @@
         </w:numPr>
       </w:pPr>
       <w:r>
-        <w:t>Implemented Combat, Espionage and Diplomacy experience for Adventurers.</w:t>
+        <w:t>Added new quests and incidents.</w:t>
+      </w:r>
+    </w:p>
+    <w:p>
+      <w:pPr>
+        <w:pStyle w:val="ListParagraph"/>
+        <w:numPr>
+          <w:ilvl w:val="0"/>
+          <w:numId w:val="2"/>
+        </w:numPr>
+      </w:pPr>
+      <w:r>
+        <w:t>Added placeholders for upcoming GuildMember stats.</w:t>
+      </w:r>
+    </w:p>
+    <w:p>
+      <w:pPr>
+        <w:pStyle w:val="ListParagraph"/>
+        <w:numPr>
+          <w:ilvl w:val="0"/>
+          <w:numId w:val="2"/>
+        </w:numPr>
+      </w:pPr>
+      <w:r>
+        <w:t>Quests can now fail if the GuildMember's health drops to 0. They must return to the Guildhall and wait for their health to recover above 0 before starting another quest.</w:t>
+      </w:r>
+    </w:p>
+    <w:p>
+      <w:pPr>
+        <w:pStyle w:val="ListParagraph"/>
+        <w:numPr>
+          <w:ilvl w:val="0"/>
+          <w:numId w:val="2"/>
+        </w:numPr>
+      </w:pPr>
+      <w:r>
+        <w:t>Health is now displayed when viewing GuildMembers.</w:t>
+      </w:r>
+    </w:p>
+    <w:p>
+      <w:pPr>
+        <w:pStyle w:val="ListParagraph"/>
+        <w:numPr>
+          <w:ilvl w:val="0"/>
+          <w:numId w:val="2"/>
+        </w:numPr>
+      </w:pPr>
+      <w:r>
+        <w:t>Fixed some minor scaling issues with tablet-sized displays.</w:t>
       </w:r>
     </w:p>
     <w:p/>
@@ -2298,14 +2845,28 @@
           <w:b/>
           <w:bCs/>
         </w:rPr>
-        <w:t>0.0.5.</w:t>
-      </w:r>
-      <w:r>
-        <w:rPr>
-          <w:b/>
-          <w:bCs/>
-        </w:rPr>
-        <w:t>2 (08/16/20)</w:t>
+        <w:t>0.0.</w:t>
+      </w:r>
+      <w:r>
+        <w:rPr>
+          <w:b/>
+          <w:bCs/>
+        </w:rPr>
+        <w:t>3</w:t>
+      </w:r>
+      <w:r>
+        <w:rPr>
+          <w:b/>
+          <w:bCs/>
+        </w:rPr>
+        <w:t>.</w:t>
+      </w:r>
+      <w:r>
+        <w:rPr>
+          <w:b/>
+          <w:bCs/>
+        </w:rPr>
+        <w:t>5 (08/10/20)</w:t>
       </w:r>
     </w:p>
     <w:p>
@@ -2317,7 +2878,67 @@
         </w:numPr>
       </w:pPr>
       <w:r>
-        <w:t>Fixed a freeze due to an infinite loop when all quests appeared in the quest pool.</w:t>
+        <w:t>Added GuildMember health recovery while the game is closed.</w:t>
+      </w:r>
+    </w:p>
+    <w:p>
+      <w:pPr>
+        <w:pStyle w:val="ListParagraph"/>
+        <w:numPr>
+          <w:ilvl w:val="0"/>
+          <w:numId w:val="2"/>
+        </w:numPr>
+      </w:pPr>
+      <w:r>
+        <w:t>Fixed a bug that prevented GuildMember health from properly loading after quitting and reopening the game.</w:t>
+      </w:r>
+    </w:p>
+    <w:p>
+      <w:pPr>
+        <w:pStyle w:val="ListParagraph"/>
+        <w:numPr>
+          <w:ilvl w:val="0"/>
+          <w:numId w:val="2"/>
+        </w:numPr>
+      </w:pPr>
+      <w:r>
+        <w:t>Fixed a bug that prevented button click SFX from being affected by sound settings.</w:t>
+      </w:r>
+    </w:p>
+    <w:p>
+      <w:pPr>
+        <w:pStyle w:val="ListParagraph"/>
+        <w:numPr>
+          <w:ilvl w:val="0"/>
+          <w:numId w:val="2"/>
+        </w:numPr>
+      </w:pPr>
+      <w:r>
+        <w:t>Menus no longer deactivate when closed. Leaving them active seems to be more performant than deactivating/reactivating on demand.</w:t>
+      </w:r>
+    </w:p>
+    <w:p>
+      <w:pPr>
+        <w:pStyle w:val="ListParagraph"/>
+        <w:numPr>
+          <w:ilvl w:val="0"/>
+          <w:numId w:val="2"/>
+        </w:numPr>
+      </w:pPr>
+      <w:r>
+        <w:t>Incorporated the menu transition SFX into the animation so that they are synced.</w:t>
+      </w:r>
+    </w:p>
+    <w:p>
+      <w:pPr>
+        <w:pStyle w:val="ListParagraph"/>
+        <w:numPr>
+          <w:ilvl w:val="0"/>
+          <w:numId w:val="2"/>
+        </w:numPr>
+      </w:pPr>
+      <w:r>
+        <w:t>Some minor graphical fixes.</w:t>
       </w:r>
     </w:p>
     <w:p/>
@@ -2333,14 +2954,29 @@
           <w:b/>
           <w:bCs/>
         </w:rPr>
-        <w:t>0.0.5.</w:t>
-      </w:r>
-      <w:r>
-        <w:rPr>
-          <w:b/>
-          <w:bCs/>
-        </w:rPr>
-        <w:t>1 (08/15/20)</w:t>
+        <w:lastRenderedPageBreak/>
+        <w:t>0.0.</w:t>
+      </w:r>
+      <w:r>
+        <w:rPr>
+          <w:b/>
+          <w:bCs/>
+        </w:rPr>
+        <w:t>3</w:t>
+      </w:r>
+      <w:r>
+        <w:rPr>
+          <w:b/>
+          <w:bCs/>
+        </w:rPr>
+        <w:t>.</w:t>
+      </w:r>
+      <w:r>
+        <w:rPr>
+          <w:b/>
+          <w:bCs/>
+        </w:rPr>
+        <w:t>4 (08/09/20)</w:t>
       </w:r>
     </w:p>
     <w:p>
@@ -2352,7 +2988,44 @@
         </w:numPr>
       </w:pPr>
       <w:r>
-        <w:t>Fixed a bug where notifications would not behave after a scene change.</w:t>
+        <w:t>Fixed a bug that caused GuildMembers to not recover if their Hitpoints reached 0.</w:t>
+      </w:r>
+    </w:p>
+    <w:p/>
+    <w:p>
+      <w:pPr>
+        <w:rPr>
+          <w:b/>
+          <w:bCs/>
+        </w:rPr>
+      </w:pPr>
+      <w:r>
+        <w:rPr>
+          <w:b/>
+          <w:bCs/>
+        </w:rPr>
+        <w:t>0.0.</w:t>
+      </w:r>
+      <w:r>
+        <w:rPr>
+          <w:b/>
+          <w:bCs/>
+        </w:rPr>
+        <w:t>3</w:t>
+      </w:r>
+      <w:r>
+        <w:rPr>
+          <w:b/>
+          <w:bCs/>
+        </w:rPr>
+        <w:t>.</w:t>
+      </w:r>
+      <w:r>
+        <w:rPr>
+          <w:b/>
+          <w:bCs/>
+        </w:rPr>
+        <w:t>3 (08/09/20)</w:t>
       </w:r>
     </w:p>
     <w:p>
@@ -2364,7 +3037,7 @@
         </w:numPr>
       </w:pPr>
       <w:r>
-        <w:t>Fixed a bug where Peasants would upgrade to a Level 0 Adventurer instead of Level 1.</w:t>
+        <w:t>Incidents now have positive, negative or neutral results. These affect resources, experience and GuildMember hitpoints.</w:t>
       </w:r>
     </w:p>
     <w:p>
@@ -2376,7 +3049,7 @@
         </w:numPr>
       </w:pPr>
       <w:r>
-        <w:t>Adjusted Peasant hitpoints so that when they reach Adventurer they "upgrade" to 100 HP.</w:t>
+        <w:t>GuildMembers now become Incapacitated if their hitpoints are at 0. Hitpoints regenerate over time when not on a quest.</w:t>
       </w:r>
     </w:p>
     <w:p>
@@ -2388,7 +3061,7 @@
         </w:numPr>
       </w:pPr>
       <w:r>
-        <w:t>Added the foreground Reset button back in... For emergencies.</w:t>
+        <w:t>Streamlined the Quest-starting process and reworked the appearance of the quest information and Quest Journals.</w:t>
       </w:r>
     </w:p>
     <w:p/>
@@ -2404,14 +3077,28 @@
           <w:b/>
           <w:bCs/>
         </w:rPr>
-        <w:t>0.0.5.</w:t>
-      </w:r>
-      <w:r>
-        <w:rPr>
-          <w:b/>
-          <w:bCs/>
-        </w:rPr>
-        <w:t>0 (08/15/20)</w:t>
+        <w:t>0.0.</w:t>
+      </w:r>
+      <w:r>
+        <w:rPr>
+          <w:b/>
+          <w:bCs/>
+        </w:rPr>
+        <w:t>3</w:t>
+      </w:r>
+      <w:r>
+        <w:rPr>
+          <w:b/>
+          <w:bCs/>
+        </w:rPr>
+        <w:t>.</w:t>
+      </w:r>
+      <w:r>
+        <w:rPr>
+          <w:b/>
+          <w:bCs/>
+        </w:rPr>
+        <w:t>2 (08/08/20)</w:t>
       </w:r>
     </w:p>
     <w:p>
@@ -2423,7 +3110,7 @@
         </w:numPr>
       </w:pPr>
       <w:r>
-        <w:t>Combat Training minigame has been added. It rewards a small amount of experience and can be used to level up either Adventurers or Peasants.</w:t>
+        <w:t>Fixed the QuestData not finding the associated GuildMember after loading a game.</w:t>
       </w:r>
     </w:p>
     <w:p>
@@ -2435,7 +3122,7 @@
         </w:numPr>
       </w:pPr>
       <w:r>
-        <w:t>Peasants now become Adventurers when they reach level 5. They are reset to level 1 and their experience is reset to 0 to reflect their change of Vocation.</w:t>
+        <w:t>Further updated all GuildMember data referencs to IDs to avoid redundancies.</w:t>
       </w:r>
     </w:p>
     <w:p>
@@ -2447,7 +3134,44 @@
         </w:numPr>
       </w:pPr>
       <w:r>
-        <w:t>Leveling up increases GuildMembers' max health and heals them completely.</w:t>
+        <w:t>Lots of code refactoring.</w:t>
+      </w:r>
+    </w:p>
+    <w:p/>
+    <w:p>
+      <w:pPr>
+        <w:rPr>
+          <w:b/>
+          <w:bCs/>
+        </w:rPr>
+      </w:pPr>
+      <w:r>
+        <w:rPr>
+          <w:b/>
+          <w:bCs/>
+        </w:rPr>
+        <w:t>0.0.</w:t>
+      </w:r>
+      <w:r>
+        <w:rPr>
+          <w:b/>
+          <w:bCs/>
+        </w:rPr>
+        <w:t>3</w:t>
+      </w:r>
+      <w:r>
+        <w:rPr>
+          <w:b/>
+          <w:bCs/>
+        </w:rPr>
+        <w:t>.</w:t>
+      </w:r>
+      <w:r>
+        <w:rPr>
+          <w:b/>
+          <w:bCs/>
+        </w:rPr>
+        <w:t>1 (08/08/20)</w:t>
       </w:r>
     </w:p>
     <w:p>
@@ -2459,7 +3183,7 @@
         </w:numPr>
       </w:pPr>
       <w:r>
-        <w:t>Notifications have been updated to visually reflect whether they bring good or bad news. They also link to an appropriate menu, or can be closed without taking action. They also automatically dismiss after 5 seconds.</w:t>
+        <w:t>Changed the GuildMember reference in the QuestData to an ID to avoid redundant GuildMemberData objects.</w:t>
       </w:r>
     </w:p>
     <w:p>
@@ -2471,7 +3195,7 @@
         </w:numPr>
       </w:pPr>
       <w:r>
-        <w:t>Some adjustments have been made to the rate at which new quests are added to the quest pool, as well as how frequently new GuildMembers join the Guild.</w:t>
+        <w:t>Corrected a bug where GuildMembers would not receive experience if the quest was completed while the game was closed.</w:t>
       </w:r>
     </w:p>
     <w:p>
@@ -2483,7 +3207,7 @@
         </w:numPr>
       </w:pPr>
       <w:r>
-        <w:t>Fixed issue of having multiple of the same quest appear in the quest pool.</w:t>
+        <w:t>Removed the Start screen. Change Log is now accessible through the Settings menu.</w:t>
       </w:r>
     </w:p>
     <w:p/>
@@ -2506,6 +3230,834 @@
           <w:b/>
           <w:bCs/>
         </w:rPr>
+        <w:t>3</w:t>
+      </w:r>
+      <w:r>
+        <w:rPr>
+          <w:b/>
+          <w:bCs/>
+        </w:rPr>
+        <w:t>.</w:t>
+      </w:r>
+      <w:r>
+        <w:rPr>
+          <w:b/>
+          <w:bCs/>
+        </w:rPr>
+        <w:t>0</w:t>
+      </w:r>
+      <w:r>
+        <w:rPr>
+          <w:b/>
+          <w:bCs/>
+        </w:rPr>
+        <w:t xml:space="preserve"> (08/</w:t>
+      </w:r>
+      <w:r>
+        <w:rPr>
+          <w:b/>
+          <w:bCs/>
+        </w:rPr>
+        <w:t>07</w:t>
+      </w:r>
+      <w:r>
+        <w:rPr>
+          <w:b/>
+          <w:bCs/>
+        </w:rPr>
+        <w:t>/20)</w:t>
+      </w:r>
+    </w:p>
+    <w:p>
+      <w:pPr>
+        <w:pStyle w:val="ListParagraph"/>
+        <w:numPr>
+          <w:ilvl w:val="0"/>
+          <w:numId w:val="2"/>
+        </w:numPr>
+      </w:pPr>
+      <w:r>
+        <w:t>NOTE: All save games should be reset to avoid errors in the new build.</w:t>
+      </w:r>
+    </w:p>
+    <w:p>
+      <w:pPr>
+        <w:pStyle w:val="ListParagraph"/>
+        <w:numPr>
+          <w:ilvl w:val="0"/>
+          <w:numId w:val="2"/>
+        </w:numPr>
+      </w:pPr>
+      <w:r>
+        <w:t>Added the Settings menu and functional volume settings. They are stored in the save file so are persistent.</w:t>
+      </w:r>
+    </w:p>
+    <w:p>
+      <w:pPr>
+        <w:pStyle w:val="ListParagraph"/>
+        <w:numPr>
+          <w:ilvl w:val="0"/>
+          <w:numId w:val="2"/>
+        </w:numPr>
+      </w:pPr>
+      <w:r>
+        <w:t>Removed the Load button on the Start menu. Loading is now automatic if a save file exists. Players can reset their game in the Settings menu to remove their save file and start over.</w:t>
+      </w:r>
+    </w:p>
+    <w:p>
+      <w:pPr>
+        <w:pStyle w:val="ListParagraph"/>
+        <w:numPr>
+          <w:ilvl w:val="0"/>
+          <w:numId w:val="2"/>
+        </w:numPr>
+      </w:pPr>
+      <w:r>
+        <w:t>Further fixed the memory leak issue. It should be completely gone now.</w:t>
+      </w:r>
+    </w:p>
+    <w:p>
+      <w:pPr>
+        <w:pStyle w:val="ListParagraph"/>
+        <w:numPr>
+          <w:ilvl w:val="0"/>
+          <w:numId w:val="2"/>
+        </w:numPr>
+      </w:pPr>
+      <w:r>
+        <w:t>Gave QuestPool quests an instance ID. It's not a great ID implementation, but it will do for now.</w:t>
+      </w:r>
+    </w:p>
+    <w:p/>
+    <w:p>
+      <w:pPr>
+        <w:rPr>
+          <w:b/>
+          <w:bCs/>
+        </w:rPr>
+      </w:pPr>
+      <w:r>
+        <w:rPr>
+          <w:b/>
+          <w:bCs/>
+        </w:rPr>
+        <w:t>0.0.</w:t>
+      </w:r>
+      <w:r>
+        <w:rPr>
+          <w:b/>
+          <w:bCs/>
+        </w:rPr>
+        <w:t>2</w:t>
+      </w:r>
+      <w:r>
+        <w:rPr>
+          <w:b/>
+          <w:bCs/>
+        </w:rPr>
+        <w:t>.</w:t>
+      </w:r>
+      <w:r>
+        <w:rPr>
+          <w:b/>
+          <w:bCs/>
+        </w:rPr>
+        <w:t>2 (08/</w:t>
+      </w:r>
+      <w:r>
+        <w:rPr>
+          <w:b/>
+          <w:bCs/>
+        </w:rPr>
+        <w:t>0</w:t>
+      </w:r>
+      <w:r>
+        <w:rPr>
+          <w:b/>
+          <w:bCs/>
+        </w:rPr>
+        <w:t>6/20)</w:t>
+      </w:r>
+    </w:p>
+    <w:p>
+      <w:pPr>
+        <w:pStyle w:val="ListParagraph"/>
+        <w:numPr>
+          <w:ilvl w:val="0"/>
+          <w:numId w:val="2"/>
+        </w:numPr>
+      </w:pPr>
+      <w:r>
+        <w:t>Randomly generated Guild Member names are now a combination of a randomly selected prefix and suffix to create more variety. More name possibilities to be added in the future.</w:t>
+      </w:r>
+    </w:p>
+    <w:p>
+      <w:pPr>
+        <w:pStyle w:val="ListParagraph"/>
+        <w:numPr>
+          <w:ilvl w:val="0"/>
+          <w:numId w:val="2"/>
+        </w:numPr>
+      </w:pPr>
+      <w:r>
+        <w:lastRenderedPageBreak/>
+        <w:t>Menus now deactivate when they are closed, which should improve performance.</w:t>
+      </w:r>
+    </w:p>
+    <w:p>
+      <w:pPr>
+        <w:pStyle w:val="ListParagraph"/>
+        <w:numPr>
+          <w:ilvl w:val="0"/>
+          <w:numId w:val="2"/>
+        </w:numPr>
+      </w:pPr>
+      <w:r>
+        <w:t>Guild Member avatars are now displayed in the Guild Members menu and when selecting an Adventurer for a Quest.</w:t>
+      </w:r>
+    </w:p>
+    <w:p/>
+    <w:p>
+      <w:pPr>
+        <w:rPr>
+          <w:b/>
+          <w:bCs/>
+        </w:rPr>
+      </w:pPr>
+      <w:r>
+        <w:rPr>
+          <w:b/>
+          <w:bCs/>
+        </w:rPr>
+        <w:t>0.0.</w:t>
+      </w:r>
+      <w:r>
+        <w:rPr>
+          <w:b/>
+          <w:bCs/>
+        </w:rPr>
+        <w:t>2</w:t>
+      </w:r>
+      <w:r>
+        <w:rPr>
+          <w:b/>
+          <w:bCs/>
+        </w:rPr>
+        <w:t>.</w:t>
+      </w:r>
+      <w:r>
+        <w:rPr>
+          <w:b/>
+          <w:bCs/>
+        </w:rPr>
+        <w:t>1b2</w:t>
+      </w:r>
+      <w:r>
+        <w:rPr>
+          <w:b/>
+          <w:bCs/>
+        </w:rPr>
+        <w:t xml:space="preserve"> (08/</w:t>
+      </w:r>
+      <w:r>
+        <w:rPr>
+          <w:b/>
+          <w:bCs/>
+        </w:rPr>
+        <w:t>05</w:t>
+      </w:r>
+      <w:r>
+        <w:rPr>
+          <w:b/>
+          <w:bCs/>
+        </w:rPr>
+        <w:t>/20)</w:t>
+      </w:r>
+    </w:p>
+    <w:p>
+      <w:pPr>
+        <w:pStyle w:val="ListParagraph"/>
+        <w:numPr>
+          <w:ilvl w:val="0"/>
+          <w:numId w:val="2"/>
+        </w:numPr>
+      </w:pPr>
+      <w:r>
+        <w:t>Fixed an Android resource loading issue that prevented the Hero's avatar from appearing after loading a saved game.</w:t>
+      </w:r>
+    </w:p>
+    <w:p>
+      <w:pPr>
+        <w:pStyle w:val="ListParagraph"/>
+        <w:numPr>
+          <w:ilvl w:val="0"/>
+          <w:numId w:val="2"/>
+        </w:numPr>
+      </w:pPr>
+      <w:r>
+        <w:t>Fixed a null reference error when loading a Guild Member with no avatar.</w:t>
+      </w:r>
+    </w:p>
+    <w:p/>
+    <w:p>
+      <w:pPr>
+        <w:rPr>
+          <w:b/>
+          <w:bCs/>
+        </w:rPr>
+      </w:pPr>
+      <w:r>
+        <w:rPr>
+          <w:b/>
+          <w:bCs/>
+        </w:rPr>
+        <w:t>0.0.</w:t>
+      </w:r>
+      <w:r>
+        <w:rPr>
+          <w:b/>
+          <w:bCs/>
+        </w:rPr>
+        <w:t>2</w:t>
+      </w:r>
+      <w:r>
+        <w:rPr>
+          <w:b/>
+          <w:bCs/>
+        </w:rPr>
+        <w:t>.</w:t>
+      </w:r>
+      <w:r>
+        <w:rPr>
+          <w:b/>
+          <w:bCs/>
+        </w:rPr>
+        <w:t>1b</w:t>
+      </w:r>
+      <w:r>
+        <w:rPr>
+          <w:b/>
+          <w:bCs/>
+        </w:rPr>
+        <w:t xml:space="preserve"> (08/</w:t>
+      </w:r>
+      <w:r>
+        <w:rPr>
+          <w:b/>
+          <w:bCs/>
+        </w:rPr>
+        <w:t>05</w:t>
+      </w:r>
+      <w:r>
+        <w:rPr>
+          <w:b/>
+          <w:bCs/>
+        </w:rPr>
+        <w:t>/20)</w:t>
+      </w:r>
+    </w:p>
+    <w:p>
+      <w:pPr>
+        <w:pStyle w:val="ListParagraph"/>
+        <w:numPr>
+          <w:ilvl w:val="0"/>
+          <w:numId w:val="2"/>
+        </w:numPr>
+      </w:pPr>
+      <w:r>
+        <w:t>Fixed a critical memory leak that caused a crash while loading active quests.</w:t>
+      </w:r>
+    </w:p>
+    <w:p>
+      <w:pPr>
+        <w:pStyle w:val="ListParagraph"/>
+        <w:numPr>
+          <w:ilvl w:val="0"/>
+          <w:numId w:val="2"/>
+        </w:numPr>
+      </w:pPr>
+      <w:r>
+        <w:t>Fixed some UI scaling issues.</w:t>
+      </w:r>
+    </w:p>
+    <w:p/>
+    <w:p>
+      <w:pPr>
+        <w:rPr>
+          <w:b/>
+          <w:bCs/>
+        </w:rPr>
+      </w:pPr>
+      <w:r>
+        <w:rPr>
+          <w:b/>
+          <w:bCs/>
+        </w:rPr>
+        <w:t>0.0.</w:t>
+      </w:r>
+      <w:r>
+        <w:rPr>
+          <w:b/>
+          <w:bCs/>
+        </w:rPr>
+        <w:t>2</w:t>
+      </w:r>
+      <w:r>
+        <w:rPr>
+          <w:b/>
+          <w:bCs/>
+        </w:rPr>
+        <w:t>.</w:t>
+      </w:r>
+      <w:r>
+        <w:rPr>
+          <w:b/>
+          <w:bCs/>
+        </w:rPr>
+        <w:t>1</w:t>
+      </w:r>
+      <w:r>
+        <w:rPr>
+          <w:b/>
+          <w:bCs/>
+        </w:rPr>
+        <w:t xml:space="preserve"> (08/</w:t>
+      </w:r>
+      <w:r>
+        <w:rPr>
+          <w:b/>
+          <w:bCs/>
+        </w:rPr>
+        <w:t>05</w:t>
+      </w:r>
+      <w:r>
+        <w:rPr>
+          <w:b/>
+          <w:bCs/>
+        </w:rPr>
+        <w:t>/20)</w:t>
+      </w:r>
+    </w:p>
+    <w:p>
+      <w:pPr>
+        <w:pStyle w:val="ListParagraph"/>
+        <w:numPr>
+          <w:ilvl w:val="0"/>
+          <w:numId w:val="2"/>
+        </w:numPr>
+      </w:pPr>
+      <w:r>
+        <w:t>The game now saves and persists after closing. Reopening will continue existing quests and reload existing guild information.</w:t>
+      </w:r>
+    </w:p>
+    <w:p>
+      <w:pPr>
+        <w:pStyle w:val="ListParagraph"/>
+        <w:numPr>
+          <w:ilvl w:val="0"/>
+          <w:numId w:val="2"/>
+        </w:numPr>
+      </w:pPr>
+      <w:r>
+        <w:t>Guild Renown has been added as a currency. This will be used to determine when new peasants join the guild.</w:t>
+      </w:r>
+    </w:p>
+    <w:p>
+      <w:pPr>
+        <w:pStyle w:val="ListParagraph"/>
+        <w:numPr>
+          <w:ilvl w:val="0"/>
+          <w:numId w:val="2"/>
+        </w:numPr>
+      </w:pPr>
+      <w:r>
+        <w:t>Some new quests have been added.</w:t>
+      </w:r>
+    </w:p>
+    <w:p/>
+    <w:p>
+      <w:pPr>
+        <w:rPr>
+          <w:b/>
+          <w:bCs/>
+        </w:rPr>
+      </w:pPr>
+      <w:r>
+        <w:rPr>
+          <w:b/>
+          <w:bCs/>
+        </w:rPr>
+        <w:t>0.0.</w:t>
+      </w:r>
+      <w:r>
+        <w:rPr>
+          <w:b/>
+          <w:bCs/>
+        </w:rPr>
+        <w:t>2</w:t>
+      </w:r>
+      <w:r>
+        <w:rPr>
+          <w:b/>
+          <w:bCs/>
+        </w:rPr>
+        <w:t>.</w:t>
+      </w:r>
+      <w:r>
+        <w:rPr>
+          <w:b/>
+          <w:bCs/>
+        </w:rPr>
+        <w:t>0</w:t>
+      </w:r>
+      <w:r>
+        <w:rPr>
+          <w:b/>
+          <w:bCs/>
+        </w:rPr>
+        <w:t xml:space="preserve"> (0</w:t>
+      </w:r>
+      <w:r>
+        <w:rPr>
+          <w:b/>
+          <w:bCs/>
+        </w:rPr>
+        <w:t>7</w:t>
+      </w:r>
+      <w:r>
+        <w:rPr>
+          <w:b/>
+          <w:bCs/>
+        </w:rPr>
+        <w:t>/</w:t>
+      </w:r>
+      <w:r>
+        <w:rPr>
+          <w:b/>
+          <w:bCs/>
+        </w:rPr>
+        <w:t>24</w:t>
+      </w:r>
+      <w:r>
+        <w:rPr>
+          <w:b/>
+          <w:bCs/>
+        </w:rPr>
+        <w:t>/20)</w:t>
+      </w:r>
+    </w:p>
+    <w:p>
+      <w:pPr>
+        <w:pStyle w:val="ListParagraph"/>
+        <w:numPr>
+          <w:ilvl w:val="0"/>
+          <w:numId w:val="2"/>
+        </w:numPr>
+      </w:pPr>
+      <w:r>
+        <w:t>The basic game loop is now functional. Quests can be started and incidents occur every 10 seconds until the quest ends. However, there is no quest ending yet (no message, no reward, etc.).</w:t>
+      </w:r>
+    </w:p>
+    <w:p>
+      <w:pPr>
+        <w:pStyle w:val="ListParagraph"/>
+        <w:numPr>
+          <w:ilvl w:val="0"/>
+          <w:numId w:val="2"/>
+        </w:numPr>
+      </w:pPr>
+      <w:r>
+        <w:t>Many objects have been conformed to prefabs which should make the game a little more streamlined and easier to develop/debug and extend with new features.</w:t>
+      </w:r>
+    </w:p>
+    <w:p>
+      <w:pPr>
+        <w:pStyle w:val="ListParagraph"/>
+        <w:numPr>
+          <w:ilvl w:val="0"/>
+          <w:numId w:val="2"/>
+        </w:numPr>
+      </w:pPr>
+      <w:r>
+        <w:t>Removed the UI Scaling Test Scene. It is no longer needed.</w:t>
+      </w:r>
+    </w:p>
+    <w:p/>
+    <w:p>
+      <w:pPr>
+        <w:rPr>
+          <w:b/>
+          <w:bCs/>
+        </w:rPr>
+      </w:pPr>
+      <w:r>
+        <w:rPr>
+          <w:b/>
+          <w:bCs/>
+        </w:rPr>
+        <w:t>0.0.</w:t>
+      </w:r>
+      <w:r>
+        <w:rPr>
+          <w:b/>
+          <w:bCs/>
+        </w:rPr>
+        <w:t>1</w:t>
+      </w:r>
+      <w:r>
+        <w:rPr>
+          <w:b/>
+          <w:bCs/>
+        </w:rPr>
+        <w:t>.</w:t>
+      </w:r>
+      <w:r>
+        <w:rPr>
+          <w:b/>
+          <w:bCs/>
+        </w:rPr>
+        <w:t>7</w:t>
+      </w:r>
+      <w:r>
+        <w:rPr>
+          <w:b/>
+          <w:bCs/>
+        </w:rPr>
+        <w:t xml:space="preserve"> (0</w:t>
+      </w:r>
+      <w:r>
+        <w:rPr>
+          <w:b/>
+          <w:bCs/>
+        </w:rPr>
+        <w:t>7</w:t>
+      </w:r>
+      <w:r>
+        <w:rPr>
+          <w:b/>
+          <w:bCs/>
+        </w:rPr>
+        <w:t>/</w:t>
+      </w:r>
+      <w:r>
+        <w:rPr>
+          <w:b/>
+          <w:bCs/>
+        </w:rPr>
+        <w:t>03</w:t>
+      </w:r>
+      <w:r>
+        <w:rPr>
+          <w:b/>
+          <w:bCs/>
+        </w:rPr>
+        <w:t>/20)</w:t>
+      </w:r>
+    </w:p>
+    <w:p>
+      <w:pPr>
+        <w:pStyle w:val="ListParagraph"/>
+        <w:numPr>
+          <w:ilvl w:val="0"/>
+          <w:numId w:val="2"/>
+        </w:numPr>
+      </w:pPr>
+      <w:r>
+        <w:t>Fully converted all menus to a new scaling setting. This should keep the appearance consistent across most popular devices.</w:t>
+      </w:r>
+    </w:p>
+    <w:p>
+      <w:pPr>
+        <w:pStyle w:val="ListParagraph"/>
+        <w:numPr>
+          <w:ilvl w:val="0"/>
+          <w:numId w:val="2"/>
+        </w:numPr>
+      </w:pPr>
+      <w:r>
+        <w:t>QuestManager now pulls 5 random quests at Start and displays them in the Start Quest menu. They are still not functional, however.</w:t>
+      </w:r>
+    </w:p>
+    <w:p/>
+    <w:p>
+      <w:pPr>
+        <w:rPr>
+          <w:b/>
+          <w:bCs/>
+        </w:rPr>
+      </w:pPr>
+      <w:r>
+        <w:rPr>
+          <w:b/>
+          <w:bCs/>
+        </w:rPr>
+        <w:lastRenderedPageBreak/>
+        <w:t>0.0.</w:t>
+      </w:r>
+      <w:r>
+        <w:rPr>
+          <w:b/>
+          <w:bCs/>
+        </w:rPr>
+        <w:t>1</w:t>
+      </w:r>
+      <w:r>
+        <w:rPr>
+          <w:b/>
+          <w:bCs/>
+        </w:rPr>
+        <w:t>.</w:t>
+      </w:r>
+      <w:r>
+        <w:rPr>
+          <w:b/>
+          <w:bCs/>
+        </w:rPr>
+        <w:t>6</w:t>
+      </w:r>
+      <w:r>
+        <w:rPr>
+          <w:b/>
+          <w:bCs/>
+        </w:rPr>
+        <w:t xml:space="preserve"> (0</w:t>
+      </w:r>
+      <w:r>
+        <w:rPr>
+          <w:b/>
+          <w:bCs/>
+        </w:rPr>
+        <w:t>6</w:t>
+      </w:r>
+      <w:r>
+        <w:rPr>
+          <w:b/>
+          <w:bCs/>
+        </w:rPr>
+        <w:t>/</w:t>
+      </w:r>
+      <w:r>
+        <w:rPr>
+          <w:b/>
+          <w:bCs/>
+        </w:rPr>
+        <w:t>21</w:t>
+      </w:r>
+      <w:r>
+        <w:rPr>
+          <w:b/>
+          <w:bCs/>
+        </w:rPr>
+        <w:t>/20)</w:t>
+      </w:r>
+    </w:p>
+    <w:p>
+      <w:pPr>
+        <w:pStyle w:val="ListParagraph"/>
+        <w:numPr>
+          <w:ilvl w:val="0"/>
+          <w:numId w:val="2"/>
+        </w:numPr>
+      </w:pPr>
+      <w:r>
+        <w:t>Converted the ManagePeople and AvailableQuests menus to the new scalable style. The Quests menu is bypassed until it is also converted.</w:t>
+      </w:r>
+    </w:p>
+    <w:p>
+      <w:pPr>
+        <w:pStyle w:val="ListParagraph"/>
+        <w:numPr>
+          <w:ilvl w:val="0"/>
+          <w:numId w:val="2"/>
+        </w:numPr>
+      </w:pPr>
+      <w:r>
+        <w:t>Updated the Change Log layout to better support the Scroll View.</w:t>
+      </w:r>
+    </w:p>
+    <w:p/>
+    <w:p>
+      <w:pPr>
+        <w:rPr>
+          <w:b/>
+          <w:bCs/>
+        </w:rPr>
+      </w:pPr>
+      <w:r>
+        <w:rPr>
+          <w:b/>
+          <w:bCs/>
+        </w:rPr>
+        <w:t>0.0.</w:t>
+      </w:r>
+      <w:r>
+        <w:rPr>
+          <w:b/>
+          <w:bCs/>
+        </w:rPr>
+        <w:t>1</w:t>
+      </w:r>
+      <w:r>
+        <w:rPr>
+          <w:b/>
+          <w:bCs/>
+        </w:rPr>
+        <w:t>.</w:t>
+      </w:r>
+      <w:r>
+        <w:rPr>
+          <w:b/>
+          <w:bCs/>
+        </w:rPr>
+        <w:t>5 (06/21/20)</w:t>
+      </w:r>
+    </w:p>
+    <w:p>
+      <w:pPr>
+        <w:pStyle w:val="ListParagraph"/>
+        <w:numPr>
+          <w:ilvl w:val="0"/>
+          <w:numId w:val="2"/>
+        </w:numPr>
+      </w:pPr>
+      <w:r>
+        <w:t>Converted most menus to the scalable menu style. Three menus still left to be converted: ManagePeople, Quests, and AvailableQuests.</w:t>
+      </w:r>
+    </w:p>
+    <w:p/>
+    <w:p>
+      <w:pPr>
+        <w:rPr>
+          <w:b/>
+          <w:bCs/>
+        </w:rPr>
+      </w:pPr>
+      <w:r>
+        <w:rPr>
+          <w:b/>
+          <w:bCs/>
+        </w:rPr>
+        <w:t>0.0.</w:t>
+      </w:r>
+      <w:r>
+        <w:rPr>
+          <w:b/>
+          <w:bCs/>
+        </w:rPr>
+        <w:t>1</w:t>
+      </w:r>
+      <w:r>
+        <w:rPr>
+          <w:b/>
+          <w:bCs/>
+        </w:rPr>
+        <w:t>.</w:t>
+      </w:r>
+      <w:r>
+        <w:rPr>
+          <w:b/>
+          <w:bCs/>
+        </w:rPr>
         <w:t>4</w:t>
       </w:r>
       <w:r>
@@ -2513,14 +4065,35 @@
           <w:b/>
           <w:bCs/>
         </w:rPr>
-        <w:t>.</w:t>
-      </w:r>
-      <w:r>
-        <w:rPr>
-          <w:b/>
-          <w:bCs/>
-        </w:rPr>
-        <w:t>0 (08/12/20)</w:t>
+        <w:t xml:space="preserve"> (0</w:t>
+      </w:r>
+      <w:r>
+        <w:rPr>
+          <w:b/>
+          <w:bCs/>
+        </w:rPr>
+        <w:t>6</w:t>
+      </w:r>
+      <w:r>
+        <w:rPr>
+          <w:b/>
+          <w:bCs/>
+        </w:rPr>
+        <w:t>/</w:t>
+      </w:r>
+      <w:r>
+        <w:rPr>
+          <w:b/>
+          <w:bCs/>
+        </w:rPr>
+        <w:t>21</w:t>
+      </w:r>
+      <w:r>
+        <w:rPr>
+          <w:b/>
+          <w:bCs/>
+        </w:rPr>
+        <w:t>/20)</w:t>
       </w:r>
     </w:p>
     <w:p>
@@ -2532,1464 +4105,6 @@
         </w:numPr>
       </w:pPr>
       <w:r>
-        <w:t>GuildMembers now level up.</w:t>
-      </w:r>
-    </w:p>
-    <w:p>
-      <w:pPr>
-        <w:pStyle w:val="ListParagraph"/>
-        <w:numPr>
-          <w:ilvl w:val="0"/>
-          <w:numId w:val="2"/>
-        </w:numPr>
-      </w:pPr>
-      <w:r>
-        <w:t>Added in-game notifications when Quests finish and GuildMembers level up or join.</w:t>
-      </w:r>
-    </w:p>
-    <w:p>
-      <w:pPr>
-        <w:pStyle w:val="ListParagraph"/>
-        <w:numPr>
-          <w:ilvl w:val="0"/>
-          <w:numId w:val="2"/>
-        </w:numPr>
-      </w:pPr>
-      <w:r>
-        <w:lastRenderedPageBreak/>
-        <w:t>Added the option of creating a biography for the Hero on the Hero menu.</w:t>
-      </w:r>
-    </w:p>
-    <w:p>
-      <w:pPr>
-        <w:pStyle w:val="ListParagraph"/>
-        <w:numPr>
-          <w:ilvl w:val="0"/>
-          <w:numId w:val="2"/>
-        </w:numPr>
-      </w:pPr>
-      <w:r>
-        <w:t xml:space="preserve"> Some bug fixes.</w:t>
-      </w:r>
-    </w:p>
-    <w:p/>
-    <w:p>
-      <w:pPr>
-        <w:rPr>
-          <w:b/>
-          <w:bCs/>
-        </w:rPr>
-      </w:pPr>
-      <w:r>
-        <w:rPr>
-          <w:b/>
-          <w:bCs/>
-        </w:rPr>
-        <w:t>0.0.</w:t>
-      </w:r>
-      <w:r>
-        <w:rPr>
-          <w:b/>
-          <w:bCs/>
-        </w:rPr>
-        <w:t>3</w:t>
-      </w:r>
-      <w:r>
-        <w:rPr>
-          <w:b/>
-          <w:bCs/>
-        </w:rPr>
-        <w:t>.</w:t>
-      </w:r>
-      <w:r>
-        <w:rPr>
-          <w:b/>
-          <w:bCs/>
-        </w:rPr>
-        <w:t>6b (08/10/20)</w:t>
-      </w:r>
-    </w:p>
-    <w:p>
-      <w:pPr>
-        <w:pStyle w:val="ListParagraph"/>
-        <w:numPr>
-          <w:ilvl w:val="0"/>
-          <w:numId w:val="2"/>
-        </w:numPr>
-      </w:pPr>
-      <w:r>
-        <w:t>Small fix to quest failures when the app is closed: additional incidents no longer occur after the quest has failed.</w:t>
-      </w:r>
-    </w:p>
-    <w:p/>
-    <w:p>
-      <w:pPr>
-        <w:rPr>
-          <w:b/>
-          <w:bCs/>
-        </w:rPr>
-      </w:pPr>
-      <w:r>
-        <w:rPr>
-          <w:b/>
-          <w:bCs/>
-        </w:rPr>
-        <w:t>0.0.</w:t>
-      </w:r>
-      <w:r>
-        <w:rPr>
-          <w:b/>
-          <w:bCs/>
-        </w:rPr>
-        <w:t>3</w:t>
-      </w:r>
-      <w:r>
-        <w:rPr>
-          <w:b/>
-          <w:bCs/>
-        </w:rPr>
-        <w:t>.</w:t>
-      </w:r>
-      <w:r>
-        <w:rPr>
-          <w:b/>
-          <w:bCs/>
-        </w:rPr>
-        <w:t>6 (08/16/20)</w:t>
-      </w:r>
-    </w:p>
-    <w:p>
-      <w:pPr>
-        <w:pStyle w:val="ListParagraph"/>
-        <w:numPr>
-          <w:ilvl w:val="0"/>
-          <w:numId w:val="2"/>
-        </w:numPr>
-      </w:pPr>
-      <w:r>
-        <w:t>Added new quests and incidents.</w:t>
-      </w:r>
-    </w:p>
-    <w:p>
-      <w:pPr>
-        <w:pStyle w:val="ListParagraph"/>
-        <w:numPr>
-          <w:ilvl w:val="0"/>
-          <w:numId w:val="2"/>
-        </w:numPr>
-      </w:pPr>
-      <w:r>
-        <w:t>Added placeholders for upcoming GuildMember stats.</w:t>
-      </w:r>
-    </w:p>
-    <w:p>
-      <w:pPr>
-        <w:pStyle w:val="ListParagraph"/>
-        <w:numPr>
-          <w:ilvl w:val="0"/>
-          <w:numId w:val="2"/>
-        </w:numPr>
-      </w:pPr>
-      <w:r>
-        <w:t>Quests can now fail if the GuildMember's health drops to 0. They must return to the Guildhall and wait for their health to recover above 0 before starting another quest.</w:t>
-      </w:r>
-    </w:p>
-    <w:p>
-      <w:pPr>
-        <w:pStyle w:val="ListParagraph"/>
-        <w:numPr>
-          <w:ilvl w:val="0"/>
-          <w:numId w:val="2"/>
-        </w:numPr>
-      </w:pPr>
-      <w:r>
-        <w:t>Health is now displayed when viewing GuildMembers.</w:t>
-      </w:r>
-    </w:p>
-    <w:p>
-      <w:pPr>
-        <w:pStyle w:val="ListParagraph"/>
-        <w:numPr>
-          <w:ilvl w:val="0"/>
-          <w:numId w:val="2"/>
-        </w:numPr>
-      </w:pPr>
-      <w:r>
-        <w:t>Fixed some minor scaling issues with tablet-sized displays.</w:t>
-      </w:r>
-    </w:p>
-    <w:p/>
-    <w:p>
-      <w:pPr>
-        <w:rPr>
-          <w:b/>
-          <w:bCs/>
-        </w:rPr>
-      </w:pPr>
-      <w:r>
-        <w:rPr>
-          <w:b/>
-          <w:bCs/>
-        </w:rPr>
-        <w:t>0.0.</w:t>
-      </w:r>
-      <w:r>
-        <w:rPr>
-          <w:b/>
-          <w:bCs/>
-        </w:rPr>
-        <w:t>3</w:t>
-      </w:r>
-      <w:r>
-        <w:rPr>
-          <w:b/>
-          <w:bCs/>
-        </w:rPr>
-        <w:t>.</w:t>
-      </w:r>
-      <w:r>
-        <w:rPr>
-          <w:b/>
-          <w:bCs/>
-        </w:rPr>
-        <w:t>5 (08/10/20)</w:t>
-      </w:r>
-    </w:p>
-    <w:p>
-      <w:pPr>
-        <w:pStyle w:val="ListParagraph"/>
-        <w:numPr>
-          <w:ilvl w:val="0"/>
-          <w:numId w:val="2"/>
-        </w:numPr>
-      </w:pPr>
-      <w:r>
-        <w:t>Added GuildMember health recovery while the game is closed.</w:t>
-      </w:r>
-    </w:p>
-    <w:p>
-      <w:pPr>
-        <w:pStyle w:val="ListParagraph"/>
-        <w:numPr>
-          <w:ilvl w:val="0"/>
-          <w:numId w:val="2"/>
-        </w:numPr>
-      </w:pPr>
-      <w:r>
-        <w:t>Fixed a bug that prevented GuildMember health from properly loading after quitting and reopening the game.</w:t>
-      </w:r>
-    </w:p>
-    <w:p>
-      <w:pPr>
-        <w:pStyle w:val="ListParagraph"/>
-        <w:numPr>
-          <w:ilvl w:val="0"/>
-          <w:numId w:val="2"/>
-        </w:numPr>
-      </w:pPr>
-      <w:r>
-        <w:t>Fixed a bug that prevented button click SFX from being affected by sound settings.</w:t>
-      </w:r>
-    </w:p>
-    <w:p>
-      <w:pPr>
-        <w:pStyle w:val="ListParagraph"/>
-        <w:numPr>
-          <w:ilvl w:val="0"/>
-          <w:numId w:val="2"/>
-        </w:numPr>
-      </w:pPr>
-      <w:r>
-        <w:t>Menus no longer deactivate when closed. Leaving them active seems to be more performant than deactivating/reactivating on demand.</w:t>
-      </w:r>
-    </w:p>
-    <w:p>
-      <w:pPr>
-        <w:pStyle w:val="ListParagraph"/>
-        <w:numPr>
-          <w:ilvl w:val="0"/>
-          <w:numId w:val="2"/>
-        </w:numPr>
-      </w:pPr>
-      <w:r>
-        <w:t>Incorporated the menu transition SFX into the animation so that they are synced.</w:t>
-      </w:r>
-    </w:p>
-    <w:p>
-      <w:pPr>
-        <w:pStyle w:val="ListParagraph"/>
-        <w:numPr>
-          <w:ilvl w:val="0"/>
-          <w:numId w:val="2"/>
-        </w:numPr>
-      </w:pPr>
-      <w:r>
-        <w:t>Some minor graphical fixes.</w:t>
-      </w:r>
-    </w:p>
-    <w:p/>
-    <w:p>
-      <w:pPr>
-        <w:rPr>
-          <w:b/>
-          <w:bCs/>
-        </w:rPr>
-      </w:pPr>
-      <w:r>
-        <w:rPr>
-          <w:b/>
-          <w:bCs/>
-        </w:rPr>
-        <w:t>0.0.</w:t>
-      </w:r>
-      <w:r>
-        <w:rPr>
-          <w:b/>
-          <w:bCs/>
-        </w:rPr>
-        <w:t>3</w:t>
-      </w:r>
-      <w:r>
-        <w:rPr>
-          <w:b/>
-          <w:bCs/>
-        </w:rPr>
-        <w:t>.</w:t>
-      </w:r>
-      <w:r>
-        <w:rPr>
-          <w:b/>
-          <w:bCs/>
-        </w:rPr>
-        <w:t>4 (08/09/20)</w:t>
-      </w:r>
-    </w:p>
-    <w:p>
-      <w:pPr>
-        <w:pStyle w:val="ListParagraph"/>
-        <w:numPr>
-          <w:ilvl w:val="0"/>
-          <w:numId w:val="2"/>
-        </w:numPr>
-      </w:pPr>
-      <w:r>
-        <w:t>Fixed a bug that caused GuildMembers to not recover if their Hitpoints reached 0.</w:t>
-      </w:r>
-    </w:p>
-    <w:p/>
-    <w:p>
-      <w:pPr>
-        <w:rPr>
-          <w:b/>
-          <w:bCs/>
-        </w:rPr>
-      </w:pPr>
-      <w:r>
-        <w:rPr>
-          <w:b/>
-          <w:bCs/>
-        </w:rPr>
-        <w:t>0.0.</w:t>
-      </w:r>
-      <w:r>
-        <w:rPr>
-          <w:b/>
-          <w:bCs/>
-        </w:rPr>
-        <w:t>3</w:t>
-      </w:r>
-      <w:r>
-        <w:rPr>
-          <w:b/>
-          <w:bCs/>
-        </w:rPr>
-        <w:t>.</w:t>
-      </w:r>
-      <w:r>
-        <w:rPr>
-          <w:b/>
-          <w:bCs/>
-        </w:rPr>
-        <w:t>3 (08/09/20)</w:t>
-      </w:r>
-    </w:p>
-    <w:p>
-      <w:pPr>
-        <w:pStyle w:val="ListParagraph"/>
-        <w:numPr>
-          <w:ilvl w:val="0"/>
-          <w:numId w:val="2"/>
-        </w:numPr>
-      </w:pPr>
-      <w:r>
-        <w:t>Incidents now have positive, negative or neutral results. These affect resources, experience and GuildMember hitpoints.</w:t>
-      </w:r>
-    </w:p>
-    <w:p>
-      <w:pPr>
-        <w:pStyle w:val="ListParagraph"/>
-        <w:numPr>
-          <w:ilvl w:val="0"/>
-          <w:numId w:val="2"/>
-        </w:numPr>
-      </w:pPr>
-      <w:r>
-        <w:t>GuildMembers now become Incapacitated if their hitpoints are at 0. Hitpoints regenerate over time when not on a quest.</w:t>
-      </w:r>
-    </w:p>
-    <w:p>
-      <w:pPr>
-        <w:pStyle w:val="ListParagraph"/>
-        <w:numPr>
-          <w:ilvl w:val="0"/>
-          <w:numId w:val="2"/>
-        </w:numPr>
-      </w:pPr>
-      <w:r>
-        <w:t>Streamlined the Quest-starting process and reworked the appearance of the quest information and Quest Journals.</w:t>
-      </w:r>
-    </w:p>
-    <w:p/>
-    <w:p>
-      <w:pPr>
-        <w:rPr>
-          <w:b/>
-          <w:bCs/>
-        </w:rPr>
-      </w:pPr>
-      <w:r>
-        <w:rPr>
-          <w:b/>
-          <w:bCs/>
-        </w:rPr>
-        <w:t>0.0.</w:t>
-      </w:r>
-      <w:r>
-        <w:rPr>
-          <w:b/>
-          <w:bCs/>
-        </w:rPr>
-        <w:t>3</w:t>
-      </w:r>
-      <w:r>
-        <w:rPr>
-          <w:b/>
-          <w:bCs/>
-        </w:rPr>
-        <w:t>.</w:t>
-      </w:r>
-      <w:r>
-        <w:rPr>
-          <w:b/>
-          <w:bCs/>
-        </w:rPr>
-        <w:t>2 (08/08/20)</w:t>
-      </w:r>
-    </w:p>
-    <w:p>
-      <w:pPr>
-        <w:pStyle w:val="ListParagraph"/>
-        <w:numPr>
-          <w:ilvl w:val="0"/>
-          <w:numId w:val="2"/>
-        </w:numPr>
-      </w:pPr>
-      <w:r>
-        <w:t>Fixed the QuestData not finding the associated GuildMember after loading a game.</w:t>
-      </w:r>
-    </w:p>
-    <w:p>
-      <w:pPr>
-        <w:pStyle w:val="ListParagraph"/>
-        <w:numPr>
-          <w:ilvl w:val="0"/>
-          <w:numId w:val="2"/>
-        </w:numPr>
-      </w:pPr>
-      <w:r>
-        <w:t>Further updated all GuildMember data referencs to IDs to avoid redundancies.</w:t>
-      </w:r>
-    </w:p>
-    <w:p>
-      <w:pPr>
-        <w:pStyle w:val="ListParagraph"/>
-        <w:numPr>
-          <w:ilvl w:val="0"/>
-          <w:numId w:val="2"/>
-        </w:numPr>
-      </w:pPr>
-      <w:r>
-        <w:t>Lots of code refactoring.</w:t>
-      </w:r>
-    </w:p>
-    <w:p/>
-    <w:p>
-      <w:pPr>
-        <w:rPr>
-          <w:b/>
-          <w:bCs/>
-        </w:rPr>
-      </w:pPr>
-      <w:r>
-        <w:rPr>
-          <w:b/>
-          <w:bCs/>
-        </w:rPr>
-        <w:t>0.0.</w:t>
-      </w:r>
-      <w:r>
-        <w:rPr>
-          <w:b/>
-          <w:bCs/>
-        </w:rPr>
-        <w:t>3</w:t>
-      </w:r>
-      <w:r>
-        <w:rPr>
-          <w:b/>
-          <w:bCs/>
-        </w:rPr>
-        <w:t>.</w:t>
-      </w:r>
-      <w:r>
-        <w:rPr>
-          <w:b/>
-          <w:bCs/>
-        </w:rPr>
-        <w:t>1 (08/08/20)</w:t>
-      </w:r>
-    </w:p>
-    <w:p>
-      <w:pPr>
-        <w:pStyle w:val="ListParagraph"/>
-        <w:numPr>
-          <w:ilvl w:val="0"/>
-          <w:numId w:val="2"/>
-        </w:numPr>
-      </w:pPr>
-      <w:r>
-        <w:t>Changed the GuildMember reference in the QuestData to an ID to avoid redundant GuildMemberData objects.</w:t>
-      </w:r>
-    </w:p>
-    <w:p>
-      <w:pPr>
-        <w:pStyle w:val="ListParagraph"/>
-        <w:numPr>
-          <w:ilvl w:val="0"/>
-          <w:numId w:val="2"/>
-        </w:numPr>
-      </w:pPr>
-      <w:r>
-        <w:t>Corrected a bug where GuildMembers would not receive experience if the quest was completed while the game was closed.</w:t>
-      </w:r>
-    </w:p>
-    <w:p>
-      <w:pPr>
-        <w:pStyle w:val="ListParagraph"/>
-        <w:numPr>
-          <w:ilvl w:val="0"/>
-          <w:numId w:val="2"/>
-        </w:numPr>
-      </w:pPr>
-      <w:r>
-        <w:t>Removed the Start screen. Change Log is now accessible through the Settings menu.</w:t>
-      </w:r>
-    </w:p>
-    <w:p/>
-    <w:p>
-      <w:pPr>
-        <w:rPr>
-          <w:b/>
-          <w:bCs/>
-        </w:rPr>
-      </w:pPr>
-      <w:r>
-        <w:rPr>
-          <w:b/>
-          <w:bCs/>
-        </w:rPr>
-        <w:t>0.0.</w:t>
-      </w:r>
-      <w:r>
-        <w:rPr>
-          <w:b/>
-          <w:bCs/>
-        </w:rPr>
-        <w:t>3</w:t>
-      </w:r>
-      <w:r>
-        <w:rPr>
-          <w:b/>
-          <w:bCs/>
-        </w:rPr>
-        <w:t>.</w:t>
-      </w:r>
-      <w:r>
-        <w:rPr>
-          <w:b/>
-          <w:bCs/>
-        </w:rPr>
-        <w:t>0</w:t>
-      </w:r>
-      <w:r>
-        <w:rPr>
-          <w:b/>
-          <w:bCs/>
-        </w:rPr>
-        <w:t xml:space="preserve"> (08/</w:t>
-      </w:r>
-      <w:r>
-        <w:rPr>
-          <w:b/>
-          <w:bCs/>
-        </w:rPr>
-        <w:t>07</w:t>
-      </w:r>
-      <w:r>
-        <w:rPr>
-          <w:b/>
-          <w:bCs/>
-        </w:rPr>
-        <w:t>/20)</w:t>
-      </w:r>
-    </w:p>
-    <w:p>
-      <w:pPr>
-        <w:pStyle w:val="ListParagraph"/>
-        <w:numPr>
-          <w:ilvl w:val="0"/>
-          <w:numId w:val="2"/>
-        </w:numPr>
-      </w:pPr>
-      <w:r>
-        <w:t>NOTE: All save games should be reset to avoid errors in the new build.</w:t>
-      </w:r>
-    </w:p>
-    <w:p>
-      <w:pPr>
-        <w:pStyle w:val="ListParagraph"/>
-        <w:numPr>
-          <w:ilvl w:val="0"/>
-          <w:numId w:val="2"/>
-        </w:numPr>
-      </w:pPr>
-      <w:r>
-        <w:t>Added the Settings menu and functional volume settings. They are stored in the save file so are persistent.</w:t>
-      </w:r>
-    </w:p>
-    <w:p>
-      <w:pPr>
-        <w:pStyle w:val="ListParagraph"/>
-        <w:numPr>
-          <w:ilvl w:val="0"/>
-          <w:numId w:val="2"/>
-        </w:numPr>
-      </w:pPr>
-      <w:r>
-        <w:t>Removed the Load button on the Start menu. Loading is now automatic if a save file exists. Players can reset their game in the Settings menu to remove their save file and start over.</w:t>
-      </w:r>
-    </w:p>
-    <w:p>
-      <w:pPr>
-        <w:pStyle w:val="ListParagraph"/>
-        <w:numPr>
-          <w:ilvl w:val="0"/>
-          <w:numId w:val="2"/>
-        </w:numPr>
-      </w:pPr>
-      <w:r>
-        <w:t>Further fixed the memory leak issue. It should be completely gone now.</w:t>
-      </w:r>
-    </w:p>
-    <w:p>
-      <w:pPr>
-        <w:pStyle w:val="ListParagraph"/>
-        <w:numPr>
-          <w:ilvl w:val="0"/>
-          <w:numId w:val="2"/>
-        </w:numPr>
-      </w:pPr>
-      <w:r>
-        <w:t>Gave QuestPool quests an instance ID. It's not a great ID implementation, but it will do for now.</w:t>
-      </w:r>
-    </w:p>
-    <w:p/>
-    <w:p>
-      <w:pPr>
-        <w:rPr>
-          <w:b/>
-          <w:bCs/>
-        </w:rPr>
-      </w:pPr>
-      <w:r>
-        <w:rPr>
-          <w:b/>
-          <w:bCs/>
-        </w:rPr>
-        <w:t>0.0.</w:t>
-      </w:r>
-      <w:r>
-        <w:rPr>
-          <w:b/>
-          <w:bCs/>
-        </w:rPr>
-        <w:t>2</w:t>
-      </w:r>
-      <w:r>
-        <w:rPr>
-          <w:b/>
-          <w:bCs/>
-        </w:rPr>
-        <w:t>.</w:t>
-      </w:r>
-      <w:r>
-        <w:rPr>
-          <w:b/>
-          <w:bCs/>
-        </w:rPr>
-        <w:t>2 (08/</w:t>
-      </w:r>
-      <w:r>
-        <w:rPr>
-          <w:b/>
-          <w:bCs/>
-        </w:rPr>
-        <w:t>0</w:t>
-      </w:r>
-      <w:r>
-        <w:rPr>
-          <w:b/>
-          <w:bCs/>
-        </w:rPr>
-        <w:t>6/20)</w:t>
-      </w:r>
-    </w:p>
-    <w:p>
-      <w:pPr>
-        <w:pStyle w:val="ListParagraph"/>
-        <w:numPr>
-          <w:ilvl w:val="0"/>
-          <w:numId w:val="2"/>
-        </w:numPr>
-      </w:pPr>
-      <w:r>
-        <w:t>Randomly generated Guild Member names are now a combination of a randomly selected prefix and suffix to create more variety. More name possibilities to be added in the future.</w:t>
-      </w:r>
-    </w:p>
-    <w:p>
-      <w:pPr>
-        <w:pStyle w:val="ListParagraph"/>
-        <w:numPr>
-          <w:ilvl w:val="0"/>
-          <w:numId w:val="2"/>
-        </w:numPr>
-      </w:pPr>
-      <w:r>
-        <w:t>Menus now deactivate when they are closed, which should improve performance.</w:t>
-      </w:r>
-    </w:p>
-    <w:p>
-      <w:pPr>
-        <w:pStyle w:val="ListParagraph"/>
-        <w:numPr>
-          <w:ilvl w:val="0"/>
-          <w:numId w:val="2"/>
-        </w:numPr>
-      </w:pPr>
-      <w:r>
-        <w:t>Guild Member avatars are now displayed in the Guild Members menu and when selecting an Adventurer for a Quest.</w:t>
-      </w:r>
-    </w:p>
-    <w:p/>
-    <w:p>
-      <w:pPr>
-        <w:rPr>
-          <w:b/>
-          <w:bCs/>
-        </w:rPr>
-      </w:pPr>
-      <w:r>
-        <w:rPr>
-          <w:b/>
-          <w:bCs/>
-        </w:rPr>
-        <w:t>0.0.</w:t>
-      </w:r>
-      <w:r>
-        <w:rPr>
-          <w:b/>
-          <w:bCs/>
-        </w:rPr>
-        <w:t>2</w:t>
-      </w:r>
-      <w:r>
-        <w:rPr>
-          <w:b/>
-          <w:bCs/>
-        </w:rPr>
-        <w:t>.</w:t>
-      </w:r>
-      <w:r>
-        <w:rPr>
-          <w:b/>
-          <w:bCs/>
-        </w:rPr>
-        <w:t>1b2</w:t>
-      </w:r>
-      <w:r>
-        <w:rPr>
-          <w:b/>
-          <w:bCs/>
-        </w:rPr>
-        <w:t xml:space="preserve"> (08/</w:t>
-      </w:r>
-      <w:r>
-        <w:rPr>
-          <w:b/>
-          <w:bCs/>
-        </w:rPr>
-        <w:t>05</w:t>
-      </w:r>
-      <w:r>
-        <w:rPr>
-          <w:b/>
-          <w:bCs/>
-        </w:rPr>
-        <w:t>/20)</w:t>
-      </w:r>
-    </w:p>
-    <w:p>
-      <w:pPr>
-        <w:pStyle w:val="ListParagraph"/>
-        <w:numPr>
-          <w:ilvl w:val="0"/>
-          <w:numId w:val="2"/>
-        </w:numPr>
-      </w:pPr>
-      <w:r>
-        <w:t>Fixed an Android resource loading issue that prevented the Hero's avatar from appearing after loading a saved game.</w:t>
-      </w:r>
-    </w:p>
-    <w:p>
-      <w:pPr>
-        <w:pStyle w:val="ListParagraph"/>
-        <w:numPr>
-          <w:ilvl w:val="0"/>
-          <w:numId w:val="2"/>
-        </w:numPr>
-      </w:pPr>
-      <w:r>
-        <w:t>Fixed a null reference error when loading a Guild Member with no avatar.</w:t>
-      </w:r>
-    </w:p>
-    <w:p/>
-    <w:p>
-      <w:pPr>
-        <w:rPr>
-          <w:b/>
-          <w:bCs/>
-        </w:rPr>
-      </w:pPr>
-      <w:r>
-        <w:rPr>
-          <w:b/>
-          <w:bCs/>
-        </w:rPr>
-        <w:t>0.0.</w:t>
-      </w:r>
-      <w:r>
-        <w:rPr>
-          <w:b/>
-          <w:bCs/>
-        </w:rPr>
-        <w:t>2</w:t>
-      </w:r>
-      <w:r>
-        <w:rPr>
-          <w:b/>
-          <w:bCs/>
-        </w:rPr>
-        <w:t>.</w:t>
-      </w:r>
-      <w:r>
-        <w:rPr>
-          <w:b/>
-          <w:bCs/>
-        </w:rPr>
-        <w:t>1b</w:t>
-      </w:r>
-      <w:r>
-        <w:rPr>
-          <w:b/>
-          <w:bCs/>
-        </w:rPr>
-        <w:t xml:space="preserve"> (08/</w:t>
-      </w:r>
-      <w:r>
-        <w:rPr>
-          <w:b/>
-          <w:bCs/>
-        </w:rPr>
-        <w:t>05</w:t>
-      </w:r>
-      <w:r>
-        <w:rPr>
-          <w:b/>
-          <w:bCs/>
-        </w:rPr>
-        <w:t>/20)</w:t>
-      </w:r>
-    </w:p>
-    <w:p>
-      <w:pPr>
-        <w:pStyle w:val="ListParagraph"/>
-        <w:numPr>
-          <w:ilvl w:val="0"/>
-          <w:numId w:val="2"/>
-        </w:numPr>
-      </w:pPr>
-      <w:r>
-        <w:lastRenderedPageBreak/>
-        <w:t>Fixed a critical memory leak that caused a crash while loading active quests.</w:t>
-      </w:r>
-    </w:p>
-    <w:p>
-      <w:pPr>
-        <w:pStyle w:val="ListParagraph"/>
-        <w:numPr>
-          <w:ilvl w:val="0"/>
-          <w:numId w:val="2"/>
-        </w:numPr>
-      </w:pPr>
-      <w:r>
-        <w:t>Fixed some UI scaling issues.</w:t>
-      </w:r>
-    </w:p>
-    <w:p/>
-    <w:p>
-      <w:pPr>
-        <w:rPr>
-          <w:b/>
-          <w:bCs/>
-        </w:rPr>
-      </w:pPr>
-      <w:r>
-        <w:rPr>
-          <w:b/>
-          <w:bCs/>
-        </w:rPr>
-        <w:t>0.0.</w:t>
-      </w:r>
-      <w:r>
-        <w:rPr>
-          <w:b/>
-          <w:bCs/>
-        </w:rPr>
-        <w:t>2</w:t>
-      </w:r>
-      <w:r>
-        <w:rPr>
-          <w:b/>
-          <w:bCs/>
-        </w:rPr>
-        <w:t>.</w:t>
-      </w:r>
-      <w:r>
-        <w:rPr>
-          <w:b/>
-          <w:bCs/>
-        </w:rPr>
-        <w:t>1</w:t>
-      </w:r>
-      <w:r>
-        <w:rPr>
-          <w:b/>
-          <w:bCs/>
-        </w:rPr>
-        <w:t xml:space="preserve"> (08/</w:t>
-      </w:r>
-      <w:r>
-        <w:rPr>
-          <w:b/>
-          <w:bCs/>
-        </w:rPr>
-        <w:t>05</w:t>
-      </w:r>
-      <w:r>
-        <w:rPr>
-          <w:b/>
-          <w:bCs/>
-        </w:rPr>
-        <w:t>/20)</w:t>
-      </w:r>
-    </w:p>
-    <w:p>
-      <w:pPr>
-        <w:pStyle w:val="ListParagraph"/>
-        <w:numPr>
-          <w:ilvl w:val="0"/>
-          <w:numId w:val="2"/>
-        </w:numPr>
-      </w:pPr>
-      <w:r>
-        <w:t>The game now saves and persists after closing. Reopening will continue existing quests and reload existing guild information.</w:t>
-      </w:r>
-    </w:p>
-    <w:p>
-      <w:pPr>
-        <w:pStyle w:val="ListParagraph"/>
-        <w:numPr>
-          <w:ilvl w:val="0"/>
-          <w:numId w:val="2"/>
-        </w:numPr>
-      </w:pPr>
-      <w:r>
-        <w:t>Guild Renown has been added as a currency. This will be used to determine when new peasants join the guild.</w:t>
-      </w:r>
-    </w:p>
-    <w:p>
-      <w:pPr>
-        <w:pStyle w:val="ListParagraph"/>
-        <w:numPr>
-          <w:ilvl w:val="0"/>
-          <w:numId w:val="2"/>
-        </w:numPr>
-      </w:pPr>
-      <w:r>
-        <w:t>Some new quests have been added.</w:t>
-      </w:r>
-    </w:p>
-    <w:p/>
-    <w:p>
-      <w:pPr>
-        <w:rPr>
-          <w:b/>
-          <w:bCs/>
-        </w:rPr>
-      </w:pPr>
-      <w:r>
-        <w:rPr>
-          <w:b/>
-          <w:bCs/>
-        </w:rPr>
-        <w:t>0.0.</w:t>
-      </w:r>
-      <w:r>
-        <w:rPr>
-          <w:b/>
-          <w:bCs/>
-        </w:rPr>
-        <w:t>2</w:t>
-      </w:r>
-      <w:r>
-        <w:rPr>
-          <w:b/>
-          <w:bCs/>
-        </w:rPr>
-        <w:t>.</w:t>
-      </w:r>
-      <w:r>
-        <w:rPr>
-          <w:b/>
-          <w:bCs/>
-        </w:rPr>
-        <w:t>0</w:t>
-      </w:r>
-      <w:r>
-        <w:rPr>
-          <w:b/>
-          <w:bCs/>
-        </w:rPr>
-        <w:t xml:space="preserve"> (0</w:t>
-      </w:r>
-      <w:r>
-        <w:rPr>
-          <w:b/>
-          <w:bCs/>
-        </w:rPr>
-        <w:t>7</w:t>
-      </w:r>
-      <w:r>
-        <w:rPr>
-          <w:b/>
-          <w:bCs/>
-        </w:rPr>
-        <w:t>/</w:t>
-      </w:r>
-      <w:r>
-        <w:rPr>
-          <w:b/>
-          <w:bCs/>
-        </w:rPr>
-        <w:t>24</w:t>
-      </w:r>
-      <w:r>
-        <w:rPr>
-          <w:b/>
-          <w:bCs/>
-        </w:rPr>
-        <w:t>/20)</w:t>
-      </w:r>
-    </w:p>
-    <w:p>
-      <w:pPr>
-        <w:pStyle w:val="ListParagraph"/>
-        <w:numPr>
-          <w:ilvl w:val="0"/>
-          <w:numId w:val="2"/>
-        </w:numPr>
-      </w:pPr>
-      <w:r>
-        <w:t>The basic game loop is now functional. Quests can be started and incidents occur every 10 seconds until the quest ends. However, there is no quest ending yet (no message, no reward, etc.).</w:t>
-      </w:r>
-    </w:p>
-    <w:p>
-      <w:pPr>
-        <w:pStyle w:val="ListParagraph"/>
-        <w:numPr>
-          <w:ilvl w:val="0"/>
-          <w:numId w:val="2"/>
-        </w:numPr>
-      </w:pPr>
-      <w:r>
-        <w:t>Many objects have been conformed to prefabs which should make the game a little more streamlined and easier to develop/debug and extend with new features.</w:t>
-      </w:r>
-    </w:p>
-    <w:p>
-      <w:pPr>
-        <w:pStyle w:val="ListParagraph"/>
-        <w:numPr>
-          <w:ilvl w:val="0"/>
-          <w:numId w:val="2"/>
-        </w:numPr>
-      </w:pPr>
-      <w:r>
-        <w:t>Removed the UI Scaling Test Scene. It is no longer needed.</w:t>
-      </w:r>
-    </w:p>
-    <w:p/>
-    <w:p>
-      <w:pPr>
-        <w:rPr>
-          <w:b/>
-          <w:bCs/>
-        </w:rPr>
-      </w:pPr>
-      <w:r>
-        <w:rPr>
-          <w:b/>
-          <w:bCs/>
-        </w:rPr>
-        <w:t>0.0.</w:t>
-      </w:r>
-      <w:r>
-        <w:rPr>
-          <w:b/>
-          <w:bCs/>
-        </w:rPr>
-        <w:t>1</w:t>
-      </w:r>
-      <w:r>
-        <w:rPr>
-          <w:b/>
-          <w:bCs/>
-        </w:rPr>
-        <w:t>.</w:t>
-      </w:r>
-      <w:r>
-        <w:rPr>
-          <w:b/>
-          <w:bCs/>
-        </w:rPr>
-        <w:t>7</w:t>
-      </w:r>
-      <w:r>
-        <w:rPr>
-          <w:b/>
-          <w:bCs/>
-        </w:rPr>
-        <w:t xml:space="preserve"> (0</w:t>
-      </w:r>
-      <w:r>
-        <w:rPr>
-          <w:b/>
-          <w:bCs/>
-        </w:rPr>
-        <w:t>7</w:t>
-      </w:r>
-      <w:r>
-        <w:rPr>
-          <w:b/>
-          <w:bCs/>
-        </w:rPr>
-        <w:t>/</w:t>
-      </w:r>
-      <w:r>
-        <w:rPr>
-          <w:b/>
-          <w:bCs/>
-        </w:rPr>
-        <w:t>03</w:t>
-      </w:r>
-      <w:r>
-        <w:rPr>
-          <w:b/>
-          <w:bCs/>
-        </w:rPr>
-        <w:t>/20)</w:t>
-      </w:r>
-    </w:p>
-    <w:p>
-      <w:pPr>
-        <w:pStyle w:val="ListParagraph"/>
-        <w:numPr>
-          <w:ilvl w:val="0"/>
-          <w:numId w:val="2"/>
-        </w:numPr>
-      </w:pPr>
-      <w:r>
-        <w:t>Fully converted all menus to a new scaling setting. This should keep the appearance consistent across most popular devices.</w:t>
-      </w:r>
-    </w:p>
-    <w:p>
-      <w:pPr>
-        <w:pStyle w:val="ListParagraph"/>
-        <w:numPr>
-          <w:ilvl w:val="0"/>
-          <w:numId w:val="2"/>
-        </w:numPr>
-      </w:pPr>
-      <w:r>
-        <w:t>QuestManager now pulls 5 random quests at Start and displays them in the Start Quest menu. They are still not functional, however.</w:t>
-      </w:r>
-    </w:p>
-    <w:p/>
-    <w:p>
-      <w:pPr>
-        <w:rPr>
-          <w:b/>
-          <w:bCs/>
-        </w:rPr>
-      </w:pPr>
-      <w:r>
-        <w:rPr>
-          <w:b/>
-          <w:bCs/>
-        </w:rPr>
-        <w:t>0.0.</w:t>
-      </w:r>
-      <w:r>
-        <w:rPr>
-          <w:b/>
-          <w:bCs/>
-        </w:rPr>
-        <w:t>1</w:t>
-      </w:r>
-      <w:r>
-        <w:rPr>
-          <w:b/>
-          <w:bCs/>
-        </w:rPr>
-        <w:t>.</w:t>
-      </w:r>
-      <w:r>
-        <w:rPr>
-          <w:b/>
-          <w:bCs/>
-        </w:rPr>
-        <w:t>6</w:t>
-      </w:r>
-      <w:r>
-        <w:rPr>
-          <w:b/>
-          <w:bCs/>
-        </w:rPr>
-        <w:t xml:space="preserve"> (0</w:t>
-      </w:r>
-      <w:r>
-        <w:rPr>
-          <w:b/>
-          <w:bCs/>
-        </w:rPr>
-        <w:t>6</w:t>
-      </w:r>
-      <w:r>
-        <w:rPr>
-          <w:b/>
-          <w:bCs/>
-        </w:rPr>
-        <w:t>/</w:t>
-      </w:r>
-      <w:r>
-        <w:rPr>
-          <w:b/>
-          <w:bCs/>
-        </w:rPr>
-        <w:t>21</w:t>
-      </w:r>
-      <w:r>
-        <w:rPr>
-          <w:b/>
-          <w:bCs/>
-        </w:rPr>
-        <w:t>/20)</w:t>
-      </w:r>
-    </w:p>
-    <w:p>
-      <w:pPr>
-        <w:pStyle w:val="ListParagraph"/>
-        <w:numPr>
-          <w:ilvl w:val="0"/>
-          <w:numId w:val="2"/>
-        </w:numPr>
-      </w:pPr>
-      <w:r>
-        <w:t>Converted the ManagePeople and AvailableQuests menus to the new scalable style. The Quests menu is bypassed until it is also converted.</w:t>
-      </w:r>
-    </w:p>
-    <w:p>
-      <w:pPr>
-        <w:pStyle w:val="ListParagraph"/>
-        <w:numPr>
-          <w:ilvl w:val="0"/>
-          <w:numId w:val="2"/>
-        </w:numPr>
-      </w:pPr>
-      <w:r>
-        <w:t>Updated the Change Log layout to better support the Scroll View.</w:t>
-      </w:r>
-    </w:p>
-    <w:p/>
-    <w:p>
-      <w:pPr>
-        <w:rPr>
-          <w:b/>
-          <w:bCs/>
-        </w:rPr>
-      </w:pPr>
-      <w:r>
-        <w:rPr>
-          <w:b/>
-          <w:bCs/>
-        </w:rPr>
-        <w:t>0.0.</w:t>
-      </w:r>
-      <w:r>
-        <w:rPr>
-          <w:b/>
-          <w:bCs/>
-        </w:rPr>
-        <w:t>1</w:t>
-      </w:r>
-      <w:r>
-        <w:rPr>
-          <w:b/>
-          <w:bCs/>
-        </w:rPr>
-        <w:t>.</w:t>
-      </w:r>
-      <w:r>
-        <w:rPr>
-          <w:b/>
-          <w:bCs/>
-        </w:rPr>
-        <w:t>5 (06/21/20)</w:t>
-      </w:r>
-    </w:p>
-    <w:p>
-      <w:pPr>
-        <w:pStyle w:val="ListParagraph"/>
-        <w:numPr>
-          <w:ilvl w:val="0"/>
-          <w:numId w:val="2"/>
-        </w:numPr>
-      </w:pPr>
-      <w:r>
-        <w:t>Converted most menus to the scalable menu style. Three menus still left to be converted: ManagePeople, Quests, and AvailableQuests.</w:t>
-      </w:r>
-    </w:p>
-    <w:p/>
-    <w:p>
-      <w:pPr>
-        <w:rPr>
-          <w:b/>
-          <w:bCs/>
-        </w:rPr>
-      </w:pPr>
-      <w:r>
-        <w:rPr>
-          <w:b/>
-          <w:bCs/>
-        </w:rPr>
-        <w:t>0.0.</w:t>
-      </w:r>
-      <w:r>
-        <w:rPr>
-          <w:b/>
-          <w:bCs/>
-        </w:rPr>
-        <w:t>1</w:t>
-      </w:r>
-      <w:r>
-        <w:rPr>
-          <w:b/>
-          <w:bCs/>
-        </w:rPr>
-        <w:t>.</w:t>
-      </w:r>
-      <w:r>
-        <w:rPr>
-          <w:b/>
-          <w:bCs/>
-        </w:rPr>
-        <w:t>4</w:t>
-      </w:r>
-      <w:r>
-        <w:rPr>
-          <w:b/>
-          <w:bCs/>
-        </w:rPr>
-        <w:t xml:space="preserve"> (0</w:t>
-      </w:r>
-      <w:r>
-        <w:rPr>
-          <w:b/>
-          <w:bCs/>
-        </w:rPr>
-        <w:t>6</w:t>
-      </w:r>
-      <w:r>
-        <w:rPr>
-          <w:b/>
-          <w:bCs/>
-        </w:rPr>
-        <w:t>/</w:t>
-      </w:r>
-      <w:r>
-        <w:rPr>
-          <w:b/>
-          <w:bCs/>
-        </w:rPr>
-        <w:t>21</w:t>
-      </w:r>
-      <w:r>
-        <w:rPr>
-          <w:b/>
-          <w:bCs/>
-        </w:rPr>
-        <w:t>/20)</w:t>
-      </w:r>
-    </w:p>
-    <w:p>
-      <w:pPr>
-        <w:pStyle w:val="ListParagraph"/>
-        <w:numPr>
-          <w:ilvl w:val="0"/>
-          <w:numId w:val="2"/>
-        </w:numPr>
-      </w:pPr>
-      <w:r>
-        <w:lastRenderedPageBreak/>
         <w:t>Added the Bulletin Board background to the Menu_Hub in the UI Scaling Test scene.</w:t>
       </w:r>
     </w:p>
@@ -4129,7 +4244,7 @@
 </file>
 
 <file path=word/numbering.xml><?xml version="1.0" encoding="utf-8"?>
-<w:numbering xmlns:wpc="http://schemas.microsoft.com/office/word/2010/wordprocessingCanvas" xmlns:cx="http://schemas.microsoft.com/office/drawing/2014/chartex" xmlns:cx1="http://schemas.microsoft.com/office/drawing/2015/9/8/chartex" xmlns:cx2="http://schemas.microsoft.com/office/drawing/2015/10/21/chartex" xmlns:cx3="http://schemas.microsoft.com/office/drawing/2016/5/9/chartex" xmlns:cx4="http://schemas.microsoft.com/office/drawing/2016/5/10/chartex" xmlns:cx5="http://schemas.microsoft.com/office/drawing/2016/5/11/chartex" xmlns:cx6="http://schemas.microsoft.com/office/drawing/2016/5/12/chartex" xmlns:cx7="http://schemas.microsoft.com/office/drawing/2016/5/13/chartex" xmlns:cx8="http://schemas.microsoft.com/office/drawing/2016/5/14/chartex" xmlns:mc="http://schemas.openxmlformats.org/markup-compatibility/2006" xmlns:aink="http://schemas.microsoft.com/office/drawing/2016/ink" xmlns:am3d="http://schemas.microsoft.com/office/drawing/2017/model3d" xmlns:o="urn:schemas-microsoft-com:office:office" xmlns:r="http://schemas.openxmlformats.org/officeDocument/2006/relationships" xmlns:m="http://schemas.openxmlformats.org/officeDocument/2006/math" xmlns:v="urn:schemas-microsoft-com:vml" xmlns:wp14="http://schemas.microsoft.com/office/word/2010/wordprocessingDrawing" xmlns:wp="http://schemas.openxmlformats.org/drawingml/2006/wordprocessingDrawing" xmlns:w10="urn:schemas-microsoft-com:office:word" xmlns:w="http://schemas.openxmlformats.org/wordprocessingml/2006/main" xmlns:w14="http://schemas.microsoft.com/office/word/2010/wordml" xmlns:w15="http://schemas.microsoft.com/office/word/2012/wordml" xmlns:w16cex="http://schemas.microsoft.com/office/word/2018/wordml/cex" xmlns:w16cid="http://schemas.microsoft.com/office/word/2016/wordml/cid" xmlns:w16="http://schemas.microsoft.com/office/word/2018/wordml" xmlns:w16se="http://schemas.microsoft.com/office/word/2015/wordml/symex" xmlns:wpg="http://schemas.microsoft.com/office/word/2010/wordprocessingGroup" xmlns:wpi="http://schemas.microsoft.com/office/word/2010/wordprocessingInk" xmlns:wne="http://schemas.microsoft.com/office/word/2006/wordml" xmlns:wps="http://schemas.microsoft.com/office/word/2010/wordprocessingShape" mc:Ignorable="w14 w15 w16se w16cid w16 w16cex wp14">
+<w:numbering xmlns:wpc="http://schemas.microsoft.com/office/word/2010/wordprocessingCanvas" xmlns:cx="http://schemas.microsoft.com/office/drawing/2014/chartex" xmlns:cx1="http://schemas.microsoft.com/office/drawing/2015/9/8/chartex" xmlns:cx2="http://schemas.microsoft.com/office/drawing/2015/10/21/chartex" xmlns:cx3="http://schemas.microsoft.com/office/drawing/2016/5/9/chartex" xmlns:cx4="http://schemas.microsoft.com/office/drawing/2016/5/10/chartex" xmlns:cx5="http://schemas.microsoft.com/office/drawing/2016/5/11/chartex" xmlns:cx6="http://schemas.microsoft.com/office/drawing/2016/5/12/chartex" xmlns:cx7="http://schemas.microsoft.com/office/drawing/2016/5/13/chartex" xmlns:cx8="http://schemas.microsoft.com/office/drawing/2016/5/14/chartex" xmlns:mc="http://schemas.openxmlformats.org/markup-compatibility/2006" xmlns:aink="http://schemas.microsoft.com/office/drawing/2016/ink" xmlns:am3d="http://schemas.microsoft.com/office/drawing/2017/model3d" xmlns:o="urn:schemas-microsoft-com:office:office" xmlns:r="http://schemas.openxmlformats.org/officeDocument/2006/relationships" xmlns:m="http://schemas.openxmlformats.org/officeDocument/2006/math" xmlns:v="urn:schemas-microsoft-com:vml" xmlns:wp14="http://schemas.microsoft.com/office/word/2010/wordprocessingDrawing" xmlns:wp="http://schemas.openxmlformats.org/drawingml/2006/wordprocessingDrawing" xmlns:w10="urn:schemas-microsoft-com:office:word" xmlns:w="http://schemas.openxmlformats.org/wordprocessingml/2006/main" xmlns:w14="http://schemas.microsoft.com/office/word/2010/wordml" xmlns:w15="http://schemas.microsoft.com/office/word/2012/wordml" xmlns:w16cex="http://schemas.microsoft.com/office/word/2018/wordml/cex" xmlns:w16cid="http://schemas.microsoft.com/office/word/2016/wordml/cid" xmlns:w16="http://schemas.microsoft.com/office/word/2018/wordml" xmlns:w16sdtdh="http://schemas.microsoft.com/office/word/2020/wordml/sdtdatahash" xmlns:w16se="http://schemas.microsoft.com/office/word/2015/wordml/symex" xmlns:wpg="http://schemas.microsoft.com/office/word/2010/wordprocessingGroup" xmlns:wpi="http://schemas.microsoft.com/office/word/2010/wordprocessingInk" xmlns:wne="http://schemas.microsoft.com/office/word/2006/wordml" xmlns:wps="http://schemas.microsoft.com/office/word/2010/wordprocessingShape" mc:Ignorable="w14 w15 w16se w16cid w16 w16cex w16sdtdh wp14">
   <w:abstractNum w:abstractNumId="0" w15:restartNumberingAfterBreak="0">
     <w:nsid w:val="01BF3D06"/>
     <w:multiLevelType w:val="hybridMultilevel"/>
@@ -5751,7 +5866,7 @@
 </file>
 
 <file path=word/styles.xml><?xml version="1.0" encoding="utf-8"?>
-<w:styles xmlns:mc="http://schemas.openxmlformats.org/markup-compatibility/2006" xmlns:r="http://schemas.openxmlformats.org/officeDocument/2006/relationships" xmlns:w="http://schemas.openxmlformats.org/wordprocessingml/2006/main" xmlns:w14="http://schemas.microsoft.com/office/word/2010/wordml" xmlns:w15="http://schemas.microsoft.com/office/word/2012/wordml" xmlns:w16cex="http://schemas.microsoft.com/office/word/2018/wordml/cex" xmlns:w16cid="http://schemas.microsoft.com/office/word/2016/wordml/cid" xmlns:w16="http://schemas.microsoft.com/office/word/2018/wordml" xmlns:w16se="http://schemas.microsoft.com/office/word/2015/wordml/symex" mc:Ignorable="w14 w15 w16se w16cid w16 w16cex">
+<w:styles xmlns:mc="http://schemas.openxmlformats.org/markup-compatibility/2006" xmlns:r="http://schemas.openxmlformats.org/officeDocument/2006/relationships" xmlns:w="http://schemas.openxmlformats.org/wordprocessingml/2006/main" xmlns:w14="http://schemas.microsoft.com/office/word/2010/wordml" xmlns:w15="http://schemas.microsoft.com/office/word/2012/wordml" xmlns:w16cex="http://schemas.microsoft.com/office/word/2018/wordml/cex" xmlns:w16cid="http://schemas.microsoft.com/office/word/2016/wordml/cid" xmlns:w16="http://schemas.microsoft.com/office/word/2018/wordml" xmlns:w16sdtdh="http://schemas.microsoft.com/office/word/2020/wordml/sdtdatahash" xmlns:w16se="http://schemas.microsoft.com/office/word/2015/wordml/symex" mc:Ignorable="w14 w15 w16se w16cid w16 w16cex w16sdtdh">
   <w:docDefaults>
     <w:rPrDefault>
       <w:rPr>

</xml_diff>

<commit_message>
Adjustments to Artisan Training PlayerBlock controller
</commit_message>
<xml_diff>
--- a/documentation/Adventure Guild Change Log.docx
+++ b/documentation/Adventure Guild Change Log.docx
@@ -50,8 +50,93 @@
           <w:b/>
           <w:bCs/>
         </w:rPr>
+        <w:t>2</w:t>
+      </w:r>
+      <w:r>
+        <w:rPr>
+          <w:b/>
+          <w:bCs/>
+        </w:rPr>
+        <w:t xml:space="preserve"> (07/18/21)</w:t>
+      </w:r>
+    </w:p>
+    <w:p>
+      <w:pPr>
+        <w:pStyle w:val="ListParagraph"/>
+        <w:numPr>
+          <w:ilvl w:val="0"/>
+          <w:numId w:val="14"/>
+        </w:numPr>
+      </w:pPr>
+      <w:r>
+        <w:t>NOTE: This version is compatible with save files from 0.3.0.0 or later. Older save files will be automatically deleted upon launching the game.</w:t>
+      </w:r>
+    </w:p>
+    <w:p>
+      <w:pPr>
+        <w:pStyle w:val="ListParagraph"/>
+        <w:numPr>
+          <w:ilvl w:val="0"/>
+          <w:numId w:val="14"/>
+        </w:numPr>
+      </w:pPr>
+      <w:r>
+        <w:t>Adjustment to the Artisan Training minigame to fix unstable movement.</w:t>
+      </w:r>
+    </w:p>
+    <w:p>
+      <w:pPr>
+        <w:pStyle w:val="ListParagraph"/>
+        <w:numPr>
+          <w:ilvl w:val="0"/>
+          <w:numId w:val="14"/>
+        </w:numPr>
+      </w:pPr>
+      <w:r>
+        <w:t>Rebalanced the score/experience gain from the Artisan Training minigame.</w:t>
+      </w:r>
+    </w:p>
+    <w:p>
+      <w:pPr>
+        <w:pStyle w:val="ListParagraph"/>
+        <w:numPr>
+          <w:ilvl w:val="0"/>
+          <w:numId w:val="14"/>
+        </w:numPr>
+      </w:pPr>
+      <w:r>
+        <w:t>Added a dynamic background to the loading scene.</w:t>
+      </w:r>
+    </w:p>
+    <w:p/>
+    <w:p>
+      <w:pPr>
+        <w:rPr>
+          <w:b/>
+          <w:bCs/>
+        </w:rPr>
+      </w:pPr>
+      <w:r>
+        <w:rPr>
+          <w:b/>
+          <w:bCs/>
+        </w:rPr>
+        <w:t>0.3.0.</w:t>
+      </w:r>
+      <w:r>
+        <w:rPr>
+          <w:b/>
+          <w:bCs/>
+        </w:rPr>
         <w:t>1</w:t>
       </w:r>
+      <w:r>
+        <w:rPr>
+          <w:b/>
+          <w:bCs/>
+        </w:rPr>
+        <w:t xml:space="preserve"> (07/18/21)</w:t>
+      </w:r>
     </w:p>
     <w:p>
       <w:pPr>
@@ -128,6 +213,13 @@
         </w:rPr>
         <w:t>0.3.0.0</w:t>
       </w:r>
+      <w:r>
+        <w:rPr>
+          <w:b/>
+          <w:bCs/>
+        </w:rPr>
+        <w:t xml:space="preserve"> (07/18/21)</w:t>
+      </w:r>
     </w:p>
     <w:p>
       <w:pPr>
@@ -402,6 +494,7 @@
         </w:numPr>
       </w:pPr>
       <w:r>
+        <w:lastRenderedPageBreak/>
         <w:t>Previous saves can be used, but the "Complete Quests" statistic will not be accurate until the game is reset.</w:t>
       </w:r>
     </w:p>
@@ -461,7 +554,6 @@
           <w:b/>
           <w:bCs/>
         </w:rPr>
-        <w:lastRenderedPageBreak/>
         <w:t>0.1.0.1 (03/23/21)</w:t>
       </w:r>
     </w:p>
@@ -830,7 +922,6 @@
           <w:b/>
           <w:bCs/>
         </w:rPr>
-        <w:lastRenderedPageBreak/>
         <w:t>0.0.8.5 (01/21/21)</w:t>
       </w:r>
     </w:p>
@@ -1160,6 +1251,7 @@
         </w:numPr>
       </w:pPr>
       <w:r>
+        <w:lastRenderedPageBreak/>
         <w:t>NOTE: This version is compatible with save files from the following versions of Adventure Guild:</w:t>
       </w:r>
       <w:r>
@@ -1664,6 +1756,7 @@
         </w:numPr>
       </w:pPr>
       <w:r>
+        <w:lastRenderedPageBreak/>
         <w:t>Added an Experience Boost debug tool in the Settings menu. Toggling it will increase experience and reward gains by x3.</w:t>
       </w:r>
     </w:p>
@@ -1759,53 +1852,452 @@
         </w:numPr>
       </w:pPr>
       <w:r>
+        <w:t>Fixed issue where Adventurers would not heal if a quest was completed while the app was closed.</w:t>
+      </w:r>
+    </w:p>
+    <w:p/>
+    <w:p>
+      <w:pPr>
+        <w:rPr>
+          <w:b/>
+          <w:bCs/>
+        </w:rPr>
+      </w:pPr>
+      <w:r>
+        <w:rPr>
+          <w:b/>
+          <w:bCs/>
+        </w:rPr>
+        <w:t>0.0.</w:t>
+      </w:r>
+      <w:r>
+        <w:rPr>
+          <w:b/>
+          <w:bCs/>
+        </w:rPr>
+        <w:t>7</w:t>
+      </w:r>
+      <w:r>
+        <w:rPr>
+          <w:b/>
+          <w:bCs/>
+        </w:rPr>
+        <w:t>.</w:t>
+      </w:r>
+      <w:r>
+        <w:rPr>
+          <w:b/>
+          <w:bCs/>
+        </w:rPr>
+        <w:t>0 (11/04/20)</w:t>
+      </w:r>
+    </w:p>
+    <w:p>
+      <w:pPr>
+        <w:pStyle w:val="ListParagraph"/>
+        <w:numPr>
+          <w:ilvl w:val="0"/>
+          <w:numId w:val="6"/>
+        </w:numPr>
+      </w:pPr>
+      <w:r>
+        <w:t>NOTE: This version automatically deletes previous save data if the save data's version does not match.</w:t>
+      </w:r>
+    </w:p>
+    <w:p>
+      <w:pPr>
+        <w:pStyle w:val="ListParagraph"/>
+        <w:numPr>
+          <w:ilvl w:val="0"/>
+          <w:numId w:val="6"/>
+        </w:numPr>
+      </w:pPr>
+      <w:r>
+        <w:t>Implemented Artisan requirement in Guildhall upgrades.</w:t>
+      </w:r>
+    </w:p>
+    <w:p>
+      <w:pPr>
+        <w:pStyle w:val="ListParagraph"/>
+        <w:numPr>
+          <w:ilvl w:val="0"/>
+          <w:numId w:val="6"/>
+        </w:numPr>
+      </w:pPr>
+      <w:r>
+        <w:t>Added the ability to choose whether to promote Peasants to Adventurer or Artisan once they reach Level 5.</w:t>
+      </w:r>
+    </w:p>
+    <w:p>
+      <w:pPr>
+        <w:pStyle w:val="ListParagraph"/>
+        <w:numPr>
+          <w:ilvl w:val="0"/>
+          <w:numId w:val="6"/>
+        </w:numPr>
+      </w:pPr>
+      <w:r>
+        <w:t>Implemented a Level 10 cap on Peasants.</w:t>
+      </w:r>
+    </w:p>
+    <w:p>
+      <w:pPr>
+        <w:pStyle w:val="ListParagraph"/>
+        <w:numPr>
+          <w:ilvl w:val="0"/>
+          <w:numId w:val="6"/>
+        </w:numPr>
+      </w:pPr>
+      <w:r>
+        <w:t>Added Skill levels.</w:t>
+      </w:r>
+    </w:p>
+    <w:p>
+      <w:pPr>
+        <w:pStyle w:val="ListParagraph"/>
+        <w:numPr>
+          <w:ilvl w:val="0"/>
+          <w:numId w:val="6"/>
+        </w:numPr>
+      </w:pPr>
+      <w:r>
+        <w:t>Added progress bars for Skill experience.</w:t>
+      </w:r>
+    </w:p>
+    <w:p>
+      <w:pPr>
+        <w:pStyle w:val="ListParagraph"/>
+        <w:numPr>
+          <w:ilvl w:val="0"/>
+          <w:numId w:val="6"/>
+        </w:numPr>
+      </w:pPr>
+      <w:r>
+        <w:t>Added a “Release” button for all non-Hero Guildmembers. This allows the player to remove Guildmembers from the Guild if they don’t want them.</w:t>
+      </w:r>
+    </w:p>
+    <w:p>
+      <w:pPr>
+        <w:pStyle w:val="ListParagraph"/>
+        <w:numPr>
+          <w:ilvl w:val="0"/>
+          <w:numId w:val="6"/>
+        </w:numPr>
+      </w:pPr>
+      <w:r>
+        <w:t>Incident intervals are now slightly randomized and are reduced in frequency the higher the Quest level.</w:t>
+      </w:r>
+    </w:p>
+    <w:p>
+      <w:pPr>
+        <w:pStyle w:val="ListParagraph"/>
+        <w:numPr>
+          <w:ilvl w:val="0"/>
+          <w:numId w:val="6"/>
+        </w:numPr>
+      </w:pPr>
+      <w:r>
+        <w:t>Quest level now increases Incident difficulty while Adventurer level decreases it.</w:t>
+      </w:r>
+    </w:p>
+    <w:p>
+      <w:pPr>
+        <w:pStyle w:val="ListParagraph"/>
+        <w:numPr>
+          <w:ilvl w:val="0"/>
+          <w:numId w:val="6"/>
+        </w:numPr>
+      </w:pPr>
+      <w:proofErr w:type="spellStart"/>
+      <w:r>
+        <w:t>PersonUIs</w:t>
+      </w:r>
+      <w:proofErr w:type="spellEnd"/>
+      <w:r>
+        <w:t xml:space="preserve"> are now tinted based on vocation for more visual clarity.</w:t>
+      </w:r>
+    </w:p>
+    <w:p>
+      <w:pPr>
+        <w:pStyle w:val="ListParagraph"/>
+        <w:numPr>
+          <w:ilvl w:val="0"/>
+          <w:numId w:val="6"/>
+        </w:numPr>
+      </w:pPr>
+      <w:r>
+        <w:t>Guildhall upgrade popup is redesigned for more visual clarity.</w:t>
+      </w:r>
+    </w:p>
+    <w:p>
+      <w:pPr>
+        <w:rPr>
+          <w:b/>
+          <w:bCs/>
+        </w:rPr>
+      </w:pPr>
+    </w:p>
+    <w:p>
+      <w:pPr>
+        <w:rPr>
+          <w:b/>
+          <w:bCs/>
+        </w:rPr>
+      </w:pPr>
+      <w:r>
+        <w:rPr>
+          <w:b/>
+          <w:bCs/>
+        </w:rPr>
+        <w:t>0.0.6.</w:t>
+      </w:r>
+      <w:r>
+        <w:rPr>
+          <w:b/>
+          <w:bCs/>
+        </w:rPr>
+        <w:t>3 (</w:t>
+      </w:r>
+      <w:r>
+        <w:rPr>
+          <w:b/>
+          <w:bCs/>
+        </w:rPr>
+        <w:t>10/25/20</w:t>
+      </w:r>
+      <w:r>
+        <w:rPr>
+          <w:b/>
+          <w:bCs/>
+        </w:rPr>
+        <w:t>)</w:t>
+      </w:r>
+    </w:p>
+    <w:p>
+      <w:pPr>
+        <w:pStyle w:val="ListParagraph"/>
+        <w:numPr>
+          <w:ilvl w:val="0"/>
+          <w:numId w:val="6"/>
+        </w:numPr>
+      </w:pPr>
+      <w:r>
+        <w:t>NOTE: This version automatically deletes previous save data if the save data's version does not match.</w:t>
+      </w:r>
+    </w:p>
+    <w:p>
+      <w:pPr>
+        <w:pStyle w:val="ListParagraph"/>
+        <w:numPr>
+          <w:ilvl w:val="0"/>
+          <w:numId w:val="6"/>
+        </w:numPr>
+        <w:rPr>
+          <w:b/>
+          <w:bCs/>
+        </w:rPr>
+      </w:pPr>
+      <w:r>
+        <w:t>Implemented Skill experience (Combat, Espionage, Diplomacy).</w:t>
+      </w:r>
+      <w:r>
+        <w:t xml:space="preserve"> Skill levels are not yet implemented.</w:t>
+      </w:r>
+    </w:p>
+    <w:p>
+      <w:pPr>
+        <w:pStyle w:val="ListParagraph"/>
+        <w:numPr>
+          <w:ilvl w:val="0"/>
+          <w:numId w:val="6"/>
+        </w:numPr>
+        <w:rPr>
+          <w:b/>
+          <w:bCs/>
+        </w:rPr>
+      </w:pPr>
+      <w:r>
+        <w:t>Added icons on Quest UIs to indicate the quest’s Skill and Faction affiliations.</w:t>
+      </w:r>
+      <w:r>
+        <w:t xml:space="preserve"> Faction icons TBD.</w:t>
+      </w:r>
+    </w:p>
+    <w:p>
+      <w:pPr>
+        <w:pStyle w:val="ListParagraph"/>
+        <w:numPr>
+          <w:ilvl w:val="0"/>
+          <w:numId w:val="6"/>
+        </w:numPr>
+        <w:rPr>
+          <w:b/>
+          <w:bCs/>
+        </w:rPr>
+      </w:pPr>
+      <w:r>
+        <w:t>Removed rerouting after pressing a notification. The notification now closes</w:t>
+      </w:r>
+      <w:r>
+        <w:t xml:space="preserve"> without rerouting</w:t>
+      </w:r>
+      <w:r>
+        <w:t xml:space="preserve"> when pressed.</w:t>
+      </w:r>
+    </w:p>
+    <w:p>
+      <w:pPr>
+        <w:pStyle w:val="ListParagraph"/>
+        <w:numPr>
+          <w:ilvl w:val="0"/>
+          <w:numId w:val="6"/>
+        </w:numPr>
+        <w:rPr>
+          <w:b/>
+          <w:bCs/>
+        </w:rPr>
+      </w:pPr>
+      <w:r>
+        <w:t xml:space="preserve">Removed the </w:t>
+      </w:r>
+      <w:proofErr w:type="spellStart"/>
+      <w:r>
+        <w:t>QuestJournalUI</w:t>
+      </w:r>
+      <w:proofErr w:type="spellEnd"/>
+      <w:r>
+        <w:t xml:space="preserve"> and combined its functionality with the </w:t>
+      </w:r>
+      <w:proofErr w:type="spellStart"/>
+      <w:r>
+        <w:t>QuestUI</w:t>
+      </w:r>
+      <w:proofErr w:type="spellEnd"/>
+      <w:r>
+        <w:t>.</w:t>
+      </w:r>
+    </w:p>
+    <w:p>
+      <w:pPr>
+        <w:pStyle w:val="ListParagraph"/>
+        <w:numPr>
+          <w:ilvl w:val="0"/>
+          <w:numId w:val="6"/>
+        </w:numPr>
+        <w:rPr>
+          <w:b/>
+          <w:bCs/>
+        </w:rPr>
+      </w:pPr>
+      <w:r>
+        <w:t xml:space="preserve">Added a check to all </w:t>
+      </w:r>
+      <w:proofErr w:type="spellStart"/>
+      <w:r>
+        <w:t>FixedUpdates</w:t>
+      </w:r>
+      <w:proofErr w:type="spellEnd"/>
+      <w:r>
+        <w:t xml:space="preserve"> to see if </w:t>
+      </w:r>
+      <w:r>
+        <w:t>their</w:t>
+      </w:r>
+      <w:r>
+        <w:t xml:space="preserve"> respective menu </w:t>
+      </w:r>
+      <w:r>
+        <w:t>is</w:t>
+      </w:r>
+      <w:r>
+        <w:t xml:space="preserve"> t</w:t>
+      </w:r>
+      <w:r>
+        <w:t>he currently active menu</w:t>
+      </w:r>
+      <w:r>
+        <w:t xml:space="preserve">. If not, </w:t>
+      </w:r>
+      <w:proofErr w:type="spellStart"/>
+      <w:r>
+        <w:t>FixedUpdate</w:t>
+      </w:r>
+      <w:proofErr w:type="spellEnd"/>
+      <w:r>
+        <w:t xml:space="preserve"> </w:t>
+      </w:r>
+      <w:r>
+        <w:t>functions</w:t>
+      </w:r>
+      <w:r>
+        <w:t xml:space="preserve"> </w:t>
+      </w:r>
+      <w:r>
+        <w:t>are</w:t>
+      </w:r>
+      <w:r>
+        <w:t xml:space="preserve"> not run. This should optimize things quite a bit.</w:t>
+      </w:r>
+    </w:p>
+    <w:p>
+      <w:pPr>
+        <w:pStyle w:val="ListParagraph"/>
+        <w:numPr>
+          <w:ilvl w:val="0"/>
+          <w:numId w:val="6"/>
+        </w:numPr>
+        <w:rPr>
+          <w:b/>
+          <w:bCs/>
+        </w:rPr>
+      </w:pPr>
+      <w:r>
         <w:lastRenderedPageBreak/>
-        <w:t>Fixed issue where Adventurers would not heal if a quest was completed while the app was closed.</w:t>
-      </w:r>
-    </w:p>
-    <w:p/>
-    <w:p>
-      <w:pPr>
-        <w:rPr>
-          <w:b/>
-          <w:bCs/>
-        </w:rPr>
-      </w:pPr>
-      <w:r>
-        <w:rPr>
-          <w:b/>
-          <w:bCs/>
-        </w:rPr>
-        <w:t>0.0.</w:t>
-      </w:r>
-      <w:r>
-        <w:rPr>
-          <w:b/>
-          <w:bCs/>
-        </w:rPr>
-        <w:t>7</w:t>
-      </w:r>
-      <w:r>
-        <w:rPr>
-          <w:b/>
-          <w:bCs/>
-        </w:rPr>
-        <w:t>.</w:t>
-      </w:r>
-      <w:r>
-        <w:rPr>
-          <w:b/>
-          <w:bCs/>
-        </w:rPr>
-        <w:t>0 (11/04/20)</w:t>
-      </w:r>
-    </w:p>
-    <w:p>
-      <w:pPr>
-        <w:pStyle w:val="ListParagraph"/>
-        <w:numPr>
-          <w:ilvl w:val="0"/>
-          <w:numId w:val="6"/>
+        <w:t>Marketplace scal</w:t>
+      </w:r>
+      <w:r>
+        <w:t>ing is now compatible with</w:t>
+      </w:r>
+      <w:r>
+        <w:t xml:space="preserve"> tablets.</w:t>
+      </w:r>
+    </w:p>
+    <w:p>
+      <w:pPr>
+        <w:rPr>
+          <w:b/>
+          <w:bCs/>
+        </w:rPr>
+      </w:pPr>
+    </w:p>
+    <w:p>
+      <w:pPr>
+        <w:rPr>
+          <w:b/>
+          <w:bCs/>
+        </w:rPr>
+      </w:pPr>
+      <w:r>
+        <w:rPr>
+          <w:b/>
+          <w:bCs/>
+        </w:rPr>
+        <w:t>0.0.6.</w:t>
+      </w:r>
+      <w:r>
+        <w:rPr>
+          <w:b/>
+          <w:bCs/>
+        </w:rPr>
+        <w:t>2 (10/21/20)</w:t>
+      </w:r>
+    </w:p>
+    <w:p>
+      <w:pPr>
+        <w:pStyle w:val="ListParagraph"/>
+        <w:numPr>
+          <w:ilvl w:val="0"/>
+          <w:numId w:val="5"/>
         </w:numPr>
       </w:pPr>
       <w:r>
@@ -1817,398 +2309,15 @@
         <w:pStyle w:val="ListParagraph"/>
         <w:numPr>
           <w:ilvl w:val="0"/>
-          <w:numId w:val="6"/>
-        </w:numPr>
-      </w:pPr>
-      <w:r>
-        <w:t>Implemented Artisan requirement in Guildhall upgrades.</w:t>
-      </w:r>
-    </w:p>
-    <w:p>
-      <w:pPr>
-        <w:pStyle w:val="ListParagraph"/>
-        <w:numPr>
-          <w:ilvl w:val="0"/>
-          <w:numId w:val="6"/>
-        </w:numPr>
-      </w:pPr>
-      <w:r>
-        <w:t>Added the ability to choose whether to promote Peasants to Adventurer or Artisan once they reach Level 5.</w:t>
-      </w:r>
-    </w:p>
-    <w:p>
-      <w:pPr>
-        <w:pStyle w:val="ListParagraph"/>
-        <w:numPr>
-          <w:ilvl w:val="0"/>
-          <w:numId w:val="6"/>
-        </w:numPr>
-      </w:pPr>
-      <w:r>
-        <w:t>Implemented a Level 10 cap on Peasants.</w:t>
-      </w:r>
-    </w:p>
-    <w:p>
-      <w:pPr>
-        <w:pStyle w:val="ListParagraph"/>
-        <w:numPr>
-          <w:ilvl w:val="0"/>
-          <w:numId w:val="6"/>
-        </w:numPr>
-      </w:pPr>
-      <w:r>
-        <w:t>Added Skill levels.</w:t>
-      </w:r>
-    </w:p>
-    <w:p>
-      <w:pPr>
-        <w:pStyle w:val="ListParagraph"/>
-        <w:numPr>
-          <w:ilvl w:val="0"/>
-          <w:numId w:val="6"/>
-        </w:numPr>
-      </w:pPr>
-      <w:r>
-        <w:t>Added progress bars for Skill experience.</w:t>
-      </w:r>
-    </w:p>
-    <w:p>
-      <w:pPr>
-        <w:pStyle w:val="ListParagraph"/>
-        <w:numPr>
-          <w:ilvl w:val="0"/>
-          <w:numId w:val="6"/>
-        </w:numPr>
-      </w:pPr>
-      <w:r>
-        <w:t>Added a “Release” button for all non-Hero Guildmembers. This allows the player to remove Guildmembers from the Guild if they don’t want them.</w:t>
-      </w:r>
-    </w:p>
-    <w:p>
-      <w:pPr>
-        <w:pStyle w:val="ListParagraph"/>
-        <w:numPr>
-          <w:ilvl w:val="0"/>
-          <w:numId w:val="6"/>
-        </w:numPr>
-      </w:pPr>
-      <w:r>
-        <w:t>Incident intervals are now slightly randomized and are reduced in frequency the higher the Quest level.</w:t>
-      </w:r>
-    </w:p>
-    <w:p>
-      <w:pPr>
-        <w:pStyle w:val="ListParagraph"/>
-        <w:numPr>
-          <w:ilvl w:val="0"/>
-          <w:numId w:val="6"/>
-        </w:numPr>
-      </w:pPr>
-      <w:r>
-        <w:t>Quest level now increases Incident difficulty while Adventurer level decreases it.</w:t>
-      </w:r>
-    </w:p>
-    <w:p>
-      <w:pPr>
-        <w:pStyle w:val="ListParagraph"/>
-        <w:numPr>
-          <w:ilvl w:val="0"/>
-          <w:numId w:val="6"/>
-        </w:numPr>
-      </w:pPr>
-      <w:proofErr w:type="spellStart"/>
-      <w:r>
-        <w:t>PersonUIs</w:t>
-      </w:r>
-      <w:proofErr w:type="spellEnd"/>
-      <w:r>
-        <w:t xml:space="preserve"> are now tinted based on vocation for more visual clarity.</w:t>
-      </w:r>
-    </w:p>
-    <w:p>
-      <w:pPr>
-        <w:pStyle w:val="ListParagraph"/>
-        <w:numPr>
-          <w:ilvl w:val="0"/>
-          <w:numId w:val="6"/>
-        </w:numPr>
-      </w:pPr>
-      <w:r>
-        <w:t>Guildhall upgrade popup is redesigned for more visual clarity.</w:t>
-      </w:r>
-    </w:p>
-    <w:p>
-      <w:pPr>
-        <w:rPr>
-          <w:b/>
-          <w:bCs/>
-        </w:rPr>
-      </w:pPr>
-    </w:p>
-    <w:p>
-      <w:pPr>
-        <w:rPr>
-          <w:b/>
-          <w:bCs/>
-        </w:rPr>
-      </w:pPr>
-      <w:r>
-        <w:rPr>
-          <w:b/>
-          <w:bCs/>
-        </w:rPr>
-        <w:t>0.0.6.</w:t>
-      </w:r>
-      <w:r>
-        <w:rPr>
-          <w:b/>
-          <w:bCs/>
-        </w:rPr>
-        <w:t>3 (</w:t>
-      </w:r>
-      <w:r>
-        <w:rPr>
-          <w:b/>
-          <w:bCs/>
-        </w:rPr>
-        <w:t>10/25/20</w:t>
-      </w:r>
-      <w:r>
-        <w:rPr>
-          <w:b/>
-          <w:bCs/>
-        </w:rPr>
-        <w:t>)</w:t>
-      </w:r>
-    </w:p>
-    <w:p>
-      <w:pPr>
-        <w:pStyle w:val="ListParagraph"/>
-        <w:numPr>
-          <w:ilvl w:val="0"/>
-          <w:numId w:val="6"/>
-        </w:numPr>
-      </w:pPr>
-      <w:r>
-        <w:t>NOTE: This version automatically deletes previous save data if the save data's version does not match.</w:t>
-      </w:r>
-    </w:p>
-    <w:p>
-      <w:pPr>
-        <w:pStyle w:val="ListParagraph"/>
-        <w:numPr>
-          <w:ilvl w:val="0"/>
-          <w:numId w:val="6"/>
-        </w:numPr>
-        <w:rPr>
-          <w:b/>
-          <w:bCs/>
-        </w:rPr>
-      </w:pPr>
-      <w:r>
-        <w:t>Implemented Skill experience (Combat, Espionage, Diplomacy).</w:t>
-      </w:r>
-      <w:r>
-        <w:t xml:space="preserve"> Skill levels are not yet implemented.</w:t>
-      </w:r>
-    </w:p>
-    <w:p>
-      <w:pPr>
-        <w:pStyle w:val="ListParagraph"/>
-        <w:numPr>
-          <w:ilvl w:val="0"/>
-          <w:numId w:val="6"/>
-        </w:numPr>
-        <w:rPr>
-          <w:b/>
-          <w:bCs/>
-        </w:rPr>
-      </w:pPr>
-      <w:r>
-        <w:t>Added icons on Quest UIs to indicate the quest’s Skill and Faction affiliations.</w:t>
-      </w:r>
-      <w:r>
-        <w:t xml:space="preserve"> Faction icons TBD.</w:t>
-      </w:r>
-    </w:p>
-    <w:p>
-      <w:pPr>
-        <w:pStyle w:val="ListParagraph"/>
-        <w:numPr>
-          <w:ilvl w:val="0"/>
-          <w:numId w:val="6"/>
-        </w:numPr>
-        <w:rPr>
-          <w:b/>
-          <w:bCs/>
-        </w:rPr>
-      </w:pPr>
-      <w:r>
-        <w:t>Removed rerouting after pressing a notification. The notification now closes</w:t>
-      </w:r>
-      <w:r>
-        <w:t xml:space="preserve"> without rerouting</w:t>
-      </w:r>
-      <w:r>
-        <w:t xml:space="preserve"> when pressed.</w:t>
-      </w:r>
-    </w:p>
-    <w:p>
-      <w:pPr>
-        <w:pStyle w:val="ListParagraph"/>
-        <w:numPr>
-          <w:ilvl w:val="0"/>
-          <w:numId w:val="6"/>
-        </w:numPr>
-        <w:rPr>
-          <w:b/>
-          <w:bCs/>
-        </w:rPr>
-      </w:pPr>
-      <w:r>
-        <w:t xml:space="preserve">Removed the </w:t>
-      </w:r>
-      <w:proofErr w:type="spellStart"/>
-      <w:r>
-        <w:t>QuestJournalUI</w:t>
-      </w:r>
-      <w:proofErr w:type="spellEnd"/>
-      <w:r>
-        <w:t xml:space="preserve"> and combined its functionality with the </w:t>
-      </w:r>
-      <w:proofErr w:type="spellStart"/>
-      <w:r>
-        <w:t>QuestUI</w:t>
-      </w:r>
-      <w:proofErr w:type="spellEnd"/>
-      <w:r>
-        <w:t>.</w:t>
-      </w:r>
-    </w:p>
-    <w:p>
-      <w:pPr>
-        <w:pStyle w:val="ListParagraph"/>
-        <w:numPr>
-          <w:ilvl w:val="0"/>
-          <w:numId w:val="6"/>
-        </w:numPr>
-        <w:rPr>
-          <w:b/>
-          <w:bCs/>
-        </w:rPr>
-      </w:pPr>
-      <w:r>
-        <w:t xml:space="preserve">Added a check to all </w:t>
-      </w:r>
-      <w:proofErr w:type="spellStart"/>
-      <w:r>
-        <w:t>FixedUpdates</w:t>
-      </w:r>
-      <w:proofErr w:type="spellEnd"/>
-      <w:r>
-        <w:t xml:space="preserve"> to see if </w:t>
-      </w:r>
-      <w:r>
-        <w:t>their</w:t>
-      </w:r>
-      <w:r>
-        <w:t xml:space="preserve"> respective menu </w:t>
-      </w:r>
-      <w:r>
-        <w:t>is</w:t>
-      </w:r>
-      <w:r>
-        <w:t xml:space="preserve"> t</w:t>
-      </w:r>
-      <w:r>
-        <w:t>he currently active menu</w:t>
-      </w:r>
-      <w:r>
-        <w:t xml:space="preserve">. If not, </w:t>
-      </w:r>
-      <w:proofErr w:type="spellStart"/>
-      <w:r>
-        <w:t>FixedUpdate</w:t>
-      </w:r>
-      <w:proofErr w:type="spellEnd"/>
-      <w:r>
-        <w:t xml:space="preserve"> </w:t>
-      </w:r>
-      <w:r>
-        <w:t>functions</w:t>
-      </w:r>
-      <w:r>
-        <w:t xml:space="preserve"> </w:t>
-      </w:r>
-      <w:r>
-        <w:t>are</w:t>
-      </w:r>
-      <w:r>
-        <w:t xml:space="preserve"> not run. This should optimize things quite a bit.</w:t>
-      </w:r>
-    </w:p>
-    <w:p>
-      <w:pPr>
-        <w:pStyle w:val="ListParagraph"/>
-        <w:numPr>
-          <w:ilvl w:val="0"/>
-          <w:numId w:val="6"/>
-        </w:numPr>
-        <w:rPr>
-          <w:b/>
-          <w:bCs/>
-        </w:rPr>
-      </w:pPr>
-      <w:r>
-        <w:t>Marketplace scal</w:t>
-      </w:r>
-      <w:r>
-        <w:t>ing is now compatible with</w:t>
-      </w:r>
-      <w:r>
-        <w:t xml:space="preserve"> tablets.</w:t>
-      </w:r>
-    </w:p>
-    <w:p>
-      <w:pPr>
-        <w:rPr>
-          <w:b/>
-          <w:bCs/>
-        </w:rPr>
-      </w:pPr>
-    </w:p>
-    <w:p>
-      <w:pPr>
-        <w:rPr>
-          <w:b/>
-          <w:bCs/>
-        </w:rPr>
-      </w:pPr>
-      <w:r>
-        <w:rPr>
-          <w:b/>
-          <w:bCs/>
-        </w:rPr>
-        <w:t>0.0.6.</w:t>
-      </w:r>
-      <w:r>
-        <w:rPr>
-          <w:b/>
-          <w:bCs/>
-        </w:rPr>
-        <w:t>2 (10/21/20)</w:t>
-      </w:r>
-    </w:p>
-    <w:p>
-      <w:pPr>
-        <w:pStyle w:val="ListParagraph"/>
-        <w:numPr>
-          <w:ilvl w:val="0"/>
           <w:numId w:val="5"/>
         </w:numPr>
-      </w:pPr>
-      <w:r>
-        <w:t>NOTE: This version automatically deletes previous save data if the save data's version does not match.</w:t>
+        <w:rPr>
+          <w:b/>
+          <w:bCs/>
+        </w:rPr>
+      </w:pPr>
+      <w:r>
+        <w:t>Implemented the Marketplace functionality.</w:t>
       </w:r>
     </w:p>
     <w:p>
@@ -2224,7 +2333,7 @@
         </w:rPr>
       </w:pPr>
       <w:r>
-        <w:t>Implemented the Marketplace functionality.</w:t>
+        <w:t>Corrected a visual bug in the Hub menu’s scroll view.</w:t>
       </w:r>
     </w:p>
     <w:p>
@@ -2240,23 +2349,6 @@
         </w:rPr>
       </w:pPr>
       <w:r>
-        <w:t>Corrected a visual bug in the Hub menu’s scroll view.</w:t>
-      </w:r>
-    </w:p>
-    <w:p>
-      <w:pPr>
-        <w:pStyle w:val="ListParagraph"/>
-        <w:numPr>
-          <w:ilvl w:val="0"/>
-          <w:numId w:val="5"/>
-        </w:numPr>
-        <w:rPr>
-          <w:b/>
-          <w:bCs/>
-        </w:rPr>
-      </w:pPr>
-      <w:r>
-        <w:lastRenderedPageBreak/>
         <w:t xml:space="preserve">Warning: </w:t>
       </w:r>
       <w:proofErr w:type="gramStart"/>
@@ -2606,6 +2698,7 @@
           <w:b/>
           <w:bCs/>
         </w:rPr>
+        <w:lastRenderedPageBreak/>
         <w:t>0.0.5.3</w:t>
       </w:r>
       <w:r>
@@ -2672,8 +2765,361 @@
         </w:numPr>
       </w:pPr>
       <w:r>
+        <w:t>Fixed a freeze due to an infinite loop when all quests appeared in the quest pool.</w:t>
+      </w:r>
+    </w:p>
+    <w:p/>
+    <w:p>
+      <w:pPr>
+        <w:rPr>
+          <w:b/>
+          <w:bCs/>
+        </w:rPr>
+      </w:pPr>
+      <w:r>
+        <w:rPr>
+          <w:b/>
+          <w:bCs/>
+        </w:rPr>
+        <w:t>0.0.5.</w:t>
+      </w:r>
+      <w:r>
+        <w:rPr>
+          <w:b/>
+          <w:bCs/>
+        </w:rPr>
+        <w:t>1 (08/15/20)</w:t>
+      </w:r>
+    </w:p>
+    <w:p>
+      <w:pPr>
+        <w:pStyle w:val="ListParagraph"/>
+        <w:numPr>
+          <w:ilvl w:val="0"/>
+          <w:numId w:val="2"/>
+        </w:numPr>
+      </w:pPr>
+      <w:r>
+        <w:t>Fixed a bug where notifications would not behave after a scene change.</w:t>
+      </w:r>
+    </w:p>
+    <w:p>
+      <w:pPr>
+        <w:pStyle w:val="ListParagraph"/>
+        <w:numPr>
+          <w:ilvl w:val="0"/>
+          <w:numId w:val="2"/>
+        </w:numPr>
+      </w:pPr>
+      <w:r>
+        <w:t>Fixed a bug where Peasants would upgrade to a Level 0 Adventurer instead of Level 1.</w:t>
+      </w:r>
+    </w:p>
+    <w:p>
+      <w:pPr>
+        <w:pStyle w:val="ListParagraph"/>
+        <w:numPr>
+          <w:ilvl w:val="0"/>
+          <w:numId w:val="2"/>
+        </w:numPr>
+      </w:pPr>
+      <w:r>
+        <w:t xml:space="preserve">Adjusted Peasant </w:t>
+      </w:r>
+      <w:proofErr w:type="spellStart"/>
+      <w:r>
+        <w:t>hitpoints</w:t>
+      </w:r>
+      <w:proofErr w:type="spellEnd"/>
+      <w:r>
+        <w:t xml:space="preserve"> so that when they reach </w:t>
+      </w:r>
+      <w:proofErr w:type="gramStart"/>
+      <w:r>
+        <w:t>Adventurer</w:t>
+      </w:r>
+      <w:proofErr w:type="gramEnd"/>
+      <w:r>
+        <w:t xml:space="preserve"> they "upgrade" to 100 HP.</w:t>
+      </w:r>
+    </w:p>
+    <w:p>
+      <w:pPr>
+        <w:pStyle w:val="ListParagraph"/>
+        <w:numPr>
+          <w:ilvl w:val="0"/>
+          <w:numId w:val="2"/>
+        </w:numPr>
+      </w:pPr>
+      <w:r>
+        <w:t>Added the foreground Reset button back in... For emergencies.</w:t>
+      </w:r>
+    </w:p>
+    <w:p/>
+    <w:p>
+      <w:pPr>
+        <w:rPr>
+          <w:b/>
+          <w:bCs/>
+        </w:rPr>
+      </w:pPr>
+      <w:r>
+        <w:rPr>
+          <w:b/>
+          <w:bCs/>
+        </w:rPr>
+        <w:t>0.0.5.</w:t>
+      </w:r>
+      <w:r>
+        <w:rPr>
+          <w:b/>
+          <w:bCs/>
+        </w:rPr>
+        <w:t>0 (08/15/20)</w:t>
+      </w:r>
+    </w:p>
+    <w:p>
+      <w:pPr>
+        <w:pStyle w:val="ListParagraph"/>
+        <w:numPr>
+          <w:ilvl w:val="0"/>
+          <w:numId w:val="2"/>
+        </w:numPr>
+      </w:pPr>
+      <w:r>
+        <w:t>Combat Training minigame has been added. It rewards a small amount of experience and can be used to level up either Adventurers or Peasants.</w:t>
+      </w:r>
+    </w:p>
+    <w:p>
+      <w:pPr>
+        <w:pStyle w:val="ListParagraph"/>
+        <w:numPr>
+          <w:ilvl w:val="0"/>
+          <w:numId w:val="2"/>
+        </w:numPr>
+      </w:pPr>
+      <w:r>
+        <w:t>Peasants now become Adventurers when they reach level 5. They are reset to level 1 and their experience is reset to 0 to reflect their change of Vocation.</w:t>
+      </w:r>
+    </w:p>
+    <w:p>
+      <w:pPr>
+        <w:pStyle w:val="ListParagraph"/>
+        <w:numPr>
+          <w:ilvl w:val="0"/>
+          <w:numId w:val="2"/>
+        </w:numPr>
+      </w:pPr>
+      <w:r>
+        <w:t xml:space="preserve">Leveling up increases </w:t>
+      </w:r>
+      <w:proofErr w:type="spellStart"/>
+      <w:r>
+        <w:t>GuildMembers'</w:t>
+      </w:r>
+      <w:proofErr w:type="spellEnd"/>
+      <w:r>
+        <w:t xml:space="preserve"> max health and heals them completely.</w:t>
+      </w:r>
+    </w:p>
+    <w:p>
+      <w:pPr>
+        <w:pStyle w:val="ListParagraph"/>
+        <w:numPr>
+          <w:ilvl w:val="0"/>
+          <w:numId w:val="2"/>
+        </w:numPr>
+      </w:pPr>
+      <w:r>
+        <w:t>Notifications have been updated to visually reflect whether they bring good or bad news. They also link to an appropriate menu, or can be closed without taking action. They also automatically dismiss after 5 seconds.</w:t>
+      </w:r>
+    </w:p>
+    <w:p>
+      <w:pPr>
+        <w:pStyle w:val="ListParagraph"/>
+        <w:numPr>
+          <w:ilvl w:val="0"/>
+          <w:numId w:val="2"/>
+        </w:numPr>
+      </w:pPr>
+      <w:r>
+        <w:t xml:space="preserve">Some adjustments have been made to the rate at which new quests are added to the quest pool, as well as how frequently new </w:t>
+      </w:r>
+      <w:proofErr w:type="spellStart"/>
+      <w:r>
+        <w:t>GuildMembers</w:t>
+      </w:r>
+      <w:proofErr w:type="spellEnd"/>
+      <w:r>
+        <w:t xml:space="preserve"> join the Guild.</w:t>
+      </w:r>
+    </w:p>
+    <w:p>
+      <w:pPr>
+        <w:pStyle w:val="ListParagraph"/>
+        <w:numPr>
+          <w:ilvl w:val="0"/>
+          <w:numId w:val="2"/>
+        </w:numPr>
+      </w:pPr>
+      <w:r>
+        <w:t>Fixed issue of having multiple of the same quest appear in the quest pool.</w:t>
+      </w:r>
+    </w:p>
+    <w:p/>
+    <w:p>
+      <w:pPr>
+        <w:rPr>
+          <w:b/>
+          <w:bCs/>
+        </w:rPr>
+      </w:pPr>
+      <w:r>
+        <w:rPr>
+          <w:b/>
+          <w:bCs/>
+        </w:rPr>
+        <w:t>0.0.</w:t>
+      </w:r>
+      <w:r>
+        <w:rPr>
+          <w:b/>
+          <w:bCs/>
+        </w:rPr>
+        <w:t>4</w:t>
+      </w:r>
+      <w:r>
+        <w:rPr>
+          <w:b/>
+          <w:bCs/>
+        </w:rPr>
+        <w:t>.</w:t>
+      </w:r>
+      <w:r>
+        <w:rPr>
+          <w:b/>
+          <w:bCs/>
+        </w:rPr>
+        <w:t>0 (08/12/20)</w:t>
+      </w:r>
+    </w:p>
+    <w:p>
+      <w:pPr>
+        <w:pStyle w:val="ListParagraph"/>
+        <w:numPr>
+          <w:ilvl w:val="0"/>
+          <w:numId w:val="2"/>
+        </w:numPr>
+      </w:pPr>
+      <w:proofErr w:type="spellStart"/>
+      <w:r>
+        <w:t>GuildMembers</w:t>
+      </w:r>
+      <w:proofErr w:type="spellEnd"/>
+      <w:r>
+        <w:t xml:space="preserve"> now level up.</w:t>
+      </w:r>
+    </w:p>
+    <w:p>
+      <w:pPr>
+        <w:pStyle w:val="ListParagraph"/>
+        <w:numPr>
+          <w:ilvl w:val="0"/>
+          <w:numId w:val="2"/>
+        </w:numPr>
+      </w:pPr>
+      <w:r>
+        <w:t xml:space="preserve">Added in-game notifications when </w:t>
+      </w:r>
+      <w:proofErr w:type="gramStart"/>
+      <w:r>
+        <w:t>Quests</w:t>
+      </w:r>
+      <w:proofErr w:type="gramEnd"/>
+      <w:r>
+        <w:t xml:space="preserve"> finish and </w:t>
+      </w:r>
+      <w:proofErr w:type="spellStart"/>
+      <w:r>
+        <w:t>GuildMembers</w:t>
+      </w:r>
+      <w:proofErr w:type="spellEnd"/>
+      <w:r>
+        <w:t xml:space="preserve"> level up or join.</w:t>
+      </w:r>
+    </w:p>
+    <w:p>
+      <w:pPr>
+        <w:pStyle w:val="ListParagraph"/>
+        <w:numPr>
+          <w:ilvl w:val="0"/>
+          <w:numId w:val="2"/>
+        </w:numPr>
+      </w:pPr>
+      <w:r>
+        <w:t>Added the option of creating a biography for the Hero on the Hero menu.</w:t>
+      </w:r>
+    </w:p>
+    <w:p>
+      <w:pPr>
+        <w:pStyle w:val="ListParagraph"/>
+        <w:numPr>
+          <w:ilvl w:val="0"/>
+          <w:numId w:val="2"/>
+        </w:numPr>
+      </w:pPr>
+      <w:r>
+        <w:t xml:space="preserve"> Some bug fixes.</w:t>
+      </w:r>
+    </w:p>
+    <w:p/>
+    <w:p>
+      <w:pPr>
+        <w:rPr>
+          <w:b/>
+          <w:bCs/>
+        </w:rPr>
+      </w:pPr>
+      <w:r>
+        <w:rPr>
+          <w:b/>
+          <w:bCs/>
+        </w:rPr>
+        <w:t>0.0.</w:t>
+      </w:r>
+      <w:r>
+        <w:rPr>
+          <w:b/>
+          <w:bCs/>
+        </w:rPr>
+        <w:t>3</w:t>
+      </w:r>
+      <w:r>
+        <w:rPr>
+          <w:b/>
+          <w:bCs/>
+        </w:rPr>
+        <w:t>.</w:t>
+      </w:r>
+      <w:r>
+        <w:rPr>
+          <w:b/>
+          <w:bCs/>
+        </w:rPr>
+        <w:t>6b (08/10/20)</w:t>
+      </w:r>
+    </w:p>
+    <w:p>
+      <w:pPr>
+        <w:pStyle w:val="ListParagraph"/>
+        <w:numPr>
+          <w:ilvl w:val="0"/>
+          <w:numId w:val="2"/>
+        </w:numPr>
+      </w:pPr>
+      <w:r>
         <w:lastRenderedPageBreak/>
-        <w:t>Fixed a freeze due to an infinite loop when all quests appeared in the quest pool.</w:t>
+        <w:t>Small fix to quest failures when the app is closed: additional incidents no longer occur after the quest has failed.</w:t>
       </w:r>
     </w:p>
     <w:p/>
@@ -2689,14 +3135,28 @@
           <w:b/>
           <w:bCs/>
         </w:rPr>
-        <w:t>0.0.5.</w:t>
-      </w:r>
-      <w:r>
-        <w:rPr>
-          <w:b/>
-          <w:bCs/>
-        </w:rPr>
-        <w:t>1 (08/15/20)</w:t>
+        <w:t>0.0.</w:t>
+      </w:r>
+      <w:r>
+        <w:rPr>
+          <w:b/>
+          <w:bCs/>
+        </w:rPr>
+        <w:t>3</w:t>
+      </w:r>
+      <w:r>
+        <w:rPr>
+          <w:b/>
+          <w:bCs/>
+        </w:rPr>
+        <w:t>.</w:t>
+      </w:r>
+      <w:r>
+        <w:rPr>
+          <w:b/>
+          <w:bCs/>
+        </w:rPr>
+        <w:t>6 (08/16/20)</w:t>
       </w:r>
     </w:p>
     <w:p>
@@ -2708,7 +3168,7 @@
         </w:numPr>
       </w:pPr>
       <w:r>
-        <w:t>Fixed a bug where notifications would not behave after a scene change.</w:t>
+        <w:t>Added new quests and incidents.</w:t>
       </w:r>
     </w:p>
     <w:p>
@@ -2720,7 +3180,15 @@
         </w:numPr>
       </w:pPr>
       <w:r>
-        <w:t>Fixed a bug where Peasants would upgrade to a Level 0 Adventurer instead of Level 1.</w:t>
+        <w:t xml:space="preserve">Added placeholders for upcoming </w:t>
+      </w:r>
+      <w:proofErr w:type="spellStart"/>
+      <w:r>
+        <w:t>GuildMember</w:t>
+      </w:r>
+      <w:proofErr w:type="spellEnd"/>
+      <w:r>
+        <w:t xml:space="preserve"> stats.</w:t>
       </w:r>
     </w:p>
     <w:p>
@@ -2732,23 +3200,302 @@
         </w:numPr>
       </w:pPr>
       <w:r>
-        <w:t xml:space="preserve">Adjusted Peasant </w:t>
+        <w:t xml:space="preserve">Quests can now fail if the </w:t>
       </w:r>
       <w:proofErr w:type="spellStart"/>
       <w:r>
+        <w:t>GuildMember's</w:t>
+      </w:r>
+      <w:proofErr w:type="spellEnd"/>
+      <w:r>
+        <w:t xml:space="preserve"> health drops to 0. They must return to the Guildhall and wait for their health to recover above 0 before starting another quest.</w:t>
+      </w:r>
+    </w:p>
+    <w:p>
+      <w:pPr>
+        <w:pStyle w:val="ListParagraph"/>
+        <w:numPr>
+          <w:ilvl w:val="0"/>
+          <w:numId w:val="2"/>
+        </w:numPr>
+      </w:pPr>
+      <w:r>
+        <w:t xml:space="preserve">Health is now displayed when viewing </w:t>
+      </w:r>
+      <w:proofErr w:type="spellStart"/>
+      <w:r>
+        <w:t>GuildMembers</w:t>
+      </w:r>
+      <w:proofErr w:type="spellEnd"/>
+      <w:r>
+        <w:t>.</w:t>
+      </w:r>
+    </w:p>
+    <w:p>
+      <w:pPr>
+        <w:pStyle w:val="ListParagraph"/>
+        <w:numPr>
+          <w:ilvl w:val="0"/>
+          <w:numId w:val="2"/>
+        </w:numPr>
+      </w:pPr>
+      <w:r>
+        <w:t>Fixed some minor scaling issues with tablet-sized displays.</w:t>
+      </w:r>
+    </w:p>
+    <w:p/>
+    <w:p>
+      <w:pPr>
+        <w:rPr>
+          <w:b/>
+          <w:bCs/>
+        </w:rPr>
+      </w:pPr>
+      <w:r>
+        <w:rPr>
+          <w:b/>
+          <w:bCs/>
+        </w:rPr>
+        <w:t>0.0.</w:t>
+      </w:r>
+      <w:r>
+        <w:rPr>
+          <w:b/>
+          <w:bCs/>
+        </w:rPr>
+        <w:t>3</w:t>
+      </w:r>
+      <w:r>
+        <w:rPr>
+          <w:b/>
+          <w:bCs/>
+        </w:rPr>
+        <w:t>.</w:t>
+      </w:r>
+      <w:r>
+        <w:rPr>
+          <w:b/>
+          <w:bCs/>
+        </w:rPr>
+        <w:t>5 (08/10/20)</w:t>
+      </w:r>
+    </w:p>
+    <w:p>
+      <w:pPr>
+        <w:pStyle w:val="ListParagraph"/>
+        <w:numPr>
+          <w:ilvl w:val="0"/>
+          <w:numId w:val="2"/>
+        </w:numPr>
+      </w:pPr>
+      <w:r>
+        <w:t xml:space="preserve">Added </w:t>
+      </w:r>
+      <w:proofErr w:type="spellStart"/>
+      <w:r>
+        <w:t>GuildMember</w:t>
+      </w:r>
+      <w:proofErr w:type="spellEnd"/>
+      <w:r>
+        <w:t xml:space="preserve"> health recovery while the game is closed.</w:t>
+      </w:r>
+    </w:p>
+    <w:p>
+      <w:pPr>
+        <w:pStyle w:val="ListParagraph"/>
+        <w:numPr>
+          <w:ilvl w:val="0"/>
+          <w:numId w:val="2"/>
+        </w:numPr>
+      </w:pPr>
+      <w:r>
+        <w:t xml:space="preserve">Fixed a bug that prevented </w:t>
+      </w:r>
+      <w:proofErr w:type="spellStart"/>
+      <w:r>
+        <w:t>GuildMember</w:t>
+      </w:r>
+      <w:proofErr w:type="spellEnd"/>
+      <w:r>
+        <w:t xml:space="preserve"> health from properly loading after quitting and reopening the game.</w:t>
+      </w:r>
+    </w:p>
+    <w:p>
+      <w:pPr>
+        <w:pStyle w:val="ListParagraph"/>
+        <w:numPr>
+          <w:ilvl w:val="0"/>
+          <w:numId w:val="2"/>
+        </w:numPr>
+      </w:pPr>
+      <w:r>
+        <w:t>Fixed a bug that prevented button click SFX from being affected by sound settings.</w:t>
+      </w:r>
+    </w:p>
+    <w:p>
+      <w:pPr>
+        <w:pStyle w:val="ListParagraph"/>
+        <w:numPr>
+          <w:ilvl w:val="0"/>
+          <w:numId w:val="2"/>
+        </w:numPr>
+      </w:pPr>
+      <w:r>
+        <w:t>Menus no longer deactivate when closed. Leaving them active seems to be more performant than deactivating/reactivating on demand.</w:t>
+      </w:r>
+    </w:p>
+    <w:p>
+      <w:pPr>
+        <w:pStyle w:val="ListParagraph"/>
+        <w:numPr>
+          <w:ilvl w:val="0"/>
+          <w:numId w:val="2"/>
+        </w:numPr>
+      </w:pPr>
+      <w:r>
+        <w:t>Incorporated the menu transition SFX into the animation so that they are synced.</w:t>
+      </w:r>
+    </w:p>
+    <w:p>
+      <w:pPr>
+        <w:pStyle w:val="ListParagraph"/>
+        <w:numPr>
+          <w:ilvl w:val="0"/>
+          <w:numId w:val="2"/>
+        </w:numPr>
+      </w:pPr>
+      <w:r>
+        <w:t>Some minor graphical fixes.</w:t>
+      </w:r>
+    </w:p>
+    <w:p/>
+    <w:p>
+      <w:pPr>
+        <w:rPr>
+          <w:b/>
+          <w:bCs/>
+        </w:rPr>
+      </w:pPr>
+      <w:r>
+        <w:rPr>
+          <w:b/>
+          <w:bCs/>
+        </w:rPr>
+        <w:t>0.0.</w:t>
+      </w:r>
+      <w:r>
+        <w:rPr>
+          <w:b/>
+          <w:bCs/>
+        </w:rPr>
+        <w:t>3</w:t>
+      </w:r>
+      <w:r>
+        <w:rPr>
+          <w:b/>
+          <w:bCs/>
+        </w:rPr>
+        <w:t>.</w:t>
+      </w:r>
+      <w:r>
+        <w:rPr>
+          <w:b/>
+          <w:bCs/>
+        </w:rPr>
+        <w:t>4 (08/09/20)</w:t>
+      </w:r>
+    </w:p>
+    <w:p>
+      <w:pPr>
+        <w:pStyle w:val="ListParagraph"/>
+        <w:numPr>
+          <w:ilvl w:val="0"/>
+          <w:numId w:val="2"/>
+        </w:numPr>
+      </w:pPr>
+      <w:r>
+        <w:t xml:space="preserve">Fixed a bug that caused </w:t>
+      </w:r>
+      <w:proofErr w:type="spellStart"/>
+      <w:r>
+        <w:t>GuildMembers</w:t>
+      </w:r>
+      <w:proofErr w:type="spellEnd"/>
+      <w:r>
+        <w:t xml:space="preserve"> to not recover if their </w:t>
+      </w:r>
+      <w:proofErr w:type="spellStart"/>
+      <w:r>
+        <w:t>Hitpoints</w:t>
+      </w:r>
+      <w:proofErr w:type="spellEnd"/>
+      <w:r>
+        <w:t xml:space="preserve"> reached 0.</w:t>
+      </w:r>
+    </w:p>
+    <w:p/>
+    <w:p>
+      <w:pPr>
+        <w:rPr>
+          <w:b/>
+          <w:bCs/>
+        </w:rPr>
+      </w:pPr>
+      <w:r>
+        <w:rPr>
+          <w:b/>
+          <w:bCs/>
+        </w:rPr>
+        <w:t>0.0.</w:t>
+      </w:r>
+      <w:r>
+        <w:rPr>
+          <w:b/>
+          <w:bCs/>
+        </w:rPr>
+        <w:t>3</w:t>
+      </w:r>
+      <w:r>
+        <w:rPr>
+          <w:b/>
+          <w:bCs/>
+        </w:rPr>
+        <w:t>.</w:t>
+      </w:r>
+      <w:r>
+        <w:rPr>
+          <w:b/>
+          <w:bCs/>
+        </w:rPr>
+        <w:t>3 (08/09/20)</w:t>
+      </w:r>
+    </w:p>
+    <w:p>
+      <w:pPr>
+        <w:pStyle w:val="ListParagraph"/>
+        <w:numPr>
+          <w:ilvl w:val="0"/>
+          <w:numId w:val="2"/>
+        </w:numPr>
+      </w:pPr>
+      <w:r>
+        <w:t xml:space="preserve">Incidents now have positive, negative or neutral results. These affect resources, experience and </w:t>
+      </w:r>
+      <w:proofErr w:type="spellStart"/>
+      <w:r>
+        <w:t>GuildMember</w:t>
+      </w:r>
+      <w:proofErr w:type="spellEnd"/>
+      <w:r>
+        <w:t xml:space="preserve"> </w:t>
+      </w:r>
+      <w:proofErr w:type="spellStart"/>
+      <w:r>
         <w:t>hitpoints</w:t>
       </w:r>
       <w:proofErr w:type="spellEnd"/>
       <w:r>
-        <w:t xml:space="preserve"> so that when they reach </w:t>
-      </w:r>
-      <w:proofErr w:type="gramStart"/>
-      <w:r>
-        <w:t>Adventurer</w:t>
-      </w:r>
-      <w:proofErr w:type="gramEnd"/>
-      <w:r>
-        <w:t xml:space="preserve"> they "upgrade" to 100 HP.</w:t>
+        <w:t>.</w:t>
       </w:r>
     </w:p>
     <w:p>
@@ -2759,8 +3506,41 @@
           <w:numId w:val="2"/>
         </w:numPr>
       </w:pPr>
-      <w:r>
-        <w:t>Added the foreground Reset button back in... For emergencies.</w:t>
+      <w:proofErr w:type="spellStart"/>
+      <w:r>
+        <w:t>GuildMembers</w:t>
+      </w:r>
+      <w:proofErr w:type="spellEnd"/>
+      <w:r>
+        <w:t xml:space="preserve"> now become Incapacitated if their </w:t>
+      </w:r>
+      <w:proofErr w:type="spellStart"/>
+      <w:r>
+        <w:t>hitpoints</w:t>
+      </w:r>
+      <w:proofErr w:type="spellEnd"/>
+      <w:r>
+        <w:t xml:space="preserve"> are at 0. </w:t>
+      </w:r>
+      <w:proofErr w:type="spellStart"/>
+      <w:r>
+        <w:t>Hitpoints</w:t>
+      </w:r>
+      <w:proofErr w:type="spellEnd"/>
+      <w:r>
+        <w:t xml:space="preserve"> regenerate over time when not on a quest.</w:t>
+      </w:r>
+    </w:p>
+    <w:p>
+      <w:pPr>
+        <w:pStyle w:val="ListParagraph"/>
+        <w:numPr>
+          <w:ilvl w:val="0"/>
+          <w:numId w:val="2"/>
+        </w:numPr>
+      </w:pPr>
+      <w:r>
+        <w:t>Streamlined the Quest-starting process and reworked the appearance of the quest information and Quest Journals.</w:t>
       </w:r>
     </w:p>
     <w:p/>
@@ -2776,14 +3556,28 @@
           <w:b/>
           <w:bCs/>
         </w:rPr>
-        <w:t>0.0.5.</w:t>
-      </w:r>
-      <w:r>
-        <w:rPr>
-          <w:b/>
-          <w:bCs/>
-        </w:rPr>
-        <w:t>0 (08/15/20)</w:t>
+        <w:t>0.0.</w:t>
+      </w:r>
+      <w:r>
+        <w:rPr>
+          <w:b/>
+          <w:bCs/>
+        </w:rPr>
+        <w:t>3</w:t>
+      </w:r>
+      <w:r>
+        <w:rPr>
+          <w:b/>
+          <w:bCs/>
+        </w:rPr>
+        <w:t>.</w:t>
+      </w:r>
+      <w:r>
+        <w:rPr>
+          <w:b/>
+          <w:bCs/>
+        </w:rPr>
+        <w:t>2 (08/08/20)</w:t>
       </w:r>
     </w:p>
     <w:p>
@@ -2795,7 +3589,23 @@
         </w:numPr>
       </w:pPr>
       <w:r>
-        <w:t>Combat Training minigame has been added. It rewards a small amount of experience and can be used to level up either Adventurers or Peasants.</w:t>
+        <w:t xml:space="preserve">Fixed the </w:t>
+      </w:r>
+      <w:proofErr w:type="spellStart"/>
+      <w:r>
+        <w:t>QuestData</w:t>
+      </w:r>
+      <w:proofErr w:type="spellEnd"/>
+      <w:r>
+        <w:t xml:space="preserve"> not finding the associated </w:t>
+      </w:r>
+      <w:proofErr w:type="spellStart"/>
+      <w:r>
+        <w:t>GuildMember</w:t>
+      </w:r>
+      <w:proofErr w:type="spellEnd"/>
+      <w:r>
+        <w:t xml:space="preserve"> after loading a game.</w:t>
       </w:r>
     </w:p>
     <w:p>
@@ -2807,7 +3617,23 @@
         </w:numPr>
       </w:pPr>
       <w:r>
-        <w:t>Peasants now become Adventurers when they reach level 5. They are reset to level 1 and their experience is reset to 0 to reflect their change of Vocation.</w:t>
+        <w:t xml:space="preserve">Further updated all </w:t>
+      </w:r>
+      <w:proofErr w:type="spellStart"/>
+      <w:r>
+        <w:t>GuildMember</w:t>
+      </w:r>
+      <w:proofErr w:type="spellEnd"/>
+      <w:r>
+        <w:t xml:space="preserve"> data </w:t>
+      </w:r>
+      <w:proofErr w:type="spellStart"/>
+      <w:r>
+        <w:t>referencs</w:t>
+      </w:r>
+      <w:proofErr w:type="spellEnd"/>
+      <w:r>
+        <w:t xml:space="preserve"> to IDs to avoid redundancies.</w:t>
       </w:r>
     </w:p>
     <w:p>
@@ -2819,15 +3645,81 @@
         </w:numPr>
       </w:pPr>
       <w:r>
-        <w:t xml:space="preserve">Leveling up increases </w:t>
+        <w:lastRenderedPageBreak/>
+        <w:t>Lots of code refactoring.</w:t>
+      </w:r>
+    </w:p>
+    <w:p/>
+    <w:p>
+      <w:pPr>
+        <w:rPr>
+          <w:b/>
+          <w:bCs/>
+        </w:rPr>
+      </w:pPr>
+      <w:r>
+        <w:rPr>
+          <w:b/>
+          <w:bCs/>
+        </w:rPr>
+        <w:t>0.0.</w:t>
+      </w:r>
+      <w:r>
+        <w:rPr>
+          <w:b/>
+          <w:bCs/>
+        </w:rPr>
+        <w:t>3</w:t>
+      </w:r>
+      <w:r>
+        <w:rPr>
+          <w:b/>
+          <w:bCs/>
+        </w:rPr>
+        <w:t>.</w:t>
+      </w:r>
+      <w:r>
+        <w:rPr>
+          <w:b/>
+          <w:bCs/>
+        </w:rPr>
+        <w:t>1 (08/08/20)</w:t>
+      </w:r>
+    </w:p>
+    <w:p>
+      <w:pPr>
+        <w:pStyle w:val="ListParagraph"/>
+        <w:numPr>
+          <w:ilvl w:val="0"/>
+          <w:numId w:val="2"/>
+        </w:numPr>
+      </w:pPr>
+      <w:r>
+        <w:t xml:space="preserve">Changed the </w:t>
       </w:r>
       <w:proofErr w:type="spellStart"/>
       <w:r>
-        <w:t>GuildMembers'</w:t>
+        <w:t>GuildMember</w:t>
       </w:r>
       <w:proofErr w:type="spellEnd"/>
       <w:r>
-        <w:t xml:space="preserve"> max health and heals them completely.</w:t>
+        <w:t xml:space="preserve"> reference in the </w:t>
+      </w:r>
+      <w:proofErr w:type="spellStart"/>
+      <w:r>
+        <w:t>QuestData</w:t>
+      </w:r>
+      <w:proofErr w:type="spellEnd"/>
+      <w:r>
+        <w:t xml:space="preserve"> to an ID to avoid redundant </w:t>
+      </w:r>
+      <w:proofErr w:type="spellStart"/>
+      <w:r>
+        <w:t>GuildMemberData</w:t>
+      </w:r>
+      <w:proofErr w:type="spellEnd"/>
+      <w:r>
+        <w:t xml:space="preserve"> objects.</w:t>
       </w:r>
     </w:p>
     <w:p>
@@ -2839,7 +3731,15 @@
         </w:numPr>
       </w:pPr>
       <w:r>
-        <w:t>Notifications have been updated to visually reflect whether they bring good or bad news. They also link to an appropriate menu, or can be closed without taking action. They also automatically dismiss after 5 seconds.</w:t>
+        <w:t xml:space="preserve">Corrected a bug where </w:t>
+      </w:r>
+      <w:proofErr w:type="spellStart"/>
+      <w:r>
+        <w:t>GuildMembers</w:t>
+      </w:r>
+      <w:proofErr w:type="spellEnd"/>
+      <w:r>
+        <w:t xml:space="preserve"> would not receive experience if the quest was completed while the game was closed.</w:t>
       </w:r>
     </w:p>
     <w:p>
@@ -2851,15 +3751,184 @@
         </w:numPr>
       </w:pPr>
       <w:r>
-        <w:t xml:space="preserve">Some adjustments have been made to the rate at which new quests are added to the quest pool, as well as how frequently new </w:t>
+        <w:t>Removed the Start screen. Change Log is now accessible through the Settings menu.</w:t>
+      </w:r>
+    </w:p>
+    <w:p/>
+    <w:p>
+      <w:pPr>
+        <w:rPr>
+          <w:b/>
+          <w:bCs/>
+        </w:rPr>
+      </w:pPr>
+      <w:r>
+        <w:rPr>
+          <w:b/>
+          <w:bCs/>
+        </w:rPr>
+        <w:t>0.0.</w:t>
+      </w:r>
+      <w:r>
+        <w:rPr>
+          <w:b/>
+          <w:bCs/>
+        </w:rPr>
+        <w:t>3</w:t>
+      </w:r>
+      <w:r>
+        <w:rPr>
+          <w:b/>
+          <w:bCs/>
+        </w:rPr>
+        <w:t>.</w:t>
+      </w:r>
+      <w:r>
+        <w:rPr>
+          <w:b/>
+          <w:bCs/>
+        </w:rPr>
+        <w:t>0</w:t>
+      </w:r>
+      <w:r>
+        <w:rPr>
+          <w:b/>
+          <w:bCs/>
+        </w:rPr>
+        <w:t xml:space="preserve"> (08/</w:t>
+      </w:r>
+      <w:r>
+        <w:rPr>
+          <w:b/>
+          <w:bCs/>
+        </w:rPr>
+        <w:t>07</w:t>
+      </w:r>
+      <w:r>
+        <w:rPr>
+          <w:b/>
+          <w:bCs/>
+        </w:rPr>
+        <w:t>/20)</w:t>
+      </w:r>
+    </w:p>
+    <w:p>
+      <w:pPr>
+        <w:pStyle w:val="ListParagraph"/>
+        <w:numPr>
+          <w:ilvl w:val="0"/>
+          <w:numId w:val="2"/>
+        </w:numPr>
+      </w:pPr>
+      <w:r>
+        <w:t>NOTE: All save games should be reset to avoid errors in the new build.</w:t>
+      </w:r>
+    </w:p>
+    <w:p>
+      <w:pPr>
+        <w:pStyle w:val="ListParagraph"/>
+        <w:numPr>
+          <w:ilvl w:val="0"/>
+          <w:numId w:val="2"/>
+        </w:numPr>
+      </w:pPr>
+      <w:r>
+        <w:t>Added the Settings menu and functional volume settings. They are stored in the save file so are persistent.</w:t>
+      </w:r>
+    </w:p>
+    <w:p>
+      <w:pPr>
+        <w:pStyle w:val="ListParagraph"/>
+        <w:numPr>
+          <w:ilvl w:val="0"/>
+          <w:numId w:val="2"/>
+        </w:numPr>
+      </w:pPr>
+      <w:r>
+        <w:t>Removed the Load button on the Start menu. Loading is now automatic if a save file exists. Players can reset their game in the Settings menu to remove their save file and start over.</w:t>
+      </w:r>
+    </w:p>
+    <w:p>
+      <w:pPr>
+        <w:pStyle w:val="ListParagraph"/>
+        <w:numPr>
+          <w:ilvl w:val="0"/>
+          <w:numId w:val="2"/>
+        </w:numPr>
+      </w:pPr>
+      <w:r>
+        <w:t>Further fixed the memory leak issue. It should be completely gone now.</w:t>
+      </w:r>
+    </w:p>
+    <w:p>
+      <w:pPr>
+        <w:pStyle w:val="ListParagraph"/>
+        <w:numPr>
+          <w:ilvl w:val="0"/>
+          <w:numId w:val="2"/>
+        </w:numPr>
+      </w:pPr>
+      <w:r>
+        <w:t xml:space="preserve">Gave </w:t>
       </w:r>
       <w:proofErr w:type="spellStart"/>
       <w:r>
-        <w:t>GuildMembers</w:t>
+        <w:t>QuestPool</w:t>
       </w:r>
       <w:proofErr w:type="spellEnd"/>
       <w:r>
-        <w:t xml:space="preserve"> join the Guild.</w:t>
+        <w:t xml:space="preserve"> quests an instance ID. It's not a great ID implementation, but it will do for now.</w:t>
+      </w:r>
+    </w:p>
+    <w:p/>
+    <w:p>
+      <w:pPr>
+        <w:rPr>
+          <w:b/>
+          <w:bCs/>
+        </w:rPr>
+      </w:pPr>
+      <w:r>
+        <w:rPr>
+          <w:b/>
+          <w:bCs/>
+        </w:rPr>
+        <w:t>0.0.</w:t>
+      </w:r>
+      <w:r>
+        <w:rPr>
+          <w:b/>
+          <w:bCs/>
+        </w:rPr>
+        <w:t>2</w:t>
+      </w:r>
+      <w:r>
+        <w:rPr>
+          <w:b/>
+          <w:bCs/>
+        </w:rPr>
+        <w:t>.</w:t>
+      </w:r>
+      <w:r>
+        <w:rPr>
+          <w:b/>
+          <w:bCs/>
+        </w:rPr>
+        <w:t>2 (08/</w:t>
+      </w:r>
+      <w:r>
+        <w:rPr>
+          <w:b/>
+          <w:bCs/>
+        </w:rPr>
+        <w:t>0</w:t>
+      </w:r>
+      <w:r>
+        <w:rPr>
+          <w:b/>
+          <w:bCs/>
+        </w:rPr>
+        <w:t>6/20)</w:t>
       </w:r>
     </w:p>
     <w:p>
@@ -2871,7 +3940,31 @@
         </w:numPr>
       </w:pPr>
       <w:r>
-        <w:t>Fixed issue of having multiple of the same quest appear in the quest pool.</w:t>
+        <w:t>Randomly generated Guild Member names are now a combination of a randomly selected prefix and suffix to create more variety. More name possibilities to be added in the future.</w:t>
+      </w:r>
+    </w:p>
+    <w:p>
+      <w:pPr>
+        <w:pStyle w:val="ListParagraph"/>
+        <w:numPr>
+          <w:ilvl w:val="0"/>
+          <w:numId w:val="2"/>
+        </w:numPr>
+      </w:pPr>
+      <w:r>
+        <w:t>Menus now deactivate when they are closed, which should improve performance.</w:t>
+      </w:r>
+    </w:p>
+    <w:p>
+      <w:pPr>
+        <w:pStyle w:val="ListParagraph"/>
+        <w:numPr>
+          <w:ilvl w:val="0"/>
+          <w:numId w:val="2"/>
+        </w:numPr>
+      </w:pPr>
+      <w:r>
+        <w:t>Guild Member avatars are now displayed in the Guild Members menu and when selecting an Adventurer for a Quest.</w:t>
       </w:r>
     </w:p>
     <w:p/>
@@ -2894,6 +3987,665 @@
           <w:b/>
           <w:bCs/>
         </w:rPr>
+        <w:t>2</w:t>
+      </w:r>
+      <w:r>
+        <w:rPr>
+          <w:b/>
+          <w:bCs/>
+        </w:rPr>
+        <w:t>.</w:t>
+      </w:r>
+      <w:r>
+        <w:rPr>
+          <w:b/>
+          <w:bCs/>
+        </w:rPr>
+        <w:t>1b2</w:t>
+      </w:r>
+      <w:r>
+        <w:rPr>
+          <w:b/>
+          <w:bCs/>
+        </w:rPr>
+        <w:t xml:space="preserve"> (08/</w:t>
+      </w:r>
+      <w:r>
+        <w:rPr>
+          <w:b/>
+          <w:bCs/>
+        </w:rPr>
+        <w:t>05</w:t>
+      </w:r>
+      <w:r>
+        <w:rPr>
+          <w:b/>
+          <w:bCs/>
+        </w:rPr>
+        <w:t>/20)</w:t>
+      </w:r>
+    </w:p>
+    <w:p>
+      <w:pPr>
+        <w:pStyle w:val="ListParagraph"/>
+        <w:numPr>
+          <w:ilvl w:val="0"/>
+          <w:numId w:val="2"/>
+        </w:numPr>
+      </w:pPr>
+      <w:r>
+        <w:t>Fixed an Android resource loading issue that prevented the Hero's avatar from appearing after loading a saved game.</w:t>
+      </w:r>
+    </w:p>
+    <w:p>
+      <w:pPr>
+        <w:pStyle w:val="ListParagraph"/>
+        <w:numPr>
+          <w:ilvl w:val="0"/>
+          <w:numId w:val="2"/>
+        </w:numPr>
+      </w:pPr>
+      <w:r>
+        <w:t>Fixed a null reference error when loading a Guild Member with no avatar.</w:t>
+      </w:r>
+    </w:p>
+    <w:p/>
+    <w:p>
+      <w:pPr>
+        <w:rPr>
+          <w:b/>
+          <w:bCs/>
+        </w:rPr>
+      </w:pPr>
+      <w:r>
+        <w:rPr>
+          <w:b/>
+          <w:bCs/>
+        </w:rPr>
+        <w:t>0.0.</w:t>
+      </w:r>
+      <w:r>
+        <w:rPr>
+          <w:b/>
+          <w:bCs/>
+        </w:rPr>
+        <w:t>2</w:t>
+      </w:r>
+      <w:r>
+        <w:rPr>
+          <w:b/>
+          <w:bCs/>
+        </w:rPr>
+        <w:t>.</w:t>
+      </w:r>
+      <w:r>
+        <w:rPr>
+          <w:b/>
+          <w:bCs/>
+        </w:rPr>
+        <w:t>1b</w:t>
+      </w:r>
+      <w:r>
+        <w:rPr>
+          <w:b/>
+          <w:bCs/>
+        </w:rPr>
+        <w:t xml:space="preserve"> (08/</w:t>
+      </w:r>
+      <w:r>
+        <w:rPr>
+          <w:b/>
+          <w:bCs/>
+        </w:rPr>
+        <w:t>05</w:t>
+      </w:r>
+      <w:r>
+        <w:rPr>
+          <w:b/>
+          <w:bCs/>
+        </w:rPr>
+        <w:t>/20)</w:t>
+      </w:r>
+    </w:p>
+    <w:p>
+      <w:pPr>
+        <w:pStyle w:val="ListParagraph"/>
+        <w:numPr>
+          <w:ilvl w:val="0"/>
+          <w:numId w:val="2"/>
+        </w:numPr>
+      </w:pPr>
+      <w:r>
+        <w:t>Fixed a critical memory leak that caused a crash while loading active quests.</w:t>
+      </w:r>
+    </w:p>
+    <w:p>
+      <w:pPr>
+        <w:pStyle w:val="ListParagraph"/>
+        <w:numPr>
+          <w:ilvl w:val="0"/>
+          <w:numId w:val="2"/>
+        </w:numPr>
+      </w:pPr>
+      <w:r>
+        <w:t>Fixed some UI scaling issues.</w:t>
+      </w:r>
+    </w:p>
+    <w:p/>
+    <w:p>
+      <w:pPr>
+        <w:rPr>
+          <w:b/>
+          <w:bCs/>
+        </w:rPr>
+      </w:pPr>
+      <w:r>
+        <w:rPr>
+          <w:b/>
+          <w:bCs/>
+        </w:rPr>
+        <w:lastRenderedPageBreak/>
+        <w:t>0.0.</w:t>
+      </w:r>
+      <w:r>
+        <w:rPr>
+          <w:b/>
+          <w:bCs/>
+        </w:rPr>
+        <w:t>2</w:t>
+      </w:r>
+      <w:r>
+        <w:rPr>
+          <w:b/>
+          <w:bCs/>
+        </w:rPr>
+        <w:t>.</w:t>
+      </w:r>
+      <w:r>
+        <w:rPr>
+          <w:b/>
+          <w:bCs/>
+        </w:rPr>
+        <w:t>1</w:t>
+      </w:r>
+      <w:r>
+        <w:rPr>
+          <w:b/>
+          <w:bCs/>
+        </w:rPr>
+        <w:t xml:space="preserve"> (08/</w:t>
+      </w:r>
+      <w:r>
+        <w:rPr>
+          <w:b/>
+          <w:bCs/>
+        </w:rPr>
+        <w:t>05</w:t>
+      </w:r>
+      <w:r>
+        <w:rPr>
+          <w:b/>
+          <w:bCs/>
+        </w:rPr>
+        <w:t>/20)</w:t>
+      </w:r>
+    </w:p>
+    <w:p>
+      <w:pPr>
+        <w:pStyle w:val="ListParagraph"/>
+        <w:numPr>
+          <w:ilvl w:val="0"/>
+          <w:numId w:val="2"/>
+        </w:numPr>
+      </w:pPr>
+      <w:r>
+        <w:t>The game now saves and persists after closing. Reopening will continue existing quests and reload existing guild information.</w:t>
+      </w:r>
+    </w:p>
+    <w:p>
+      <w:pPr>
+        <w:pStyle w:val="ListParagraph"/>
+        <w:numPr>
+          <w:ilvl w:val="0"/>
+          <w:numId w:val="2"/>
+        </w:numPr>
+      </w:pPr>
+      <w:r>
+        <w:t>Guild Renown has been added as a currency. This will be used to determine when new peasants join the guild.</w:t>
+      </w:r>
+    </w:p>
+    <w:p>
+      <w:pPr>
+        <w:pStyle w:val="ListParagraph"/>
+        <w:numPr>
+          <w:ilvl w:val="0"/>
+          <w:numId w:val="2"/>
+        </w:numPr>
+      </w:pPr>
+      <w:r>
+        <w:t>Some new quests have been added.</w:t>
+      </w:r>
+    </w:p>
+    <w:p/>
+    <w:p>
+      <w:pPr>
+        <w:rPr>
+          <w:b/>
+          <w:bCs/>
+        </w:rPr>
+      </w:pPr>
+      <w:r>
+        <w:rPr>
+          <w:b/>
+          <w:bCs/>
+        </w:rPr>
+        <w:t>0.0.</w:t>
+      </w:r>
+      <w:r>
+        <w:rPr>
+          <w:b/>
+          <w:bCs/>
+        </w:rPr>
+        <w:t>2</w:t>
+      </w:r>
+      <w:r>
+        <w:rPr>
+          <w:b/>
+          <w:bCs/>
+        </w:rPr>
+        <w:t>.</w:t>
+      </w:r>
+      <w:r>
+        <w:rPr>
+          <w:b/>
+          <w:bCs/>
+        </w:rPr>
+        <w:t>0</w:t>
+      </w:r>
+      <w:r>
+        <w:rPr>
+          <w:b/>
+          <w:bCs/>
+        </w:rPr>
+        <w:t xml:space="preserve"> (0</w:t>
+      </w:r>
+      <w:r>
+        <w:rPr>
+          <w:b/>
+          <w:bCs/>
+        </w:rPr>
+        <w:t>7</w:t>
+      </w:r>
+      <w:r>
+        <w:rPr>
+          <w:b/>
+          <w:bCs/>
+        </w:rPr>
+        <w:t>/</w:t>
+      </w:r>
+      <w:r>
+        <w:rPr>
+          <w:b/>
+          <w:bCs/>
+        </w:rPr>
+        <w:t>24</w:t>
+      </w:r>
+      <w:r>
+        <w:rPr>
+          <w:b/>
+          <w:bCs/>
+        </w:rPr>
+        <w:t>/20)</w:t>
+      </w:r>
+    </w:p>
+    <w:p>
+      <w:pPr>
+        <w:pStyle w:val="ListParagraph"/>
+        <w:numPr>
+          <w:ilvl w:val="0"/>
+          <w:numId w:val="2"/>
+        </w:numPr>
+      </w:pPr>
+      <w:r>
+        <w:t>The basic game loop is now functional. Quests can be started and incidents occur every 10 seconds until the quest ends. However, there is no quest ending yet (no message, no reward, etc.).</w:t>
+      </w:r>
+    </w:p>
+    <w:p>
+      <w:pPr>
+        <w:pStyle w:val="ListParagraph"/>
+        <w:numPr>
+          <w:ilvl w:val="0"/>
+          <w:numId w:val="2"/>
+        </w:numPr>
+      </w:pPr>
+      <w:r>
+        <w:t>Many objects have been conformed to prefabs which should make the game a little more streamlined and easier to develop/debug and extend with new features.</w:t>
+      </w:r>
+    </w:p>
+    <w:p>
+      <w:pPr>
+        <w:pStyle w:val="ListParagraph"/>
+        <w:numPr>
+          <w:ilvl w:val="0"/>
+          <w:numId w:val="2"/>
+        </w:numPr>
+      </w:pPr>
+      <w:r>
+        <w:t>Removed the UI Scaling Test Scene. It is no longer needed.</w:t>
+      </w:r>
+    </w:p>
+    <w:p/>
+    <w:p>
+      <w:pPr>
+        <w:rPr>
+          <w:b/>
+          <w:bCs/>
+        </w:rPr>
+      </w:pPr>
+      <w:r>
+        <w:rPr>
+          <w:b/>
+          <w:bCs/>
+        </w:rPr>
+        <w:t>0.0.</w:t>
+      </w:r>
+      <w:r>
+        <w:rPr>
+          <w:b/>
+          <w:bCs/>
+        </w:rPr>
+        <w:t>1</w:t>
+      </w:r>
+      <w:r>
+        <w:rPr>
+          <w:b/>
+          <w:bCs/>
+        </w:rPr>
+        <w:t>.</w:t>
+      </w:r>
+      <w:r>
+        <w:rPr>
+          <w:b/>
+          <w:bCs/>
+        </w:rPr>
+        <w:t>7</w:t>
+      </w:r>
+      <w:r>
+        <w:rPr>
+          <w:b/>
+          <w:bCs/>
+        </w:rPr>
+        <w:t xml:space="preserve"> (0</w:t>
+      </w:r>
+      <w:r>
+        <w:rPr>
+          <w:b/>
+          <w:bCs/>
+        </w:rPr>
+        <w:t>7</w:t>
+      </w:r>
+      <w:r>
+        <w:rPr>
+          <w:b/>
+          <w:bCs/>
+        </w:rPr>
+        <w:t>/</w:t>
+      </w:r>
+      <w:r>
+        <w:rPr>
+          <w:b/>
+          <w:bCs/>
+        </w:rPr>
+        <w:t>03</w:t>
+      </w:r>
+      <w:r>
+        <w:rPr>
+          <w:b/>
+          <w:bCs/>
+        </w:rPr>
+        <w:t>/20)</w:t>
+      </w:r>
+    </w:p>
+    <w:p>
+      <w:pPr>
+        <w:pStyle w:val="ListParagraph"/>
+        <w:numPr>
+          <w:ilvl w:val="0"/>
+          <w:numId w:val="2"/>
+        </w:numPr>
+      </w:pPr>
+      <w:r>
+        <w:t>Fully converted all menus to a new scaling setting. This should keep the appearance consistent across most popular devices.</w:t>
+      </w:r>
+    </w:p>
+    <w:p>
+      <w:pPr>
+        <w:pStyle w:val="ListParagraph"/>
+        <w:numPr>
+          <w:ilvl w:val="0"/>
+          <w:numId w:val="2"/>
+        </w:numPr>
+      </w:pPr>
+      <w:proofErr w:type="spellStart"/>
+      <w:r>
+        <w:t>QuestManager</w:t>
+      </w:r>
+      <w:proofErr w:type="spellEnd"/>
+      <w:r>
+        <w:t xml:space="preserve"> now pulls 5 random quests at Start and displays them in the Start Quest menu. They are still not functional, however.</w:t>
+      </w:r>
+    </w:p>
+    <w:p/>
+    <w:p>
+      <w:pPr>
+        <w:rPr>
+          <w:b/>
+          <w:bCs/>
+        </w:rPr>
+      </w:pPr>
+      <w:r>
+        <w:rPr>
+          <w:b/>
+          <w:bCs/>
+        </w:rPr>
+        <w:t>0.0.</w:t>
+      </w:r>
+      <w:r>
+        <w:rPr>
+          <w:b/>
+          <w:bCs/>
+        </w:rPr>
+        <w:t>1</w:t>
+      </w:r>
+      <w:r>
+        <w:rPr>
+          <w:b/>
+          <w:bCs/>
+        </w:rPr>
+        <w:t>.</w:t>
+      </w:r>
+      <w:r>
+        <w:rPr>
+          <w:b/>
+          <w:bCs/>
+        </w:rPr>
+        <w:t>6</w:t>
+      </w:r>
+      <w:r>
+        <w:rPr>
+          <w:b/>
+          <w:bCs/>
+        </w:rPr>
+        <w:t xml:space="preserve"> (0</w:t>
+      </w:r>
+      <w:r>
+        <w:rPr>
+          <w:b/>
+          <w:bCs/>
+        </w:rPr>
+        <w:t>6</w:t>
+      </w:r>
+      <w:r>
+        <w:rPr>
+          <w:b/>
+          <w:bCs/>
+        </w:rPr>
+        <w:t>/</w:t>
+      </w:r>
+      <w:r>
+        <w:rPr>
+          <w:b/>
+          <w:bCs/>
+        </w:rPr>
+        <w:t>21</w:t>
+      </w:r>
+      <w:r>
+        <w:rPr>
+          <w:b/>
+          <w:bCs/>
+        </w:rPr>
+        <w:t>/20)</w:t>
+      </w:r>
+    </w:p>
+    <w:p>
+      <w:pPr>
+        <w:pStyle w:val="ListParagraph"/>
+        <w:numPr>
+          <w:ilvl w:val="0"/>
+          <w:numId w:val="2"/>
+        </w:numPr>
+      </w:pPr>
+      <w:r>
+        <w:t xml:space="preserve">Converted the </w:t>
+      </w:r>
+      <w:proofErr w:type="spellStart"/>
+      <w:r>
+        <w:t>ManagePeople</w:t>
+      </w:r>
+      <w:proofErr w:type="spellEnd"/>
+      <w:r>
+        <w:t xml:space="preserve"> and </w:t>
+      </w:r>
+      <w:proofErr w:type="spellStart"/>
+      <w:r>
+        <w:t>AvailableQuests</w:t>
+      </w:r>
+      <w:proofErr w:type="spellEnd"/>
+      <w:r>
+        <w:t xml:space="preserve"> menus to the new scalable style. The Quests menu is bypassed until it is also converted.</w:t>
+      </w:r>
+    </w:p>
+    <w:p>
+      <w:pPr>
+        <w:pStyle w:val="ListParagraph"/>
+        <w:numPr>
+          <w:ilvl w:val="0"/>
+          <w:numId w:val="2"/>
+        </w:numPr>
+      </w:pPr>
+      <w:r>
+        <w:t>Updated the Change Log layout to better support the Scroll View.</w:t>
+      </w:r>
+    </w:p>
+    <w:p/>
+    <w:p>
+      <w:pPr>
+        <w:rPr>
+          <w:b/>
+          <w:bCs/>
+        </w:rPr>
+      </w:pPr>
+      <w:r>
+        <w:rPr>
+          <w:b/>
+          <w:bCs/>
+        </w:rPr>
+        <w:t>0.0.</w:t>
+      </w:r>
+      <w:r>
+        <w:rPr>
+          <w:b/>
+          <w:bCs/>
+        </w:rPr>
+        <w:t>1</w:t>
+      </w:r>
+      <w:r>
+        <w:rPr>
+          <w:b/>
+          <w:bCs/>
+        </w:rPr>
+        <w:t>.</w:t>
+      </w:r>
+      <w:r>
+        <w:rPr>
+          <w:b/>
+          <w:bCs/>
+        </w:rPr>
+        <w:t>5 (06/21/20)</w:t>
+      </w:r>
+    </w:p>
+    <w:p>
+      <w:pPr>
+        <w:pStyle w:val="ListParagraph"/>
+        <w:numPr>
+          <w:ilvl w:val="0"/>
+          <w:numId w:val="2"/>
+        </w:numPr>
+      </w:pPr>
+      <w:r>
+        <w:t xml:space="preserve">Converted most menus to the scalable menu style. Three menus still left to be converted: </w:t>
+      </w:r>
+      <w:proofErr w:type="spellStart"/>
+      <w:r>
+        <w:t>ManagePeople</w:t>
+      </w:r>
+      <w:proofErr w:type="spellEnd"/>
+      <w:r>
+        <w:t xml:space="preserve">, Quests, and </w:t>
+      </w:r>
+      <w:proofErr w:type="spellStart"/>
+      <w:r>
+        <w:t>AvailableQuests</w:t>
+      </w:r>
+      <w:proofErr w:type="spellEnd"/>
+      <w:r>
+        <w:t>.</w:t>
+      </w:r>
+    </w:p>
+    <w:p/>
+    <w:p>
+      <w:pPr>
+        <w:rPr>
+          <w:b/>
+          <w:bCs/>
+        </w:rPr>
+      </w:pPr>
+      <w:r>
+        <w:rPr>
+          <w:b/>
+          <w:bCs/>
+        </w:rPr>
+        <w:t>0.0.</w:t>
+      </w:r>
+      <w:r>
+        <w:rPr>
+          <w:b/>
+          <w:bCs/>
+        </w:rPr>
+        <w:t>1</w:t>
+      </w:r>
+      <w:r>
+        <w:rPr>
+          <w:b/>
+          <w:bCs/>
+        </w:rPr>
+        <w:t>.</w:t>
+      </w:r>
+      <w:r>
+        <w:rPr>
+          <w:b/>
+          <w:bCs/>
+        </w:rPr>
         <w:t>4</w:t>
       </w:r>
       <w:r>
@@ -2901,6 +4653,84 @@
           <w:b/>
           <w:bCs/>
         </w:rPr>
+        <w:t xml:space="preserve"> (0</w:t>
+      </w:r>
+      <w:r>
+        <w:rPr>
+          <w:b/>
+          <w:bCs/>
+        </w:rPr>
+        <w:t>6</w:t>
+      </w:r>
+      <w:r>
+        <w:rPr>
+          <w:b/>
+          <w:bCs/>
+        </w:rPr>
+        <w:t>/</w:t>
+      </w:r>
+      <w:r>
+        <w:rPr>
+          <w:b/>
+          <w:bCs/>
+        </w:rPr>
+        <w:t>21</w:t>
+      </w:r>
+      <w:r>
+        <w:rPr>
+          <w:b/>
+          <w:bCs/>
+        </w:rPr>
+        <w:t>/20)</w:t>
+      </w:r>
+    </w:p>
+    <w:p>
+      <w:pPr>
+        <w:pStyle w:val="ListParagraph"/>
+        <w:numPr>
+          <w:ilvl w:val="0"/>
+          <w:numId w:val="2"/>
+        </w:numPr>
+      </w:pPr>
+      <w:r>
+        <w:t xml:space="preserve">Added the Bulletin Board background to the </w:t>
+      </w:r>
+      <w:proofErr w:type="spellStart"/>
+      <w:r>
+        <w:t>Menu_Hub</w:t>
+      </w:r>
+      <w:proofErr w:type="spellEnd"/>
+      <w:r>
+        <w:t xml:space="preserve"> in the UI Scaling Test scene.</w:t>
+      </w:r>
+    </w:p>
+    <w:p/>
+    <w:p>
+      <w:pPr>
+        <w:rPr>
+          <w:b/>
+          <w:bCs/>
+        </w:rPr>
+      </w:pPr>
+      <w:r>
+        <w:rPr>
+          <w:b/>
+          <w:bCs/>
+        </w:rPr>
+        <w:t>0.0.</w:t>
+      </w:r>
+      <w:r>
+        <w:rPr>
+          <w:b/>
+          <w:bCs/>
+        </w:rPr>
+        <w:t>1</w:t>
+      </w:r>
+      <w:r>
+        <w:rPr>
+          <w:b/>
+          <w:bCs/>
+        </w:rPr>
         <w:t>.</w:t>
       </w:r>
       <w:r>
@@ -2908,7 +4738,42 @@
           <w:b/>
           <w:bCs/>
         </w:rPr>
-        <w:t>0 (08/12/20)</w:t>
+        <w:t>3</w:t>
+      </w:r>
+      <w:r>
+        <w:rPr>
+          <w:b/>
+          <w:bCs/>
+        </w:rPr>
+        <w:t xml:space="preserve"> (0</w:t>
+      </w:r>
+      <w:r>
+        <w:rPr>
+          <w:b/>
+          <w:bCs/>
+        </w:rPr>
+        <w:t>6</w:t>
+      </w:r>
+      <w:r>
+        <w:rPr>
+          <w:b/>
+          <w:bCs/>
+        </w:rPr>
+        <w:t>/</w:t>
+      </w:r>
+      <w:r>
+        <w:rPr>
+          <w:b/>
+          <w:bCs/>
+        </w:rPr>
+        <w:t>21</w:t>
+      </w:r>
+      <w:r>
+        <w:rPr>
+          <w:b/>
+          <w:bCs/>
+        </w:rPr>
+        <w:t>/20)</w:t>
       </w:r>
     </w:p>
     <w:p>
@@ -2919,1779 +4784,8 @@
           <w:numId w:val="2"/>
         </w:numPr>
       </w:pPr>
-      <w:proofErr w:type="spellStart"/>
-      <w:r>
-        <w:t>GuildMembers</w:t>
-      </w:r>
-      <w:proofErr w:type="spellEnd"/>
-      <w:r>
-        <w:t xml:space="preserve"> now level up.</w:t>
-      </w:r>
-    </w:p>
-    <w:p>
-      <w:pPr>
-        <w:pStyle w:val="ListParagraph"/>
-        <w:numPr>
-          <w:ilvl w:val="0"/>
-          <w:numId w:val="2"/>
-        </w:numPr>
-      </w:pPr>
-      <w:r>
-        <w:t xml:space="preserve">Added in-game notifications when </w:t>
-      </w:r>
-      <w:proofErr w:type="gramStart"/>
-      <w:r>
-        <w:t>Quests</w:t>
-      </w:r>
-      <w:proofErr w:type="gramEnd"/>
-      <w:r>
-        <w:t xml:space="preserve"> finish and </w:t>
-      </w:r>
-      <w:proofErr w:type="spellStart"/>
-      <w:r>
-        <w:t>GuildMembers</w:t>
-      </w:r>
-      <w:proofErr w:type="spellEnd"/>
-      <w:r>
-        <w:t xml:space="preserve"> level up or join.</w:t>
-      </w:r>
-    </w:p>
-    <w:p>
-      <w:pPr>
-        <w:pStyle w:val="ListParagraph"/>
-        <w:numPr>
-          <w:ilvl w:val="0"/>
-          <w:numId w:val="2"/>
-        </w:numPr>
-      </w:pPr>
-      <w:r>
-        <w:t>Added the option of creating a biography for the Hero on the Hero menu.</w:t>
-      </w:r>
-    </w:p>
-    <w:p>
-      <w:pPr>
-        <w:pStyle w:val="ListParagraph"/>
-        <w:numPr>
-          <w:ilvl w:val="0"/>
-          <w:numId w:val="2"/>
-        </w:numPr>
-      </w:pPr>
-      <w:r>
-        <w:t xml:space="preserve"> Some bug fixes.</w:t>
-      </w:r>
-    </w:p>
-    <w:p/>
-    <w:p>
-      <w:pPr>
-        <w:rPr>
-          <w:b/>
-          <w:bCs/>
-        </w:rPr>
-      </w:pPr>
-      <w:r>
-        <w:rPr>
-          <w:b/>
-          <w:bCs/>
-        </w:rPr>
-        <w:t>0.0.</w:t>
-      </w:r>
-      <w:r>
-        <w:rPr>
-          <w:b/>
-          <w:bCs/>
-        </w:rPr>
-        <w:t>3</w:t>
-      </w:r>
-      <w:r>
-        <w:rPr>
-          <w:b/>
-          <w:bCs/>
-        </w:rPr>
-        <w:t>.</w:t>
-      </w:r>
-      <w:r>
-        <w:rPr>
-          <w:b/>
-          <w:bCs/>
-        </w:rPr>
-        <w:t>6b (08/10/20)</w:t>
-      </w:r>
-    </w:p>
-    <w:p>
-      <w:pPr>
-        <w:pStyle w:val="ListParagraph"/>
-        <w:numPr>
-          <w:ilvl w:val="0"/>
-          <w:numId w:val="2"/>
-        </w:numPr>
-      </w:pPr>
-      <w:r>
-        <w:t>Small fix to quest failures when the app is closed: additional incidents no longer occur after the quest has failed.</w:t>
-      </w:r>
-    </w:p>
-    <w:p/>
-    <w:p>
-      <w:pPr>
-        <w:rPr>
-          <w:b/>
-          <w:bCs/>
-        </w:rPr>
-      </w:pPr>
-      <w:r>
-        <w:rPr>
-          <w:b/>
-          <w:bCs/>
-        </w:rPr>
-        <w:t>0.0.</w:t>
-      </w:r>
-      <w:r>
-        <w:rPr>
-          <w:b/>
-          <w:bCs/>
-        </w:rPr>
-        <w:t>3</w:t>
-      </w:r>
-      <w:r>
-        <w:rPr>
-          <w:b/>
-          <w:bCs/>
-        </w:rPr>
-        <w:t>.</w:t>
-      </w:r>
-      <w:r>
-        <w:rPr>
-          <w:b/>
-          <w:bCs/>
-        </w:rPr>
-        <w:t>6 (08/16/20)</w:t>
-      </w:r>
-    </w:p>
-    <w:p>
-      <w:pPr>
-        <w:pStyle w:val="ListParagraph"/>
-        <w:numPr>
-          <w:ilvl w:val="0"/>
-          <w:numId w:val="2"/>
-        </w:numPr>
-      </w:pPr>
-      <w:r>
-        <w:t>Added new quests and incidents.</w:t>
-      </w:r>
-    </w:p>
-    <w:p>
-      <w:pPr>
-        <w:pStyle w:val="ListParagraph"/>
-        <w:numPr>
-          <w:ilvl w:val="0"/>
-          <w:numId w:val="2"/>
-        </w:numPr>
-      </w:pPr>
-      <w:r>
-        <w:t xml:space="preserve">Added placeholders for upcoming </w:t>
-      </w:r>
-      <w:proofErr w:type="spellStart"/>
-      <w:r>
-        <w:t>GuildMember</w:t>
-      </w:r>
-      <w:proofErr w:type="spellEnd"/>
-      <w:r>
-        <w:t xml:space="preserve"> stats.</w:t>
-      </w:r>
-    </w:p>
-    <w:p>
-      <w:pPr>
-        <w:pStyle w:val="ListParagraph"/>
-        <w:numPr>
-          <w:ilvl w:val="0"/>
-          <w:numId w:val="2"/>
-        </w:numPr>
-      </w:pPr>
       <w:r>
         <w:lastRenderedPageBreak/>
-        <w:t xml:space="preserve">Quests can now fail if the </w:t>
-      </w:r>
-      <w:proofErr w:type="spellStart"/>
-      <w:r>
-        <w:t>GuildMember's</w:t>
-      </w:r>
-      <w:proofErr w:type="spellEnd"/>
-      <w:r>
-        <w:t xml:space="preserve"> health drops to 0. They must return to the Guildhall and wait for their health to recover above 0 before starting another quest.</w:t>
-      </w:r>
-    </w:p>
-    <w:p>
-      <w:pPr>
-        <w:pStyle w:val="ListParagraph"/>
-        <w:numPr>
-          <w:ilvl w:val="0"/>
-          <w:numId w:val="2"/>
-        </w:numPr>
-      </w:pPr>
-      <w:r>
-        <w:t xml:space="preserve">Health is now displayed when viewing </w:t>
-      </w:r>
-      <w:proofErr w:type="spellStart"/>
-      <w:r>
-        <w:t>GuildMembers</w:t>
-      </w:r>
-      <w:proofErr w:type="spellEnd"/>
-      <w:r>
-        <w:t>.</w:t>
-      </w:r>
-    </w:p>
-    <w:p>
-      <w:pPr>
-        <w:pStyle w:val="ListParagraph"/>
-        <w:numPr>
-          <w:ilvl w:val="0"/>
-          <w:numId w:val="2"/>
-        </w:numPr>
-      </w:pPr>
-      <w:r>
-        <w:t>Fixed some minor scaling issues with tablet-sized displays.</w:t>
-      </w:r>
-    </w:p>
-    <w:p/>
-    <w:p>
-      <w:pPr>
-        <w:rPr>
-          <w:b/>
-          <w:bCs/>
-        </w:rPr>
-      </w:pPr>
-      <w:r>
-        <w:rPr>
-          <w:b/>
-          <w:bCs/>
-        </w:rPr>
-        <w:t>0.0.</w:t>
-      </w:r>
-      <w:r>
-        <w:rPr>
-          <w:b/>
-          <w:bCs/>
-        </w:rPr>
-        <w:t>3</w:t>
-      </w:r>
-      <w:r>
-        <w:rPr>
-          <w:b/>
-          <w:bCs/>
-        </w:rPr>
-        <w:t>.</w:t>
-      </w:r>
-      <w:r>
-        <w:rPr>
-          <w:b/>
-          <w:bCs/>
-        </w:rPr>
-        <w:t>5 (08/10/20)</w:t>
-      </w:r>
-    </w:p>
-    <w:p>
-      <w:pPr>
-        <w:pStyle w:val="ListParagraph"/>
-        <w:numPr>
-          <w:ilvl w:val="0"/>
-          <w:numId w:val="2"/>
-        </w:numPr>
-      </w:pPr>
-      <w:r>
-        <w:t xml:space="preserve">Added </w:t>
-      </w:r>
-      <w:proofErr w:type="spellStart"/>
-      <w:r>
-        <w:t>GuildMember</w:t>
-      </w:r>
-      <w:proofErr w:type="spellEnd"/>
-      <w:r>
-        <w:t xml:space="preserve"> health recovery while the game is closed.</w:t>
-      </w:r>
-    </w:p>
-    <w:p>
-      <w:pPr>
-        <w:pStyle w:val="ListParagraph"/>
-        <w:numPr>
-          <w:ilvl w:val="0"/>
-          <w:numId w:val="2"/>
-        </w:numPr>
-      </w:pPr>
-      <w:r>
-        <w:t xml:space="preserve">Fixed a bug that prevented </w:t>
-      </w:r>
-      <w:proofErr w:type="spellStart"/>
-      <w:r>
-        <w:t>GuildMember</w:t>
-      </w:r>
-      <w:proofErr w:type="spellEnd"/>
-      <w:r>
-        <w:t xml:space="preserve"> health from properly loading after quitting and reopening the game.</w:t>
-      </w:r>
-    </w:p>
-    <w:p>
-      <w:pPr>
-        <w:pStyle w:val="ListParagraph"/>
-        <w:numPr>
-          <w:ilvl w:val="0"/>
-          <w:numId w:val="2"/>
-        </w:numPr>
-      </w:pPr>
-      <w:r>
-        <w:t>Fixed a bug that prevented button click SFX from being affected by sound settings.</w:t>
-      </w:r>
-    </w:p>
-    <w:p>
-      <w:pPr>
-        <w:pStyle w:val="ListParagraph"/>
-        <w:numPr>
-          <w:ilvl w:val="0"/>
-          <w:numId w:val="2"/>
-        </w:numPr>
-      </w:pPr>
-      <w:r>
-        <w:t>Menus no longer deactivate when closed. Leaving them active seems to be more performant than deactivating/reactivating on demand.</w:t>
-      </w:r>
-    </w:p>
-    <w:p>
-      <w:pPr>
-        <w:pStyle w:val="ListParagraph"/>
-        <w:numPr>
-          <w:ilvl w:val="0"/>
-          <w:numId w:val="2"/>
-        </w:numPr>
-      </w:pPr>
-      <w:r>
-        <w:t>Incorporated the menu transition SFX into the animation so that they are synced.</w:t>
-      </w:r>
-    </w:p>
-    <w:p>
-      <w:pPr>
-        <w:pStyle w:val="ListParagraph"/>
-        <w:numPr>
-          <w:ilvl w:val="0"/>
-          <w:numId w:val="2"/>
-        </w:numPr>
-      </w:pPr>
-      <w:r>
-        <w:t>Some minor graphical fixes.</w:t>
-      </w:r>
-    </w:p>
-    <w:p/>
-    <w:p>
-      <w:pPr>
-        <w:rPr>
-          <w:b/>
-          <w:bCs/>
-        </w:rPr>
-      </w:pPr>
-      <w:r>
-        <w:rPr>
-          <w:b/>
-          <w:bCs/>
-        </w:rPr>
-        <w:t>0.0.</w:t>
-      </w:r>
-      <w:r>
-        <w:rPr>
-          <w:b/>
-          <w:bCs/>
-        </w:rPr>
-        <w:t>3</w:t>
-      </w:r>
-      <w:r>
-        <w:rPr>
-          <w:b/>
-          <w:bCs/>
-        </w:rPr>
-        <w:t>.</w:t>
-      </w:r>
-      <w:r>
-        <w:rPr>
-          <w:b/>
-          <w:bCs/>
-        </w:rPr>
-        <w:t>4 (08/09/20)</w:t>
-      </w:r>
-    </w:p>
-    <w:p>
-      <w:pPr>
-        <w:pStyle w:val="ListParagraph"/>
-        <w:numPr>
-          <w:ilvl w:val="0"/>
-          <w:numId w:val="2"/>
-        </w:numPr>
-      </w:pPr>
-      <w:r>
-        <w:t xml:space="preserve">Fixed a bug that caused </w:t>
-      </w:r>
-      <w:proofErr w:type="spellStart"/>
-      <w:r>
-        <w:t>GuildMembers</w:t>
-      </w:r>
-      <w:proofErr w:type="spellEnd"/>
-      <w:r>
-        <w:t xml:space="preserve"> to not recover if their </w:t>
-      </w:r>
-      <w:proofErr w:type="spellStart"/>
-      <w:r>
-        <w:t>Hitpoints</w:t>
-      </w:r>
-      <w:proofErr w:type="spellEnd"/>
-      <w:r>
-        <w:t xml:space="preserve"> reached 0.</w:t>
-      </w:r>
-    </w:p>
-    <w:p/>
-    <w:p>
-      <w:pPr>
-        <w:rPr>
-          <w:b/>
-          <w:bCs/>
-        </w:rPr>
-      </w:pPr>
-      <w:r>
-        <w:rPr>
-          <w:b/>
-          <w:bCs/>
-        </w:rPr>
-        <w:t>0.0.</w:t>
-      </w:r>
-      <w:r>
-        <w:rPr>
-          <w:b/>
-          <w:bCs/>
-        </w:rPr>
-        <w:t>3</w:t>
-      </w:r>
-      <w:r>
-        <w:rPr>
-          <w:b/>
-          <w:bCs/>
-        </w:rPr>
-        <w:t>.</w:t>
-      </w:r>
-      <w:r>
-        <w:rPr>
-          <w:b/>
-          <w:bCs/>
-        </w:rPr>
-        <w:t>3 (08/09/20)</w:t>
-      </w:r>
-    </w:p>
-    <w:p>
-      <w:pPr>
-        <w:pStyle w:val="ListParagraph"/>
-        <w:numPr>
-          <w:ilvl w:val="0"/>
-          <w:numId w:val="2"/>
-        </w:numPr>
-      </w:pPr>
-      <w:r>
-        <w:t xml:space="preserve">Incidents now have positive, negative or neutral results. These affect resources, experience and </w:t>
-      </w:r>
-      <w:proofErr w:type="spellStart"/>
-      <w:r>
-        <w:t>GuildMember</w:t>
-      </w:r>
-      <w:proofErr w:type="spellEnd"/>
-      <w:r>
-        <w:t xml:space="preserve"> </w:t>
-      </w:r>
-      <w:proofErr w:type="spellStart"/>
-      <w:r>
-        <w:t>hitpoints</w:t>
-      </w:r>
-      <w:proofErr w:type="spellEnd"/>
-      <w:r>
-        <w:t>.</w:t>
-      </w:r>
-    </w:p>
-    <w:p>
-      <w:pPr>
-        <w:pStyle w:val="ListParagraph"/>
-        <w:numPr>
-          <w:ilvl w:val="0"/>
-          <w:numId w:val="2"/>
-        </w:numPr>
-      </w:pPr>
-      <w:proofErr w:type="spellStart"/>
-      <w:r>
-        <w:t>GuildMembers</w:t>
-      </w:r>
-      <w:proofErr w:type="spellEnd"/>
-      <w:r>
-        <w:t xml:space="preserve"> now become Incapacitated if their </w:t>
-      </w:r>
-      <w:proofErr w:type="spellStart"/>
-      <w:r>
-        <w:t>hitpoints</w:t>
-      </w:r>
-      <w:proofErr w:type="spellEnd"/>
-      <w:r>
-        <w:t xml:space="preserve"> are at 0. </w:t>
-      </w:r>
-      <w:proofErr w:type="spellStart"/>
-      <w:r>
-        <w:t>Hitpoints</w:t>
-      </w:r>
-      <w:proofErr w:type="spellEnd"/>
-      <w:r>
-        <w:t xml:space="preserve"> regenerate over time when not on a quest.</w:t>
-      </w:r>
-    </w:p>
-    <w:p>
-      <w:pPr>
-        <w:pStyle w:val="ListParagraph"/>
-        <w:numPr>
-          <w:ilvl w:val="0"/>
-          <w:numId w:val="2"/>
-        </w:numPr>
-      </w:pPr>
-      <w:r>
-        <w:t>Streamlined the Quest-starting process and reworked the appearance of the quest information and Quest Journals.</w:t>
-      </w:r>
-    </w:p>
-    <w:p/>
-    <w:p>
-      <w:pPr>
-        <w:rPr>
-          <w:b/>
-          <w:bCs/>
-        </w:rPr>
-      </w:pPr>
-      <w:r>
-        <w:rPr>
-          <w:b/>
-          <w:bCs/>
-        </w:rPr>
-        <w:t>0.0.</w:t>
-      </w:r>
-      <w:r>
-        <w:rPr>
-          <w:b/>
-          <w:bCs/>
-        </w:rPr>
-        <w:t>3</w:t>
-      </w:r>
-      <w:r>
-        <w:rPr>
-          <w:b/>
-          <w:bCs/>
-        </w:rPr>
-        <w:t>.</w:t>
-      </w:r>
-      <w:r>
-        <w:rPr>
-          <w:b/>
-          <w:bCs/>
-        </w:rPr>
-        <w:t>2 (08/08/20)</w:t>
-      </w:r>
-    </w:p>
-    <w:p>
-      <w:pPr>
-        <w:pStyle w:val="ListParagraph"/>
-        <w:numPr>
-          <w:ilvl w:val="0"/>
-          <w:numId w:val="2"/>
-        </w:numPr>
-      </w:pPr>
-      <w:r>
-        <w:t xml:space="preserve">Fixed the </w:t>
-      </w:r>
-      <w:proofErr w:type="spellStart"/>
-      <w:r>
-        <w:t>QuestData</w:t>
-      </w:r>
-      <w:proofErr w:type="spellEnd"/>
-      <w:r>
-        <w:t xml:space="preserve"> not finding the associated </w:t>
-      </w:r>
-      <w:proofErr w:type="spellStart"/>
-      <w:r>
-        <w:t>GuildMember</w:t>
-      </w:r>
-      <w:proofErr w:type="spellEnd"/>
-      <w:r>
-        <w:t xml:space="preserve"> after loading a game.</w:t>
-      </w:r>
-    </w:p>
-    <w:p>
-      <w:pPr>
-        <w:pStyle w:val="ListParagraph"/>
-        <w:numPr>
-          <w:ilvl w:val="0"/>
-          <w:numId w:val="2"/>
-        </w:numPr>
-      </w:pPr>
-      <w:r>
-        <w:t xml:space="preserve">Further updated all </w:t>
-      </w:r>
-      <w:proofErr w:type="spellStart"/>
-      <w:r>
-        <w:t>GuildMember</w:t>
-      </w:r>
-      <w:proofErr w:type="spellEnd"/>
-      <w:r>
-        <w:t xml:space="preserve"> data </w:t>
-      </w:r>
-      <w:proofErr w:type="spellStart"/>
-      <w:r>
-        <w:t>referencs</w:t>
-      </w:r>
-      <w:proofErr w:type="spellEnd"/>
-      <w:r>
-        <w:t xml:space="preserve"> to IDs to avoid redundancies.</w:t>
-      </w:r>
-    </w:p>
-    <w:p>
-      <w:pPr>
-        <w:pStyle w:val="ListParagraph"/>
-        <w:numPr>
-          <w:ilvl w:val="0"/>
-          <w:numId w:val="2"/>
-        </w:numPr>
-      </w:pPr>
-      <w:r>
-        <w:t>Lots of code refactoring.</w:t>
-      </w:r>
-    </w:p>
-    <w:p/>
-    <w:p>
-      <w:pPr>
-        <w:rPr>
-          <w:b/>
-          <w:bCs/>
-        </w:rPr>
-      </w:pPr>
-      <w:r>
-        <w:rPr>
-          <w:b/>
-          <w:bCs/>
-        </w:rPr>
-        <w:t>0.0.</w:t>
-      </w:r>
-      <w:r>
-        <w:rPr>
-          <w:b/>
-          <w:bCs/>
-        </w:rPr>
-        <w:t>3</w:t>
-      </w:r>
-      <w:r>
-        <w:rPr>
-          <w:b/>
-          <w:bCs/>
-        </w:rPr>
-        <w:t>.</w:t>
-      </w:r>
-      <w:r>
-        <w:rPr>
-          <w:b/>
-          <w:bCs/>
-        </w:rPr>
-        <w:t>1 (08/08/20)</w:t>
-      </w:r>
-    </w:p>
-    <w:p>
-      <w:pPr>
-        <w:pStyle w:val="ListParagraph"/>
-        <w:numPr>
-          <w:ilvl w:val="0"/>
-          <w:numId w:val="2"/>
-        </w:numPr>
-      </w:pPr>
-      <w:r>
-        <w:t xml:space="preserve">Changed the </w:t>
-      </w:r>
-      <w:proofErr w:type="spellStart"/>
-      <w:r>
-        <w:t>GuildMember</w:t>
-      </w:r>
-      <w:proofErr w:type="spellEnd"/>
-      <w:r>
-        <w:t xml:space="preserve"> reference in the </w:t>
-      </w:r>
-      <w:proofErr w:type="spellStart"/>
-      <w:r>
-        <w:t>QuestData</w:t>
-      </w:r>
-      <w:proofErr w:type="spellEnd"/>
-      <w:r>
-        <w:t xml:space="preserve"> to an ID to avoid redundant </w:t>
-      </w:r>
-      <w:proofErr w:type="spellStart"/>
-      <w:r>
-        <w:t>GuildMemberData</w:t>
-      </w:r>
-      <w:proofErr w:type="spellEnd"/>
-      <w:r>
-        <w:t xml:space="preserve"> objects.</w:t>
-      </w:r>
-    </w:p>
-    <w:p>
-      <w:pPr>
-        <w:pStyle w:val="ListParagraph"/>
-        <w:numPr>
-          <w:ilvl w:val="0"/>
-          <w:numId w:val="2"/>
-        </w:numPr>
-      </w:pPr>
-      <w:r>
-        <w:lastRenderedPageBreak/>
-        <w:t xml:space="preserve">Corrected a bug where </w:t>
-      </w:r>
-      <w:proofErr w:type="spellStart"/>
-      <w:r>
-        <w:t>GuildMembers</w:t>
-      </w:r>
-      <w:proofErr w:type="spellEnd"/>
-      <w:r>
-        <w:t xml:space="preserve"> would not receive experience if the quest was completed while the game was closed.</w:t>
-      </w:r>
-    </w:p>
-    <w:p>
-      <w:pPr>
-        <w:pStyle w:val="ListParagraph"/>
-        <w:numPr>
-          <w:ilvl w:val="0"/>
-          <w:numId w:val="2"/>
-        </w:numPr>
-      </w:pPr>
-      <w:r>
-        <w:t>Removed the Start screen. Change Log is now accessible through the Settings menu.</w:t>
-      </w:r>
-    </w:p>
-    <w:p/>
-    <w:p>
-      <w:pPr>
-        <w:rPr>
-          <w:b/>
-          <w:bCs/>
-        </w:rPr>
-      </w:pPr>
-      <w:r>
-        <w:rPr>
-          <w:b/>
-          <w:bCs/>
-        </w:rPr>
-        <w:t>0.0.</w:t>
-      </w:r>
-      <w:r>
-        <w:rPr>
-          <w:b/>
-          <w:bCs/>
-        </w:rPr>
-        <w:t>3</w:t>
-      </w:r>
-      <w:r>
-        <w:rPr>
-          <w:b/>
-          <w:bCs/>
-        </w:rPr>
-        <w:t>.</w:t>
-      </w:r>
-      <w:r>
-        <w:rPr>
-          <w:b/>
-          <w:bCs/>
-        </w:rPr>
-        <w:t>0</w:t>
-      </w:r>
-      <w:r>
-        <w:rPr>
-          <w:b/>
-          <w:bCs/>
-        </w:rPr>
-        <w:t xml:space="preserve"> (08/</w:t>
-      </w:r>
-      <w:r>
-        <w:rPr>
-          <w:b/>
-          <w:bCs/>
-        </w:rPr>
-        <w:t>07</w:t>
-      </w:r>
-      <w:r>
-        <w:rPr>
-          <w:b/>
-          <w:bCs/>
-        </w:rPr>
-        <w:t>/20)</w:t>
-      </w:r>
-    </w:p>
-    <w:p>
-      <w:pPr>
-        <w:pStyle w:val="ListParagraph"/>
-        <w:numPr>
-          <w:ilvl w:val="0"/>
-          <w:numId w:val="2"/>
-        </w:numPr>
-      </w:pPr>
-      <w:r>
-        <w:t>NOTE: All save games should be reset to avoid errors in the new build.</w:t>
-      </w:r>
-    </w:p>
-    <w:p>
-      <w:pPr>
-        <w:pStyle w:val="ListParagraph"/>
-        <w:numPr>
-          <w:ilvl w:val="0"/>
-          <w:numId w:val="2"/>
-        </w:numPr>
-      </w:pPr>
-      <w:r>
-        <w:t>Added the Settings menu and functional volume settings. They are stored in the save file so are persistent.</w:t>
-      </w:r>
-    </w:p>
-    <w:p>
-      <w:pPr>
-        <w:pStyle w:val="ListParagraph"/>
-        <w:numPr>
-          <w:ilvl w:val="0"/>
-          <w:numId w:val="2"/>
-        </w:numPr>
-      </w:pPr>
-      <w:r>
-        <w:t>Removed the Load button on the Start menu. Loading is now automatic if a save file exists. Players can reset their game in the Settings menu to remove their save file and start over.</w:t>
-      </w:r>
-    </w:p>
-    <w:p>
-      <w:pPr>
-        <w:pStyle w:val="ListParagraph"/>
-        <w:numPr>
-          <w:ilvl w:val="0"/>
-          <w:numId w:val="2"/>
-        </w:numPr>
-      </w:pPr>
-      <w:r>
-        <w:t>Further fixed the memory leak issue. It should be completely gone now.</w:t>
-      </w:r>
-    </w:p>
-    <w:p>
-      <w:pPr>
-        <w:pStyle w:val="ListParagraph"/>
-        <w:numPr>
-          <w:ilvl w:val="0"/>
-          <w:numId w:val="2"/>
-        </w:numPr>
-      </w:pPr>
-      <w:r>
-        <w:t xml:space="preserve">Gave </w:t>
-      </w:r>
-      <w:proofErr w:type="spellStart"/>
-      <w:r>
-        <w:t>QuestPool</w:t>
-      </w:r>
-      <w:proofErr w:type="spellEnd"/>
-      <w:r>
-        <w:t xml:space="preserve"> quests an instance ID. It's not a great ID implementation, but it will do for now.</w:t>
-      </w:r>
-    </w:p>
-    <w:p/>
-    <w:p>
-      <w:pPr>
-        <w:rPr>
-          <w:b/>
-          <w:bCs/>
-        </w:rPr>
-      </w:pPr>
-      <w:r>
-        <w:rPr>
-          <w:b/>
-          <w:bCs/>
-        </w:rPr>
-        <w:t>0.0.</w:t>
-      </w:r>
-      <w:r>
-        <w:rPr>
-          <w:b/>
-          <w:bCs/>
-        </w:rPr>
-        <w:t>2</w:t>
-      </w:r>
-      <w:r>
-        <w:rPr>
-          <w:b/>
-          <w:bCs/>
-        </w:rPr>
-        <w:t>.</w:t>
-      </w:r>
-      <w:r>
-        <w:rPr>
-          <w:b/>
-          <w:bCs/>
-        </w:rPr>
-        <w:t>2 (08/</w:t>
-      </w:r>
-      <w:r>
-        <w:rPr>
-          <w:b/>
-          <w:bCs/>
-        </w:rPr>
-        <w:t>0</w:t>
-      </w:r>
-      <w:r>
-        <w:rPr>
-          <w:b/>
-          <w:bCs/>
-        </w:rPr>
-        <w:t>6/20)</w:t>
-      </w:r>
-    </w:p>
-    <w:p>
-      <w:pPr>
-        <w:pStyle w:val="ListParagraph"/>
-        <w:numPr>
-          <w:ilvl w:val="0"/>
-          <w:numId w:val="2"/>
-        </w:numPr>
-      </w:pPr>
-      <w:r>
-        <w:t>Randomly generated Guild Member names are now a combination of a randomly selected prefix and suffix to create more variety. More name possibilities to be added in the future.</w:t>
-      </w:r>
-    </w:p>
-    <w:p>
-      <w:pPr>
-        <w:pStyle w:val="ListParagraph"/>
-        <w:numPr>
-          <w:ilvl w:val="0"/>
-          <w:numId w:val="2"/>
-        </w:numPr>
-      </w:pPr>
-      <w:r>
-        <w:t>Menus now deactivate when they are closed, which should improve performance.</w:t>
-      </w:r>
-    </w:p>
-    <w:p>
-      <w:pPr>
-        <w:pStyle w:val="ListParagraph"/>
-        <w:numPr>
-          <w:ilvl w:val="0"/>
-          <w:numId w:val="2"/>
-        </w:numPr>
-      </w:pPr>
-      <w:r>
-        <w:t>Guild Member avatars are now displayed in the Guild Members menu and when selecting an Adventurer for a Quest.</w:t>
-      </w:r>
-    </w:p>
-    <w:p/>
-    <w:p>
-      <w:pPr>
-        <w:rPr>
-          <w:b/>
-          <w:bCs/>
-        </w:rPr>
-      </w:pPr>
-      <w:r>
-        <w:rPr>
-          <w:b/>
-          <w:bCs/>
-        </w:rPr>
-        <w:t>0.0.</w:t>
-      </w:r>
-      <w:r>
-        <w:rPr>
-          <w:b/>
-          <w:bCs/>
-        </w:rPr>
-        <w:t>2</w:t>
-      </w:r>
-      <w:r>
-        <w:rPr>
-          <w:b/>
-          <w:bCs/>
-        </w:rPr>
-        <w:t>.</w:t>
-      </w:r>
-      <w:r>
-        <w:rPr>
-          <w:b/>
-          <w:bCs/>
-        </w:rPr>
-        <w:t>1b2</w:t>
-      </w:r>
-      <w:r>
-        <w:rPr>
-          <w:b/>
-          <w:bCs/>
-        </w:rPr>
-        <w:t xml:space="preserve"> (08/</w:t>
-      </w:r>
-      <w:r>
-        <w:rPr>
-          <w:b/>
-          <w:bCs/>
-        </w:rPr>
-        <w:t>05</w:t>
-      </w:r>
-      <w:r>
-        <w:rPr>
-          <w:b/>
-          <w:bCs/>
-        </w:rPr>
-        <w:t>/20)</w:t>
-      </w:r>
-    </w:p>
-    <w:p>
-      <w:pPr>
-        <w:pStyle w:val="ListParagraph"/>
-        <w:numPr>
-          <w:ilvl w:val="0"/>
-          <w:numId w:val="2"/>
-        </w:numPr>
-      </w:pPr>
-      <w:r>
-        <w:t>Fixed an Android resource loading issue that prevented the Hero's avatar from appearing after loading a saved game.</w:t>
-      </w:r>
-    </w:p>
-    <w:p>
-      <w:pPr>
-        <w:pStyle w:val="ListParagraph"/>
-        <w:numPr>
-          <w:ilvl w:val="0"/>
-          <w:numId w:val="2"/>
-        </w:numPr>
-      </w:pPr>
-      <w:r>
-        <w:t>Fixed a null reference error when loading a Guild Member with no avatar.</w:t>
-      </w:r>
-    </w:p>
-    <w:p/>
-    <w:p>
-      <w:pPr>
-        <w:rPr>
-          <w:b/>
-          <w:bCs/>
-        </w:rPr>
-      </w:pPr>
-      <w:r>
-        <w:rPr>
-          <w:b/>
-          <w:bCs/>
-        </w:rPr>
-        <w:t>0.0.</w:t>
-      </w:r>
-      <w:r>
-        <w:rPr>
-          <w:b/>
-          <w:bCs/>
-        </w:rPr>
-        <w:t>2</w:t>
-      </w:r>
-      <w:r>
-        <w:rPr>
-          <w:b/>
-          <w:bCs/>
-        </w:rPr>
-        <w:t>.</w:t>
-      </w:r>
-      <w:r>
-        <w:rPr>
-          <w:b/>
-          <w:bCs/>
-        </w:rPr>
-        <w:t>1b</w:t>
-      </w:r>
-      <w:r>
-        <w:rPr>
-          <w:b/>
-          <w:bCs/>
-        </w:rPr>
-        <w:t xml:space="preserve"> (08/</w:t>
-      </w:r>
-      <w:r>
-        <w:rPr>
-          <w:b/>
-          <w:bCs/>
-        </w:rPr>
-        <w:t>05</w:t>
-      </w:r>
-      <w:r>
-        <w:rPr>
-          <w:b/>
-          <w:bCs/>
-        </w:rPr>
-        <w:t>/20)</w:t>
-      </w:r>
-    </w:p>
-    <w:p>
-      <w:pPr>
-        <w:pStyle w:val="ListParagraph"/>
-        <w:numPr>
-          <w:ilvl w:val="0"/>
-          <w:numId w:val="2"/>
-        </w:numPr>
-      </w:pPr>
-      <w:r>
-        <w:t>Fixed a critical memory leak that caused a crash while loading active quests.</w:t>
-      </w:r>
-    </w:p>
-    <w:p>
-      <w:pPr>
-        <w:pStyle w:val="ListParagraph"/>
-        <w:numPr>
-          <w:ilvl w:val="0"/>
-          <w:numId w:val="2"/>
-        </w:numPr>
-      </w:pPr>
-      <w:r>
-        <w:t>Fixed some UI scaling issues.</w:t>
-      </w:r>
-    </w:p>
-    <w:p/>
-    <w:p>
-      <w:pPr>
-        <w:rPr>
-          <w:b/>
-          <w:bCs/>
-        </w:rPr>
-      </w:pPr>
-      <w:r>
-        <w:rPr>
-          <w:b/>
-          <w:bCs/>
-        </w:rPr>
-        <w:t>0.0.</w:t>
-      </w:r>
-      <w:r>
-        <w:rPr>
-          <w:b/>
-          <w:bCs/>
-        </w:rPr>
-        <w:t>2</w:t>
-      </w:r>
-      <w:r>
-        <w:rPr>
-          <w:b/>
-          <w:bCs/>
-        </w:rPr>
-        <w:t>.</w:t>
-      </w:r>
-      <w:r>
-        <w:rPr>
-          <w:b/>
-          <w:bCs/>
-        </w:rPr>
-        <w:t>1</w:t>
-      </w:r>
-      <w:r>
-        <w:rPr>
-          <w:b/>
-          <w:bCs/>
-        </w:rPr>
-        <w:t xml:space="preserve"> (08/</w:t>
-      </w:r>
-      <w:r>
-        <w:rPr>
-          <w:b/>
-          <w:bCs/>
-        </w:rPr>
-        <w:t>05</w:t>
-      </w:r>
-      <w:r>
-        <w:rPr>
-          <w:b/>
-          <w:bCs/>
-        </w:rPr>
-        <w:t>/20)</w:t>
-      </w:r>
-    </w:p>
-    <w:p>
-      <w:pPr>
-        <w:pStyle w:val="ListParagraph"/>
-        <w:numPr>
-          <w:ilvl w:val="0"/>
-          <w:numId w:val="2"/>
-        </w:numPr>
-      </w:pPr>
-      <w:r>
-        <w:t>The game now saves and persists after closing. Reopening will continue existing quests and reload existing guild information.</w:t>
-      </w:r>
-    </w:p>
-    <w:p>
-      <w:pPr>
-        <w:pStyle w:val="ListParagraph"/>
-        <w:numPr>
-          <w:ilvl w:val="0"/>
-          <w:numId w:val="2"/>
-        </w:numPr>
-      </w:pPr>
-      <w:r>
-        <w:t>Guild Renown has been added as a currency. This will be used to determine when new peasants join the guild.</w:t>
-      </w:r>
-    </w:p>
-    <w:p>
-      <w:pPr>
-        <w:pStyle w:val="ListParagraph"/>
-        <w:numPr>
-          <w:ilvl w:val="0"/>
-          <w:numId w:val="2"/>
-        </w:numPr>
-      </w:pPr>
-      <w:r>
-        <w:t>Some new quests have been added.</w:t>
-      </w:r>
-    </w:p>
-    <w:p/>
-    <w:p>
-      <w:pPr>
-        <w:rPr>
-          <w:b/>
-          <w:bCs/>
-        </w:rPr>
-      </w:pPr>
-      <w:r>
-        <w:rPr>
-          <w:b/>
-          <w:bCs/>
-        </w:rPr>
-        <w:t>0.0.</w:t>
-      </w:r>
-      <w:r>
-        <w:rPr>
-          <w:b/>
-          <w:bCs/>
-        </w:rPr>
-        <w:t>2</w:t>
-      </w:r>
-      <w:r>
-        <w:rPr>
-          <w:b/>
-          <w:bCs/>
-        </w:rPr>
-        <w:t>.</w:t>
-      </w:r>
-      <w:r>
-        <w:rPr>
-          <w:b/>
-          <w:bCs/>
-        </w:rPr>
-        <w:t>0</w:t>
-      </w:r>
-      <w:r>
-        <w:rPr>
-          <w:b/>
-          <w:bCs/>
-        </w:rPr>
-        <w:t xml:space="preserve"> (0</w:t>
-      </w:r>
-      <w:r>
-        <w:rPr>
-          <w:b/>
-          <w:bCs/>
-        </w:rPr>
-        <w:t>7</w:t>
-      </w:r>
-      <w:r>
-        <w:rPr>
-          <w:b/>
-          <w:bCs/>
-        </w:rPr>
-        <w:t>/</w:t>
-      </w:r>
-      <w:r>
-        <w:rPr>
-          <w:b/>
-          <w:bCs/>
-        </w:rPr>
-        <w:t>24</w:t>
-      </w:r>
-      <w:r>
-        <w:rPr>
-          <w:b/>
-          <w:bCs/>
-        </w:rPr>
-        <w:t>/20)</w:t>
-      </w:r>
-    </w:p>
-    <w:p>
-      <w:pPr>
-        <w:pStyle w:val="ListParagraph"/>
-        <w:numPr>
-          <w:ilvl w:val="0"/>
-          <w:numId w:val="2"/>
-        </w:numPr>
-      </w:pPr>
-      <w:r>
-        <w:t>The basic game loop is now functional. Quests can be started and incidents occur every 10 seconds until the quest ends. However, there is no quest ending yet (no message, no reward, etc.).</w:t>
-      </w:r>
-    </w:p>
-    <w:p>
-      <w:pPr>
-        <w:pStyle w:val="ListParagraph"/>
-        <w:numPr>
-          <w:ilvl w:val="0"/>
-          <w:numId w:val="2"/>
-        </w:numPr>
-      </w:pPr>
-      <w:r>
-        <w:t>Many objects have been conformed to prefabs which should make the game a little more streamlined and easier to develop/debug and extend with new features.</w:t>
-      </w:r>
-    </w:p>
-    <w:p>
-      <w:pPr>
-        <w:pStyle w:val="ListParagraph"/>
-        <w:numPr>
-          <w:ilvl w:val="0"/>
-          <w:numId w:val="2"/>
-        </w:numPr>
-      </w:pPr>
-      <w:r>
-        <w:t>Removed the UI Scaling Test Scene. It is no longer needed.</w:t>
-      </w:r>
-    </w:p>
-    <w:p/>
-    <w:p>
-      <w:pPr>
-        <w:rPr>
-          <w:b/>
-          <w:bCs/>
-        </w:rPr>
-      </w:pPr>
-      <w:r>
-        <w:rPr>
-          <w:b/>
-          <w:bCs/>
-        </w:rPr>
-        <w:t>0.0.</w:t>
-      </w:r>
-      <w:r>
-        <w:rPr>
-          <w:b/>
-          <w:bCs/>
-        </w:rPr>
-        <w:t>1</w:t>
-      </w:r>
-      <w:r>
-        <w:rPr>
-          <w:b/>
-          <w:bCs/>
-        </w:rPr>
-        <w:t>.</w:t>
-      </w:r>
-      <w:r>
-        <w:rPr>
-          <w:b/>
-          <w:bCs/>
-        </w:rPr>
-        <w:t>7</w:t>
-      </w:r>
-      <w:r>
-        <w:rPr>
-          <w:b/>
-          <w:bCs/>
-        </w:rPr>
-        <w:t xml:space="preserve"> (0</w:t>
-      </w:r>
-      <w:r>
-        <w:rPr>
-          <w:b/>
-          <w:bCs/>
-        </w:rPr>
-        <w:t>7</w:t>
-      </w:r>
-      <w:r>
-        <w:rPr>
-          <w:b/>
-          <w:bCs/>
-        </w:rPr>
-        <w:t>/</w:t>
-      </w:r>
-      <w:r>
-        <w:rPr>
-          <w:b/>
-          <w:bCs/>
-        </w:rPr>
-        <w:t>03</w:t>
-      </w:r>
-      <w:r>
-        <w:rPr>
-          <w:b/>
-          <w:bCs/>
-        </w:rPr>
-        <w:t>/20)</w:t>
-      </w:r>
-    </w:p>
-    <w:p>
-      <w:pPr>
-        <w:pStyle w:val="ListParagraph"/>
-        <w:numPr>
-          <w:ilvl w:val="0"/>
-          <w:numId w:val="2"/>
-        </w:numPr>
-      </w:pPr>
-      <w:r>
-        <w:t>Fully converted all menus to a new scaling setting. This should keep the appearance consistent across most popular devices.</w:t>
-      </w:r>
-    </w:p>
-    <w:p>
-      <w:pPr>
-        <w:pStyle w:val="ListParagraph"/>
-        <w:numPr>
-          <w:ilvl w:val="0"/>
-          <w:numId w:val="2"/>
-        </w:numPr>
-      </w:pPr>
-      <w:proofErr w:type="spellStart"/>
-      <w:r>
-        <w:t>QuestManager</w:t>
-      </w:r>
-      <w:proofErr w:type="spellEnd"/>
-      <w:r>
-        <w:t xml:space="preserve"> now pulls 5 random quests at Start and displays them in the Start Quest menu. They are still not functional, however.</w:t>
-      </w:r>
-    </w:p>
-    <w:p/>
-    <w:p>
-      <w:pPr>
-        <w:rPr>
-          <w:b/>
-          <w:bCs/>
-        </w:rPr>
-      </w:pPr>
-      <w:r>
-        <w:rPr>
-          <w:b/>
-          <w:bCs/>
-        </w:rPr>
-        <w:t>0.0.</w:t>
-      </w:r>
-      <w:r>
-        <w:rPr>
-          <w:b/>
-          <w:bCs/>
-        </w:rPr>
-        <w:t>1</w:t>
-      </w:r>
-      <w:r>
-        <w:rPr>
-          <w:b/>
-          <w:bCs/>
-        </w:rPr>
-        <w:t>.</w:t>
-      </w:r>
-      <w:r>
-        <w:rPr>
-          <w:b/>
-          <w:bCs/>
-        </w:rPr>
-        <w:t>6</w:t>
-      </w:r>
-      <w:r>
-        <w:rPr>
-          <w:b/>
-          <w:bCs/>
-        </w:rPr>
-        <w:t xml:space="preserve"> (0</w:t>
-      </w:r>
-      <w:r>
-        <w:rPr>
-          <w:b/>
-          <w:bCs/>
-        </w:rPr>
-        <w:t>6</w:t>
-      </w:r>
-      <w:r>
-        <w:rPr>
-          <w:b/>
-          <w:bCs/>
-        </w:rPr>
-        <w:t>/</w:t>
-      </w:r>
-      <w:r>
-        <w:rPr>
-          <w:b/>
-          <w:bCs/>
-        </w:rPr>
-        <w:t>21</w:t>
-      </w:r>
-      <w:r>
-        <w:rPr>
-          <w:b/>
-          <w:bCs/>
-        </w:rPr>
-        <w:t>/20)</w:t>
-      </w:r>
-    </w:p>
-    <w:p>
-      <w:pPr>
-        <w:pStyle w:val="ListParagraph"/>
-        <w:numPr>
-          <w:ilvl w:val="0"/>
-          <w:numId w:val="2"/>
-        </w:numPr>
-      </w:pPr>
-      <w:r>
-        <w:t xml:space="preserve">Converted the </w:t>
-      </w:r>
-      <w:proofErr w:type="spellStart"/>
-      <w:r>
-        <w:t>ManagePeople</w:t>
-      </w:r>
-      <w:proofErr w:type="spellEnd"/>
-      <w:r>
-        <w:t xml:space="preserve"> and </w:t>
-      </w:r>
-      <w:proofErr w:type="spellStart"/>
-      <w:r>
-        <w:t>AvailableQuests</w:t>
-      </w:r>
-      <w:proofErr w:type="spellEnd"/>
-      <w:r>
-        <w:t xml:space="preserve"> menus to the new scalable style. The Quests menu is bypassed until it is also converted.</w:t>
-      </w:r>
-    </w:p>
-    <w:p>
-      <w:pPr>
-        <w:pStyle w:val="ListParagraph"/>
-        <w:numPr>
-          <w:ilvl w:val="0"/>
-          <w:numId w:val="2"/>
-        </w:numPr>
-      </w:pPr>
-      <w:r>
-        <w:t>Updated the Change Log layout to better support the Scroll View.</w:t>
-      </w:r>
-    </w:p>
-    <w:p/>
-    <w:p>
-      <w:pPr>
-        <w:rPr>
-          <w:b/>
-          <w:bCs/>
-        </w:rPr>
-      </w:pPr>
-      <w:r>
-        <w:rPr>
-          <w:b/>
-          <w:bCs/>
-        </w:rPr>
-        <w:t>0.0.</w:t>
-      </w:r>
-      <w:r>
-        <w:rPr>
-          <w:b/>
-          <w:bCs/>
-        </w:rPr>
-        <w:t>1</w:t>
-      </w:r>
-      <w:r>
-        <w:rPr>
-          <w:b/>
-          <w:bCs/>
-        </w:rPr>
-        <w:t>.</w:t>
-      </w:r>
-      <w:r>
-        <w:rPr>
-          <w:b/>
-          <w:bCs/>
-        </w:rPr>
-        <w:t>5 (06/21/20)</w:t>
-      </w:r>
-    </w:p>
-    <w:p>
-      <w:pPr>
-        <w:pStyle w:val="ListParagraph"/>
-        <w:numPr>
-          <w:ilvl w:val="0"/>
-          <w:numId w:val="2"/>
-        </w:numPr>
-      </w:pPr>
-      <w:r>
-        <w:t xml:space="preserve">Converted most menus to the scalable menu style. Three menus still left to be converted: </w:t>
-      </w:r>
-      <w:proofErr w:type="spellStart"/>
-      <w:r>
-        <w:t>ManagePeople</w:t>
-      </w:r>
-      <w:proofErr w:type="spellEnd"/>
-      <w:r>
-        <w:t xml:space="preserve">, Quests, and </w:t>
-      </w:r>
-      <w:proofErr w:type="spellStart"/>
-      <w:r>
-        <w:t>AvailableQuests</w:t>
-      </w:r>
-      <w:proofErr w:type="spellEnd"/>
-      <w:r>
-        <w:t>.</w:t>
-      </w:r>
-    </w:p>
-    <w:p/>
-    <w:p>
-      <w:pPr>
-        <w:rPr>
-          <w:b/>
-          <w:bCs/>
-        </w:rPr>
-      </w:pPr>
-      <w:r>
-        <w:rPr>
-          <w:b/>
-          <w:bCs/>
-        </w:rPr>
-        <w:t>0.0.</w:t>
-      </w:r>
-      <w:r>
-        <w:rPr>
-          <w:b/>
-          <w:bCs/>
-        </w:rPr>
-        <w:t>1</w:t>
-      </w:r>
-      <w:r>
-        <w:rPr>
-          <w:b/>
-          <w:bCs/>
-        </w:rPr>
-        <w:t>.</w:t>
-      </w:r>
-      <w:r>
-        <w:rPr>
-          <w:b/>
-          <w:bCs/>
-        </w:rPr>
-        <w:t>4</w:t>
-      </w:r>
-      <w:r>
-        <w:rPr>
-          <w:b/>
-          <w:bCs/>
-        </w:rPr>
-        <w:t xml:space="preserve"> (0</w:t>
-      </w:r>
-      <w:r>
-        <w:rPr>
-          <w:b/>
-          <w:bCs/>
-        </w:rPr>
-        <w:t>6</w:t>
-      </w:r>
-      <w:r>
-        <w:rPr>
-          <w:b/>
-          <w:bCs/>
-        </w:rPr>
-        <w:t>/</w:t>
-      </w:r>
-      <w:r>
-        <w:rPr>
-          <w:b/>
-          <w:bCs/>
-        </w:rPr>
-        <w:t>21</w:t>
-      </w:r>
-      <w:r>
-        <w:rPr>
-          <w:b/>
-          <w:bCs/>
-        </w:rPr>
-        <w:t>/20)</w:t>
-      </w:r>
-    </w:p>
-    <w:p>
-      <w:pPr>
-        <w:pStyle w:val="ListParagraph"/>
-        <w:numPr>
-          <w:ilvl w:val="0"/>
-          <w:numId w:val="2"/>
-        </w:numPr>
-      </w:pPr>
-      <w:r>
-        <w:t xml:space="preserve">Added the Bulletin Board background to the </w:t>
-      </w:r>
-      <w:proofErr w:type="spellStart"/>
-      <w:r>
-        <w:t>Menu_Hub</w:t>
-      </w:r>
-      <w:proofErr w:type="spellEnd"/>
-      <w:r>
-        <w:t xml:space="preserve"> in the UI Scaling Test scene.</w:t>
-      </w:r>
-    </w:p>
-    <w:p/>
-    <w:p>
-      <w:pPr>
-        <w:rPr>
-          <w:b/>
-          <w:bCs/>
-        </w:rPr>
-      </w:pPr>
-      <w:r>
-        <w:rPr>
-          <w:b/>
-          <w:bCs/>
-        </w:rPr>
-        <w:t>0.0.</w:t>
-      </w:r>
-      <w:r>
-        <w:rPr>
-          <w:b/>
-          <w:bCs/>
-        </w:rPr>
-        <w:t>1</w:t>
-      </w:r>
-      <w:r>
-        <w:rPr>
-          <w:b/>
-          <w:bCs/>
-        </w:rPr>
-        <w:t>.</w:t>
-      </w:r>
-      <w:r>
-        <w:rPr>
-          <w:b/>
-          <w:bCs/>
-        </w:rPr>
-        <w:t>3</w:t>
-      </w:r>
-      <w:r>
-        <w:rPr>
-          <w:b/>
-          <w:bCs/>
-        </w:rPr>
-        <w:t xml:space="preserve"> (0</w:t>
-      </w:r>
-      <w:r>
-        <w:rPr>
-          <w:b/>
-          <w:bCs/>
-        </w:rPr>
-        <w:t>6</w:t>
-      </w:r>
-      <w:r>
-        <w:rPr>
-          <w:b/>
-          <w:bCs/>
-        </w:rPr>
-        <w:t>/</w:t>
-      </w:r>
-      <w:r>
-        <w:rPr>
-          <w:b/>
-          <w:bCs/>
-        </w:rPr>
-        <w:t>21</w:t>
-      </w:r>
-      <w:r>
-        <w:rPr>
-          <w:b/>
-          <w:bCs/>
-        </w:rPr>
-        <w:t>/20)</w:t>
-      </w:r>
-    </w:p>
-    <w:p>
-      <w:pPr>
-        <w:pStyle w:val="ListParagraph"/>
-        <w:numPr>
-          <w:ilvl w:val="0"/>
-          <w:numId w:val="2"/>
-        </w:numPr>
-      </w:pPr>
-      <w:r>
         <w:t>Added the Change Log scene.</w:t>
       </w:r>
     </w:p>
@@ -6766,7 +6860,7 @@
   <w:style w:type="paragraph" w:default="1" w:styleId="Normal">
     <w:name w:val="Normal"/>
     <w:qFormat/>
-    <w:rsid w:val="002A4FB9"/>
+    <w:rsid w:val="003F03EE"/>
   </w:style>
   <w:style w:type="character" w:default="1" w:styleId="DefaultParagraphFont">
     <w:name w:val="Default Paragraph Font"/>

</xml_diff>

<commit_message>
Implement Challenge saving, fix weekly timer start, variou anim and SFX adjustments
</commit_message>
<xml_diff>
--- a/documentation/Adventure Guild Change Log.docx
+++ b/documentation/Adventure Guild Change Log.docx
@@ -64,7 +64,7 @@
           <w:b/>
           <w:bCs/>
         </w:rPr>
-        <w:t>??</w:t>
+        <w:t>13</w:t>
       </w:r>
       <w:r>
         <w:rPr>
@@ -82,6 +82,9 @@
           <w:numId w:val="14"/>
         </w:numPr>
       </w:pPr>
+      <w:r>
+        <w:t>Tweaks to some animations and SFX.</w:t>
+      </w:r>
     </w:p>
     <w:p>
       <w:pPr>
@@ -272,15 +275,7 @@
         </w:numPr>
       </w:pPr>
       <w:r>
-        <w:t xml:space="preserve">Artisans and Peasants no longer display </w:t>
-      </w:r>
-      <w:proofErr w:type="spellStart"/>
-      <w:r>
-        <w:t>Hitpoints</w:t>
-      </w:r>
-      <w:proofErr w:type="spellEnd"/>
-      <w:r>
-        <w:t>.</w:t>
+        <w:t>Artisans and Peasants no longer display Hitpoints.</w:t>
       </w:r>
     </w:p>
     <w:p>
@@ -804,15 +799,7 @@
         </w:numPr>
       </w:pPr>
       <w:r>
-        <w:t xml:space="preserve">Optimizations to </w:t>
-      </w:r>
-      <w:proofErr w:type="spellStart"/>
-      <w:r>
-        <w:t>QuestUI</w:t>
-      </w:r>
-      <w:proofErr w:type="spellEnd"/>
-      <w:r>
-        <w:t xml:space="preserve"> and Upgrades to improve performance.</w:t>
+        <w:t>Optimizations to QuestUI and Upgrades to improve performance.</w:t>
       </w:r>
     </w:p>
     <w:p>
@@ -1935,23 +1922,7 @@
         </w:numPr>
       </w:pPr>
       <w:r>
-        <w:t xml:space="preserve">Implemented passive </w:t>
-      </w:r>
-      <w:proofErr w:type="spellStart"/>
-      <w:r>
-        <w:t>GuildMember</w:t>
-      </w:r>
-      <w:proofErr w:type="spellEnd"/>
-      <w:r>
-        <w:t xml:space="preserve"> recruitment. Based on the Guild’s renown and population capacity, new </w:t>
-      </w:r>
-      <w:proofErr w:type="spellStart"/>
-      <w:r>
-        <w:t>GuildMembers</w:t>
-      </w:r>
-      <w:proofErr w:type="spellEnd"/>
-      <w:r>
-        <w:t xml:space="preserve"> will occasionally join at random.</w:t>
+        <w:t>Implemented passive GuildMember recruitment. Based on the Guild’s renown and population capacity, new GuildMembers will occasionally join at random.</w:t>
       </w:r>
     </w:p>
     <w:p>
@@ -2053,15 +2024,7 @@
         <w:t>Adjusted the design for</w:t>
       </w:r>
       <w:r>
-        <w:t xml:space="preserve"> the </w:t>
-      </w:r>
-      <w:proofErr w:type="spellStart"/>
-      <w:r>
-        <w:t>QuestUI</w:t>
-      </w:r>
-      <w:proofErr w:type="spellEnd"/>
-      <w:r>
-        <w:t xml:space="preserve"> skill/faction/relic icons and added gems to the Quest briefing menu.</w:t>
+        <w:t xml:space="preserve"> the QuestUI skill/faction/relic icons and added gems to the Quest briefing menu.</w:t>
       </w:r>
     </w:p>
     <w:p>
@@ -2290,13 +2253,8 @@
           <w:numId w:val="6"/>
         </w:numPr>
       </w:pPr>
-      <w:proofErr w:type="spellStart"/>
-      <w:r>
-        <w:t>PersonUIs</w:t>
-      </w:r>
-      <w:proofErr w:type="spellEnd"/>
-      <w:r>
-        <w:t xml:space="preserve"> are now tinted based on vocation for more visual clarity.</w:t>
+      <w:r>
+        <w:t>PersonUIs are now tinted based on vocation for more visual clarity.</w:t>
       </w:r>
     </w:p>
     <w:p>
@@ -2440,47 +2398,23 @@
         </w:rPr>
       </w:pPr>
       <w:r>
-        <w:t xml:space="preserve">Removed the </w:t>
-      </w:r>
-      <w:proofErr w:type="spellStart"/>
-      <w:r>
-        <w:t>QuestJournalUI</w:t>
-      </w:r>
-      <w:proofErr w:type="spellEnd"/>
-      <w:r>
-        <w:t xml:space="preserve"> and combined its functionality with the </w:t>
-      </w:r>
-      <w:proofErr w:type="spellStart"/>
-      <w:r>
-        <w:t>QuestUI</w:t>
-      </w:r>
-      <w:proofErr w:type="spellEnd"/>
-      <w:r>
-        <w:t>.</w:t>
-      </w:r>
-    </w:p>
-    <w:p>
-      <w:pPr>
-        <w:pStyle w:val="ListParagraph"/>
-        <w:numPr>
-          <w:ilvl w:val="0"/>
-          <w:numId w:val="6"/>
-        </w:numPr>
-        <w:rPr>
-          <w:b/>
-          <w:bCs/>
-        </w:rPr>
-      </w:pPr>
-      <w:r>
-        <w:t xml:space="preserve">Added a check to all </w:t>
-      </w:r>
-      <w:proofErr w:type="spellStart"/>
-      <w:r>
-        <w:t>FixedUpdates</w:t>
-      </w:r>
-      <w:proofErr w:type="spellEnd"/>
-      <w:r>
-        <w:t xml:space="preserve"> to see if </w:t>
+        <w:t>Removed the QuestJournalUI and combined its functionality with the QuestUI.</w:t>
+      </w:r>
+    </w:p>
+    <w:p>
+      <w:pPr>
+        <w:pStyle w:val="ListParagraph"/>
+        <w:numPr>
+          <w:ilvl w:val="0"/>
+          <w:numId w:val="6"/>
+        </w:numPr>
+        <w:rPr>
+          <w:b/>
+          <w:bCs/>
+        </w:rPr>
+      </w:pPr>
+      <w:r>
+        <w:t xml:space="preserve">Added a check to all FixedUpdates to see if </w:t>
       </w:r>
       <w:r>
         <w:t>their</w:t>
@@ -2498,15 +2432,7 @@
         <w:t>he currently active menu</w:t>
       </w:r>
       <w:r>
-        <w:t xml:space="preserve">. If not, </w:t>
-      </w:r>
-      <w:proofErr w:type="spellStart"/>
-      <w:r>
-        <w:t>FixedUpdate</w:t>
-      </w:r>
-      <w:proofErr w:type="spellEnd"/>
-      <w:r>
-        <w:t xml:space="preserve"> </w:t>
+        <w:t xml:space="preserve">. If not, FixedUpdate </w:t>
       </w:r>
       <w:r>
         <w:t>functions</w:t>
@@ -2721,15 +2647,7 @@
         </w:numPr>
       </w:pPr>
       <w:r>
-        <w:t xml:space="preserve">Lists of </w:t>
-      </w:r>
-      <w:proofErr w:type="spellStart"/>
-      <w:r>
-        <w:t>GuildMembers</w:t>
-      </w:r>
-      <w:proofErr w:type="spellEnd"/>
-      <w:r>
-        <w:t xml:space="preserve"> now appear sorted by Adventurer </w:t>
+        <w:t xml:space="preserve">Lists of GuildMembers now appear sorted by Adventurer </w:t>
       </w:r>
       <w:r>
         <w:t xml:space="preserve">and </w:t>
@@ -2920,13 +2838,8 @@
           <w:numId w:val="1"/>
         </w:numPr>
       </w:pPr>
-      <w:proofErr w:type="spellStart"/>
-      <w:r>
-        <w:t>QuestManager</w:t>
-      </w:r>
-      <w:proofErr w:type="spellEnd"/>
-      <w:r>
-        <w:t xml:space="preserve"> now maintains at least </w:t>
+      <w:r>
+        <w:t xml:space="preserve">QuestManager now maintains at least </w:t>
       </w:r>
       <w:r>
         <w:t>4</w:t>
@@ -3097,15 +3010,7 @@
         </w:numPr>
       </w:pPr>
       <w:r>
-        <w:t xml:space="preserve">Adjusted Peasant </w:t>
-      </w:r>
-      <w:proofErr w:type="spellStart"/>
-      <w:r>
-        <w:t>hitpoints</w:t>
-      </w:r>
-      <w:proofErr w:type="spellEnd"/>
-      <w:r>
-        <w:t xml:space="preserve"> so that when they reach Adventurer they "upgrade" to 100 HP.</w:t>
+        <w:t>Adjusted Peasant hitpoints so that when they reach Adventurer they "upgrade" to 100 HP.</w:t>
       </w:r>
     </w:p>
     <w:p>
@@ -3176,15 +3081,7 @@
         </w:numPr>
       </w:pPr>
       <w:r>
-        <w:t xml:space="preserve">Leveling up increases </w:t>
-      </w:r>
-      <w:proofErr w:type="spellStart"/>
-      <w:r>
-        <w:t>GuildMembers'</w:t>
-      </w:r>
-      <w:proofErr w:type="spellEnd"/>
-      <w:r>
-        <w:t xml:space="preserve"> max health and heals them completely.</w:t>
+        <w:t>Leveling up increases GuildMembers' max health and heals them completely.</w:t>
       </w:r>
     </w:p>
     <w:p>
@@ -3208,15 +3105,7 @@
         </w:numPr>
       </w:pPr>
       <w:r>
-        <w:t xml:space="preserve">Some adjustments have been made to the rate at which new quests are added to the quest pool, as well as how frequently new </w:t>
-      </w:r>
-      <w:proofErr w:type="spellStart"/>
-      <w:r>
-        <w:t>GuildMembers</w:t>
-      </w:r>
-      <w:proofErr w:type="spellEnd"/>
-      <w:r>
-        <w:t xml:space="preserve"> join the Guild.</w:t>
+        <w:t>Some adjustments have been made to the rate at which new quests are added to the quest pool, as well as how frequently new GuildMembers join the Guild.</w:t>
       </w:r>
     </w:p>
     <w:p>
@@ -3276,13 +3165,8 @@
           <w:numId w:val="2"/>
         </w:numPr>
       </w:pPr>
-      <w:proofErr w:type="spellStart"/>
-      <w:r>
-        <w:t>GuildMembers</w:t>
-      </w:r>
-      <w:proofErr w:type="spellEnd"/>
-      <w:r>
-        <w:t xml:space="preserve"> now level up.</w:t>
+      <w:r>
+        <w:t>GuildMembers now level up.</w:t>
       </w:r>
     </w:p>
     <w:p>
@@ -3294,15 +3178,7 @@
         </w:numPr>
       </w:pPr>
       <w:r>
-        <w:t xml:space="preserve">Added in-game notifications when Quests finish and </w:t>
-      </w:r>
-      <w:proofErr w:type="spellStart"/>
-      <w:r>
-        <w:t>GuildMembers</w:t>
-      </w:r>
-      <w:proofErr w:type="spellEnd"/>
-      <w:r>
-        <w:t xml:space="preserve"> level up or join.</w:t>
+        <w:t>Added in-game notifications when Quests finish and GuildMembers level up or join.</w:t>
       </w:r>
     </w:p>
     <w:p>
@@ -3436,15 +3312,7 @@
         </w:numPr>
       </w:pPr>
       <w:r>
-        <w:t xml:space="preserve">Added placeholders for upcoming </w:t>
-      </w:r>
-      <w:proofErr w:type="spellStart"/>
-      <w:r>
-        <w:t>GuildMember</w:t>
-      </w:r>
-      <w:proofErr w:type="spellEnd"/>
-      <w:r>
-        <w:t xml:space="preserve"> stats.</w:t>
+        <w:t>Added placeholders for upcoming GuildMember stats.</w:t>
       </w:r>
     </w:p>
     <w:p>
@@ -3456,15 +3324,7 @@
         </w:numPr>
       </w:pPr>
       <w:r>
-        <w:t xml:space="preserve">Quests can now fail if the </w:t>
-      </w:r>
-      <w:proofErr w:type="spellStart"/>
-      <w:r>
-        <w:t>GuildMember's</w:t>
-      </w:r>
-      <w:proofErr w:type="spellEnd"/>
-      <w:r>
-        <w:t xml:space="preserve"> health drops to 0. They must return to the Guildhall and wait for their health to recover above 0 before starting another quest.</w:t>
+        <w:t>Quests can now fail if the GuildMember's health drops to 0. They must return to the Guildhall and wait for their health to recover above 0 before starting another quest.</w:t>
       </w:r>
     </w:p>
     <w:p>
@@ -3476,16 +3336,57 @@
         </w:numPr>
       </w:pPr>
       <w:r>
-        <w:t xml:space="preserve">Health is now displayed when viewing </w:t>
-      </w:r>
-      <w:proofErr w:type="spellStart"/>
-      <w:r>
-        <w:t>GuildMembers</w:t>
-      </w:r>
-      <w:proofErr w:type="spellEnd"/>
-      <w:r>
+        <w:t>Health is now displayed when viewing GuildMembers.</w:t>
+      </w:r>
+    </w:p>
+    <w:p>
+      <w:pPr>
+        <w:pStyle w:val="ListParagraph"/>
+        <w:numPr>
+          <w:ilvl w:val="0"/>
+          <w:numId w:val="2"/>
+        </w:numPr>
+      </w:pPr>
+      <w:r>
+        <w:t>Fixed some minor scaling issues with tablet-sized displays.</w:t>
+      </w:r>
+    </w:p>
+    <w:p/>
+    <w:p>
+      <w:pPr>
+        <w:rPr>
+          <w:b/>
+          <w:bCs/>
+        </w:rPr>
+      </w:pPr>
+      <w:r>
+        <w:rPr>
+          <w:b/>
+          <w:bCs/>
+        </w:rPr>
+        <w:t>0.0.</w:t>
+      </w:r>
+      <w:r>
+        <w:rPr>
+          <w:b/>
+          <w:bCs/>
+        </w:rPr>
+        <w:t>3</w:t>
+      </w:r>
+      <w:r>
+        <w:rPr>
+          <w:b/>
+          <w:bCs/>
+        </w:rPr>
         <w:t>.</w:t>
       </w:r>
+      <w:r>
+        <w:rPr>
+          <w:b/>
+          <w:bCs/>
+        </w:rPr>
+        <w:t>5 (08/10/20)</w:t>
+      </w:r>
     </w:p>
     <w:p>
       <w:pPr>
@@ -3496,44 +3397,7 @@
         </w:numPr>
       </w:pPr>
       <w:r>
-        <w:t>Fixed some minor scaling issues with tablet-sized displays.</w:t>
-      </w:r>
-    </w:p>
-    <w:p/>
-    <w:p>
-      <w:pPr>
-        <w:rPr>
-          <w:b/>
-          <w:bCs/>
-        </w:rPr>
-      </w:pPr>
-      <w:r>
-        <w:rPr>
-          <w:b/>
-          <w:bCs/>
-        </w:rPr>
-        <w:t>0.0.</w:t>
-      </w:r>
-      <w:r>
-        <w:rPr>
-          <w:b/>
-          <w:bCs/>
-        </w:rPr>
-        <w:t>3</w:t>
-      </w:r>
-      <w:r>
-        <w:rPr>
-          <w:b/>
-          <w:bCs/>
-        </w:rPr>
-        <w:t>.</w:t>
-      </w:r>
-      <w:r>
-        <w:rPr>
-          <w:b/>
-          <w:bCs/>
-        </w:rPr>
-        <w:t>5 (08/10/20)</w:t>
+        <w:t>Added GuildMember health recovery while the game is closed.</w:t>
       </w:r>
     </w:p>
     <w:p>
@@ -3545,35 +3409,7 @@
         </w:numPr>
       </w:pPr>
       <w:r>
-        <w:t xml:space="preserve">Added </w:t>
-      </w:r>
-      <w:proofErr w:type="spellStart"/>
-      <w:r>
-        <w:t>GuildMember</w:t>
-      </w:r>
-      <w:proofErr w:type="spellEnd"/>
-      <w:r>
-        <w:t xml:space="preserve"> health recovery while the game is closed.</w:t>
-      </w:r>
-    </w:p>
-    <w:p>
-      <w:pPr>
-        <w:pStyle w:val="ListParagraph"/>
-        <w:numPr>
-          <w:ilvl w:val="0"/>
-          <w:numId w:val="2"/>
-        </w:numPr>
-      </w:pPr>
-      <w:r>
-        <w:t xml:space="preserve">Fixed a bug that prevented </w:t>
-      </w:r>
-      <w:proofErr w:type="spellStart"/>
-      <w:r>
-        <w:t>GuildMember</w:t>
-      </w:r>
-      <w:proofErr w:type="spellEnd"/>
-      <w:r>
-        <w:t xml:space="preserve"> health from properly loading after quitting and reopening the game.</w:t>
+        <w:t>Fixed a bug that prevented GuildMember health from properly loading after quitting and reopening the game.</w:t>
       </w:r>
     </w:p>
     <w:p>
@@ -3671,23 +3507,7 @@
         </w:numPr>
       </w:pPr>
       <w:r>
-        <w:t xml:space="preserve">Fixed a bug that caused </w:t>
-      </w:r>
-      <w:proofErr w:type="spellStart"/>
-      <w:r>
-        <w:t>GuildMembers</w:t>
-      </w:r>
-      <w:proofErr w:type="spellEnd"/>
-      <w:r>
-        <w:t xml:space="preserve"> to not recover if their </w:t>
-      </w:r>
-      <w:proofErr w:type="spellStart"/>
-      <w:r>
-        <w:t>Hitpoints</w:t>
-      </w:r>
-      <w:proofErr w:type="spellEnd"/>
-      <w:r>
-        <w:t xml:space="preserve"> reached 0.</w:t>
+        <w:t>Fixed a bug that caused GuildMembers to not recover if their Hitpoints reached 0.</w:t>
       </w:r>
     </w:p>
     <w:p/>
@@ -3736,24 +3556,69 @@
         </w:numPr>
       </w:pPr>
       <w:r>
-        <w:t xml:space="preserve">Incidents now have positive, negative or neutral results. These affect resources, experience and </w:t>
-      </w:r>
-      <w:proofErr w:type="spellStart"/>
-      <w:r>
-        <w:t>GuildMember</w:t>
-      </w:r>
-      <w:proofErr w:type="spellEnd"/>
-      <w:r>
-        <w:t xml:space="preserve"> </w:t>
-      </w:r>
-      <w:proofErr w:type="spellStart"/>
-      <w:r>
-        <w:t>hitpoints</w:t>
-      </w:r>
-      <w:proofErr w:type="spellEnd"/>
-      <w:r>
+        <w:t>Incidents now have positive, negative or neutral results. These affect resources, experience and GuildMember hitpoints.</w:t>
+      </w:r>
+    </w:p>
+    <w:p>
+      <w:pPr>
+        <w:pStyle w:val="ListParagraph"/>
+        <w:numPr>
+          <w:ilvl w:val="0"/>
+          <w:numId w:val="2"/>
+        </w:numPr>
+      </w:pPr>
+      <w:r>
+        <w:t>GuildMembers now become Incapacitated if their hitpoints are at 0. Hitpoints regenerate over time when not on a quest.</w:t>
+      </w:r>
+    </w:p>
+    <w:p>
+      <w:pPr>
+        <w:pStyle w:val="ListParagraph"/>
+        <w:numPr>
+          <w:ilvl w:val="0"/>
+          <w:numId w:val="2"/>
+        </w:numPr>
+      </w:pPr>
+      <w:r>
+        <w:t>Streamlined the Quest-starting process and reworked the appearance of the quest information and Quest Journals.</w:t>
+      </w:r>
+    </w:p>
+    <w:p/>
+    <w:p>
+      <w:pPr>
+        <w:rPr>
+          <w:b/>
+          <w:bCs/>
+        </w:rPr>
+      </w:pPr>
+      <w:r>
+        <w:rPr>
+          <w:b/>
+          <w:bCs/>
+        </w:rPr>
+        <w:t>0.0.</w:t>
+      </w:r>
+      <w:r>
+        <w:rPr>
+          <w:b/>
+          <w:bCs/>
+        </w:rPr>
+        <w:t>3</w:t>
+      </w:r>
+      <w:r>
+        <w:rPr>
+          <w:b/>
+          <w:bCs/>
+        </w:rPr>
         <w:t>.</w:t>
       </w:r>
+      <w:r>
+        <w:rPr>
+          <w:b/>
+          <w:bCs/>
+        </w:rPr>
+        <w:t>2 (08/08/20)</w:t>
+      </w:r>
     </w:p>
     <w:p>
       <w:pPr>
@@ -3763,29 +3628,8 @@
           <w:numId w:val="2"/>
         </w:numPr>
       </w:pPr>
-      <w:proofErr w:type="spellStart"/>
-      <w:r>
-        <w:t>GuildMembers</w:t>
-      </w:r>
-      <w:proofErr w:type="spellEnd"/>
-      <w:r>
-        <w:t xml:space="preserve"> now become Incapacitated if their </w:t>
-      </w:r>
-      <w:proofErr w:type="spellStart"/>
-      <w:r>
-        <w:t>hitpoints</w:t>
-      </w:r>
-      <w:proofErr w:type="spellEnd"/>
-      <w:r>
-        <w:t xml:space="preserve"> are at 0. </w:t>
-      </w:r>
-      <w:proofErr w:type="spellStart"/>
-      <w:r>
-        <w:t>Hitpoints</w:t>
-      </w:r>
-      <w:proofErr w:type="spellEnd"/>
-      <w:r>
-        <w:t xml:space="preserve"> regenerate over time when not on a quest.</w:t>
+      <w:r>
+        <w:t>Fixed the QuestData not finding the associated GuildMember after loading a game.</w:t>
       </w:r>
     </w:p>
     <w:p>
@@ -3797,7 +3641,19 @@
         </w:numPr>
       </w:pPr>
       <w:r>
-        <w:t>Streamlined the Quest-starting process and reworked the appearance of the quest information and Quest Journals.</w:t>
+        <w:t>Further updated all GuildMember data referencs to IDs to avoid redundancies.</w:t>
+      </w:r>
+    </w:p>
+    <w:p>
+      <w:pPr>
+        <w:pStyle w:val="ListParagraph"/>
+        <w:numPr>
+          <w:ilvl w:val="0"/>
+          <w:numId w:val="2"/>
+        </w:numPr>
+      </w:pPr>
+      <w:r>
+        <w:t>Lots of code refactoring.</w:t>
       </w:r>
     </w:p>
     <w:p/>
@@ -3834,7 +3690,7 @@
           <w:b/>
           <w:bCs/>
         </w:rPr>
-        <w:t>2 (08/08/20)</w:t>
+        <w:t>1 (08/08/20)</w:t>
       </w:r>
     </w:p>
     <w:p>
@@ -3846,23 +3702,7 @@
         </w:numPr>
       </w:pPr>
       <w:r>
-        <w:t xml:space="preserve">Fixed the </w:t>
-      </w:r>
-      <w:proofErr w:type="spellStart"/>
-      <w:r>
-        <w:t>QuestData</w:t>
-      </w:r>
-      <w:proofErr w:type="spellEnd"/>
-      <w:r>
-        <w:t xml:space="preserve"> not finding the associated </w:t>
-      </w:r>
-      <w:proofErr w:type="spellStart"/>
-      <w:r>
-        <w:t>GuildMember</w:t>
-      </w:r>
-      <w:proofErr w:type="spellEnd"/>
-      <w:r>
-        <w:t xml:space="preserve"> after loading a game.</w:t>
+        <w:t>Changed the GuildMember reference in the QuestData to an ID to avoid redundant GuildMemberData objects.</w:t>
       </w:r>
     </w:p>
     <w:p>
@@ -3874,128 +3714,7 @@
         </w:numPr>
       </w:pPr>
       <w:r>
-        <w:t xml:space="preserve">Further updated all </w:t>
-      </w:r>
-      <w:proofErr w:type="spellStart"/>
-      <w:r>
-        <w:t>GuildMember</w:t>
-      </w:r>
-      <w:proofErr w:type="spellEnd"/>
-      <w:r>
-        <w:t xml:space="preserve"> data </w:t>
-      </w:r>
-      <w:proofErr w:type="spellStart"/>
-      <w:r>
-        <w:t>referencs</w:t>
-      </w:r>
-      <w:proofErr w:type="spellEnd"/>
-      <w:r>
-        <w:t xml:space="preserve"> to IDs to avoid redundancies.</w:t>
-      </w:r>
-    </w:p>
-    <w:p>
-      <w:pPr>
-        <w:pStyle w:val="ListParagraph"/>
-        <w:numPr>
-          <w:ilvl w:val="0"/>
-          <w:numId w:val="2"/>
-        </w:numPr>
-      </w:pPr>
-      <w:r>
-        <w:t>Lots of code refactoring.</w:t>
-      </w:r>
-    </w:p>
-    <w:p/>
-    <w:p>
-      <w:pPr>
-        <w:rPr>
-          <w:b/>
-          <w:bCs/>
-        </w:rPr>
-      </w:pPr>
-      <w:r>
-        <w:rPr>
-          <w:b/>
-          <w:bCs/>
-        </w:rPr>
-        <w:t>0.0.</w:t>
-      </w:r>
-      <w:r>
-        <w:rPr>
-          <w:b/>
-          <w:bCs/>
-        </w:rPr>
-        <w:t>3</w:t>
-      </w:r>
-      <w:r>
-        <w:rPr>
-          <w:b/>
-          <w:bCs/>
-        </w:rPr>
-        <w:t>.</w:t>
-      </w:r>
-      <w:r>
-        <w:rPr>
-          <w:b/>
-          <w:bCs/>
-        </w:rPr>
-        <w:t>1 (08/08/20)</w:t>
-      </w:r>
-    </w:p>
-    <w:p>
-      <w:pPr>
-        <w:pStyle w:val="ListParagraph"/>
-        <w:numPr>
-          <w:ilvl w:val="0"/>
-          <w:numId w:val="2"/>
-        </w:numPr>
-      </w:pPr>
-      <w:r>
-        <w:t xml:space="preserve">Changed the </w:t>
-      </w:r>
-      <w:proofErr w:type="spellStart"/>
-      <w:r>
-        <w:t>GuildMember</w:t>
-      </w:r>
-      <w:proofErr w:type="spellEnd"/>
-      <w:r>
-        <w:t xml:space="preserve"> reference in the </w:t>
-      </w:r>
-      <w:proofErr w:type="spellStart"/>
-      <w:r>
-        <w:t>QuestData</w:t>
-      </w:r>
-      <w:proofErr w:type="spellEnd"/>
-      <w:r>
-        <w:t xml:space="preserve"> to an ID to avoid redundant </w:t>
-      </w:r>
-      <w:proofErr w:type="spellStart"/>
-      <w:r>
-        <w:t>GuildMemberData</w:t>
-      </w:r>
-      <w:proofErr w:type="spellEnd"/>
-      <w:r>
-        <w:t xml:space="preserve"> objects.</w:t>
-      </w:r>
-    </w:p>
-    <w:p>
-      <w:pPr>
-        <w:pStyle w:val="ListParagraph"/>
-        <w:numPr>
-          <w:ilvl w:val="0"/>
-          <w:numId w:val="2"/>
-        </w:numPr>
-      </w:pPr>
-      <w:r>
-        <w:t xml:space="preserve">Corrected a bug where </w:t>
-      </w:r>
-      <w:proofErr w:type="spellStart"/>
-      <w:r>
-        <w:t>GuildMembers</w:t>
-      </w:r>
-      <w:proofErr w:type="spellEnd"/>
-      <w:r>
-        <w:t xml:space="preserve"> would not receive experience if the quest was completed while the game was closed.</w:t>
+        <w:t>Corrected a bug where GuildMembers would not receive experience if the quest was completed while the game was closed.</w:t>
       </w:r>
     </w:p>
     <w:p>
@@ -4126,15 +3845,7 @@
         </w:numPr>
       </w:pPr>
       <w:r>
-        <w:t xml:space="preserve">Gave </w:t>
-      </w:r>
-      <w:proofErr w:type="spellStart"/>
-      <w:r>
-        <w:t>QuestPool</w:t>
-      </w:r>
-      <w:proofErr w:type="spellEnd"/>
-      <w:r>
-        <w:t xml:space="preserve"> quests an instance ID. It's not a great ID implementation, but it will do for now.</w:t>
+        <w:t>Gave QuestPool quests an instance ID. It's not a great ID implementation, but it will do for now.</w:t>
       </w:r>
     </w:p>
     <w:p/>
@@ -4683,13 +4394,8 @@
           <w:numId w:val="2"/>
         </w:numPr>
       </w:pPr>
-      <w:proofErr w:type="spellStart"/>
-      <w:r>
-        <w:t>QuestManager</w:t>
-      </w:r>
-      <w:proofErr w:type="spellEnd"/>
-      <w:r>
-        <w:t xml:space="preserve"> now pulls 5 random quests at Start and displays them in the Start Quest menu. They are still not functional, however.</w:t>
+      <w:r>
+        <w:t>QuestManager now pulls 5 random quests at Start and displays them in the Start Quest menu. They are still not functional, however.</w:t>
       </w:r>
     </w:p>
     <w:p/>
@@ -4773,23 +4479,7 @@
         </w:numPr>
       </w:pPr>
       <w:r>
-        <w:t xml:space="preserve">Converted the </w:t>
-      </w:r>
-      <w:proofErr w:type="spellStart"/>
-      <w:r>
-        <w:t>ManagePeople</w:t>
-      </w:r>
-      <w:proofErr w:type="spellEnd"/>
-      <w:r>
-        <w:t xml:space="preserve"> and </w:t>
-      </w:r>
-      <w:proofErr w:type="spellStart"/>
-      <w:r>
-        <w:t>AvailableQuests</w:t>
-      </w:r>
-      <w:proofErr w:type="spellEnd"/>
-      <w:r>
-        <w:t xml:space="preserve"> menus to the new scalable style. The Quests menu is bypassed until it is also converted.</w:t>
+        <w:t>Converted the ManagePeople and AvailableQuests menus to the new scalable style. The Quests menu is bypassed until it is also converted.</w:t>
       </w:r>
     </w:p>
     <w:p>
@@ -4850,54 +4540,38 @@
         </w:numPr>
       </w:pPr>
       <w:r>
-        <w:t xml:space="preserve">Converted most menus to the scalable menu style. Three menus still left to be converted: </w:t>
-      </w:r>
-      <w:proofErr w:type="spellStart"/>
-      <w:r>
-        <w:t>ManagePeople</w:t>
-      </w:r>
-      <w:proofErr w:type="spellEnd"/>
-      <w:r>
-        <w:t xml:space="preserve">, Quests, and </w:t>
-      </w:r>
-      <w:proofErr w:type="spellStart"/>
-      <w:r>
-        <w:t>AvailableQuests</w:t>
-      </w:r>
-      <w:proofErr w:type="spellEnd"/>
-      <w:r>
+        <w:t>Converted most menus to the scalable menu style. Three menus still left to be converted: ManagePeople, Quests, and AvailableQuests.</w:t>
+      </w:r>
+    </w:p>
+    <w:p/>
+    <w:p>
+      <w:pPr>
+        <w:rPr>
+          <w:b/>
+          <w:bCs/>
+        </w:rPr>
+      </w:pPr>
+      <w:r>
+        <w:rPr>
+          <w:b/>
+          <w:bCs/>
+        </w:rPr>
+        <w:t>0.0.</w:t>
+      </w:r>
+      <w:r>
+        <w:rPr>
+          <w:b/>
+          <w:bCs/>
+        </w:rPr>
+        <w:t>1</w:t>
+      </w:r>
+      <w:r>
+        <w:rPr>
+          <w:b/>
+          <w:bCs/>
+        </w:rPr>
         <w:t>.</w:t>
       </w:r>
-    </w:p>
-    <w:p/>
-    <w:p>
-      <w:pPr>
-        <w:rPr>
-          <w:b/>
-          <w:bCs/>
-        </w:rPr>
-      </w:pPr>
-      <w:r>
-        <w:rPr>
-          <w:b/>
-          <w:bCs/>
-        </w:rPr>
-        <w:t>0.0.</w:t>
-      </w:r>
-      <w:r>
-        <w:rPr>
-          <w:b/>
-          <w:bCs/>
-        </w:rPr>
-        <w:t>1</w:t>
-      </w:r>
-      <w:r>
-        <w:rPr>
-          <w:b/>
-          <w:bCs/>
-        </w:rPr>
-        <w:t>.</w:t>
-      </w:r>
       <w:r>
         <w:rPr>
           <w:b/>
@@ -4950,15 +4624,7 @@
         </w:numPr>
       </w:pPr>
       <w:r>
-        <w:t xml:space="preserve">Added the Bulletin Board background to the </w:t>
-      </w:r>
-      <w:proofErr w:type="spellStart"/>
-      <w:r>
-        <w:t>Menu_Hub</w:t>
-      </w:r>
-      <w:proofErr w:type="spellEnd"/>
-      <w:r>
-        <w:t xml:space="preserve"> in the UI Scaling Test scene.</w:t>
+        <w:t>Added the Bulletin Board background to the Menu_Hub in the UI Scaling Test scene.</w:t>
       </w:r>
     </w:p>
     <w:p/>

</xml_diff>

<commit_message>
Enable Auto Graphics API, fix Popup audio bug
</commit_message>
<xml_diff>
--- a/documentation/Adventure Guild Change Log.docx
+++ b/documentation/Adventure Guild Change Log.docx
@@ -50,6 +50,67 @@
           <w:b/>
           <w:bCs/>
         </w:rPr>
+        <w:t>4</w:t>
+      </w:r>
+      <w:r>
+        <w:rPr>
+          <w:b/>
+          <w:bCs/>
+        </w:rPr>
+        <w:t xml:space="preserve"> (08/13/21)</w:t>
+      </w:r>
+    </w:p>
+    <w:p>
+      <w:pPr>
+        <w:pStyle w:val="ListParagraph"/>
+        <w:numPr>
+          <w:ilvl w:val="0"/>
+          <w:numId w:val="14"/>
+        </w:numPr>
+      </w:pPr>
+      <w:r>
+        <w:t>Enabled Auto Graphics API to fix shader rendering on some tablets.</w:t>
+      </w:r>
+    </w:p>
+    <w:p>
+      <w:pPr>
+        <w:pStyle w:val="ListParagraph"/>
+        <w:numPr>
+          <w:ilvl w:val="0"/>
+          <w:numId w:val="14"/>
+        </w:numPr>
+      </w:pPr>
+      <w:r>
+        <w:t>Fixed Popup audio bug.</w:t>
+      </w:r>
+    </w:p>
+    <w:p>
+      <w:pPr>
+        <w:rPr>
+          <w:b/>
+          <w:bCs/>
+        </w:rPr>
+      </w:pPr>
+    </w:p>
+    <w:p>
+      <w:pPr>
+        <w:rPr>
+          <w:b/>
+          <w:bCs/>
+        </w:rPr>
+      </w:pPr>
+      <w:r>
+        <w:rPr>
+          <w:b/>
+          <w:bCs/>
+        </w:rPr>
+        <w:t>0.4.0.</w:t>
+      </w:r>
+      <w:r>
+        <w:rPr>
+          <w:b/>
+          <w:bCs/>
+        </w:rPr>
         <w:t>3</w:t>
       </w:r>
       <w:r>
@@ -86,14 +147,7 @@
         <w:t>Tweaks to some animations and SFX.</w:t>
       </w:r>
     </w:p>
-    <w:p>
-      <w:pPr>
-        <w:rPr>
-          <w:b/>
-          <w:bCs/>
-        </w:rPr>
-      </w:pPr>
-    </w:p>
+    <w:p/>
     <w:p>
       <w:pPr>
         <w:rPr>
@@ -275,7 +329,15 @@
         </w:numPr>
       </w:pPr>
       <w:r>
-        <w:t>Artisans and Peasants no longer display Hitpoints.</w:t>
+        <w:t xml:space="preserve">Artisans and Peasants no longer display </w:t>
+      </w:r>
+      <w:proofErr w:type="spellStart"/>
+      <w:r>
+        <w:t>Hitpoints</w:t>
+      </w:r>
+      <w:proofErr w:type="spellEnd"/>
+      <w:r>
+        <w:t>.</w:t>
       </w:r>
     </w:p>
     <w:p>
@@ -405,6 +467,7 @@
           <w:b/>
           <w:bCs/>
         </w:rPr>
+        <w:lastRenderedPageBreak/>
         <w:t>0.3.0.</w:t>
       </w:r>
       <w:r>
@@ -467,7 +530,6 @@
         </w:numPr>
       </w:pPr>
       <w:r>
-        <w:lastRenderedPageBreak/>
         <w:t>Fixed a bug where Artisan Training would not proceed after selecting a guildmember.</w:t>
       </w:r>
     </w:p>
@@ -593,7 +655,15 @@
         </w:numPr>
       </w:pPr>
       <w:r>
-        <w:t xml:space="preserve">Fixed bug where getting a score of 0 in Combat Training results in </w:t>
+        <w:t xml:space="preserve">Fixed bug </w:t>
+      </w:r>
+      <w:proofErr w:type="gramStart"/>
+      <w:r>
+        <w:t>where</w:t>
+      </w:r>
+      <w:proofErr w:type="gramEnd"/>
+      <w:r>
+        <w:t xml:space="preserve"> getting a score of 0 in Combat Training results in </w:t>
       </w:r>
       <w:r>
         <w:t>invalid accuracy and experience values.</w:t>
@@ -799,7 +869,15 @@
         </w:numPr>
       </w:pPr>
       <w:r>
-        <w:t>Optimizations to QuestUI and Upgrades to improve performance.</w:t>
+        <w:t xml:space="preserve">Optimizations to </w:t>
+      </w:r>
+      <w:proofErr w:type="spellStart"/>
+      <w:r>
+        <w:t>QuestUI</w:t>
+      </w:r>
+      <w:proofErr w:type="spellEnd"/>
+      <w:r>
+        <w:t xml:space="preserve"> and Upgrades to improve performance.</w:t>
       </w:r>
     </w:p>
     <w:p>
@@ -831,60 +909,6 @@
         <w:numPr>
           <w:ilvl w:val="0"/>
           <w:numId w:val="14"/>
-        </w:numPr>
-      </w:pPr>
-      <w:r>
-        <w:t>NOTE: This version is not compatible with save files from previous versions. Older save files will be automatically deleted upon launching the game.</w:t>
-      </w:r>
-    </w:p>
-    <w:p>
-      <w:pPr>
-        <w:pStyle w:val="ListParagraph"/>
-        <w:numPr>
-          <w:ilvl w:val="0"/>
-          <w:numId w:val="14"/>
-        </w:numPr>
-      </w:pPr>
-      <w:r>
-        <w:t>Completed rewarded advertising integration.</w:t>
-      </w:r>
-    </w:p>
-    <w:p>
-      <w:pPr>
-        <w:rPr>
-          <w:b/>
-          <w:bCs/>
-        </w:rPr>
-      </w:pPr>
-    </w:p>
-    <w:p>
-      <w:pPr>
-        <w:rPr>
-          <w:b/>
-          <w:bCs/>
-        </w:rPr>
-      </w:pPr>
-      <w:r>
-        <w:rPr>
-          <w:b/>
-          <w:bCs/>
-        </w:rPr>
-        <w:t>0.1.0.0</w:t>
-      </w:r>
-      <w:r>
-        <w:rPr>
-          <w:b/>
-          <w:bCs/>
-        </w:rPr>
-        <w:t xml:space="preserve"> (03/14/21)</w:t>
-      </w:r>
-    </w:p>
-    <w:p>
-      <w:pPr>
-        <w:pStyle w:val="ListParagraph"/>
-        <w:numPr>
-          <w:ilvl w:val="0"/>
-          <w:numId w:val="6"/>
         </w:numPr>
       </w:pPr>
       <w:r>
@@ -897,10 +921,64 @@
         <w:pStyle w:val="ListParagraph"/>
         <w:numPr>
           <w:ilvl w:val="0"/>
+          <w:numId w:val="14"/>
+        </w:numPr>
+      </w:pPr>
+      <w:r>
+        <w:t>Completed rewarded advertising integration.</w:t>
+      </w:r>
+    </w:p>
+    <w:p>
+      <w:pPr>
+        <w:rPr>
+          <w:b/>
+          <w:bCs/>
+        </w:rPr>
+      </w:pPr>
+    </w:p>
+    <w:p>
+      <w:pPr>
+        <w:rPr>
+          <w:b/>
+          <w:bCs/>
+        </w:rPr>
+      </w:pPr>
+      <w:r>
+        <w:rPr>
+          <w:b/>
+          <w:bCs/>
+        </w:rPr>
+        <w:t>0.1.0.0</w:t>
+      </w:r>
+      <w:r>
+        <w:rPr>
+          <w:b/>
+          <w:bCs/>
+        </w:rPr>
+        <w:t xml:space="preserve"> (03/14/21)</w:t>
+      </w:r>
+    </w:p>
+    <w:p>
+      <w:pPr>
+        <w:pStyle w:val="ListParagraph"/>
+        <w:numPr>
+          <w:ilvl w:val="0"/>
           <w:numId w:val="6"/>
         </w:numPr>
       </w:pPr>
       <w:r>
+        <w:t>NOTE: This version is not compatible with save files from previous versions. Older save files will be automatically deleted upon launching the game.</w:t>
+      </w:r>
+    </w:p>
+    <w:p>
+      <w:pPr>
+        <w:pStyle w:val="ListParagraph"/>
+        <w:numPr>
+          <w:ilvl w:val="0"/>
+          <w:numId w:val="6"/>
+        </w:numPr>
+      </w:pPr>
+      <w:r>
         <w:t>We have arrived at version 0.1! Adventure Guild will soon enter beta and more players will be invited to test the game.</w:t>
       </w:r>
     </w:p>
@@ -1203,6 +1281,7 @@
         </w:numPr>
       </w:pPr>
       <w:r>
+        <w:lastRenderedPageBreak/>
         <w:t>NOTE: This version is not compatible with save files from versions prior to 0.0.7.1. Older save files will be automatically deleted upon launching the game.</w:t>
       </w:r>
     </w:p>
@@ -1592,107 +1671,6 @@
           <w:b/>
           <w:bCs/>
         </w:rPr>
-        <w:t>0</w:t>
-      </w:r>
-      <w:r>
-        <w:rPr>
-          <w:b/>
-          <w:bCs/>
-        </w:rPr>
-        <w:t>.0.</w:t>
-      </w:r>
-      <w:r>
-        <w:rPr>
-          <w:b/>
-          <w:bCs/>
-        </w:rPr>
-        <w:t>8</w:t>
-      </w:r>
-      <w:r>
-        <w:rPr>
-          <w:b/>
-          <w:bCs/>
-        </w:rPr>
-        <w:t>.</w:t>
-      </w:r>
-      <w:r>
-        <w:rPr>
-          <w:b/>
-          <w:bCs/>
-        </w:rPr>
-        <w:t>1</w:t>
-      </w:r>
-      <w:r>
-        <w:rPr>
-          <w:b/>
-          <w:bCs/>
-        </w:rPr>
-        <w:t xml:space="preserve"> (11/</w:t>
-      </w:r>
-      <w:r>
-        <w:rPr>
-          <w:b/>
-          <w:bCs/>
-        </w:rPr>
-        <w:t>21</w:t>
-      </w:r>
-      <w:r>
-        <w:rPr>
-          <w:b/>
-          <w:bCs/>
-        </w:rPr>
-        <w:t>/20)</w:t>
-      </w:r>
-    </w:p>
-    <w:p>
-      <w:pPr>
-        <w:pStyle w:val="ListParagraph"/>
-        <w:numPr>
-          <w:ilvl w:val="0"/>
-          <w:numId w:val="6"/>
-        </w:numPr>
-      </w:pPr>
-      <w:r>
-        <w:t>NOTE: This version is compatible with save files from Adventure Guild v. 0.0.7.1, 0.0.7.2. and 0.0.8.0. Older save files will be automatically deleted upon launching the game.</w:t>
-      </w:r>
-    </w:p>
-    <w:p>
-      <w:pPr>
-        <w:pStyle w:val="ListParagraph"/>
-        <w:numPr>
-          <w:ilvl w:val="0"/>
-          <w:numId w:val="6"/>
-        </w:numPr>
-      </w:pPr>
-      <w:r>
-        <w:t>Fixed several bugs related to Guildhall Upgrades and Construction.</w:t>
-      </w:r>
-    </w:p>
-    <w:p>
-      <w:pPr>
-        <w:pStyle w:val="ListParagraph"/>
-        <w:numPr>
-          <w:ilvl w:val="0"/>
-          <w:numId w:val="6"/>
-        </w:numPr>
-      </w:pPr>
-      <w:r>
-        <w:t>Expanded the clickable area on the Stats Banner to make it easier to open.</w:t>
-      </w:r>
-    </w:p>
-    <w:p/>
-    <w:p>
-      <w:pPr>
-        <w:rPr>
-          <w:b/>
-          <w:bCs/>
-        </w:rPr>
-      </w:pPr>
-      <w:r>
-        <w:rPr>
-          <w:b/>
-          <w:bCs/>
-        </w:rPr>
         <w:lastRenderedPageBreak/>
         <w:t>0</w:t>
       </w:r>
@@ -1722,6 +1700,107 @@
           <w:b/>
           <w:bCs/>
         </w:rPr>
+        <w:t>1</w:t>
+      </w:r>
+      <w:r>
+        <w:rPr>
+          <w:b/>
+          <w:bCs/>
+        </w:rPr>
+        <w:t xml:space="preserve"> (11/</w:t>
+      </w:r>
+      <w:r>
+        <w:rPr>
+          <w:b/>
+          <w:bCs/>
+        </w:rPr>
+        <w:t>21</w:t>
+      </w:r>
+      <w:r>
+        <w:rPr>
+          <w:b/>
+          <w:bCs/>
+        </w:rPr>
+        <w:t>/20)</w:t>
+      </w:r>
+    </w:p>
+    <w:p>
+      <w:pPr>
+        <w:pStyle w:val="ListParagraph"/>
+        <w:numPr>
+          <w:ilvl w:val="0"/>
+          <w:numId w:val="6"/>
+        </w:numPr>
+      </w:pPr>
+      <w:r>
+        <w:t>NOTE: This version is compatible with save files from Adventure Guild v. 0.0.7.1, 0.0.7.2. and 0.0.8.0. Older save files will be automatically deleted upon launching the game.</w:t>
+      </w:r>
+    </w:p>
+    <w:p>
+      <w:pPr>
+        <w:pStyle w:val="ListParagraph"/>
+        <w:numPr>
+          <w:ilvl w:val="0"/>
+          <w:numId w:val="6"/>
+        </w:numPr>
+      </w:pPr>
+      <w:r>
+        <w:t>Fixed several bugs related to Guildhall Upgrades and Construction.</w:t>
+      </w:r>
+    </w:p>
+    <w:p>
+      <w:pPr>
+        <w:pStyle w:val="ListParagraph"/>
+        <w:numPr>
+          <w:ilvl w:val="0"/>
+          <w:numId w:val="6"/>
+        </w:numPr>
+      </w:pPr>
+      <w:r>
+        <w:t>Expanded the clickable area on the Stats Banner to make it easier to open.</w:t>
+      </w:r>
+    </w:p>
+    <w:p/>
+    <w:p>
+      <w:pPr>
+        <w:rPr>
+          <w:b/>
+          <w:bCs/>
+        </w:rPr>
+      </w:pPr>
+      <w:r>
+        <w:rPr>
+          <w:b/>
+          <w:bCs/>
+        </w:rPr>
+        <w:t>0</w:t>
+      </w:r>
+      <w:r>
+        <w:rPr>
+          <w:b/>
+          <w:bCs/>
+        </w:rPr>
+        <w:t>.0.</w:t>
+      </w:r>
+      <w:r>
+        <w:rPr>
+          <w:b/>
+          <w:bCs/>
+        </w:rPr>
+        <w:t>8</w:t>
+      </w:r>
+      <w:r>
+        <w:rPr>
+          <w:b/>
+          <w:bCs/>
+        </w:rPr>
+        <w:t>.</w:t>
+      </w:r>
+      <w:r>
+        <w:rPr>
+          <w:b/>
+          <w:bCs/>
+        </w:rPr>
         <w:t>0 (11/18/20)</w:t>
       </w:r>
     </w:p>
@@ -1922,7 +2001,23 @@
         </w:numPr>
       </w:pPr>
       <w:r>
-        <w:t>Implemented passive GuildMember recruitment. Based on the Guild’s renown and population capacity, new GuildMembers will occasionally join at random.</w:t>
+        <w:t xml:space="preserve">Implemented passive </w:t>
+      </w:r>
+      <w:proofErr w:type="spellStart"/>
+      <w:r>
+        <w:t>GuildMember</w:t>
+      </w:r>
+      <w:proofErr w:type="spellEnd"/>
+      <w:r>
+        <w:t xml:space="preserve"> recruitment. Based on the Guild’s renown and population capacity, new </w:t>
+      </w:r>
+      <w:proofErr w:type="spellStart"/>
+      <w:r>
+        <w:t>GuildMembers</w:t>
+      </w:r>
+      <w:proofErr w:type="spellEnd"/>
+      <w:r>
+        <w:t xml:space="preserve"> will occasionally join at random.</w:t>
       </w:r>
     </w:p>
     <w:p>
@@ -2024,7 +2119,15 @@
         <w:t>Adjusted the design for</w:t>
       </w:r>
       <w:r>
-        <w:t xml:space="preserve"> the QuestUI skill/faction/relic icons and added gems to the Quest briefing menu.</w:t>
+        <w:t xml:space="preserve"> the </w:t>
+      </w:r>
+      <w:proofErr w:type="spellStart"/>
+      <w:r>
+        <w:t>QuestUI</w:t>
+      </w:r>
+      <w:proofErr w:type="spellEnd"/>
+      <w:r>
+        <w:t xml:space="preserve"> skill/faction/relic icons and added gems to the Quest briefing menu.</w:t>
       </w:r>
     </w:p>
     <w:p>
@@ -2169,126 +2272,461 @@
         </w:numPr>
       </w:pPr>
       <w:r>
+        <w:t>Added the ability to choose whether to promote Peasants to Adventurer or Artisan once they reach Level 5.</w:t>
+      </w:r>
+    </w:p>
+    <w:p>
+      <w:pPr>
+        <w:pStyle w:val="ListParagraph"/>
+        <w:numPr>
+          <w:ilvl w:val="0"/>
+          <w:numId w:val="6"/>
+        </w:numPr>
+      </w:pPr>
+      <w:r>
+        <w:t>Implemented a Level 10 cap on Peasants.</w:t>
+      </w:r>
+    </w:p>
+    <w:p>
+      <w:pPr>
+        <w:pStyle w:val="ListParagraph"/>
+        <w:numPr>
+          <w:ilvl w:val="0"/>
+          <w:numId w:val="6"/>
+        </w:numPr>
+      </w:pPr>
+      <w:r>
+        <w:t>Added Skill levels.</w:t>
+      </w:r>
+    </w:p>
+    <w:p>
+      <w:pPr>
+        <w:pStyle w:val="ListParagraph"/>
+        <w:numPr>
+          <w:ilvl w:val="0"/>
+          <w:numId w:val="6"/>
+        </w:numPr>
+      </w:pPr>
+      <w:r>
+        <w:t>Added progress bars for Skill experience.</w:t>
+      </w:r>
+    </w:p>
+    <w:p>
+      <w:pPr>
+        <w:pStyle w:val="ListParagraph"/>
+        <w:numPr>
+          <w:ilvl w:val="0"/>
+          <w:numId w:val="6"/>
+        </w:numPr>
+      </w:pPr>
+      <w:r>
+        <w:t>Added a “Release” button for all non-Hero Guildmembers. This allows the player to remove Guildmembers from the Guild if they don’t want them.</w:t>
+      </w:r>
+    </w:p>
+    <w:p>
+      <w:pPr>
+        <w:pStyle w:val="ListParagraph"/>
+        <w:numPr>
+          <w:ilvl w:val="0"/>
+          <w:numId w:val="6"/>
+        </w:numPr>
+      </w:pPr>
+      <w:r>
+        <w:t>Incident intervals are now slightly randomized and are reduced in frequency the higher the Quest level.</w:t>
+      </w:r>
+    </w:p>
+    <w:p>
+      <w:pPr>
+        <w:pStyle w:val="ListParagraph"/>
+        <w:numPr>
+          <w:ilvl w:val="0"/>
+          <w:numId w:val="6"/>
+        </w:numPr>
+      </w:pPr>
+      <w:r>
+        <w:t>Quest level now increases Incident difficulty while Adventurer level decreases it.</w:t>
+      </w:r>
+    </w:p>
+    <w:p>
+      <w:pPr>
+        <w:pStyle w:val="ListParagraph"/>
+        <w:numPr>
+          <w:ilvl w:val="0"/>
+          <w:numId w:val="6"/>
+        </w:numPr>
+      </w:pPr>
+      <w:proofErr w:type="spellStart"/>
+      <w:r>
+        <w:t>PersonUIs</w:t>
+      </w:r>
+      <w:proofErr w:type="spellEnd"/>
+      <w:r>
+        <w:t xml:space="preserve"> are now tinted based on vocation for more visual clarity.</w:t>
+      </w:r>
+    </w:p>
+    <w:p>
+      <w:pPr>
+        <w:pStyle w:val="ListParagraph"/>
+        <w:numPr>
+          <w:ilvl w:val="0"/>
+          <w:numId w:val="6"/>
+        </w:numPr>
+      </w:pPr>
+      <w:r>
+        <w:t>Guildhall upgrade popup is redesigned for more visual clarity.</w:t>
+      </w:r>
+    </w:p>
+    <w:p>
+      <w:pPr>
+        <w:rPr>
+          <w:b/>
+          <w:bCs/>
+        </w:rPr>
+      </w:pPr>
+    </w:p>
+    <w:p>
+      <w:pPr>
+        <w:rPr>
+          <w:b/>
+          <w:bCs/>
+        </w:rPr>
+      </w:pPr>
+      <w:r>
+        <w:rPr>
+          <w:b/>
+          <w:bCs/>
+        </w:rPr>
+        <w:t>0.0.6.</w:t>
+      </w:r>
+      <w:r>
+        <w:rPr>
+          <w:b/>
+          <w:bCs/>
+        </w:rPr>
+        <w:t>3 (</w:t>
+      </w:r>
+      <w:r>
+        <w:rPr>
+          <w:b/>
+          <w:bCs/>
+        </w:rPr>
+        <w:t>10/25/20</w:t>
+      </w:r>
+      <w:r>
+        <w:rPr>
+          <w:b/>
+          <w:bCs/>
+        </w:rPr>
+        <w:t>)</w:t>
+      </w:r>
+    </w:p>
+    <w:p>
+      <w:pPr>
+        <w:pStyle w:val="ListParagraph"/>
+        <w:numPr>
+          <w:ilvl w:val="0"/>
+          <w:numId w:val="6"/>
+        </w:numPr>
+      </w:pPr>
+      <w:r>
+        <w:t>NOTE: This version automatically deletes previous save data if the save data's version does not match.</w:t>
+      </w:r>
+    </w:p>
+    <w:p>
+      <w:pPr>
+        <w:pStyle w:val="ListParagraph"/>
+        <w:numPr>
+          <w:ilvl w:val="0"/>
+          <w:numId w:val="6"/>
+        </w:numPr>
+        <w:rPr>
+          <w:b/>
+          <w:bCs/>
+        </w:rPr>
+      </w:pPr>
+      <w:r>
+        <w:t>Implemented Skill experience (Combat, Espionage, Diplomacy).</w:t>
+      </w:r>
+      <w:r>
+        <w:t xml:space="preserve"> Skill levels are not yet implemented.</w:t>
+      </w:r>
+    </w:p>
+    <w:p>
+      <w:pPr>
+        <w:pStyle w:val="ListParagraph"/>
+        <w:numPr>
+          <w:ilvl w:val="0"/>
+          <w:numId w:val="6"/>
+        </w:numPr>
+        <w:rPr>
+          <w:b/>
+          <w:bCs/>
+        </w:rPr>
+      </w:pPr>
+      <w:r>
+        <w:t>Added icons on Quest UIs to indicate the quest’s Skill and Faction affiliations.</w:t>
+      </w:r>
+      <w:r>
+        <w:t xml:space="preserve"> Faction icons TBD.</w:t>
+      </w:r>
+    </w:p>
+    <w:p>
+      <w:pPr>
+        <w:pStyle w:val="ListParagraph"/>
+        <w:numPr>
+          <w:ilvl w:val="0"/>
+          <w:numId w:val="6"/>
+        </w:numPr>
+        <w:rPr>
+          <w:b/>
+          <w:bCs/>
+        </w:rPr>
+      </w:pPr>
+      <w:r>
+        <w:t>Removed rerouting after pressing a notification. The notification now closes</w:t>
+      </w:r>
+      <w:r>
+        <w:t xml:space="preserve"> without rerouting</w:t>
+      </w:r>
+      <w:r>
+        <w:t xml:space="preserve"> when pressed.</w:t>
+      </w:r>
+    </w:p>
+    <w:p>
+      <w:pPr>
+        <w:pStyle w:val="ListParagraph"/>
+        <w:numPr>
+          <w:ilvl w:val="0"/>
+          <w:numId w:val="6"/>
+        </w:numPr>
+        <w:rPr>
+          <w:b/>
+          <w:bCs/>
+        </w:rPr>
+      </w:pPr>
+      <w:r>
+        <w:t xml:space="preserve">Removed the </w:t>
+      </w:r>
+      <w:proofErr w:type="spellStart"/>
+      <w:r>
+        <w:t>QuestJournalUI</w:t>
+      </w:r>
+      <w:proofErr w:type="spellEnd"/>
+      <w:r>
+        <w:t xml:space="preserve"> and combined its functionality with the </w:t>
+      </w:r>
+      <w:proofErr w:type="spellStart"/>
+      <w:r>
+        <w:t>QuestUI</w:t>
+      </w:r>
+      <w:proofErr w:type="spellEnd"/>
+      <w:r>
+        <w:t>.</w:t>
+      </w:r>
+    </w:p>
+    <w:p>
+      <w:pPr>
+        <w:pStyle w:val="ListParagraph"/>
+        <w:numPr>
+          <w:ilvl w:val="0"/>
+          <w:numId w:val="6"/>
+        </w:numPr>
+        <w:rPr>
+          <w:b/>
+          <w:bCs/>
+        </w:rPr>
+      </w:pPr>
+      <w:r>
+        <w:t xml:space="preserve">Added a check to all </w:t>
+      </w:r>
+      <w:proofErr w:type="spellStart"/>
+      <w:r>
+        <w:t>FixedUpdates</w:t>
+      </w:r>
+      <w:proofErr w:type="spellEnd"/>
+      <w:r>
+        <w:t xml:space="preserve"> to see if </w:t>
+      </w:r>
+      <w:r>
+        <w:t>their</w:t>
+      </w:r>
+      <w:r>
+        <w:t xml:space="preserve"> respective menu </w:t>
+      </w:r>
+      <w:r>
+        <w:t>is</w:t>
+      </w:r>
+      <w:r>
+        <w:t xml:space="preserve"> t</w:t>
+      </w:r>
+      <w:r>
+        <w:t>he currently active menu</w:t>
+      </w:r>
+      <w:r>
+        <w:t xml:space="preserve">. If not, </w:t>
+      </w:r>
+      <w:proofErr w:type="spellStart"/>
+      <w:r>
+        <w:t>FixedUpdate</w:t>
+      </w:r>
+      <w:proofErr w:type="spellEnd"/>
+      <w:r>
+        <w:t xml:space="preserve"> </w:t>
+      </w:r>
+      <w:r>
+        <w:t>functions</w:t>
+      </w:r>
+      <w:r>
+        <w:t xml:space="preserve"> </w:t>
+      </w:r>
+      <w:r>
+        <w:t>are</w:t>
+      </w:r>
+      <w:r>
+        <w:t xml:space="preserve"> not run. This should optimize things quite a bit.</w:t>
+      </w:r>
+    </w:p>
+    <w:p>
+      <w:pPr>
+        <w:pStyle w:val="ListParagraph"/>
+        <w:numPr>
+          <w:ilvl w:val="0"/>
+          <w:numId w:val="6"/>
+        </w:numPr>
+        <w:rPr>
+          <w:b/>
+          <w:bCs/>
+        </w:rPr>
+      </w:pPr>
+      <w:r>
+        <w:t>Marketplace scal</w:t>
+      </w:r>
+      <w:r>
+        <w:t>ing is now compatible with</w:t>
+      </w:r>
+      <w:r>
+        <w:t xml:space="preserve"> tablets.</w:t>
+      </w:r>
+    </w:p>
+    <w:p>
+      <w:pPr>
+        <w:rPr>
+          <w:b/>
+          <w:bCs/>
+        </w:rPr>
+      </w:pPr>
+    </w:p>
+    <w:p>
+      <w:pPr>
+        <w:rPr>
+          <w:b/>
+          <w:bCs/>
+        </w:rPr>
+      </w:pPr>
+      <w:r>
+        <w:rPr>
+          <w:b/>
+          <w:bCs/>
+        </w:rPr>
+        <w:t>0.0.6.</w:t>
+      </w:r>
+      <w:r>
+        <w:rPr>
+          <w:b/>
+          <w:bCs/>
+        </w:rPr>
+        <w:t>2 (10/21/20)</w:t>
+      </w:r>
+    </w:p>
+    <w:p>
+      <w:pPr>
+        <w:pStyle w:val="ListParagraph"/>
+        <w:numPr>
+          <w:ilvl w:val="0"/>
+          <w:numId w:val="5"/>
+        </w:numPr>
+      </w:pPr>
+      <w:r>
+        <w:t>NOTE: This version automatically deletes previous save data if the save data's version does not match.</w:t>
+      </w:r>
+    </w:p>
+    <w:p>
+      <w:pPr>
+        <w:pStyle w:val="ListParagraph"/>
+        <w:numPr>
+          <w:ilvl w:val="0"/>
+          <w:numId w:val="5"/>
+        </w:numPr>
+        <w:rPr>
+          <w:b/>
+          <w:bCs/>
+        </w:rPr>
+      </w:pPr>
+      <w:r>
+        <w:t>Implemented the Marketplace functionality.</w:t>
+      </w:r>
+    </w:p>
+    <w:p>
+      <w:pPr>
+        <w:pStyle w:val="ListParagraph"/>
+        <w:numPr>
+          <w:ilvl w:val="0"/>
+          <w:numId w:val="5"/>
+        </w:numPr>
+        <w:rPr>
+          <w:b/>
+          <w:bCs/>
+        </w:rPr>
+      </w:pPr>
+      <w:r>
+        <w:t>Corrected a visual bug in the Hub menu’s scroll view.</w:t>
+      </w:r>
+    </w:p>
+    <w:p>
+      <w:pPr>
+        <w:pStyle w:val="ListParagraph"/>
+        <w:numPr>
+          <w:ilvl w:val="0"/>
+          <w:numId w:val="5"/>
+        </w:numPr>
+        <w:rPr>
+          <w:b/>
+          <w:bCs/>
+        </w:rPr>
+      </w:pPr>
+      <w:r>
+        <w:t xml:space="preserve">Warning: </w:t>
+      </w:r>
+      <w:proofErr w:type="gramStart"/>
+      <w:r>
+        <w:t>the</w:t>
+      </w:r>
+      <w:proofErr w:type="gramEnd"/>
+      <w:r>
+        <w:t xml:space="preserve"> Marketplace is not yet optimized for tablets.</w:t>
+      </w:r>
+    </w:p>
+    <w:p>
+      <w:pPr>
+        <w:rPr>
+          <w:b/>
+          <w:bCs/>
+        </w:rPr>
+      </w:pPr>
+    </w:p>
+    <w:p>
+      <w:pPr>
+        <w:rPr>
+          <w:b/>
+          <w:bCs/>
+        </w:rPr>
+      </w:pPr>
+      <w:r>
+        <w:rPr>
+          <w:b/>
+          <w:bCs/>
+        </w:rPr>
         <w:lastRenderedPageBreak/>
-        <w:t>Added the ability to choose whether to promote Peasants to Adventurer or Artisan once they reach Level 5.</w:t>
-      </w:r>
-    </w:p>
-    <w:p>
-      <w:pPr>
-        <w:pStyle w:val="ListParagraph"/>
-        <w:numPr>
-          <w:ilvl w:val="0"/>
-          <w:numId w:val="6"/>
-        </w:numPr>
-      </w:pPr>
-      <w:r>
-        <w:t>Implemented a Level 10 cap on Peasants.</w:t>
-      </w:r>
-    </w:p>
-    <w:p>
-      <w:pPr>
-        <w:pStyle w:val="ListParagraph"/>
-        <w:numPr>
-          <w:ilvl w:val="0"/>
-          <w:numId w:val="6"/>
-        </w:numPr>
-      </w:pPr>
-      <w:r>
-        <w:t>Added Skill levels.</w:t>
-      </w:r>
-    </w:p>
-    <w:p>
-      <w:pPr>
-        <w:pStyle w:val="ListParagraph"/>
-        <w:numPr>
-          <w:ilvl w:val="0"/>
-          <w:numId w:val="6"/>
-        </w:numPr>
-      </w:pPr>
-      <w:r>
-        <w:t>Added progress bars for Skill experience.</w:t>
-      </w:r>
-    </w:p>
-    <w:p>
-      <w:pPr>
-        <w:pStyle w:val="ListParagraph"/>
-        <w:numPr>
-          <w:ilvl w:val="0"/>
-          <w:numId w:val="6"/>
-        </w:numPr>
-      </w:pPr>
-      <w:r>
-        <w:t>Added a “Release” button for all non-Hero Guildmembers. This allows the player to remove Guildmembers from the Guild if they don’t want them.</w:t>
-      </w:r>
-    </w:p>
-    <w:p>
-      <w:pPr>
-        <w:pStyle w:val="ListParagraph"/>
-        <w:numPr>
-          <w:ilvl w:val="0"/>
-          <w:numId w:val="6"/>
-        </w:numPr>
-      </w:pPr>
-      <w:r>
-        <w:t>Incident intervals are now slightly randomized and are reduced in frequency the higher the Quest level.</w:t>
-      </w:r>
-    </w:p>
-    <w:p>
-      <w:pPr>
-        <w:pStyle w:val="ListParagraph"/>
-        <w:numPr>
-          <w:ilvl w:val="0"/>
-          <w:numId w:val="6"/>
-        </w:numPr>
-      </w:pPr>
-      <w:r>
-        <w:t>Quest level now increases Incident difficulty while Adventurer level decreases it.</w:t>
-      </w:r>
-    </w:p>
-    <w:p>
-      <w:pPr>
-        <w:pStyle w:val="ListParagraph"/>
-        <w:numPr>
-          <w:ilvl w:val="0"/>
-          <w:numId w:val="6"/>
-        </w:numPr>
-      </w:pPr>
-      <w:r>
-        <w:t>PersonUIs are now tinted based on vocation for more visual clarity.</w:t>
-      </w:r>
-    </w:p>
-    <w:p>
-      <w:pPr>
-        <w:pStyle w:val="ListParagraph"/>
-        <w:numPr>
-          <w:ilvl w:val="0"/>
-          <w:numId w:val="6"/>
-        </w:numPr>
-      </w:pPr>
-      <w:r>
-        <w:t>Guildhall upgrade popup is redesigned for more visual clarity.</w:t>
-      </w:r>
-    </w:p>
-    <w:p>
-      <w:pPr>
-        <w:rPr>
-          <w:b/>
-          <w:bCs/>
-        </w:rPr>
-      </w:pPr>
-    </w:p>
-    <w:p>
-      <w:pPr>
-        <w:rPr>
-          <w:b/>
-          <w:bCs/>
-        </w:rPr>
-      </w:pPr>
-      <w:r>
-        <w:rPr>
-          <w:b/>
-          <w:bCs/>
-        </w:rPr>
         <w:t>0.0.6.</w:t>
       </w:r>
       <w:r>
@@ -2296,29 +2734,15 @@
           <w:b/>
           <w:bCs/>
         </w:rPr>
-        <w:t>3 (</w:t>
-      </w:r>
-      <w:r>
-        <w:rPr>
-          <w:b/>
-          <w:bCs/>
-        </w:rPr>
-        <w:t>10/25/20</w:t>
-      </w:r>
-      <w:r>
-        <w:rPr>
-          <w:b/>
-          <w:bCs/>
-        </w:rPr>
-        <w:t>)</w:t>
-      </w:r>
-    </w:p>
-    <w:p>
-      <w:pPr>
-        <w:pStyle w:val="ListParagraph"/>
-        <w:numPr>
-          <w:ilvl w:val="0"/>
-          <w:numId w:val="6"/>
+        <w:t>1 (10/18/20)</w:t>
+      </w:r>
+    </w:p>
+    <w:p>
+      <w:pPr>
+        <w:pStyle w:val="ListParagraph"/>
+        <w:numPr>
+          <w:ilvl w:val="0"/>
+          <w:numId w:val="4"/>
         </w:numPr>
       </w:pPr>
       <w:r>
@@ -2330,275 +2754,11 @@
         <w:pStyle w:val="ListParagraph"/>
         <w:numPr>
           <w:ilvl w:val="0"/>
-          <w:numId w:val="6"/>
-        </w:numPr>
-        <w:rPr>
-          <w:b/>
-          <w:bCs/>
-        </w:rPr>
-      </w:pPr>
-      <w:r>
-        <w:t>Implemented Skill experience (Combat, Espionage, Diplomacy).</w:t>
-      </w:r>
-      <w:r>
-        <w:t xml:space="preserve"> Skill levels are not yet implemented.</w:t>
-      </w:r>
-    </w:p>
-    <w:p>
-      <w:pPr>
-        <w:pStyle w:val="ListParagraph"/>
-        <w:numPr>
-          <w:ilvl w:val="0"/>
-          <w:numId w:val="6"/>
-        </w:numPr>
-        <w:rPr>
-          <w:b/>
-          <w:bCs/>
-        </w:rPr>
-      </w:pPr>
-      <w:r>
-        <w:t>Added icons on Quest UIs to indicate the quest’s Skill and Faction affiliations.</w:t>
-      </w:r>
-      <w:r>
-        <w:t xml:space="preserve"> Faction icons TBD.</w:t>
-      </w:r>
-    </w:p>
-    <w:p>
-      <w:pPr>
-        <w:pStyle w:val="ListParagraph"/>
-        <w:numPr>
-          <w:ilvl w:val="0"/>
-          <w:numId w:val="6"/>
-        </w:numPr>
-        <w:rPr>
-          <w:b/>
-          <w:bCs/>
-        </w:rPr>
-      </w:pPr>
-      <w:r>
-        <w:t>Removed rerouting after pressing a notification. The notification now closes</w:t>
-      </w:r>
-      <w:r>
-        <w:t xml:space="preserve"> without rerouting</w:t>
-      </w:r>
-      <w:r>
-        <w:t xml:space="preserve"> when pressed.</w:t>
-      </w:r>
-    </w:p>
-    <w:p>
-      <w:pPr>
-        <w:pStyle w:val="ListParagraph"/>
-        <w:numPr>
-          <w:ilvl w:val="0"/>
-          <w:numId w:val="6"/>
-        </w:numPr>
-        <w:rPr>
-          <w:b/>
-          <w:bCs/>
-        </w:rPr>
-      </w:pPr>
-      <w:r>
-        <w:t>Removed the QuestJournalUI and combined its functionality with the QuestUI.</w:t>
-      </w:r>
-    </w:p>
-    <w:p>
-      <w:pPr>
-        <w:pStyle w:val="ListParagraph"/>
-        <w:numPr>
-          <w:ilvl w:val="0"/>
-          <w:numId w:val="6"/>
-        </w:numPr>
-        <w:rPr>
-          <w:b/>
-          <w:bCs/>
-        </w:rPr>
-      </w:pPr>
-      <w:r>
-        <w:t xml:space="preserve">Added a check to all FixedUpdates to see if </w:t>
-      </w:r>
-      <w:r>
-        <w:t>their</w:t>
-      </w:r>
-      <w:r>
-        <w:t xml:space="preserve"> respective menu </w:t>
-      </w:r>
-      <w:r>
-        <w:t>is</w:t>
-      </w:r>
-      <w:r>
-        <w:t xml:space="preserve"> t</w:t>
-      </w:r>
-      <w:r>
-        <w:t>he currently active menu</w:t>
-      </w:r>
-      <w:r>
-        <w:t xml:space="preserve">. If not, FixedUpdate </w:t>
-      </w:r>
-      <w:r>
-        <w:t>functions</w:t>
-      </w:r>
-      <w:r>
-        <w:t xml:space="preserve"> </w:t>
-      </w:r>
-      <w:r>
-        <w:t>are</w:t>
-      </w:r>
-      <w:r>
-        <w:t xml:space="preserve"> not run. This should optimize things quite a bit.</w:t>
-      </w:r>
-    </w:p>
-    <w:p>
-      <w:pPr>
-        <w:pStyle w:val="ListParagraph"/>
-        <w:numPr>
-          <w:ilvl w:val="0"/>
-          <w:numId w:val="6"/>
-        </w:numPr>
-        <w:rPr>
-          <w:b/>
-          <w:bCs/>
-        </w:rPr>
-      </w:pPr>
-      <w:r>
-        <w:t>Marketplace scal</w:t>
-      </w:r>
-      <w:r>
-        <w:t>ing is now compatible with</w:t>
-      </w:r>
-      <w:r>
-        <w:t xml:space="preserve"> tablets.</w:t>
-      </w:r>
-    </w:p>
-    <w:p>
-      <w:pPr>
-        <w:rPr>
-          <w:b/>
-          <w:bCs/>
-        </w:rPr>
-      </w:pPr>
-    </w:p>
-    <w:p>
-      <w:pPr>
-        <w:rPr>
-          <w:b/>
-          <w:bCs/>
-        </w:rPr>
-      </w:pPr>
-      <w:r>
-        <w:rPr>
-          <w:b/>
-          <w:bCs/>
-        </w:rPr>
-        <w:t>0.0.6.</w:t>
-      </w:r>
-      <w:r>
-        <w:rPr>
-          <w:b/>
-          <w:bCs/>
-        </w:rPr>
-        <w:t>2 (10/21/20)</w:t>
-      </w:r>
-    </w:p>
-    <w:p>
-      <w:pPr>
-        <w:pStyle w:val="ListParagraph"/>
-        <w:numPr>
-          <w:ilvl w:val="0"/>
-          <w:numId w:val="5"/>
-        </w:numPr>
-      </w:pPr>
-      <w:r>
-        <w:t>NOTE: This version automatically deletes previous save data if the save data's version does not match.</w:t>
-      </w:r>
-    </w:p>
-    <w:p>
-      <w:pPr>
-        <w:pStyle w:val="ListParagraph"/>
-        <w:numPr>
-          <w:ilvl w:val="0"/>
-          <w:numId w:val="5"/>
-        </w:numPr>
-        <w:rPr>
-          <w:b/>
-          <w:bCs/>
-        </w:rPr>
-      </w:pPr>
-      <w:r>
-        <w:t>Implemented the Marketplace functionality.</w:t>
-      </w:r>
-    </w:p>
-    <w:p>
-      <w:pPr>
-        <w:pStyle w:val="ListParagraph"/>
-        <w:numPr>
-          <w:ilvl w:val="0"/>
-          <w:numId w:val="5"/>
-        </w:numPr>
-        <w:rPr>
-          <w:b/>
-          <w:bCs/>
-        </w:rPr>
-      </w:pPr>
-      <w:r>
-        <w:t>Corrected a visual bug in the Hub menu’s scroll view.</w:t>
-      </w:r>
-    </w:p>
-    <w:p>
-      <w:pPr>
-        <w:pStyle w:val="ListParagraph"/>
-        <w:numPr>
-          <w:ilvl w:val="0"/>
-          <w:numId w:val="5"/>
-        </w:numPr>
-        <w:rPr>
-          <w:b/>
-          <w:bCs/>
-        </w:rPr>
-      </w:pPr>
-      <w:r>
-        <w:t>Warning: the Marketplace is not yet optimized for tablets.</w:t>
-      </w:r>
-    </w:p>
-    <w:p>
-      <w:pPr>
-        <w:rPr>
-          <w:b/>
-          <w:bCs/>
-        </w:rPr>
-      </w:pPr>
-    </w:p>
-    <w:p>
-      <w:pPr>
-        <w:rPr>
-          <w:b/>
-          <w:bCs/>
-        </w:rPr>
-      </w:pPr>
-      <w:r>
-        <w:rPr>
-          <w:b/>
-          <w:bCs/>
-        </w:rPr>
-        <w:t>0.0.6.</w:t>
-      </w:r>
-      <w:r>
-        <w:rPr>
-          <w:b/>
-          <w:bCs/>
-        </w:rPr>
-        <w:t>1 (10/18/20)</w:t>
-      </w:r>
-    </w:p>
-    <w:p>
-      <w:pPr>
-        <w:pStyle w:val="ListParagraph"/>
-        <w:numPr>
-          <w:ilvl w:val="0"/>
           <w:numId w:val="4"/>
         </w:numPr>
       </w:pPr>
       <w:r>
-        <w:t>NOTE: This version automatically deletes previous save data if the save data's version does not match.</w:t>
+        <w:t>Added the Marketplace, however it is not yet functional.</w:t>
       </w:r>
     </w:p>
     <w:p>
@@ -2610,7 +2770,7 @@
         </w:numPr>
       </w:pPr>
       <w:r>
-        <w:t>Added the Marketplace, however it is not yet functional.</w:t>
+        <w:t>Rebalanced the Renown threshold.</w:t>
       </w:r>
     </w:p>
     <w:p>
@@ -2622,7 +2782,7 @@
         </w:numPr>
       </w:pPr>
       <w:r>
-        <w:t>Rebalanced the Renown threshold.</w:t>
+        <w:t>Rebalanced quest rewards.</w:t>
       </w:r>
     </w:p>
     <w:p>
@@ -2634,20 +2794,15 @@
         </w:numPr>
       </w:pPr>
       <w:r>
-        <w:lastRenderedPageBreak/>
-        <w:t>Rebalanced quest rewards.</w:t>
-      </w:r>
-    </w:p>
-    <w:p>
-      <w:pPr>
-        <w:pStyle w:val="ListParagraph"/>
-        <w:numPr>
-          <w:ilvl w:val="0"/>
-          <w:numId w:val="4"/>
-        </w:numPr>
-      </w:pPr>
-      <w:r>
-        <w:t xml:space="preserve">Lists of GuildMembers now appear sorted by Adventurer </w:t>
+        <w:t xml:space="preserve">Lists of </w:t>
+      </w:r>
+      <w:proofErr w:type="spellStart"/>
+      <w:r>
+        <w:t>GuildMembers</w:t>
+      </w:r>
+      <w:proofErr w:type="spellEnd"/>
+      <w:r>
+        <w:t xml:space="preserve"> now appear sorted by Adventurer </w:t>
       </w:r>
       <w:r>
         <w:t xml:space="preserve">and </w:t>
@@ -2838,8 +2993,13 @@
           <w:numId w:val="1"/>
         </w:numPr>
       </w:pPr>
-      <w:r>
-        <w:t xml:space="preserve">QuestManager now maintains at least </w:t>
+      <w:proofErr w:type="spellStart"/>
+      <w:r>
+        <w:t>QuestManager</w:t>
+      </w:r>
+      <w:proofErr w:type="spellEnd"/>
+      <w:r>
+        <w:t xml:space="preserve"> now maintains at least </w:t>
       </w:r>
       <w:r>
         <w:t>4</w:t>
@@ -2967,6 +3127,7 @@
           <w:b/>
           <w:bCs/>
         </w:rPr>
+        <w:lastRenderedPageBreak/>
         <w:t>0.0.5.</w:t>
       </w:r>
       <w:r>
@@ -3010,7 +3171,23 @@
         </w:numPr>
       </w:pPr>
       <w:r>
-        <w:t>Adjusted Peasant hitpoints so that when they reach Adventurer they "upgrade" to 100 HP.</w:t>
+        <w:t xml:space="preserve">Adjusted Peasant </w:t>
+      </w:r>
+      <w:proofErr w:type="spellStart"/>
+      <w:r>
+        <w:t>hitpoints</w:t>
+      </w:r>
+      <w:proofErr w:type="spellEnd"/>
+      <w:r>
+        <w:t xml:space="preserve"> so that when they reach </w:t>
+      </w:r>
+      <w:proofErr w:type="gramStart"/>
+      <w:r>
+        <w:t>Adventurer</w:t>
+      </w:r>
+      <w:proofErr w:type="gramEnd"/>
+      <w:r>
+        <w:t xml:space="preserve"> they "upgrade" to 100 HP.</w:t>
       </w:r>
     </w:p>
     <w:p>
@@ -3081,7 +3258,15 @@
         </w:numPr>
       </w:pPr>
       <w:r>
-        <w:t>Leveling up increases GuildMembers' max health and heals them completely.</w:t>
+        <w:t xml:space="preserve">Leveling up increases </w:t>
+      </w:r>
+      <w:proofErr w:type="spellStart"/>
+      <w:r>
+        <w:t>GuildMembers'</w:t>
+      </w:r>
+      <w:proofErr w:type="spellEnd"/>
+      <w:r>
+        <w:t xml:space="preserve"> max health and heals them completely.</w:t>
       </w:r>
     </w:p>
     <w:p>
@@ -3105,7 +3290,15 @@
         </w:numPr>
       </w:pPr>
       <w:r>
-        <w:t>Some adjustments have been made to the rate at which new quests are added to the quest pool, as well as how frequently new GuildMembers join the Guild.</w:t>
+        <w:t xml:space="preserve">Some adjustments have been made to the rate at which new quests are added to the quest pool, as well as how frequently new </w:t>
+      </w:r>
+      <w:proofErr w:type="spellStart"/>
+      <w:r>
+        <w:t>GuildMembers</w:t>
+      </w:r>
+      <w:proofErr w:type="spellEnd"/>
+      <w:r>
+        <w:t xml:space="preserve"> join the Guild.</w:t>
       </w:r>
     </w:p>
     <w:p>
@@ -3165,8 +3358,13 @@
           <w:numId w:val="2"/>
         </w:numPr>
       </w:pPr>
-      <w:r>
-        <w:t>GuildMembers now level up.</w:t>
+      <w:proofErr w:type="spellStart"/>
+      <w:r>
+        <w:t>GuildMembers</w:t>
+      </w:r>
+      <w:proofErr w:type="spellEnd"/>
+      <w:r>
+        <w:t xml:space="preserve"> now level up.</w:t>
       </w:r>
     </w:p>
     <w:p>
@@ -3178,7 +3376,15 @@
         </w:numPr>
       </w:pPr>
       <w:r>
-        <w:t>Added in-game notifications when Quests finish and GuildMembers level up or join.</w:t>
+        <w:t xml:space="preserve">Added in-game notifications when Quests finish and </w:t>
+      </w:r>
+      <w:proofErr w:type="spellStart"/>
+      <w:r>
+        <w:t>GuildMembers</w:t>
+      </w:r>
+      <w:proofErr w:type="spellEnd"/>
+      <w:r>
+        <w:t xml:space="preserve"> level up or join.</w:t>
       </w:r>
     </w:p>
     <w:p>
@@ -3312,7 +3518,15 @@
         </w:numPr>
       </w:pPr>
       <w:r>
-        <w:t>Added placeholders for upcoming GuildMember stats.</w:t>
+        <w:t xml:space="preserve">Added placeholders for upcoming </w:t>
+      </w:r>
+      <w:proofErr w:type="spellStart"/>
+      <w:r>
+        <w:t>GuildMember</w:t>
+      </w:r>
+      <w:proofErr w:type="spellEnd"/>
+      <w:r>
+        <w:t xml:space="preserve"> stats.</w:t>
       </w:r>
     </w:p>
     <w:p>
@@ -3324,7 +3538,15 @@
         </w:numPr>
       </w:pPr>
       <w:r>
-        <w:t>Quests can now fail if the GuildMember's health drops to 0. They must return to the Guildhall and wait for their health to recover above 0 before starting another quest.</w:t>
+        <w:t xml:space="preserve">Quests can now fail if the </w:t>
+      </w:r>
+      <w:proofErr w:type="spellStart"/>
+      <w:r>
+        <w:t>GuildMember's</w:t>
+      </w:r>
+      <w:proofErr w:type="spellEnd"/>
+      <w:r>
+        <w:t xml:space="preserve"> health drops to 0. They must return to the Guildhall and wait for their health to recover above 0 before starting another quest.</w:t>
       </w:r>
     </w:p>
     <w:p>
@@ -3336,7 +3558,15 @@
         </w:numPr>
       </w:pPr>
       <w:r>
-        <w:t>Health is now displayed when viewing GuildMembers.</w:t>
+        <w:t xml:space="preserve">Health is now displayed when viewing </w:t>
+      </w:r>
+      <w:proofErr w:type="spellStart"/>
+      <w:r>
+        <w:t>GuildMembers</w:t>
+      </w:r>
+      <w:proofErr w:type="spellEnd"/>
+      <w:r>
+        <w:t>.</w:t>
       </w:r>
     </w:p>
     <w:p>
@@ -3397,7 +3627,15 @@
         </w:numPr>
       </w:pPr>
       <w:r>
-        <w:t>Added GuildMember health recovery while the game is closed.</w:t>
+        <w:t xml:space="preserve">Added </w:t>
+      </w:r>
+      <w:proofErr w:type="spellStart"/>
+      <w:r>
+        <w:t>GuildMember</w:t>
+      </w:r>
+      <w:proofErr w:type="spellEnd"/>
+      <w:r>
+        <w:t xml:space="preserve"> health recovery while the game is closed.</w:t>
       </w:r>
     </w:p>
     <w:p>
@@ -3409,7 +3647,15 @@
         </w:numPr>
       </w:pPr>
       <w:r>
-        <w:t>Fixed a bug that prevented GuildMember health from properly loading after quitting and reopening the game.</w:t>
+        <w:t xml:space="preserve">Fixed a bug that prevented </w:t>
+      </w:r>
+      <w:proofErr w:type="spellStart"/>
+      <w:r>
+        <w:t>GuildMember</w:t>
+      </w:r>
+      <w:proofErr w:type="spellEnd"/>
+      <w:r>
+        <w:t xml:space="preserve"> health from properly loading after quitting and reopening the game.</w:t>
       </w:r>
     </w:p>
     <w:p>
@@ -3421,8 +3667,499 @@
         </w:numPr>
       </w:pPr>
       <w:r>
+        <w:t>Fixed a bug that prevented button click SFX from being affected by sound settings.</w:t>
+      </w:r>
+    </w:p>
+    <w:p>
+      <w:pPr>
+        <w:pStyle w:val="ListParagraph"/>
+        <w:numPr>
+          <w:ilvl w:val="0"/>
+          <w:numId w:val="2"/>
+        </w:numPr>
+      </w:pPr>
+      <w:r>
+        <w:t>Menus no longer deactivate when closed. Leaving them active seems to be more performant than deactivating/reactivating on demand.</w:t>
+      </w:r>
+    </w:p>
+    <w:p>
+      <w:pPr>
+        <w:pStyle w:val="ListParagraph"/>
+        <w:numPr>
+          <w:ilvl w:val="0"/>
+          <w:numId w:val="2"/>
+        </w:numPr>
+      </w:pPr>
+      <w:r>
+        <w:t>Incorporated the menu transition SFX into the animation so that they are synced.</w:t>
+      </w:r>
+    </w:p>
+    <w:p>
+      <w:pPr>
+        <w:pStyle w:val="ListParagraph"/>
+        <w:numPr>
+          <w:ilvl w:val="0"/>
+          <w:numId w:val="2"/>
+        </w:numPr>
+      </w:pPr>
+      <w:r>
+        <w:t>Some minor graphical fixes.</w:t>
+      </w:r>
+    </w:p>
+    <w:p/>
+    <w:p>
+      <w:pPr>
+        <w:rPr>
+          <w:b/>
+          <w:bCs/>
+        </w:rPr>
+      </w:pPr>
+      <w:r>
+        <w:rPr>
+          <w:b/>
+          <w:bCs/>
+        </w:rPr>
+        <w:t>0.0.</w:t>
+      </w:r>
+      <w:r>
+        <w:rPr>
+          <w:b/>
+          <w:bCs/>
+        </w:rPr>
+        <w:t>3</w:t>
+      </w:r>
+      <w:r>
+        <w:rPr>
+          <w:b/>
+          <w:bCs/>
+        </w:rPr>
+        <w:t>.</w:t>
+      </w:r>
+      <w:r>
+        <w:rPr>
+          <w:b/>
+          <w:bCs/>
+        </w:rPr>
+        <w:t>4 (08/09/20)</w:t>
+      </w:r>
+    </w:p>
+    <w:p>
+      <w:pPr>
+        <w:pStyle w:val="ListParagraph"/>
+        <w:numPr>
+          <w:ilvl w:val="0"/>
+          <w:numId w:val="2"/>
+        </w:numPr>
+      </w:pPr>
+      <w:r>
+        <w:t xml:space="preserve">Fixed a bug that caused </w:t>
+      </w:r>
+      <w:proofErr w:type="spellStart"/>
+      <w:r>
+        <w:t>GuildMembers</w:t>
+      </w:r>
+      <w:proofErr w:type="spellEnd"/>
+      <w:r>
+        <w:t xml:space="preserve"> to not recover if their </w:t>
+      </w:r>
+      <w:proofErr w:type="spellStart"/>
+      <w:r>
+        <w:t>Hitpoints</w:t>
+      </w:r>
+      <w:proofErr w:type="spellEnd"/>
+      <w:r>
+        <w:t xml:space="preserve"> reached 0.</w:t>
+      </w:r>
+    </w:p>
+    <w:p/>
+    <w:p>
+      <w:pPr>
+        <w:rPr>
+          <w:b/>
+          <w:bCs/>
+        </w:rPr>
+      </w:pPr>
+      <w:r>
+        <w:rPr>
+          <w:b/>
+          <w:bCs/>
+        </w:rPr>
+        <w:t>0.0.</w:t>
+      </w:r>
+      <w:r>
+        <w:rPr>
+          <w:b/>
+          <w:bCs/>
+        </w:rPr>
+        <w:t>3</w:t>
+      </w:r>
+      <w:r>
+        <w:rPr>
+          <w:b/>
+          <w:bCs/>
+        </w:rPr>
+        <w:t>.</w:t>
+      </w:r>
+      <w:r>
+        <w:rPr>
+          <w:b/>
+          <w:bCs/>
+        </w:rPr>
+        <w:t>3 (08/09/20)</w:t>
+      </w:r>
+    </w:p>
+    <w:p>
+      <w:pPr>
+        <w:pStyle w:val="ListParagraph"/>
+        <w:numPr>
+          <w:ilvl w:val="0"/>
+          <w:numId w:val="2"/>
+        </w:numPr>
+      </w:pPr>
+      <w:r>
+        <w:t xml:space="preserve">Incidents now have positive, negative or neutral results. These affect resources, experience and </w:t>
+      </w:r>
+      <w:proofErr w:type="spellStart"/>
+      <w:r>
+        <w:t>GuildMember</w:t>
+      </w:r>
+      <w:proofErr w:type="spellEnd"/>
+      <w:r>
+        <w:t xml:space="preserve"> </w:t>
+      </w:r>
+      <w:proofErr w:type="spellStart"/>
+      <w:r>
+        <w:t>hitpoints</w:t>
+      </w:r>
+      <w:proofErr w:type="spellEnd"/>
+      <w:r>
+        <w:t>.</w:t>
+      </w:r>
+    </w:p>
+    <w:p>
+      <w:pPr>
+        <w:pStyle w:val="ListParagraph"/>
+        <w:numPr>
+          <w:ilvl w:val="0"/>
+          <w:numId w:val="2"/>
+        </w:numPr>
+      </w:pPr>
+      <w:proofErr w:type="spellStart"/>
+      <w:r>
+        <w:t>GuildMembers</w:t>
+      </w:r>
+      <w:proofErr w:type="spellEnd"/>
+      <w:r>
+        <w:t xml:space="preserve"> now become Incapacitated if their </w:t>
+      </w:r>
+      <w:proofErr w:type="spellStart"/>
+      <w:r>
+        <w:t>hitpoints</w:t>
+      </w:r>
+      <w:proofErr w:type="spellEnd"/>
+      <w:r>
+        <w:t xml:space="preserve"> are at 0. </w:t>
+      </w:r>
+      <w:proofErr w:type="spellStart"/>
+      <w:r>
+        <w:t>Hitpoints</w:t>
+      </w:r>
+      <w:proofErr w:type="spellEnd"/>
+      <w:r>
+        <w:t xml:space="preserve"> regenerate over time when not on a quest.</w:t>
+      </w:r>
+    </w:p>
+    <w:p>
+      <w:pPr>
+        <w:pStyle w:val="ListParagraph"/>
+        <w:numPr>
+          <w:ilvl w:val="0"/>
+          <w:numId w:val="2"/>
+        </w:numPr>
+      </w:pPr>
+      <w:r>
+        <w:t>Streamlined the Quest-starting process and reworked the appearance of the quest information and Quest Journals.</w:t>
+      </w:r>
+    </w:p>
+    <w:p/>
+    <w:p>
+      <w:pPr>
+        <w:rPr>
+          <w:b/>
+          <w:bCs/>
+        </w:rPr>
+      </w:pPr>
+      <w:r>
+        <w:rPr>
+          <w:b/>
+          <w:bCs/>
+        </w:rPr>
+        <w:t>0.0.</w:t>
+      </w:r>
+      <w:r>
+        <w:rPr>
+          <w:b/>
+          <w:bCs/>
+        </w:rPr>
+        <w:t>3</w:t>
+      </w:r>
+      <w:r>
+        <w:rPr>
+          <w:b/>
+          <w:bCs/>
+        </w:rPr>
+        <w:t>.</w:t>
+      </w:r>
+      <w:r>
+        <w:rPr>
+          <w:b/>
+          <w:bCs/>
+        </w:rPr>
+        <w:t>2 (08/08/20)</w:t>
+      </w:r>
+    </w:p>
+    <w:p>
+      <w:pPr>
+        <w:pStyle w:val="ListParagraph"/>
+        <w:numPr>
+          <w:ilvl w:val="0"/>
+          <w:numId w:val="2"/>
+        </w:numPr>
+      </w:pPr>
+      <w:r>
+        <w:t xml:space="preserve">Fixed the </w:t>
+      </w:r>
+      <w:proofErr w:type="spellStart"/>
+      <w:r>
+        <w:t>QuestData</w:t>
+      </w:r>
+      <w:proofErr w:type="spellEnd"/>
+      <w:r>
+        <w:t xml:space="preserve"> not finding the associated </w:t>
+      </w:r>
+      <w:proofErr w:type="spellStart"/>
+      <w:r>
+        <w:t>GuildMember</w:t>
+      </w:r>
+      <w:proofErr w:type="spellEnd"/>
+      <w:r>
+        <w:t xml:space="preserve"> after loading a game.</w:t>
+      </w:r>
+    </w:p>
+    <w:p>
+      <w:pPr>
+        <w:pStyle w:val="ListParagraph"/>
+        <w:numPr>
+          <w:ilvl w:val="0"/>
+          <w:numId w:val="2"/>
+        </w:numPr>
+      </w:pPr>
+      <w:r>
+        <w:t xml:space="preserve">Further updated all </w:t>
+      </w:r>
+      <w:proofErr w:type="spellStart"/>
+      <w:r>
+        <w:t>GuildMember</w:t>
+      </w:r>
+      <w:proofErr w:type="spellEnd"/>
+      <w:r>
+        <w:t xml:space="preserve"> data </w:t>
+      </w:r>
+      <w:proofErr w:type="spellStart"/>
+      <w:r>
+        <w:t>referencs</w:t>
+      </w:r>
+      <w:proofErr w:type="spellEnd"/>
+      <w:r>
+        <w:t xml:space="preserve"> to IDs to avoid redundancies.</w:t>
+      </w:r>
+    </w:p>
+    <w:p>
+      <w:pPr>
+        <w:pStyle w:val="ListParagraph"/>
+        <w:numPr>
+          <w:ilvl w:val="0"/>
+          <w:numId w:val="2"/>
+        </w:numPr>
+      </w:pPr>
+      <w:r>
+        <w:t>Lots of code refactoring.</w:t>
+      </w:r>
+    </w:p>
+    <w:p/>
+    <w:p>
+      <w:pPr>
+        <w:rPr>
+          <w:b/>
+          <w:bCs/>
+        </w:rPr>
+      </w:pPr>
+      <w:r>
+        <w:rPr>
+          <w:b/>
+          <w:bCs/>
+        </w:rPr>
+        <w:t>0.0.</w:t>
+      </w:r>
+      <w:r>
+        <w:rPr>
+          <w:b/>
+          <w:bCs/>
+        </w:rPr>
+        <w:t>3</w:t>
+      </w:r>
+      <w:r>
+        <w:rPr>
+          <w:b/>
+          <w:bCs/>
+        </w:rPr>
+        <w:t>.</w:t>
+      </w:r>
+      <w:r>
+        <w:rPr>
+          <w:b/>
+          <w:bCs/>
+        </w:rPr>
+        <w:t>1 (08/08/20)</w:t>
+      </w:r>
+    </w:p>
+    <w:p>
+      <w:pPr>
+        <w:pStyle w:val="ListParagraph"/>
+        <w:numPr>
+          <w:ilvl w:val="0"/>
+          <w:numId w:val="2"/>
+        </w:numPr>
+      </w:pPr>
+      <w:r>
+        <w:t xml:space="preserve">Changed the </w:t>
+      </w:r>
+      <w:proofErr w:type="spellStart"/>
+      <w:r>
+        <w:t>GuildMember</w:t>
+      </w:r>
+      <w:proofErr w:type="spellEnd"/>
+      <w:r>
+        <w:t xml:space="preserve"> reference in the </w:t>
+      </w:r>
+      <w:proofErr w:type="spellStart"/>
+      <w:r>
+        <w:t>QuestData</w:t>
+      </w:r>
+      <w:proofErr w:type="spellEnd"/>
+      <w:r>
+        <w:t xml:space="preserve"> to an ID to avoid redundant </w:t>
+      </w:r>
+      <w:proofErr w:type="spellStart"/>
+      <w:r>
+        <w:t>GuildMemberData</w:t>
+      </w:r>
+      <w:proofErr w:type="spellEnd"/>
+      <w:r>
+        <w:t xml:space="preserve"> objects.</w:t>
+      </w:r>
+    </w:p>
+    <w:p>
+      <w:pPr>
+        <w:pStyle w:val="ListParagraph"/>
+        <w:numPr>
+          <w:ilvl w:val="0"/>
+          <w:numId w:val="2"/>
+        </w:numPr>
+      </w:pPr>
+      <w:r>
+        <w:t xml:space="preserve">Corrected a bug where </w:t>
+      </w:r>
+      <w:proofErr w:type="spellStart"/>
+      <w:r>
+        <w:t>GuildMembers</w:t>
+      </w:r>
+      <w:proofErr w:type="spellEnd"/>
+      <w:r>
+        <w:t xml:space="preserve"> would not receive experience if the quest was completed while the game was closed.</w:t>
+      </w:r>
+    </w:p>
+    <w:p>
+      <w:pPr>
+        <w:pStyle w:val="ListParagraph"/>
+        <w:numPr>
+          <w:ilvl w:val="0"/>
+          <w:numId w:val="2"/>
+        </w:numPr>
+      </w:pPr>
+      <w:r>
+        <w:t>Removed the Start screen. Change Log is now accessible through the Settings menu.</w:t>
+      </w:r>
+    </w:p>
+    <w:p/>
+    <w:p>
+      <w:pPr>
+        <w:rPr>
+          <w:b/>
+          <w:bCs/>
+        </w:rPr>
+      </w:pPr>
+      <w:r>
+        <w:rPr>
+          <w:b/>
+          <w:bCs/>
+        </w:rPr>
+        <w:t>0.0.</w:t>
+      </w:r>
+      <w:r>
+        <w:rPr>
+          <w:b/>
+          <w:bCs/>
+        </w:rPr>
+        <w:t>3</w:t>
+      </w:r>
+      <w:r>
+        <w:rPr>
+          <w:b/>
+          <w:bCs/>
+        </w:rPr>
+        <w:t>.</w:t>
+      </w:r>
+      <w:r>
+        <w:rPr>
+          <w:b/>
+          <w:bCs/>
+        </w:rPr>
+        <w:t>0</w:t>
+      </w:r>
+      <w:r>
+        <w:rPr>
+          <w:b/>
+          <w:bCs/>
+        </w:rPr>
+        <w:t xml:space="preserve"> (08/</w:t>
+      </w:r>
+      <w:r>
+        <w:rPr>
+          <w:b/>
+          <w:bCs/>
+        </w:rPr>
+        <w:t>07</w:t>
+      </w:r>
+      <w:r>
+        <w:rPr>
+          <w:b/>
+          <w:bCs/>
+        </w:rPr>
+        <w:t>/20)</w:t>
+      </w:r>
+    </w:p>
+    <w:p>
+      <w:pPr>
+        <w:pStyle w:val="ListParagraph"/>
+        <w:numPr>
+          <w:ilvl w:val="0"/>
+          <w:numId w:val="2"/>
+        </w:numPr>
+      </w:pPr>
+      <w:r>
         <w:lastRenderedPageBreak/>
-        <w:t>Fixed a bug that prevented button click SFX from being affected by sound settings.</w:t>
+        <w:t>NOTE: All save games should be reset to avoid errors in the new build.</w:t>
       </w:r>
     </w:p>
     <w:p>
@@ -3434,7 +4171,7 @@
         </w:numPr>
       </w:pPr>
       <w:r>
-        <w:t>Menus no longer deactivate when closed. Leaving them active seems to be more performant than deactivating/reactivating on demand.</w:t>
+        <w:t>Added the Settings menu and functional volume settings. They are stored in the save file so are persistent.</w:t>
       </w:r>
     </w:p>
     <w:p>
@@ -3446,7 +4183,7 @@
         </w:numPr>
       </w:pPr>
       <w:r>
-        <w:t>Incorporated the menu transition SFX into the animation so that they are synced.</w:t>
+        <w:t>Removed the Load button on the Start menu. Loading is now automatic if a save file exists. Players can reset their game in the Settings menu to remove their save file and start over.</w:t>
       </w:r>
     </w:p>
     <w:p>
@@ -3458,7 +4195,27 @@
         </w:numPr>
       </w:pPr>
       <w:r>
-        <w:t>Some minor graphical fixes.</w:t>
+        <w:t>Further fixed the memory leak issue. It should be completely gone now.</w:t>
+      </w:r>
+    </w:p>
+    <w:p>
+      <w:pPr>
+        <w:pStyle w:val="ListParagraph"/>
+        <w:numPr>
+          <w:ilvl w:val="0"/>
+          <w:numId w:val="2"/>
+        </w:numPr>
+      </w:pPr>
+      <w:r>
+        <w:t xml:space="preserve">Gave </w:t>
+      </w:r>
+      <w:proofErr w:type="spellStart"/>
+      <w:r>
+        <w:t>QuestPool</w:t>
+      </w:r>
+      <w:proofErr w:type="spellEnd"/>
+      <w:r>
+        <w:t xml:space="preserve"> quests an instance ID. It's not a great ID implementation, but it will do for now.</w:t>
       </w:r>
     </w:p>
     <w:p/>
@@ -3481,7 +4238,7 @@
           <w:b/>
           <w:bCs/>
         </w:rPr>
-        <w:t>3</w:t>
+        <w:t>2</w:t>
       </w:r>
       <w:r>
         <w:rPr>
@@ -3495,7 +4252,21 @@
           <w:b/>
           <w:bCs/>
         </w:rPr>
-        <w:t>4 (08/09/20)</w:t>
+        <w:t>2 (08/</w:t>
+      </w:r>
+      <w:r>
+        <w:rPr>
+          <w:b/>
+          <w:bCs/>
+        </w:rPr>
+        <w:t>0</w:t>
+      </w:r>
+      <w:r>
+        <w:rPr>
+          <w:b/>
+          <w:bCs/>
+        </w:rPr>
+        <w:t>6/20)</w:t>
       </w:r>
     </w:p>
     <w:p>
@@ -3507,7 +4278,31 @@
         </w:numPr>
       </w:pPr>
       <w:r>
-        <w:t>Fixed a bug that caused GuildMembers to not recover if their Hitpoints reached 0.</w:t>
+        <w:t>Randomly generated Guild Member names are now a combination of a randomly selected prefix and suffix to create more variety. More name possibilities to be added in the future.</w:t>
+      </w:r>
+    </w:p>
+    <w:p>
+      <w:pPr>
+        <w:pStyle w:val="ListParagraph"/>
+        <w:numPr>
+          <w:ilvl w:val="0"/>
+          <w:numId w:val="2"/>
+        </w:numPr>
+      </w:pPr>
+      <w:r>
+        <w:t>Menus now deactivate when they are closed, which should improve performance.</w:t>
+      </w:r>
+    </w:p>
+    <w:p>
+      <w:pPr>
+        <w:pStyle w:val="ListParagraph"/>
+        <w:numPr>
+          <w:ilvl w:val="0"/>
+          <w:numId w:val="2"/>
+        </w:numPr>
+      </w:pPr>
+      <w:r>
+        <w:t>Guild Member avatars are now displayed in the Guild Members menu and when selecting an Adventurer for a Quest.</w:t>
       </w:r>
     </w:p>
     <w:p/>
@@ -3530,7 +4325,7 @@
           <w:b/>
           <w:bCs/>
         </w:rPr>
-        <w:t>3</w:t>
+        <w:t>2</w:t>
       </w:r>
       <w:r>
         <w:rPr>
@@ -3544,7 +4339,28 @@
           <w:b/>
           <w:bCs/>
         </w:rPr>
-        <w:t>3 (08/09/20)</w:t>
+        <w:t>1b2</w:t>
+      </w:r>
+      <w:r>
+        <w:rPr>
+          <w:b/>
+          <w:bCs/>
+        </w:rPr>
+        <w:t xml:space="preserve"> (08/</w:t>
+      </w:r>
+      <w:r>
+        <w:rPr>
+          <w:b/>
+          <w:bCs/>
+        </w:rPr>
+        <w:t>05</w:t>
+      </w:r>
+      <w:r>
+        <w:rPr>
+          <w:b/>
+          <w:bCs/>
+        </w:rPr>
+        <w:t>/20)</w:t>
       </w:r>
     </w:p>
     <w:p>
@@ -3556,7 +4372,7 @@
         </w:numPr>
       </w:pPr>
       <w:r>
-        <w:t>Incidents now have positive, negative or neutral results. These affect resources, experience and GuildMember hitpoints.</w:t>
+        <w:t>Fixed an Android resource loading issue that prevented the Hero's avatar from appearing after loading a saved game.</w:t>
       </w:r>
     </w:p>
     <w:p>
@@ -3568,7 +4384,65 @@
         </w:numPr>
       </w:pPr>
       <w:r>
-        <w:t>GuildMembers now become Incapacitated if their hitpoints are at 0. Hitpoints regenerate over time when not on a quest.</w:t>
+        <w:t>Fixed a null reference error when loading a Guild Member with no avatar.</w:t>
+      </w:r>
+    </w:p>
+    <w:p/>
+    <w:p>
+      <w:pPr>
+        <w:rPr>
+          <w:b/>
+          <w:bCs/>
+        </w:rPr>
+      </w:pPr>
+      <w:r>
+        <w:rPr>
+          <w:b/>
+          <w:bCs/>
+        </w:rPr>
+        <w:t>0.0.</w:t>
+      </w:r>
+      <w:r>
+        <w:rPr>
+          <w:b/>
+          <w:bCs/>
+        </w:rPr>
+        <w:t>2</w:t>
+      </w:r>
+      <w:r>
+        <w:rPr>
+          <w:b/>
+          <w:bCs/>
+        </w:rPr>
+        <w:t>.</w:t>
+      </w:r>
+      <w:r>
+        <w:rPr>
+          <w:b/>
+          <w:bCs/>
+        </w:rPr>
+        <w:t>1b</w:t>
+      </w:r>
+      <w:r>
+        <w:rPr>
+          <w:b/>
+          <w:bCs/>
+        </w:rPr>
+        <w:t xml:space="preserve"> (08/</w:t>
+      </w:r>
+      <w:r>
+        <w:rPr>
+          <w:b/>
+          <w:bCs/>
+        </w:rPr>
+        <w:t>05</w:t>
+      </w:r>
+      <w:r>
+        <w:rPr>
+          <w:b/>
+          <w:bCs/>
+        </w:rPr>
+        <w:t>/20)</w:t>
       </w:r>
     </w:p>
     <w:p>
@@ -3580,7 +4454,19 @@
         </w:numPr>
       </w:pPr>
       <w:r>
-        <w:t>Streamlined the Quest-starting process and reworked the appearance of the quest information and Quest Journals.</w:t>
+        <w:t>Fixed a critical memory leak that caused a crash while loading active quests.</w:t>
+      </w:r>
+    </w:p>
+    <w:p>
+      <w:pPr>
+        <w:pStyle w:val="ListParagraph"/>
+        <w:numPr>
+          <w:ilvl w:val="0"/>
+          <w:numId w:val="2"/>
+        </w:numPr>
+      </w:pPr>
+      <w:r>
+        <w:t>Fixed some UI scaling issues.</w:t>
       </w:r>
     </w:p>
     <w:p/>
@@ -3603,7 +4489,7 @@
           <w:b/>
           <w:bCs/>
         </w:rPr>
-        <w:t>3</w:t>
+        <w:t>2</w:t>
       </w:r>
       <w:r>
         <w:rPr>
@@ -3617,7 +4503,28 @@
           <w:b/>
           <w:bCs/>
         </w:rPr>
-        <w:t>2 (08/08/20)</w:t>
+        <w:t>1</w:t>
+      </w:r>
+      <w:r>
+        <w:rPr>
+          <w:b/>
+          <w:bCs/>
+        </w:rPr>
+        <w:t xml:space="preserve"> (08/</w:t>
+      </w:r>
+      <w:r>
+        <w:rPr>
+          <w:b/>
+          <w:bCs/>
+        </w:rPr>
+        <w:t>05</w:t>
+      </w:r>
+      <w:r>
+        <w:rPr>
+          <w:b/>
+          <w:bCs/>
+        </w:rPr>
+        <w:t>/20)</w:t>
       </w:r>
     </w:p>
     <w:p>
@@ -3629,7 +4536,7 @@
         </w:numPr>
       </w:pPr>
       <w:r>
-        <w:t>Fixed the QuestData not finding the associated GuildMember after loading a game.</w:t>
+        <w:t>The game now saves and persists after closing. Reopening will continue existing quests and reload existing guild information.</w:t>
       </w:r>
     </w:p>
     <w:p>
@@ -3641,7 +4548,7 @@
         </w:numPr>
       </w:pPr>
       <w:r>
-        <w:t>Further updated all GuildMember data referencs to IDs to avoid redundancies.</w:t>
+        <w:t>Guild Renown has been added as a currency. This will be used to determine when new peasants join the guild.</w:t>
       </w:r>
     </w:p>
     <w:p>
@@ -3653,7 +4560,7 @@
         </w:numPr>
       </w:pPr>
       <w:r>
-        <w:t>Lots of code refactoring.</w:t>
+        <w:t>Some new quests have been added.</w:t>
       </w:r>
     </w:p>
     <w:p/>
@@ -3676,7 +4583,7 @@
           <w:b/>
           <w:bCs/>
         </w:rPr>
-        <w:t>3</w:t>
+        <w:t>2</w:t>
       </w:r>
       <w:r>
         <w:rPr>
@@ -3690,7 +4597,42 @@
           <w:b/>
           <w:bCs/>
         </w:rPr>
-        <w:t>1 (08/08/20)</w:t>
+        <w:t>0</w:t>
+      </w:r>
+      <w:r>
+        <w:rPr>
+          <w:b/>
+          <w:bCs/>
+        </w:rPr>
+        <w:t xml:space="preserve"> (0</w:t>
+      </w:r>
+      <w:r>
+        <w:rPr>
+          <w:b/>
+          <w:bCs/>
+        </w:rPr>
+        <w:t>7</w:t>
+      </w:r>
+      <w:r>
+        <w:rPr>
+          <w:b/>
+          <w:bCs/>
+        </w:rPr>
+        <w:t>/</w:t>
+      </w:r>
+      <w:r>
+        <w:rPr>
+          <w:b/>
+          <w:bCs/>
+        </w:rPr>
+        <w:t>24</w:t>
+      </w:r>
+      <w:r>
+        <w:rPr>
+          <w:b/>
+          <w:bCs/>
+        </w:rPr>
+        <w:t>/20)</w:t>
       </w:r>
     </w:p>
     <w:p>
@@ -3702,7 +4644,7 @@
         </w:numPr>
       </w:pPr>
       <w:r>
-        <w:t>Changed the GuildMember reference in the QuestData to an ID to avoid redundant GuildMemberData objects.</w:t>
+        <w:t>The basic game loop is now functional. Quests can be started and incidents occur every 10 seconds until the quest ends. However, there is no quest ending yet (no message, no reward, etc.).</w:t>
       </w:r>
     </w:p>
     <w:p>
@@ -3714,7 +4656,8 @@
         </w:numPr>
       </w:pPr>
       <w:r>
-        <w:t>Corrected a bug where GuildMembers would not receive experience if the quest was completed while the game was closed.</w:t>
+        <w:lastRenderedPageBreak/>
+        <w:t>Many objects have been conformed to prefabs which should make the game a little more streamlined and easier to develop/debug and extend with new features.</w:t>
       </w:r>
     </w:p>
     <w:p>
@@ -3726,7 +4669,7 @@
         </w:numPr>
       </w:pPr>
       <w:r>
-        <w:t>Removed the Start screen. Change Log is now accessible through the Settings menu.</w:t>
+        <w:t>Removed the UI Scaling Test Scene. It is no longer needed.</w:t>
       </w:r>
     </w:p>
     <w:p/>
@@ -3749,7 +4692,7 @@
           <w:b/>
           <w:bCs/>
         </w:rPr>
-        <w:t>3</w:t>
+        <w:t>1</w:t>
       </w:r>
       <w:r>
         <w:rPr>
@@ -3763,21 +4706,35 @@
           <w:b/>
           <w:bCs/>
         </w:rPr>
-        <w:t>0</w:t>
-      </w:r>
-      <w:r>
-        <w:rPr>
-          <w:b/>
-          <w:bCs/>
-        </w:rPr>
-        <w:t xml:space="preserve"> (08/</w:t>
-      </w:r>
-      <w:r>
-        <w:rPr>
-          <w:b/>
-          <w:bCs/>
-        </w:rPr>
-        <w:t>07</w:t>
+        <w:t>7</w:t>
+      </w:r>
+      <w:r>
+        <w:rPr>
+          <w:b/>
+          <w:bCs/>
+        </w:rPr>
+        <w:t xml:space="preserve"> (0</w:t>
+      </w:r>
+      <w:r>
+        <w:rPr>
+          <w:b/>
+          <w:bCs/>
+        </w:rPr>
+        <w:t>7</w:t>
+      </w:r>
+      <w:r>
+        <w:rPr>
+          <w:b/>
+          <w:bCs/>
+        </w:rPr>
+        <w:t>/</w:t>
+      </w:r>
+      <w:r>
+        <w:rPr>
+          <w:b/>
+          <w:bCs/>
+        </w:rPr>
+        <w:t>03</w:t>
       </w:r>
       <w:r>
         <w:rPr>
@@ -3796,7 +4753,7 @@
         </w:numPr>
       </w:pPr>
       <w:r>
-        <w:t>NOTE: All save games should be reset to avoid errors in the new build.</w:t>
+        <w:t>Fully converted all menus to a new scaling setting. This should keep the appearance consistent across most popular devices.</w:t>
       </w:r>
     </w:p>
     <w:p>
@@ -3807,8 +4764,85 @@
           <w:numId w:val="2"/>
         </w:numPr>
       </w:pPr>
-      <w:r>
-        <w:t>Added the Settings menu and functional volume settings. They are stored in the save file so are persistent.</w:t>
+      <w:proofErr w:type="spellStart"/>
+      <w:r>
+        <w:t>QuestManager</w:t>
+      </w:r>
+      <w:proofErr w:type="spellEnd"/>
+      <w:r>
+        <w:t xml:space="preserve"> now pulls 5 random quests at Start and displays them in the Start Quest menu. They are still not functional, however.</w:t>
+      </w:r>
+    </w:p>
+    <w:p/>
+    <w:p>
+      <w:pPr>
+        <w:rPr>
+          <w:b/>
+          <w:bCs/>
+        </w:rPr>
+      </w:pPr>
+      <w:r>
+        <w:rPr>
+          <w:b/>
+          <w:bCs/>
+        </w:rPr>
+        <w:t>0.0.</w:t>
+      </w:r>
+      <w:r>
+        <w:rPr>
+          <w:b/>
+          <w:bCs/>
+        </w:rPr>
+        <w:t>1</w:t>
+      </w:r>
+      <w:r>
+        <w:rPr>
+          <w:b/>
+          <w:bCs/>
+        </w:rPr>
+        <w:t>.</w:t>
+      </w:r>
+      <w:r>
+        <w:rPr>
+          <w:b/>
+          <w:bCs/>
+        </w:rPr>
+        <w:t>6</w:t>
+      </w:r>
+      <w:r>
+        <w:rPr>
+          <w:b/>
+          <w:bCs/>
+        </w:rPr>
+        <w:t xml:space="preserve"> (0</w:t>
+      </w:r>
+      <w:r>
+        <w:rPr>
+          <w:b/>
+          <w:bCs/>
+        </w:rPr>
+        <w:t>6</w:t>
+      </w:r>
+      <w:r>
+        <w:rPr>
+          <w:b/>
+          <w:bCs/>
+        </w:rPr>
+        <w:t>/</w:t>
+      </w:r>
+      <w:r>
+        <w:rPr>
+          <w:b/>
+          <w:bCs/>
+        </w:rPr>
+        <w:t>21</w:t>
+      </w:r>
+      <w:r>
+        <w:rPr>
+          <w:b/>
+          <w:bCs/>
+        </w:rPr>
+        <w:t>/20)</w:t>
       </w:r>
     </w:p>
     <w:p>
@@ -3820,7 +4854,23 @@
         </w:numPr>
       </w:pPr>
       <w:r>
-        <w:t>Removed the Load button on the Start menu. Loading is now automatic if a save file exists. Players can reset their game in the Settings menu to remove their save file and start over.</w:t>
+        <w:t xml:space="preserve">Converted the </w:t>
+      </w:r>
+      <w:proofErr w:type="spellStart"/>
+      <w:r>
+        <w:t>ManagePeople</w:t>
+      </w:r>
+      <w:proofErr w:type="spellEnd"/>
+      <w:r>
+        <w:t xml:space="preserve"> and </w:t>
+      </w:r>
+      <w:proofErr w:type="spellStart"/>
+      <w:r>
+        <w:t>AvailableQuests</w:t>
+      </w:r>
+      <w:proofErr w:type="spellEnd"/>
+      <w:r>
+        <w:t xml:space="preserve"> menus to the new scalable style. The Quests menu is bypassed until it is also converted.</w:t>
       </w:r>
     </w:p>
     <w:p>
@@ -3832,8 +4882,44 @@
         </w:numPr>
       </w:pPr>
       <w:r>
-        <w:lastRenderedPageBreak/>
-        <w:t>Further fixed the memory leak issue. It should be completely gone now.</w:t>
+        <w:t>Updated the Change Log layout to better support the Scroll View.</w:t>
+      </w:r>
+    </w:p>
+    <w:p/>
+    <w:p>
+      <w:pPr>
+        <w:rPr>
+          <w:b/>
+          <w:bCs/>
+        </w:rPr>
+      </w:pPr>
+      <w:r>
+        <w:rPr>
+          <w:b/>
+          <w:bCs/>
+        </w:rPr>
+        <w:t>0.0.</w:t>
+      </w:r>
+      <w:r>
+        <w:rPr>
+          <w:b/>
+          <w:bCs/>
+        </w:rPr>
+        <w:t>1</w:t>
+      </w:r>
+      <w:r>
+        <w:rPr>
+          <w:b/>
+          <w:bCs/>
+        </w:rPr>
+        <w:t>.</w:t>
+      </w:r>
+      <w:r>
+        <w:rPr>
+          <w:b/>
+          <w:bCs/>
+        </w:rPr>
+        <w:t>5 (06/21/20)</w:t>
       </w:r>
     </w:p>
     <w:p>
@@ -3845,7 +4931,23 @@
         </w:numPr>
       </w:pPr>
       <w:r>
-        <w:t>Gave QuestPool quests an instance ID. It's not a great ID implementation, but it will do for now.</w:t>
+        <w:t xml:space="preserve">Converted most menus to the scalable menu style. Three menus still left to be converted: </w:t>
+      </w:r>
+      <w:proofErr w:type="spellStart"/>
+      <w:r>
+        <w:t>ManagePeople</w:t>
+      </w:r>
+      <w:proofErr w:type="spellEnd"/>
+      <w:r>
+        <w:t xml:space="preserve">, Quests, and </w:t>
+      </w:r>
+      <w:proofErr w:type="spellStart"/>
+      <w:r>
+        <w:t>AvailableQuests</w:t>
+      </w:r>
+      <w:proofErr w:type="spellEnd"/>
+      <w:r>
+        <w:t>.</w:t>
       </w:r>
     </w:p>
     <w:p/>
@@ -3868,7 +4970,7 @@
           <w:b/>
           <w:bCs/>
         </w:rPr>
-        <w:t>2</w:t>
+        <w:t>1</w:t>
       </w:r>
       <w:r>
         <w:rPr>
@@ -3882,21 +4984,42 @@
           <w:b/>
           <w:bCs/>
         </w:rPr>
-        <w:t>2 (08/</w:t>
-      </w:r>
-      <w:r>
-        <w:rPr>
-          <w:b/>
-          <w:bCs/>
-        </w:rPr>
-        <w:t>0</w:t>
-      </w:r>
-      <w:r>
-        <w:rPr>
-          <w:b/>
-          <w:bCs/>
-        </w:rPr>
-        <w:t>6/20)</w:t>
+        <w:t>4</w:t>
+      </w:r>
+      <w:r>
+        <w:rPr>
+          <w:b/>
+          <w:bCs/>
+        </w:rPr>
+        <w:t xml:space="preserve"> (0</w:t>
+      </w:r>
+      <w:r>
+        <w:rPr>
+          <w:b/>
+          <w:bCs/>
+        </w:rPr>
+        <w:t>6</w:t>
+      </w:r>
+      <w:r>
+        <w:rPr>
+          <w:b/>
+          <w:bCs/>
+        </w:rPr>
+        <w:t>/</w:t>
+      </w:r>
+      <w:r>
+        <w:rPr>
+          <w:b/>
+          <w:bCs/>
+        </w:rPr>
+        <w:t>21</w:t>
+      </w:r>
+      <w:r>
+        <w:rPr>
+          <w:b/>
+          <w:bCs/>
+        </w:rPr>
+        <w:t>/20)</w:t>
       </w:r>
     </w:p>
     <w:p>
@@ -3908,723 +5031,15 @@
         </w:numPr>
       </w:pPr>
       <w:r>
-        <w:t>Randomly generated Guild Member names are now a combination of a randomly selected prefix and suffix to create more variety. More name possibilities to be added in the future.</w:t>
-      </w:r>
-    </w:p>
-    <w:p>
-      <w:pPr>
-        <w:pStyle w:val="ListParagraph"/>
-        <w:numPr>
-          <w:ilvl w:val="0"/>
-          <w:numId w:val="2"/>
-        </w:numPr>
-      </w:pPr>
-      <w:r>
-        <w:t>Menus now deactivate when they are closed, which should improve performance.</w:t>
-      </w:r>
-    </w:p>
-    <w:p>
-      <w:pPr>
-        <w:pStyle w:val="ListParagraph"/>
-        <w:numPr>
-          <w:ilvl w:val="0"/>
-          <w:numId w:val="2"/>
-        </w:numPr>
-      </w:pPr>
-      <w:r>
-        <w:t>Guild Member avatars are now displayed in the Guild Members menu and when selecting an Adventurer for a Quest.</w:t>
-      </w:r>
-    </w:p>
-    <w:p/>
-    <w:p>
-      <w:pPr>
-        <w:rPr>
-          <w:b/>
-          <w:bCs/>
-        </w:rPr>
-      </w:pPr>
-      <w:r>
-        <w:rPr>
-          <w:b/>
-          <w:bCs/>
-        </w:rPr>
-        <w:t>0.0.</w:t>
-      </w:r>
-      <w:r>
-        <w:rPr>
-          <w:b/>
-          <w:bCs/>
-        </w:rPr>
-        <w:t>2</w:t>
-      </w:r>
-      <w:r>
-        <w:rPr>
-          <w:b/>
-          <w:bCs/>
-        </w:rPr>
-        <w:t>.</w:t>
-      </w:r>
-      <w:r>
-        <w:rPr>
-          <w:b/>
-          <w:bCs/>
-        </w:rPr>
-        <w:t>1b2</w:t>
-      </w:r>
-      <w:r>
-        <w:rPr>
-          <w:b/>
-          <w:bCs/>
-        </w:rPr>
-        <w:t xml:space="preserve"> (08/</w:t>
-      </w:r>
-      <w:r>
-        <w:rPr>
-          <w:b/>
-          <w:bCs/>
-        </w:rPr>
-        <w:t>05</w:t>
-      </w:r>
-      <w:r>
-        <w:rPr>
-          <w:b/>
-          <w:bCs/>
-        </w:rPr>
-        <w:t>/20)</w:t>
-      </w:r>
-    </w:p>
-    <w:p>
-      <w:pPr>
-        <w:pStyle w:val="ListParagraph"/>
-        <w:numPr>
-          <w:ilvl w:val="0"/>
-          <w:numId w:val="2"/>
-        </w:numPr>
-      </w:pPr>
-      <w:r>
-        <w:t>Fixed an Android resource loading issue that prevented the Hero's avatar from appearing after loading a saved game.</w:t>
-      </w:r>
-    </w:p>
-    <w:p>
-      <w:pPr>
-        <w:pStyle w:val="ListParagraph"/>
-        <w:numPr>
-          <w:ilvl w:val="0"/>
-          <w:numId w:val="2"/>
-        </w:numPr>
-      </w:pPr>
-      <w:r>
-        <w:t>Fixed a null reference error when loading a Guild Member with no avatar.</w:t>
-      </w:r>
-    </w:p>
-    <w:p/>
-    <w:p>
-      <w:pPr>
-        <w:rPr>
-          <w:b/>
-          <w:bCs/>
-        </w:rPr>
-      </w:pPr>
-      <w:r>
-        <w:rPr>
-          <w:b/>
-          <w:bCs/>
-        </w:rPr>
-        <w:t>0.0.</w:t>
-      </w:r>
-      <w:r>
-        <w:rPr>
-          <w:b/>
-          <w:bCs/>
-        </w:rPr>
-        <w:t>2</w:t>
-      </w:r>
-      <w:r>
-        <w:rPr>
-          <w:b/>
-          <w:bCs/>
-        </w:rPr>
-        <w:t>.</w:t>
-      </w:r>
-      <w:r>
-        <w:rPr>
-          <w:b/>
-          <w:bCs/>
-        </w:rPr>
-        <w:t>1b</w:t>
-      </w:r>
-      <w:r>
-        <w:rPr>
-          <w:b/>
-          <w:bCs/>
-        </w:rPr>
-        <w:t xml:space="preserve"> (08/</w:t>
-      </w:r>
-      <w:r>
-        <w:rPr>
-          <w:b/>
-          <w:bCs/>
-        </w:rPr>
-        <w:t>05</w:t>
-      </w:r>
-      <w:r>
-        <w:rPr>
-          <w:b/>
-          <w:bCs/>
-        </w:rPr>
-        <w:t>/20)</w:t>
-      </w:r>
-    </w:p>
-    <w:p>
-      <w:pPr>
-        <w:pStyle w:val="ListParagraph"/>
-        <w:numPr>
-          <w:ilvl w:val="0"/>
-          <w:numId w:val="2"/>
-        </w:numPr>
-      </w:pPr>
-      <w:r>
-        <w:t>Fixed a critical memory leak that caused a crash while loading active quests.</w:t>
-      </w:r>
-    </w:p>
-    <w:p>
-      <w:pPr>
-        <w:pStyle w:val="ListParagraph"/>
-        <w:numPr>
-          <w:ilvl w:val="0"/>
-          <w:numId w:val="2"/>
-        </w:numPr>
-      </w:pPr>
-      <w:r>
-        <w:t>Fixed some UI scaling issues.</w:t>
-      </w:r>
-    </w:p>
-    <w:p/>
-    <w:p>
-      <w:pPr>
-        <w:rPr>
-          <w:b/>
-          <w:bCs/>
-        </w:rPr>
-      </w:pPr>
-      <w:r>
-        <w:rPr>
-          <w:b/>
-          <w:bCs/>
-        </w:rPr>
-        <w:t>0.0.</w:t>
-      </w:r>
-      <w:r>
-        <w:rPr>
-          <w:b/>
-          <w:bCs/>
-        </w:rPr>
-        <w:t>2</w:t>
-      </w:r>
-      <w:r>
-        <w:rPr>
-          <w:b/>
-          <w:bCs/>
-        </w:rPr>
-        <w:t>.</w:t>
-      </w:r>
-      <w:r>
-        <w:rPr>
-          <w:b/>
-          <w:bCs/>
-        </w:rPr>
-        <w:t>1</w:t>
-      </w:r>
-      <w:r>
-        <w:rPr>
-          <w:b/>
-          <w:bCs/>
-        </w:rPr>
-        <w:t xml:space="preserve"> (08/</w:t>
-      </w:r>
-      <w:r>
-        <w:rPr>
-          <w:b/>
-          <w:bCs/>
-        </w:rPr>
-        <w:t>05</w:t>
-      </w:r>
-      <w:r>
-        <w:rPr>
-          <w:b/>
-          <w:bCs/>
-        </w:rPr>
-        <w:t>/20)</w:t>
-      </w:r>
-    </w:p>
-    <w:p>
-      <w:pPr>
-        <w:pStyle w:val="ListParagraph"/>
-        <w:numPr>
-          <w:ilvl w:val="0"/>
-          <w:numId w:val="2"/>
-        </w:numPr>
-      </w:pPr>
-      <w:r>
-        <w:t>The game now saves and persists after closing. Reopening will continue existing quests and reload existing guild information.</w:t>
-      </w:r>
-    </w:p>
-    <w:p>
-      <w:pPr>
-        <w:pStyle w:val="ListParagraph"/>
-        <w:numPr>
-          <w:ilvl w:val="0"/>
-          <w:numId w:val="2"/>
-        </w:numPr>
-      </w:pPr>
-      <w:r>
-        <w:t>Guild Renown has been added as a currency. This will be used to determine when new peasants join the guild.</w:t>
-      </w:r>
-    </w:p>
-    <w:p>
-      <w:pPr>
-        <w:pStyle w:val="ListParagraph"/>
-        <w:numPr>
-          <w:ilvl w:val="0"/>
-          <w:numId w:val="2"/>
-        </w:numPr>
-      </w:pPr>
-      <w:r>
-        <w:t>Some new quests have been added.</w:t>
-      </w:r>
-    </w:p>
-    <w:p/>
-    <w:p>
-      <w:pPr>
-        <w:rPr>
-          <w:b/>
-          <w:bCs/>
-        </w:rPr>
-      </w:pPr>
-      <w:r>
-        <w:rPr>
-          <w:b/>
-          <w:bCs/>
-        </w:rPr>
-        <w:t>0.0.</w:t>
-      </w:r>
-      <w:r>
-        <w:rPr>
-          <w:b/>
-          <w:bCs/>
-        </w:rPr>
-        <w:t>2</w:t>
-      </w:r>
-      <w:r>
-        <w:rPr>
-          <w:b/>
-          <w:bCs/>
-        </w:rPr>
-        <w:t>.</w:t>
-      </w:r>
-      <w:r>
-        <w:rPr>
-          <w:b/>
-          <w:bCs/>
-        </w:rPr>
-        <w:t>0</w:t>
-      </w:r>
-      <w:r>
-        <w:rPr>
-          <w:b/>
-          <w:bCs/>
-        </w:rPr>
-        <w:t xml:space="preserve"> (0</w:t>
-      </w:r>
-      <w:r>
-        <w:rPr>
-          <w:b/>
-          <w:bCs/>
-        </w:rPr>
-        <w:t>7</w:t>
-      </w:r>
-      <w:r>
-        <w:rPr>
-          <w:b/>
-          <w:bCs/>
-        </w:rPr>
-        <w:t>/</w:t>
-      </w:r>
-      <w:r>
-        <w:rPr>
-          <w:b/>
-          <w:bCs/>
-        </w:rPr>
-        <w:t>24</w:t>
-      </w:r>
-      <w:r>
-        <w:rPr>
-          <w:b/>
-          <w:bCs/>
-        </w:rPr>
-        <w:t>/20)</w:t>
-      </w:r>
-    </w:p>
-    <w:p>
-      <w:pPr>
-        <w:pStyle w:val="ListParagraph"/>
-        <w:numPr>
-          <w:ilvl w:val="0"/>
-          <w:numId w:val="2"/>
-        </w:numPr>
-      </w:pPr>
-      <w:r>
-        <w:t>The basic game loop is now functional. Quests can be started and incidents occur every 10 seconds until the quest ends. However, there is no quest ending yet (no message, no reward, etc.).</w:t>
-      </w:r>
-    </w:p>
-    <w:p>
-      <w:pPr>
-        <w:pStyle w:val="ListParagraph"/>
-        <w:numPr>
-          <w:ilvl w:val="0"/>
-          <w:numId w:val="2"/>
-        </w:numPr>
-      </w:pPr>
-      <w:r>
-        <w:t>Many objects have been conformed to prefabs which should make the game a little more streamlined and easier to develop/debug and extend with new features.</w:t>
-      </w:r>
-    </w:p>
-    <w:p>
-      <w:pPr>
-        <w:pStyle w:val="ListParagraph"/>
-        <w:numPr>
-          <w:ilvl w:val="0"/>
-          <w:numId w:val="2"/>
-        </w:numPr>
-      </w:pPr>
-      <w:r>
-        <w:t>Removed the UI Scaling Test Scene. It is no longer needed.</w:t>
-      </w:r>
-    </w:p>
-    <w:p/>
-    <w:p>
-      <w:pPr>
-        <w:rPr>
-          <w:b/>
-          <w:bCs/>
-        </w:rPr>
-      </w:pPr>
-      <w:r>
-        <w:rPr>
-          <w:b/>
-          <w:bCs/>
-        </w:rPr>
-        <w:lastRenderedPageBreak/>
-        <w:t>0.0.</w:t>
-      </w:r>
-      <w:r>
-        <w:rPr>
-          <w:b/>
-          <w:bCs/>
-        </w:rPr>
-        <w:t>1</w:t>
-      </w:r>
-      <w:r>
-        <w:rPr>
-          <w:b/>
-          <w:bCs/>
-        </w:rPr>
-        <w:t>.</w:t>
-      </w:r>
-      <w:r>
-        <w:rPr>
-          <w:b/>
-          <w:bCs/>
-        </w:rPr>
-        <w:t>7</w:t>
-      </w:r>
-      <w:r>
-        <w:rPr>
-          <w:b/>
-          <w:bCs/>
-        </w:rPr>
-        <w:t xml:space="preserve"> (0</w:t>
-      </w:r>
-      <w:r>
-        <w:rPr>
-          <w:b/>
-          <w:bCs/>
-        </w:rPr>
-        <w:t>7</w:t>
-      </w:r>
-      <w:r>
-        <w:rPr>
-          <w:b/>
-          <w:bCs/>
-        </w:rPr>
-        <w:t>/</w:t>
-      </w:r>
-      <w:r>
-        <w:rPr>
-          <w:b/>
-          <w:bCs/>
-        </w:rPr>
-        <w:t>03</w:t>
-      </w:r>
-      <w:r>
-        <w:rPr>
-          <w:b/>
-          <w:bCs/>
-        </w:rPr>
-        <w:t>/20)</w:t>
-      </w:r>
-    </w:p>
-    <w:p>
-      <w:pPr>
-        <w:pStyle w:val="ListParagraph"/>
-        <w:numPr>
-          <w:ilvl w:val="0"/>
-          <w:numId w:val="2"/>
-        </w:numPr>
-      </w:pPr>
-      <w:r>
-        <w:t>Fully converted all menus to a new scaling setting. This should keep the appearance consistent across most popular devices.</w:t>
-      </w:r>
-    </w:p>
-    <w:p>
-      <w:pPr>
-        <w:pStyle w:val="ListParagraph"/>
-        <w:numPr>
-          <w:ilvl w:val="0"/>
-          <w:numId w:val="2"/>
-        </w:numPr>
-      </w:pPr>
-      <w:r>
-        <w:t>QuestManager now pulls 5 random quests at Start and displays them in the Start Quest menu. They are still not functional, however.</w:t>
-      </w:r>
-    </w:p>
-    <w:p/>
-    <w:p>
-      <w:pPr>
-        <w:rPr>
-          <w:b/>
-          <w:bCs/>
-        </w:rPr>
-      </w:pPr>
-      <w:r>
-        <w:rPr>
-          <w:b/>
-          <w:bCs/>
-        </w:rPr>
-        <w:t>0.0.</w:t>
-      </w:r>
-      <w:r>
-        <w:rPr>
-          <w:b/>
-          <w:bCs/>
-        </w:rPr>
-        <w:t>1</w:t>
-      </w:r>
-      <w:r>
-        <w:rPr>
-          <w:b/>
-          <w:bCs/>
-        </w:rPr>
-        <w:t>.</w:t>
-      </w:r>
-      <w:r>
-        <w:rPr>
-          <w:b/>
-          <w:bCs/>
-        </w:rPr>
-        <w:t>6</w:t>
-      </w:r>
-      <w:r>
-        <w:rPr>
-          <w:b/>
-          <w:bCs/>
-        </w:rPr>
-        <w:t xml:space="preserve"> (0</w:t>
-      </w:r>
-      <w:r>
-        <w:rPr>
-          <w:b/>
-          <w:bCs/>
-        </w:rPr>
-        <w:t>6</w:t>
-      </w:r>
-      <w:r>
-        <w:rPr>
-          <w:b/>
-          <w:bCs/>
-        </w:rPr>
-        <w:t>/</w:t>
-      </w:r>
-      <w:r>
-        <w:rPr>
-          <w:b/>
-          <w:bCs/>
-        </w:rPr>
-        <w:t>21</w:t>
-      </w:r>
-      <w:r>
-        <w:rPr>
-          <w:b/>
-          <w:bCs/>
-        </w:rPr>
-        <w:t>/20)</w:t>
-      </w:r>
-    </w:p>
-    <w:p>
-      <w:pPr>
-        <w:pStyle w:val="ListParagraph"/>
-        <w:numPr>
-          <w:ilvl w:val="0"/>
-          <w:numId w:val="2"/>
-        </w:numPr>
-      </w:pPr>
-      <w:r>
-        <w:t>Converted the ManagePeople and AvailableQuests menus to the new scalable style. The Quests menu is bypassed until it is also converted.</w:t>
-      </w:r>
-    </w:p>
-    <w:p>
-      <w:pPr>
-        <w:pStyle w:val="ListParagraph"/>
-        <w:numPr>
-          <w:ilvl w:val="0"/>
-          <w:numId w:val="2"/>
-        </w:numPr>
-      </w:pPr>
-      <w:r>
-        <w:t>Updated the Change Log layout to better support the Scroll View.</w:t>
-      </w:r>
-    </w:p>
-    <w:p/>
-    <w:p>
-      <w:pPr>
-        <w:rPr>
-          <w:b/>
-          <w:bCs/>
-        </w:rPr>
-      </w:pPr>
-      <w:r>
-        <w:rPr>
-          <w:b/>
-          <w:bCs/>
-        </w:rPr>
-        <w:t>0.0.</w:t>
-      </w:r>
-      <w:r>
-        <w:rPr>
-          <w:b/>
-          <w:bCs/>
-        </w:rPr>
-        <w:t>1</w:t>
-      </w:r>
-      <w:r>
-        <w:rPr>
-          <w:b/>
-          <w:bCs/>
-        </w:rPr>
-        <w:t>.</w:t>
-      </w:r>
-      <w:r>
-        <w:rPr>
-          <w:b/>
-          <w:bCs/>
-        </w:rPr>
-        <w:t>5 (06/21/20)</w:t>
-      </w:r>
-    </w:p>
-    <w:p>
-      <w:pPr>
-        <w:pStyle w:val="ListParagraph"/>
-        <w:numPr>
-          <w:ilvl w:val="0"/>
-          <w:numId w:val="2"/>
-        </w:numPr>
-      </w:pPr>
-      <w:r>
-        <w:t>Converted most menus to the scalable menu style. Three menus still left to be converted: ManagePeople, Quests, and AvailableQuests.</w:t>
-      </w:r>
-    </w:p>
-    <w:p/>
-    <w:p>
-      <w:pPr>
-        <w:rPr>
-          <w:b/>
-          <w:bCs/>
-        </w:rPr>
-      </w:pPr>
-      <w:r>
-        <w:rPr>
-          <w:b/>
-          <w:bCs/>
-        </w:rPr>
-        <w:t>0.0.</w:t>
-      </w:r>
-      <w:r>
-        <w:rPr>
-          <w:b/>
-          <w:bCs/>
-        </w:rPr>
-        <w:t>1</w:t>
-      </w:r>
-      <w:r>
-        <w:rPr>
-          <w:b/>
-          <w:bCs/>
-        </w:rPr>
-        <w:t>.</w:t>
-      </w:r>
-      <w:r>
-        <w:rPr>
-          <w:b/>
-          <w:bCs/>
-        </w:rPr>
-        <w:t>4</w:t>
-      </w:r>
-      <w:r>
-        <w:rPr>
-          <w:b/>
-          <w:bCs/>
-        </w:rPr>
-        <w:t xml:space="preserve"> (0</w:t>
-      </w:r>
-      <w:r>
-        <w:rPr>
-          <w:b/>
-          <w:bCs/>
-        </w:rPr>
-        <w:t>6</w:t>
-      </w:r>
-      <w:r>
-        <w:rPr>
-          <w:b/>
-          <w:bCs/>
-        </w:rPr>
-        <w:t>/</w:t>
-      </w:r>
-      <w:r>
-        <w:rPr>
-          <w:b/>
-          <w:bCs/>
-        </w:rPr>
-        <w:t>21</w:t>
-      </w:r>
-      <w:r>
-        <w:rPr>
-          <w:b/>
-          <w:bCs/>
-        </w:rPr>
-        <w:t>/20)</w:t>
-      </w:r>
-    </w:p>
-    <w:p>
-      <w:pPr>
-        <w:pStyle w:val="ListParagraph"/>
-        <w:numPr>
-          <w:ilvl w:val="0"/>
-          <w:numId w:val="2"/>
-        </w:numPr>
-      </w:pPr>
-      <w:r>
-        <w:t>Added the Bulletin Board background to the Menu_Hub in the UI Scaling Test scene.</w:t>
+        <w:t xml:space="preserve">Added the Bulletin Board background to the </w:t>
+      </w:r>
+      <w:proofErr w:type="spellStart"/>
+      <w:r>
+        <w:t>Menu_Hub</w:t>
+      </w:r>
+      <w:proofErr w:type="spellEnd"/>
+      <w:r>
+        <w:t xml:space="preserve"> in the UI Scaling Test scene.</w:t>
       </w:r>
     </w:p>
     <w:p/>
@@ -6782,7 +7197,7 @@
   <w:style w:type="paragraph" w:default="1" w:styleId="Normal">
     <w:name w:val="Normal"/>
     <w:qFormat/>
-    <w:rsid w:val="004869EF"/>
+    <w:rsid w:val="000D34CC"/>
   </w:style>
   <w:style w:type="character" w:default="1" w:styleId="DefaultParagraphFont">
     <w:name w:val="Default Paragraph Font"/>

</xml_diff>